<commit_message>
🥗 word salad (but take 2)
</commit_message>
<xml_diff>
--- a/docs/index.docx
+++ b/docs/index.docx
@@ -1993,7 +1993,7 @@
         <w:t xml:space="preserve"> </w:t>
       </w:r>
       <w:r>
-        <w:t xml:space="preserve">the range of plant will be determined by the range of its pollinator, and although the importance of species interactions and the resulting networks that they form has been an acknowledged part of the ecological canon since Darwin’s</w:t>
+        <w:t xml:space="preserve">the range of plant will be determined by the range of its pollinator, and although the importance of species interactions and the resulting networks that they form has been an acknowledged part of the ecological canon since the penning of the</w:t>
       </w:r>
       <w:r>
         <w:t xml:space="preserve"> </w:t>
@@ -2026,16 +2026,34 @@
         <w:t xml:space="preserve">(Thanos 1994)</w:t>
       </w:r>
       <w:r>
-        <w:t xml:space="preserve">), the adoption of network ecology into other disciplines of ecology has been limited. This was primarily driven by two limitations; firstly, it is extremely challenging to actually record species interactions in the field</w:t>
-      </w:r>
-      <w:r>
-        <w:t xml:space="preserve"> </w:t>
-      </w:r>
-      <w:r>
-        <w:t xml:space="preserve">(Jordano 2016b, 2016a)</w:t>
-      </w:r>
-      <w:r>
-        <w:t xml:space="preserve">, which has resulted in a limitation in the coverage of interaction data</w:t>
+        <w:t xml:space="preserve">), the adoption of network ecology into other disciplines of ecology has been limited. This has primarily been driven by two limitations; firstly, it is extremely challenging to actually record species interactions in the field</w:t>
+      </w:r>
+      <w:r>
+        <w:t xml:space="preserve"> </w:t>
+      </w:r>
+      <w:r>
+        <w:t xml:space="preserve">(Jordano 2016a, 2016b)</w:t>
+      </w:r>
+      <w:r>
+        <w:t xml:space="preserve">, which has resulted in a limited coverage of</w:t>
+      </w:r>
+      <w:r>
+        <w:t xml:space="preserve"> </w:t>
+      </w:r>
+      <w:r>
+        <w:t xml:space="preserve">‘</w:t>
+      </w:r>
+      <w:r>
+        <w:t xml:space="preserve">real world</w:t>
+      </w:r>
+      <w:r>
+        <w:t xml:space="preserve">’</w:t>
+      </w:r>
+      <w:r>
+        <w:t xml:space="preserve"> </w:t>
+      </w:r>
+      <w:r>
+        <w:t xml:space="preserve">interaction data</w:t>
       </w:r>
       <w:r>
         <w:t xml:space="preserve"> </w:t>
@@ -2044,7 +2062,7 @@
         <w:t xml:space="preserve">(Poisot et al. 2021)</w:t>
       </w:r>
       <w:r>
-        <w:t xml:space="preserve">, secondly has been the need to develop a set of tools and terminology to construct, conceptualise, and analyse these networks. Although measuring interactions in the field remains a challenge, the development of both practical tools (</w:t>
+        <w:t xml:space="preserve">, and secondly has been the need to develop terminology and tools that help us to construct, conceptualise, and analyse these networks. Although measuring interactions in the field remains a challenge, the development of both practical tools (</w:t>
       </w:r>
       <w:r>
         <w:rPr>
@@ -2057,7 +2075,7 @@
         <w:t xml:space="preserve"> </w:t>
       </w:r>
       <w:r>
-        <w:t xml:space="preserve">tools that help as record or measure interactions,</w:t>
+        <w:t xml:space="preserve">tools that help us to record or measure interactions,</w:t>
       </w:r>
       <w:r>
         <w:t xml:space="preserve"> </w:t>
@@ -2066,10 +2084,7 @@
         <w:t xml:space="preserve">(e.g. ref maybe Pringle and Hutchinson 2020)</w:t>
       </w:r>
       <w:r>
-        <w:t xml:space="preserve"> </w:t>
-      </w:r>
-      <w:r>
-        <w:t xml:space="preserve">although there are many) as well as predictive tools</w:t>
+        <w:t xml:space="preserve">), as well as discussions around the development of tools to predict or infer them</w:t>
       </w:r>
       <w:r>
         <w:t xml:space="preserve"> </w:t>
@@ -2078,10 +2093,7 @@
         <w:t xml:space="preserve">(Morales-Castilla et al. 2015; Strydom et al. 2021)</w:t>
       </w:r>
       <w:r>
-        <w:t xml:space="preserve"> </w:t>
-      </w:r>
-      <w:r>
-        <w:t xml:space="preserve">is allowing us to begin filling in these</w:t>
+        <w:t xml:space="preserve">, has allowed us to begin filling in these</w:t>
       </w:r>
       <w:r>
         <w:t xml:space="preserve"> </w:t>
@@ -2096,7 +2108,19 @@
         <w:t xml:space="preserve">’</w:t>
       </w:r>
       <w:r>
-        <w:t xml:space="preserve">. Additionally, there has been extensive development of tools that focus on quantifying the structure [ref], analysis</w:t>
+        <w:t xml:space="preserve">, albeit in a more synthetic manner</w:t>
+      </w:r>
+      <w:r>
+        <w:t xml:space="preserve"> </w:t>
+      </w:r>
+      <w:r>
+        <w:t xml:space="preserve">(Poisot, Gravel, et al. 2016)</w:t>
+      </w:r>
+      <w:r>
+        <w:t xml:space="preserve"> </w:t>
+      </w:r>
+      <w:r>
+        <w:t xml:space="preserve">Additionally, there has been extensive development in in the ways in which we formalise networks</w:t>
       </w:r>
       <w:r>
         <w:t xml:space="preserve"> </w:t>
@@ -2105,7 +2129,7 @@
         <w:t xml:space="preserve">(Dale and Fortin 2010)</w:t>
       </w:r>
       <w:r>
-        <w:t xml:space="preserve">, properties</w:t>
+        <w:t xml:space="preserve">, and the tools and language that we use to quantify the structure and properties of networks</w:t>
       </w:r>
       <w:r>
         <w:t xml:space="preserve"> </w:t>
@@ -2114,10 +2138,7 @@
         <w:t xml:space="preserve">(Delmas et al. 2019)</w:t>
       </w:r>
       <w:r>
-        <w:t xml:space="preserve"> </w:t>
-      </w:r>
-      <w:r>
-        <w:t xml:space="preserve">of networks. All together these tools means that as a field network ecology can (and should) be integrated into ecology</w:t>
+        <w:t xml:space="preserve">. All together these tools mean that, as a field, network ecology can (and should) be integrated into the broader fields of ecology</w:t>
       </w:r>
       <w:r>
         <w:t xml:space="preserve"> </w:t>
@@ -2401,13 +2422,13 @@
         <w:t xml:space="preserve"> </w:t>
       </w:r>
       <w:r>
-        <w:t xml:space="preserve">feeding links, or the flow of energy</w:t>
-      </w:r>
-      <w:r>
-        <w:t xml:space="preserve"> </w:t>
-      </w:r>
-      <w:r>
-        <w:t xml:space="preserve">(sensu the ADBM Petchey et al. 2008 ??)</w:t>
+        <w:t xml:space="preserve">feeding links, or energy flows</w:t>
+      </w:r>
+      <w:r>
+        <w:t xml:space="preserve"> </w:t>
+      </w:r>
+      <w:r>
+        <w:t xml:space="preserve">(Petchey et al. 2008)</w:t>
       </w:r>
       <w:r>
         <w:t xml:space="preserve">. How we quantify links will influence the resulting structure of the network - and the inferences we will make thereof. For example taking a food web that consists of links representing</w:t>
@@ -2486,7 +2507,25 @@
         <w:t xml:space="preserve">’</w:t>
       </w:r>
       <w:r>
-        <w:t xml:space="preserve">) will be meaningless if you are interested in understanding the flow of energy through the system as the links are overdistributed. In addition to the various ways of defining the links between species pairs there are also a myriad of ways in which the can be quantified. Links between species are often treated as being present or absent (</w:t>
+        <w:t xml:space="preserve"> </w:t>
+      </w:r>
+      <w:r>
+        <w:t xml:space="preserve">it is still represented as being</w:t>
+      </w:r>
+      <w:r>
+        <w:t xml:space="preserve"> </w:t>
+      </w:r>
+      <w:r>
+        <w:t xml:space="preserve">‘</w:t>
+      </w:r>
+      <w:r>
+        <w:t xml:space="preserve">present</w:t>
+      </w:r>
+      <w:r>
+        <w:t xml:space="preserve">’</w:t>
+      </w:r>
+      <w:r>
+        <w:t xml:space="preserve">) will be meaningless if you are interested in understanding the flow of energy through the system as the links within the network are overdistributed. In addition to the various ways of defining the links between species pairs there are also a myriad of ways in which the links themselves can be quantified. Links between species are often treated as being present or absent (</w:t>
       </w:r>
       <w:r>
         <w:rPr>
@@ -2499,25 +2538,28 @@
         <w:t xml:space="preserve"> </w:t>
       </w:r>
       <w:r>
-        <w:t xml:space="preserve">binary) it is also possible to provide a more nuanced way to quantify them. Along with representing interactions as binary it is also possible to treat them as probabilistic [which quantifies how likely an interaction is to occur;</w:t>
-      </w:r>
-      <w:r>
-        <w:t xml:space="preserve"> </w:t>
-      </w:r>
-      <w:r>
-        <w:t xml:space="preserve">Poisot et al. (2016)</w:t>
-      </w:r>
-      <w:r>
-        <w:t xml:space="preserve">] or as a continuous measurement [which quantifies the effect of one species on another;</w:t>
-      </w:r>
-      <w:r>
-        <w:t xml:space="preserve"> </w:t>
-      </w:r>
-      <w:r>
-        <w:t xml:space="preserve">Berlow et al. (2004)</w:t>
-      </w:r>
-      <w:r>
-        <w:t xml:space="preserve">]. Although there is a clear argument for moving away from a purely binary way of representing interactions [probabilities preprint] this of course also means that there is an additional layer to the interpretation these links.</w:t>
+        <w:t xml:space="preserve">binary) it is also possible to use probabilities</w:t>
+      </w:r>
+      <w:r>
+        <w:t xml:space="preserve"> </w:t>
+      </w:r>
+      <w:r>
+        <w:t xml:space="preserve">(which quantifies how likely an interaction is to occur, Poisot, Cirtwill, et al. 2016)</w:t>
+      </w:r>
+      <w:r>
+        <w:t xml:space="preserve"> </w:t>
+      </w:r>
+      <w:r>
+        <w:t xml:space="preserve">or continuous measurements</w:t>
+      </w:r>
+      <w:r>
+        <w:t xml:space="preserve"> </w:t>
+      </w:r>
+      <w:r>
+        <w:t xml:space="preserve">(which quantifies the effect of one species on another, Berlow et al. 2004)</w:t>
+      </w:r>
+      <w:r>
+        <w:t xml:space="preserve">. Although there is a clear argument for moving away from a purely binary way of representing interactions [probabilities preprint] this of course also means that there is an additional layer to the interpretation these links.</w:t>
       </w:r>
     </w:p>
     <w:bookmarkEnd w:id="21"/>
@@ -2578,7 +2620,13 @@
         <w:t xml:space="preserve">(Joel E. Cohen 1977)</w:t>
       </w:r>
       <w:r>
-        <w:t xml:space="preserve">. This introduced the idea that a single dimension [the</w:t>
+        <w:t xml:space="preserve">. This introduced the idea that a single dimension</w:t>
+      </w:r>
+      <w:r>
+        <w:t xml:space="preserve"> </w:t>
+      </w:r>
+      <w:r>
+        <w:t xml:space="preserve">(the</w:t>
       </w:r>
       <w:r>
         <w:t xml:space="preserve"> </w:t>
@@ -2587,22 +2635,22 @@
         <w:t xml:space="preserve">“</w:t>
       </w:r>
       <w:r>
-        <w:t xml:space="preserve">niche axis</w:t>
+        <w:t xml:space="preserve">niche axis,</w:t>
       </w:r>
       <w:r>
         <w:t xml:space="preserve">”</w:t>
       </w:r>
       <w:r>
-        <w:t xml:space="preserve">;</w:t>
-      </w:r>
-      <w:r>
-        <w:t xml:space="preserve"> </w:t>
-      </w:r>
-      <w:r>
-        <w:t xml:space="preserve">Allesina, Alonso, and Pascual (2008)</w:t>
-      </w:r>
-      <w:r>
-        <w:t xml:space="preserve">] constrains the interactions between species; in this instance it makes sense to think of species in terms of what they consume and what they are consumed by, as they are occupying the same space in the niche axis. Networks that are defined in this way may be useful for understanding how the flow of energy (resources) are constrained between</w:t>
+        <w:t xml:space="preserve"> </w:t>
+      </w:r>
+      <w:r>
+        <w:t xml:space="preserve">Allesina, Alonso, and Pascual 2008)</w:t>
+      </w:r>
+      <w:r>
+        <w:t xml:space="preserve"> </w:t>
+      </w:r>
+      <w:r>
+        <w:t xml:space="preserve">constrains the interactions between species; in this instance it makes sense to think of species in terms of what they consume and what they are consumed by, as they are occupying the same space in the niche axis. Networks that are defined in this way may be useful for understanding how the flow of energy (resources) are constrained between</w:t>
       </w:r>
       <w:r>
         <w:t xml:space="preserve"> </w:t>
@@ -2617,20 +2665,76 @@
         <w:t xml:space="preserve">’</w:t>
       </w:r>
       <w:r>
-        <w:t xml:space="preserve">, particularly how it moves through the trophic levels. It is however clear that food webs defined in this manner fails to give any agency to the species in the community.</w:t>
-      </w:r>
-    </w:p>
-    <w:p>
-      <w:pPr>
-        <w:pStyle w:val="BodyText"/>
-      </w:pPr>
-      <w:r>
-        <w:t xml:space="preserve">Talking about delimiting, the idea of aggregating over time or aggregating over space…</w:t>
-      </w:r>
-    </w:p>
-    <w:p>
-      <w:pPr>
-        <w:pStyle w:val="BodyText"/>
+        <w:t xml:space="preserve">, particularly how it moves through the trophic levels. This</w:t>
+      </w:r>
+      <w:r>
+        <w:t xml:space="preserve"> </w:t>
+      </w:r>
+      <w:r>
+        <w:t xml:space="preserve">‘</w:t>
+      </w:r>
+      <w:r>
+        <w:t xml:space="preserve">niche-based</w:t>
+      </w:r>
+      <w:r>
+        <w:t xml:space="preserve">’</w:t>
+      </w:r>
+      <w:r>
+        <w:t xml:space="preserve"> </w:t>
+      </w:r>
+      <w:r>
+        <w:t xml:space="preserve">way of thinking might be beneficial when thinking about networks at the structural level, and when trying to map large-scale processes [ref?] however there was also a need to develop ways of thinking that were more geared to thinking about why does species</w:t>
+      </w:r>
+      <w:r>
+        <w:t xml:space="preserve"> </w:t>
+      </w:r>
+      <w:r>
+        <w:rPr>
+          <w:iCs/>
+          <w:i/>
+        </w:rPr>
+        <w:t xml:space="preserve">a</w:t>
+      </w:r>
+      <w:r>
+        <w:t xml:space="preserve"> </w:t>
+      </w:r>
+      <w:r>
+        <w:t xml:space="preserve">predate species</w:t>
+      </w:r>
+      <w:r>
+        <w:t xml:space="preserve"> </w:t>
+      </w:r>
+      <w:r>
+        <w:rPr>
+          <w:iCs/>
+          <w:i/>
+        </w:rPr>
+        <w:t xml:space="preserve">b</w:t>
+      </w:r>
+      <w:r>
+        <w:t xml:space="preserve">, broadly this is the result of two things; a predator needs to have the correct traits to be able to capture, kill, and consume, its prey (a mismatch between predator and prey is termed a forbidden link,</w:t>
+      </w:r>
+      <w:r>
+        <w:t xml:space="preserve"> </w:t>
+      </w:r>
+      <w:r>
+        <w:t xml:space="preserve">Jordano (2016b)</w:t>
+      </w:r>
+      <w:r>
+        <w:t xml:space="preserve">) and it needs to be energetically feasible [ref]. When we think of interactions in these terms it makes sense that nodes are defined at the species level (or at least as species that have the same traits and/or energy content), however the links between them can be quantified in different ways… [this is lazy writing]</w:t>
+      </w:r>
+    </w:p>
+    <w:p>
+      <w:pPr>
+        <w:pStyle w:val="BlockText"/>
+      </w:pPr>
+      <w:r>
+        <w:t xml:space="preserve">Talking about delimiting, the idea of aggregating over time or aggregating over space.</w:t>
+      </w:r>
+    </w:p>
+    <w:p>
+      <w:pPr>
+        <w:pStyle w:val="FirstParagraph"/>
       </w:pPr>
       <w:r>
         <w:rPr>
@@ -2642,13 +2746,13 @@
     </w:p>
     <w:bookmarkEnd w:id="22"/>
     <w:bookmarkEnd w:id="23"/>
-    <w:bookmarkStart w:id="63" w:name="how-do-we-construct-ecological-networks"/>
+    <w:bookmarkStart w:id="63" w:name="constructing-ecological-networks"/>
     <w:p>
       <w:pPr>
         <w:pStyle w:val="Heading2"/>
       </w:pPr>
       <w:r>
-        <w:t xml:space="preserve">2 How do we construct ecological networks?</w:t>
+        <w:t xml:space="preserve">2 Constructing ecological networks</w:t>
       </w:r>
     </w:p>
     <w:p>
@@ -2849,24 +2953,21 @@
         <w:pStyle w:val="FirstParagraph"/>
       </w:pPr>
       <w:r>
-        <w:t xml:space="preserve">Given the large number of models that have been developed it is perhaps more meaningful to group models into families with the idea that models from the same family will yield similar results because they play by similar rules. These rules referring to the underlying philosophy as to what structures either networks or the interactions within them (see</w:t>
-      </w:r>
-      <w:r>
-        <w:t xml:space="preserve"> </w:t>
-      </w:r>
-      <w:hyperlink w:anchor="fig-concept">
+        <w:t xml:space="preserve">Given the large number of tools geared towards building food webs that have been developed it is perhaps more meaningful to think of the different families of tools and what the underlying philosophy of these different families are and what the resulting food web it is that they are predicting, a summary of these model families are presented in</w:t>
+      </w:r>
+      <w:r>
+        <w:t xml:space="preserve"> </w:t>
+      </w:r>
+      <w:hyperlink w:anchor="tbl-families">
         <w:r>
           <w:rPr>
             <w:rStyle w:val="Hyperlink"/>
           </w:rPr>
-          <w:t xml:space="preserve">Figure 1</w:t>
+          <w:t xml:space="preserve">Table 1</w:t>
         </w:r>
       </w:hyperlink>
       <w:r>
-        <w:t xml:space="preserve"> </w:t>
-      </w:r>
-      <w:r>
-        <w:t xml:space="preserve">panel A). Although there have been efforts to compare and contrast different models</w:t>
+        <w:t xml:space="preserve">. Although there have been efforts to compare and contrast different models</w:t>
       </w:r>
       <w:r>
         <w:t xml:space="preserve"> </w:t>
@@ -2894,37 +2995,19 @@
         <w:t xml:space="preserve">‘</w:t>
       </w:r>
       <w:r>
-        <w:t xml:space="preserve">structural</w:t>
+        <w:t xml:space="preserve">structural models</w:t>
       </w:r>
       <w:r>
         <w:t xml:space="preserve">’</w:t>
       </w:r>
       <w:r>
-        <w:t xml:space="preserve"> </w:t>
-      </w:r>
-      <w:r>
-        <w:t xml:space="preserve">models; and Pichler et al. 2020 looked at</w:t>
-      </w:r>
-      <w:r>
-        <w:t xml:space="preserve"> </w:t>
-      </w:r>
-      <w:r>
-        <w:t xml:space="preserve">‘</w:t>
-      </w:r>
-      <w:r>
-        <w:t xml:space="preserve">machine learning algorithms</w:t>
-      </w:r>
-      <w:r>
-        <w:t xml:space="preserve">’</w:t>
-      </w:r>
-      <w:r>
-        <w:t xml:space="preserve">)</w:t>
-      </w:r>
-      <w:r>
-        <w:t xml:space="preserve"> </w:t>
-      </w:r>
-      <w:r>
-        <w:t xml:space="preserve">there still lacks an overall synthesis as to how the different model families differ from each other - both in terms of what they are actually predicting as well as how well they are preforming in the different facets of constructing a network.</w:t>
+        <w:t xml:space="preserve">; and Pichler et al. 2020 looked at machine learning algorithms)</w:t>
+      </w:r>
+      <w:r>
+        <w:t xml:space="preserve"> </w:t>
+      </w:r>
+      <w:r>
+        <w:t xml:space="preserve">there still lacks an overall synthesis as to how the different model families differ from each other - both in terms of what they are actually predicting as well as how well they are preforming in the different facets of constructing a food web.</w:t>
       </w:r>
     </w:p>
     <w:tbl>
@@ -4022,7 +4105,7 @@
       <w:tr>
         <w:tc>
           <w:tcPr/>
-          <w:bookmarkStart w:id="32" w:name="tbl-history"/>
+          <w:bookmarkStart w:id="32" w:name="tbl-families"/>
           <w:p>
             <w:pPr>
               <w:jc w:val="center"/>
@@ -7238,7 +7321,7 @@
       </w:r>
     </w:p>
     <w:bookmarkEnd w:id="65"/>
-    <w:bookmarkStart w:id="181" w:name="references"/>
+    <w:bookmarkStart w:id="183" w:name="references"/>
     <w:p>
       <w:pPr>
         <w:pStyle w:val="Heading2"/>
@@ -7273,7 +7356,7 @@
         </w:r>
       </w:hyperlink>
     </w:p>
-    <w:bookmarkStart w:id="180" w:name="refs"/>
+    <w:bookmarkStart w:id="182" w:name="refs"/>
     <w:bookmarkStart w:id="67" w:name="ref-allesinaGeneralModelFood2008"/>
     <w:p>
       <w:pPr>
@@ -9697,12 +9780,58 @@
       </w:r>
     </w:p>
     <w:bookmarkEnd w:id="143"/>
-    <w:bookmarkStart w:id="145" w:name="ref-poisotSpeciesWhyEcological2015"/>
+    <w:bookmarkStart w:id="145" w:name="ref-poisotSyntheticDatasetsCommunity2016"/>
     <w:p>
       <w:pPr>
         <w:pStyle w:val="Bibliography"/>
       </w:pPr>
       <w:r>
+        <w:t xml:space="preserve">Poisot, Timothée, Dominique Gravel, Shawn Leroux, Spencer A. Wood, Marie-Josée Fortin, Benjamin Baiser, Alyssa R. Cirtwill, Miguel B. Araújo, and Daniel B. Stouffer. 2016.</w:t>
+      </w:r>
+      <w:r>
+        <w:t xml:space="preserve"> </w:t>
+      </w:r>
+      <w:r>
+        <w:t xml:space="preserve">“Synthetic Datasets and Community Tools for the Rapid Testing of Ecological Hypotheses.”</w:t>
+      </w:r>
+      <w:r>
+        <w:t xml:space="preserve"> </w:t>
+      </w:r>
+      <w:r>
+        <w:rPr>
+          <w:iCs/>
+          <w:i/>
+        </w:rPr>
+        <w:t xml:space="preserve">Ecography</w:t>
+      </w:r>
+      <w:r>
+        <w:t xml:space="preserve"> </w:t>
+      </w:r>
+      <w:r>
+        <w:t xml:space="preserve">39 (4): 402–8.</w:t>
+      </w:r>
+      <w:r>
+        <w:t xml:space="preserve"> </w:t>
+      </w:r>
+      <w:hyperlink r:id="rId144">
+        <w:r>
+          <w:rPr>
+            <w:rStyle w:val="Hyperlink"/>
+          </w:rPr>
+          <w:t xml:space="preserve">https://doi.org/10.1111/ecog.01941</w:t>
+        </w:r>
+      </w:hyperlink>
+      <w:r>
+        <w:t xml:space="preserve">.</w:t>
+      </w:r>
+    </w:p>
+    <w:bookmarkEnd w:id="145"/>
+    <w:bookmarkStart w:id="147" w:name="ref-poisotSpeciesWhyEcological2015"/>
+    <w:p>
+      <w:pPr>
+        <w:pStyle w:val="Bibliography"/>
+      </w:pPr>
+      <w:r>
         <w:t xml:space="preserve">Poisot, Timothée, Daniel B. Stouffer, and Dominique Gravel. 2015.</w:t>
       </w:r>
       <w:r>
@@ -9730,7 +9859,7 @@
       <w:r>
         <w:t xml:space="preserve"> </w:t>
       </w:r>
-      <w:hyperlink r:id="rId144">
+      <w:hyperlink r:id="rId146">
         <w:r>
           <w:rPr>
             <w:rStyle w:val="Hyperlink"/>
@@ -9742,8 +9871,8 @@
         <w:t xml:space="preserve">.</w:t>
       </w:r>
     </w:p>
-    <w:bookmarkEnd w:id="145"/>
-    <w:bookmarkStart w:id="147" w:name="ref-poisotDescribeUnderstandPredict2016"/>
+    <w:bookmarkEnd w:id="147"/>
+    <w:bookmarkStart w:id="149" w:name="ref-poisotDescribeUnderstandPredict2016"/>
     <w:p>
       <w:pPr>
         <w:pStyle w:val="Bibliography"/>
@@ -9776,7 +9905,7 @@
       <w:r>
         <w:t xml:space="preserve"> </w:t>
       </w:r>
-      <w:hyperlink r:id="rId146">
+      <w:hyperlink r:id="rId148">
         <w:r>
           <w:rPr>
             <w:rStyle w:val="Hyperlink"/>
@@ -9788,8 +9917,8 @@
         <w:t xml:space="preserve">.</w:t>
       </w:r>
     </w:p>
-    <w:bookmarkEnd w:id="147"/>
-    <w:bookmarkStart w:id="149" w:name="ref-pomeranzInferringPredatorPrey2019"/>
+    <w:bookmarkEnd w:id="149"/>
+    <w:bookmarkStart w:id="151" w:name="ref-pomeranzInferringPredatorPrey2019"/>
     <w:p>
       <w:pPr>
         <w:pStyle w:val="Bibliography"/>
@@ -9822,7 +9951,7 @@
       <w:r>
         <w:t xml:space="preserve"> </w:t>
       </w:r>
-      <w:hyperlink r:id="rId148">
+      <w:hyperlink r:id="rId150">
         <w:r>
           <w:rPr>
             <w:rStyle w:val="Hyperlink"/>
@@ -9834,8 +9963,8 @@
         <w:t xml:space="preserve">.</w:t>
       </w:r>
     </w:p>
-    <w:bookmarkEnd w:id="149"/>
-    <w:bookmarkStart w:id="151" w:name="ref-pringleUntanglingFoodWebs2020"/>
+    <w:bookmarkEnd w:id="151"/>
+    <w:bookmarkStart w:id="153" w:name="ref-pringleUntanglingFoodWebs2020"/>
     <w:p>
       <w:pPr>
         <w:pStyle w:val="Bibliography"/>
@@ -9894,7 +10023,7 @@
       <w:r>
         <w:t xml:space="preserve"> </w:t>
       </w:r>
-      <w:hyperlink r:id="rId150">
+      <w:hyperlink r:id="rId152">
         <w:r>
           <w:rPr>
             <w:rStyle w:val="Hyperlink"/>
@@ -9906,8 +10035,8 @@
         <w:t xml:space="preserve">.</w:t>
       </w:r>
     </w:p>
-    <w:bookmarkEnd w:id="151"/>
-    <w:bookmarkStart w:id="153" w:name="ref-pringleResolvingFoodWebStructure2020"/>
+    <w:bookmarkEnd w:id="153"/>
+    <w:bookmarkStart w:id="155" w:name="ref-pringleResolvingFoodWebStructure2020"/>
     <w:p>
       <w:pPr>
         <w:pStyle w:val="Bibliography"/>
@@ -9949,7 +10078,7 @@
       <w:r>
         <w:t xml:space="preserve"> </w:t>
       </w:r>
-      <w:hyperlink r:id="rId152">
+      <w:hyperlink r:id="rId154">
         <w:r>
           <w:rPr>
             <w:rStyle w:val="Hyperlink"/>
@@ -9961,8 +10090,8 @@
         <w:t xml:space="preserve">.</w:t>
       </w:r>
     </w:p>
-    <w:bookmarkEnd w:id="153"/>
-    <w:bookmarkStart w:id="155" w:name="ref-proulxNetworkThinkingEcology2005"/>
+    <w:bookmarkEnd w:id="155"/>
+    <w:bookmarkStart w:id="157" w:name="ref-proulxNetworkThinkingEcology2005"/>
     <w:p>
       <w:pPr>
         <w:pStyle w:val="Bibliography"/>
@@ -9995,7 +10124,7 @@
       <w:r>
         <w:t xml:space="preserve"> </w:t>
       </w:r>
-      <w:hyperlink r:id="rId154">
+      <w:hyperlink r:id="rId156">
         <w:r>
           <w:rPr>
             <w:rStyle w:val="Hyperlink"/>
@@ -10007,8 +10136,8 @@
         <w:t xml:space="preserve">.</w:t>
       </w:r>
     </w:p>
-    <w:bookmarkEnd w:id="155"/>
-    <w:bookmarkStart w:id="157" w:name="ref-rohrModelingFoodWebs2010"/>
+    <w:bookmarkEnd w:id="157"/>
+    <w:bookmarkStart w:id="159" w:name="ref-rohrModelingFoodWebs2010"/>
     <w:p>
       <w:pPr>
         <w:pStyle w:val="Bibliography"/>
@@ -10059,7 +10188,7 @@
       <w:r>
         <w:t xml:space="preserve"> </w:t>
       </w:r>
-      <w:hyperlink r:id="rId156">
+      <w:hyperlink r:id="rId158">
         <w:r>
           <w:rPr>
             <w:rStyle w:val="Hyperlink"/>
@@ -10071,8 +10200,8 @@
         <w:t xml:space="preserve">.</w:t>
       </w:r>
     </w:p>
-    <w:bookmarkEnd w:id="157"/>
-    <w:bookmarkStart w:id="159" w:name="X0fb50f1746fa9d2b24f89ed5bfe6ae1a2f58cc2"/>
+    <w:bookmarkEnd w:id="159"/>
+    <w:bookmarkStart w:id="161" w:name="X0fb50f1746fa9d2b24f89ed5bfe6ae1a2f58cc2"/>
     <w:p>
       <w:pPr>
         <w:pStyle w:val="Bibliography"/>
@@ -10095,7 +10224,7 @@
       <w:r>
         <w:t xml:space="preserve"> </w:t>
       </w:r>
-      <w:hyperlink r:id="rId158">
+      <w:hyperlink r:id="rId160">
         <w:r>
           <w:rPr>
             <w:rStyle w:val="Hyperlink"/>
@@ -10107,8 +10236,8 @@
         <w:t xml:space="preserve">.</w:t>
       </w:r>
     </w:p>
-    <w:bookmarkEnd w:id="159"/>
-    <w:bookmarkStart w:id="161" w:name="ref-stoufferEvidenceExistenceRobust2007"/>
+    <w:bookmarkEnd w:id="161"/>
+    <w:bookmarkStart w:id="163" w:name="ref-stoufferEvidenceExistenceRobust2007"/>
     <w:p>
       <w:pPr>
         <w:pStyle w:val="Bibliography"/>
@@ -10141,7 +10270,7 @@
       <w:r>
         <w:t xml:space="preserve"> </w:t>
       </w:r>
-      <w:hyperlink r:id="rId160">
+      <w:hyperlink r:id="rId162">
         <w:r>
           <w:rPr>
             <w:rStyle w:val="Hyperlink"/>
@@ -10153,8 +10282,8 @@
         <w:t xml:space="preserve">.</w:t>
       </w:r>
     </w:p>
-    <w:bookmarkEnd w:id="161"/>
-    <w:bookmarkStart w:id="163" w:name="ref-strydomFoodWebReconstruction2022"/>
+    <w:bookmarkEnd w:id="163"/>
+    <w:bookmarkStart w:id="165" w:name="ref-strydomFoodWebReconstruction2022"/>
     <w:p>
       <w:pPr>
         <w:pStyle w:val="Bibliography"/>
@@ -10187,7 +10316,7 @@
       <w:r>
         <w:t xml:space="preserve"> </w:t>
       </w:r>
-      <w:hyperlink r:id="rId162">
+      <w:hyperlink r:id="rId164">
         <w:r>
           <w:rPr>
             <w:rStyle w:val="Hyperlink"/>
@@ -10199,8 +10328,8 @@
         <w:t xml:space="preserve">.</w:t>
       </w:r>
     </w:p>
-    <w:bookmarkEnd w:id="163"/>
-    <w:bookmarkStart w:id="165" w:name="ref-strydomGraphEmbeddingTransfer2023"/>
+    <w:bookmarkEnd w:id="165"/>
+    <w:bookmarkStart w:id="167" w:name="ref-strydomGraphEmbeddingTransfer2023"/>
     <w:p>
       <w:pPr>
         <w:pStyle w:val="Bibliography"/>
@@ -10233,7 +10362,7 @@
       <w:r>
         <w:t xml:space="preserve"> </w:t>
       </w:r>
-      <w:hyperlink r:id="rId164">
+      <w:hyperlink r:id="rId166">
         <w:r>
           <w:rPr>
             <w:rStyle w:val="Hyperlink"/>
@@ -10245,8 +10374,8 @@
         <w:t xml:space="preserve">.</w:t>
       </w:r>
     </w:p>
-    <w:bookmarkEnd w:id="165"/>
-    <w:bookmarkStart w:id="167" w:name="ref-strydomRoadmapPredictingSpecies2021"/>
+    <w:bookmarkEnd w:id="167"/>
+    <w:bookmarkStart w:id="169" w:name="ref-strydomRoadmapPredictingSpecies2021"/>
     <w:p>
       <w:pPr>
         <w:pStyle w:val="Bibliography"/>
@@ -10279,7 +10408,7 @@
       <w:r>
         <w:t xml:space="preserve"> </w:t>
       </w:r>
-      <w:hyperlink r:id="rId166">
+      <w:hyperlink r:id="rId168">
         <w:r>
           <w:rPr>
             <w:rStyle w:val="Hyperlink"/>
@@ -10291,8 +10420,8 @@
         <w:t xml:space="preserve">.</w:t>
       </w:r>
     </w:p>
-    <w:bookmarkEnd w:id="167"/>
-    <w:bookmarkStart w:id="169" w:name="X141c0540ac7dad5bc39e53d2ae1f5769b96004c"/>
+    <w:bookmarkEnd w:id="169"/>
+    <w:bookmarkStart w:id="171" w:name="X141c0540ac7dad5bc39e53d2ae1f5769b96004c"/>
     <w:p>
       <w:pPr>
         <w:pStyle w:val="Bibliography"/>
@@ -10368,7 +10497,7 @@
       <w:r>
         <w:t xml:space="preserve"> </w:t>
       </w:r>
-      <w:hyperlink r:id="rId168">
+      <w:hyperlink r:id="rId170">
         <w:r>
           <w:rPr>
             <w:rStyle w:val="Hyperlink"/>
@@ -10380,8 +10509,8 @@
         <w:t xml:space="preserve">.</w:t>
       </w:r>
     </w:p>
-    <w:bookmarkEnd w:id="169"/>
-    <w:bookmarkStart w:id="171" w:name="X31a4fa003bce600ed04df56db844e85b8f7350e"/>
+    <w:bookmarkEnd w:id="171"/>
+    <w:bookmarkStart w:id="173" w:name="X31a4fa003bce600ed04df56db844e85b8f7350e"/>
     <w:p>
       <w:pPr>
         <w:pStyle w:val="Bibliography"/>
@@ -10414,7 +10543,7 @@
       <w:r>
         <w:t xml:space="preserve"> </w:t>
       </w:r>
-      <w:hyperlink r:id="rId170">
+      <w:hyperlink r:id="rId172">
         <w:r>
           <w:rPr>
             <w:rStyle w:val="Hyperlink"/>
@@ -10426,8 +10555,8 @@
         <w:t xml:space="preserve">.</w:t>
       </w:r>
     </w:p>
-    <w:bookmarkEnd w:id="171"/>
-    <w:bookmarkStart w:id="173" w:name="ref-vermaatMajorDimensionsFoodweb2009"/>
+    <w:bookmarkEnd w:id="173"/>
+    <w:bookmarkStart w:id="175" w:name="ref-vermaatMajorDimensionsFoodweb2009"/>
     <w:p>
       <w:pPr>
         <w:pStyle w:val="Bibliography"/>
@@ -10460,7 +10589,7 @@
       <w:r>
         <w:t xml:space="preserve"> </w:t>
       </w:r>
-      <w:hyperlink r:id="rId172">
+      <w:hyperlink r:id="rId174">
         <w:r>
           <w:rPr>
             <w:rStyle w:val="Hyperlink"/>
@@ -10472,8 +10601,8 @@
         <w:t xml:space="preserve">.</w:t>
       </w:r>
     </w:p>
-    <w:bookmarkEnd w:id="173"/>
-    <w:bookmarkStart w:id="175" w:name="ref-williamsSimpleRulesYield2000"/>
+    <w:bookmarkEnd w:id="175"/>
+    <w:bookmarkStart w:id="177" w:name="ref-williamsSimpleRulesYield2000"/>
     <w:p>
       <w:pPr>
         <w:pStyle w:val="Bibliography"/>
@@ -10506,7 +10635,7 @@
       <w:r>
         <w:t xml:space="preserve"> </w:t>
       </w:r>
-      <w:hyperlink r:id="rId174">
+      <w:hyperlink r:id="rId176">
         <w:r>
           <w:rPr>
             <w:rStyle w:val="Hyperlink"/>
@@ -10518,8 +10647,8 @@
         <w:t xml:space="preserve">.</w:t>
       </w:r>
     </w:p>
-    <w:bookmarkEnd w:id="175"/>
-    <w:bookmarkStart w:id="177" w:name="ref-williamsSuccessItsLimits2008"/>
+    <w:bookmarkEnd w:id="177"/>
+    <w:bookmarkStart w:id="179" w:name="ref-williamsSuccessItsLimits2008"/>
     <w:p>
       <w:pPr>
         <w:pStyle w:val="Bibliography"/>
@@ -10552,7 +10681,7 @@
       <w:r>
         <w:t xml:space="preserve"> </w:t>
       </w:r>
-      <w:hyperlink r:id="rId176">
+      <w:hyperlink r:id="rId178">
         <w:r>
           <w:rPr>
             <w:rStyle w:val="Hyperlink"/>
@@ -10564,8 +10693,8 @@
         <w:t xml:space="preserve">.</w:t>
       </w:r>
     </w:p>
-    <w:bookmarkEnd w:id="177"/>
-    <w:bookmarkStart w:id="179" w:name="X88f1d6f63b0836bbf1d6ae3f885d8fb9f247ff3"/>
+    <w:bookmarkEnd w:id="179"/>
+    <w:bookmarkStart w:id="181" w:name="X88f1d6f63b0836bbf1d6ae3f885d8fb9f247ff3"/>
     <w:p>
       <w:pPr>
         <w:pStyle w:val="Bibliography"/>
@@ -10619,7 +10748,7 @@
       <w:r>
         <w:t xml:space="preserve"> </w:t>
       </w:r>
-      <w:hyperlink r:id="rId178">
+      <w:hyperlink r:id="rId180">
         <w:r>
           <w:rPr>
             <w:rStyle w:val="Hyperlink"/>
@@ -10631,9 +10760,9 @@
         <w:t xml:space="preserve">.</w:t>
       </w:r>
     </w:p>
-    <w:bookmarkEnd w:id="179"/>
-    <w:bookmarkEnd w:id="180"/>
     <w:bookmarkEnd w:id="181"/>
+    <w:bookmarkEnd w:id="182"/>
+    <w:bookmarkEnd w:id="183"/>
     <w:sectPr/>
   </w:body>
 </w:document>

</xml_diff>

<commit_message>
sandbox before I go in and mash up the table
</commit_message>
<xml_diff>
--- a/docs/index.docx
+++ b/docs/index.docx
@@ -2062,7 +2062,7 @@
         <w:t xml:space="preserve">(Poisot et al. 2021)</w:t>
       </w:r>
       <w:r>
-        <w:t xml:space="preserve">, and secondly has been the need to develop terminology and tools that help us to construct, conceptualise, and analyse these networks. Although measuring interactions in the field remains a challenge, the development of both practical tools (</w:t>
+        <w:t xml:space="preserve">, and secondly has been the need to develop terminology and tools that help us to construct, conceptualise, and analyse these networks. Although recording interactions in the field remains a challenge, although the development of both practical tools (</w:t>
       </w:r>
       <w:r>
         <w:rPr>
@@ -2117,10 +2117,7 @@
         <w:t xml:space="preserve">(Poisot, Gravel, et al. 2016)</w:t>
       </w:r>
       <w:r>
-        <w:t xml:space="preserve"> </w:t>
-      </w:r>
-      <w:r>
-        <w:t xml:space="preserve">Additionally, there has been extensive development in in the ways in which we formalise networks</w:t>
+        <w:t xml:space="preserve">. Additionally, there has been extensive development in in the ways in which we formalise networks</w:t>
       </w:r>
       <w:r>
         <w:t xml:space="preserve"> </w:t>
@@ -2250,7 +2247,7 @@
         <w:pStyle w:val="BodyText"/>
       </w:pPr>
       <w:r>
-        <w:t xml:space="preserve">Even if one were to limit their scope to thinking of interaction networks only in terms of food webs there are still many ways to define the various components of the network one needs to understand the different intentions/assumptions that are made when a food web is constructed. Although the main intention of a food web is to capture and represent the feeding links between species there are many ways to define the nodes (</w:t>
+        <w:t xml:space="preserve">Even if one were to limit their scope to thinking of interaction networks only in terms of food webs there are still many ways to define the various components of the network, one needs to understand the different intentions/assumptions that are made when a food web is constructed. Although the main intention of a food web is to capture and represent the feeding links between species there are many ways to define the nodes (</w:t>
       </w:r>
       <w:r>
         <w:rPr>
@@ -2352,7 +2349,7 @@
         <w:t xml:space="preserve"> </w:t>
       </w:r>
       <w:r>
-        <w:t xml:space="preserve">node but include at least one REF). Practical implications of how we are aggregating the nodes is that the resolution may not be</w:t>
+        <w:t xml:space="preserve">node but include at least one REF). Practical implications of how we are aggregating the nodes is that the resolution may not always be</w:t>
       </w:r>
       <w:r>
         <w:t xml:space="preserve"> </w:t>
@@ -2380,7 +2377,7 @@
         <w:t xml:space="preserve"> </w:t>
       </w:r>
       <w:r>
-        <w:t xml:space="preserve">we may be unable to assess the co-extinction risk of a species pair [mutualism ref, at least there should be one of them], however there is value in having nodes that represent an aggregation of species, as these provide a much more</w:t>
+        <w:t xml:space="preserve">we may be unable to assess the co-extinction risk of a species pair [mutualism ref, at least there should be one of them], however there is value in having nodes that represent an aggregation of species, as these convey a much more general overview of how the links are distributed within the community.</w:t>
       </w:r>
     </w:p>
     <w:bookmarkEnd w:id="20"/>
@@ -2398,7 +2395,7 @@
         <w:pStyle w:val="FirstParagraph"/>
       </w:pPr>
       <w:r>
-        <w:t xml:space="preserve">As discussed earlier there are many ways to define the links between species — even feeding links. At its core links within food webs can be thought of a representation of the flow of a resource [ref], realised</w:t>
+        <w:t xml:space="preserve">As discussed earlier there are many ways to define the links between species — even feeding links. At its core links within food webs can be thought of as a representation of either the flow of a resource [ref], realised</w:t>
       </w:r>
       <w:r>
         <w:t xml:space="preserve"> </w:t>
@@ -2422,7 +2419,7 @@
         <w:t xml:space="preserve"> </w:t>
       </w:r>
       <w:r>
-        <w:t xml:space="preserve">feeding links, or energy flows</w:t>
+        <w:t xml:space="preserve">feeding links, or energy flows[??]</w:t>
       </w:r>
       <w:r>
         <w:t xml:space="preserve"> </w:t>
@@ -2460,23 +2457,41 @@
         <w:t xml:space="preserve"> </w:t>
       </w:r>
       <w:r>
-        <w:t xml:space="preserve">although species</w:t>
-      </w:r>
-      <w:r>
-        <w:t xml:space="preserve"> </w:t>
-      </w:r>
-      <w:r>
-        <w:rPr>
-          <w:iCs/>
-          <w:i/>
-        </w:rPr>
         <w:t xml:space="preserve">a</w:t>
       </w:r>
       <w:r>
         <w:t xml:space="preserve"> </w:t>
       </w:r>
       <w:r>
-        <w:t xml:space="preserve">may have the ability to consume species</w:t>
+        <w:t xml:space="preserve">‘</w:t>
+      </w:r>
+      <w:r>
+        <w:t xml:space="preserve">present</w:t>
+      </w:r>
+      <w:r>
+        <w:t xml:space="preserve">’</w:t>
+      </w:r>
+      <w:r>
+        <w:t xml:space="preserve"> </w:t>
+      </w:r>
+      <w:r>
+        <w:t xml:space="preserve">interaction is one implies that species</w:t>
+      </w:r>
+      <w:r>
+        <w:t xml:space="preserve"> </w:t>
+      </w:r>
+      <w:r>
+        <w:rPr>
+          <w:iCs/>
+          <w:i/>
+        </w:rPr>
+        <w:t xml:space="preserve">a</w:t>
+      </w:r>
+      <w:r>
+        <w:t xml:space="preserve"> </w:t>
+      </w:r>
+      <w:r>
+        <w:t xml:space="preserve">has the ability to consume species</w:t>
       </w:r>
       <w:r>
         <w:t xml:space="preserve"> </w:t>
@@ -2492,40 +2507,7 @@
         <w:t xml:space="preserve"> </w:t>
       </w:r>
       <w:r>
-        <w:t xml:space="preserve">it does not mean that it will be realised</w:t>
-      </w:r>
-      <w:r>
-        <w:t xml:space="preserve"> </w:t>
-      </w:r>
-      <w:r>
-        <w:t xml:space="preserve">‘</w:t>
-      </w:r>
-      <w:r>
-        <w:t xml:space="preserve">in the field</w:t>
-      </w:r>
-      <w:r>
-        <w:t xml:space="preserve">’</w:t>
-      </w:r>
-      <w:r>
-        <w:t xml:space="preserve"> </w:t>
-      </w:r>
-      <w:r>
-        <w:t xml:space="preserve">it is still represented as being</w:t>
-      </w:r>
-      <w:r>
-        <w:t xml:space="preserve"> </w:t>
-      </w:r>
-      <w:r>
-        <w:t xml:space="preserve">‘</w:t>
-      </w:r>
-      <w:r>
-        <w:t xml:space="preserve">present</w:t>
-      </w:r>
-      <w:r>
-        <w:t xml:space="preserve">’</w:t>
-      </w:r>
-      <w:r>
-        <w:t xml:space="preserve">) will be meaningless if you are interested in understanding the flow of energy through the system as the links within the network are overdistributed. In addition to the various ways of defining the links between species pairs there are also a myriad of ways in which the links themselves can be quantified. Links between species are often treated as being present or absent (</w:t>
+        <w:t xml:space="preserve">but it does not mean that this interaction is realised in the field) will be meaningless if you are interested in understanding the flow of energy through the system as the links within the network are over connected. In addition to the various ways of defining the links between species pairs there are also a myriad of ways in which the links themselves can be quantified. Links between species are often treated as being present or absent (</w:t>
       </w:r>
       <w:r>
         <w:rPr>
@@ -2538,7 +2520,7 @@
         <w:t xml:space="preserve"> </w:t>
       </w:r>
       <w:r>
-        <w:t xml:space="preserve">binary) it is also possible to use probabilities</w:t>
+        <w:t xml:space="preserve">binary) but it is also possible to use probabilities</w:t>
       </w:r>
       <w:r>
         <w:t xml:space="preserve"> </w:t>
@@ -2721,32 +2703,24 @@
         <w:t xml:space="preserve">Jordano (2016b)</w:t>
       </w:r>
       <w:r>
-        <w:t xml:space="preserve">) and it needs to be energetically feasible [ref]. When we think of interactions in these terms it makes sense that nodes are defined at the species level (or at least as species that have the same traits and/or energy content), however the links between them can be quantified in different ways… [this is lazy writing]</w:t>
-      </w:r>
-    </w:p>
-    <w:p>
-      <w:pPr>
-        <w:pStyle w:val="BlockText"/>
-      </w:pPr>
-      <w:r>
-        <w:t xml:space="preserve">Talking about delimiting, the idea of aggregating over time or aggregating over space.</w:t>
-      </w:r>
-    </w:p>
-    <w:p>
-      <w:pPr>
-        <w:pStyle w:val="FirstParagraph"/>
-      </w:pPr>
-      <w:r>
-        <w:rPr>
-          <w:iCs/>
-          <w:i/>
-        </w:rPr>
-        <w:t xml:space="preserve">something, something, introducing that the same problem (different philosophies) is also a thing that you need to think about when generating networks.</w:t>
+        <w:t xml:space="preserve">) and it needs to be energetically feasible [feeding ecology ref]. When we think of interactions in these terms it makes sense that nodes are defined at the species level (or at least as species that have the same traits and/or energy content), however the links between them can be quantified in different ways… [this is lazy writing]</w:t>
+      </w:r>
+    </w:p>
+    <w:p>
+      <w:pPr>
+        <w:pStyle w:val="BodyText"/>
+      </w:pPr>
+      <w:r>
+        <w:rPr>
+          <w:iCs/>
+          <w:i/>
+        </w:rPr>
+        <w:t xml:space="preserve">something, something, introducing that the same problem (different philosophies) is also a thing that you need to think about when aggregating interactions/generating networks.</w:t>
       </w:r>
     </w:p>
     <w:bookmarkEnd w:id="22"/>
     <w:bookmarkEnd w:id="23"/>
-    <w:bookmarkStart w:id="63" w:name="constructing-ecological-networks"/>
+    <w:bookmarkStart w:id="62" w:name="constructing-ecological-networks"/>
     <w:p>
       <w:pPr>
         <w:pStyle w:val="Heading2"/>
@@ -2757,10 +2731,58 @@
     </w:p>
     <w:p>
       <w:pPr>
+        <w:pStyle w:val="BlockText"/>
+      </w:pPr>
+      <w:r>
+        <w:t xml:space="preserve">maybe a more direct link here to the fact that when working with networks its often synthetic ones</w:t>
+      </w:r>
+      <w:r>
+        <w:t xml:space="preserve"> </w:t>
+      </w:r>
+      <w:r>
+        <w:rPr>
+          <w:iCs/>
+          <w:i/>
+        </w:rPr>
+        <w:t xml:space="preserve">i.e.,</w:t>
+      </w:r>
+      <w:r>
+        <w:t xml:space="preserve"> </w:t>
+      </w:r>
+      <w:r>
+        <w:t xml:space="preserve">the product of some sort of modelling exercise; alternatively there has also been a push to develop predictive tools to create hypothetical (but plausible) networks for real world situations. Also talk about even deciding to create a network from field observations is in and of itself still a</w:t>
+      </w:r>
+      <w:r>
+        <w:t xml:space="preserve"> </w:t>
+      </w:r>
+      <w:r>
+        <w:t xml:space="preserve">‘</w:t>
+      </w:r>
+      <w:r>
+        <w:t xml:space="preserve">model</w:t>
+      </w:r>
+      <w:r>
+        <w:t xml:space="preserve">’</w:t>
+      </w:r>
+      <w:r>
+        <w:t xml:space="preserve"> </w:t>
+      </w:r>
+      <w:r>
+        <w:t xml:space="preserve">that has assumptions… for example decisions are made about delimiting, aggregation, and observation, the idea of aggregating over time or aggregating over space. Same can e said for different food web generating tools , they have their own underlying rules and assumptions that are made when constructing a food web, which will determine and influence the resulting structure or inferred interactions</w:t>
+      </w:r>
+      <w:r>
+        <w:t xml:space="preserve"> </w:t>
+      </w:r>
+      <w:r>
+        <w:t xml:space="preserve">(Petchey et al. 2008)</w:t>
+      </w:r>
+    </w:p>
+    <w:p>
+      <w:pPr>
         <w:pStyle w:val="FirstParagraph"/>
       </w:pPr>
       <w:r>
-        <w:t xml:space="preserve">Arguably the need for methods and tools for constructing interaction networks arises from two different (but still aligned) places of interest within the field of network ecology. On the one side sits the researcher who is interested in generating a set of ecologically plausible networks for the purpose of running further simulations (</w:t>
+        <w:t xml:space="preserve">Arguably the need for methods and tools that can be used to construct synthetic food webs arises from two different (but still aligned) places of interest within the field of network ecology. On the one side sits the researcher who is interested in generating a set of ecologically plausible networks for the purpose of understanding some higher-level process/concept (</w:t>
       </w:r>
       <w:r>
         <w:rPr>
@@ -2773,20 +2795,7 @@
         <w:t xml:space="preserve"> </w:t>
       </w:r>
       <w:r>
-        <w:t xml:space="preserve">extinction simulations) or understanding some higher-level process/concept (</w:t>
-      </w:r>
-      <w:r>
-        <w:rPr>
-          <w:iCs/>
-          <w:i/>
-        </w:rPr>
-        <w:t xml:space="preserve">e.g.,</w:t>
-      </w:r>
-      <w:r>
-        <w:t xml:space="preserve"> </w:t>
-      </w:r>
-      <w:r>
-        <w:t xml:space="preserve">understanding energy flows), importantly these networks do not require any level of species specificity</w:t>
+        <w:t xml:space="preserve">understanding energy flows) in a more synthetic setting, whereby these networks do not require any level of species specificity</w:t>
       </w:r>
       <w:r>
         <w:t xml:space="preserve"> </w:t>
@@ -2802,7 +2811,10 @@
         <w:t xml:space="preserve"> </w:t>
       </w:r>
       <w:r>
-        <w:t xml:space="preserve">and it is more the arrangements of the nodes (species) within the context of network structure that is of value. This researcher is contrasted by one that is interested in constructing real-world, location specific, interaction data for a specific collection of species (community). This is driven by the need for researchers to find alternative ways to infer the interactions between species as a way to overcome the inherit challenges of inventorying interaction in the field (</w:t>
+        <w:t xml:space="preserve">and it is more the arrangement of the nodes and links within the context of network structure that is of value. This researcher is contrasted by one that is interested in constructing real-world, location specific, interaction data for a specific collection of species (community). This is driven by the need for researchers to find alternative ways to infer the interactions between species as a way to overcome the inherit challenges of inventorying interactions in the field (see</w:t>
+      </w:r>
+      <w:r>
+        <w:t xml:space="preserve"> </w:t>
       </w:r>
       <w:r>
         <w:t xml:space="preserve">Morales-Castilla et al. (2015)</w:t>
@@ -2811,7 +2823,7 @@
         <w:t xml:space="preserve"> </w:t>
       </w:r>
       <w:r>
-        <w:t xml:space="preserve">present a more mechanistic overview, while</w:t>
+        <w:t xml:space="preserve">for a more mechanistic, and</w:t>
       </w:r>
       <w:r>
         <w:t xml:space="preserve"> </w:t>
@@ -2823,7 +2835,7 @@
         <w:t xml:space="preserve"> </w:t>
       </w:r>
       <w:r>
-        <w:t xml:space="preserve">provides a more statistical overview). Of course these two categories are not distinct, mutually exclusive, groups but can rather be viewed as operating on a gradient ranging from a need for generality (</w:t>
+        <w:t xml:space="preserve">for a more statistical overview of ways to approach this specific issue). Of course these two categories are not distinct, mutually exclusive, groups but can rather be viewed as operating on a continuum ranging from a need for generality (</w:t>
       </w:r>
       <w:r>
         <w:rPr>
@@ -2836,7 +2848,7 @@
         <w:t xml:space="preserve"> </w:t>
       </w:r>
       <w:r>
-        <w:t xml:space="preserve">creating a network that, when taken in aggregate, the distribution of links (interactions) between species are ecologically plausible) to a need for specificity (</w:t>
+        <w:t xml:space="preserve">creating a network that, when taken in aggregate, the distribution of links (interactions) between nodes (species) are ecologically plausible) to a need for specificity (</w:t>
       </w:r>
       <w:r>
         <w:rPr>
@@ -2849,16 +2861,34 @@
         <w:t xml:space="preserve"> </w:t>
       </w:r>
       <w:r>
-        <w:t xml:space="preserve">local-level predictions between specific species).</w:t>
-      </w:r>
-    </w:p>
-    <w:bookmarkStart w:id="24" w:name="predicting-structure-or-interactions"/>
+        <w:t xml:space="preserve">local-level predictions between specific species). It is thus clear that (realistically) there will probably never be a</w:t>
+      </w:r>
+      <w:r>
+        <w:t xml:space="preserve"> </w:t>
+      </w:r>
+      <w:r>
+        <w:t xml:space="preserve">‘</w:t>
+      </w:r>
+      <w:r>
+        <w:t xml:space="preserve">best fit</w:t>
+      </w:r>
+      <w:r>
+        <w:t xml:space="preserve">’</w:t>
+      </w:r>
+      <w:r>
+        <w:t xml:space="preserve"> </w:t>
+      </w:r>
+      <w:r>
+        <w:t xml:space="preserve">tool that is able to construct a food web that will span the entire range of needs, and rather the responsibility lies on the researcher to be aware of not only the underlying philosophy of the specific toolset they wish to use used also how well the tool is able to retrieve the network properties that they desire.</w:t>
+      </w:r>
+    </w:p>
+    <w:bookmarkStart w:id="61" w:name="model-families"/>
     <w:p>
       <w:pPr>
         <w:pStyle w:val="Heading3"/>
       </w:pPr>
       <w:r>
-        <w:t xml:space="preserve">2.1 Predicting structure or interactions?</w:t>
+        <w:t xml:space="preserve">2.1 Model families</w:t>
       </w:r>
     </w:p>
     <w:p>
@@ -2866,94 +2896,7 @@
         <w:pStyle w:val="FirstParagraph"/>
       </w:pPr>
       <w:r>
-        <w:t xml:space="preserve">These two groups are they themselves made up of different tools that also have their own underlying rules and assumptions that are made when constructing a food web, which will determine and influence the resulting structure or inferred interactions</w:t>
-      </w:r>
-      <w:r>
-        <w:t xml:space="preserve"> </w:t>
-      </w:r>
-      <w:r>
-        <w:t xml:space="preserve">(Petchey et al. 2008)</w:t>
-      </w:r>
-      <w:r>
-        <w:t xml:space="preserve">. Thus it is important to not lose sight of the core philosophy behind the model we use and to ensure that we are using the model best suited to what we want to be accomplishing.</w:t>
-      </w:r>
-    </w:p>
-    <w:p>
-      <w:pPr>
-        <w:numPr>
-          <w:ilvl w:val="0"/>
-          <w:numId w:val="1001"/>
-        </w:numPr>
-        <w:pStyle w:val="Compact"/>
-      </w:pPr>
-      <w:r>
-        <w:t xml:space="preserve">Core mechanistic differences that models will work at — some are really concerned about (and thus constrained by) structure, others are more mechanistic in nature</w:t>
-      </w:r>
-      <w:r>
-        <w:t xml:space="preserve"> </w:t>
-      </w:r>
-      <w:r>
-        <w:rPr>
-          <w:iCs/>
-          <w:i/>
-        </w:rPr>
-        <w:t xml:space="preserve">i.e.,</w:t>
-      </w:r>
-      <w:r>
-        <w:t xml:space="preserve"> </w:t>
-      </w:r>
-      <w:r>
-        <w:t xml:space="preserve">species</w:t>
-      </w:r>
-      <w:r>
-        <w:t xml:space="preserve"> </w:t>
-      </w:r>
-      <w:r>
-        <w:rPr>
-          <w:iCs/>
-          <w:i/>
-        </w:rPr>
-        <w:t xml:space="preserve">a</w:t>
-      </w:r>
-      <w:r>
-        <w:t xml:space="preserve"> </w:t>
-      </w:r>
-      <w:r>
-        <w:t xml:space="preserve">has the capacity to eat species</w:t>
-      </w:r>
-      <w:r>
-        <w:t xml:space="preserve"> </w:t>
-      </w:r>
-      <w:r>
-        <w:rPr>
-          <w:iCs/>
-          <w:i/>
-        </w:rPr>
-        <w:t xml:space="preserve">b</w:t>
-      </w:r>
-      <w:r>
-        <w:t xml:space="preserve"> </w:t>
-      </w:r>
-      <w:r>
-        <w:t xml:space="preserve">because traits</w:t>
-      </w:r>
-    </w:p>
-    <w:bookmarkEnd w:id="24"/>
-    <w:bookmarkStart w:id="62" w:name="model-families"/>
-    <w:p>
-      <w:pPr>
-        <w:pStyle w:val="Heading3"/>
-      </w:pPr>
-      <w:r>
-        <w:t xml:space="preserve">2.2 Model families</w:t>
-      </w:r>
-    </w:p>
-    <w:p>
-      <w:pPr>
-        <w:pStyle w:val="FirstParagraph"/>
-      </w:pPr>
-      <w:r>
-        <w:t xml:space="preserve">Given the large number of tools geared towards building food webs that have been developed it is perhaps more meaningful to think of the different families of tools and what the underlying philosophy of these different families are and what the resulting food web it is that they are predicting, a summary of these model families are presented in</w:t>
+        <w:t xml:space="preserve">As there are many food web generating tools to choose from it is perhaps useful to think about these tools in terms of families, where families represent tools that have a similar methodology and (more importantly) have the same underlying philosophies and assumptions that determine the links betweens nodes as well as how these may be encoded, a summary of these model families are presented in</w:t>
       </w:r>
       <w:r>
         <w:t xml:space="preserve"> </w:t>
@@ -3024,7 +2967,7 @@
       <w:tr>
         <w:tc>
           <w:tcPr/>
-          <w:bookmarkStart w:id="28" w:name="fig-concept"/>
+          <w:bookmarkStart w:id="27" w:name="fig-concept"/>
           <w:p>
             <w:pPr>
               <w:pStyle w:val="Compact"/>
@@ -3035,18 +2978,18 @@
                 <wp:inline>
                   <wp:extent cx="5334000" cy="7636446"/>
                   <wp:effectExtent b="0" l="0" r="0" t="0"/>
-                  <wp:docPr descr="" title="" id="26" name="Picture"/>
+                  <wp:docPr descr="" title="" id="25" name="Picture"/>
                   <a:graphic>
                     <a:graphicData uri="http://schemas.openxmlformats.org/drawingml/2006/picture">
                       <pic:pic>
                         <pic:nvPicPr>
-                          <pic:cNvPr descr="images/concept.jpeg" id="27" name="Picture"/>
+                          <pic:cNvPr descr="images/concept.jpeg" id="26" name="Picture"/>
                           <pic:cNvPicPr>
                             <a:picLocks noChangeArrowheads="1" noChangeAspect="1"/>
                           </pic:cNvPicPr>
                         </pic:nvPicPr>
                         <pic:blipFill>
-                          <a:blip r:embed="rId25"/>
+                          <a:blip r:embed="rId24"/>
                           <a:stretch>
                             <a:fillRect/>
                           </a:stretch>
@@ -3116,7 +3059,7 @@
               <w:t xml:space="preserve">/benchmark for a model based on it being either a network or interaction predicting model</w:t>
             </w:r>
           </w:p>
-          <w:bookmarkEnd w:id="28"/>
+          <w:bookmarkEnd w:id="27"/>
         </w:tc>
       </w:tr>
     </w:tbl>
@@ -3129,18 +3072,18 @@
           <wp:inline>
             <wp:extent cx="5334000" cy="2644440"/>
             <wp:effectExtent b="0" l="0" r="0" t="0"/>
-            <wp:docPr descr="I like the use of the different source indicator items (not too dissimilar from Tall Tom’s nature paper but also different). This is from Thuiller et al. (2024)" title="" id="30" name="Picture"/>
+            <wp:docPr descr="I like the use of the different source indicator items (not too dissimilar from Tall Tom’s nature paper but also different). This is from Thuiller et al. (2024)" title="" id="29" name="Picture"/>
             <a:graphic>
               <a:graphicData uri="http://schemas.openxmlformats.org/drawingml/2006/picture">
                 <pic:pic>
                   <pic:nvPicPr>
-                    <pic:cNvPr descr="images/thullier_2023_concept.jpeg" id="31" name="Picture"/>
+                    <pic:cNvPr descr="images/thullier_2023_concept.jpeg" id="30" name="Picture"/>
                     <pic:cNvPicPr>
                       <a:picLocks noChangeArrowheads="1" noChangeAspect="1"/>
                     </pic:cNvPicPr>
                   </pic:nvPicPr>
                   <pic:blipFill>
-                    <a:blip r:embed="rId29"/>
+                    <a:blip r:embed="rId28"/>
                     <a:stretch>
                       <a:fillRect/>
                     </a:stretch>
@@ -4105,7 +4048,7 @@
       <w:tr>
         <w:tc>
           <w:tcPr/>
-          <w:bookmarkStart w:id="32" w:name="tbl-families"/>
+          <w:bookmarkStart w:id="31" w:name="tbl-families"/>
           <w:p>
             <w:pPr>
               <w:jc w:val="center"/>
@@ -5608,18 +5551,18 @@
               </w:tc>
             </w:tr>
           </w:tbl>
-          <w:bookmarkEnd w:id="32"/>
+          <w:bookmarkEnd w:id="31"/>
           <w:p/>
         </w:tc>
       </w:tr>
     </w:tbl>
-    <w:bookmarkStart w:id="50" w:name="when-to-use-what"/>
+    <w:bookmarkStart w:id="49" w:name="when-to-use-what"/>
     <w:p>
       <w:pPr>
         <w:pStyle w:val="Heading4"/>
       </w:pPr>
       <w:r>
-        <w:t xml:space="preserve">2.2.1 When to use what?</w:t>
+        <w:t xml:space="preserve">2.1.1 When to use what?</w:t>
       </w:r>
     </w:p>
     <w:tbl>
@@ -5636,7 +5579,7 @@
       <w:tr>
         <w:tc>
           <w:tcPr/>
-          <w:bookmarkStart w:id="36" w:name="fig-venn"/>
+          <w:bookmarkStart w:id="35" w:name="fig-venn"/>
           <w:p>
             <w:pPr>
               <w:pStyle w:val="Compact"/>
@@ -5647,18 +5590,18 @@
                 <wp:inline>
                   <wp:extent cx="5334000" cy="3725758"/>
                   <wp:effectExtent b="0" l="0" r="0" t="0"/>
-                  <wp:docPr descr="" title="" id="34" name="Picture"/>
+                  <wp:docPr descr="" title="" id="33" name="Picture"/>
                   <a:graphic>
                     <a:graphicData uri="http://schemas.openxmlformats.org/drawingml/2006/picture">
                       <pic:pic>
                         <pic:nvPicPr>
-                          <pic:cNvPr descr="images/model_venn.png" id="35" name="Picture"/>
+                          <pic:cNvPr descr="images/model_venn.png" id="34" name="Picture"/>
                           <pic:cNvPicPr>
                             <a:picLocks noChangeArrowheads="1" noChangeAspect="1"/>
                           </pic:cNvPicPr>
                         </pic:nvPicPr>
                         <pic:blipFill>
-                          <a:blip r:embed="rId33"/>
+                          <a:blip r:embed="rId32"/>
                           <a:stretch>
                             <a:fillRect/>
                           </a:stretch>
@@ -5698,7 +5641,7 @@
               <w:t xml:space="preserve">Figure 2: I still haven’t given up on a sort of venn diagram idea but maybe it going to be more of a venn-flow chart hybrid…</w:t>
             </w:r>
           </w:p>
-          <w:bookmarkEnd w:id="36"/>
+          <w:bookmarkEnd w:id="35"/>
         </w:tc>
       </w:tr>
     </w:tbl>
@@ -5724,7 +5667,7 @@
       <w:tr>
         <w:tc>
           <w:tcPr/>
-          <w:bookmarkStart w:id="40" w:name="fig-outhwaite"/>
+          <w:bookmarkStart w:id="39" w:name="fig-outhwaite"/>
           <w:p>
             <w:pPr>
               <w:pStyle w:val="Compact"/>
@@ -5735,18 +5678,18 @@
                 <wp:inline>
                   <wp:extent cx="5334000" cy="4000500"/>
                   <wp:effectExtent b="0" l="0" r="0" t="0"/>
-                  <wp:docPr descr="" title="" id="38" name="Picture"/>
+                  <wp:docPr descr="" title="" id="37" name="Picture"/>
                   <a:graphic>
                     <a:graphicData uri="http://schemas.openxmlformats.org/drawingml/2006/picture">
                       <pic:pic>
                         <pic:nvPicPr>
-                          <pic:cNvPr descr="images/outhwaite_schematic.jpeg" id="39" name="Picture"/>
+                          <pic:cNvPr descr="images/outhwaite_schematic.jpeg" id="38" name="Picture"/>
                           <pic:cNvPicPr>
                             <a:picLocks noChangeArrowheads="1" noChangeAspect="1"/>
                           </pic:cNvPicPr>
                         </pic:nvPicPr>
                         <pic:blipFill>
-                          <a:blip r:embed="rId37"/>
+                          <a:blip r:embed="rId36"/>
                           <a:stretch>
                             <a:fillRect/>
                           </a:stretch>
@@ -5786,7 +5729,7 @@
               <w:t xml:space="preserve">Figure 3: I like these schematics that Charlie Outhwaite presented at the EEB seminar (there was a series of them).</w:t>
             </w:r>
           </w:p>
-          <w:bookmarkEnd w:id="40"/>
+          <w:bookmarkEnd w:id="39"/>
         </w:tc>
       </w:tr>
     </w:tbl>
@@ -5804,7 +5747,7 @@
       <w:tr>
         <w:tc>
           <w:tcPr/>
-          <w:bookmarkStart w:id="44" w:name="fig-pca"/>
+          <w:bookmarkStart w:id="43" w:name="fig-pca"/>
           <w:p>
             <w:pPr>
               <w:pStyle w:val="Compact"/>
@@ -5815,18 +5758,18 @@
                 <wp:inline>
                   <wp:extent cx="5334000" cy="3810000"/>
                   <wp:effectExtent b="0" l="0" r="0" t="0"/>
-                  <wp:docPr descr="" title="" id="42" name="Picture"/>
+                  <wp:docPr descr="" title="" id="41" name="Picture"/>
                   <a:graphic>
                     <a:graphicData uri="http://schemas.openxmlformats.org/drawingml/2006/picture">
                       <pic:pic>
                         <pic:nvPicPr>
-                          <pic:cNvPr descr="index_files/figure-docx/notebooks-model_qualitative-fig-pca-output-2.png" id="43" name="Picture"/>
+                          <pic:cNvPr descr="index_files/figure-docx/notebooks-model_qualitative-fig-pca-output-2.png" id="42" name="Picture"/>
                           <pic:cNvPicPr>
                             <a:picLocks noChangeArrowheads="1" noChangeAspect="1"/>
                           </pic:cNvPicPr>
                         </pic:nvPicPr>
                         <pic:blipFill>
-                          <a:blip r:embed="rId41"/>
+                          <a:blip r:embed="rId40"/>
                           <a:stretch>
                             <a:fillRect/>
                           </a:stretch>
@@ -5866,7 +5809,7 @@
               <w:t xml:space="preserve">Figure 4: PCA of the trait table</w:t>
             </w:r>
           </w:p>
-          <w:bookmarkEnd w:id="44"/>
+          <w:bookmarkEnd w:id="43"/>
         </w:tc>
       </w:tr>
     </w:tbl>
@@ -5886,7 +5829,7 @@
         </w:rPr>
         <w:t xml:space="preserve"> </w:t>
       </w:r>
-      <w:hyperlink r:id="rId45">
+      <w:hyperlink r:id="rId44">
         <w:r>
           <w:rPr>
             <w:rStyle w:val="Hyperlink"/>
@@ -5910,7 +5853,7 @@
       <w:tr>
         <w:tc>
           <w:tcPr/>
-          <w:bookmarkStart w:id="49" w:name="fig-dendo"/>
+          <w:bookmarkStart w:id="48" w:name="fig-dendo"/>
           <w:p>
             <w:pPr>
               <w:pStyle w:val="Compact"/>
@@ -5921,18 +5864,18 @@
                 <wp:inline>
                   <wp:extent cx="5334000" cy="3810000"/>
                   <wp:effectExtent b="0" l="0" r="0" t="0"/>
-                  <wp:docPr descr="" title="" id="47" name="Picture"/>
+                  <wp:docPr descr="" title="" id="46" name="Picture"/>
                   <a:graphic>
                     <a:graphicData uri="http://schemas.openxmlformats.org/drawingml/2006/picture">
                       <pic:pic>
                         <pic:nvPicPr>
-                          <pic:cNvPr descr="index_files/figure-docx/notebooks-model_qualitative-fig-dendo-output-1.png" id="48" name="Picture"/>
+                          <pic:cNvPr descr="index_files/figure-docx/notebooks-model_qualitative-fig-dendo-output-1.png" id="47" name="Picture"/>
                           <pic:cNvPicPr>
                             <a:picLocks noChangeArrowheads="1" noChangeAspect="1"/>
                           </pic:cNvPicPr>
                         </pic:nvPicPr>
                         <pic:blipFill>
-                          <a:blip r:embed="rId46"/>
+                          <a:blip r:embed="rId45"/>
                           <a:stretch>
                             <a:fillRect/>
                           </a:stretch>
@@ -5972,7 +5915,7 @@
               <w:t xml:space="preserve">Figure 5: Dendrogram of the trait table</w:t>
             </w:r>
           </w:p>
-          <w:bookmarkEnd w:id="49"/>
+          <w:bookmarkEnd w:id="48"/>
         </w:tc>
       </w:tr>
     </w:tbl>
@@ -5992,7 +5935,7 @@
         </w:rPr>
         <w:t xml:space="preserve"> </w:t>
       </w:r>
-      <w:hyperlink r:id="rId45">
+      <w:hyperlink r:id="rId44">
         <w:r>
           <w:rPr>
             <w:rStyle w:val="Hyperlink"/>
@@ -6002,21 +5945,21 @@
         </w:r>
       </w:hyperlink>
     </w:p>
-    <w:bookmarkEnd w:id="50"/>
-    <w:bookmarkStart w:id="61" w:name="model-benchmarking"/>
+    <w:bookmarkEnd w:id="49"/>
+    <w:bookmarkStart w:id="60" w:name="model-benchmarking"/>
     <w:p>
       <w:pPr>
         <w:pStyle w:val="Heading4"/>
       </w:pPr>
       <w:r>
-        <w:t xml:space="preserve">2.2.2 Model benchmarking</w:t>
+        <w:t xml:space="preserve">2.1.2 Model benchmarking</w:t>
       </w:r>
     </w:p>
     <w:p>
       <w:pPr>
         <w:numPr>
           <w:ilvl w:val="0"/>
-          <w:numId w:val="1002"/>
+          <w:numId w:val="1001"/>
         </w:numPr>
       </w:pPr>
       <w:r>
@@ -6056,11 +5999,115 @@
       <w:pPr>
         <w:numPr>
           <w:ilvl w:val="0"/>
+          <w:numId w:val="1001"/>
+        </w:numPr>
+      </w:pPr>
+      <w:r>
+        <w:t xml:space="preserve">When it comes to network models we are concerned with the</w:t>
+      </w:r>
+      <w:r>
+        <w:t xml:space="preserve"> </w:t>
+      </w:r>
+      <w:r>
+        <w:t xml:space="preserve">‘</w:t>
+      </w:r>
+      <w:r>
+        <w:t xml:space="preserve">preservation</w:t>
+      </w:r>
+      <w:r>
+        <w:t xml:space="preserve">’</w:t>
+      </w:r>
+      <w:r>
+        <w:t xml:space="preserve"> </w:t>
+      </w:r>
+      <w:r>
+        <w:t xml:space="preserve">of structure and distribution of links across the network. For interaction models we want to ensure that we are able to retrieve interactions that really exist but also those that cannot exist (</w:t>
+      </w:r>
+      <w:r>
+        <w:rPr>
+          <w:iCs/>
+          <w:i/>
+        </w:rPr>
+        <w:t xml:space="preserve">sensu</w:t>
+      </w:r>
+      <w:r>
+        <w:t xml:space="preserve"> </w:t>
+      </w:r>
+      <w:r>
+        <w:t xml:space="preserve">forbidden links</w:t>
+      </w:r>
+      <w:r>
+        <w:t xml:space="preserve"> </w:t>
+      </w:r>
+      <w:r>
+        <w:t xml:space="preserve">Jordano (2016b)</w:t>
+      </w:r>
+      <w:r>
+        <w:t xml:space="preserve">)</w:t>
+      </w:r>
+    </w:p>
+    <w:p>
+      <w:pPr>
+        <w:pStyle w:val="BlockText"/>
+      </w:pPr>
+      <w:r>
+        <w:t xml:space="preserve">“</w:t>
+      </w:r>
+      <w:r>
+        <w:t xml:space="preserve">As long as these predictions are not perfect, some interactions will be predicted at the</w:t>
+      </w:r>
+      <w:r>
+        <w:t xml:space="preserve"> </w:t>
+      </w:r>
+      <w:r>
+        <w:t xml:space="preserve">‘</w:t>
+      </w:r>
+      <w:r>
+        <w:t xml:space="preserve">wrong</w:t>
+      </w:r>
+      <w:r>
+        <w:t xml:space="preserve">’</w:t>
+      </w:r>
+      <w:r>
+        <w:t xml:space="preserve"> </w:t>
+      </w:r>
+      <w:r>
+        <w:t xml:space="preserve">position in the network; these measures cannot describe the structural effect of these mistakes. On the other hand, measures of network structure can have the same value with interactions that fall at drastically different positions; this is in part because a lot of these measures covary with connectance, and in part because as long as these values are not 0 or their respective maximum, there is a large number of network configurations that can have the same value.</w:t>
+      </w:r>
+      <w:r>
+        <w:t xml:space="preserve">”</w:t>
+      </w:r>
+      <w:r>
+        <w:t xml:space="preserve"> </w:t>
+      </w:r>
+      <w:r>
+        <w:t xml:space="preserve">-</w:t>
+      </w:r>
+      <w:r>
+        <w:t xml:space="preserve"> </w:t>
+      </w:r>
+      <w:r>
+        <w:t xml:space="preserve">Poisot (2023)</w:t>
+      </w:r>
+    </w:p>
+    <w:bookmarkStart w:id="50" w:name="benchmarking-network-models"/>
+    <w:p>
+      <w:pPr>
+        <w:pStyle w:val="Heading5"/>
+      </w:pPr>
+      <w:r>
+        <w:t xml:space="preserve">2.1.2.1 Benchmarking network models</w:t>
+      </w:r>
+    </w:p>
+    <w:p>
+      <w:pPr>
+        <w:numPr>
+          <w:ilvl w:val="0"/>
           <w:numId w:val="1002"/>
         </w:numPr>
       </w:pPr>
       <w:r>
-        <w:t xml:space="preserve">When it comes to network models we are concerned with the</w:t>
+        <w:t xml:space="preserve">Maybe look at some of the historic papers that compare some of the</w:t>
       </w:r>
       <w:r>
         <w:t xml:space="preserve"> </w:t>
@@ -6069,38 +6116,50 @@
         <w:t xml:space="preserve">‘</w:t>
       </w:r>
       <w:r>
-        <w:t xml:space="preserve">preservation</w:t>
+        <w:t xml:space="preserve">resource models</w:t>
       </w:r>
       <w:r>
         <w:t xml:space="preserve">’</w:t>
       </w:r>
-      <w:r>
-        <w:t xml:space="preserve"> </w:t>
-      </w:r>
-      <w:r>
-        <w:t xml:space="preserve">of structure and distribution of links across the network. For interaction models we want to ensure that we are able to retrieve interactions that really exist but also those that cannot exist (</w:t>
-      </w:r>
-      <w:r>
-        <w:rPr>
-          <w:iCs/>
-          <w:i/>
-        </w:rPr>
-        <w:t xml:space="preserve">sensu</w:t>
-      </w:r>
-      <w:r>
-        <w:t xml:space="preserve"> </w:t>
-      </w:r>
-      <w:r>
-        <w:t xml:space="preserve">forbidden links</w:t>
-      </w:r>
-      <w:r>
-        <w:t xml:space="preserve"> </w:t>
-      </w:r>
-      <w:r>
-        <w:t xml:space="preserve">Jordano (2016b)</w:t>
-      </w:r>
-      <w:r>
-        <w:t xml:space="preserve">)</w:t>
+    </w:p>
+    <w:p>
+      <w:pPr>
+        <w:numPr>
+          <w:ilvl w:val="0"/>
+          <w:numId w:val="1002"/>
+        </w:numPr>
+      </w:pPr>
+      <w:r>
+        <w:t xml:space="preserve">See also</w:t>
+      </w:r>
+      <w:r>
+        <w:t xml:space="preserve"> </w:t>
+      </w:r>
+      <w:r>
+        <w:t xml:space="preserve">Allesina, Alonso, and Pascual (2008)</w:t>
+      </w:r>
+      <w:r>
+        <w:t xml:space="preserve"> </w:t>
+      </w:r>
+      <w:r>
+        <w:t xml:space="preserve">and the likelihood function that they use for model selection</w:t>
+      </w:r>
+    </w:p>
+    <w:p>
+      <w:pPr>
+        <w:numPr>
+          <w:ilvl w:val="0"/>
+          <w:numId w:val="1002"/>
+        </w:numPr>
+      </w:pPr>
+      <w:r>
+        <w:t xml:space="preserve">Look at</w:t>
+      </w:r>
+      <w:r>
+        <w:t xml:space="preserve"> </w:t>
+      </w:r>
+      <w:r>
+        <w:t xml:space="preserve">Vermaat, Dunne, and Gilbert (2009)</w:t>
       </w:r>
     </w:p>
     <w:p>
@@ -6111,25 +6170,7 @@
         <w:t xml:space="preserve">“</w:t>
       </w:r>
       <w:r>
-        <w:t xml:space="preserve">As long as these predictions are not perfect, some interactions will be predicted at the</w:t>
-      </w:r>
-      <w:r>
-        <w:t xml:space="preserve"> </w:t>
-      </w:r>
-      <w:r>
-        <w:t xml:space="preserve">‘</w:t>
-      </w:r>
-      <w:r>
-        <w:t xml:space="preserve">wrong</w:t>
-      </w:r>
-      <w:r>
-        <w:t xml:space="preserve">’</w:t>
-      </w:r>
-      <w:r>
-        <w:t xml:space="preserve"> </w:t>
-      </w:r>
-      <w:r>
-        <w:t xml:space="preserve">position in the network; these measures cannot describe the structural effect of these mistakes. On the other hand, measures of network structure can have the same value with interactions that fall at drastically different positions; this is in part because a lot of these measures covary with connectance, and in part because as long as these values are not 0 or their respective maximum, there is a large number of network configurations that can have the same value.</w:t>
+        <w:t xml:space="preserve">Possibly, the most striking caveat of the use of summary statistics is that it cannot tell us whether or not a model is able to fully replicate empirical networks.</w:t>
       </w:r>
       <w:r>
         <w:t xml:space="preserve">”</w:t>
@@ -6144,16 +6185,17 @@
         <w:t xml:space="preserve"> </w:t>
       </w:r>
       <w:r>
-        <w:t xml:space="preserve">Poisot (2023)</w:t>
-      </w:r>
-    </w:p>
-    <w:bookmarkStart w:id="51" w:name="benchmarking-network-models"/>
+        <w:t xml:space="preserve">Allesina, Alonso, and Pascual (2008)</w:t>
+      </w:r>
+    </w:p>
+    <w:bookmarkEnd w:id="50"/>
+    <w:bookmarkStart w:id="59" w:name="benchmarking-interaction-models"/>
     <w:p>
       <w:pPr>
         <w:pStyle w:val="Heading5"/>
       </w:pPr>
       <w:r>
-        <w:t xml:space="preserve">2.2.2.1 Benchmarking network models</w:t>
+        <w:t xml:space="preserve">2.1.2.2 Benchmarking interaction models</w:t>
       </w:r>
     </w:p>
     <w:p>
@@ -6164,7 +6206,7 @@
         </w:numPr>
       </w:pPr>
       <w:r>
-        <w:t xml:space="preserve">Maybe look at some of the historic papers that compare some of the</w:t>
+        <w:t xml:space="preserve">Main concern with predicting interactions is that we want to test the</w:t>
       </w:r>
       <w:r>
         <w:t xml:space="preserve"> </w:t>
@@ -6173,10 +6215,16 @@
         <w:t xml:space="preserve">‘</w:t>
       </w:r>
       <w:r>
-        <w:t xml:space="preserve">resource models</w:t>
+        <w:t xml:space="preserve">quality</w:t>
       </w:r>
       <w:r>
         <w:t xml:space="preserve">’</w:t>
+      </w:r>
+      <w:r>
+        <w:t xml:space="preserve"> </w:t>
+      </w:r>
+      <w:r>
+        <w:t xml:space="preserve">of the links we are predicting (both true positives and true negatives), but the inherit sparsity (meaning high class imbalance) means that we also need to look at the balance of these predictions.</w:t>
       </w:r>
     </w:p>
     <w:p>
@@ -6187,19 +6235,13 @@
         </w:numPr>
       </w:pPr>
       <w:r>
-        <w:t xml:space="preserve">See also</w:t>
-      </w:r>
-      <w:r>
-        <w:t xml:space="preserve"> </w:t>
-      </w:r>
-      <w:r>
-        <w:t xml:space="preserve">Allesina, Alonso, and Pascual (2008)</w:t>
-      </w:r>
-      <w:r>
-        <w:t xml:space="preserve"> </w:t>
-      </w:r>
-      <w:r>
-        <w:t xml:space="preserve">and the likelihood function that they use for model selection</w:t>
+        <w:t xml:space="preserve">“</w:t>
+      </w:r>
+      <w:r>
+        <w:t xml:space="preserve">Both precision and recall may be useful in cases where there is imbalanced data. However, it may be valuable to prioritize one over the other in cases where the outcome of a false positive or false negative is costly.</w:t>
+      </w:r>
+      <w:r>
+        <w:t xml:space="preserve">”</w:t>
       </w:r>
     </w:p>
     <w:p>
@@ -6210,92 +6252,87 @@
         </w:numPr>
       </w:pPr>
       <w:r>
-        <w:t xml:space="preserve">Look at</w:t>
-      </w:r>
-      <w:r>
-        <w:t xml:space="preserve"> </w:t>
-      </w:r>
-      <w:r>
-        <w:t xml:space="preserve">Vermaat, Dunne, and Gilbert (2009)</w:t>
-      </w:r>
-    </w:p>
-    <w:p>
-      <w:pPr>
-        <w:pStyle w:val="BlockText"/>
-      </w:pPr>
-      <w:r>
-        <w:t xml:space="preserve">“</w:t>
-      </w:r>
-      <w:r>
-        <w:t xml:space="preserve">Possibly, the most striking caveat of the use of summary statistics is that it cannot tell us whether or not a model is able to fully replicate empirical networks.</w:t>
-      </w:r>
-      <w:r>
-        <w:t xml:space="preserve">”</w:t>
-      </w:r>
-      <w:r>
-        <w:t xml:space="preserve"> </w:t>
-      </w:r>
-      <w:r>
-        <w:t xml:space="preserve">-</w:t>
-      </w:r>
-      <w:r>
-        <w:t xml:space="preserve"> </w:t>
-      </w:r>
-      <w:r>
-        <w:t xml:space="preserve">Allesina, Alonso, and Pascual (2008)</w:t>
-      </w:r>
-    </w:p>
-    <w:bookmarkEnd w:id="51"/>
-    <w:bookmarkStart w:id="60" w:name="benchmarking-interaction-models"/>
-    <w:p>
-      <w:pPr>
-        <w:pStyle w:val="Heading5"/>
-      </w:pPr>
-      <w:r>
-        <w:t xml:space="preserve">2.2.2.2 Benchmarking interaction models</w:t>
+        <w:t xml:space="preserve">Caveat regarding the use of real world interaction data both for training and validating predictions?</w:t>
+      </w:r>
+      <w:r>
+        <w:t xml:space="preserve"> </w:t>
+      </w:r>
+      <w:r>
+        <w:rPr>
+          <w:iCs/>
+          <w:i/>
+        </w:rPr>
+        <w:t xml:space="preserve">e.g.,</w:t>
+      </w:r>
+      <w:r>
+        <w:t xml:space="preserve"> </w:t>
+      </w:r>
+      <w:r>
+        <w:t xml:space="preserve">Poisot, Ouellet, et al. et al 2021 and Catchen et al 2023</w:t>
       </w:r>
     </w:p>
     <w:p>
       <w:pPr>
         <w:numPr>
           <w:ilvl w:val="0"/>
+          <w:numId w:val="1003"/>
+        </w:numPr>
+      </w:pPr>
+      <w:r>
+        <w:t xml:space="preserve">See</w:t>
+      </w:r>
+      <w:r>
+        <w:t xml:space="preserve"> </w:t>
+      </w:r>
+      <w:r>
+        <w:t xml:space="preserve">Poisot (2023)</w:t>
+      </w:r>
+    </w:p>
+    <w:p>
+      <w:pPr>
+        <w:numPr>
+          <w:ilvl w:val="1"/>
           <w:numId w:val="1004"/>
         </w:numPr>
       </w:pPr>
       <w:r>
-        <w:t xml:space="preserve">Main concern with predicting interactions is that we want to test the</w:t>
-      </w:r>
-      <w:r>
-        <w:t xml:space="preserve"> </w:t>
-      </w:r>
-      <w:r>
-        <w:t xml:space="preserve">‘</w:t>
-      </w:r>
-      <w:r>
-        <w:t xml:space="preserve">quality</w:t>
-      </w:r>
-      <w:r>
-        <w:t xml:space="preserve">’</w:t>
-      </w:r>
-      <w:r>
-        <w:t xml:space="preserve"> </w:t>
-      </w:r>
-      <w:r>
-        <w:t xml:space="preserve">of the links we are predicting (both true positives and true negatives), but the inherit sparsity (meaning high class imbalance) means that we also need to look at the balance of these predictions.</w:t>
+        <w:t xml:space="preserve">skill (ability to make the right prediction; evaluate whether low prevalence can lull us into a false sense of predictive accuracy)</w:t>
+      </w:r>
+    </w:p>
+    <w:p>
+      <w:pPr>
+        <w:numPr>
+          <w:ilvl w:val="1"/>
+          <w:numId w:val="1004"/>
+        </w:numPr>
+      </w:pPr>
+      <w:r>
+        <w:t xml:space="preserve">bias (trends towards systematically over-predicting one class)</w:t>
+      </w:r>
+    </w:p>
+    <w:p>
+      <w:pPr>
+        <w:numPr>
+          <w:ilvl w:val="1"/>
+          <w:numId w:val="1004"/>
+        </w:numPr>
+      </w:pPr>
+      <w:r>
+        <w:t xml:space="preserve">class imbalance (the relative number of cases representing interactions)</w:t>
       </w:r>
     </w:p>
     <w:p>
       <w:pPr>
         <w:numPr>
           <w:ilvl w:val="0"/>
-          <w:numId w:val="1004"/>
+          <w:numId w:val="1003"/>
         </w:numPr>
       </w:pPr>
       <w:r>
         <w:t xml:space="preserve">“</w:t>
       </w:r>
       <w:r>
-        <w:t xml:space="preserve">Both precision and recall may be useful in cases where there is imbalanced data. However, it may be valuable to prioritize one over the other in cases where the outcome of a false positive or false negative is costly.</w:t>
+        <w:t xml:space="preserve">These results suggest that learning from a dataset with very low connectance can be a different task than for more connected networks: it becomes increasingly important to capture the mechanisms that make an interaction exist, and therefore having a slightly more biased training dataset might be beneficial. As connectance increases, the need for biased training sets is less prominent, as learning the rules for which interactions do not exist starts gaining importance</w:t>
       </w:r>
       <w:r>
         <w:t xml:space="preserve">”</w:t>
@@ -6305,162 +6342,68 @@
       <w:pPr>
         <w:numPr>
           <w:ilvl w:val="0"/>
-          <w:numId w:val="1004"/>
+          <w:numId w:val="1003"/>
         </w:numPr>
       </w:pPr>
       <w:r>
-        <w:t xml:space="preserve">Caveat regarding the use of real world interaction data both for training and validating predictions?</w:t>
-      </w:r>
-      <w:r>
-        <w:t xml:space="preserve"> </w:t>
-      </w:r>
-      <w:r>
-        <w:rPr>
-          <w:iCs/>
-          <w:i/>
-        </w:rPr>
-        <w:t xml:space="preserve">e.g.,</w:t>
-      </w:r>
-      <w:r>
-        <w:t xml:space="preserve"> </w:t>
-      </w:r>
-      <w:r>
-        <w:t xml:space="preserve">Poisot, Ouellet, et al. et al 2021 and Catchen et al 2023</w:t>
+        <w:t xml:space="preserve">Maybe also looking at how well a model can recover</w:t>
+      </w:r>
+      <w:r>
+        <w:t xml:space="preserve"> </w:t>
+      </w:r>
+      <w:r>
+        <w:t xml:space="preserve">‘</w:t>
+      </w:r>
+      <w:r>
+        <w:t xml:space="preserve">missing links</w:t>
+      </w:r>
+      <w:r>
+        <w:t xml:space="preserve">’</w:t>
+      </w:r>
+      <w:r>
+        <w:t xml:space="preserve"> </w:t>
+      </w:r>
+      <w:r>
+        <w:rPr>
+          <w:iCs/>
+          <w:i/>
+        </w:rPr>
+        <w:t xml:space="preserve">i.e.,</w:t>
+      </w:r>
+      <w:r>
+        <w:t xml:space="preserve"> </w:t>
+      </w:r>
+      <w:r>
+        <w:t xml:space="preserve">false negatives</w:t>
+      </w:r>
+      <w:r>
+        <w:t xml:space="preserve"> </w:t>
+      </w:r>
+      <w:r>
+        <w:rPr>
+          <w:iCs/>
+          <w:i/>
+        </w:rPr>
+        <w:t xml:space="preserve">sensu</w:t>
+      </w:r>
+      <w:r>
+        <w:t xml:space="preserve"> </w:t>
+      </w:r>
+      <w:r>
+        <w:t xml:space="preserve">what we did in</w:t>
+      </w:r>
+      <w:r>
+        <w:t xml:space="preserve"> </w:t>
+      </w:r>
+      <w:r>
+        <w:t xml:space="preserve">Strydom et al. (2022)</w:t>
       </w:r>
     </w:p>
     <w:p>
       <w:pPr>
         <w:numPr>
           <w:ilvl w:val="0"/>
-          <w:numId w:val="1004"/>
-        </w:numPr>
-      </w:pPr>
-      <w:r>
-        <w:t xml:space="preserve">See</w:t>
-      </w:r>
-      <w:r>
-        <w:t xml:space="preserve"> </w:t>
-      </w:r>
-      <w:r>
-        <w:t xml:space="preserve">Poisot (2023)</w:t>
-      </w:r>
-    </w:p>
-    <w:p>
-      <w:pPr>
-        <w:numPr>
-          <w:ilvl w:val="1"/>
-          <w:numId w:val="1005"/>
-        </w:numPr>
-      </w:pPr>
-      <w:r>
-        <w:t xml:space="preserve">skill (ability to make the right prediction; evaluate whether low prevalence can lull us into a false sense of predictive accuracy)</w:t>
-      </w:r>
-    </w:p>
-    <w:p>
-      <w:pPr>
-        <w:numPr>
-          <w:ilvl w:val="1"/>
-          <w:numId w:val="1005"/>
-        </w:numPr>
-      </w:pPr>
-      <w:r>
-        <w:t xml:space="preserve">bias (trends towards systematically over-predicting one class)</w:t>
-      </w:r>
-    </w:p>
-    <w:p>
-      <w:pPr>
-        <w:numPr>
-          <w:ilvl w:val="1"/>
-          <w:numId w:val="1005"/>
-        </w:numPr>
-      </w:pPr>
-      <w:r>
-        <w:t xml:space="preserve">class imbalance (the relative number of cases representing interactions)</w:t>
-      </w:r>
-    </w:p>
-    <w:p>
-      <w:pPr>
-        <w:numPr>
-          <w:ilvl w:val="0"/>
-          <w:numId w:val="1004"/>
-        </w:numPr>
-      </w:pPr>
-      <w:r>
-        <w:t xml:space="preserve">“</w:t>
-      </w:r>
-      <w:r>
-        <w:t xml:space="preserve">These results suggest that learning from a dataset with very low connectance can be a different task than for more connected networks: it becomes increasingly important to capture the mechanisms that make an interaction exist, and therefore having a slightly more biased training dataset might be beneficial. As connectance increases, the need for biased training sets is less prominent, as learning the rules for which interactions do not exist starts gaining importance</w:t>
-      </w:r>
-      <w:r>
-        <w:t xml:space="preserve">”</w:t>
-      </w:r>
-    </w:p>
-    <w:p>
-      <w:pPr>
-        <w:numPr>
-          <w:ilvl w:val="0"/>
-          <w:numId w:val="1004"/>
-        </w:numPr>
-      </w:pPr>
-      <w:r>
-        <w:t xml:space="preserve">Maybe also looking at how well a model can recover</w:t>
-      </w:r>
-      <w:r>
-        <w:t xml:space="preserve"> </w:t>
-      </w:r>
-      <w:r>
-        <w:t xml:space="preserve">‘</w:t>
-      </w:r>
-      <w:r>
-        <w:t xml:space="preserve">missing links</w:t>
-      </w:r>
-      <w:r>
-        <w:t xml:space="preserve">’</w:t>
-      </w:r>
-      <w:r>
-        <w:t xml:space="preserve"> </w:t>
-      </w:r>
-      <w:r>
-        <w:rPr>
-          <w:iCs/>
-          <w:i/>
-        </w:rPr>
-        <w:t xml:space="preserve">i.e.,</w:t>
-      </w:r>
-      <w:r>
-        <w:t xml:space="preserve"> </w:t>
-      </w:r>
-      <w:r>
-        <w:t xml:space="preserve">false negatives</w:t>
-      </w:r>
-      <w:r>
-        <w:t xml:space="preserve"> </w:t>
-      </w:r>
-      <w:r>
-        <w:rPr>
-          <w:iCs/>
-          <w:i/>
-        </w:rPr>
-        <w:t xml:space="preserve">sensu</w:t>
-      </w:r>
-      <w:r>
-        <w:t xml:space="preserve"> </w:t>
-      </w:r>
-      <w:r>
-        <w:t xml:space="preserve">what we did in</w:t>
-      </w:r>
-      <w:r>
-        <w:t xml:space="preserve"> </w:t>
-      </w:r>
-      <w:r>
-        <w:t xml:space="preserve">Strydom et al. (2022)</w:t>
-      </w:r>
-    </w:p>
-    <w:p>
-      <w:pPr>
-        <w:numPr>
-          <w:ilvl w:val="0"/>
-          <w:numId w:val="1004"/>
+          <w:numId w:val="1003"/>
         </w:numPr>
       </w:pPr>
       <w:r>
@@ -6509,7 +6452,7 @@
       <w:tr>
         <w:tc>
           <w:tcPr/>
-          <w:bookmarkStart w:id="55" w:name="fig-topology"/>
+          <w:bookmarkStart w:id="54" w:name="fig-topology"/>
           <w:p>
             <w:pPr>
               <w:pStyle w:val="Compact"/>
@@ -6520,18 +6463,18 @@
                 <wp:inline>
                   <wp:extent cx="5334000" cy="3810000"/>
                   <wp:effectExtent b="0" l="0" r="0" t="0"/>
-                  <wp:docPr descr="" title="" id="53" name="Picture"/>
+                  <wp:docPr descr="" title="" id="52" name="Picture"/>
                   <a:graphic>
                     <a:graphicData uri="http://schemas.openxmlformats.org/drawingml/2006/picture">
                       <pic:pic>
                         <pic:nvPicPr>
-                          <pic:cNvPr descr="index_files/figure-docx/notebooks-model_quantitative-fig-topology-output-2.png" id="54" name="Picture"/>
+                          <pic:cNvPr descr="index_files/figure-docx/notebooks-model_quantitative-fig-topology-output-2.png" id="53" name="Picture"/>
                           <pic:cNvPicPr>
                             <a:picLocks noChangeArrowheads="1" noChangeAspect="1"/>
                           </pic:cNvPicPr>
                         </pic:nvPicPr>
                         <pic:blipFill>
-                          <a:blip r:embed="rId52"/>
+                          <a:blip r:embed="rId51"/>
                           <a:stretch>
                             <a:fillRect/>
                           </a:stretch>
@@ -6580,7 +6523,7 @@
               <w:t xml:space="preserve">.</w:t>
             </w:r>
           </w:p>
-          <w:bookmarkEnd w:id="55"/>
+          <w:bookmarkEnd w:id="54"/>
         </w:tc>
       </w:tr>
     </w:tbl>
@@ -6600,7 +6543,7 @@
         </w:rPr>
         <w:t xml:space="preserve"> </w:t>
       </w:r>
-      <w:hyperlink r:id="rId45">
+      <w:hyperlink r:id="rId44">
         <w:r>
           <w:rPr>
             <w:rStyle w:val="Hyperlink"/>
@@ -6638,7 +6581,7 @@
       <w:tr>
         <w:tc>
           <w:tcPr/>
-          <w:bookmarkStart w:id="59" w:name="fig-pichler"/>
+          <w:bookmarkStart w:id="58" w:name="fig-pichler"/>
           <w:p>
             <w:pPr>
               <w:pStyle w:val="Compact"/>
@@ -6649,18 +6592,18 @@
                 <wp:inline>
                   <wp:extent cx="5334000" cy="3895724"/>
                   <wp:effectExtent b="0" l="0" r="0" t="0"/>
-                  <wp:docPr descr="" title="" id="57" name="Picture"/>
+                  <wp:docPr descr="" title="" id="56" name="Picture"/>
                   <a:graphic>
                     <a:graphicData uri="http://schemas.openxmlformats.org/drawingml/2006/picture">
                       <pic:pic>
                         <pic:nvPicPr>
-                          <pic:cNvPr descr="images/pichler_result.png" id="58" name="Picture"/>
+                          <pic:cNvPr descr="images/pichler_result.png" id="57" name="Picture"/>
                           <pic:cNvPicPr>
                             <a:picLocks noChangeArrowheads="1" noChangeAspect="1"/>
                           </pic:cNvPicPr>
                         </pic:nvPicPr>
                         <pic:blipFill>
-                          <a:blip r:embed="rId56"/>
+                          <a:blip r:embed="rId55"/>
                           <a:stretch>
                             <a:fillRect/>
                           </a:stretch>
@@ -6706,15 +6649,15 @@
               <w:t xml:space="preserve">Pichler et al. (2020)</w:t>
             </w:r>
           </w:p>
-          <w:bookmarkEnd w:id="59"/>
+          <w:bookmarkEnd w:id="58"/>
         </w:tc>
       </w:tr>
     </w:tbl>
+    <w:bookmarkEnd w:id="59"/>
     <w:bookmarkEnd w:id="60"/>
     <w:bookmarkEnd w:id="61"/>
     <w:bookmarkEnd w:id="62"/>
-    <w:bookmarkEnd w:id="63"/>
-    <w:bookmarkStart w:id="64" w:name="X10d4c98949b0b8bd04c4327e5077e0346a49cab"/>
+    <w:bookmarkStart w:id="63" w:name="X10d4c98949b0b8bd04c4327e5077e0346a49cab"/>
     <w:p>
       <w:pPr>
         <w:pStyle w:val="Heading2"/>
@@ -6727,579 +6670,579 @@
       <w:pPr>
         <w:numPr>
           <w:ilvl w:val="0"/>
+          <w:numId w:val="1005"/>
+        </w:numPr>
+      </w:pPr>
+      <w:r>
+        <w:t xml:space="preserve">Bring up the fact that delimiting a network is in and of itself fuzzy - we tend to think of them in terms of snapshots but in reality the final (empirical) network is often the result of aggregation over multiple timescales.</w:t>
+      </w:r>
+    </w:p>
+    <w:p>
+      <w:pPr>
+        <w:numPr>
+          <w:ilvl w:val="0"/>
+          <w:numId w:val="1005"/>
+        </w:numPr>
+      </w:pPr>
+      <w:r>
+        <w:t xml:space="preserve">Also the fact that</w:t>
+      </w:r>
+      <w:r>
+        <w:t xml:space="preserve"> </w:t>
+      </w:r>
+      <w:r>
+        <w:rPr>
+          <w:iCs/>
+          <w:i/>
+        </w:rPr>
+        <w:t xml:space="preserve">some</w:t>
+      </w:r>
+      <w:r>
+        <w:t xml:space="preserve"> </w:t>
+      </w:r>
+      <w:r>
+        <w:t xml:space="preserve">people are concerned about the taxonomic resolution and cascading effects those might have on our understanding of network structure</w:t>
+      </w:r>
+      <w:r>
+        <w:t xml:space="preserve"> </w:t>
+      </w:r>
+      <w:r>
+        <w:t xml:space="preserve">(Pringle and Hutchinson 2020; Pringle 2020)</w:t>
+      </w:r>
+      <w:r>
+        <w:t xml:space="preserve">, we are at risk of losing our ability to distinguish the wood from the tree - are we not (at least at times) concerned more with understanding ecosystem level processes than with needing to understand things</w:t>
+      </w:r>
+      <w:r>
+        <w:t xml:space="preserve"> </w:t>
+      </w:r>
+      <w:r>
+        <w:rPr>
+          <w:iCs/>
+          <w:i/>
+        </w:rPr>
+        <w:t xml:space="preserve">perfectly</w:t>
+      </w:r>
+      <w:r>
+        <w:t xml:space="preserve"> </w:t>
+      </w:r>
+      <w:r>
+        <w:t xml:space="preserve">at the species level.</w:t>
+      </w:r>
+    </w:p>
+    <w:p>
+      <w:pPr>
+        <w:numPr>
+          <w:ilvl w:val="1"/>
           <w:numId w:val="1006"/>
         </w:numPr>
-      </w:pPr>
-      <w:r>
-        <w:t xml:space="preserve">Bring up the fact that delimiting a network is in and of itself fuzzy - we tend to think of them in terms of snapshots but in reality the final (empirical) network is often the result of aggregation over multiple timescales.</w:t>
+        <w:pStyle w:val="Compact"/>
+      </w:pPr>
+      <w:r>
+        <w:t xml:space="preserve">I don’t think these</w:t>
+      </w:r>
+      <w:r>
+        <w:t xml:space="preserve"> </w:t>
+      </w:r>
+      <w:r>
+        <w:t xml:space="preserve">‘</w:t>
+      </w:r>
+      <w:r>
+        <w:t xml:space="preserve">rare</w:t>
+      </w:r>
+      <w:r>
+        <w:t xml:space="preserve">’</w:t>
+      </w:r>
+      <w:r>
+        <w:t xml:space="preserve">/nuanced links (e.g. carnivorous hippos) are going to rock the boat when we think about networks at the structural level. To say this in a different way maybe it comes down to thinking about the scale of organisation within a network… The classical levels of organisation within ecology (population, community, …) are also relevant when we think about a networks.</w:t>
       </w:r>
     </w:p>
     <w:p>
       <w:pPr>
         <w:numPr>
           <w:ilvl w:val="0"/>
-          <w:numId w:val="1006"/>
+          <w:numId w:val="1005"/>
         </w:numPr>
       </w:pPr>
       <w:r>
-        <w:t xml:space="preserve">Also the fact that</w:t>
-      </w:r>
-      <w:r>
-        <w:t xml:space="preserve"> </w:t>
-      </w:r>
-      <w:r>
-        <w:rPr>
-          <w:iCs/>
-          <w:i/>
-        </w:rPr>
-        <w:t xml:space="preserve">some</w:t>
-      </w:r>
-      <w:r>
-        <w:t xml:space="preserve"> </w:t>
-      </w:r>
-      <w:r>
-        <w:t xml:space="preserve">people are concerned about the taxonomic resolution and cascading effects those might have on our understanding of network structure</w:t>
-      </w:r>
-      <w:r>
-        <w:t xml:space="preserve"> </w:t>
-      </w:r>
-      <w:r>
-        <w:t xml:space="preserve">(Pringle and Hutchinson 2020; Pringle 2020)</w:t>
-      </w:r>
-      <w:r>
-        <w:t xml:space="preserve">, we are at risk of losing our ability to distinguish the wood from the tree - are we not (at least at times) concerned more with understanding ecosystem level processes than with needing to understand things</w:t>
-      </w:r>
-      <w:r>
-        <w:t xml:space="preserve"> </w:t>
-      </w:r>
-      <w:r>
-        <w:rPr>
-          <w:iCs/>
-          <w:i/>
-        </w:rPr>
-        <w:t xml:space="preserve">perfectly</w:t>
-      </w:r>
-      <w:r>
-        <w:t xml:space="preserve"> </w:t>
-      </w:r>
-      <w:r>
-        <w:t xml:space="preserve">at the species level.</w:t>
+        <w:t xml:space="preserve">Brief history of the development of tools within the context of the two different fields? Sort of where the theory/body of work was based and how that has changed?</w:t>
+      </w:r>
+    </w:p>
+    <w:p>
+      <w:pPr>
+        <w:numPr>
+          <w:ilvl w:val="0"/>
+          <w:numId w:val="1005"/>
+        </w:numPr>
+      </w:pPr>
+      <w:r>
+        <w:t xml:space="preserve">In certain situations structure is</w:t>
+      </w:r>
+      <w:r>
+        <w:t xml:space="preserve"> </w:t>
+      </w:r>
+      <w:r>
+        <w:t xml:space="preserve">‘</w:t>
+      </w:r>
+      <w:r>
+        <w:t xml:space="preserve">enough</w:t>
+      </w:r>
+      <w:r>
+        <w:t xml:space="preserve">’</w:t>
+      </w:r>
+      <w:r>
+        <w:t xml:space="preserve"> </w:t>
+      </w:r>
+      <w:r>
+        <w:t xml:space="preserve">but there may be use cases where we are really interested in the node-level interactions</w:t>
+      </w:r>
+      <w:r>
+        <w:t xml:space="preserve"> </w:t>
+      </w:r>
+      <w:r>
+        <w:rPr>
+          <w:iCs/>
+          <w:i/>
+        </w:rPr>
+        <w:t xml:space="preserve">i.e.,</w:t>
+      </w:r>
+      <w:r>
+        <w:t xml:space="preserve"> </w:t>
+      </w:r>
+      <w:r>
+        <w:t xml:space="preserve">species identity is a thing we care about and need to be able to retrieve specific interactions at specific nodes correctly.</w:t>
+      </w:r>
+    </w:p>
+    <w:p>
+      <w:pPr>
+        <w:numPr>
+          <w:ilvl w:val="0"/>
+          <w:numId w:val="1005"/>
+        </w:numPr>
+      </w:pPr>
+      <w:r>
+        <w:t xml:space="preserve">What is the purpose of generating a network? Is it an element of a bigger question we are asking,</w:t>
+      </w:r>
+      <w:r>
+        <w:t xml:space="preserve"> </w:t>
+      </w:r>
+      <w:r>
+        <w:rPr>
+          <w:iCs/>
+          <w:i/>
+        </w:rPr>
+        <w:t xml:space="preserve">e.g.,</w:t>
+      </w:r>
+      <w:r>
+        <w:t xml:space="preserve"> </w:t>
+      </w:r>
+      <w:r>
+        <w:t xml:space="preserve">I want to generate a series of networks to do some extinction simulations/bioenergetic stuff OR are we looking for a</w:t>
+      </w:r>
+      <w:r>
+        <w:t xml:space="preserve"> </w:t>
+      </w:r>
+      <w:r>
+        <w:t xml:space="preserve">‘</w:t>
+      </w:r>
+      <w:r>
+        <w:t xml:space="preserve">final product</w:t>
+      </w:r>
+      <w:r>
+        <w:t xml:space="preserve">’</w:t>
+      </w:r>
+      <w:r>
+        <w:t xml:space="preserve"> </w:t>
+      </w:r>
+      <w:r>
+        <w:t xml:space="preserve">network that is relevant to a specific location? (this can still be broad in geographic scope).</w:t>
+      </w:r>
+    </w:p>
+    <w:p>
+      <w:pPr>
+        <w:pStyle w:val="FirstParagraph"/>
+      </w:pPr>
+      <w:r>
+        <w:t xml:space="preserve">Joel E. Cohen, Newman, and Steele (1985)</w:t>
+      </w:r>
+      <w:r>
+        <w:t xml:space="preserve"> </w:t>
+      </w:r>
+      <w:r>
+        <w:t xml:space="preserve">states that</w:t>
+      </w:r>
+      <w:r>
+        <w:t xml:space="preserve"> </w:t>
+      </w:r>
+      <w:r>
+        <w:rPr>
+          <w:iCs/>
+          <w:i/>
+        </w:rPr>
+        <w:t xml:space="preserve">“</w:t>
+      </w:r>
+      <w:r>
+        <w:rPr>
+          <w:iCs/>
+          <w:i/>
+        </w:rPr>
+        <w:t xml:space="preserve">[Their] approach is more like gross anatomy than like physiology… that is, the gross anatomy is frozen, rather than in motion.</w:t>
+      </w:r>
+      <w:r>
+        <w:rPr>
+          <w:iCs/>
+          <w:i/>
+        </w:rPr>
+        <w:t xml:space="preserve">”</w:t>
+      </w:r>
+      <w:r>
+        <w:t xml:space="preserve">.</w:t>
+      </w:r>
+    </w:p>
+    <w:p>
+      <w:pPr>
+        <w:pStyle w:val="BodyText"/>
+      </w:pPr>
+      <w:r>
+        <w:t xml:space="preserve">Interestingly</w:t>
+      </w:r>
+      <w:r>
+        <w:t xml:space="preserve"> </w:t>
+      </w:r>
+      <w:r>
+        <w:t xml:space="preserve">Williams and Martinez (2008)</w:t>
+      </w:r>
+      <w:r>
+        <w:t xml:space="preserve"> </w:t>
+      </w:r>
+      <w:r>
+        <w:t xml:space="preserve">also explicitly talk about</w:t>
+      </w:r>
+      <w:r>
+        <w:t xml:space="preserve"> </w:t>
+      </w:r>
+      <w:r>
+        <w:rPr>
+          <w:iCs/>
+          <w:i/>
+        </w:rPr>
+        <w:t xml:space="preserve">structural</w:t>
+      </w:r>
+      <w:r>
+        <w:t xml:space="preserve"> </w:t>
+      </w:r>
+      <w:r>
+        <w:t xml:space="preserve">food-web models in their introduction… so how I see it that means that there has always been this inherent acknowledgement that models are functioning at a specific</w:t>
+      </w:r>
+      <w:r>
+        <w:t xml:space="preserve"> </w:t>
+      </w:r>
+      <w:r>
+        <w:t xml:space="preserve">‘</w:t>
+      </w:r>
+      <w:r>
+        <w:t xml:space="preserve">network level</w:t>
+      </w:r>
+      <w:r>
+        <w:t xml:space="preserve">’</w:t>
+      </w:r>
+      <w:r>
+        <w:t xml:space="preserve">.</w:t>
+      </w:r>
+    </w:p>
+    <w:p>
+      <w:pPr>
+        <w:pStyle w:val="BlockText"/>
+      </w:pPr>
+      <w:r>
+        <w:t xml:space="preserve">“</w:t>
+      </w:r>
+      <w:r>
+        <w:t xml:space="preserve">The resolution of food-web data is demonic because it can radically change network topology and associated biological inferences in ways that are unknowable in the absence of better data.</w:t>
+      </w:r>
+      <w:r>
+        <w:t xml:space="preserve">”</w:t>
+      </w:r>
+      <w:r>
+        <w:t xml:space="preserve"> </w:t>
+      </w:r>
+      <w:r>
+        <w:t xml:space="preserve">-</w:t>
+      </w:r>
+      <w:r>
+        <w:t xml:space="preserve"> </w:t>
+      </w:r>
+      <w:r>
+        <w:t xml:space="preserve">Pringle and Hutchinson (2020)</w:t>
+      </w:r>
+      <w:r>
+        <w:t xml:space="preserve"> </w:t>
+      </w:r>
+      <w:r>
+        <w:t xml:space="preserve">The counter to this is that structural models are often not working at the species level and thus the structure remains</w:t>
+      </w:r>
+      <w:r>
+        <w:t xml:space="preserve"> </w:t>
+      </w:r>
+      <w:r>
+        <w:t xml:space="preserve">‘</w:t>
+      </w:r>
+      <w:r>
+        <w:t xml:space="preserve">unchanged</w:t>
+      </w:r>
+      <w:r>
+        <w:t xml:space="preserve">’</w:t>
+      </w:r>
+      <w:r>
+        <w:t xml:space="preserve"> </w:t>
+      </w:r>
+      <w:r>
+        <w:t xml:space="preserve">when you increase the resolution - I don’t think that people are that concerned with the structure of real world networks barring connectance and since that scales with species richness anyway your final proportion will probably still remain the same…</w:t>
+      </w:r>
+    </w:p>
+    <w:p>
+      <w:pPr>
+        <w:pStyle w:val="BlockText"/>
+      </w:pPr>
+      <w:r>
+        <w:t xml:space="preserve">“</w:t>
+      </w:r>
+      <w:r>
+        <w:t xml:space="preserve">It makes no sense to describe the interaction structure of nodes which in themselves are poorly defined.</w:t>
+      </w:r>
+      <w:r>
+        <w:t xml:space="preserve">”</w:t>
+      </w:r>
+      <w:r>
+        <w:t xml:space="preserve"> </w:t>
+      </w:r>
+      <w:r>
+        <w:t xml:space="preserve">— Roslin et al. (2013, p. 2)</w:t>
+      </w:r>
+    </w:p>
+    <w:bookmarkEnd w:id="63"/>
+    <w:bookmarkStart w:id="64" w:name="discussion"/>
+    <w:p>
+      <w:pPr>
+        <w:pStyle w:val="Heading2"/>
+      </w:pPr>
+      <w:r>
+        <w:t xml:space="preserve">4 Discussion</w:t>
+      </w:r>
+    </w:p>
+    <w:p>
+      <w:pPr>
+        <w:numPr>
+          <w:ilvl w:val="0"/>
+          <w:numId w:val="1007"/>
+        </w:numPr>
+      </w:pPr>
+      <w:r>
+        <w:t xml:space="preserve">I think a big take home will (hopefully) be how different approaches do better in different situations and so you as an end user need to take this into consideration and pick accordingly. I think</w:t>
+      </w:r>
+      <w:r>
+        <w:t xml:space="preserve"> </w:t>
+      </w:r>
+      <w:r>
+        <w:t xml:space="preserve">Petchey et al. (2011)</w:t>
+      </w:r>
+      <w:r>
+        <w:t xml:space="preserve"> </w:t>
+      </w:r>
+      <w:r>
+        <w:t xml:space="preserve">might have (and share) some thoughts on this (thanks Andrew). I feel like I need to look at</w:t>
+      </w:r>
+      <w:r>
+        <w:t xml:space="preserve"> </w:t>
+      </w:r>
+      <w:r>
+        <w:t xml:space="preserve">Berlow, Brose, and Martinez (2008)</w:t>
+      </w:r>
+      <w:r>
+        <w:t xml:space="preserve"> </w:t>
+      </w:r>
+      <w:r>
+        <w:t xml:space="preserve">but maybe not exactly in this context but vaguely adjacent.</w:t>
+      </w:r>
+    </w:p>
+    <w:p>
+      <w:pPr>
+        <w:numPr>
+          <w:ilvl w:val="0"/>
+          <w:numId w:val="1007"/>
+        </w:numPr>
+      </w:pPr>
+      <w:r>
+        <w:t xml:space="preserve">An interesting thing to also think about (and arguably it will be addressed based on some of the other thoughts and ideas) is data dependant and data independent</w:t>
+      </w:r>
+      <w:r>
+        <w:t xml:space="preserve"> </w:t>
+      </w:r>
+      <w:r>
+        <w:t xml:space="preserve">‘</w:t>
+      </w:r>
+      <w:r>
+        <w:t xml:space="preserve">parametrisation</w:t>
+      </w:r>
+      <w:r>
+        <w:t xml:space="preserve">’</w:t>
+      </w:r>
+      <w:r>
+        <w:t xml:space="preserve"> </w:t>
+      </w:r>
+      <w:r>
+        <w:t xml:space="preserve">of the models…</w:t>
+      </w:r>
+    </w:p>
+    <w:p>
+      <w:pPr>
+        <w:numPr>
+          <w:ilvl w:val="0"/>
+          <w:numId w:val="1007"/>
+        </w:numPr>
+      </w:pPr>
+      <w:r>
+        <w:t xml:space="preserve">Why do interaction models do so badly at predicting structure? Nuance of metaweb vs realisation but also time? At the core of it interaction models are trained on existing interaction data; this is data that are most likely closer to a metaweb than a local realisation even if they are being inventoried at a small scale.</w:t>
       </w:r>
     </w:p>
     <w:p>
       <w:pPr>
         <w:numPr>
           <w:ilvl w:val="1"/>
-          <w:numId w:val="1007"/>
+          <w:numId w:val="1008"/>
         </w:numPr>
         <w:pStyle w:val="Compact"/>
       </w:pPr>
       <w:r>
-        <w:t xml:space="preserve">I don’t think these</w:t>
-      </w:r>
-      <w:r>
-        <w:t xml:space="preserve"> </w:t>
-      </w:r>
-      <w:r>
-        <w:t xml:space="preserve">‘</w:t>
-      </w:r>
-      <w:r>
-        <w:t xml:space="preserve">rare</w:t>
-      </w:r>
-      <w:r>
-        <w:t xml:space="preserve">’</w:t>
-      </w:r>
-      <w:r>
-        <w:t xml:space="preserve">/nuanced links (e.g. carnivorous hippos) are going to rock the boat when we think about networks at the structural level. To say this in a different way maybe it comes down to thinking about the scale of organisation within a network… The classical levels of organisation within ecology (population, community, …) are also relevant when we think about a networks.</w:t>
+        <w:t xml:space="preserve">I think this is sort of the crux of the argument presented in</w:t>
+      </w:r>
+      <w:r>
+        <w:t xml:space="preserve"> </w:t>
+      </w:r>
+      <w:r>
+        <w:t xml:space="preserve">Brimacombe, Bodner, and Fortin (2024)</w:t>
+      </w:r>
+    </w:p>
+    <w:p>
+      <w:pPr>
+        <w:pStyle w:val="BlockText"/>
+      </w:pPr>
+      <w:r>
+        <w:rPr>
+          <w:iCs/>
+          <w:i/>
+        </w:rPr>
+        <w:t xml:space="preserve">“</w:t>
+      </w:r>
+      <w:r>
+        <w:rPr>
+          <w:iCs/>
+          <w:i/>
+        </w:rPr>
+        <w:t xml:space="preserve">we highlight an interesting paradox: the models with the best performance measures are not necessarily the models with the closest reconstructed network structure.</w:t>
+      </w:r>
+      <w:r>
+        <w:rPr>
+          <w:iCs/>
+          <w:i/>
+        </w:rPr>
+        <w:t xml:space="preserve">”</w:t>
+      </w:r>
+      <w:r>
+        <w:t xml:space="preserve"> </w:t>
+      </w:r>
+      <w:r>
+        <w:t xml:space="preserve">-</w:t>
+      </w:r>
+      <w:r>
+        <w:t xml:space="preserve"> </w:t>
+      </w:r>
+      <w:r>
+        <w:t xml:space="preserve">Poisot (2023)</w:t>
       </w:r>
     </w:p>
     <w:p>
       <w:pPr>
         <w:numPr>
           <w:ilvl w:val="0"/>
-          <w:numId w:val="1006"/>
+          <w:numId w:val="1009"/>
         </w:numPr>
       </w:pPr>
       <w:r>
-        <w:t xml:space="preserve">Brief history of the development of tools within the context of the two different fields? Sort of where the theory/body of work was based and how that has changed?</w:t>
+        <w:rPr>
+          <w:iCs/>
+          <w:i/>
+        </w:rPr>
+        <w:t xml:space="preserve">Do we need network models to predict interactions and interaction models to predict structure?</w:t>
+      </w:r>
+      <w:r>
+        <w:t xml:space="preserve"> </w:t>
+      </w:r>
+      <w:r>
+        <w:t xml:space="preserve">(lets not think about that too hard or I might just have to sit in silence for a while…)</w:t>
+      </w:r>
+    </w:p>
+    <w:p>
+      <w:pPr>
+        <w:numPr>
+          <w:ilvl w:val="1"/>
+          <w:numId w:val="1010"/>
+        </w:numPr>
+      </w:pPr>
+      <w:r>
+        <w:t xml:space="preserve">“</w:t>
+      </w:r>
+      <w:r>
+        <w:t xml:space="preserve">Another argument for the joint prediction of networks and interactions is to reduce circularity and biases in the predictions. As an example, models like linear filtering generate probabilities of non-observed interactions existing, but do so based on measured network properties.</w:t>
+      </w:r>
+      <w:r>
+        <w:t xml:space="preserve">”</w:t>
+      </w:r>
+      <w:r>
+        <w:t xml:space="preserve"> </w:t>
+      </w:r>
+      <w:r>
+        <w:t xml:space="preserve">-</w:t>
+      </w:r>
+      <w:r>
+        <w:t xml:space="preserve"> </w:t>
+      </w:r>
+      <w:r>
+        <w:t xml:space="preserve">Strydom et al. (2021)</w:t>
+      </w:r>
+    </w:p>
+    <w:p>
+      <w:pPr>
+        <w:numPr>
+          <w:ilvl w:val="1"/>
+          <w:numId w:val="1010"/>
+        </w:numPr>
+      </w:pPr>
+      <w:r>
+        <w:t xml:space="preserve">Aligning (dove-tailing) with this the idea of ensemble modelling as presented by</w:t>
+      </w:r>
+      <w:r>
+        <w:t xml:space="preserve"> </w:t>
+      </w:r>
+      <w:r>
+        <w:t xml:space="preserve">Becker et al. (2022)</w:t>
       </w:r>
     </w:p>
     <w:p>
       <w:pPr>
         <w:numPr>
           <w:ilvl w:val="0"/>
-          <w:numId w:val="1006"/>
+          <w:numId w:val="1009"/>
         </w:numPr>
       </w:pPr>
       <w:r>
-        <w:t xml:space="preserve">In certain situations structure is</w:t>
-      </w:r>
-      <w:r>
-        <w:t xml:space="preserve"> </w:t>
-      </w:r>
-      <w:r>
-        <w:t xml:space="preserve">‘</w:t>
-      </w:r>
-      <w:r>
-        <w:t xml:space="preserve">enough</w:t>
-      </w:r>
-      <w:r>
-        <w:t xml:space="preserve">’</w:t>
-      </w:r>
-      <w:r>
-        <w:t xml:space="preserve"> </w:t>
-      </w:r>
-      <w:r>
-        <w:t xml:space="preserve">but there may be use cases where we are really interested in the node-level interactions</w:t>
-      </w:r>
-      <w:r>
-        <w:t xml:space="preserve"> </w:t>
-      </w:r>
-      <w:r>
-        <w:rPr>
-          <w:iCs/>
-          <w:i/>
-        </w:rPr>
-        <w:t xml:space="preserve">i.e.,</w:t>
-      </w:r>
-      <w:r>
-        <w:t xml:space="preserve"> </w:t>
-      </w:r>
-      <w:r>
-        <w:t xml:space="preserve">species identity is a thing we care about and need to be able to retrieve specific interactions at specific nodes correctly.</w:t>
+        <w:t xml:space="preserve">It will be interesting to bring up the idea that if a model is missing a specific pairwise link but doing well at the structural level then when does it matter?</w:t>
       </w:r>
     </w:p>
     <w:p>
       <w:pPr>
         <w:numPr>
           <w:ilvl w:val="0"/>
-          <w:numId w:val="1006"/>
-        </w:numPr>
-      </w:pPr>
-      <w:r>
-        <w:t xml:space="preserve">What is the purpose of generating a network? Is it an element of a bigger question we are asking,</w:t>
-      </w:r>
-      <w:r>
-        <w:t xml:space="preserve"> </w:t>
-      </w:r>
-      <w:r>
-        <w:rPr>
-          <w:iCs/>
-          <w:i/>
-        </w:rPr>
-        <w:t xml:space="preserve">e.g.,</w:t>
-      </w:r>
-      <w:r>
-        <w:t xml:space="preserve"> </w:t>
-      </w:r>
-      <w:r>
-        <w:t xml:space="preserve">I want to generate a series of networks to do some extinction simulations/bioenergetic stuff OR are we looking for a</w:t>
-      </w:r>
-      <w:r>
-        <w:t xml:space="preserve"> </w:t>
-      </w:r>
-      <w:r>
-        <w:t xml:space="preserve">‘</w:t>
-      </w:r>
-      <w:r>
-        <w:t xml:space="preserve">final product</w:t>
-      </w:r>
-      <w:r>
-        <w:t xml:space="preserve">’</w:t>
-      </w:r>
-      <w:r>
-        <w:t xml:space="preserve"> </w:t>
-      </w:r>
-      <w:r>
-        <w:t xml:space="preserve">network that is relevant to a specific location? (this can still be broad in geographic scope).</w:t>
-      </w:r>
-    </w:p>
-    <w:p>
-      <w:pPr>
-        <w:pStyle w:val="FirstParagraph"/>
-      </w:pPr>
-      <w:r>
-        <w:t xml:space="preserve">Joel E. Cohen, Newman, and Steele (1985)</w:t>
-      </w:r>
-      <w:r>
-        <w:t xml:space="preserve"> </w:t>
-      </w:r>
-      <w:r>
-        <w:t xml:space="preserve">states that</w:t>
-      </w:r>
-      <w:r>
-        <w:t xml:space="preserve"> </w:t>
-      </w:r>
-      <w:r>
-        <w:rPr>
-          <w:iCs/>
-          <w:i/>
-        </w:rPr>
-        <w:t xml:space="preserve">“</w:t>
-      </w:r>
-      <w:r>
-        <w:rPr>
-          <w:iCs/>
-          <w:i/>
-        </w:rPr>
-        <w:t xml:space="preserve">[Their] approach is more like gross anatomy than like physiology… that is, the gross anatomy is frozen, rather than in motion.</w:t>
-      </w:r>
-      <w:r>
-        <w:rPr>
-          <w:iCs/>
-          <w:i/>
-        </w:rPr>
-        <w:t xml:space="preserve">”</w:t>
-      </w:r>
-      <w:r>
-        <w:t xml:space="preserve">.</w:t>
-      </w:r>
-    </w:p>
-    <w:p>
-      <w:pPr>
-        <w:pStyle w:val="BodyText"/>
-      </w:pPr>
-      <w:r>
-        <w:t xml:space="preserve">Interestingly</w:t>
-      </w:r>
-      <w:r>
-        <w:t xml:space="preserve"> </w:t>
-      </w:r>
-      <w:r>
-        <w:t xml:space="preserve">Williams and Martinez (2008)</w:t>
-      </w:r>
-      <w:r>
-        <w:t xml:space="preserve"> </w:t>
-      </w:r>
-      <w:r>
-        <w:t xml:space="preserve">also explicitly talk about</w:t>
-      </w:r>
-      <w:r>
-        <w:t xml:space="preserve"> </w:t>
-      </w:r>
-      <w:r>
-        <w:rPr>
-          <w:iCs/>
-          <w:i/>
-        </w:rPr>
-        <w:t xml:space="preserve">structural</w:t>
-      </w:r>
-      <w:r>
-        <w:t xml:space="preserve"> </w:t>
-      </w:r>
-      <w:r>
-        <w:t xml:space="preserve">food-web models in their introduction… so how I see it that means that there has always been this inherent acknowledgement that models are functioning at a specific</w:t>
-      </w:r>
-      <w:r>
-        <w:t xml:space="preserve"> </w:t>
-      </w:r>
-      <w:r>
-        <w:t xml:space="preserve">‘</w:t>
-      </w:r>
-      <w:r>
-        <w:t xml:space="preserve">network level</w:t>
-      </w:r>
-      <w:r>
-        <w:t xml:space="preserve">’</w:t>
-      </w:r>
-      <w:r>
-        <w:t xml:space="preserve">.</w:t>
-      </w:r>
-    </w:p>
-    <w:p>
-      <w:pPr>
-        <w:pStyle w:val="BlockText"/>
-      </w:pPr>
-      <w:r>
-        <w:t xml:space="preserve">“</w:t>
-      </w:r>
-      <w:r>
-        <w:t xml:space="preserve">The resolution of food-web data is demonic because it can radically change network topology and associated biological inferences in ways that are unknowable in the absence of better data.</w:t>
-      </w:r>
-      <w:r>
-        <w:t xml:space="preserve">”</w:t>
-      </w:r>
-      <w:r>
-        <w:t xml:space="preserve"> </w:t>
-      </w:r>
-      <w:r>
-        <w:t xml:space="preserve">-</w:t>
-      </w:r>
-      <w:r>
-        <w:t xml:space="preserve"> </w:t>
-      </w:r>
-      <w:r>
-        <w:t xml:space="preserve">Pringle and Hutchinson (2020)</w:t>
-      </w:r>
-      <w:r>
-        <w:t xml:space="preserve"> </w:t>
-      </w:r>
-      <w:r>
-        <w:t xml:space="preserve">The counter to this is that structural models are often not working at the species level and thus the structure remains</w:t>
-      </w:r>
-      <w:r>
-        <w:t xml:space="preserve"> </w:t>
-      </w:r>
-      <w:r>
-        <w:t xml:space="preserve">‘</w:t>
-      </w:r>
-      <w:r>
-        <w:t xml:space="preserve">unchanged</w:t>
-      </w:r>
-      <w:r>
-        <w:t xml:space="preserve">’</w:t>
-      </w:r>
-      <w:r>
-        <w:t xml:space="preserve"> </w:t>
-      </w:r>
-      <w:r>
-        <w:t xml:space="preserve">when you increase the resolution - I don’t think that people are that concerned with the structure of real world networks barring connectance and since that scales with species richness anyway your final proportion will probably still remain the same…</w:t>
-      </w:r>
-    </w:p>
-    <w:p>
-      <w:pPr>
-        <w:pStyle w:val="BlockText"/>
-      </w:pPr>
-      <w:r>
-        <w:t xml:space="preserve">“</w:t>
-      </w:r>
-      <w:r>
-        <w:t xml:space="preserve">It makes no sense to describe the interaction structure of nodes which in themselves are poorly defined.</w:t>
-      </w:r>
-      <w:r>
-        <w:t xml:space="preserve">”</w:t>
-      </w:r>
-      <w:r>
-        <w:t xml:space="preserve"> </w:t>
-      </w:r>
-      <w:r>
-        <w:t xml:space="preserve">— Roslin et al. (2013, p. 2)</w:t>
-      </w:r>
-    </w:p>
-    <w:bookmarkEnd w:id="64"/>
-    <w:bookmarkStart w:id="65" w:name="discussion"/>
-    <w:p>
-      <w:pPr>
-        <w:pStyle w:val="Heading2"/>
-      </w:pPr>
-      <w:r>
-        <w:t xml:space="preserve">4 Discussion</w:t>
-      </w:r>
-    </w:p>
-    <w:p>
-      <w:pPr>
-        <w:numPr>
-          <w:ilvl w:val="0"/>
-          <w:numId w:val="1008"/>
-        </w:numPr>
-      </w:pPr>
-      <w:r>
-        <w:t xml:space="preserve">I think a big take home will (hopefully) be how different approaches do better in different situations and so you as an end user need to take this into consideration and pick accordingly. I think</w:t>
-      </w:r>
-      <w:r>
-        <w:t xml:space="preserve"> </w:t>
-      </w:r>
-      <w:r>
-        <w:t xml:space="preserve">Petchey et al. (2011)</w:t>
-      </w:r>
-      <w:r>
-        <w:t xml:space="preserve"> </w:t>
-      </w:r>
-      <w:r>
-        <w:t xml:space="preserve">might have (and share) some thoughts on this (thanks Andrew). I feel like I need to look at</w:t>
-      </w:r>
-      <w:r>
-        <w:t xml:space="preserve"> </w:t>
-      </w:r>
-      <w:r>
-        <w:t xml:space="preserve">Berlow, Brose, and Martinez (2008)</w:t>
-      </w:r>
-      <w:r>
-        <w:t xml:space="preserve"> </w:t>
-      </w:r>
-      <w:r>
-        <w:t xml:space="preserve">but maybe not exactly in this context but vaguely adjacent.</w:t>
-      </w:r>
-    </w:p>
-    <w:p>
-      <w:pPr>
-        <w:numPr>
-          <w:ilvl w:val="0"/>
-          <w:numId w:val="1008"/>
-        </w:numPr>
-      </w:pPr>
-      <w:r>
-        <w:t xml:space="preserve">An interesting thing to also think about (and arguably it will be addressed based on some of the other thoughts and ideas) is data dependant and data independent</w:t>
-      </w:r>
-      <w:r>
-        <w:t xml:space="preserve"> </w:t>
-      </w:r>
-      <w:r>
-        <w:t xml:space="preserve">‘</w:t>
-      </w:r>
-      <w:r>
-        <w:t xml:space="preserve">parametrisation</w:t>
-      </w:r>
-      <w:r>
-        <w:t xml:space="preserve">’</w:t>
-      </w:r>
-      <w:r>
-        <w:t xml:space="preserve"> </w:t>
-      </w:r>
-      <w:r>
-        <w:t xml:space="preserve">of the models…</w:t>
-      </w:r>
-    </w:p>
-    <w:p>
-      <w:pPr>
-        <w:numPr>
-          <w:ilvl w:val="0"/>
-          <w:numId w:val="1008"/>
-        </w:numPr>
-      </w:pPr>
-      <w:r>
-        <w:t xml:space="preserve">Why do interaction models do so badly at predicting structure? Nuance of metaweb vs realisation but also time? At the core of it interaction models are trained on existing interaction data; this is data that are most likely closer to a metaweb than a local realisation even if they are being inventoried at a small scale.</w:t>
-      </w:r>
-    </w:p>
-    <w:p>
-      <w:pPr>
-        <w:numPr>
-          <w:ilvl w:val="1"/>
           <w:numId w:val="1009"/>
-        </w:numPr>
-        <w:pStyle w:val="Compact"/>
-      </w:pPr>
-      <w:r>
-        <w:t xml:space="preserve">I think this is sort of the crux of the argument presented in</w:t>
-      </w:r>
-      <w:r>
-        <w:t xml:space="preserve"> </w:t>
-      </w:r>
-      <w:r>
-        <w:t xml:space="preserve">Brimacombe, Bodner, and Fortin (2024)</w:t>
-      </w:r>
-    </w:p>
-    <w:p>
-      <w:pPr>
-        <w:pStyle w:val="BlockText"/>
-      </w:pPr>
-      <w:r>
-        <w:rPr>
-          <w:iCs/>
-          <w:i/>
-        </w:rPr>
-        <w:t xml:space="preserve">“</w:t>
-      </w:r>
-      <w:r>
-        <w:rPr>
-          <w:iCs/>
-          <w:i/>
-        </w:rPr>
-        <w:t xml:space="preserve">we highlight an interesting paradox: the models with the best performance measures are not necessarily the models with the closest reconstructed network structure.</w:t>
-      </w:r>
-      <w:r>
-        <w:rPr>
-          <w:iCs/>
-          <w:i/>
-        </w:rPr>
-        <w:t xml:space="preserve">”</w:t>
-      </w:r>
-      <w:r>
-        <w:t xml:space="preserve"> </w:t>
-      </w:r>
-      <w:r>
-        <w:t xml:space="preserve">-</w:t>
-      </w:r>
-      <w:r>
-        <w:t xml:space="preserve"> </w:t>
-      </w:r>
-      <w:r>
-        <w:t xml:space="preserve">Poisot (2023)</w:t>
-      </w:r>
-    </w:p>
-    <w:p>
-      <w:pPr>
-        <w:numPr>
-          <w:ilvl w:val="0"/>
-          <w:numId w:val="1010"/>
-        </w:numPr>
-      </w:pPr>
-      <w:r>
-        <w:rPr>
-          <w:iCs/>
-          <w:i/>
-        </w:rPr>
-        <w:t xml:space="preserve">Do we need network models to predict interactions and interaction models to predict structure?</w:t>
-      </w:r>
-      <w:r>
-        <w:t xml:space="preserve"> </w:t>
-      </w:r>
-      <w:r>
-        <w:t xml:space="preserve">(lets not think about that too hard or I might just have to sit in silence for a while…)</w:t>
-      </w:r>
-    </w:p>
-    <w:p>
-      <w:pPr>
-        <w:numPr>
-          <w:ilvl w:val="1"/>
-          <w:numId w:val="1011"/>
-        </w:numPr>
-      </w:pPr>
-      <w:r>
-        <w:t xml:space="preserve">“</w:t>
-      </w:r>
-      <w:r>
-        <w:t xml:space="preserve">Another argument for the joint prediction of networks and interactions is to reduce circularity and biases in the predictions. As an example, models like linear filtering generate probabilities of non-observed interactions existing, but do so based on measured network properties.</w:t>
-      </w:r>
-      <w:r>
-        <w:t xml:space="preserve">”</w:t>
-      </w:r>
-      <w:r>
-        <w:t xml:space="preserve"> </w:t>
-      </w:r>
-      <w:r>
-        <w:t xml:space="preserve">-</w:t>
-      </w:r>
-      <w:r>
-        <w:t xml:space="preserve"> </w:t>
-      </w:r>
-      <w:r>
-        <w:t xml:space="preserve">Strydom et al. (2021)</w:t>
-      </w:r>
-    </w:p>
-    <w:p>
-      <w:pPr>
-        <w:numPr>
-          <w:ilvl w:val="1"/>
-          <w:numId w:val="1011"/>
-        </w:numPr>
-      </w:pPr>
-      <w:r>
-        <w:t xml:space="preserve">Aligning (dove-tailing) with this the idea of ensemble modelling as presented by</w:t>
-      </w:r>
-      <w:r>
-        <w:t xml:space="preserve"> </w:t>
-      </w:r>
-      <w:r>
-        <w:t xml:space="preserve">Becker et al. (2022)</w:t>
-      </w:r>
-    </w:p>
-    <w:p>
-      <w:pPr>
-        <w:numPr>
-          <w:ilvl w:val="0"/>
-          <w:numId w:val="1010"/>
-        </w:numPr>
-      </w:pPr>
-      <w:r>
-        <w:t xml:space="preserve">It will be interesting to bring up the idea that if a model is missing a specific pairwise link but doing well at the structural level then when does it matter?</w:t>
-      </w:r>
-    </w:p>
-    <w:p>
-      <w:pPr>
-        <w:numPr>
-          <w:ilvl w:val="0"/>
-          <w:numId w:val="1010"/>
         </w:numPr>
       </w:pPr>
       <w:r>
@@ -7320,8 +7263,8 @@
         <w:t xml:space="preserve">)</w:t>
       </w:r>
     </w:p>
-    <w:bookmarkEnd w:id="65"/>
-    <w:bookmarkStart w:id="183" w:name="references"/>
+    <w:bookmarkEnd w:id="64"/>
+    <w:bookmarkStart w:id="182" w:name="references"/>
     <w:p>
       <w:pPr>
         <w:pStyle w:val="Heading2"/>
@@ -7346,7 +7289,7 @@
         </w:rPr>
         <w:t xml:space="preserve"> </w:t>
       </w:r>
-      <w:hyperlink r:id="rId45">
+      <w:hyperlink r:id="rId44">
         <w:r>
           <w:rPr>
             <w:rStyle w:val="Hyperlink"/>
@@ -7356,8 +7299,8 @@
         </w:r>
       </w:hyperlink>
     </w:p>
-    <w:bookmarkStart w:id="182" w:name="refs"/>
-    <w:bookmarkStart w:id="67" w:name="ref-allesinaGeneralModelFood2008"/>
+    <w:bookmarkStart w:id="181" w:name="refs"/>
+    <w:bookmarkStart w:id="66" w:name="ref-allesinaGeneralModelFood2008"/>
     <w:p>
       <w:pPr>
         <w:pStyle w:val="Bibliography"/>
@@ -7411,7 +7354,7 @@
       <w:r>
         <w:t xml:space="preserve"> </w:t>
       </w:r>
-      <w:hyperlink r:id="rId66">
+      <w:hyperlink r:id="rId65">
         <w:r>
           <w:rPr>
             <w:rStyle w:val="Hyperlink"/>
@@ -7423,8 +7366,8 @@
         <w:t xml:space="preserve">.</w:t>
       </w:r>
     </w:p>
-    <w:bookmarkEnd w:id="67"/>
-    <w:bookmarkStart w:id="69" w:name="ref-banvilleWhatConstrainsFood2023"/>
+    <w:bookmarkEnd w:id="66"/>
+    <w:bookmarkStart w:id="68" w:name="ref-banvilleWhatConstrainsFood2023"/>
     <w:p>
       <w:pPr>
         <w:pStyle w:val="Bibliography"/>
@@ -7469,7 +7412,7 @@
       <w:r>
         <w:t xml:space="preserve"> </w:t>
       </w:r>
-      <w:hyperlink r:id="rId68">
+      <w:hyperlink r:id="rId67">
         <w:r>
           <w:rPr>
             <w:rStyle w:val="Hyperlink"/>
@@ -7481,8 +7424,8 @@
         <w:t xml:space="preserve">.</w:t>
       </w:r>
     </w:p>
-    <w:bookmarkEnd w:id="69"/>
-    <w:bookmarkStart w:id="71" w:name="Xf46d66f38296066c1100d9812a6303bc71ed153"/>
+    <w:bookmarkEnd w:id="68"/>
+    <w:bookmarkStart w:id="70" w:name="Xf46d66f38296066c1100d9812a6303bc71ed153"/>
     <w:p>
       <w:pPr>
         <w:pStyle w:val="Bibliography"/>
@@ -7515,7 +7458,7 @@
       <w:r>
         <w:t xml:space="preserve"> </w:t>
       </w:r>
-      <w:hyperlink r:id="rId70">
+      <w:hyperlink r:id="rId69">
         <w:r>
           <w:rPr>
             <w:rStyle w:val="Hyperlink"/>
@@ -7527,8 +7470,8 @@
         <w:t xml:space="preserve">.</w:t>
       </w:r>
     </w:p>
-    <w:bookmarkEnd w:id="71"/>
-    <w:bookmarkStart w:id="73" w:name="ref-beckerOptimisingPredictiveModels2022"/>
+    <w:bookmarkEnd w:id="70"/>
+    <w:bookmarkStart w:id="72" w:name="ref-beckerOptimisingPredictiveModels2022"/>
     <w:p>
       <w:pPr>
         <w:pStyle w:val="Bibliography"/>
@@ -7561,7 +7504,7 @@
       <w:r>
         <w:t xml:space="preserve"> </w:t>
       </w:r>
-      <w:hyperlink r:id="rId72">
+      <w:hyperlink r:id="rId71">
         <w:r>
           <w:rPr>
             <w:rStyle w:val="Hyperlink"/>
@@ -7573,8 +7516,8 @@
         <w:t xml:space="preserve">.</w:t>
       </w:r>
     </w:p>
-    <w:bookmarkEnd w:id="73"/>
-    <w:bookmarkStart w:id="75" w:name="ref-beckermanForagingBiologyPredicts2006"/>
+    <w:bookmarkEnd w:id="72"/>
+    <w:bookmarkStart w:id="74" w:name="ref-beckermanForagingBiologyPredicts2006"/>
     <w:p>
       <w:pPr>
         <w:pStyle w:val="Bibliography"/>
@@ -7607,7 +7550,7 @@
       <w:r>
         <w:t xml:space="preserve"> </w:t>
       </w:r>
-      <w:hyperlink r:id="rId74">
+      <w:hyperlink r:id="rId73">
         <w:r>
           <w:rPr>
             <w:rStyle w:val="Hyperlink"/>
@@ -7619,8 +7562,8 @@
         <w:t xml:space="preserve">.</w:t>
       </w:r>
     </w:p>
-    <w:bookmarkEnd w:id="75"/>
-    <w:bookmarkStart w:id="77" w:name="ref-berlowGoldilocksFactorFood2008"/>
+    <w:bookmarkEnd w:id="74"/>
+    <w:bookmarkStart w:id="76" w:name="ref-berlowGoldilocksFactorFood2008"/>
     <w:p>
       <w:pPr>
         <w:pStyle w:val="Bibliography"/>
@@ -7674,7 +7617,7 @@
       <w:r>
         <w:t xml:space="preserve"> </w:t>
       </w:r>
-      <w:hyperlink r:id="rId76">
+      <w:hyperlink r:id="rId75">
         <w:r>
           <w:rPr>
             <w:rStyle w:val="Hyperlink"/>
@@ -7686,8 +7629,8 @@
         <w:t xml:space="preserve">.</w:t>
       </w:r>
     </w:p>
-    <w:bookmarkEnd w:id="77"/>
-    <w:bookmarkStart w:id="79" w:name="ref-berlowInteractionStrengthsFood2004"/>
+    <w:bookmarkEnd w:id="76"/>
+    <w:bookmarkStart w:id="78" w:name="ref-berlowInteractionStrengthsFood2004"/>
     <w:p>
       <w:pPr>
         <w:pStyle w:val="Bibliography"/>
@@ -7720,7 +7663,7 @@
       <w:r>
         <w:t xml:space="preserve"> </w:t>
       </w:r>
-      <w:hyperlink r:id="rId78">
+      <w:hyperlink r:id="rId77">
         <w:r>
           <w:rPr>
             <w:rStyle w:val="Hyperlink"/>
@@ -7732,8 +7675,8 @@
         <w:t xml:space="preserve">.</w:t>
       </w:r>
     </w:p>
-    <w:bookmarkEnd w:id="79"/>
-    <w:bookmarkStart w:id="81" w:name="ref-blanchetCooccurrenceNotEvidence2020"/>
+    <w:bookmarkEnd w:id="78"/>
+    <w:bookmarkStart w:id="80" w:name="ref-blanchetCooccurrenceNotEvidence2020"/>
     <w:p>
       <w:pPr>
         <w:pStyle w:val="Bibliography"/>
@@ -7766,7 +7709,7 @@
       <w:r>
         <w:t xml:space="preserve"> </w:t>
       </w:r>
-      <w:hyperlink r:id="rId80">
+      <w:hyperlink r:id="rId79">
         <w:r>
           <w:rPr>
             <w:rStyle w:val="Hyperlink"/>
@@ -7778,8 +7721,8 @@
         <w:t xml:space="preserve">.</w:t>
       </w:r>
     </w:p>
-    <w:bookmarkEnd w:id="81"/>
-    <w:bookmarkStart w:id="83" w:name="ref-brimacombeApplyingMethodIts2024"/>
+    <w:bookmarkEnd w:id="80"/>
+    <w:bookmarkStart w:id="82" w:name="ref-brimacombeApplyingMethodIts2024"/>
     <w:p>
       <w:pPr>
         <w:pStyle w:val="Bibliography"/>
@@ -7808,7 +7751,7 @@
       <w:r>
         <w:t xml:space="preserve"> </w:t>
       </w:r>
-      <w:hyperlink r:id="rId82">
+      <w:hyperlink r:id="rId81">
         <w:r>
           <w:rPr>
             <w:rStyle w:val="Hyperlink"/>
@@ -7820,8 +7763,8 @@
         <w:t xml:space="preserve">.</w:t>
       </w:r>
     </w:p>
-    <w:bookmarkEnd w:id="83"/>
-    <w:bookmarkStart w:id="85" w:name="X539896ce86e228708f5963ceeaf0e82711f0c07"/>
+    <w:bookmarkEnd w:id="82"/>
+    <w:bookmarkStart w:id="84" w:name="X539896ce86e228708f5963ceeaf0e82711f0c07"/>
     <w:p>
       <w:pPr>
         <w:pStyle w:val="Bibliography"/>
@@ -7854,7 +7797,7 @@
       <w:r>
         <w:t xml:space="preserve"> </w:t>
       </w:r>
-      <w:hyperlink r:id="rId84">
+      <w:hyperlink r:id="rId83">
         <w:r>
           <w:rPr>
             <w:rStyle w:val="Hyperlink"/>
@@ -7866,8 +7809,8 @@
         <w:t xml:space="preserve">.</w:t>
       </w:r>
     </w:p>
-    <w:bookmarkEnd w:id="85"/>
-    <w:bookmarkStart w:id="87" w:name="ref-caronAddressingEltonianShortfall2022"/>
+    <w:bookmarkEnd w:id="84"/>
+    <w:bookmarkStart w:id="86" w:name="ref-caronAddressingEltonianShortfall2022"/>
     <w:p>
       <w:pPr>
         <w:pStyle w:val="Bibliography"/>
@@ -7912,7 +7855,7 @@
       <w:r>
         <w:t xml:space="preserve"> </w:t>
       </w:r>
-      <w:hyperlink r:id="rId86">
+      <w:hyperlink r:id="rId85">
         <w:r>
           <w:rPr>
             <w:rStyle w:val="Hyperlink"/>
@@ -7924,8 +7867,8 @@
         <w:t xml:space="preserve">.</w:t>
       </w:r>
     </w:p>
-    <w:bookmarkEnd w:id="87"/>
-    <w:bookmarkStart w:id="89" w:name="X5c779d5ad003a7245ae62c5694cc82a24ffb865"/>
+    <w:bookmarkEnd w:id="86"/>
+    <w:bookmarkStart w:id="88" w:name="X5c779d5ad003a7245ae62c5694cc82a24ffb865"/>
     <w:p>
       <w:pPr>
         <w:pStyle w:val="Bibliography"/>
@@ -7958,7 +7901,7 @@
       <w:r>
         <w:t xml:space="preserve"> </w:t>
       </w:r>
-      <w:hyperlink r:id="rId88">
+      <w:hyperlink r:id="rId87">
         <w:r>
           <w:rPr>
             <w:rStyle w:val="Hyperlink"/>
@@ -7970,8 +7913,8 @@
         <w:t xml:space="preserve">.</w:t>
       </w:r>
     </w:p>
-    <w:bookmarkEnd w:id="89"/>
-    <w:bookmarkStart w:id="91" w:name="Xb1d8b6b275822be1886d160023287af73cce966"/>
+    <w:bookmarkEnd w:id="88"/>
+    <w:bookmarkStart w:id="90" w:name="Xb1d8b6b275822be1886d160023287af73cce966"/>
     <w:p>
       <w:pPr>
         <w:pStyle w:val="Bibliography"/>
@@ -8004,7 +7947,7 @@
       <w:r>
         <w:t xml:space="preserve"> </w:t>
       </w:r>
-      <w:hyperlink r:id="rId90">
+      <w:hyperlink r:id="rId89">
         <w:r>
           <w:rPr>
             <w:rStyle w:val="Hyperlink"/>
@@ -8016,8 +7959,8 @@
         <w:t xml:space="preserve">.</w:t>
       </w:r>
     </w:p>
-    <w:bookmarkEnd w:id="91"/>
-    <w:bookmarkStart w:id="93" w:name="ref-cohenFoodWebsDimensionality1977"/>
+    <w:bookmarkEnd w:id="90"/>
+    <w:bookmarkStart w:id="92" w:name="ref-cohenFoodWebsDimensionality1977"/>
     <w:p>
       <w:pPr>
         <w:pStyle w:val="Bibliography"/>
@@ -8050,7 +7993,7 @@
       <w:r>
         <w:t xml:space="preserve"> </w:t>
       </w:r>
-      <w:hyperlink r:id="rId92">
+      <w:hyperlink r:id="rId91">
         <w:r>
           <w:rPr>
             <w:rStyle w:val="Hyperlink"/>
@@ -8062,99 +8005,99 @@
         <w:t xml:space="preserve">.</w:t>
       </w:r>
     </w:p>
+    <w:bookmarkEnd w:id="92"/>
+    <w:bookmarkStart w:id="93" w:name="ref-cohenCommunityFoodWebs1990"/>
+    <w:p>
+      <w:pPr>
+        <w:pStyle w:val="Bibliography"/>
+      </w:pPr>
+      <w:r>
+        <w:t xml:space="preserve">Cohen, Joel E, Frederic Briand, and Charles Newman. 1990.</w:t>
+      </w:r>
+      <w:r>
+        <w:t xml:space="preserve"> </w:t>
+      </w:r>
+      <w:r>
+        <w:rPr>
+          <w:iCs/>
+          <w:i/>
+        </w:rPr>
+        <w:t xml:space="preserve">Community</w:t>
+      </w:r>
+      <w:r>
+        <w:rPr>
+          <w:iCs/>
+          <w:i/>
+        </w:rPr>
+        <w:t xml:space="preserve"> </w:t>
+      </w:r>
+      <w:r>
+        <w:rPr>
+          <w:iCs/>
+          <w:i/>
+        </w:rPr>
+        <w:t xml:space="preserve">Food Webs</w:t>
+      </w:r>
+      <w:r>
+        <w:rPr>
+          <w:iCs/>
+          <w:i/>
+        </w:rPr>
+        <w:t xml:space="preserve">:</w:t>
+      </w:r>
+      <w:r>
+        <w:rPr>
+          <w:iCs/>
+          <w:i/>
+        </w:rPr>
+        <w:t xml:space="preserve"> </w:t>
+      </w:r>
+      <w:r>
+        <w:rPr>
+          <w:iCs/>
+          <w:i/>
+        </w:rPr>
+        <w:t xml:space="preserve">Data</w:t>
+      </w:r>
+      <w:r>
+        <w:rPr>
+          <w:iCs/>
+          <w:i/>
+        </w:rPr>
+        <w:t xml:space="preserve"> </w:t>
+      </w:r>
+      <w:r>
+        <w:rPr>
+          <w:iCs/>
+          <w:i/>
+        </w:rPr>
+        <w:t xml:space="preserve">and</w:t>
+      </w:r>
+      <w:r>
+        <w:rPr>
+          <w:iCs/>
+          <w:i/>
+        </w:rPr>
+        <w:t xml:space="preserve"> </w:t>
+      </w:r>
+      <w:r>
+        <w:rPr>
+          <w:iCs/>
+          <w:i/>
+        </w:rPr>
+        <w:t xml:space="preserve">Theory</w:t>
+      </w:r>
+      <w:r>
+        <w:t xml:space="preserve">. Biomathematics. Berlin Heidelberg: Springer-Verlag.</w:t>
+      </w:r>
+    </w:p>
     <w:bookmarkEnd w:id="93"/>
-    <w:bookmarkStart w:id="94" w:name="ref-cohenCommunityFoodWebs1990"/>
+    <w:bookmarkStart w:id="95" w:name="ref-cohenStochasticTheoryCommunity1985"/>
     <w:p>
       <w:pPr>
         <w:pStyle w:val="Bibliography"/>
       </w:pPr>
       <w:r>
-        <w:t xml:space="preserve">Cohen, Joel E, Frederic Briand, and Charles Newman. 1990.</w:t>
-      </w:r>
-      <w:r>
-        <w:t xml:space="preserve"> </w:t>
-      </w:r>
-      <w:r>
-        <w:rPr>
-          <w:iCs/>
-          <w:i/>
-        </w:rPr>
-        <w:t xml:space="preserve">Community</w:t>
-      </w:r>
-      <w:r>
-        <w:rPr>
-          <w:iCs/>
-          <w:i/>
-        </w:rPr>
-        <w:t xml:space="preserve"> </w:t>
-      </w:r>
-      <w:r>
-        <w:rPr>
-          <w:iCs/>
-          <w:i/>
-        </w:rPr>
-        <w:t xml:space="preserve">Food Webs</w:t>
-      </w:r>
-      <w:r>
-        <w:rPr>
-          <w:iCs/>
-          <w:i/>
-        </w:rPr>
-        <w:t xml:space="preserve">:</w:t>
-      </w:r>
-      <w:r>
-        <w:rPr>
-          <w:iCs/>
-          <w:i/>
-        </w:rPr>
-        <w:t xml:space="preserve"> </w:t>
-      </w:r>
-      <w:r>
-        <w:rPr>
-          <w:iCs/>
-          <w:i/>
-        </w:rPr>
-        <w:t xml:space="preserve">Data</w:t>
-      </w:r>
-      <w:r>
-        <w:rPr>
-          <w:iCs/>
-          <w:i/>
-        </w:rPr>
-        <w:t xml:space="preserve"> </w:t>
-      </w:r>
-      <w:r>
-        <w:rPr>
-          <w:iCs/>
-          <w:i/>
-        </w:rPr>
-        <w:t xml:space="preserve">and</w:t>
-      </w:r>
-      <w:r>
-        <w:rPr>
-          <w:iCs/>
-          <w:i/>
-        </w:rPr>
-        <w:t xml:space="preserve"> </w:t>
-      </w:r>
-      <w:r>
-        <w:rPr>
-          <w:iCs/>
-          <w:i/>
-        </w:rPr>
-        <w:t xml:space="preserve">Theory</w:t>
-      </w:r>
-      <w:r>
-        <w:t xml:space="preserve">. Biomathematics. Berlin Heidelberg: Springer-Verlag.</w:t>
-      </w:r>
-    </w:p>
-    <w:bookmarkEnd w:id="94"/>
-    <w:bookmarkStart w:id="96" w:name="ref-cohenStochasticTheoryCommunity1985"/>
-    <w:p>
-      <w:pPr>
-        <w:pStyle w:val="Bibliography"/>
-      </w:pPr>
-      <w:r>
         <w:t xml:space="preserve">Cohen, Joel E., C. M. Newman, and John Hyslop Steele. 1985.</w:t>
       </w:r>
       <w:r>
@@ -8203,7 +8146,7 @@
       <w:r>
         <w:t xml:space="preserve"> </w:t>
       </w:r>
-      <w:hyperlink r:id="rId95">
+      <w:hyperlink r:id="rId94">
         <w:r>
           <w:rPr>
             <w:rStyle w:val="Hyperlink"/>
@@ -8215,8 +8158,8 @@
         <w:t xml:space="preserve">.</w:t>
       </w:r>
     </w:p>
-    <w:bookmarkEnd w:id="96"/>
-    <w:bookmarkStart w:id="98" w:name="ref-daleGraphsSpatialGraphs2010"/>
+    <w:bookmarkEnd w:id="95"/>
+    <w:bookmarkStart w:id="97" w:name="ref-daleGraphsSpatialGraphs2010"/>
     <w:p>
       <w:pPr>
         <w:pStyle w:val="Bibliography"/>
@@ -8270,7 +8213,7 @@
       <w:r>
         <w:t xml:space="preserve"> </w:t>
       </w:r>
-      <w:hyperlink r:id="rId97">
+      <w:hyperlink r:id="rId96">
         <w:r>
           <w:rPr>
             <w:rStyle w:val="Hyperlink"/>
@@ -8282,260 +8225,260 @@
         <w:t xml:space="preserve">.</w:t>
       </w:r>
     </w:p>
+    <w:bookmarkEnd w:id="97"/>
+    <w:bookmarkStart w:id="98" w:name="ref-darwinOriginSpeciesMeans1859"/>
+    <w:p>
+      <w:pPr>
+        <w:pStyle w:val="Bibliography"/>
+      </w:pPr>
+      <w:r>
+        <w:t xml:space="preserve">Darwin, Charles. 1859.</w:t>
+      </w:r>
+      <w:r>
+        <w:t xml:space="preserve"> </w:t>
+      </w:r>
+      <w:r>
+        <w:rPr>
+          <w:iCs/>
+          <w:i/>
+        </w:rPr>
+        <w:t xml:space="preserve">On the</w:t>
+      </w:r>
+      <w:r>
+        <w:rPr>
+          <w:iCs/>
+          <w:i/>
+        </w:rPr>
+        <w:t xml:space="preserve"> </w:t>
+      </w:r>
+      <w:r>
+        <w:rPr>
+          <w:iCs/>
+          <w:i/>
+        </w:rPr>
+        <w:t xml:space="preserve">Origin</w:t>
+      </w:r>
+      <w:r>
+        <w:rPr>
+          <w:iCs/>
+          <w:i/>
+        </w:rPr>
+        <w:t xml:space="preserve"> </w:t>
+      </w:r>
+      <w:r>
+        <w:rPr>
+          <w:iCs/>
+          <w:i/>
+        </w:rPr>
+        <w:t xml:space="preserve">of</w:t>
+      </w:r>
+      <w:r>
+        <w:rPr>
+          <w:iCs/>
+          <w:i/>
+        </w:rPr>
+        <w:t xml:space="preserve"> </w:t>
+      </w:r>
+      <w:r>
+        <w:rPr>
+          <w:iCs/>
+          <w:i/>
+        </w:rPr>
+        <w:t xml:space="preserve">Species</w:t>
+      </w:r>
+      <w:r>
+        <w:rPr>
+          <w:iCs/>
+          <w:i/>
+        </w:rPr>
+        <w:t xml:space="preserve"> </w:t>
+      </w:r>
+      <w:r>
+        <w:rPr>
+          <w:iCs/>
+          <w:i/>
+        </w:rPr>
+        <w:t xml:space="preserve">by</w:t>
+      </w:r>
+      <w:r>
+        <w:rPr>
+          <w:iCs/>
+          <w:i/>
+        </w:rPr>
+        <w:t xml:space="preserve"> </w:t>
+      </w:r>
+      <w:r>
+        <w:rPr>
+          <w:iCs/>
+          <w:i/>
+        </w:rPr>
+        <w:t xml:space="preserve">Means</w:t>
+      </w:r>
+      <w:r>
+        <w:rPr>
+          <w:iCs/>
+          <w:i/>
+        </w:rPr>
+        <w:t xml:space="preserve"> </w:t>
+      </w:r>
+      <w:r>
+        <w:rPr>
+          <w:iCs/>
+          <w:i/>
+        </w:rPr>
+        <w:t xml:space="preserve">of</w:t>
+      </w:r>
+      <w:r>
+        <w:rPr>
+          <w:iCs/>
+          <w:i/>
+        </w:rPr>
+        <w:t xml:space="preserve"> </w:t>
+      </w:r>
+      <w:r>
+        <w:rPr>
+          <w:iCs/>
+          <w:i/>
+        </w:rPr>
+        <w:t xml:space="preserve">Natural Selection</w:t>
+      </w:r>
+      <w:r>
+        <w:rPr>
+          <w:iCs/>
+          <w:i/>
+        </w:rPr>
+        <w:t xml:space="preserve">, or the</w:t>
+      </w:r>
+      <w:r>
+        <w:rPr>
+          <w:iCs/>
+          <w:i/>
+        </w:rPr>
+        <w:t xml:space="preserve"> </w:t>
+      </w:r>
+      <w:r>
+        <w:rPr>
+          <w:iCs/>
+          <w:i/>
+        </w:rPr>
+        <w:t xml:space="preserve">Preservation</w:t>
+      </w:r>
+      <w:r>
+        <w:rPr>
+          <w:iCs/>
+          <w:i/>
+        </w:rPr>
+        <w:t xml:space="preserve"> </w:t>
+      </w:r>
+      <w:r>
+        <w:rPr>
+          <w:iCs/>
+          <w:i/>
+        </w:rPr>
+        <w:t xml:space="preserve">of</w:t>
+      </w:r>
+      <w:r>
+        <w:rPr>
+          <w:iCs/>
+          <w:i/>
+        </w:rPr>
+        <w:t xml:space="preserve"> </w:t>
+      </w:r>
+      <w:r>
+        <w:rPr>
+          <w:iCs/>
+          <w:i/>
+        </w:rPr>
+        <w:t xml:space="preserve">Favoured Races</w:t>
+      </w:r>
+      <w:r>
+        <w:rPr>
+          <w:iCs/>
+          <w:i/>
+        </w:rPr>
+        <w:t xml:space="preserve"> </w:t>
+      </w:r>
+      <w:r>
+        <w:rPr>
+          <w:iCs/>
+          <w:i/>
+        </w:rPr>
+        <w:t xml:space="preserve">in the</w:t>
+      </w:r>
+      <w:r>
+        <w:rPr>
+          <w:iCs/>
+          <w:i/>
+        </w:rPr>
+        <w:t xml:space="preserve"> </w:t>
+      </w:r>
+      <w:r>
+        <w:rPr>
+          <w:iCs/>
+          <w:i/>
+        </w:rPr>
+        <w:t xml:space="preserve">Struggle</w:t>
+      </w:r>
+      <w:r>
+        <w:rPr>
+          <w:iCs/>
+          <w:i/>
+        </w:rPr>
+        <w:t xml:space="preserve"> </w:t>
+      </w:r>
+      <w:r>
+        <w:rPr>
+          <w:iCs/>
+          <w:i/>
+        </w:rPr>
+        <w:t xml:space="preserve">for</w:t>
+      </w:r>
+      <w:r>
+        <w:rPr>
+          <w:iCs/>
+          <w:i/>
+        </w:rPr>
+        <w:t xml:space="preserve"> </w:t>
+      </w:r>
+      <w:r>
+        <w:rPr>
+          <w:iCs/>
+          <w:i/>
+        </w:rPr>
+        <w:t xml:space="preserve">Life</w:t>
+      </w:r>
+      <w:r>
+        <w:t xml:space="preserve">. London: J. Murray.</w:t>
+      </w:r>
+    </w:p>
     <w:bookmarkEnd w:id="98"/>
-    <w:bookmarkStart w:id="99" w:name="ref-darwinOriginSpeciesMeans1859"/>
+    <w:bookmarkStart w:id="100" w:name="ref-deangelisModelTropicInteraction1975"/>
     <w:p>
       <w:pPr>
         <w:pStyle w:val="Bibliography"/>
       </w:pPr>
       <w:r>
-        <w:t xml:space="preserve">Darwin, Charles. 1859.</w:t>
-      </w:r>
-      <w:r>
-        <w:t xml:space="preserve"> </w:t>
-      </w:r>
-      <w:r>
-        <w:rPr>
-          <w:iCs/>
-          <w:i/>
-        </w:rPr>
-        <w:t xml:space="preserve">On the</w:t>
-      </w:r>
-      <w:r>
-        <w:rPr>
-          <w:iCs/>
-          <w:i/>
-        </w:rPr>
-        <w:t xml:space="preserve"> </w:t>
-      </w:r>
-      <w:r>
-        <w:rPr>
-          <w:iCs/>
-          <w:i/>
-        </w:rPr>
-        <w:t xml:space="preserve">Origin</w:t>
-      </w:r>
-      <w:r>
-        <w:rPr>
-          <w:iCs/>
-          <w:i/>
-        </w:rPr>
-        <w:t xml:space="preserve"> </w:t>
-      </w:r>
-      <w:r>
-        <w:rPr>
-          <w:iCs/>
-          <w:i/>
-        </w:rPr>
-        <w:t xml:space="preserve">of</w:t>
-      </w:r>
-      <w:r>
-        <w:rPr>
-          <w:iCs/>
-          <w:i/>
-        </w:rPr>
-        <w:t xml:space="preserve"> </w:t>
-      </w:r>
-      <w:r>
-        <w:rPr>
-          <w:iCs/>
-          <w:i/>
-        </w:rPr>
-        <w:t xml:space="preserve">Species</w:t>
-      </w:r>
-      <w:r>
-        <w:rPr>
-          <w:iCs/>
-          <w:i/>
-        </w:rPr>
-        <w:t xml:space="preserve"> </w:t>
-      </w:r>
-      <w:r>
-        <w:rPr>
-          <w:iCs/>
-          <w:i/>
-        </w:rPr>
-        <w:t xml:space="preserve">by</w:t>
-      </w:r>
-      <w:r>
-        <w:rPr>
-          <w:iCs/>
-          <w:i/>
-        </w:rPr>
-        <w:t xml:space="preserve"> </w:t>
-      </w:r>
-      <w:r>
-        <w:rPr>
-          <w:iCs/>
-          <w:i/>
-        </w:rPr>
-        <w:t xml:space="preserve">Means</w:t>
-      </w:r>
-      <w:r>
-        <w:rPr>
-          <w:iCs/>
-          <w:i/>
-        </w:rPr>
-        <w:t xml:space="preserve"> </w:t>
-      </w:r>
-      <w:r>
-        <w:rPr>
-          <w:iCs/>
-          <w:i/>
-        </w:rPr>
-        <w:t xml:space="preserve">of</w:t>
-      </w:r>
-      <w:r>
-        <w:rPr>
-          <w:iCs/>
-          <w:i/>
-        </w:rPr>
-        <w:t xml:space="preserve"> </w:t>
-      </w:r>
-      <w:r>
-        <w:rPr>
-          <w:iCs/>
-          <w:i/>
-        </w:rPr>
-        <w:t xml:space="preserve">Natural Selection</w:t>
-      </w:r>
-      <w:r>
-        <w:rPr>
-          <w:iCs/>
-          <w:i/>
-        </w:rPr>
-        <w:t xml:space="preserve">, or the</w:t>
-      </w:r>
-      <w:r>
-        <w:rPr>
-          <w:iCs/>
-          <w:i/>
-        </w:rPr>
-        <w:t xml:space="preserve"> </w:t>
-      </w:r>
-      <w:r>
-        <w:rPr>
-          <w:iCs/>
-          <w:i/>
-        </w:rPr>
-        <w:t xml:space="preserve">Preservation</w:t>
-      </w:r>
-      <w:r>
-        <w:rPr>
-          <w:iCs/>
-          <w:i/>
-        </w:rPr>
-        <w:t xml:space="preserve"> </w:t>
-      </w:r>
-      <w:r>
-        <w:rPr>
-          <w:iCs/>
-          <w:i/>
-        </w:rPr>
-        <w:t xml:space="preserve">of</w:t>
-      </w:r>
-      <w:r>
-        <w:rPr>
-          <w:iCs/>
-          <w:i/>
-        </w:rPr>
-        <w:t xml:space="preserve"> </w:t>
-      </w:r>
-      <w:r>
-        <w:rPr>
-          <w:iCs/>
-          <w:i/>
-        </w:rPr>
-        <w:t xml:space="preserve">Favoured Races</w:t>
-      </w:r>
-      <w:r>
-        <w:rPr>
-          <w:iCs/>
-          <w:i/>
-        </w:rPr>
-        <w:t xml:space="preserve"> </w:t>
-      </w:r>
-      <w:r>
-        <w:rPr>
-          <w:iCs/>
-          <w:i/>
-        </w:rPr>
-        <w:t xml:space="preserve">in the</w:t>
-      </w:r>
-      <w:r>
-        <w:rPr>
-          <w:iCs/>
-          <w:i/>
-        </w:rPr>
-        <w:t xml:space="preserve"> </w:t>
-      </w:r>
-      <w:r>
-        <w:rPr>
-          <w:iCs/>
-          <w:i/>
-        </w:rPr>
-        <w:t xml:space="preserve">Struggle</w:t>
-      </w:r>
-      <w:r>
-        <w:rPr>
-          <w:iCs/>
-          <w:i/>
-        </w:rPr>
-        <w:t xml:space="preserve"> </w:t>
-      </w:r>
-      <w:r>
-        <w:rPr>
-          <w:iCs/>
-          <w:i/>
-        </w:rPr>
+        <w:t xml:space="preserve">DeAngelis, D. L., R. A. Goldstein, and R. V. O’Neill. 1975.</w:t>
+      </w:r>
+      <w:r>
+        <w:t xml:space="preserve"> </w:t>
+      </w:r>
+      <w:r>
+        <w:t xml:space="preserve">“A</w:t>
+      </w:r>
+      <w:r>
+        <w:t xml:space="preserve"> </w:t>
+      </w:r>
+      <w:r>
+        <w:t xml:space="preserve">Model</w:t>
+      </w:r>
+      <w:r>
+        <w:t xml:space="preserve"> </w:t>
+      </w:r>
+      <w:r>
         <w:t xml:space="preserve">for</w:t>
       </w:r>
       <w:r>
-        <w:rPr>
-          <w:iCs/>
-          <w:i/>
-        </w:rPr>
-        <w:t xml:space="preserve"> </w:t>
-      </w:r>
-      <w:r>
-        <w:rPr>
-          <w:iCs/>
-          <w:i/>
-        </w:rPr>
-        <w:t xml:space="preserve">Life</w:t>
-      </w:r>
-      <w:r>
-        <w:t xml:space="preserve">. London: J. Murray.</w:t>
-      </w:r>
-    </w:p>
-    <w:bookmarkEnd w:id="99"/>
-    <w:bookmarkStart w:id="101" w:name="ref-deangelisModelTropicInteraction1975"/>
-    <w:p>
-      <w:pPr>
-        <w:pStyle w:val="Bibliography"/>
-      </w:pPr>
-      <w:r>
-        <w:t xml:space="preserve">DeAngelis, D. L., R. A. Goldstein, and R. V. O’Neill. 1975.</w:t>
-      </w:r>
-      <w:r>
-        <w:t xml:space="preserve"> </w:t>
-      </w:r>
-      <w:r>
-        <w:t xml:space="preserve">“A</w:t>
-      </w:r>
-      <w:r>
-        <w:t xml:space="preserve"> </w:t>
-      </w:r>
-      <w:r>
-        <w:t xml:space="preserve">Model</w:t>
-      </w:r>
-      <w:r>
-        <w:t xml:space="preserve"> </w:t>
-      </w:r>
-      <w:r>
-        <w:t xml:space="preserve">for</w:t>
-      </w:r>
-      <w:r>
         <w:t xml:space="preserve"> </w:t>
       </w:r>
       <w:r>
@@ -8563,7 +8506,7 @@
       <w:r>
         <w:t xml:space="preserve"> </w:t>
       </w:r>
-      <w:hyperlink r:id="rId100">
+      <w:hyperlink r:id="rId99">
         <w:r>
           <w:rPr>
             <w:rStyle w:val="Hyperlink"/>
@@ -8575,8 +8518,8 @@
         <w:t xml:space="preserve">.</w:t>
       </w:r>
     </w:p>
-    <w:bookmarkEnd w:id="101"/>
-    <w:bookmarkStart w:id="103" w:name="X0cd8b1b2c315f3e3186e0dbbf2fc454fbc2ad9d"/>
+    <w:bookmarkEnd w:id="100"/>
+    <w:bookmarkStart w:id="102" w:name="X0cd8b1b2c315f3e3186e0dbbf2fc454fbc2ad9d"/>
     <w:p>
       <w:pPr>
         <w:pStyle w:val="Bibliography"/>
@@ -8609,7 +8552,7 @@
       <w:r>
         <w:t xml:space="preserve"> </w:t>
       </w:r>
-      <w:hyperlink r:id="rId102">
+      <w:hyperlink r:id="rId101">
         <w:r>
           <w:rPr>
             <w:rStyle w:val="Hyperlink"/>
@@ -8621,8 +8564,8 @@
         <w:t xml:space="preserve">.</w:t>
       </w:r>
     </w:p>
-    <w:bookmarkEnd w:id="103"/>
-    <w:bookmarkStart w:id="105" w:name="Xbdf894eb48feca28c76080dbbbcbceedf5db43e"/>
+    <w:bookmarkEnd w:id="102"/>
+    <w:bookmarkStart w:id="104" w:name="Xbdf894eb48feca28c76080dbbbcbceedf5db43e"/>
     <w:p>
       <w:pPr>
         <w:pStyle w:val="Bibliography"/>
@@ -8667,7 +8610,7 @@
       <w:r>
         <w:t xml:space="preserve"> </w:t>
       </w:r>
-      <w:hyperlink r:id="rId104">
+      <w:hyperlink r:id="rId103">
         <w:r>
           <w:rPr>
             <w:rStyle w:val="Hyperlink"/>
@@ -8679,26 +8622,110 @@
         <w:t xml:space="preserve">.</w:t>
       </w:r>
     </w:p>
+    <w:bookmarkEnd w:id="104"/>
+    <w:bookmarkStart w:id="105" w:name="ref-dunneNetworkStructureFood2006"/>
+    <w:p>
+      <w:pPr>
+        <w:pStyle w:val="Bibliography"/>
+      </w:pPr>
+      <w:r>
+        <w:t xml:space="preserve">Dunne, Jennifer A. 2006.</w:t>
+      </w:r>
+      <w:r>
+        <w:t xml:space="preserve"> </w:t>
+      </w:r>
+      <w:r>
+        <w:t xml:space="preserve">“The</w:t>
+      </w:r>
+      <w:r>
+        <w:t xml:space="preserve"> </w:t>
+      </w:r>
+      <w:r>
+        <w:t xml:space="preserve">Network Structure</w:t>
+      </w:r>
+      <w:r>
+        <w:t xml:space="preserve"> </w:t>
+      </w:r>
+      <w:r>
+        <w:t xml:space="preserve">of</w:t>
+      </w:r>
+      <w:r>
+        <w:t xml:space="preserve"> </w:t>
+      </w:r>
+      <w:r>
+        <w:t xml:space="preserve">Food Webs</w:t>
+      </w:r>
+      <w:r>
+        <w:t xml:space="preserve">.”</w:t>
+      </w:r>
+      <w:r>
+        <w:t xml:space="preserve"> </w:t>
+      </w:r>
+      <w:r>
+        <w:t xml:space="preserve">In</w:t>
+      </w:r>
+      <w:r>
+        <w:t xml:space="preserve"> </w:t>
+      </w:r>
+      <w:r>
+        <w:rPr>
+          <w:iCs/>
+          <w:i/>
+        </w:rPr>
+        <w:t xml:space="preserve">Ecological Networks:</w:t>
+      </w:r>
+      <w:r>
+        <w:rPr>
+          <w:iCs/>
+          <w:i/>
+        </w:rPr>
+        <w:t xml:space="preserve"> </w:t>
+      </w:r>
+      <w:r>
+        <w:rPr>
+          <w:iCs/>
+          <w:i/>
+        </w:rPr>
+        <w:t xml:space="preserve">Linking</w:t>
+      </w:r>
+      <w:r>
+        <w:rPr>
+          <w:iCs/>
+          <w:i/>
+        </w:rPr>
+        <w:t xml:space="preserve"> </w:t>
+      </w:r>
+      <w:r>
+        <w:rPr>
+          <w:iCs/>
+          <w:i/>
+        </w:rPr>
+        <w:t xml:space="preserve">Structure and Dynamics</w:t>
+      </w:r>
+      <w:r>
+        <w:t xml:space="preserve">, edited by Jennifer A Dunne and Mercedes Pascual, 27–86. Oxford University Press.</w:t>
+      </w:r>
+    </w:p>
     <w:bookmarkEnd w:id="105"/>
-    <w:bookmarkStart w:id="106" w:name="ref-dunneNetworkStructureFood2006"/>
+    <w:bookmarkStart w:id="107" w:name="ref-dunneCompilationNetworkAnalyses2008"/>
     <w:p>
       <w:pPr>
         <w:pStyle w:val="Bibliography"/>
       </w:pPr>
       <w:r>
-        <w:t xml:space="preserve">Dunne, Jennifer A. 2006.</w:t>
-      </w:r>
-      <w:r>
-        <w:t xml:space="preserve"> </w:t>
-      </w:r>
-      <w:r>
-        <w:t xml:space="preserve">“The</w:t>
-      </w:r>
-      <w:r>
-        <w:t xml:space="preserve"> </w:t>
-      </w:r>
-      <w:r>
-        <w:t xml:space="preserve">Network Structure</w:t>
+        <w:t xml:space="preserve">Dunne, Jennifer A., Richard J. Williams, Neo D. Martinez, Rachel A. Wood, and Douglas H. Erwin. 2008.</w:t>
+      </w:r>
+      <w:r>
+        <w:t xml:space="preserve"> </w:t>
+      </w:r>
+      <w:r>
+        <w:t xml:space="preserve">“Compilation and</w:t>
+      </w:r>
+      <w:r>
+        <w:t xml:space="preserve"> </w:t>
+      </w:r>
+      <w:r>
+        <w:t xml:space="preserve">Network Analyses</w:t>
       </w:r>
       <w:r>
         <w:t xml:space="preserve"> </w:t>
@@ -8710,7 +8737,7 @@
         <w:t xml:space="preserve"> </w:t>
       </w:r>
       <w:r>
-        <w:t xml:space="preserve">Food Webs</w:t>
+        <w:t xml:space="preserve">Cambrian Food Webs</w:t>
       </w:r>
       <w:r>
         <w:t xml:space="preserve">.”</w:t>
@@ -8719,90 +8746,6 @@
         <w:t xml:space="preserve"> </w:t>
       </w:r>
       <w:r>
-        <w:t xml:space="preserve">In</w:t>
-      </w:r>
-      <w:r>
-        <w:t xml:space="preserve"> </w:t>
-      </w:r>
-      <w:r>
-        <w:rPr>
-          <w:iCs/>
-          <w:i/>
-        </w:rPr>
-        <w:t xml:space="preserve">Ecological Networks:</w:t>
-      </w:r>
-      <w:r>
-        <w:rPr>
-          <w:iCs/>
-          <w:i/>
-        </w:rPr>
-        <w:t xml:space="preserve"> </w:t>
-      </w:r>
-      <w:r>
-        <w:rPr>
-          <w:iCs/>
-          <w:i/>
-        </w:rPr>
-        <w:t xml:space="preserve">Linking</w:t>
-      </w:r>
-      <w:r>
-        <w:rPr>
-          <w:iCs/>
-          <w:i/>
-        </w:rPr>
-        <w:t xml:space="preserve"> </w:t>
-      </w:r>
-      <w:r>
-        <w:rPr>
-          <w:iCs/>
-          <w:i/>
-        </w:rPr>
-        <w:t xml:space="preserve">Structure and Dynamics</w:t>
-      </w:r>
-      <w:r>
-        <w:t xml:space="preserve">, edited by Jennifer A Dunne and Mercedes Pascual, 27–86. Oxford University Press.</w:t>
-      </w:r>
-    </w:p>
-    <w:bookmarkEnd w:id="106"/>
-    <w:bookmarkStart w:id="108" w:name="ref-dunneCompilationNetworkAnalyses2008"/>
-    <w:p>
-      <w:pPr>
-        <w:pStyle w:val="Bibliography"/>
-      </w:pPr>
-      <w:r>
-        <w:t xml:space="preserve">Dunne, Jennifer A., Richard J. Williams, Neo D. Martinez, Rachel A. Wood, and Douglas H. Erwin. 2008.</w:t>
-      </w:r>
-      <w:r>
-        <w:t xml:space="preserve"> </w:t>
-      </w:r>
-      <w:r>
-        <w:t xml:space="preserve">“Compilation and</w:t>
-      </w:r>
-      <w:r>
-        <w:t xml:space="preserve"> </w:t>
-      </w:r>
-      <w:r>
-        <w:t xml:space="preserve">Network Analyses</w:t>
-      </w:r>
-      <w:r>
-        <w:t xml:space="preserve"> </w:t>
-      </w:r>
-      <w:r>
-        <w:t xml:space="preserve">of</w:t>
-      </w:r>
-      <w:r>
-        <w:t xml:space="preserve"> </w:t>
-      </w:r>
-      <w:r>
-        <w:t xml:space="preserve">Cambrian Food Webs</w:t>
-      </w:r>
-      <w:r>
-        <w:t xml:space="preserve">.”</w:t>
-      </w:r>
-      <w:r>
-        <w:t xml:space="preserve"> </w:t>
-      </w:r>
-      <w:r>
         <w:rPr>
           <w:iCs/>
           <w:i/>
@@ -8818,7 +8761,7 @@
       <w:r>
         <w:t xml:space="preserve"> </w:t>
       </w:r>
-      <w:hyperlink r:id="rId107">
+      <w:hyperlink r:id="rId106">
         <w:r>
           <w:rPr>
             <w:rStyle w:val="Hyperlink"/>
@@ -8830,8 +8773,8 @@
         <w:t xml:space="preserve">.</w:t>
       </w:r>
     </w:p>
-    <w:bookmarkEnd w:id="108"/>
-    <w:bookmarkStart w:id="110" w:name="ref-eklofSecondaryExtinctionsFood2013"/>
+    <w:bookmarkEnd w:id="107"/>
+    <w:bookmarkStart w:id="109" w:name="ref-eklofSecondaryExtinctionsFood2013"/>
     <w:p>
       <w:pPr>
         <w:pStyle w:val="Bibliography"/>
@@ -8882,7 +8825,7 @@
       <w:r>
         <w:t xml:space="preserve"> </w:t>
       </w:r>
-      <w:hyperlink r:id="rId109">
+      <w:hyperlink r:id="rId108">
         <w:r>
           <w:rPr>
             <w:rStyle w:val="Hyperlink"/>
@@ -8894,8 +8837,8 @@
         <w:t xml:space="preserve">.</w:t>
       </w:r>
     </w:p>
-    <w:bookmarkEnd w:id="110"/>
-    <w:bookmarkStart w:id="112" w:name="ref-fortunaHabitatLossStructure2006"/>
+    <w:bookmarkEnd w:id="109"/>
+    <w:bookmarkStart w:id="111" w:name="ref-fortunaHabitatLossStructure2006"/>
     <w:p>
       <w:pPr>
         <w:pStyle w:val="Bibliography"/>
@@ -8940,7 +8883,7 @@
       <w:r>
         <w:t xml:space="preserve"> </w:t>
       </w:r>
-      <w:hyperlink r:id="rId111">
+      <w:hyperlink r:id="rId110">
         <w:r>
           <w:rPr>
             <w:rStyle w:val="Hyperlink"/>
@@ -8952,8 +8895,8 @@
         <w:t xml:space="preserve">.</w:t>
       </w:r>
     </w:p>
-    <w:bookmarkEnd w:id="112"/>
-    <w:bookmarkStart w:id="114" w:name="ref-gravelInferringFoodWeb2013"/>
+    <w:bookmarkEnd w:id="111"/>
+    <w:bookmarkStart w:id="113" w:name="ref-gravelInferringFoodWeb2013"/>
     <w:p>
       <w:pPr>
         <w:pStyle w:val="Bibliography"/>
@@ -8986,7 +8929,7 @@
       <w:r>
         <w:t xml:space="preserve"> </w:t>
       </w:r>
-      <w:hyperlink r:id="rId113">
+      <w:hyperlink r:id="rId112">
         <w:r>
           <w:rPr>
             <w:rStyle w:val="Hyperlink"/>
@@ -8998,8 +8941,8 @@
         <w:t xml:space="preserve">.</w:t>
       </w:r>
     </w:p>
-    <w:bookmarkEnd w:id="114"/>
-    <w:bookmarkStart w:id="116" w:name="ref-grayJoiningDotsAutomated2015"/>
+    <w:bookmarkEnd w:id="113"/>
+    <w:bookmarkStart w:id="115" w:name="ref-grayJoiningDotsAutomated2015"/>
     <w:p>
       <w:pPr>
         <w:pStyle w:val="Bibliography"/>
@@ -9044,7 +8987,7 @@
       <w:r>
         <w:t xml:space="preserve"> </w:t>
       </w:r>
-      <w:hyperlink r:id="rId115">
+      <w:hyperlink r:id="rId114">
         <w:r>
           <w:rPr>
             <w:rStyle w:val="Hyperlink"/>
@@ -9056,8 +8999,8 @@
         <w:t xml:space="preserve">.</w:t>
       </w:r>
     </w:p>
-    <w:bookmarkEnd w:id="116"/>
-    <w:bookmarkStart w:id="118" w:name="Xf53c03f1c3fea4e4289657cbb0682f5f23e8b1d"/>
+    <w:bookmarkEnd w:id="115"/>
+    <w:bookmarkStart w:id="117" w:name="Xf53c03f1c3fea4e4289657cbb0682f5f23e8b1d"/>
     <w:p>
       <w:pPr>
         <w:pStyle w:val="Bibliography"/>
@@ -9099,7 +9042,7 @@
       <w:r>
         <w:t xml:space="preserve"> </w:t>
       </w:r>
-      <w:hyperlink r:id="rId117">
+      <w:hyperlink r:id="rId116">
         <w:r>
           <w:rPr>
             <w:rStyle w:val="Hyperlink"/>
@@ -9111,8 +9054,8 @@
         <w:t xml:space="preserve">.</w:t>
       </w:r>
     </w:p>
-    <w:bookmarkEnd w:id="118"/>
-    <w:bookmarkStart w:id="120" w:name="X2d6834cb08966b7d5da0c61c80079bb46b07a34"/>
+    <w:bookmarkEnd w:id="117"/>
+    <w:bookmarkStart w:id="119" w:name="X2d6834cb08966b7d5da0c61c80079bb46b07a34"/>
     <w:p>
       <w:pPr>
         <w:pStyle w:val="Bibliography"/>
@@ -9142,7 +9085,7 @@
       <w:r>
         <w:t xml:space="preserve"> </w:t>
       </w:r>
-      <w:hyperlink r:id="rId119">
+      <w:hyperlink r:id="rId118">
         <w:r>
           <w:rPr>
             <w:rStyle w:val="Hyperlink"/>
@@ -9154,8 +9097,8 @@
         <w:t xml:space="preserve">.</w:t>
       </w:r>
     </w:p>
-    <w:bookmarkEnd w:id="120"/>
-    <w:bookmarkStart w:id="122" w:name="ref-llewelynPredictingPredatorPrey2023"/>
+    <w:bookmarkEnd w:id="119"/>
+    <w:bookmarkStart w:id="121" w:name="ref-llewelynPredictingPredatorPrey2023"/>
     <w:p>
       <w:pPr>
         <w:pStyle w:val="Bibliography"/>
@@ -9188,7 +9131,7 @@
       <w:r>
         <w:t xml:space="preserve"> </w:t>
       </w:r>
-      <w:hyperlink r:id="rId121">
+      <w:hyperlink r:id="rId120">
         <w:r>
           <w:rPr>
             <w:rStyle w:val="Hyperlink"/>
@@ -9200,8 +9143,8 @@
         <w:t xml:space="preserve">.</w:t>
       </w:r>
     </w:p>
-    <w:bookmarkEnd w:id="122"/>
-    <w:bookmarkStart w:id="124" w:name="X159b3081d161fe48d811a7a266284af476e9565"/>
+    <w:bookmarkEnd w:id="121"/>
+    <w:bookmarkStart w:id="123" w:name="X159b3081d161fe48d811a7a266284af476e9565"/>
     <w:p>
       <w:pPr>
         <w:pStyle w:val="Bibliography"/>
@@ -9267,7 +9210,7 @@
       <w:r>
         <w:t xml:space="preserve"> </w:t>
       </w:r>
-      <w:hyperlink r:id="rId123">
+      <w:hyperlink r:id="rId122">
         <w:r>
           <w:rPr>
             <w:rStyle w:val="Hyperlink"/>
@@ -9279,8 +9222,8 @@
         <w:t xml:space="preserve">.</w:t>
       </w:r>
     </w:p>
-    <w:bookmarkEnd w:id="124"/>
-    <w:bookmarkStart w:id="126" w:name="X9a5602d39772ae027b885bf5c9cb3d36ba71c0c"/>
+    <w:bookmarkEnd w:id="123"/>
+    <w:bookmarkStart w:id="125" w:name="X9a5602d39772ae027b885bf5c9cb3d36ba71c0c"/>
     <w:p>
       <w:pPr>
         <w:pStyle w:val="Bibliography"/>
@@ -9313,7 +9256,7 @@
       <w:r>
         <w:t xml:space="preserve"> </w:t>
       </w:r>
-      <w:hyperlink r:id="rId125">
+      <w:hyperlink r:id="rId124">
         <w:r>
           <w:rPr>
             <w:rStyle w:val="Hyperlink"/>
@@ -9325,59 +9268,59 @@
         <w:t xml:space="preserve">.</w:t>
       </w:r>
     </w:p>
+    <w:bookmarkEnd w:id="125"/>
+    <w:bookmarkStart w:id="126" w:name="ref-newmanNetworksIntroduction2010"/>
+    <w:p>
+      <w:pPr>
+        <w:pStyle w:val="Bibliography"/>
+      </w:pPr>
+      <w:r>
+        <w:t xml:space="preserve">Newman, Mark E. J. 2010.</w:t>
+      </w:r>
+      <w:r>
+        <w:t xml:space="preserve"> </w:t>
+      </w:r>
+      <w:r>
+        <w:rPr>
+          <w:iCs/>
+          <w:i/>
+        </w:rPr>
+        <w:t xml:space="preserve">Networks.</w:t>
+      </w:r>
+      <w:r>
+        <w:rPr>
+          <w:iCs/>
+          <w:i/>
+        </w:rPr>
+        <w:t xml:space="preserve"> </w:t>
+      </w:r>
+      <w:r>
+        <w:rPr>
+          <w:iCs/>
+          <w:i/>
+        </w:rPr>
+        <w:t xml:space="preserve">An</w:t>
+      </w:r>
+      <w:r>
+        <w:rPr>
+          <w:iCs/>
+          <w:i/>
+        </w:rPr>
+        <w:t xml:space="preserve"> </w:t>
+      </w:r>
+      <w:r>
+        <w:rPr>
+          <w:iCs/>
+          <w:i/>
+        </w:rPr>
+        <w:t xml:space="preserve">Introduction</w:t>
+      </w:r>
+      <w:r>
+        <w:t xml:space="preserve">. New York, NY: Oxford University Press.</w:t>
+      </w:r>
+    </w:p>
     <w:bookmarkEnd w:id="126"/>
-    <w:bookmarkStart w:id="127" w:name="ref-newmanNetworksIntroduction2010"/>
-    <w:p>
-      <w:pPr>
-        <w:pStyle w:val="Bibliography"/>
-      </w:pPr>
-      <w:r>
-        <w:t xml:space="preserve">Newman, Mark E. J. 2010.</w:t>
-      </w:r>
-      <w:r>
-        <w:t xml:space="preserve"> </w:t>
-      </w:r>
-      <w:r>
-        <w:rPr>
-          <w:iCs/>
-          <w:i/>
-        </w:rPr>
-        <w:t xml:space="preserve">Networks.</w:t>
-      </w:r>
-      <w:r>
-        <w:rPr>
-          <w:iCs/>
-          <w:i/>
-        </w:rPr>
-        <w:t xml:space="preserve"> </w:t>
-      </w:r>
-      <w:r>
-        <w:rPr>
-          <w:iCs/>
-          <w:i/>
-        </w:rPr>
-        <w:t xml:space="preserve">An</w:t>
-      </w:r>
-      <w:r>
-        <w:rPr>
-          <w:iCs/>
-          <w:i/>
-        </w:rPr>
-        <w:t xml:space="preserve"> </w:t>
-      </w:r>
-      <w:r>
-        <w:rPr>
-          <w:iCs/>
-          <w:i/>
-        </w:rPr>
-        <w:t xml:space="preserve">Introduction</w:t>
-      </w:r>
-      <w:r>
-        <w:t xml:space="preserve">. New York, NY: Oxford University Press.</w:t>
-      </w:r>
-    </w:p>
-    <w:bookmarkEnd w:id="127"/>
-    <w:bookmarkStart w:id="129" w:name="ref-ohlmannMappingImprintBiotic2018"/>
+    <w:bookmarkStart w:id="128" w:name="ref-ohlmannMappingImprintBiotic2018"/>
     <w:p>
       <w:pPr>
         <w:pStyle w:val="Bibliography"/>
@@ -9421,7 +9364,7 @@
       <w:r>
         <w:t xml:space="preserve"> </w:t>
       </w:r>
-      <w:hyperlink r:id="rId128">
+      <w:hyperlink r:id="rId127">
         <w:r>
           <w:rPr>
             <w:rStyle w:val="Hyperlink"/>
@@ -9433,8 +9376,8 @@
         <w:t xml:space="preserve">.</w:t>
       </w:r>
     </w:p>
-    <w:bookmarkEnd w:id="129"/>
-    <w:bookmarkStart w:id="131" w:name="ref-petcheySizeForagingFood2008"/>
+    <w:bookmarkEnd w:id="128"/>
+    <w:bookmarkStart w:id="130" w:name="ref-petcheySizeForagingFood2008"/>
     <w:p>
       <w:pPr>
         <w:pStyle w:val="Bibliography"/>
@@ -9467,7 +9410,7 @@
       <w:r>
         <w:t xml:space="preserve"> </w:t>
       </w:r>
-      <w:hyperlink r:id="rId130">
+      <w:hyperlink r:id="rId129">
         <w:r>
           <w:rPr>
             <w:rStyle w:val="Hyperlink"/>
@@ -9479,8 +9422,8 @@
         <w:t xml:space="preserve">.</w:t>
       </w:r>
     </w:p>
-    <w:bookmarkEnd w:id="131"/>
-    <w:bookmarkStart w:id="133" w:name="ref-petcheyFitEfficiencyBiology2011"/>
+    <w:bookmarkEnd w:id="130"/>
+    <w:bookmarkStart w:id="132" w:name="ref-petcheyFitEfficiencyBiology2011"/>
     <w:p>
       <w:pPr>
         <w:pStyle w:val="Bibliography"/>
@@ -9525,7 +9468,7 @@
       <w:r>
         <w:t xml:space="preserve"> </w:t>
       </w:r>
-      <w:hyperlink r:id="rId132">
+      <w:hyperlink r:id="rId131">
         <w:r>
           <w:rPr>
             <w:rStyle w:val="Hyperlink"/>
@@ -9537,8 +9480,8 @@
         <w:t xml:space="preserve">.</w:t>
       </w:r>
     </w:p>
-    <w:bookmarkEnd w:id="133"/>
-    <w:bookmarkStart w:id="135" w:name="ref-pichlerMachineLearningAlgorithms2020"/>
+    <w:bookmarkEnd w:id="132"/>
+    <w:bookmarkStart w:id="134" w:name="ref-pichlerMachineLearningAlgorithms2020"/>
     <w:p>
       <w:pPr>
         <w:pStyle w:val="Bibliography"/>
@@ -9571,7 +9514,7 @@
       <w:r>
         <w:t xml:space="preserve"> </w:t>
       </w:r>
-      <w:hyperlink r:id="rId134">
+      <w:hyperlink r:id="rId133">
         <w:r>
           <w:rPr>
             <w:rStyle w:val="Hyperlink"/>
@@ -9583,8 +9526,8 @@
         <w:t xml:space="preserve">.</w:t>
       </w:r>
     </w:p>
-    <w:bookmarkEnd w:id="135"/>
-    <w:bookmarkStart w:id="137" w:name="ref-poelenGlobalBioticInteractions2014"/>
+    <w:bookmarkEnd w:id="134"/>
+    <w:bookmarkStart w:id="136" w:name="ref-poelenGlobalBioticInteractions2014"/>
     <w:p>
       <w:pPr>
         <w:pStyle w:val="Bibliography"/>
@@ -9629,7 +9572,7 @@
       <w:r>
         <w:t xml:space="preserve"> </w:t>
       </w:r>
-      <w:hyperlink r:id="rId136">
+      <w:hyperlink r:id="rId135">
         <w:r>
           <w:rPr>
             <w:rStyle w:val="Hyperlink"/>
@@ -9641,8 +9584,8 @@
         <w:t xml:space="preserve">.</w:t>
       </w:r>
     </w:p>
-    <w:bookmarkEnd w:id="137"/>
-    <w:bookmarkStart w:id="139" w:name="X023758d2a089016cd8f0c9d2421079cf7d062ff"/>
+    <w:bookmarkEnd w:id="136"/>
+    <w:bookmarkStart w:id="138" w:name="X023758d2a089016cd8f0c9d2421079cf7d062ff"/>
     <w:p>
       <w:pPr>
         <w:pStyle w:val="Bibliography"/>
@@ -9675,7 +9618,7 @@
       <w:r>
         <w:t xml:space="preserve"> </w:t>
       </w:r>
-      <w:hyperlink r:id="rId138">
+      <w:hyperlink r:id="rId137">
         <w:r>
           <w:rPr>
             <w:rStyle w:val="Hyperlink"/>
@@ -9687,8 +9630,8 @@
         <w:t xml:space="preserve">.</w:t>
       </w:r>
     </w:p>
-    <w:bookmarkEnd w:id="139"/>
-    <w:bookmarkStart w:id="141" w:name="ref-poisotGlobalKnowledgeGaps2021"/>
+    <w:bookmarkEnd w:id="138"/>
+    <w:bookmarkStart w:id="140" w:name="ref-poisotGlobalKnowledgeGaps2021"/>
     <w:p>
       <w:pPr>
         <w:pStyle w:val="Bibliography"/>
@@ -9721,7 +9664,7 @@
       <w:r>
         <w:t xml:space="preserve"> </w:t>
       </w:r>
-      <w:hyperlink r:id="rId140">
+      <w:hyperlink r:id="rId139">
         <w:r>
           <w:rPr>
             <w:rStyle w:val="Hyperlink"/>
@@ -9733,8 +9676,8 @@
         <w:t xml:space="preserve">.</w:t>
       </w:r>
     </w:p>
-    <w:bookmarkEnd w:id="141"/>
-    <w:bookmarkStart w:id="143" w:name="Xaad5d089781464e09d30bec824bd68c468804d7"/>
+    <w:bookmarkEnd w:id="140"/>
+    <w:bookmarkStart w:id="142" w:name="Xaad5d089781464e09d30bec824bd68c468804d7"/>
     <w:p>
       <w:pPr>
         <w:pStyle w:val="Bibliography"/>
@@ -9767,7 +9710,7 @@
       <w:r>
         <w:t xml:space="preserve"> </w:t>
       </w:r>
-      <w:hyperlink r:id="rId142">
+      <w:hyperlink r:id="rId141">
         <w:r>
           <w:rPr>
             <w:rStyle w:val="Hyperlink"/>
@@ -9779,8 +9722,8 @@
         <w:t xml:space="preserve">.</w:t>
       </w:r>
     </w:p>
-    <w:bookmarkEnd w:id="143"/>
-    <w:bookmarkStart w:id="145" w:name="ref-poisotSyntheticDatasetsCommunity2016"/>
+    <w:bookmarkEnd w:id="142"/>
+    <w:bookmarkStart w:id="144" w:name="ref-poisotSyntheticDatasetsCommunity2016"/>
     <w:p>
       <w:pPr>
         <w:pStyle w:val="Bibliography"/>
@@ -9813,7 +9756,7 @@
       <w:r>
         <w:t xml:space="preserve"> </w:t>
       </w:r>
-      <w:hyperlink r:id="rId144">
+      <w:hyperlink r:id="rId143">
         <w:r>
           <w:rPr>
             <w:rStyle w:val="Hyperlink"/>
@@ -9825,8 +9768,8 @@
         <w:t xml:space="preserve">.</w:t>
       </w:r>
     </w:p>
-    <w:bookmarkEnd w:id="145"/>
-    <w:bookmarkStart w:id="147" w:name="ref-poisotSpeciesWhyEcological2015"/>
+    <w:bookmarkEnd w:id="144"/>
+    <w:bookmarkStart w:id="146" w:name="ref-poisotSpeciesWhyEcological2015"/>
     <w:p>
       <w:pPr>
         <w:pStyle w:val="Bibliography"/>
@@ -9859,7 +9802,7 @@
       <w:r>
         <w:t xml:space="preserve"> </w:t>
       </w:r>
-      <w:hyperlink r:id="rId146">
+      <w:hyperlink r:id="rId145">
         <w:r>
           <w:rPr>
             <w:rStyle w:val="Hyperlink"/>
@@ -9871,8 +9814,8 @@
         <w:t xml:space="preserve">.</w:t>
       </w:r>
     </w:p>
-    <w:bookmarkEnd w:id="147"/>
-    <w:bookmarkStart w:id="149" w:name="ref-poisotDescribeUnderstandPredict2016"/>
+    <w:bookmarkEnd w:id="146"/>
+    <w:bookmarkStart w:id="148" w:name="ref-poisotDescribeUnderstandPredict2016"/>
     <w:p>
       <w:pPr>
         <w:pStyle w:val="Bibliography"/>
@@ -9905,7 +9848,7 @@
       <w:r>
         <w:t xml:space="preserve"> </w:t>
       </w:r>
-      <w:hyperlink r:id="rId148">
+      <w:hyperlink r:id="rId147">
         <w:r>
           <w:rPr>
             <w:rStyle w:val="Hyperlink"/>
@@ -9917,8 +9860,8 @@
         <w:t xml:space="preserve">.</w:t>
       </w:r>
     </w:p>
-    <w:bookmarkEnd w:id="149"/>
-    <w:bookmarkStart w:id="151" w:name="ref-pomeranzInferringPredatorPrey2019"/>
+    <w:bookmarkEnd w:id="148"/>
+    <w:bookmarkStart w:id="150" w:name="ref-pomeranzInferringPredatorPrey2019"/>
     <w:p>
       <w:pPr>
         <w:pStyle w:val="Bibliography"/>
@@ -9951,7 +9894,7 @@
       <w:r>
         <w:t xml:space="preserve"> </w:t>
       </w:r>
-      <w:hyperlink r:id="rId150">
+      <w:hyperlink r:id="rId149">
         <w:r>
           <w:rPr>
             <w:rStyle w:val="Hyperlink"/>
@@ -9963,8 +9906,8 @@
         <w:t xml:space="preserve">.</w:t>
       </w:r>
     </w:p>
-    <w:bookmarkEnd w:id="151"/>
-    <w:bookmarkStart w:id="153" w:name="ref-pringleUntanglingFoodWebs2020"/>
+    <w:bookmarkEnd w:id="150"/>
+    <w:bookmarkStart w:id="152" w:name="ref-pringleUntanglingFoodWebs2020"/>
     <w:p>
       <w:pPr>
         <w:pStyle w:val="Bibliography"/>
@@ -10023,7 +9966,7 @@
       <w:r>
         <w:t xml:space="preserve"> </w:t>
       </w:r>
-      <w:hyperlink r:id="rId152">
+      <w:hyperlink r:id="rId151">
         <w:r>
           <w:rPr>
             <w:rStyle w:val="Hyperlink"/>
@@ -10035,8 +9978,8 @@
         <w:t xml:space="preserve">.</w:t>
       </w:r>
     </w:p>
-    <w:bookmarkEnd w:id="153"/>
-    <w:bookmarkStart w:id="155" w:name="ref-pringleResolvingFoodWebStructure2020"/>
+    <w:bookmarkEnd w:id="152"/>
+    <w:bookmarkStart w:id="154" w:name="ref-pringleResolvingFoodWebStructure2020"/>
     <w:p>
       <w:pPr>
         <w:pStyle w:val="Bibliography"/>
@@ -10078,7 +10021,7 @@
       <w:r>
         <w:t xml:space="preserve"> </w:t>
       </w:r>
-      <w:hyperlink r:id="rId154">
+      <w:hyperlink r:id="rId153">
         <w:r>
           <w:rPr>
             <w:rStyle w:val="Hyperlink"/>
@@ -10090,8 +10033,8 @@
         <w:t xml:space="preserve">.</w:t>
       </w:r>
     </w:p>
-    <w:bookmarkEnd w:id="155"/>
-    <w:bookmarkStart w:id="157" w:name="ref-proulxNetworkThinkingEcology2005"/>
+    <w:bookmarkEnd w:id="154"/>
+    <w:bookmarkStart w:id="156" w:name="ref-proulxNetworkThinkingEcology2005"/>
     <w:p>
       <w:pPr>
         <w:pStyle w:val="Bibliography"/>
@@ -10124,7 +10067,7 @@
       <w:r>
         <w:t xml:space="preserve"> </w:t>
       </w:r>
-      <w:hyperlink r:id="rId156">
+      <w:hyperlink r:id="rId155">
         <w:r>
           <w:rPr>
             <w:rStyle w:val="Hyperlink"/>
@@ -10136,8 +10079,8 @@
         <w:t xml:space="preserve">.</w:t>
       </w:r>
     </w:p>
-    <w:bookmarkEnd w:id="157"/>
-    <w:bookmarkStart w:id="159" w:name="ref-rohrModelingFoodWebs2010"/>
+    <w:bookmarkEnd w:id="156"/>
+    <w:bookmarkStart w:id="158" w:name="ref-rohrModelingFoodWebs2010"/>
     <w:p>
       <w:pPr>
         <w:pStyle w:val="Bibliography"/>
@@ -10188,7 +10131,7 @@
       <w:r>
         <w:t xml:space="preserve"> </w:t>
       </w:r>
-      <w:hyperlink r:id="rId158">
+      <w:hyperlink r:id="rId157">
         <w:r>
           <w:rPr>
             <w:rStyle w:val="Hyperlink"/>
@@ -10200,8 +10143,8 @@
         <w:t xml:space="preserve">.</w:t>
       </w:r>
     </w:p>
-    <w:bookmarkEnd w:id="159"/>
-    <w:bookmarkStart w:id="161" w:name="X0fb50f1746fa9d2b24f89ed5bfe6ae1a2f58cc2"/>
+    <w:bookmarkEnd w:id="158"/>
+    <w:bookmarkStart w:id="160" w:name="X0fb50f1746fa9d2b24f89ed5bfe6ae1a2f58cc2"/>
     <w:p>
       <w:pPr>
         <w:pStyle w:val="Bibliography"/>
@@ -10224,7 +10167,7 @@
       <w:r>
         <w:t xml:space="preserve"> </w:t>
       </w:r>
-      <w:hyperlink r:id="rId160">
+      <w:hyperlink r:id="rId159">
         <w:r>
           <w:rPr>
             <w:rStyle w:val="Hyperlink"/>
@@ -10236,8 +10179,8 @@
         <w:t xml:space="preserve">.</w:t>
       </w:r>
     </w:p>
-    <w:bookmarkEnd w:id="161"/>
-    <w:bookmarkStart w:id="163" w:name="ref-stoufferEvidenceExistenceRobust2007"/>
+    <w:bookmarkEnd w:id="160"/>
+    <w:bookmarkStart w:id="162" w:name="ref-stoufferEvidenceExistenceRobust2007"/>
     <w:p>
       <w:pPr>
         <w:pStyle w:val="Bibliography"/>
@@ -10270,7 +10213,7 @@
       <w:r>
         <w:t xml:space="preserve"> </w:t>
       </w:r>
-      <w:hyperlink r:id="rId162">
+      <w:hyperlink r:id="rId161">
         <w:r>
           <w:rPr>
             <w:rStyle w:val="Hyperlink"/>
@@ -10282,8 +10225,8 @@
         <w:t xml:space="preserve">.</w:t>
       </w:r>
     </w:p>
-    <w:bookmarkEnd w:id="163"/>
-    <w:bookmarkStart w:id="165" w:name="ref-strydomFoodWebReconstruction2022"/>
+    <w:bookmarkEnd w:id="162"/>
+    <w:bookmarkStart w:id="164" w:name="ref-strydomFoodWebReconstruction2022"/>
     <w:p>
       <w:pPr>
         <w:pStyle w:val="Bibliography"/>
@@ -10316,7 +10259,7 @@
       <w:r>
         <w:t xml:space="preserve"> </w:t>
       </w:r>
-      <w:hyperlink r:id="rId164">
+      <w:hyperlink r:id="rId163">
         <w:r>
           <w:rPr>
             <w:rStyle w:val="Hyperlink"/>
@@ -10328,8 +10271,8 @@
         <w:t xml:space="preserve">.</w:t>
       </w:r>
     </w:p>
-    <w:bookmarkEnd w:id="165"/>
-    <w:bookmarkStart w:id="167" w:name="ref-strydomGraphEmbeddingTransfer2023"/>
+    <w:bookmarkEnd w:id="164"/>
+    <w:bookmarkStart w:id="166" w:name="ref-strydomGraphEmbeddingTransfer2023"/>
     <w:p>
       <w:pPr>
         <w:pStyle w:val="Bibliography"/>
@@ -10362,7 +10305,7 @@
       <w:r>
         <w:t xml:space="preserve"> </w:t>
       </w:r>
-      <w:hyperlink r:id="rId166">
+      <w:hyperlink r:id="rId165">
         <w:r>
           <w:rPr>
             <w:rStyle w:val="Hyperlink"/>
@@ -10374,8 +10317,8 @@
         <w:t xml:space="preserve">.</w:t>
       </w:r>
     </w:p>
-    <w:bookmarkEnd w:id="167"/>
-    <w:bookmarkStart w:id="169" w:name="ref-strydomRoadmapPredictingSpecies2021"/>
+    <w:bookmarkEnd w:id="166"/>
+    <w:bookmarkStart w:id="168" w:name="ref-strydomRoadmapPredictingSpecies2021"/>
     <w:p>
       <w:pPr>
         <w:pStyle w:val="Bibliography"/>
@@ -10408,7 +10351,7 @@
       <w:r>
         <w:t xml:space="preserve"> </w:t>
       </w:r>
-      <w:hyperlink r:id="rId168">
+      <w:hyperlink r:id="rId167">
         <w:r>
           <w:rPr>
             <w:rStyle w:val="Hyperlink"/>
@@ -10420,8 +10363,8 @@
         <w:t xml:space="preserve">.</w:t>
       </w:r>
     </w:p>
-    <w:bookmarkEnd w:id="169"/>
-    <w:bookmarkStart w:id="171" w:name="X141c0540ac7dad5bc39e53d2ae1f5769b96004c"/>
+    <w:bookmarkEnd w:id="168"/>
+    <w:bookmarkStart w:id="170" w:name="X141c0540ac7dad5bc39e53d2ae1f5769b96004c"/>
     <w:p>
       <w:pPr>
         <w:pStyle w:val="Bibliography"/>
@@ -10497,7 +10440,7 @@
       <w:r>
         <w:t xml:space="preserve"> </w:t>
       </w:r>
-      <w:hyperlink r:id="rId170">
+      <w:hyperlink r:id="rId169">
         <w:r>
           <w:rPr>
             <w:rStyle w:val="Hyperlink"/>
@@ -10509,8 +10452,8 @@
         <w:t xml:space="preserve">.</w:t>
       </w:r>
     </w:p>
-    <w:bookmarkEnd w:id="171"/>
-    <w:bookmarkStart w:id="173" w:name="X31a4fa003bce600ed04df56db844e85b8f7350e"/>
+    <w:bookmarkEnd w:id="170"/>
+    <w:bookmarkStart w:id="172" w:name="X31a4fa003bce600ed04df56db844e85b8f7350e"/>
     <w:p>
       <w:pPr>
         <w:pStyle w:val="Bibliography"/>
@@ -10543,7 +10486,7 @@
       <w:r>
         <w:t xml:space="preserve"> </w:t>
       </w:r>
-      <w:hyperlink r:id="rId172">
+      <w:hyperlink r:id="rId171">
         <w:r>
           <w:rPr>
             <w:rStyle w:val="Hyperlink"/>
@@ -10555,8 +10498,8 @@
         <w:t xml:space="preserve">.</w:t>
       </w:r>
     </w:p>
-    <w:bookmarkEnd w:id="173"/>
-    <w:bookmarkStart w:id="175" w:name="ref-vermaatMajorDimensionsFoodweb2009"/>
+    <w:bookmarkEnd w:id="172"/>
+    <w:bookmarkStart w:id="174" w:name="ref-vermaatMajorDimensionsFoodweb2009"/>
     <w:p>
       <w:pPr>
         <w:pStyle w:val="Bibliography"/>
@@ -10589,7 +10532,7 @@
       <w:r>
         <w:t xml:space="preserve"> </w:t>
       </w:r>
-      <w:hyperlink r:id="rId174">
+      <w:hyperlink r:id="rId173">
         <w:r>
           <w:rPr>
             <w:rStyle w:val="Hyperlink"/>
@@ -10601,8 +10544,8 @@
         <w:t xml:space="preserve">.</w:t>
       </w:r>
     </w:p>
-    <w:bookmarkEnd w:id="175"/>
-    <w:bookmarkStart w:id="177" w:name="ref-williamsSimpleRulesYield2000"/>
+    <w:bookmarkEnd w:id="174"/>
+    <w:bookmarkStart w:id="176" w:name="ref-williamsSimpleRulesYield2000"/>
     <w:p>
       <w:pPr>
         <w:pStyle w:val="Bibliography"/>
@@ -10635,7 +10578,7 @@
       <w:r>
         <w:t xml:space="preserve"> </w:t>
       </w:r>
-      <w:hyperlink r:id="rId176">
+      <w:hyperlink r:id="rId175">
         <w:r>
           <w:rPr>
             <w:rStyle w:val="Hyperlink"/>
@@ -10647,8 +10590,8 @@
         <w:t xml:space="preserve">.</w:t>
       </w:r>
     </w:p>
-    <w:bookmarkEnd w:id="177"/>
-    <w:bookmarkStart w:id="179" w:name="ref-williamsSuccessItsLimits2008"/>
+    <w:bookmarkEnd w:id="176"/>
+    <w:bookmarkStart w:id="178" w:name="ref-williamsSuccessItsLimits2008"/>
     <w:p>
       <w:pPr>
         <w:pStyle w:val="Bibliography"/>
@@ -10681,7 +10624,7 @@
       <w:r>
         <w:t xml:space="preserve"> </w:t>
       </w:r>
-      <w:hyperlink r:id="rId178">
+      <w:hyperlink r:id="rId177">
         <w:r>
           <w:rPr>
             <w:rStyle w:val="Hyperlink"/>
@@ -10693,8 +10636,8 @@
         <w:t xml:space="preserve">.</w:t>
       </w:r>
     </w:p>
-    <w:bookmarkEnd w:id="179"/>
-    <w:bookmarkStart w:id="181" w:name="X88f1d6f63b0836bbf1d6ae3f885d8fb9f247ff3"/>
+    <w:bookmarkEnd w:id="178"/>
+    <w:bookmarkStart w:id="180" w:name="X88f1d6f63b0836bbf1d6ae3f885d8fb9f247ff3"/>
     <w:p>
       <w:pPr>
         <w:pStyle w:val="Bibliography"/>
@@ -10748,7 +10691,7 @@
       <w:r>
         <w:t xml:space="preserve"> </w:t>
       </w:r>
-      <w:hyperlink r:id="rId180">
+      <w:hyperlink r:id="rId179">
         <w:r>
           <w:rPr>
             <w:rStyle w:val="Hyperlink"/>
@@ -10760,9 +10703,9 @@
         <w:t xml:space="preserve">.</w:t>
       </w:r>
     </w:p>
+    <w:bookmarkEnd w:id="180"/>
     <w:bookmarkEnd w:id="181"/>
     <w:bookmarkEnd w:id="182"/>
-    <w:bookmarkEnd w:id="183"/>
     <w:sectPr/>
   </w:body>
 </w:document>
@@ -10976,9 +10919,6 @@
     <w:abstractNumId w:val="991"/>
   </w:num>
   <w:num w:numId="1010">
-    <w:abstractNumId w:val="991"/>
-  </w:num>
-  <w:num w:numId="1011">
     <w:abstractNumId w:val="991"/>
   </w:num>
 </w:numbering>

</xml_diff>

<commit_message>
📝closes #9 (at least in the interim
</commit_message>
<xml_diff>
--- a/docs/index.docx
+++ b/docs/index.docx
@@ -2062,7 +2062,13 @@
         <w:t xml:space="preserve">(Poisot et al. 2021)</w:t>
       </w:r>
       <w:r>
-        <w:t xml:space="preserve">, and secondly has been the need to develop terminology and tools that help us to construct, conceptualise, and analyse these networks. Although recording interactions in the field remains a challenge, although the development of both practical tools (</w:t>
+        <w:t xml:space="preserve">, and secondly has been the need to develop terminology and tools that help us to construct, conceptualise, and analyse these networks. Although recording interactions in the field remains a challenge, the development of both practical tools</w:t>
+      </w:r>
+      <w:r>
+        <w:t xml:space="preserve"> </w:t>
+      </w:r>
+      <w:r>
+        <w:t xml:space="preserve">(</w:t>
       </w:r>
       <w:r>
         <w:rPr>
@@ -2075,16 +2081,10 @@
         <w:t xml:space="preserve"> </w:t>
       </w:r>
       <w:r>
-        <w:t xml:space="preserve">tools that help us to record or measure interactions,</w:t>
-      </w:r>
-      <w:r>
-        <w:t xml:space="preserve"> </w:t>
-      </w:r>
-      <w:r>
-        <w:t xml:space="preserve">(e.g. ref maybe Pringle and Hutchinson 2020)</w:t>
-      </w:r>
-      <w:r>
-        <w:t xml:space="preserve">), as well as discussions around the development of tools to predict or infer them</w:t>
+        <w:t xml:space="preserve">tools that help us to record or measure interactions, Pringle and Hutchinson 2020)</w:t>
+      </w:r>
+      <w:r>
+        <w:t xml:space="preserve">, as well as discussions around the development of tools to predict or infer them</w:t>
       </w:r>
       <w:r>
         <w:t xml:space="preserve"> </w:t>
@@ -2108,7 +2108,7 @@
         <w:t xml:space="preserve">’</w:t>
       </w:r>
       <w:r>
-        <w:t xml:space="preserve">, albeit in a more synthetic manner</w:t>
+        <w:t xml:space="preserve">, albeit in a, potentially, more synthetic manner</w:t>
       </w:r>
       <w:r>
         <w:t xml:space="preserve"> </w:t>
@@ -2160,15 +2160,7 @@
         <w:t xml:space="preserve"> </w:t>
       </w:r>
       <w:r>
-        <w:t xml:space="preserve">and conservation biology. However (as with any new tool or model), it is important that one has a firm grasp of how networks (particularly synthetic ones) are generated and how the underlying philosophy thereof maps onto the questions being asked. Here we provide; a discussion of the underlying assumptions that are made when we attempt to delimit and describe a food webs, a synthesis of the different families of tools that are used to construct food webs, and a discussion linking network ecology to some of the outstanding questions in ecology.</w:t>
-      </w:r>
-    </w:p>
-    <w:p>
-      <w:pPr>
-        <w:pStyle w:val="BlockText"/>
-      </w:pPr>
-      <w:r>
-        <w:t xml:space="preserve">Three themes that are aimed at: providing a standardisation of terms that are sued when we are talking about both networks as well as what we mean when we are generating networks. The final theme aims to map network ecology to some of the outstanding questions in ecology</w:t>
+        <w:t xml:space="preserve">and conservation biology. However (as with any new tool or model), it is important that one has a firm grasp of how the underlying philosophy that underpins the construction of networks (particularly synthetic ones) can have an impact on the interpretation of the questions being asked. In this manuscript we will discuss three themes that should help provide clarity and understanding for those wishing to take a step into network (particularly food web) ecology this includes; thinking about and understanding the underlying assumptions that are made when we attempt to delimit and describe a food webs, a synthesis of the different families of tools that are commonly used to construct food webs, and a discussion linking network ecology to some of the outstanding questions in ecology.</w:t>
       </w:r>
     </w:p>
     <w:tbl>
@@ -2281,7 +2273,7 @@
         </w:tc>
       </w:tr>
     </w:tbl>
-    <w:bookmarkStart w:id="27" w:name="sec-network-anatomy"/>
+    <w:bookmarkStart w:id="28" w:name="sec-network-anatomy"/>
     <w:p>
       <w:pPr>
         <w:pStyle w:val="Heading2"/>
@@ -2655,13 +2647,13 @@
       </w:r>
     </w:p>
     <w:bookmarkEnd w:id="25"/>
-    <w:bookmarkStart w:id="26" w:name="Xd2b304d41a6d0e9195260e2c4114d0b234683e7"/>
+    <w:bookmarkStart w:id="26" w:name="aggregating-networks"/>
     <w:p>
       <w:pPr>
         <w:pStyle w:val="Heading3"/>
       </w:pPr>
       <w:r>
-        <w:t xml:space="preserve">1.3 Putting the parts together; what does it mean?</w:t>
+        <w:t xml:space="preserve">1.3 Aggregating networks</w:t>
       </w:r>
     </w:p>
     <w:p>
@@ -2669,6 +2661,24 @@
         <w:pStyle w:val="FirstParagraph"/>
       </w:pPr>
       <w:r>
+        <w:t xml:space="preserve">Here I think we need to talk about realised vs potential links (i.e. the concept of a metaweb) but also the idea that we are often aggregating over time and space which makes boundaries and whatnot all a bit fuzzy</w:t>
+      </w:r>
+    </w:p>
+    <w:bookmarkEnd w:id="26"/>
+    <w:bookmarkStart w:id="27" w:name="Xd2b304d41a6d0e9195260e2c4114d0b234683e7"/>
+    <w:p>
+      <w:pPr>
+        <w:pStyle w:val="Heading3"/>
+      </w:pPr>
+      <w:r>
+        <w:t xml:space="preserve">1.4 Putting the parts together; what does it mean?</w:t>
+      </w:r>
+    </w:p>
+    <w:p>
+      <w:pPr>
+        <w:pStyle w:val="FirstParagraph"/>
+      </w:pPr>
+      <w:r>
         <w:t xml:space="preserve">It it clear that there are many ways to define, code, and construct food webs, however what may be less clear is understanding</w:t>
       </w:r>
       <w:r>
@@ -2828,9 +2838,9 @@
         <w:t xml:space="preserve">something, something, introducing that the same problem (different philosophies) is also a thing that you need to think about when aggregating interactions/generating networks.</w:t>
       </w:r>
     </w:p>
-    <w:bookmarkEnd w:id="26"/>
     <w:bookmarkEnd w:id="27"/>
-    <w:bookmarkStart w:id="54" w:name="constructing-ecological-networks"/>
+    <w:bookmarkEnd w:id="28"/>
+    <w:bookmarkStart w:id="55" w:name="constructing-ecological-networks"/>
     <w:p>
       <w:pPr>
         <w:pStyle w:val="Heading2"/>
@@ -2971,7 +2981,7 @@
         <w:t xml:space="preserve"> </w:t>
       </w:r>
       <w:r>
-        <w:t xml:space="preserve">local-level predictions between specific species). It is thus clear that (realistically) there will probably never be a</w:t>
+        <w:t xml:space="preserve">local-level predictions between specific species pairs). It is thus clear that (realistically) there will probably never be a</w:t>
       </w:r>
       <w:r>
         <w:t xml:space="preserve"> </w:t>
@@ -2989,10 +2999,10 @@
         <w:t xml:space="preserve"> </w:t>
       </w:r>
       <w:r>
-        <w:t xml:space="preserve">tool that is able to construct a food web that will span the entire range of needs, and rather the responsibility lies on the researcher to be aware of not only the underlying philosophy of the specific toolset they wish to use used also how well the tool is able to retrieve the network properties that they desire.</w:t>
-      </w:r>
-    </w:p>
-    <w:bookmarkStart w:id="42" w:name="model-families"/>
+        <w:t xml:space="preserve">tool that is able to construct a food web that will span the entire range of needs, and rather the responsibility lies with the researcher to be aware of not only the underlying philosophy of the specific toolset (as this could have knock-on effects when using those networks for downstream analyses/simulations; pers. comms. Beckerman &amp; Petchy, 2024), but also how well the tool is able to retrieve the specific network or interaction properties that they desire.</w:t>
+      </w:r>
+    </w:p>
+    <w:bookmarkStart w:id="43" w:name="model-families"/>
     <w:p>
       <w:pPr>
         <w:pStyle w:val="Heading3"/>
@@ -3080,7 +3090,7 @@
       <w:tr>
         <w:tc>
           <w:tcPr/>
-          <w:bookmarkStart w:id="28" w:name="tbl-families"/>
+          <w:bookmarkStart w:id="29" w:name="tbl-families"/>
           <w:p>
             <w:pPr>
               <w:jc w:val="center"/>
@@ -4220,7 +4230,7 @@
               </w:tc>
             </w:tr>
           </w:tbl>
-          <w:bookmarkEnd w:id="28"/>
+          <w:bookmarkEnd w:id="29"/>
           <w:p/>
         </w:tc>
       </w:tr>
@@ -5058,7 +5068,7 @@
       <w:tr>
         <w:tc>
           <w:tcPr/>
-          <w:bookmarkStart w:id="32" w:name="fig-venn"/>
+          <w:bookmarkStart w:id="33" w:name="fig-venn"/>
           <w:p>
             <w:pPr>
               <w:pStyle w:val="Compact"/>
@@ -5069,18 +5079,18 @@
                 <wp:inline>
                   <wp:extent cx="5334000" cy="3725758"/>
                   <wp:effectExtent b="0" l="0" r="0" t="0"/>
-                  <wp:docPr descr="" title="" id="30" name="Picture"/>
+                  <wp:docPr descr="" title="" id="31" name="Picture"/>
                   <a:graphic>
                     <a:graphicData uri="http://schemas.openxmlformats.org/drawingml/2006/picture">
                       <pic:pic>
                         <pic:nvPicPr>
-                          <pic:cNvPr descr="images/model_venn.png" id="31" name="Picture"/>
+                          <pic:cNvPr descr="images/model_venn.png" id="32" name="Picture"/>
                           <pic:cNvPicPr>
                             <a:picLocks noChangeArrowheads="1" noChangeAspect="1"/>
                           </pic:cNvPicPr>
                         </pic:nvPicPr>
                         <pic:blipFill>
-                          <a:blip r:embed="rId29"/>
+                          <a:blip r:embed="rId30"/>
                           <a:stretch>
                             <a:fillRect/>
                           </a:stretch>
@@ -5120,7 +5130,7 @@
               <w:t xml:space="preserve">Figure 2: I still haven’t given up on a sort of venn diagram idea but maybe it going to be more of a venn-flow chart hybrid…</w:t>
             </w:r>
           </w:p>
-          <w:bookmarkEnd w:id="32"/>
+          <w:bookmarkEnd w:id="33"/>
         </w:tc>
       </w:tr>
     </w:tbl>
@@ -5146,7 +5156,7 @@
       <w:tr>
         <w:tc>
           <w:tcPr/>
-          <w:bookmarkStart w:id="36" w:name="fig-outhwaite"/>
+          <w:bookmarkStart w:id="37" w:name="fig-outhwaite"/>
           <w:p>
             <w:pPr>
               <w:pStyle w:val="Compact"/>
@@ -5157,18 +5167,18 @@
                 <wp:inline>
                   <wp:extent cx="5334000" cy="4000500"/>
                   <wp:effectExtent b="0" l="0" r="0" t="0"/>
-                  <wp:docPr descr="" title="" id="34" name="Picture"/>
+                  <wp:docPr descr="" title="" id="35" name="Picture"/>
                   <a:graphic>
                     <a:graphicData uri="http://schemas.openxmlformats.org/drawingml/2006/picture">
                       <pic:pic>
                         <pic:nvPicPr>
-                          <pic:cNvPr descr="images/outhwaite_schematic.jpeg" id="35" name="Picture"/>
+                          <pic:cNvPr descr="images/outhwaite_schematic.jpeg" id="36" name="Picture"/>
                           <pic:cNvPicPr>
                             <a:picLocks noChangeArrowheads="1" noChangeAspect="1"/>
                           </pic:cNvPicPr>
                         </pic:nvPicPr>
                         <pic:blipFill>
-                          <a:blip r:embed="rId33"/>
+                          <a:blip r:embed="rId34"/>
                           <a:stretch>
                             <a:fillRect/>
                           </a:stretch>
@@ -5208,7 +5218,7 @@
               <w:t xml:space="preserve">Figure 3: I like these schematics that Charlie Outhwaite presented at the EEB seminar (there was a series of them).</w:t>
             </w:r>
           </w:p>
-          <w:bookmarkEnd w:id="36"/>
+          <w:bookmarkEnd w:id="37"/>
         </w:tc>
       </w:tr>
     </w:tbl>
@@ -5226,7 +5236,7 @@
       <w:tr>
         <w:tc>
           <w:tcPr/>
-          <w:bookmarkStart w:id="40" w:name="fig-dendo"/>
+          <w:bookmarkStart w:id="41" w:name="fig-dendo"/>
           <w:p>
             <w:pPr>
               <w:pStyle w:val="Compact"/>
@@ -5237,18 +5247,18 @@
                 <wp:inline>
                   <wp:extent cx="5334000" cy="3810000"/>
                   <wp:effectExtent b="0" l="0" r="0" t="0"/>
-                  <wp:docPr descr="" title="" id="38" name="Picture"/>
+                  <wp:docPr descr="" title="" id="39" name="Picture"/>
                   <a:graphic>
                     <a:graphicData uri="http://schemas.openxmlformats.org/drawingml/2006/picture">
                       <pic:pic>
                         <pic:nvPicPr>
-                          <pic:cNvPr descr="index_files/figure-docx/notebooks-model_qualitative-fig-dendo-output-1.png" id="39" name="Picture"/>
+                          <pic:cNvPr descr="index_files/figure-docx/notebooks-model_qualitative-fig-dendo-output-1.png" id="40" name="Picture"/>
                           <pic:cNvPicPr>
                             <a:picLocks noChangeArrowheads="1" noChangeAspect="1"/>
                           </pic:cNvPicPr>
                         </pic:nvPicPr>
                         <pic:blipFill>
-                          <a:blip r:embed="rId37"/>
+                          <a:blip r:embed="rId38"/>
                           <a:stretch>
                             <a:fillRect/>
                           </a:stretch>
@@ -5288,7 +5298,7 @@
               <w:t xml:space="preserve">Figure 4: Dendrogram of the trait table</w:t>
             </w:r>
           </w:p>
-          <w:bookmarkEnd w:id="40"/>
+          <w:bookmarkEnd w:id="41"/>
         </w:tc>
       </w:tr>
     </w:tbl>
@@ -5308,7 +5318,7 @@
         </w:rPr>
         <w:t xml:space="preserve"> </w:t>
       </w:r>
-      <w:hyperlink r:id="rId41">
+      <w:hyperlink r:id="rId42">
         <w:r>
           <w:rPr>
             <w:rStyle w:val="Hyperlink"/>
@@ -5318,8 +5328,8 @@
         </w:r>
       </w:hyperlink>
     </w:p>
-    <w:bookmarkEnd w:id="42"/>
-    <w:bookmarkStart w:id="53" w:name="assessing-strengths-and-weaknesses"/>
+    <w:bookmarkEnd w:id="43"/>
+    <w:bookmarkStart w:id="54" w:name="assessing-strengths-and-weaknesses"/>
     <w:p>
       <w:pPr>
         <w:pStyle w:val="Heading3"/>
@@ -5421,7 +5431,7 @@
         <w:t xml:space="preserve">benchmarking requires the use of empirical networks and comparing that to the predicted one</w:t>
       </w:r>
     </w:p>
-    <w:bookmarkStart w:id="47" w:name="benchmarking-for-structure"/>
+    <w:bookmarkStart w:id="48" w:name="benchmarking-for-structure"/>
     <w:p>
       <w:pPr>
         <w:pStyle w:val="Heading5"/>
@@ -5631,7 +5641,7 @@
       <w:tr>
         <w:tc>
           <w:tcPr/>
-          <w:bookmarkStart w:id="46" w:name="fig-topology"/>
+          <w:bookmarkStart w:id="47" w:name="fig-topology"/>
           <w:p>
             <w:pPr>
               <w:pStyle w:val="Compact"/>
@@ -5642,18 +5652,18 @@
                 <wp:inline>
                   <wp:extent cx="5334000" cy="3810000"/>
                   <wp:effectExtent b="0" l="0" r="0" t="0"/>
-                  <wp:docPr descr="" title="" id="44" name="Picture"/>
+                  <wp:docPr descr="" title="" id="45" name="Picture"/>
                   <a:graphic>
                     <a:graphicData uri="http://schemas.openxmlformats.org/drawingml/2006/picture">
                       <pic:pic>
                         <pic:nvPicPr>
-                          <pic:cNvPr descr="index_files/figure-docx/notebooks-model_quantitative-fig-topology-output-2.png" id="45" name="Picture"/>
+                          <pic:cNvPr descr="index_files/figure-docx/notebooks-model_quantitative-fig-topology-output-2.png" id="46" name="Picture"/>
                           <pic:cNvPicPr>
                             <a:picLocks noChangeArrowheads="1" noChangeAspect="1"/>
                           </pic:cNvPicPr>
                         </pic:nvPicPr>
                         <pic:blipFill>
-                          <a:blip r:embed="rId43"/>
+                          <a:blip r:embed="rId44"/>
                           <a:stretch>
                             <a:fillRect/>
                           </a:stretch>
@@ -5702,7 +5712,7 @@
               <w:t xml:space="preserve">.</w:t>
             </w:r>
           </w:p>
-          <w:bookmarkEnd w:id="46"/>
+          <w:bookmarkEnd w:id="47"/>
         </w:tc>
       </w:tr>
     </w:tbl>
@@ -5722,7 +5732,7 @@
         </w:rPr>
         <w:t xml:space="preserve"> </w:t>
       </w:r>
-      <w:hyperlink r:id="rId41">
+      <w:hyperlink r:id="rId42">
         <w:r>
           <w:rPr>
             <w:rStyle w:val="Hyperlink"/>
@@ -5732,8 +5742,8 @@
         </w:r>
       </w:hyperlink>
     </w:p>
-    <w:bookmarkEnd w:id="47"/>
-    <w:bookmarkStart w:id="52" w:name="benchmarking-for-interactions"/>
+    <w:bookmarkEnd w:id="48"/>
+    <w:bookmarkStart w:id="53" w:name="benchmarking-for-interactions"/>
     <w:p>
       <w:pPr>
         <w:pStyle w:val="Heading5"/>
@@ -5797,7 +5807,28 @@
         <w:t xml:space="preserve"> </w:t>
       </w:r>
       <w:r>
-        <w:t xml:space="preserve">we can very easy to lull ourselves into a false sense of predictive accuracy if we use the wrong benchmarking tools — even a low skill (fails to predict interactions that are present) model can appear to do well if we assess it on its ability to correctly predict interactions, this is because most interactions are absent and so a model that predicts interactions as being absent will still predict most interactions correctly. Another aspect of assessing these types of predictions is quantifying the bias of the model, this will give and indication id the model tends to systematically over predict one of the classes.</w:t>
+        <w:t xml:space="preserve">we can very easy to lull ourselves into a false sense of predictive accuracy if we use the wrong benchmarking tools — even a low skill (fails to predict interactions that are present) model can appear to do well if we assess it on its ability to correctly predict interactions, this is because most interactions are absent and so a model that predicts interactions as being absent will still predict most interactions correctly. Another aspect of assessing these types of predictions is quantifying the bias of the model, this will give and indication id the model tends to systematically over predict one of the classes. As per</w:t>
+      </w:r>
+      <w:r>
+        <w:t xml:space="preserve"> </w:t>
+      </w:r>
+      <w:r>
+        <w:t xml:space="preserve">Poisot (2023)</w:t>
+      </w:r>
+      <w:r>
+        <w:t xml:space="preserve"> </w:t>
+      </w:r>
+      <w:r>
+        <w:t xml:space="preserve">the best ways to assess the classification performance of the different models is to use the Precision-Recall (PR-AUC) to assess precision [ref?], and the Matthews correlation coefficient (MCC) to assess accuracy</w:t>
+      </w:r>
+      <w:r>
+        <w:t xml:space="preserve"> </w:t>
+      </w:r>
+      <w:r>
+        <w:t xml:space="preserve">(Matthews 1975)</w:t>
+      </w:r>
+      <w:r>
+        <w:t xml:space="preserve">.</w:t>
       </w:r>
     </w:p>
     <w:p>
@@ -5958,7 +5989,7 @@
       <w:tr>
         <w:tc>
           <w:tcPr/>
-          <w:bookmarkStart w:id="51" w:name="fig-pichler"/>
+          <w:bookmarkStart w:id="52" w:name="fig-pichler"/>
           <w:p>
             <w:pPr>
               <w:pStyle w:val="Compact"/>
@@ -5969,18 +6000,18 @@
                 <wp:inline>
                   <wp:extent cx="5334000" cy="3895724"/>
                   <wp:effectExtent b="0" l="0" r="0" t="0"/>
-                  <wp:docPr descr="" title="" id="49" name="Picture"/>
+                  <wp:docPr descr="" title="" id="50" name="Picture"/>
                   <a:graphic>
                     <a:graphicData uri="http://schemas.openxmlformats.org/drawingml/2006/picture">
                       <pic:pic>
                         <pic:nvPicPr>
-                          <pic:cNvPr descr="images/pichler_result.png" id="50" name="Picture"/>
+                          <pic:cNvPr descr="images/pichler_result.png" id="51" name="Picture"/>
                           <pic:cNvPicPr>
                             <a:picLocks noChangeArrowheads="1" noChangeAspect="1"/>
                           </pic:cNvPicPr>
                         </pic:nvPicPr>
                         <pic:blipFill>
-                          <a:blip r:embed="rId48"/>
+                          <a:blip r:embed="rId49"/>
                           <a:stretch>
                             <a:fillRect/>
                           </a:stretch>
@@ -6026,14 +6057,14 @@
               <w:t xml:space="preserve">Pichler et al. (2020)</w:t>
             </w:r>
           </w:p>
-          <w:bookmarkEnd w:id="51"/>
+          <w:bookmarkEnd w:id="52"/>
         </w:tc>
       </w:tr>
     </w:tbl>
-    <w:bookmarkEnd w:id="52"/>
     <w:bookmarkEnd w:id="53"/>
     <w:bookmarkEnd w:id="54"/>
-    <w:bookmarkStart w:id="55" w:name="Xfe4d9e131bc97c150d95dacef9fb8a6ff04d334"/>
+    <w:bookmarkEnd w:id="55"/>
+    <w:bookmarkStart w:id="56" w:name="Xfe4d9e131bc97c150d95dacef9fb8a6ff04d334"/>
     <w:p>
       <w:pPr>
         <w:pStyle w:val="Heading2"/>
@@ -6395,8 +6426,8 @@
         <w:t xml:space="preserve">— Roslin et al. (2013, p. 2)</w:t>
       </w:r>
     </w:p>
-    <w:bookmarkEnd w:id="55"/>
-    <w:bookmarkStart w:id="56" w:name="discussion"/>
+    <w:bookmarkEnd w:id="56"/>
+    <w:bookmarkStart w:id="57" w:name="discussion"/>
     <w:p>
       <w:pPr>
         <w:pStyle w:val="Heading2"/>
@@ -6639,8 +6670,8 @@
         <w:t xml:space="preserve">)</w:t>
       </w:r>
     </w:p>
-    <w:bookmarkEnd w:id="56"/>
-    <w:bookmarkStart w:id="177" w:name="references"/>
+    <w:bookmarkEnd w:id="57"/>
+    <w:bookmarkStart w:id="180" w:name="references"/>
     <w:p>
       <w:pPr>
         <w:pStyle w:val="Heading2"/>
@@ -6665,7 +6696,7 @@
         </w:rPr>
         <w:t xml:space="preserve"> </w:t>
       </w:r>
-      <w:hyperlink r:id="rId41">
+      <w:hyperlink r:id="rId42">
         <w:r>
           <w:rPr>
             <w:rStyle w:val="Hyperlink"/>
@@ -6675,8 +6706,8 @@
         </w:r>
       </w:hyperlink>
     </w:p>
-    <w:bookmarkStart w:id="176" w:name="refs"/>
-    <w:bookmarkStart w:id="58" w:name="ref-allesinaGeneralModelFood2008"/>
+    <w:bookmarkStart w:id="179" w:name="refs"/>
+    <w:bookmarkStart w:id="59" w:name="ref-allesinaGeneralModelFood2008"/>
     <w:p>
       <w:pPr>
         <w:pStyle w:val="Bibliography"/>
@@ -6730,7 +6761,7 @@
       <w:r>
         <w:t xml:space="preserve"> </w:t>
       </w:r>
-      <w:hyperlink r:id="rId57">
+      <w:hyperlink r:id="rId58">
         <w:r>
           <w:rPr>
             <w:rStyle w:val="Hyperlink"/>
@@ -6742,8 +6773,8 @@
         <w:t xml:space="preserve">.</w:t>
       </w:r>
     </w:p>
-    <w:bookmarkEnd w:id="58"/>
-    <w:bookmarkStart w:id="60" w:name="ref-banvilleWhatConstrainsFood2023"/>
+    <w:bookmarkEnd w:id="59"/>
+    <w:bookmarkStart w:id="61" w:name="ref-banvilleWhatConstrainsFood2023"/>
     <w:p>
       <w:pPr>
         <w:pStyle w:val="Bibliography"/>
@@ -6788,7 +6819,7 @@
       <w:r>
         <w:t xml:space="preserve"> </w:t>
       </w:r>
-      <w:hyperlink r:id="rId59">
+      <w:hyperlink r:id="rId60">
         <w:r>
           <w:rPr>
             <w:rStyle w:val="Hyperlink"/>
@@ -6800,8 +6831,8 @@
         <w:t xml:space="preserve">.</w:t>
       </w:r>
     </w:p>
-    <w:bookmarkEnd w:id="60"/>
-    <w:bookmarkStart w:id="62" w:name="Xf46d66f38296066c1100d9812a6303bc71ed153"/>
+    <w:bookmarkEnd w:id="61"/>
+    <w:bookmarkStart w:id="63" w:name="Xf46d66f38296066c1100d9812a6303bc71ed153"/>
     <w:p>
       <w:pPr>
         <w:pStyle w:val="Bibliography"/>
@@ -6834,7 +6865,7 @@
       <w:r>
         <w:t xml:space="preserve"> </w:t>
       </w:r>
-      <w:hyperlink r:id="rId61">
+      <w:hyperlink r:id="rId62">
         <w:r>
           <w:rPr>
             <w:rStyle w:val="Hyperlink"/>
@@ -6846,8 +6877,8 @@
         <w:t xml:space="preserve">.</w:t>
       </w:r>
     </w:p>
-    <w:bookmarkEnd w:id="62"/>
-    <w:bookmarkStart w:id="64" w:name="ref-beckerOptimisingPredictiveModels2022"/>
+    <w:bookmarkEnd w:id="63"/>
+    <w:bookmarkStart w:id="65" w:name="ref-beckerOptimisingPredictiveModels2022"/>
     <w:p>
       <w:pPr>
         <w:pStyle w:val="Bibliography"/>
@@ -6880,7 +6911,7 @@
       <w:r>
         <w:t xml:space="preserve"> </w:t>
       </w:r>
-      <w:hyperlink r:id="rId63">
+      <w:hyperlink r:id="rId64">
         <w:r>
           <w:rPr>
             <w:rStyle w:val="Hyperlink"/>
@@ -6892,8 +6923,8 @@
         <w:t xml:space="preserve">.</w:t>
       </w:r>
     </w:p>
-    <w:bookmarkEnd w:id="64"/>
-    <w:bookmarkStart w:id="66" w:name="ref-beckermanForagingBiologyPredicts2006"/>
+    <w:bookmarkEnd w:id="65"/>
+    <w:bookmarkStart w:id="67" w:name="ref-beckermanForagingBiologyPredicts2006"/>
     <w:p>
       <w:pPr>
         <w:pStyle w:val="Bibliography"/>
@@ -6926,7 +6957,7 @@
       <w:r>
         <w:t xml:space="preserve"> </w:t>
       </w:r>
-      <w:hyperlink r:id="rId65">
+      <w:hyperlink r:id="rId66">
         <w:r>
           <w:rPr>
             <w:rStyle w:val="Hyperlink"/>
@@ -6938,8 +6969,8 @@
         <w:t xml:space="preserve">.</w:t>
       </w:r>
     </w:p>
-    <w:bookmarkEnd w:id="66"/>
-    <w:bookmarkStart w:id="68" w:name="ref-berlowGoldilocksFactorFood2008"/>
+    <w:bookmarkEnd w:id="67"/>
+    <w:bookmarkStart w:id="69" w:name="ref-berlowGoldilocksFactorFood2008"/>
     <w:p>
       <w:pPr>
         <w:pStyle w:val="Bibliography"/>
@@ -6993,7 +7024,7 @@
       <w:r>
         <w:t xml:space="preserve"> </w:t>
       </w:r>
-      <w:hyperlink r:id="rId67">
+      <w:hyperlink r:id="rId68">
         <w:r>
           <w:rPr>
             <w:rStyle w:val="Hyperlink"/>
@@ -7005,8 +7036,8 @@
         <w:t xml:space="preserve">.</w:t>
       </w:r>
     </w:p>
-    <w:bookmarkEnd w:id="68"/>
-    <w:bookmarkStart w:id="70" w:name="ref-berlowInteractionStrengthsFood2004"/>
+    <w:bookmarkEnd w:id="69"/>
+    <w:bookmarkStart w:id="71" w:name="ref-berlowInteractionStrengthsFood2004"/>
     <w:p>
       <w:pPr>
         <w:pStyle w:val="Bibliography"/>
@@ -7039,7 +7070,7 @@
       <w:r>
         <w:t xml:space="preserve"> </w:t>
       </w:r>
-      <w:hyperlink r:id="rId69">
+      <w:hyperlink r:id="rId70">
         <w:r>
           <w:rPr>
             <w:rStyle w:val="Hyperlink"/>
@@ -7051,8 +7082,8 @@
         <w:t xml:space="preserve">.</w:t>
       </w:r>
     </w:p>
-    <w:bookmarkEnd w:id="70"/>
-    <w:bookmarkStart w:id="72" w:name="ref-blanchetCooccurrenceNotEvidence2020"/>
+    <w:bookmarkEnd w:id="71"/>
+    <w:bookmarkStart w:id="73" w:name="ref-blanchetCooccurrenceNotEvidence2020"/>
     <w:p>
       <w:pPr>
         <w:pStyle w:val="Bibliography"/>
@@ -7085,7 +7116,7 @@
       <w:r>
         <w:t xml:space="preserve"> </w:t>
       </w:r>
-      <w:hyperlink r:id="rId71">
+      <w:hyperlink r:id="rId72">
         <w:r>
           <w:rPr>
             <w:rStyle w:val="Hyperlink"/>
@@ -7097,8 +7128,8 @@
         <w:t xml:space="preserve">.</w:t>
       </w:r>
     </w:p>
-    <w:bookmarkEnd w:id="72"/>
-    <w:bookmarkStart w:id="74" w:name="ref-brimacombeApplyingMethodIts2024"/>
+    <w:bookmarkEnd w:id="73"/>
+    <w:bookmarkStart w:id="75" w:name="ref-brimacombeApplyingMethodIts2024"/>
     <w:p>
       <w:pPr>
         <w:pStyle w:val="Bibliography"/>
@@ -7127,7 +7158,7 @@
       <w:r>
         <w:t xml:space="preserve"> </w:t>
       </w:r>
-      <w:hyperlink r:id="rId73">
+      <w:hyperlink r:id="rId74">
         <w:r>
           <w:rPr>
             <w:rStyle w:val="Hyperlink"/>
@@ -7139,8 +7170,8 @@
         <w:t xml:space="preserve">.</w:t>
       </w:r>
     </w:p>
-    <w:bookmarkEnd w:id="74"/>
-    <w:bookmarkStart w:id="76" w:name="X539896ce86e228708f5963ceeaf0e82711f0c07"/>
+    <w:bookmarkEnd w:id="75"/>
+    <w:bookmarkStart w:id="77" w:name="X539896ce86e228708f5963ceeaf0e82711f0c07"/>
     <w:p>
       <w:pPr>
         <w:pStyle w:val="Bibliography"/>
@@ -7173,7 +7204,7 @@
       <w:r>
         <w:t xml:space="preserve"> </w:t>
       </w:r>
-      <w:hyperlink r:id="rId75">
+      <w:hyperlink r:id="rId76">
         <w:r>
           <w:rPr>
             <w:rStyle w:val="Hyperlink"/>
@@ -7185,8 +7216,8 @@
         <w:t xml:space="preserve">.</w:t>
       </w:r>
     </w:p>
-    <w:bookmarkEnd w:id="76"/>
-    <w:bookmarkStart w:id="78" w:name="ref-caronAddressingEltonianShortfall2022"/>
+    <w:bookmarkEnd w:id="77"/>
+    <w:bookmarkStart w:id="79" w:name="ref-caronAddressingEltonianShortfall2022"/>
     <w:p>
       <w:pPr>
         <w:pStyle w:val="Bibliography"/>
@@ -7231,7 +7262,7 @@
       <w:r>
         <w:t xml:space="preserve"> </w:t>
       </w:r>
-      <w:hyperlink r:id="rId77">
+      <w:hyperlink r:id="rId78">
         <w:r>
           <w:rPr>
             <w:rStyle w:val="Hyperlink"/>
@@ -7243,8 +7274,8 @@
         <w:t xml:space="preserve">.</w:t>
       </w:r>
     </w:p>
-    <w:bookmarkEnd w:id="78"/>
-    <w:bookmarkStart w:id="80" w:name="X5c779d5ad003a7245ae62c5694cc82a24ffb865"/>
+    <w:bookmarkEnd w:id="79"/>
+    <w:bookmarkStart w:id="81" w:name="X5c779d5ad003a7245ae62c5694cc82a24ffb865"/>
     <w:p>
       <w:pPr>
         <w:pStyle w:val="Bibliography"/>
@@ -7277,7 +7308,7 @@
       <w:r>
         <w:t xml:space="preserve"> </w:t>
       </w:r>
-      <w:hyperlink r:id="rId79">
+      <w:hyperlink r:id="rId80">
         <w:r>
           <w:rPr>
             <w:rStyle w:val="Hyperlink"/>
@@ -7289,8 +7320,8 @@
         <w:t xml:space="preserve">.</w:t>
       </w:r>
     </w:p>
-    <w:bookmarkEnd w:id="80"/>
-    <w:bookmarkStart w:id="82" w:name="Xb1d8b6b275822be1886d160023287af73cce966"/>
+    <w:bookmarkEnd w:id="81"/>
+    <w:bookmarkStart w:id="83" w:name="Xb1d8b6b275822be1886d160023287af73cce966"/>
     <w:p>
       <w:pPr>
         <w:pStyle w:val="Bibliography"/>
@@ -7323,7 +7354,7 @@
       <w:r>
         <w:t xml:space="preserve"> </w:t>
       </w:r>
-      <w:hyperlink r:id="rId81">
+      <w:hyperlink r:id="rId82">
         <w:r>
           <w:rPr>
             <w:rStyle w:val="Hyperlink"/>
@@ -7335,8 +7366,8 @@
         <w:t xml:space="preserve">.</w:t>
       </w:r>
     </w:p>
-    <w:bookmarkEnd w:id="82"/>
-    <w:bookmarkStart w:id="84" w:name="ref-cohenFoodWebsDimensionality1977"/>
+    <w:bookmarkEnd w:id="83"/>
+    <w:bookmarkStart w:id="85" w:name="ref-cohenFoodWebsDimensionality1977"/>
     <w:p>
       <w:pPr>
         <w:pStyle w:val="Bibliography"/>
@@ -7369,7 +7400,7 @@
       <w:r>
         <w:t xml:space="preserve"> </w:t>
       </w:r>
-      <w:hyperlink r:id="rId83">
+      <w:hyperlink r:id="rId84">
         <w:r>
           <w:rPr>
             <w:rStyle w:val="Hyperlink"/>
@@ -7381,8 +7412,8 @@
         <w:t xml:space="preserve">.</w:t>
       </w:r>
     </w:p>
-    <w:bookmarkEnd w:id="84"/>
-    <w:bookmarkStart w:id="85" w:name="ref-cohenCommunityFoodWebs1990"/>
+    <w:bookmarkEnd w:id="85"/>
+    <w:bookmarkStart w:id="86" w:name="ref-cohenCommunityFoodWebs1990"/>
     <w:p>
       <w:pPr>
         <w:pStyle w:val="Bibliography"/>
@@ -7467,8 +7498,8 @@
         <w:t xml:space="preserve">. Biomathematics. Berlin Heidelberg: Springer-Verlag.</w:t>
       </w:r>
     </w:p>
-    <w:bookmarkEnd w:id="85"/>
-    <w:bookmarkStart w:id="87" w:name="ref-cohenStochasticTheoryCommunity1985"/>
+    <w:bookmarkEnd w:id="86"/>
+    <w:bookmarkStart w:id="88" w:name="ref-cohenStochasticTheoryCommunity1985"/>
     <w:p>
       <w:pPr>
         <w:pStyle w:val="Bibliography"/>
@@ -7522,7 +7553,7 @@
       <w:r>
         <w:t xml:space="preserve"> </w:t>
       </w:r>
-      <w:hyperlink r:id="rId86">
+      <w:hyperlink r:id="rId87">
         <w:r>
           <w:rPr>
             <w:rStyle w:val="Hyperlink"/>
@@ -7534,8 +7565,8 @@
         <w:t xml:space="preserve">.</w:t>
       </w:r>
     </w:p>
-    <w:bookmarkEnd w:id="87"/>
-    <w:bookmarkStart w:id="89" w:name="ref-daleGraphsSpatialGraphs2010"/>
+    <w:bookmarkEnd w:id="88"/>
+    <w:bookmarkStart w:id="90" w:name="ref-daleGraphsSpatialGraphs2010"/>
     <w:p>
       <w:pPr>
         <w:pStyle w:val="Bibliography"/>
@@ -7589,7 +7620,7 @@
       <w:r>
         <w:t xml:space="preserve"> </w:t>
       </w:r>
-      <w:hyperlink r:id="rId88">
+      <w:hyperlink r:id="rId89">
         <w:r>
           <w:rPr>
             <w:rStyle w:val="Hyperlink"/>
@@ -7601,8 +7632,8 @@
         <w:t xml:space="preserve">.</w:t>
       </w:r>
     </w:p>
-    <w:bookmarkEnd w:id="89"/>
-    <w:bookmarkStart w:id="90" w:name="ref-darwinOriginSpeciesMeans1859"/>
+    <w:bookmarkEnd w:id="90"/>
+    <w:bookmarkStart w:id="91" w:name="ref-darwinOriginSpeciesMeans1859"/>
     <w:p>
       <w:pPr>
         <w:pStyle w:val="Bibliography"/>
@@ -7827,8 +7858,8 @@
         <w:t xml:space="preserve">. London: J. Murray.</w:t>
       </w:r>
     </w:p>
-    <w:bookmarkEnd w:id="90"/>
-    <w:bookmarkStart w:id="92" w:name="ref-deangelisModelTropicInteraction1975"/>
+    <w:bookmarkEnd w:id="91"/>
+    <w:bookmarkStart w:id="93" w:name="ref-deangelisModelTropicInteraction1975"/>
     <w:p>
       <w:pPr>
         <w:pStyle w:val="Bibliography"/>
@@ -7882,7 +7913,7 @@
       <w:r>
         <w:t xml:space="preserve"> </w:t>
       </w:r>
-      <w:hyperlink r:id="rId91">
+      <w:hyperlink r:id="rId92">
         <w:r>
           <w:rPr>
             <w:rStyle w:val="Hyperlink"/>
@@ -7894,8 +7925,8 @@
         <w:t xml:space="preserve">.</w:t>
       </w:r>
     </w:p>
-    <w:bookmarkEnd w:id="92"/>
-    <w:bookmarkStart w:id="94" w:name="X0cd8b1b2c315f3e3186e0dbbf2fc454fbc2ad9d"/>
+    <w:bookmarkEnd w:id="93"/>
+    <w:bookmarkStart w:id="95" w:name="X0cd8b1b2c315f3e3186e0dbbf2fc454fbc2ad9d"/>
     <w:p>
       <w:pPr>
         <w:pStyle w:val="Bibliography"/>
@@ -7928,7 +7959,7 @@
       <w:r>
         <w:t xml:space="preserve"> </w:t>
       </w:r>
-      <w:hyperlink r:id="rId93">
+      <w:hyperlink r:id="rId94">
         <w:r>
           <w:rPr>
             <w:rStyle w:val="Hyperlink"/>
@@ -7940,8 +7971,8 @@
         <w:t xml:space="preserve">.</w:t>
       </w:r>
     </w:p>
-    <w:bookmarkEnd w:id="94"/>
-    <w:bookmarkStart w:id="96" w:name="Xbdf894eb48feca28c76080dbbbcbceedf5db43e"/>
+    <w:bookmarkEnd w:id="95"/>
+    <w:bookmarkStart w:id="97" w:name="Xbdf894eb48feca28c76080dbbbcbceedf5db43e"/>
     <w:p>
       <w:pPr>
         <w:pStyle w:val="Bibliography"/>
@@ -7986,7 +8017,7 @@
       <w:r>
         <w:t xml:space="preserve"> </w:t>
       </w:r>
-      <w:hyperlink r:id="rId95">
+      <w:hyperlink r:id="rId96">
         <w:r>
           <w:rPr>
             <w:rStyle w:val="Hyperlink"/>
@@ -7998,8 +8029,8 @@
         <w:t xml:space="preserve">.</w:t>
       </w:r>
     </w:p>
-    <w:bookmarkEnd w:id="96"/>
-    <w:bookmarkStart w:id="97" w:name="ref-dunneNetworkStructureFood2006"/>
+    <w:bookmarkEnd w:id="97"/>
+    <w:bookmarkStart w:id="98" w:name="ref-dunneNetworkStructureFood2006"/>
     <w:p>
       <w:pPr>
         <w:pStyle w:val="Bibliography"/>
@@ -8082,8 +8113,8 @@
         <w:t xml:space="preserve">, edited by Jennifer A Dunne and Mercedes Pascual, 27–86. Oxford University Press.</w:t>
       </w:r>
     </w:p>
-    <w:bookmarkEnd w:id="97"/>
-    <w:bookmarkStart w:id="99" w:name="ref-dunneCompilationNetworkAnalyses2008"/>
+    <w:bookmarkEnd w:id="98"/>
+    <w:bookmarkStart w:id="100" w:name="ref-dunneCompilationNetworkAnalyses2008"/>
     <w:p>
       <w:pPr>
         <w:pStyle w:val="Bibliography"/>
@@ -8137,7 +8168,7 @@
       <w:r>
         <w:t xml:space="preserve"> </w:t>
       </w:r>
-      <w:hyperlink r:id="rId98">
+      <w:hyperlink r:id="rId99">
         <w:r>
           <w:rPr>
             <w:rStyle w:val="Hyperlink"/>
@@ -8149,8 +8180,8 @@
         <w:t xml:space="preserve">.</w:t>
       </w:r>
     </w:p>
-    <w:bookmarkEnd w:id="99"/>
-    <w:bookmarkStart w:id="101" w:name="ref-eklofSecondaryExtinctionsFood2013"/>
+    <w:bookmarkEnd w:id="100"/>
+    <w:bookmarkStart w:id="102" w:name="ref-eklofSecondaryExtinctionsFood2013"/>
     <w:p>
       <w:pPr>
         <w:pStyle w:val="Bibliography"/>
@@ -8201,7 +8232,7 @@
       <w:r>
         <w:t xml:space="preserve"> </w:t>
       </w:r>
-      <w:hyperlink r:id="rId100">
+      <w:hyperlink r:id="rId101">
         <w:r>
           <w:rPr>
             <w:rStyle w:val="Hyperlink"/>
@@ -8213,8 +8244,8 @@
         <w:t xml:space="preserve">.</w:t>
       </w:r>
     </w:p>
-    <w:bookmarkEnd w:id="101"/>
-    <w:bookmarkStart w:id="103" w:name="ref-fortunaHabitatLossStructure2006"/>
+    <w:bookmarkEnd w:id="102"/>
+    <w:bookmarkStart w:id="104" w:name="ref-fortunaHabitatLossStructure2006"/>
     <w:p>
       <w:pPr>
         <w:pStyle w:val="Bibliography"/>
@@ -8259,7 +8290,7 @@
       <w:r>
         <w:t xml:space="preserve"> </w:t>
       </w:r>
-      <w:hyperlink r:id="rId102">
+      <w:hyperlink r:id="rId103">
         <w:r>
           <w:rPr>
             <w:rStyle w:val="Hyperlink"/>
@@ -8271,8 +8302,8 @@
         <w:t xml:space="preserve">.</w:t>
       </w:r>
     </w:p>
-    <w:bookmarkEnd w:id="103"/>
-    <w:bookmarkStart w:id="105" w:name="ref-gravelInferringFoodWeb2013"/>
+    <w:bookmarkEnd w:id="104"/>
+    <w:bookmarkStart w:id="106" w:name="ref-gravelInferringFoodWeb2013"/>
     <w:p>
       <w:pPr>
         <w:pStyle w:val="Bibliography"/>
@@ -8305,7 +8336,7 @@
       <w:r>
         <w:t xml:space="preserve"> </w:t>
       </w:r>
-      <w:hyperlink r:id="rId104">
+      <w:hyperlink r:id="rId105">
         <w:r>
           <w:rPr>
             <w:rStyle w:val="Hyperlink"/>
@@ -8317,8 +8348,8 @@
         <w:t xml:space="preserve">.</w:t>
       </w:r>
     </w:p>
-    <w:bookmarkEnd w:id="105"/>
-    <w:bookmarkStart w:id="107" w:name="ref-grayJoiningDotsAutomated2015"/>
+    <w:bookmarkEnd w:id="106"/>
+    <w:bookmarkStart w:id="108" w:name="ref-grayJoiningDotsAutomated2015"/>
     <w:p>
       <w:pPr>
         <w:pStyle w:val="Bibliography"/>
@@ -8363,7 +8394,7 @@
       <w:r>
         <w:t xml:space="preserve"> </w:t>
       </w:r>
-      <w:hyperlink r:id="rId106">
+      <w:hyperlink r:id="rId107">
         <w:r>
           <w:rPr>
             <w:rStyle w:val="Hyperlink"/>
@@ -8375,8 +8406,8 @@
         <w:t xml:space="preserve">.</w:t>
       </w:r>
     </w:p>
-    <w:bookmarkEnd w:id="107"/>
-    <w:bookmarkStart w:id="109" w:name="Xf53c03f1c3fea4e4289657cbb0682f5f23e8b1d"/>
+    <w:bookmarkEnd w:id="108"/>
+    <w:bookmarkStart w:id="110" w:name="Xf53c03f1c3fea4e4289657cbb0682f5f23e8b1d"/>
     <w:p>
       <w:pPr>
         <w:pStyle w:val="Bibliography"/>
@@ -8418,7 +8449,7 @@
       <w:r>
         <w:t xml:space="preserve"> </w:t>
       </w:r>
-      <w:hyperlink r:id="rId108">
+      <w:hyperlink r:id="rId109">
         <w:r>
           <w:rPr>
             <w:rStyle w:val="Hyperlink"/>
@@ -8430,8 +8461,8 @@
         <w:t xml:space="preserve">.</w:t>
       </w:r>
     </w:p>
-    <w:bookmarkEnd w:id="109"/>
-    <w:bookmarkStart w:id="111" w:name="X2d6834cb08966b7d5da0c61c80079bb46b07a34"/>
+    <w:bookmarkEnd w:id="110"/>
+    <w:bookmarkStart w:id="112" w:name="X2d6834cb08966b7d5da0c61c80079bb46b07a34"/>
     <w:p>
       <w:pPr>
         <w:pStyle w:val="Bibliography"/>
@@ -8461,7 +8492,7 @@
       <w:r>
         <w:t xml:space="preserve"> </w:t>
       </w:r>
-      <w:hyperlink r:id="rId110">
+      <w:hyperlink r:id="rId111">
         <w:r>
           <w:rPr>
             <w:rStyle w:val="Hyperlink"/>
@@ -8473,8 +8504,8 @@
         <w:t xml:space="preserve">.</w:t>
       </w:r>
     </w:p>
-    <w:bookmarkEnd w:id="111"/>
-    <w:bookmarkStart w:id="113" w:name="ref-llewelynPredictingPredatorPrey2023"/>
+    <w:bookmarkEnd w:id="112"/>
+    <w:bookmarkStart w:id="114" w:name="ref-llewelynPredictingPredatorPrey2023"/>
     <w:p>
       <w:pPr>
         <w:pStyle w:val="Bibliography"/>
@@ -8507,7 +8538,7 @@
       <w:r>
         <w:t xml:space="preserve"> </w:t>
       </w:r>
-      <w:hyperlink r:id="rId112">
+      <w:hyperlink r:id="rId113">
         <w:r>
           <w:rPr>
             <w:rStyle w:val="Hyperlink"/>
@@ -8519,8 +8550,8 @@
         <w:t xml:space="preserve">.</w:t>
       </w:r>
     </w:p>
-    <w:bookmarkEnd w:id="113"/>
-    <w:bookmarkStart w:id="115" w:name="X159b3081d161fe48d811a7a266284af476e9565"/>
+    <w:bookmarkEnd w:id="114"/>
+    <w:bookmarkStart w:id="116" w:name="X159b3081d161fe48d811a7a266284af476e9565"/>
     <w:p>
       <w:pPr>
         <w:pStyle w:val="Bibliography"/>
@@ -8586,7 +8617,7 @@
       <w:r>
         <w:t xml:space="preserve"> </w:t>
       </w:r>
-      <w:hyperlink r:id="rId114">
+      <w:hyperlink r:id="rId115">
         <w:r>
           <w:rPr>
             <w:rStyle w:val="Hyperlink"/>
@@ -8598,13 +8629,71 @@
         <w:t xml:space="preserve">.</w:t>
       </w:r>
     </w:p>
-    <w:bookmarkEnd w:id="115"/>
-    <w:bookmarkStart w:id="117" w:name="X9a5602d39772ae027b885bf5c9cb3d36ba71c0c"/>
+    <w:bookmarkEnd w:id="116"/>
+    <w:bookmarkStart w:id="118" w:name="X2a589c3f70be24dcdbea2f3732f285388833a32"/>
     <w:p>
       <w:pPr>
         <w:pStyle w:val="Bibliography"/>
       </w:pPr>
       <w:r>
+        <w:t xml:space="preserve">Matthews, B. W. 1975.</w:t>
+      </w:r>
+      <w:r>
+        <w:t xml:space="preserve"> </w:t>
+      </w:r>
+      <w:r>
+        <w:t xml:space="preserve">“Comparison of the Predicted and Observed Secondary Structure of</w:t>
+      </w:r>
+      <w:r>
+        <w:t xml:space="preserve"> </w:t>
+      </w:r>
+      <w:r>
+        <w:t xml:space="preserve">T4</w:t>
+      </w:r>
+      <w:r>
+        <w:t xml:space="preserve"> </w:t>
+      </w:r>
+      <w:r>
+        <w:t xml:space="preserve">Phage Lysozyme.”</w:t>
+      </w:r>
+      <w:r>
+        <w:t xml:space="preserve"> </w:t>
+      </w:r>
+      <w:r>
+        <w:rPr>
+          <w:iCs/>
+          <w:i/>
+        </w:rPr>
+        <w:t xml:space="preserve">Biochimica Et Biophysica Acta (BBA) - Protein Structure</w:t>
+      </w:r>
+      <w:r>
+        <w:t xml:space="preserve"> </w:t>
+      </w:r>
+      <w:r>
+        <w:t xml:space="preserve">405 (2): 442–51.</w:t>
+      </w:r>
+      <w:r>
+        <w:t xml:space="preserve"> </w:t>
+      </w:r>
+      <w:hyperlink r:id="rId117">
+        <w:r>
+          <w:rPr>
+            <w:rStyle w:val="Hyperlink"/>
+          </w:rPr>
+          <w:t xml:space="preserve">https://doi.org/10.1016/0005-2795(75)90109-9</w:t>
+        </w:r>
+      </w:hyperlink>
+      <w:r>
+        <w:t xml:space="preserve">.</w:t>
+      </w:r>
+    </w:p>
+    <w:bookmarkEnd w:id="118"/>
+    <w:bookmarkStart w:id="120" w:name="X9a5602d39772ae027b885bf5c9cb3d36ba71c0c"/>
+    <w:p>
+      <w:pPr>
+        <w:pStyle w:val="Bibliography"/>
+      </w:pPr>
+      <w:r>
         <w:t xml:space="preserve">Morales-Castilla, Ignacio, Miguel G. Matias, Dominique Gravel, and Miguel B. Araújo. 2015.</w:t>
       </w:r>
       <w:r>
@@ -8632,7 +8721,7 @@
       <w:r>
         <w:t xml:space="preserve"> </w:t>
       </w:r>
-      <w:hyperlink r:id="rId116">
+      <w:hyperlink r:id="rId119">
         <w:r>
           <w:rPr>
             <w:rStyle w:val="Hyperlink"/>
@@ -8644,8 +8733,8 @@
         <w:t xml:space="preserve">.</w:t>
       </w:r>
     </w:p>
-    <w:bookmarkEnd w:id="117"/>
-    <w:bookmarkStart w:id="119" w:name="ref-ohlmannMappingImprintBiotic2018"/>
+    <w:bookmarkEnd w:id="120"/>
+    <w:bookmarkStart w:id="122" w:name="ref-ohlmannMappingImprintBiotic2018"/>
     <w:p>
       <w:pPr>
         <w:pStyle w:val="Bibliography"/>
@@ -8689,7 +8778,7 @@
       <w:r>
         <w:t xml:space="preserve"> </w:t>
       </w:r>
-      <w:hyperlink r:id="rId118">
+      <w:hyperlink r:id="rId121">
         <w:r>
           <w:rPr>
             <w:rStyle w:val="Hyperlink"/>
@@ -8701,8 +8790,8 @@
         <w:t xml:space="preserve">.</w:t>
       </w:r>
     </w:p>
-    <w:bookmarkEnd w:id="119"/>
-    <w:bookmarkStart w:id="121" w:name="ref-petcheySizeForagingFood2008"/>
+    <w:bookmarkEnd w:id="122"/>
+    <w:bookmarkStart w:id="124" w:name="ref-petcheySizeForagingFood2008"/>
     <w:p>
       <w:pPr>
         <w:pStyle w:val="Bibliography"/>
@@ -8735,7 +8824,7 @@
       <w:r>
         <w:t xml:space="preserve"> </w:t>
       </w:r>
-      <w:hyperlink r:id="rId120">
+      <w:hyperlink r:id="rId123">
         <w:r>
           <w:rPr>
             <w:rStyle w:val="Hyperlink"/>
@@ -8747,8 +8836,8 @@
         <w:t xml:space="preserve">.</w:t>
       </w:r>
     </w:p>
-    <w:bookmarkEnd w:id="121"/>
-    <w:bookmarkStart w:id="123" w:name="ref-petcheyFitEfficiencyBiology2011"/>
+    <w:bookmarkEnd w:id="124"/>
+    <w:bookmarkStart w:id="126" w:name="ref-petcheyFitEfficiencyBiology2011"/>
     <w:p>
       <w:pPr>
         <w:pStyle w:val="Bibliography"/>
@@ -8793,7 +8882,7 @@
       <w:r>
         <w:t xml:space="preserve"> </w:t>
       </w:r>
-      <w:hyperlink r:id="rId122">
+      <w:hyperlink r:id="rId125">
         <w:r>
           <w:rPr>
             <w:rStyle w:val="Hyperlink"/>
@@ -8805,8 +8894,8 @@
         <w:t xml:space="preserve">.</w:t>
       </w:r>
     </w:p>
-    <w:bookmarkEnd w:id="123"/>
-    <w:bookmarkStart w:id="125" w:name="ref-pichlerMachineLearningAlgorithms2020"/>
+    <w:bookmarkEnd w:id="126"/>
+    <w:bookmarkStart w:id="128" w:name="ref-pichlerMachineLearningAlgorithms2020"/>
     <w:p>
       <w:pPr>
         <w:pStyle w:val="Bibliography"/>
@@ -8839,7 +8928,7 @@
       <w:r>
         <w:t xml:space="preserve"> </w:t>
       </w:r>
-      <w:hyperlink r:id="rId124">
+      <w:hyperlink r:id="rId127">
         <w:r>
           <w:rPr>
             <w:rStyle w:val="Hyperlink"/>
@@ -8851,8 +8940,8 @@
         <w:t xml:space="preserve">.</w:t>
       </w:r>
     </w:p>
-    <w:bookmarkEnd w:id="125"/>
-    <w:bookmarkStart w:id="127" w:name="ref-poelenGlobalBioticInteractions2014"/>
+    <w:bookmarkEnd w:id="128"/>
+    <w:bookmarkStart w:id="130" w:name="ref-poelenGlobalBioticInteractions2014"/>
     <w:p>
       <w:pPr>
         <w:pStyle w:val="Bibliography"/>
@@ -8897,7 +8986,7 @@
       <w:r>
         <w:t xml:space="preserve"> </w:t>
       </w:r>
-      <w:hyperlink r:id="rId126">
+      <w:hyperlink r:id="rId129">
         <w:r>
           <w:rPr>
             <w:rStyle w:val="Hyperlink"/>
@@ -8909,8 +8998,8 @@
         <w:t xml:space="preserve">.</w:t>
       </w:r>
     </w:p>
-    <w:bookmarkEnd w:id="127"/>
-    <w:bookmarkStart w:id="129" w:name="X023758d2a089016cd8f0c9d2421079cf7d062ff"/>
+    <w:bookmarkEnd w:id="130"/>
+    <w:bookmarkStart w:id="132" w:name="X023758d2a089016cd8f0c9d2421079cf7d062ff"/>
     <w:p>
       <w:pPr>
         <w:pStyle w:val="Bibliography"/>
@@ -8943,7 +9032,7 @@
       <w:r>
         <w:t xml:space="preserve"> </w:t>
       </w:r>
-      <w:hyperlink r:id="rId128">
+      <w:hyperlink r:id="rId131">
         <w:r>
           <w:rPr>
             <w:rStyle w:val="Hyperlink"/>
@@ -8955,8 +9044,8 @@
         <w:t xml:space="preserve">.</w:t>
       </w:r>
     </w:p>
-    <w:bookmarkEnd w:id="129"/>
-    <w:bookmarkStart w:id="131" w:name="ref-poisotMangalMakingEcological2016"/>
+    <w:bookmarkEnd w:id="132"/>
+    <w:bookmarkStart w:id="134" w:name="ref-poisotMangalMakingEcological2016"/>
     <w:p>
       <w:pPr>
         <w:pStyle w:val="Bibliography"/>
@@ -8989,7 +9078,7 @@
       <w:r>
         <w:t xml:space="preserve"> </w:t>
       </w:r>
-      <w:hyperlink r:id="rId130">
+      <w:hyperlink r:id="rId133">
         <w:r>
           <w:rPr>
             <w:rStyle w:val="Hyperlink"/>
@@ -9001,8 +9090,8 @@
         <w:t xml:space="preserve">.</w:t>
       </w:r>
     </w:p>
-    <w:bookmarkEnd w:id="131"/>
-    <w:bookmarkStart w:id="133" w:name="ref-poisotGlobalKnowledgeGaps2021"/>
+    <w:bookmarkEnd w:id="134"/>
+    <w:bookmarkStart w:id="136" w:name="ref-poisotGlobalKnowledgeGaps2021"/>
     <w:p>
       <w:pPr>
         <w:pStyle w:val="Bibliography"/>
@@ -9035,7 +9124,7 @@
       <w:r>
         <w:t xml:space="preserve"> </w:t>
       </w:r>
-      <w:hyperlink r:id="rId132">
+      <w:hyperlink r:id="rId135">
         <w:r>
           <w:rPr>
             <w:rStyle w:val="Hyperlink"/>
@@ -9047,8 +9136,8 @@
         <w:t xml:space="preserve">.</w:t>
       </w:r>
     </w:p>
-    <w:bookmarkEnd w:id="133"/>
-    <w:bookmarkStart w:id="135" w:name="Xaad5d089781464e09d30bec824bd68c468804d7"/>
+    <w:bookmarkEnd w:id="136"/>
+    <w:bookmarkStart w:id="138" w:name="Xaad5d089781464e09d30bec824bd68c468804d7"/>
     <w:p>
       <w:pPr>
         <w:pStyle w:val="Bibliography"/>
@@ -9081,7 +9170,7 @@
       <w:r>
         <w:t xml:space="preserve"> </w:t>
       </w:r>
-      <w:hyperlink r:id="rId134">
+      <w:hyperlink r:id="rId137">
         <w:r>
           <w:rPr>
             <w:rStyle w:val="Hyperlink"/>
@@ -9093,8 +9182,8 @@
         <w:t xml:space="preserve">.</w:t>
       </w:r>
     </w:p>
-    <w:bookmarkEnd w:id="135"/>
-    <w:bookmarkStart w:id="137" w:name="ref-poisotSyntheticDatasetsCommunity2016"/>
+    <w:bookmarkEnd w:id="138"/>
+    <w:bookmarkStart w:id="140" w:name="ref-poisotSyntheticDatasetsCommunity2016"/>
     <w:p>
       <w:pPr>
         <w:pStyle w:val="Bibliography"/>
@@ -9127,7 +9216,7 @@
       <w:r>
         <w:t xml:space="preserve"> </w:t>
       </w:r>
-      <w:hyperlink r:id="rId136">
+      <w:hyperlink r:id="rId139">
         <w:r>
           <w:rPr>
             <w:rStyle w:val="Hyperlink"/>
@@ -9139,8 +9228,8 @@
         <w:t xml:space="preserve">.</w:t>
       </w:r>
     </w:p>
-    <w:bookmarkEnd w:id="137"/>
-    <w:bookmarkStart w:id="139" w:name="ref-poisotSpeciesWhyEcological2015"/>
+    <w:bookmarkEnd w:id="140"/>
+    <w:bookmarkStart w:id="142" w:name="ref-poisotSpeciesWhyEcological2015"/>
     <w:p>
       <w:pPr>
         <w:pStyle w:val="Bibliography"/>
@@ -9173,7 +9262,7 @@
       <w:r>
         <w:t xml:space="preserve"> </w:t>
       </w:r>
-      <w:hyperlink r:id="rId138">
+      <w:hyperlink r:id="rId141">
         <w:r>
           <w:rPr>
             <w:rStyle w:val="Hyperlink"/>
@@ -9185,8 +9274,8 @@
         <w:t xml:space="preserve">.</w:t>
       </w:r>
     </w:p>
-    <w:bookmarkEnd w:id="139"/>
-    <w:bookmarkStart w:id="141" w:name="ref-poisotDescribeUnderstandPredict2016"/>
+    <w:bookmarkEnd w:id="142"/>
+    <w:bookmarkStart w:id="144" w:name="ref-poisotDescribeUnderstandPredict2016"/>
     <w:p>
       <w:pPr>
         <w:pStyle w:val="Bibliography"/>
@@ -9219,7 +9308,7 @@
       <w:r>
         <w:t xml:space="preserve"> </w:t>
       </w:r>
-      <w:hyperlink r:id="rId140">
+      <w:hyperlink r:id="rId143">
         <w:r>
           <w:rPr>
             <w:rStyle w:val="Hyperlink"/>
@@ -9231,8 +9320,8 @@
         <w:t xml:space="preserve">.</w:t>
       </w:r>
     </w:p>
-    <w:bookmarkEnd w:id="141"/>
-    <w:bookmarkStart w:id="143" w:name="ref-pomeranzInferringPredatorPrey2019"/>
+    <w:bookmarkEnd w:id="144"/>
+    <w:bookmarkStart w:id="146" w:name="ref-pomeranzInferringPredatorPrey2019"/>
     <w:p>
       <w:pPr>
         <w:pStyle w:val="Bibliography"/>
@@ -9265,7 +9354,7 @@
       <w:r>
         <w:t xml:space="preserve"> </w:t>
       </w:r>
-      <w:hyperlink r:id="rId142">
+      <w:hyperlink r:id="rId145">
         <w:r>
           <w:rPr>
             <w:rStyle w:val="Hyperlink"/>
@@ -9277,8 +9366,8 @@
         <w:t xml:space="preserve">.</w:t>
       </w:r>
     </w:p>
-    <w:bookmarkEnd w:id="143"/>
-    <w:bookmarkStart w:id="145" w:name="ref-pringleUntanglingFoodWebs2020"/>
+    <w:bookmarkEnd w:id="146"/>
+    <w:bookmarkStart w:id="148" w:name="ref-pringleUntanglingFoodWebs2020"/>
     <w:p>
       <w:pPr>
         <w:pStyle w:val="Bibliography"/>
@@ -9337,7 +9426,7 @@
       <w:r>
         <w:t xml:space="preserve"> </w:t>
       </w:r>
-      <w:hyperlink r:id="rId144">
+      <w:hyperlink r:id="rId147">
         <w:r>
           <w:rPr>
             <w:rStyle w:val="Hyperlink"/>
@@ -9349,8 +9438,8 @@
         <w:t xml:space="preserve">.</w:t>
       </w:r>
     </w:p>
-    <w:bookmarkEnd w:id="145"/>
-    <w:bookmarkStart w:id="147" w:name="ref-pringleResolvingFoodWebStructure2020"/>
+    <w:bookmarkEnd w:id="148"/>
+    <w:bookmarkStart w:id="150" w:name="ref-pringleResolvingFoodWebStructure2020"/>
     <w:p>
       <w:pPr>
         <w:pStyle w:val="Bibliography"/>
@@ -9392,7 +9481,7 @@
       <w:r>
         <w:t xml:space="preserve"> </w:t>
       </w:r>
-      <w:hyperlink r:id="rId146">
+      <w:hyperlink r:id="rId149">
         <w:r>
           <w:rPr>
             <w:rStyle w:val="Hyperlink"/>
@@ -9404,8 +9493,8 @@
         <w:t xml:space="preserve">.</w:t>
       </w:r>
     </w:p>
-    <w:bookmarkEnd w:id="147"/>
-    <w:bookmarkStart w:id="149" w:name="ref-proulxNetworkThinkingEcology2005"/>
+    <w:bookmarkEnd w:id="150"/>
+    <w:bookmarkStart w:id="152" w:name="ref-proulxNetworkThinkingEcology2005"/>
     <w:p>
       <w:pPr>
         <w:pStyle w:val="Bibliography"/>
@@ -9438,7 +9527,7 @@
       <w:r>
         <w:t xml:space="preserve"> </w:t>
       </w:r>
-      <w:hyperlink r:id="rId148">
+      <w:hyperlink r:id="rId151">
         <w:r>
           <w:rPr>
             <w:rStyle w:val="Hyperlink"/>
@@ -9450,8 +9539,8 @@
         <w:t xml:space="preserve">.</w:t>
       </w:r>
     </w:p>
-    <w:bookmarkEnd w:id="149"/>
-    <w:bookmarkStart w:id="151" w:name="ref-rohrModelingFoodWebs2010"/>
+    <w:bookmarkEnd w:id="152"/>
+    <w:bookmarkStart w:id="154" w:name="ref-rohrModelingFoodWebs2010"/>
     <w:p>
       <w:pPr>
         <w:pStyle w:val="Bibliography"/>
@@ -9502,7 +9591,7 @@
       <w:r>
         <w:t xml:space="preserve"> </w:t>
       </w:r>
-      <w:hyperlink r:id="rId150">
+      <w:hyperlink r:id="rId153">
         <w:r>
           <w:rPr>
             <w:rStyle w:val="Hyperlink"/>
@@ -9514,8 +9603,8 @@
         <w:t xml:space="preserve">.</w:t>
       </w:r>
     </w:p>
-    <w:bookmarkEnd w:id="151"/>
-    <w:bookmarkStart w:id="153" w:name="X0fb50f1746fa9d2b24f89ed5bfe6ae1a2f58cc2"/>
+    <w:bookmarkEnd w:id="154"/>
+    <w:bookmarkStart w:id="156" w:name="X0fb50f1746fa9d2b24f89ed5bfe6ae1a2f58cc2"/>
     <w:p>
       <w:pPr>
         <w:pStyle w:val="Bibliography"/>
@@ -9538,7 +9627,7 @@
       <w:r>
         <w:t xml:space="preserve"> </w:t>
       </w:r>
-      <w:hyperlink r:id="rId152">
+      <w:hyperlink r:id="rId155">
         <w:r>
           <w:rPr>
             <w:rStyle w:val="Hyperlink"/>
@@ -9550,8 +9639,8 @@
         <w:t xml:space="preserve">.</w:t>
       </w:r>
     </w:p>
-    <w:bookmarkEnd w:id="153"/>
-    <w:bookmarkStart w:id="155" w:name="ref-stoufferEvidenceExistenceRobust2007"/>
+    <w:bookmarkEnd w:id="156"/>
+    <w:bookmarkStart w:id="158" w:name="ref-stoufferEvidenceExistenceRobust2007"/>
     <w:p>
       <w:pPr>
         <w:pStyle w:val="Bibliography"/>
@@ -9584,7 +9673,7 @@
       <w:r>
         <w:t xml:space="preserve"> </w:t>
       </w:r>
-      <w:hyperlink r:id="rId154">
+      <w:hyperlink r:id="rId157">
         <w:r>
           <w:rPr>
             <w:rStyle w:val="Hyperlink"/>
@@ -9596,8 +9685,8 @@
         <w:t xml:space="preserve">.</w:t>
       </w:r>
     </w:p>
-    <w:bookmarkEnd w:id="155"/>
-    <w:bookmarkStart w:id="157" w:name="ref-strydomFoodWebReconstruction2022"/>
+    <w:bookmarkEnd w:id="158"/>
+    <w:bookmarkStart w:id="160" w:name="ref-strydomFoodWebReconstruction2022"/>
     <w:p>
       <w:pPr>
         <w:pStyle w:val="Bibliography"/>
@@ -9630,7 +9719,7 @@
       <w:r>
         <w:t xml:space="preserve"> </w:t>
       </w:r>
-      <w:hyperlink r:id="rId156">
+      <w:hyperlink r:id="rId159">
         <w:r>
           <w:rPr>
             <w:rStyle w:val="Hyperlink"/>
@@ -9642,8 +9731,8 @@
         <w:t xml:space="preserve">.</w:t>
       </w:r>
     </w:p>
-    <w:bookmarkEnd w:id="157"/>
-    <w:bookmarkStart w:id="159" w:name="ref-strydomGraphEmbeddingTransfer2023"/>
+    <w:bookmarkEnd w:id="160"/>
+    <w:bookmarkStart w:id="162" w:name="ref-strydomGraphEmbeddingTransfer2023"/>
     <w:p>
       <w:pPr>
         <w:pStyle w:val="Bibliography"/>
@@ -9676,7 +9765,7 @@
       <w:r>
         <w:t xml:space="preserve"> </w:t>
       </w:r>
-      <w:hyperlink r:id="rId158">
+      <w:hyperlink r:id="rId161">
         <w:r>
           <w:rPr>
             <w:rStyle w:val="Hyperlink"/>
@@ -9688,8 +9777,8 @@
         <w:t xml:space="preserve">.</w:t>
       </w:r>
     </w:p>
-    <w:bookmarkEnd w:id="159"/>
-    <w:bookmarkStart w:id="161" w:name="ref-strydomRoadmapPredictingSpecies2021"/>
+    <w:bookmarkEnd w:id="162"/>
+    <w:bookmarkStart w:id="164" w:name="ref-strydomRoadmapPredictingSpecies2021"/>
     <w:p>
       <w:pPr>
         <w:pStyle w:val="Bibliography"/>
@@ -9722,7 +9811,7 @@
       <w:r>
         <w:t xml:space="preserve"> </w:t>
       </w:r>
-      <w:hyperlink r:id="rId160">
+      <w:hyperlink r:id="rId163">
         <w:r>
           <w:rPr>
             <w:rStyle w:val="Hyperlink"/>
@@ -9734,8 +9823,8 @@
         <w:t xml:space="preserve">.</w:t>
       </w:r>
     </w:p>
-    <w:bookmarkEnd w:id="161"/>
-    <w:bookmarkStart w:id="163" w:name="ref-strydomSVDEntropyReveals2021"/>
+    <w:bookmarkEnd w:id="164"/>
+    <w:bookmarkStart w:id="166" w:name="ref-strydomSVDEntropyReveals2021"/>
     <w:p>
       <w:pPr>
         <w:pStyle w:val="Bibliography"/>
@@ -9798,7 +9887,7 @@
       <w:r>
         <w:t xml:space="preserve"> </w:t>
       </w:r>
-      <w:hyperlink r:id="rId162">
+      <w:hyperlink r:id="rId165">
         <w:r>
           <w:rPr>
             <w:rStyle w:val="Hyperlink"/>
@@ -9810,8 +9899,8 @@
         <w:t xml:space="preserve">.</w:t>
       </w:r>
     </w:p>
-    <w:bookmarkEnd w:id="163"/>
-    <w:bookmarkStart w:id="165" w:name="X141c0540ac7dad5bc39e53d2ae1f5769b96004c"/>
+    <w:bookmarkEnd w:id="166"/>
+    <w:bookmarkStart w:id="168" w:name="X141c0540ac7dad5bc39e53d2ae1f5769b96004c"/>
     <w:p>
       <w:pPr>
         <w:pStyle w:val="Bibliography"/>
@@ -9887,7 +9976,7 @@
       <w:r>
         <w:t xml:space="preserve"> </w:t>
       </w:r>
-      <w:hyperlink r:id="rId164">
+      <w:hyperlink r:id="rId167">
         <w:r>
           <w:rPr>
             <w:rStyle w:val="Hyperlink"/>
@@ -9899,8 +9988,8 @@
         <w:t xml:space="preserve">.</w:t>
       </w:r>
     </w:p>
-    <w:bookmarkEnd w:id="165"/>
-    <w:bookmarkStart w:id="167" w:name="X31a4fa003bce600ed04df56db844e85b8f7350e"/>
+    <w:bookmarkEnd w:id="168"/>
+    <w:bookmarkStart w:id="170" w:name="X31a4fa003bce600ed04df56db844e85b8f7350e"/>
     <w:p>
       <w:pPr>
         <w:pStyle w:val="Bibliography"/>
@@ -9933,7 +10022,7 @@
       <w:r>
         <w:t xml:space="preserve"> </w:t>
       </w:r>
-      <w:hyperlink r:id="rId166">
+      <w:hyperlink r:id="rId169">
         <w:r>
           <w:rPr>
             <w:rStyle w:val="Hyperlink"/>
@@ -9945,8 +10034,8 @@
         <w:t xml:space="preserve">.</w:t>
       </w:r>
     </w:p>
-    <w:bookmarkEnd w:id="167"/>
-    <w:bookmarkStart w:id="169" w:name="ref-vermaatMajorDimensionsFoodweb2009"/>
+    <w:bookmarkEnd w:id="170"/>
+    <w:bookmarkStart w:id="172" w:name="ref-vermaatMajorDimensionsFoodweb2009"/>
     <w:p>
       <w:pPr>
         <w:pStyle w:val="Bibliography"/>
@@ -9979,7 +10068,7 @@
       <w:r>
         <w:t xml:space="preserve"> </w:t>
       </w:r>
-      <w:hyperlink r:id="rId168">
+      <w:hyperlink r:id="rId171">
         <w:r>
           <w:rPr>
             <w:rStyle w:val="Hyperlink"/>
@@ -9991,8 +10080,8 @@
         <w:t xml:space="preserve">.</w:t>
       </w:r>
     </w:p>
-    <w:bookmarkEnd w:id="169"/>
-    <w:bookmarkStart w:id="171" w:name="ref-williamsSimpleRulesYield2000"/>
+    <w:bookmarkEnd w:id="172"/>
+    <w:bookmarkStart w:id="174" w:name="ref-williamsSimpleRulesYield2000"/>
     <w:p>
       <w:pPr>
         <w:pStyle w:val="Bibliography"/>
@@ -10025,7 +10114,7 @@
       <w:r>
         <w:t xml:space="preserve"> </w:t>
       </w:r>
-      <w:hyperlink r:id="rId170">
+      <w:hyperlink r:id="rId173">
         <w:r>
           <w:rPr>
             <w:rStyle w:val="Hyperlink"/>
@@ -10037,8 +10126,8 @@
         <w:t xml:space="preserve">.</w:t>
       </w:r>
     </w:p>
-    <w:bookmarkEnd w:id="171"/>
-    <w:bookmarkStart w:id="173" w:name="ref-williamsSuccessItsLimits2008"/>
+    <w:bookmarkEnd w:id="174"/>
+    <w:bookmarkStart w:id="176" w:name="ref-williamsSuccessItsLimits2008"/>
     <w:p>
       <w:pPr>
         <w:pStyle w:val="Bibliography"/>
@@ -10071,7 +10160,7 @@
       <w:r>
         <w:t xml:space="preserve"> </w:t>
       </w:r>
-      <w:hyperlink r:id="rId172">
+      <w:hyperlink r:id="rId175">
         <w:r>
           <w:rPr>
             <w:rStyle w:val="Hyperlink"/>
@@ -10083,8 +10172,8 @@
         <w:t xml:space="preserve">.</w:t>
       </w:r>
     </w:p>
-    <w:bookmarkEnd w:id="173"/>
-    <w:bookmarkStart w:id="175" w:name="X88f1d6f63b0836bbf1d6ae3f885d8fb9f247ff3"/>
+    <w:bookmarkEnd w:id="176"/>
+    <w:bookmarkStart w:id="178" w:name="X88f1d6f63b0836bbf1d6ae3f885d8fb9f247ff3"/>
     <w:p>
       <w:pPr>
         <w:pStyle w:val="Bibliography"/>
@@ -10138,7 +10227,7 @@
       <w:r>
         <w:t xml:space="preserve"> </w:t>
       </w:r>
-      <w:hyperlink r:id="rId174">
+      <w:hyperlink r:id="rId177">
         <w:r>
           <w:rPr>
             <w:rStyle w:val="Hyperlink"/>
@@ -10150,9 +10239,9 @@
         <w:t xml:space="preserve">.</w:t>
       </w:r>
     </w:p>
-    <w:bookmarkEnd w:id="175"/>
-    <w:bookmarkEnd w:id="176"/>
-    <w:bookmarkEnd w:id="177"/>
+    <w:bookmarkEnd w:id="178"/>
+    <w:bookmarkEnd w:id="179"/>
+    <w:bookmarkEnd w:id="180"/>
     <w:sectPr/>
   </w:body>
 </w:document>

</xml_diff>

<commit_message>
:see_no_evil: wrong fortin ref
</commit_message>
<xml_diff>
--- a/docs/index.docx
+++ b/docs/index.docx
@@ -2123,7 +2123,7 @@
         <w:t xml:space="preserve"> </w:t>
       </w:r>
       <w:r>
-        <w:t xml:space="preserve">(Dale and Fortin 2010)</w:t>
+        <w:t xml:space="preserve">(Fortin et al. 2012)</w:t>
       </w:r>
       <w:r>
         <w:t xml:space="preserve">, and the tools and language that we use to quantify the structure and properties of networks</w:t>
@@ -7786,37 +7786,285 @@
       </w:r>
     </w:p>
     <w:bookmarkEnd w:id="90"/>
-    <w:bookmarkStart w:id="92" w:name="ref-daleGraphsSpatialGraphs2010"/>
+    <w:bookmarkStart w:id="91" w:name="X1edd2253d2e7e8e6db9e7574240f432ddda2ce1"/>
     <w:p>
       <w:pPr>
         <w:pStyle w:val="Bibliography"/>
       </w:pPr>
       <w:r>
-        <w:t xml:space="preserve">Dale, M. R. T., and M.-J. Fortin. 2010.</w:t>
-      </w:r>
-      <w:r>
-        <w:t xml:space="preserve"> </w:t>
-      </w:r>
-      <w:r>
-        <w:t xml:space="preserve">“From</w:t>
-      </w:r>
-      <w:r>
-        <w:t xml:space="preserve"> </w:t>
-      </w:r>
-      <w:r>
-        <w:t xml:space="preserve">Graphs</w:t>
-      </w:r>
-      <w:r>
-        <w:t xml:space="preserve"> </w:t>
-      </w:r>
-      <w:r>
-        <w:t xml:space="preserve">to</w:t>
-      </w:r>
-      <w:r>
-        <w:t xml:space="preserve"> </w:t>
-      </w:r>
-      <w:r>
-        <w:t xml:space="preserve">Spatial Graphs</w:t>
+        <w:t xml:space="preserve">Dansereau, Gabriel, Ceres Barros, and Timothée Poisot. 2023.</w:t>
+      </w:r>
+      <w:r>
+        <w:t xml:space="preserve"> </w:t>
+      </w:r>
+      <w:r>
+        <w:t xml:space="preserve">“Spatially Explicit Predictions of Food Web Structure from Regional Level Data,”</w:t>
+      </w:r>
+      <w:r>
+        <w:t xml:space="preserve"> </w:t>
+      </w:r>
+      <w:r>
+        <w:t xml:space="preserve">September.</w:t>
+      </w:r>
+    </w:p>
+    <w:bookmarkEnd w:id="91"/>
+    <w:bookmarkStart w:id="92" w:name="ref-darwinOriginSpeciesMeans1859"/>
+    <w:p>
+      <w:pPr>
+        <w:pStyle w:val="Bibliography"/>
+      </w:pPr>
+      <w:r>
+        <w:t xml:space="preserve">Darwin, Charles. 1859.</w:t>
+      </w:r>
+      <w:r>
+        <w:t xml:space="preserve"> </w:t>
+      </w:r>
+      <w:r>
+        <w:rPr>
+          <w:iCs/>
+          <w:i/>
+        </w:rPr>
+        <w:t xml:space="preserve">On the</w:t>
+      </w:r>
+      <w:r>
+        <w:rPr>
+          <w:iCs/>
+          <w:i/>
+        </w:rPr>
+        <w:t xml:space="preserve"> </w:t>
+      </w:r>
+      <w:r>
+        <w:rPr>
+          <w:iCs/>
+          <w:i/>
+        </w:rPr>
+        <w:t xml:space="preserve">Origin</w:t>
+      </w:r>
+      <w:r>
+        <w:rPr>
+          <w:iCs/>
+          <w:i/>
+        </w:rPr>
+        <w:t xml:space="preserve"> </w:t>
+      </w:r>
+      <w:r>
+        <w:rPr>
+          <w:iCs/>
+          <w:i/>
+        </w:rPr>
+        <w:t xml:space="preserve">of</w:t>
+      </w:r>
+      <w:r>
+        <w:rPr>
+          <w:iCs/>
+          <w:i/>
+        </w:rPr>
+        <w:t xml:space="preserve"> </w:t>
+      </w:r>
+      <w:r>
+        <w:rPr>
+          <w:iCs/>
+          <w:i/>
+        </w:rPr>
+        <w:t xml:space="preserve">Species</w:t>
+      </w:r>
+      <w:r>
+        <w:rPr>
+          <w:iCs/>
+          <w:i/>
+        </w:rPr>
+        <w:t xml:space="preserve"> </w:t>
+      </w:r>
+      <w:r>
+        <w:rPr>
+          <w:iCs/>
+          <w:i/>
+        </w:rPr>
+        <w:t xml:space="preserve">by</w:t>
+      </w:r>
+      <w:r>
+        <w:rPr>
+          <w:iCs/>
+          <w:i/>
+        </w:rPr>
+        <w:t xml:space="preserve"> </w:t>
+      </w:r>
+      <w:r>
+        <w:rPr>
+          <w:iCs/>
+          <w:i/>
+        </w:rPr>
+        <w:t xml:space="preserve">Means</w:t>
+      </w:r>
+      <w:r>
+        <w:rPr>
+          <w:iCs/>
+          <w:i/>
+        </w:rPr>
+        <w:t xml:space="preserve"> </w:t>
+      </w:r>
+      <w:r>
+        <w:rPr>
+          <w:iCs/>
+          <w:i/>
+        </w:rPr>
+        <w:t xml:space="preserve">of</w:t>
+      </w:r>
+      <w:r>
+        <w:rPr>
+          <w:iCs/>
+          <w:i/>
+        </w:rPr>
+        <w:t xml:space="preserve"> </w:t>
+      </w:r>
+      <w:r>
+        <w:rPr>
+          <w:iCs/>
+          <w:i/>
+        </w:rPr>
+        <w:t xml:space="preserve">Natural Selection</w:t>
+      </w:r>
+      <w:r>
+        <w:rPr>
+          <w:iCs/>
+          <w:i/>
+        </w:rPr>
+        <w:t xml:space="preserve">, or the</w:t>
+      </w:r>
+      <w:r>
+        <w:rPr>
+          <w:iCs/>
+          <w:i/>
+        </w:rPr>
+        <w:t xml:space="preserve"> </w:t>
+      </w:r>
+      <w:r>
+        <w:rPr>
+          <w:iCs/>
+          <w:i/>
+        </w:rPr>
+        <w:t xml:space="preserve">Preservation</w:t>
+      </w:r>
+      <w:r>
+        <w:rPr>
+          <w:iCs/>
+          <w:i/>
+        </w:rPr>
+        <w:t xml:space="preserve"> </w:t>
+      </w:r>
+      <w:r>
+        <w:rPr>
+          <w:iCs/>
+          <w:i/>
+        </w:rPr>
+        <w:t xml:space="preserve">of</w:t>
+      </w:r>
+      <w:r>
+        <w:rPr>
+          <w:iCs/>
+          <w:i/>
+        </w:rPr>
+        <w:t xml:space="preserve"> </w:t>
+      </w:r>
+      <w:r>
+        <w:rPr>
+          <w:iCs/>
+          <w:i/>
+        </w:rPr>
+        <w:t xml:space="preserve">Favoured Races</w:t>
+      </w:r>
+      <w:r>
+        <w:rPr>
+          <w:iCs/>
+          <w:i/>
+        </w:rPr>
+        <w:t xml:space="preserve"> </w:t>
+      </w:r>
+      <w:r>
+        <w:rPr>
+          <w:iCs/>
+          <w:i/>
+        </w:rPr>
+        <w:t xml:space="preserve">in the</w:t>
+      </w:r>
+      <w:r>
+        <w:rPr>
+          <w:iCs/>
+          <w:i/>
+        </w:rPr>
+        <w:t xml:space="preserve"> </w:t>
+      </w:r>
+      <w:r>
+        <w:rPr>
+          <w:iCs/>
+          <w:i/>
+        </w:rPr>
+        <w:t xml:space="preserve">Struggle</w:t>
+      </w:r>
+      <w:r>
+        <w:rPr>
+          <w:iCs/>
+          <w:i/>
+        </w:rPr>
+        <w:t xml:space="preserve"> </w:t>
+      </w:r>
+      <w:r>
+        <w:rPr>
+          <w:iCs/>
+          <w:i/>
+        </w:rPr>
+        <w:t xml:space="preserve">for</w:t>
+      </w:r>
+      <w:r>
+        <w:rPr>
+          <w:iCs/>
+          <w:i/>
+        </w:rPr>
+        <w:t xml:space="preserve"> </w:t>
+      </w:r>
+      <w:r>
+        <w:rPr>
+          <w:iCs/>
+          <w:i/>
+        </w:rPr>
+        <w:t xml:space="preserve">Life</w:t>
+      </w:r>
+      <w:r>
+        <w:t xml:space="preserve">. London: J. Murray.</w:t>
+      </w:r>
+    </w:p>
+    <w:bookmarkEnd w:id="92"/>
+    <w:bookmarkStart w:id="94" w:name="ref-deangelisModelTropicInteraction1975"/>
+    <w:p>
+      <w:pPr>
+        <w:pStyle w:val="Bibliography"/>
+      </w:pPr>
+      <w:r>
+        <w:t xml:space="preserve">DeAngelis, D. L., R. A. Goldstein, and R. V. O’Neill. 1975.</w:t>
+      </w:r>
+      <w:r>
+        <w:t xml:space="preserve"> </w:t>
+      </w:r>
+      <w:r>
+        <w:t xml:space="preserve">“A</w:t>
+      </w:r>
+      <w:r>
+        <w:t xml:space="preserve"> </w:t>
+      </w:r>
+      <w:r>
+        <w:t xml:space="preserve">Model</w:t>
+      </w:r>
+      <w:r>
+        <w:t xml:space="preserve"> </w:t>
+      </w:r>
+      <w:r>
+        <w:t xml:space="preserve">for</w:t>
+      </w:r>
+      <w:r>
+        <w:t xml:space="preserve"> </w:t>
+      </w:r>
+      <w:r>
+        <w:t xml:space="preserve">Tropic Interaction</w:t>
       </w:r>
       <w:r>
         <w:t xml:space="preserve">.”</w:t>
@@ -7829,321 +8077,6 @@
           <w:iCs/>
           <w:i/>
         </w:rPr>
-        <w:t xml:space="preserve">Annual Review of Ecology, Evolution, and Systematics</w:t>
-      </w:r>
-      <w:r>
-        <w:t xml:space="preserve"> </w:t>
-      </w:r>
-      <w:r>
-        <w:t xml:space="preserve">41: 21–38.</w:t>
-      </w:r>
-      <w:r>
-        <w:t xml:space="preserve"> </w:t>
-      </w:r>
-      <w:hyperlink r:id="rId91">
-        <w:r>
-          <w:rPr>
-            <w:rStyle w:val="Hyperlink"/>
-          </w:rPr>
-          <w:t xml:space="preserve">https://www.jstor.org/stable/27896212</w:t>
-        </w:r>
-      </w:hyperlink>
-      <w:r>
-        <w:t xml:space="preserve">.</w:t>
-      </w:r>
-    </w:p>
-    <w:bookmarkEnd w:id="92"/>
-    <w:bookmarkStart w:id="93" w:name="X1edd2253d2e7e8e6db9e7574240f432ddda2ce1"/>
-    <w:p>
-      <w:pPr>
-        <w:pStyle w:val="Bibliography"/>
-      </w:pPr>
-      <w:r>
-        <w:t xml:space="preserve">Dansereau, Gabriel, Ceres Barros, and Timothée Poisot. 2023.</w:t>
-      </w:r>
-      <w:r>
-        <w:t xml:space="preserve"> </w:t>
-      </w:r>
-      <w:r>
-        <w:t xml:space="preserve">“Spatially Explicit Predictions of Food Web Structure from Regional Level Data,”</w:t>
-      </w:r>
-      <w:r>
-        <w:t xml:space="preserve"> </w:t>
-      </w:r>
-      <w:r>
-        <w:t xml:space="preserve">September.</w:t>
-      </w:r>
-    </w:p>
-    <w:bookmarkEnd w:id="93"/>
-    <w:bookmarkStart w:id="94" w:name="ref-darwinOriginSpeciesMeans1859"/>
-    <w:p>
-      <w:pPr>
-        <w:pStyle w:val="Bibliography"/>
-      </w:pPr>
-      <w:r>
-        <w:t xml:space="preserve">Darwin, Charles. 1859.</w:t>
-      </w:r>
-      <w:r>
-        <w:t xml:space="preserve"> </w:t>
-      </w:r>
-      <w:r>
-        <w:rPr>
-          <w:iCs/>
-          <w:i/>
-        </w:rPr>
-        <w:t xml:space="preserve">On the</w:t>
-      </w:r>
-      <w:r>
-        <w:rPr>
-          <w:iCs/>
-          <w:i/>
-        </w:rPr>
-        <w:t xml:space="preserve"> </w:t>
-      </w:r>
-      <w:r>
-        <w:rPr>
-          <w:iCs/>
-          <w:i/>
-        </w:rPr>
-        <w:t xml:space="preserve">Origin</w:t>
-      </w:r>
-      <w:r>
-        <w:rPr>
-          <w:iCs/>
-          <w:i/>
-        </w:rPr>
-        <w:t xml:space="preserve"> </w:t>
-      </w:r>
-      <w:r>
-        <w:rPr>
-          <w:iCs/>
-          <w:i/>
-        </w:rPr>
-        <w:t xml:space="preserve">of</w:t>
-      </w:r>
-      <w:r>
-        <w:rPr>
-          <w:iCs/>
-          <w:i/>
-        </w:rPr>
-        <w:t xml:space="preserve"> </w:t>
-      </w:r>
-      <w:r>
-        <w:rPr>
-          <w:iCs/>
-          <w:i/>
-        </w:rPr>
-        <w:t xml:space="preserve">Species</w:t>
-      </w:r>
-      <w:r>
-        <w:rPr>
-          <w:iCs/>
-          <w:i/>
-        </w:rPr>
-        <w:t xml:space="preserve"> </w:t>
-      </w:r>
-      <w:r>
-        <w:rPr>
-          <w:iCs/>
-          <w:i/>
-        </w:rPr>
-        <w:t xml:space="preserve">by</w:t>
-      </w:r>
-      <w:r>
-        <w:rPr>
-          <w:iCs/>
-          <w:i/>
-        </w:rPr>
-        <w:t xml:space="preserve"> </w:t>
-      </w:r>
-      <w:r>
-        <w:rPr>
-          <w:iCs/>
-          <w:i/>
-        </w:rPr>
-        <w:t xml:space="preserve">Means</w:t>
-      </w:r>
-      <w:r>
-        <w:rPr>
-          <w:iCs/>
-          <w:i/>
-        </w:rPr>
-        <w:t xml:space="preserve"> </w:t>
-      </w:r>
-      <w:r>
-        <w:rPr>
-          <w:iCs/>
-          <w:i/>
-        </w:rPr>
-        <w:t xml:space="preserve">of</w:t>
-      </w:r>
-      <w:r>
-        <w:rPr>
-          <w:iCs/>
-          <w:i/>
-        </w:rPr>
-        <w:t xml:space="preserve"> </w:t>
-      </w:r>
-      <w:r>
-        <w:rPr>
-          <w:iCs/>
-          <w:i/>
-        </w:rPr>
-        <w:t xml:space="preserve">Natural Selection</w:t>
-      </w:r>
-      <w:r>
-        <w:rPr>
-          <w:iCs/>
-          <w:i/>
-        </w:rPr>
-        <w:t xml:space="preserve">, or the</w:t>
-      </w:r>
-      <w:r>
-        <w:rPr>
-          <w:iCs/>
-          <w:i/>
-        </w:rPr>
-        <w:t xml:space="preserve"> </w:t>
-      </w:r>
-      <w:r>
-        <w:rPr>
-          <w:iCs/>
-          <w:i/>
-        </w:rPr>
-        <w:t xml:space="preserve">Preservation</w:t>
-      </w:r>
-      <w:r>
-        <w:rPr>
-          <w:iCs/>
-          <w:i/>
-        </w:rPr>
-        <w:t xml:space="preserve"> </w:t>
-      </w:r>
-      <w:r>
-        <w:rPr>
-          <w:iCs/>
-          <w:i/>
-        </w:rPr>
-        <w:t xml:space="preserve">of</w:t>
-      </w:r>
-      <w:r>
-        <w:rPr>
-          <w:iCs/>
-          <w:i/>
-        </w:rPr>
-        <w:t xml:space="preserve"> </w:t>
-      </w:r>
-      <w:r>
-        <w:rPr>
-          <w:iCs/>
-          <w:i/>
-        </w:rPr>
-        <w:t xml:space="preserve">Favoured Races</w:t>
-      </w:r>
-      <w:r>
-        <w:rPr>
-          <w:iCs/>
-          <w:i/>
-        </w:rPr>
-        <w:t xml:space="preserve"> </w:t>
-      </w:r>
-      <w:r>
-        <w:rPr>
-          <w:iCs/>
-          <w:i/>
-        </w:rPr>
-        <w:t xml:space="preserve">in the</w:t>
-      </w:r>
-      <w:r>
-        <w:rPr>
-          <w:iCs/>
-          <w:i/>
-        </w:rPr>
-        <w:t xml:space="preserve"> </w:t>
-      </w:r>
-      <w:r>
-        <w:rPr>
-          <w:iCs/>
-          <w:i/>
-        </w:rPr>
-        <w:t xml:space="preserve">Struggle</w:t>
-      </w:r>
-      <w:r>
-        <w:rPr>
-          <w:iCs/>
-          <w:i/>
-        </w:rPr>
-        <w:t xml:space="preserve"> </w:t>
-      </w:r>
-      <w:r>
-        <w:rPr>
-          <w:iCs/>
-          <w:i/>
-        </w:rPr>
-        <w:t xml:space="preserve">for</w:t>
-      </w:r>
-      <w:r>
-        <w:rPr>
-          <w:iCs/>
-          <w:i/>
-        </w:rPr>
-        <w:t xml:space="preserve"> </w:t>
-      </w:r>
-      <w:r>
-        <w:rPr>
-          <w:iCs/>
-          <w:i/>
-        </w:rPr>
-        <w:t xml:space="preserve">Life</w:t>
-      </w:r>
-      <w:r>
-        <w:t xml:space="preserve">. London: J. Murray.</w:t>
-      </w:r>
-    </w:p>
-    <w:bookmarkEnd w:id="94"/>
-    <w:bookmarkStart w:id="96" w:name="ref-deangelisModelTropicInteraction1975"/>
-    <w:p>
-      <w:pPr>
-        <w:pStyle w:val="Bibliography"/>
-      </w:pPr>
-      <w:r>
-        <w:t xml:space="preserve">DeAngelis, D. L., R. A. Goldstein, and R. V. O’Neill. 1975.</w:t>
-      </w:r>
-      <w:r>
-        <w:t xml:space="preserve"> </w:t>
-      </w:r>
-      <w:r>
-        <w:t xml:space="preserve">“A</w:t>
-      </w:r>
-      <w:r>
-        <w:t xml:space="preserve"> </w:t>
-      </w:r>
-      <w:r>
-        <w:t xml:space="preserve">Model</w:t>
-      </w:r>
-      <w:r>
-        <w:t xml:space="preserve"> </w:t>
-      </w:r>
-      <w:r>
-        <w:t xml:space="preserve">for</w:t>
-      </w:r>
-      <w:r>
-        <w:t xml:space="preserve"> </w:t>
-      </w:r>
-      <w:r>
-        <w:t xml:space="preserve">Tropic Interaction</w:t>
-      </w:r>
-      <w:r>
-        <w:t xml:space="preserve">.”</w:t>
-      </w:r>
-      <w:r>
-        <w:t xml:space="preserve"> </w:t>
-      </w:r>
-      <w:r>
-        <w:rPr>
-          <w:iCs/>
-          <w:i/>
-        </w:rPr>
         <w:t xml:space="preserve">Ecology</w:t>
       </w:r>
       <w:r>
@@ -8155,7 +8088,7 @@
       <w:r>
         <w:t xml:space="preserve"> </w:t>
       </w:r>
-      <w:hyperlink r:id="rId95">
+      <w:hyperlink r:id="rId93">
         <w:r>
           <w:rPr>
             <w:rStyle w:val="Hyperlink"/>
@@ -8167,8 +8100,8 @@
         <w:t xml:space="preserve">.</w:t>
       </w:r>
     </w:p>
-    <w:bookmarkEnd w:id="96"/>
-    <w:bookmarkStart w:id="98" w:name="X0cd8b1b2c315f3e3186e0dbbf2fc454fbc2ad9d"/>
+    <w:bookmarkEnd w:id="94"/>
+    <w:bookmarkStart w:id="96" w:name="X0cd8b1b2c315f3e3186e0dbbf2fc454fbc2ad9d"/>
     <w:p>
       <w:pPr>
         <w:pStyle w:val="Bibliography"/>
@@ -8201,7 +8134,7 @@
       <w:r>
         <w:t xml:space="preserve"> </w:t>
       </w:r>
-      <w:hyperlink r:id="rId97">
+      <w:hyperlink r:id="rId95">
         <w:r>
           <w:rPr>
             <w:rStyle w:val="Hyperlink"/>
@@ -8213,8 +8146,8 @@
         <w:t xml:space="preserve">.</w:t>
       </w:r>
     </w:p>
-    <w:bookmarkEnd w:id="98"/>
-    <w:bookmarkStart w:id="100" w:name="Xbdf894eb48feca28c76080dbbbcbceedf5db43e"/>
+    <w:bookmarkEnd w:id="96"/>
+    <w:bookmarkStart w:id="98" w:name="Xbdf894eb48feca28c76080dbbbcbceedf5db43e"/>
     <w:p>
       <w:pPr>
         <w:pStyle w:val="Bibliography"/>
@@ -8259,7 +8192,7 @@
       <w:r>
         <w:t xml:space="preserve"> </w:t>
       </w:r>
-      <w:hyperlink r:id="rId99">
+      <w:hyperlink r:id="rId97">
         <w:r>
           <w:rPr>
             <w:rStyle w:val="Hyperlink"/>
@@ -8271,8 +8204,8 @@
         <w:t xml:space="preserve">.</w:t>
       </w:r>
     </w:p>
-    <w:bookmarkEnd w:id="100"/>
-    <w:bookmarkStart w:id="101" w:name="ref-dunneNetworkStructureFood2006"/>
+    <w:bookmarkEnd w:id="98"/>
+    <w:bookmarkStart w:id="99" w:name="ref-dunneNetworkStructureFood2006"/>
     <w:p>
       <w:pPr>
         <w:pStyle w:val="Bibliography"/>
@@ -8355,8 +8288,8 @@
         <w:t xml:space="preserve">, edited by Jennifer A Dunne and Mercedes Pascual, 27–86. Oxford University Press.</w:t>
       </w:r>
     </w:p>
-    <w:bookmarkEnd w:id="101"/>
-    <w:bookmarkStart w:id="103" w:name="ref-dunneCompilationNetworkAnalyses2008"/>
+    <w:bookmarkEnd w:id="99"/>
+    <w:bookmarkStart w:id="101" w:name="ref-dunneCompilationNetworkAnalyses2008"/>
     <w:p>
       <w:pPr>
         <w:pStyle w:val="Bibliography"/>
@@ -8410,7 +8343,7 @@
       <w:r>
         <w:t xml:space="preserve"> </w:t>
       </w:r>
-      <w:hyperlink r:id="rId102">
+      <w:hyperlink r:id="rId100">
         <w:r>
           <w:rPr>
             <w:rStyle w:val="Hyperlink"/>
@@ -8422,54 +8355,100 @@
         <w:t xml:space="preserve">.</w:t>
       </w:r>
     </w:p>
+    <w:bookmarkEnd w:id="101"/>
+    <w:bookmarkStart w:id="103" w:name="ref-eklofSecondaryExtinctionsFood2013"/>
+    <w:p>
+      <w:pPr>
+        <w:pStyle w:val="Bibliography"/>
+      </w:pPr>
+      <w:r>
+        <w:t xml:space="preserve">Eklöf, Anna, Si Tang, and Stefano Allesina. 2013.</w:t>
+      </w:r>
+      <w:r>
+        <w:t xml:space="preserve"> </w:t>
+      </w:r>
+      <w:r>
+        <w:t xml:space="preserve">“Secondary Extinctions in Food Webs: A</w:t>
+      </w:r>
+      <w:r>
+        <w:t xml:space="preserve"> </w:t>
+      </w:r>
+      <w:r>
+        <w:t xml:space="preserve">Bayesian</w:t>
+      </w:r>
+      <w:r>
+        <w:t xml:space="preserve"> </w:t>
+      </w:r>
+      <w:r>
+        <w:t xml:space="preserve">Network Approach.”</w:t>
+      </w:r>
+      <w:r>
+        <w:t xml:space="preserve"> </w:t>
+      </w:r>
+      <w:r>
+        <w:t xml:space="preserve">Edited by Jessica Metcalf.</w:t>
+      </w:r>
+      <w:r>
+        <w:t xml:space="preserve"> </w:t>
+      </w:r>
+      <w:r>
+        <w:rPr>
+          <w:iCs/>
+          <w:i/>
+        </w:rPr>
+        <w:t xml:space="preserve">Methods in Ecology and Evolution</w:t>
+      </w:r>
+      <w:r>
+        <w:t xml:space="preserve"> </w:t>
+      </w:r>
+      <w:r>
+        <w:t xml:space="preserve">4 (8): 760–70.</w:t>
+      </w:r>
+      <w:r>
+        <w:t xml:space="preserve"> </w:t>
+      </w:r>
+      <w:hyperlink r:id="rId102">
+        <w:r>
+          <w:rPr>
+            <w:rStyle w:val="Hyperlink"/>
+          </w:rPr>
+          <w:t xml:space="preserve">https://doi.org/10.1111/2041-210X.12062</w:t>
+        </w:r>
+      </w:hyperlink>
+      <w:r>
+        <w:t xml:space="preserve">.</w:t>
+      </w:r>
+    </w:p>
     <w:bookmarkEnd w:id="103"/>
-    <w:bookmarkStart w:id="105" w:name="ref-eklofSecondaryExtinctionsFood2013"/>
+    <w:bookmarkStart w:id="105" w:name="ref-fortinSpatialStatisticsSpatial2012"/>
     <w:p>
       <w:pPr>
         <w:pStyle w:val="Bibliography"/>
       </w:pPr>
       <w:r>
-        <w:t xml:space="preserve">Eklöf, Anna, Si Tang, and Stefano Allesina. 2013.</w:t>
-      </w:r>
-      <w:r>
-        <w:t xml:space="preserve"> </w:t>
-      </w:r>
-      <w:r>
-        <w:t xml:space="preserve">“Secondary Extinctions in Food Webs: A</w:t>
-      </w:r>
-      <w:r>
-        <w:t xml:space="preserve"> </w:t>
-      </w:r>
-      <w:r>
-        <w:t xml:space="preserve">Bayesian</w:t>
-      </w:r>
-      <w:r>
-        <w:t xml:space="preserve"> </w:t>
-      </w:r>
-      <w:r>
-        <w:t xml:space="preserve">Network Approach.”</w:t>
-      </w:r>
-      <w:r>
-        <w:t xml:space="preserve"> </w:t>
-      </w:r>
-      <w:r>
-        <w:t xml:space="preserve">Edited by Jessica Metcalf.</w:t>
-      </w:r>
-      <w:r>
-        <w:t xml:space="preserve"> </w:t>
-      </w:r>
-      <w:r>
-        <w:rPr>
-          <w:iCs/>
-          <w:i/>
-        </w:rPr>
-        <w:t xml:space="preserve">Methods in Ecology and Evolution</w:t>
-      </w:r>
-      <w:r>
-        <w:t xml:space="preserve"> </w:t>
-      </w:r>
-      <w:r>
-        <w:t xml:space="preserve">4 (8): 760–70.</w:t>
+        <w:t xml:space="preserve">Fortin, Marie-Josée, Patrick M. A. James, Alistair MacKenzie, Stephanie J. Melles, and Bronwyn Rayfield. 2012.</w:t>
+      </w:r>
+      <w:r>
+        <w:t xml:space="preserve"> </w:t>
+      </w:r>
+      <w:r>
+        <w:t xml:space="preserve">“Spatial Statistics, Spatial Regression, and Graph Theory in Ecology.”</w:t>
+      </w:r>
+      <w:r>
+        <w:t xml:space="preserve"> </w:t>
+      </w:r>
+      <w:r>
+        <w:rPr>
+          <w:iCs/>
+          <w:i/>
+        </w:rPr>
+        <w:t xml:space="preserve">Spatial Statistics</w:t>
+      </w:r>
+      <w:r>
+        <w:t xml:space="preserve"> </w:t>
+      </w:r>
+      <w:r>
+        <w:t xml:space="preserve">1 (May): 100–109.</w:t>
       </w:r>
       <w:r>
         <w:t xml:space="preserve"> </w:t>
@@ -8479,7 +8458,7 @@
           <w:rPr>
             <w:rStyle w:val="Hyperlink"/>
           </w:rPr>
-          <w:t xml:space="preserve">https://doi.org/10.1111/2041-210X.12062</w:t>
+          <w:t xml:space="preserve">https://doi.org/10.1016/j.spasta.2012.02.004</w:t>
         </w:r>
       </w:hyperlink>
       <w:r>

</xml_diff>

<commit_message>
:snake: drop the python call
</commit_message>
<xml_diff>
--- a/docs/index.docx
+++ b/docs/index.docx
@@ -2162,16 +2162,29 @@
         <w:t xml:space="preserve"> </w:t>
       </w:r>
       <w:r>
-        <w:t xml:space="preserve">and conservation biology [*e.g.,</w:t>
-      </w:r>
-      <w:r>
-        <w:t xml:space="preserve"> </w:t>
-      </w:r>
-      <w:r>
-        <w:t xml:space="preserve">Bhatia et al. (2023)</w:t>
-      </w:r>
-      <w:r>
-        <w:t xml:space="preserve">]. However (as with any new tool or model), it is important that one has a firm grasp of how the underlying philosophy that underpins the construction of networks (particularly synthetic ones) can have an impact on the interpretation of the questions being asked. In this manuscript we will discuss three themes that should help provide clarity and understanding for those wishing to take a step into network (particularly food web) ecology this includes; thinking about and understanding the underlying assumptions that are made when we attempt to delimit and describe a food webs, a synthesis of the different families of tools that are commonly used to construct food webs, and a discussion linking network ecology to some of the outstanding questions in ecology.</w:t>
+        <w:t xml:space="preserve">and conservation biology</w:t>
+      </w:r>
+      <w:r>
+        <w:t xml:space="preserve"> </w:t>
+      </w:r>
+      <w:r>
+        <w:t xml:space="preserve">(</w:t>
+      </w:r>
+      <w:r>
+        <w:rPr>
+          <w:iCs/>
+          <w:i/>
+        </w:rPr>
+        <w:t xml:space="preserve">e.g.,</w:t>
+      </w:r>
+      <w:r>
+        <w:t xml:space="preserve"> </w:t>
+      </w:r>
+      <w:r>
+        <w:t xml:space="preserve">Bhatia et al. 2023)</w:t>
+      </w:r>
+      <w:r>
+        <w:t xml:space="preserve">. However (as with any new tool or model), it is important that one has a firm grasp of how the underlying philosophy that underpins the construction of networks (particularly synthetic ones) can have an impact on the interpretation of the questions being asked. In this manuscript we will discuss three themes that should help provide clarity and understanding for those wishing to take a step into network (particularly food web) ecology this includes; thinking about and understanding the underlying assumptions that are made when we attempt to delimit and describe a food webs, a synthesis of the different families of tools that are commonly used to construct food webs, and a discussion linking network ecology to some of the outstanding questions in ecology.</w:t>
       </w:r>
     </w:p>
     <w:tbl>
@@ -2892,7 +2905,7 @@
     </w:p>
     <w:bookmarkEnd w:id="27"/>
     <w:bookmarkEnd w:id="28"/>
-    <w:bookmarkStart w:id="56" w:name="constructing-ecological-networks"/>
+    <w:bookmarkStart w:id="57" w:name="constructing-ecological-networks"/>
     <w:p>
       <w:pPr>
         <w:pStyle w:val="Heading2"/>
@@ -3165,13 +3178,13 @@
               <w:tblLayout w:type="fixed"/>
             </w:tblPr>
             <w:tblGrid>
-              <w:gridCol w:w="844"/>
-              <w:gridCol w:w="1372"/>
-              <w:gridCol w:w="1267"/>
-              <w:gridCol w:w="1267"/>
-              <w:gridCol w:w="1267"/>
-              <w:gridCol w:w="950"/>
-              <w:gridCol w:w="950"/>
+              <w:gridCol w:w="1131"/>
+              <w:gridCol w:w="1131"/>
+              <w:gridCol w:w="1131"/>
+              <w:gridCol w:w="1131"/>
+              <w:gridCol w:w="1131"/>
+              <w:gridCol w:w="1131"/>
+              <w:gridCol w:w="1131"/>
             </w:tblGrid>
             <w:tr>
               <w:trPr>
@@ -5376,12 +5389,12 @@
             <w:rStyle w:val="Hyperlink"/>
             <w:vertAlign w:val="subscript"/>
           </w:rPr>
-          <w:t xml:space="preserve">Article Notebook</w:t>
+          <w:t xml:space="preserve">Qualitative approach to topology generators</w:t>
         </w:r>
       </w:hyperlink>
     </w:p>
     <w:bookmarkEnd w:id="43"/>
-    <w:bookmarkStart w:id="54" w:name="assessing-model-outputs"/>
+    <w:bookmarkStart w:id="55" w:name="assessing-model-outputs"/>
     <w:p>
       <w:pPr>
         <w:pStyle w:val="Heading3"/>
@@ -5483,7 +5496,7 @@
         <w:t xml:space="preserve">benchmarking requires the use of empirical networks and comparing that to the predicted one</w:t>
       </w:r>
     </w:p>
-    <w:bookmarkStart w:id="48" w:name="benchmarking-for-structure"/>
+    <w:bookmarkStart w:id="49" w:name="benchmarking-for-structure"/>
     <w:p>
       <w:pPr>
         <w:pStyle w:val="Heading5"/>
@@ -5784,18 +5797,18 @@
         </w:rPr>
         <w:t xml:space="preserve"> </w:t>
       </w:r>
-      <w:hyperlink r:id="rId42">
+      <w:hyperlink r:id="rId48">
         <w:r>
           <w:rPr>
             <w:rStyle w:val="Hyperlink"/>
             <w:vertAlign w:val="subscript"/>
           </w:rPr>
-          <w:t xml:space="preserve">Article Notebook</w:t>
+          <w:t xml:space="preserve">Quantitative approach to topology generators</w:t>
         </w:r>
       </w:hyperlink>
     </w:p>
-    <w:bookmarkEnd w:id="48"/>
-    <w:bookmarkStart w:id="53" w:name="benchmarking-for-interactions"/>
+    <w:bookmarkEnd w:id="49"/>
+    <w:bookmarkStart w:id="54" w:name="benchmarking-for-interactions"/>
     <w:p>
       <w:pPr>
         <w:pStyle w:val="Heading5"/>
@@ -6041,7 +6054,7 @@
       <w:tr>
         <w:tc>
           <w:tcPr/>
-          <w:bookmarkStart w:id="52" w:name="fig-pichler"/>
+          <w:bookmarkStart w:id="53" w:name="fig-pichler"/>
           <w:p>
             <w:pPr>
               <w:pStyle w:val="Compact"/>
@@ -6052,18 +6065,18 @@
                 <wp:inline>
                   <wp:extent cx="5334000" cy="3895724"/>
                   <wp:effectExtent b="0" l="0" r="0" t="0"/>
-                  <wp:docPr descr="" title="" id="50" name="Picture"/>
+                  <wp:docPr descr="" title="" id="51" name="Picture"/>
                   <a:graphic>
                     <a:graphicData uri="http://schemas.openxmlformats.org/drawingml/2006/picture">
                       <pic:pic>
                         <pic:nvPicPr>
-                          <pic:cNvPr descr="images/pichler_result.png" id="51" name="Picture"/>
+                          <pic:cNvPr descr="images/pichler_result.png" id="52" name="Picture"/>
                           <pic:cNvPicPr>
                             <a:picLocks noChangeArrowheads="1" noChangeAspect="1"/>
                           </pic:cNvPicPr>
                         </pic:nvPicPr>
                         <pic:blipFill>
-                          <a:blip r:embed="rId49"/>
+                          <a:blip r:embed="rId50"/>
                           <a:stretch>
                             <a:fillRect/>
                           </a:stretch>
@@ -6109,13 +6122,13 @@
               <w:t xml:space="preserve">Pichler et al. (2020)</w:t>
             </w:r>
           </w:p>
-          <w:bookmarkEnd w:id="52"/>
+          <w:bookmarkEnd w:id="53"/>
         </w:tc>
       </w:tr>
     </w:tbl>
-    <w:bookmarkEnd w:id="53"/>
     <w:bookmarkEnd w:id="54"/>
-    <w:bookmarkStart w:id="55" w:name="the-bigger-picture"/>
+    <w:bookmarkEnd w:id="55"/>
+    <w:bookmarkStart w:id="56" w:name="the-bigger-picture"/>
     <w:p>
       <w:pPr>
         <w:pStyle w:val="Heading3"/>
@@ -6236,9 +6249,9 @@
         <w:t xml:space="preserve">computational or time? What does the network I am constructing actually represent?</w:t>
       </w:r>
     </w:p>
-    <w:bookmarkEnd w:id="55"/>
     <w:bookmarkEnd w:id="56"/>
-    <w:bookmarkStart w:id="57" w:name="Xfe4d9e131bc97c150d95dacef9fb8a6ff04d334"/>
+    <w:bookmarkEnd w:id="57"/>
+    <w:bookmarkStart w:id="58" w:name="Xfe4d9e131bc97c150d95dacef9fb8a6ff04d334"/>
     <w:p>
       <w:pPr>
         <w:pStyle w:val="Heading2"/>
@@ -6559,8 +6572,8 @@
         <w:t xml:space="preserve">— Roslin et al. (2013, p. 2)</w:t>
       </w:r>
     </w:p>
-    <w:bookmarkEnd w:id="57"/>
-    <w:bookmarkStart w:id="59" w:name="discussion"/>
+    <w:bookmarkEnd w:id="58"/>
+    <w:bookmarkStart w:id="60" w:name="discussion"/>
     <w:p>
       <w:pPr>
         <w:pStyle w:val="Heading2"/>
@@ -6803,7 +6816,7 @@
         <w:t xml:space="preserve">)</w:t>
       </w:r>
     </w:p>
-    <w:bookmarkStart w:id="58" w:name="downsampling"/>
+    <w:bookmarkStart w:id="59" w:name="downsampling"/>
     <w:p>
       <w:pPr>
         <w:pStyle w:val="Heading3"/>
@@ -6870,9 +6883,9 @@
         <w:t xml:space="preserve">”</w:t>
       </w:r>
     </w:p>
-    <w:bookmarkEnd w:id="58"/>
     <w:bookmarkEnd w:id="59"/>
-    <w:bookmarkStart w:id="192" w:name="references"/>
+    <w:bookmarkEnd w:id="60"/>
+    <w:bookmarkStart w:id="193" w:name="references"/>
     <w:p>
       <w:pPr>
         <w:pStyle w:val="Heading2"/>
@@ -6881,34 +6894,8 @@
         <w:t xml:space="preserve">References</w:t>
       </w:r>
     </w:p>
-    <w:p>
-      <w:pPr>
-        <w:pStyle w:val="FirstParagraph"/>
-      </w:pPr>
-      <w:r>
-        <w:rPr>
-          <w:vertAlign w:val="subscript"/>
-        </w:rPr>
-        <w:t xml:space="preserve">Source:</w:t>
-      </w:r>
-      <w:r>
-        <w:rPr>
-          <w:vertAlign w:val="subscript"/>
-        </w:rPr>
-        <w:t xml:space="preserve"> </w:t>
-      </w:r>
-      <w:hyperlink r:id="rId42">
-        <w:r>
-          <w:rPr>
-            <w:rStyle w:val="Hyperlink"/>
-            <w:vertAlign w:val="subscript"/>
-          </w:rPr>
-          <w:t xml:space="preserve">Article Notebook</w:t>
-        </w:r>
-      </w:hyperlink>
-    </w:p>
-    <w:bookmarkStart w:id="191" w:name="refs"/>
-    <w:bookmarkStart w:id="61" w:name="ref-allesinaGeneralModelFood2008"/>
+    <w:bookmarkStart w:id="192" w:name="refs"/>
+    <w:bookmarkStart w:id="62" w:name="ref-allesinaGeneralModelFood2008"/>
     <w:p>
       <w:pPr>
         <w:pStyle w:val="Bibliography"/>
@@ -6962,7 +6949,7 @@
       <w:r>
         <w:t xml:space="preserve"> </w:t>
       </w:r>
-      <w:hyperlink r:id="rId60">
+      <w:hyperlink r:id="rId61">
         <w:r>
           <w:rPr>
             <w:rStyle w:val="Hyperlink"/>
@@ -6974,8 +6961,8 @@
         <w:t xml:space="preserve">.</w:t>
       </w:r>
     </w:p>
-    <w:bookmarkEnd w:id="61"/>
-    <w:bookmarkStart w:id="63" w:name="ref-banvilleWhatConstrainsFood2023"/>
+    <w:bookmarkEnd w:id="62"/>
+    <w:bookmarkStart w:id="64" w:name="ref-banvilleWhatConstrainsFood2023"/>
     <w:p>
       <w:pPr>
         <w:pStyle w:val="Bibliography"/>
@@ -7020,7 +7007,7 @@
       <w:r>
         <w:t xml:space="preserve"> </w:t>
       </w:r>
-      <w:hyperlink r:id="rId62">
+      <w:hyperlink r:id="rId63">
         <w:r>
           <w:rPr>
             <w:rStyle w:val="Hyperlink"/>
@@ -7032,8 +7019,8 @@
         <w:t xml:space="preserve">.</w:t>
       </w:r>
     </w:p>
-    <w:bookmarkEnd w:id="63"/>
-    <w:bookmarkStart w:id="65" w:name="Xf46d66f38296066c1100d9812a6303bc71ed153"/>
+    <w:bookmarkEnd w:id="64"/>
+    <w:bookmarkStart w:id="66" w:name="Xf46d66f38296066c1100d9812a6303bc71ed153"/>
     <w:p>
       <w:pPr>
         <w:pStyle w:val="Bibliography"/>
@@ -7066,7 +7053,7 @@
       <w:r>
         <w:t xml:space="preserve"> </w:t>
       </w:r>
-      <w:hyperlink r:id="rId64">
+      <w:hyperlink r:id="rId65">
         <w:r>
           <w:rPr>
             <w:rStyle w:val="Hyperlink"/>
@@ -7078,8 +7065,8 @@
         <w:t xml:space="preserve">.</w:t>
       </w:r>
     </w:p>
-    <w:bookmarkEnd w:id="65"/>
-    <w:bookmarkStart w:id="67" w:name="ref-beckerOptimisingPredictiveModels2022"/>
+    <w:bookmarkEnd w:id="66"/>
+    <w:bookmarkStart w:id="68" w:name="ref-beckerOptimisingPredictiveModels2022"/>
     <w:p>
       <w:pPr>
         <w:pStyle w:val="Bibliography"/>
@@ -7112,7 +7099,7 @@
       <w:r>
         <w:t xml:space="preserve"> </w:t>
       </w:r>
-      <w:hyperlink r:id="rId66">
+      <w:hyperlink r:id="rId67">
         <w:r>
           <w:rPr>
             <w:rStyle w:val="Hyperlink"/>
@@ -7124,8 +7111,8 @@
         <w:t xml:space="preserve">.</w:t>
       </w:r>
     </w:p>
-    <w:bookmarkEnd w:id="67"/>
-    <w:bookmarkStart w:id="69" w:name="ref-beckermanForagingBiologyPredicts2006"/>
+    <w:bookmarkEnd w:id="68"/>
+    <w:bookmarkStart w:id="70" w:name="ref-beckermanForagingBiologyPredicts2006"/>
     <w:p>
       <w:pPr>
         <w:pStyle w:val="Bibliography"/>
@@ -7158,7 +7145,7 @@
       <w:r>
         <w:t xml:space="preserve"> </w:t>
       </w:r>
-      <w:hyperlink r:id="rId68">
+      <w:hyperlink r:id="rId69">
         <w:r>
           <w:rPr>
             <w:rStyle w:val="Hyperlink"/>
@@ -7170,8 +7157,8 @@
         <w:t xml:space="preserve">.</w:t>
       </w:r>
     </w:p>
-    <w:bookmarkEnd w:id="69"/>
-    <w:bookmarkStart w:id="71" w:name="ref-berlowGoldilocksFactorFood2008"/>
+    <w:bookmarkEnd w:id="70"/>
+    <w:bookmarkStart w:id="72" w:name="ref-berlowGoldilocksFactorFood2008"/>
     <w:p>
       <w:pPr>
         <w:pStyle w:val="Bibliography"/>
@@ -7225,7 +7212,7 @@
       <w:r>
         <w:t xml:space="preserve"> </w:t>
       </w:r>
-      <w:hyperlink r:id="rId70">
+      <w:hyperlink r:id="rId71">
         <w:r>
           <w:rPr>
             <w:rStyle w:val="Hyperlink"/>
@@ -7237,8 +7224,8 @@
         <w:t xml:space="preserve">.</w:t>
       </w:r>
     </w:p>
-    <w:bookmarkEnd w:id="71"/>
-    <w:bookmarkStart w:id="73" w:name="ref-berlowInteractionStrengthsFood2004"/>
+    <w:bookmarkEnd w:id="72"/>
+    <w:bookmarkStart w:id="74" w:name="ref-berlowInteractionStrengthsFood2004"/>
     <w:p>
       <w:pPr>
         <w:pStyle w:val="Bibliography"/>
@@ -7271,7 +7258,7 @@
       <w:r>
         <w:t xml:space="preserve"> </w:t>
       </w:r>
-      <w:hyperlink r:id="rId72">
+      <w:hyperlink r:id="rId73">
         <w:r>
           <w:rPr>
             <w:rStyle w:val="Hyperlink"/>
@@ -7283,8 +7270,8 @@
         <w:t xml:space="preserve">.</w:t>
       </w:r>
     </w:p>
-    <w:bookmarkEnd w:id="73"/>
-    <w:bookmarkStart w:id="75" w:name="X17a301eebb3c5bc57992fd8c229d26f33144785"/>
+    <w:bookmarkEnd w:id="74"/>
+    <w:bookmarkStart w:id="76" w:name="X17a301eebb3c5bc57992fd8c229d26f33144785"/>
     <w:p>
       <w:pPr>
         <w:pStyle w:val="Bibliography"/>
@@ -7317,7 +7304,7 @@
       <w:r>
         <w:t xml:space="preserve"> </w:t>
       </w:r>
-      <w:hyperlink r:id="rId74">
+      <w:hyperlink r:id="rId75">
         <w:r>
           <w:rPr>
             <w:rStyle w:val="Hyperlink"/>
@@ -7329,8 +7316,8 @@
         <w:t xml:space="preserve">.</w:t>
       </w:r>
     </w:p>
-    <w:bookmarkEnd w:id="75"/>
-    <w:bookmarkStart w:id="77" w:name="ref-blanchetCooccurrenceNotEvidence2020"/>
+    <w:bookmarkEnd w:id="76"/>
+    <w:bookmarkStart w:id="78" w:name="ref-blanchetCooccurrenceNotEvidence2020"/>
     <w:p>
       <w:pPr>
         <w:pStyle w:val="Bibliography"/>
@@ -7363,7 +7350,7 @@
       <w:r>
         <w:t xml:space="preserve"> </w:t>
       </w:r>
-      <w:hyperlink r:id="rId76">
+      <w:hyperlink r:id="rId77">
         <w:r>
           <w:rPr>
             <w:rStyle w:val="Hyperlink"/>
@@ -7375,8 +7362,8 @@
         <w:t xml:space="preserve">.</w:t>
       </w:r>
     </w:p>
-    <w:bookmarkEnd w:id="77"/>
-    <w:bookmarkStart w:id="79" w:name="ref-brimacombeApplyingMethodIts2024"/>
+    <w:bookmarkEnd w:id="78"/>
+    <w:bookmarkStart w:id="80" w:name="ref-brimacombeApplyingMethodIts2024"/>
     <w:p>
       <w:pPr>
         <w:pStyle w:val="Bibliography"/>
@@ -7405,7 +7392,7 @@
       <w:r>
         <w:t xml:space="preserve"> </w:t>
       </w:r>
-      <w:hyperlink r:id="rId78">
+      <w:hyperlink r:id="rId79">
         <w:r>
           <w:rPr>
             <w:rStyle w:val="Hyperlink"/>
@@ -7417,8 +7404,8 @@
         <w:t xml:space="preserve">.</w:t>
       </w:r>
     </w:p>
-    <w:bookmarkEnd w:id="79"/>
-    <w:bookmarkStart w:id="81" w:name="X539896ce86e228708f5963ceeaf0e82711f0c07"/>
+    <w:bookmarkEnd w:id="80"/>
+    <w:bookmarkStart w:id="82" w:name="X539896ce86e228708f5963ceeaf0e82711f0c07"/>
     <w:p>
       <w:pPr>
         <w:pStyle w:val="Bibliography"/>
@@ -7451,7 +7438,7 @@
       <w:r>
         <w:t xml:space="preserve"> </w:t>
       </w:r>
-      <w:hyperlink r:id="rId80">
+      <w:hyperlink r:id="rId81">
         <w:r>
           <w:rPr>
             <w:rStyle w:val="Hyperlink"/>
@@ -7463,8 +7450,8 @@
         <w:t xml:space="preserve">.</w:t>
       </w:r>
     </w:p>
-    <w:bookmarkEnd w:id="81"/>
-    <w:bookmarkStart w:id="83" w:name="ref-caronAddressingEltonianShortfall2022"/>
+    <w:bookmarkEnd w:id="82"/>
+    <w:bookmarkStart w:id="84" w:name="ref-caronAddressingEltonianShortfall2022"/>
     <w:p>
       <w:pPr>
         <w:pStyle w:val="Bibliography"/>
@@ -7509,7 +7496,7 @@
       <w:r>
         <w:t xml:space="preserve"> </w:t>
       </w:r>
-      <w:hyperlink r:id="rId82">
+      <w:hyperlink r:id="rId83">
         <w:r>
           <w:rPr>
             <w:rStyle w:val="Hyperlink"/>
@@ -7521,8 +7508,8 @@
         <w:t xml:space="preserve">.</w:t>
       </w:r>
     </w:p>
-    <w:bookmarkEnd w:id="83"/>
-    <w:bookmarkStart w:id="85" w:name="X5c779d5ad003a7245ae62c5694cc82a24ffb865"/>
+    <w:bookmarkEnd w:id="84"/>
+    <w:bookmarkStart w:id="86" w:name="X5c779d5ad003a7245ae62c5694cc82a24ffb865"/>
     <w:p>
       <w:pPr>
         <w:pStyle w:val="Bibliography"/>
@@ -7555,7 +7542,7 @@
       <w:r>
         <w:t xml:space="preserve"> </w:t>
       </w:r>
-      <w:hyperlink r:id="rId84">
+      <w:hyperlink r:id="rId85">
         <w:r>
           <w:rPr>
             <w:rStyle w:val="Hyperlink"/>
@@ -7567,8 +7554,8 @@
         <w:t xml:space="preserve">.</w:t>
       </w:r>
     </w:p>
-    <w:bookmarkEnd w:id="85"/>
-    <w:bookmarkStart w:id="87" w:name="Xb1d8b6b275822be1886d160023287af73cce966"/>
+    <w:bookmarkEnd w:id="86"/>
+    <w:bookmarkStart w:id="88" w:name="Xb1d8b6b275822be1886d160023287af73cce966"/>
     <w:p>
       <w:pPr>
         <w:pStyle w:val="Bibliography"/>
@@ -7601,7 +7588,7 @@
       <w:r>
         <w:t xml:space="preserve"> </w:t>
       </w:r>
-      <w:hyperlink r:id="rId86">
+      <w:hyperlink r:id="rId87">
         <w:r>
           <w:rPr>
             <w:rStyle w:val="Hyperlink"/>
@@ -7613,8 +7600,8 @@
         <w:t xml:space="preserve">.</w:t>
       </w:r>
     </w:p>
-    <w:bookmarkEnd w:id="87"/>
-    <w:bookmarkStart w:id="89" w:name="ref-cohenFoodWebsDimensionality1977"/>
+    <w:bookmarkEnd w:id="88"/>
+    <w:bookmarkStart w:id="90" w:name="ref-cohenFoodWebsDimensionality1977"/>
     <w:p>
       <w:pPr>
         <w:pStyle w:val="Bibliography"/>
@@ -7647,7 +7634,7 @@
       <w:r>
         <w:t xml:space="preserve"> </w:t>
       </w:r>
-      <w:hyperlink r:id="rId88">
+      <w:hyperlink r:id="rId89">
         <w:r>
           <w:rPr>
             <w:rStyle w:val="Hyperlink"/>
@@ -7659,8 +7646,8 @@
         <w:t xml:space="preserve">.</w:t>
       </w:r>
     </w:p>
-    <w:bookmarkEnd w:id="89"/>
-    <w:bookmarkStart w:id="90" w:name="ref-cohenCommunityFoodWebs1990"/>
+    <w:bookmarkEnd w:id="90"/>
+    <w:bookmarkStart w:id="91" w:name="ref-cohenCommunityFoodWebs1990"/>
     <w:p>
       <w:pPr>
         <w:pStyle w:val="Bibliography"/>
@@ -7745,8 +7732,8 @@
         <w:t xml:space="preserve">. Biomathematics. Berlin Heidelberg: Springer-Verlag.</w:t>
       </w:r>
     </w:p>
-    <w:bookmarkEnd w:id="90"/>
-    <w:bookmarkStart w:id="92" w:name="ref-cohenStochasticTheoryCommunity1985"/>
+    <w:bookmarkEnd w:id="91"/>
+    <w:bookmarkStart w:id="93" w:name="ref-cohenStochasticTheoryCommunity1985"/>
     <w:p>
       <w:pPr>
         <w:pStyle w:val="Bibliography"/>
@@ -7800,7 +7787,7 @@
       <w:r>
         <w:t xml:space="preserve"> </w:t>
       </w:r>
-      <w:hyperlink r:id="rId91">
+      <w:hyperlink r:id="rId92">
         <w:r>
           <w:rPr>
             <w:rStyle w:val="Hyperlink"/>
@@ -7812,8 +7799,8 @@
         <w:t xml:space="preserve">.</w:t>
       </w:r>
     </w:p>
-    <w:bookmarkEnd w:id="92"/>
-    <w:bookmarkStart w:id="94" w:name="ref-daleGraphsSpatialGraphs2010"/>
+    <w:bookmarkEnd w:id="93"/>
+    <w:bookmarkStart w:id="95" w:name="ref-daleGraphsSpatialGraphs2010"/>
     <w:p>
       <w:pPr>
         <w:pStyle w:val="Bibliography"/>
@@ -7867,7 +7854,7 @@
       <w:r>
         <w:t xml:space="preserve"> </w:t>
       </w:r>
-      <w:hyperlink r:id="rId93">
+      <w:hyperlink r:id="rId94">
         <w:r>
           <w:rPr>
             <w:rStyle w:val="Hyperlink"/>
@@ -7879,8 +7866,8 @@
         <w:t xml:space="preserve">.</w:t>
       </w:r>
     </w:p>
-    <w:bookmarkEnd w:id="94"/>
-    <w:bookmarkStart w:id="95" w:name="X1edd2253d2e7e8e6db9e7574240f432ddda2ce1"/>
+    <w:bookmarkEnd w:id="95"/>
+    <w:bookmarkStart w:id="96" w:name="X1edd2253d2e7e8e6db9e7574240f432ddda2ce1"/>
     <w:p>
       <w:pPr>
         <w:pStyle w:val="Bibliography"/>
@@ -7901,8 +7888,8 @@
         <w:t xml:space="preserve">September.</w:t>
       </w:r>
     </w:p>
-    <w:bookmarkEnd w:id="95"/>
-    <w:bookmarkStart w:id="96" w:name="ref-darwinOriginSpeciesMeans1859"/>
+    <w:bookmarkEnd w:id="96"/>
+    <w:bookmarkStart w:id="97" w:name="ref-darwinOriginSpeciesMeans1859"/>
     <w:p>
       <w:pPr>
         <w:pStyle w:val="Bibliography"/>
@@ -8127,8 +8114,8 @@
         <w:t xml:space="preserve">. London: J. Murray.</w:t>
       </w:r>
     </w:p>
-    <w:bookmarkEnd w:id="96"/>
-    <w:bookmarkStart w:id="98" w:name="ref-deangelisModelTropicInteraction1975"/>
+    <w:bookmarkEnd w:id="97"/>
+    <w:bookmarkStart w:id="99" w:name="ref-deangelisModelTropicInteraction1975"/>
     <w:p>
       <w:pPr>
         <w:pStyle w:val="Bibliography"/>
@@ -8182,7 +8169,7 @@
       <w:r>
         <w:t xml:space="preserve"> </w:t>
       </w:r>
-      <w:hyperlink r:id="rId97">
+      <w:hyperlink r:id="rId98">
         <w:r>
           <w:rPr>
             <w:rStyle w:val="Hyperlink"/>
@@ -8194,8 +8181,8 @@
         <w:t xml:space="preserve">.</w:t>
       </w:r>
     </w:p>
-    <w:bookmarkEnd w:id="98"/>
-    <w:bookmarkStart w:id="100" w:name="X0cd8b1b2c315f3e3186e0dbbf2fc454fbc2ad9d"/>
+    <w:bookmarkEnd w:id="99"/>
+    <w:bookmarkStart w:id="101" w:name="X0cd8b1b2c315f3e3186e0dbbf2fc454fbc2ad9d"/>
     <w:p>
       <w:pPr>
         <w:pStyle w:val="Bibliography"/>
@@ -8228,7 +8215,7 @@
       <w:r>
         <w:t xml:space="preserve"> </w:t>
       </w:r>
-      <w:hyperlink r:id="rId99">
+      <w:hyperlink r:id="rId100">
         <w:r>
           <w:rPr>
             <w:rStyle w:val="Hyperlink"/>
@@ -8240,8 +8227,8 @@
         <w:t xml:space="preserve">.</w:t>
       </w:r>
     </w:p>
-    <w:bookmarkEnd w:id="100"/>
-    <w:bookmarkStart w:id="102" w:name="Xbdf894eb48feca28c76080dbbbcbceedf5db43e"/>
+    <w:bookmarkEnd w:id="101"/>
+    <w:bookmarkStart w:id="103" w:name="Xbdf894eb48feca28c76080dbbbcbceedf5db43e"/>
     <w:p>
       <w:pPr>
         <w:pStyle w:val="Bibliography"/>
@@ -8286,7 +8273,7 @@
       <w:r>
         <w:t xml:space="preserve"> </w:t>
       </w:r>
-      <w:hyperlink r:id="rId101">
+      <w:hyperlink r:id="rId102">
         <w:r>
           <w:rPr>
             <w:rStyle w:val="Hyperlink"/>
@@ -8298,8 +8285,8 @@
         <w:t xml:space="preserve">.</w:t>
       </w:r>
     </w:p>
-    <w:bookmarkEnd w:id="102"/>
-    <w:bookmarkStart w:id="103" w:name="ref-dunneNetworkStructureFood2006"/>
+    <w:bookmarkEnd w:id="103"/>
+    <w:bookmarkStart w:id="104" w:name="ref-dunneNetworkStructureFood2006"/>
     <w:p>
       <w:pPr>
         <w:pStyle w:val="Bibliography"/>
@@ -8382,8 +8369,8 @@
         <w:t xml:space="preserve">, edited by Jennifer A Dunne and Mercedes Pascual, 27–86. Oxford University Press.</w:t>
       </w:r>
     </w:p>
-    <w:bookmarkEnd w:id="103"/>
-    <w:bookmarkStart w:id="105" w:name="ref-dunneCompilationNetworkAnalyses2008"/>
+    <w:bookmarkEnd w:id="104"/>
+    <w:bookmarkStart w:id="106" w:name="ref-dunneCompilationNetworkAnalyses2008"/>
     <w:p>
       <w:pPr>
         <w:pStyle w:val="Bibliography"/>
@@ -8437,7 +8424,7 @@
       <w:r>
         <w:t xml:space="preserve"> </w:t>
       </w:r>
-      <w:hyperlink r:id="rId104">
+      <w:hyperlink r:id="rId105">
         <w:r>
           <w:rPr>
             <w:rStyle w:val="Hyperlink"/>
@@ -8449,8 +8436,8 @@
         <w:t xml:space="preserve">.</w:t>
       </w:r>
     </w:p>
-    <w:bookmarkEnd w:id="105"/>
-    <w:bookmarkStart w:id="107" w:name="ref-eklofSecondaryExtinctionsFood2013"/>
+    <w:bookmarkEnd w:id="106"/>
+    <w:bookmarkStart w:id="108" w:name="ref-eklofSecondaryExtinctionsFood2013"/>
     <w:p>
       <w:pPr>
         <w:pStyle w:val="Bibliography"/>
@@ -8501,7 +8488,7 @@
       <w:r>
         <w:t xml:space="preserve"> </w:t>
       </w:r>
-      <w:hyperlink r:id="rId106">
+      <w:hyperlink r:id="rId107">
         <w:r>
           <w:rPr>
             <w:rStyle w:val="Hyperlink"/>
@@ -8513,8 +8500,8 @@
         <w:t xml:space="preserve">.</w:t>
       </w:r>
     </w:p>
-    <w:bookmarkEnd w:id="107"/>
-    <w:bookmarkStart w:id="108" w:name="ref-estayEditorialPatternsProcesses2023"/>
+    <w:bookmarkEnd w:id="108"/>
+    <w:bookmarkStart w:id="109" w:name="ref-estayEditorialPatternsProcesses2023"/>
     <w:p>
       <w:pPr>
         <w:pStyle w:val="Bibliography"/>
@@ -8557,8 +8544,8 @@
         <w:t xml:space="preserve">11.</w:t>
       </w:r>
     </w:p>
-    <w:bookmarkEnd w:id="108"/>
-    <w:bookmarkStart w:id="110" w:name="ref-fortinNetworkEcologyDynamic2021"/>
+    <w:bookmarkEnd w:id="109"/>
+    <w:bookmarkStart w:id="111" w:name="ref-fortinNetworkEcologyDynamic2021"/>
     <w:p>
       <w:pPr>
         <w:pStyle w:val="Bibliography"/>
@@ -8591,7 +8578,7 @@
       <w:r>
         <w:t xml:space="preserve"> </w:t>
       </w:r>
-      <w:hyperlink r:id="rId109">
+      <w:hyperlink r:id="rId110">
         <w:r>
           <w:rPr>
             <w:rStyle w:val="Hyperlink"/>
@@ -8603,8 +8590,8 @@
         <w:t xml:space="preserve">.</w:t>
       </w:r>
     </w:p>
-    <w:bookmarkEnd w:id="110"/>
-    <w:bookmarkStart w:id="112" w:name="ref-fortinSpatialStatisticsSpatial2012"/>
+    <w:bookmarkEnd w:id="111"/>
+    <w:bookmarkStart w:id="113" w:name="ref-fortinSpatialStatisticsSpatial2012"/>
     <w:p>
       <w:pPr>
         <w:pStyle w:val="Bibliography"/>
@@ -8637,7 +8624,7 @@
       <w:r>
         <w:t xml:space="preserve"> </w:t>
       </w:r>
-      <w:hyperlink r:id="rId111">
+      <w:hyperlink r:id="rId112">
         <w:r>
           <w:rPr>
             <w:rStyle w:val="Hyperlink"/>
@@ -8649,8 +8636,8 @@
         <w:t xml:space="preserve">.</w:t>
       </w:r>
     </w:p>
-    <w:bookmarkEnd w:id="112"/>
-    <w:bookmarkStart w:id="114" w:name="ref-fortunaHabitatLossStructure2006"/>
+    <w:bookmarkEnd w:id="113"/>
+    <w:bookmarkStart w:id="115" w:name="ref-fortunaHabitatLossStructure2006"/>
     <w:p>
       <w:pPr>
         <w:pStyle w:val="Bibliography"/>
@@ -8695,7 +8682,7 @@
       <w:r>
         <w:t xml:space="preserve"> </w:t>
       </w:r>
-      <w:hyperlink r:id="rId113">
+      <w:hyperlink r:id="rId114">
         <w:r>
           <w:rPr>
             <w:rStyle w:val="Hyperlink"/>
@@ -8707,8 +8694,8 @@
         <w:t xml:space="preserve">.</w:t>
       </w:r>
     </w:p>
-    <w:bookmarkEnd w:id="114"/>
-    <w:bookmarkStart w:id="116" w:name="ref-gravelInferringFoodWeb2013"/>
+    <w:bookmarkEnd w:id="115"/>
+    <w:bookmarkStart w:id="117" w:name="ref-gravelInferringFoodWeb2013"/>
     <w:p>
       <w:pPr>
         <w:pStyle w:val="Bibliography"/>
@@ -8741,7 +8728,7 @@
       <w:r>
         <w:t xml:space="preserve"> </w:t>
       </w:r>
-      <w:hyperlink r:id="rId115">
+      <w:hyperlink r:id="rId116">
         <w:r>
           <w:rPr>
             <w:rStyle w:val="Hyperlink"/>
@@ -8753,8 +8740,8 @@
         <w:t xml:space="preserve">.</w:t>
       </w:r>
     </w:p>
-    <w:bookmarkEnd w:id="116"/>
-    <w:bookmarkStart w:id="118" w:name="ref-grayJoiningDotsAutomated2015"/>
+    <w:bookmarkEnd w:id="117"/>
+    <w:bookmarkStart w:id="119" w:name="ref-grayJoiningDotsAutomated2015"/>
     <w:p>
       <w:pPr>
         <w:pStyle w:val="Bibliography"/>
@@ -8799,7 +8786,7 @@
       <w:r>
         <w:t xml:space="preserve"> </w:t>
       </w:r>
-      <w:hyperlink r:id="rId117">
+      <w:hyperlink r:id="rId118">
         <w:r>
           <w:rPr>
             <w:rStyle w:val="Hyperlink"/>
@@ -8811,8 +8798,8 @@
         <w:t xml:space="preserve">.</w:t>
       </w:r>
     </w:p>
-    <w:bookmarkEnd w:id="118"/>
-    <w:bookmarkStart w:id="120" w:name="Xf53c03f1c3fea4e4289657cbb0682f5f23e8b1d"/>
+    <w:bookmarkEnd w:id="119"/>
+    <w:bookmarkStart w:id="121" w:name="Xf53c03f1c3fea4e4289657cbb0682f5f23e8b1d"/>
     <w:p>
       <w:pPr>
         <w:pStyle w:val="Bibliography"/>
@@ -8854,7 +8841,7 @@
       <w:r>
         <w:t xml:space="preserve"> </w:t>
       </w:r>
-      <w:hyperlink r:id="rId119">
+      <w:hyperlink r:id="rId120">
         <w:r>
           <w:rPr>
             <w:rStyle w:val="Hyperlink"/>
@@ -8866,8 +8853,8 @@
         <w:t xml:space="preserve">.</w:t>
       </w:r>
     </w:p>
-    <w:bookmarkEnd w:id="120"/>
-    <w:bookmarkStart w:id="122" w:name="X2d6834cb08966b7d5da0c61c80079bb46b07a34"/>
+    <w:bookmarkEnd w:id="121"/>
+    <w:bookmarkStart w:id="123" w:name="X2d6834cb08966b7d5da0c61c80079bb46b07a34"/>
     <w:p>
       <w:pPr>
         <w:pStyle w:val="Bibliography"/>
@@ -8897,7 +8884,7 @@
       <w:r>
         <w:t xml:space="preserve"> </w:t>
       </w:r>
-      <w:hyperlink r:id="rId121">
+      <w:hyperlink r:id="rId122">
         <w:r>
           <w:rPr>
             <w:rStyle w:val="Hyperlink"/>
@@ -8909,8 +8896,8 @@
         <w:t xml:space="preserve">.</w:t>
       </w:r>
     </w:p>
-    <w:bookmarkEnd w:id="122"/>
-    <w:bookmarkStart w:id="124" w:name="ref-llewelynPredictingPredatorPrey2023"/>
+    <w:bookmarkEnd w:id="123"/>
+    <w:bookmarkStart w:id="125" w:name="ref-llewelynPredictingPredatorPrey2023"/>
     <w:p>
       <w:pPr>
         <w:pStyle w:val="Bibliography"/>
@@ -8943,7 +8930,7 @@
       <w:r>
         <w:t xml:space="preserve"> </w:t>
       </w:r>
-      <w:hyperlink r:id="rId123">
+      <w:hyperlink r:id="rId124">
         <w:r>
           <w:rPr>
             <w:rStyle w:val="Hyperlink"/>
@@ -8955,8 +8942,8 @@
         <w:t xml:space="preserve">.</w:t>
       </w:r>
     </w:p>
-    <w:bookmarkEnd w:id="124"/>
-    <w:bookmarkStart w:id="126" w:name="X159b3081d161fe48d811a7a266284af476e9565"/>
+    <w:bookmarkEnd w:id="125"/>
+    <w:bookmarkStart w:id="127" w:name="X159b3081d161fe48d811a7a266284af476e9565"/>
     <w:p>
       <w:pPr>
         <w:pStyle w:val="Bibliography"/>
@@ -9022,7 +9009,7 @@
       <w:r>
         <w:t xml:space="preserve"> </w:t>
       </w:r>
-      <w:hyperlink r:id="rId125">
+      <w:hyperlink r:id="rId126">
         <w:r>
           <w:rPr>
             <w:rStyle w:val="Hyperlink"/>
@@ -9034,8 +9021,8 @@
         <w:t xml:space="preserve">.</w:t>
       </w:r>
     </w:p>
-    <w:bookmarkEnd w:id="126"/>
-    <w:bookmarkStart w:id="128" w:name="X2a589c3f70be24dcdbea2f3732f285388833a32"/>
+    <w:bookmarkEnd w:id="127"/>
+    <w:bookmarkStart w:id="129" w:name="X2a589c3f70be24dcdbea2f3732f285388833a32"/>
     <w:p>
       <w:pPr>
         <w:pStyle w:val="Bibliography"/>
@@ -9080,7 +9067,7 @@
       <w:r>
         <w:t xml:space="preserve"> </w:t>
       </w:r>
-      <w:hyperlink r:id="rId127">
+      <w:hyperlink r:id="rId128">
         <w:r>
           <w:rPr>
             <w:rStyle w:val="Hyperlink"/>
@@ -9092,8 +9079,8 @@
         <w:t xml:space="preserve">.</w:t>
       </w:r>
     </w:p>
-    <w:bookmarkEnd w:id="128"/>
-    <w:bookmarkStart w:id="130" w:name="X9a5602d39772ae027b885bf5c9cb3d36ba71c0c"/>
+    <w:bookmarkEnd w:id="129"/>
+    <w:bookmarkStart w:id="131" w:name="X9a5602d39772ae027b885bf5c9cb3d36ba71c0c"/>
     <w:p>
       <w:pPr>
         <w:pStyle w:val="Bibliography"/>
@@ -9126,7 +9113,7 @@
       <w:r>
         <w:t xml:space="preserve"> </w:t>
       </w:r>
-      <w:hyperlink r:id="rId129">
+      <w:hyperlink r:id="rId130">
         <w:r>
           <w:rPr>
             <w:rStyle w:val="Hyperlink"/>
@@ -9138,8 +9125,8 @@
         <w:t xml:space="preserve">.</w:t>
       </w:r>
     </w:p>
-    <w:bookmarkEnd w:id="130"/>
-    <w:bookmarkStart w:id="132" w:name="ref-ohlmannMappingImprintBiotic2018"/>
+    <w:bookmarkEnd w:id="131"/>
+    <w:bookmarkStart w:id="133" w:name="ref-ohlmannMappingImprintBiotic2018"/>
     <w:p>
       <w:pPr>
         <w:pStyle w:val="Bibliography"/>
@@ -9183,7 +9170,7 @@
       <w:r>
         <w:t xml:space="preserve"> </w:t>
       </w:r>
-      <w:hyperlink r:id="rId131">
+      <w:hyperlink r:id="rId132">
         <w:r>
           <w:rPr>
             <w:rStyle w:val="Hyperlink"/>
@@ -9195,8 +9182,8 @@
         <w:t xml:space="preserve">.</w:t>
       </w:r>
     </w:p>
-    <w:bookmarkEnd w:id="132"/>
-    <w:bookmarkStart w:id="134" w:name="ref-petcheySizeForagingFood2008"/>
+    <w:bookmarkEnd w:id="133"/>
+    <w:bookmarkStart w:id="135" w:name="ref-petcheySizeForagingFood2008"/>
     <w:p>
       <w:pPr>
         <w:pStyle w:val="Bibliography"/>
@@ -9229,7 +9216,7 @@
       <w:r>
         <w:t xml:space="preserve"> </w:t>
       </w:r>
-      <w:hyperlink r:id="rId133">
+      <w:hyperlink r:id="rId134">
         <w:r>
           <w:rPr>
             <w:rStyle w:val="Hyperlink"/>
@@ -9241,8 +9228,8 @@
         <w:t xml:space="preserve">.</w:t>
       </w:r>
     </w:p>
-    <w:bookmarkEnd w:id="134"/>
-    <w:bookmarkStart w:id="136" w:name="ref-petcheyFitEfficiencyBiology2011"/>
+    <w:bookmarkEnd w:id="135"/>
+    <w:bookmarkStart w:id="137" w:name="ref-petcheyFitEfficiencyBiology2011"/>
     <w:p>
       <w:pPr>
         <w:pStyle w:val="Bibliography"/>
@@ -9287,7 +9274,7 @@
       <w:r>
         <w:t xml:space="preserve"> </w:t>
       </w:r>
-      <w:hyperlink r:id="rId135">
+      <w:hyperlink r:id="rId136">
         <w:r>
           <w:rPr>
             <w:rStyle w:val="Hyperlink"/>
@@ -9299,8 +9286,8 @@
         <w:t xml:space="preserve">.</w:t>
       </w:r>
     </w:p>
-    <w:bookmarkEnd w:id="136"/>
-    <w:bookmarkStart w:id="138" w:name="ref-pichlerMachineLearningAlgorithms2020"/>
+    <w:bookmarkEnd w:id="137"/>
+    <w:bookmarkStart w:id="139" w:name="ref-pichlerMachineLearningAlgorithms2020"/>
     <w:p>
       <w:pPr>
         <w:pStyle w:val="Bibliography"/>
@@ -9333,7 +9320,7 @@
       <w:r>
         <w:t xml:space="preserve"> </w:t>
       </w:r>
-      <w:hyperlink r:id="rId137">
+      <w:hyperlink r:id="rId138">
         <w:r>
           <w:rPr>
             <w:rStyle w:val="Hyperlink"/>
@@ -9345,8 +9332,8 @@
         <w:t xml:space="preserve">.</w:t>
       </w:r>
     </w:p>
-    <w:bookmarkEnd w:id="138"/>
-    <w:bookmarkStart w:id="140" w:name="ref-poelenGlobalBioticInteractions2014"/>
+    <w:bookmarkEnd w:id="139"/>
+    <w:bookmarkStart w:id="141" w:name="ref-poelenGlobalBioticInteractions2014"/>
     <w:p>
       <w:pPr>
         <w:pStyle w:val="Bibliography"/>
@@ -9391,7 +9378,7 @@
       <w:r>
         <w:t xml:space="preserve"> </w:t>
       </w:r>
-      <w:hyperlink r:id="rId139">
+      <w:hyperlink r:id="rId140">
         <w:r>
           <w:rPr>
             <w:rStyle w:val="Hyperlink"/>
@@ -9403,8 +9390,8 @@
         <w:t xml:space="preserve">.</w:t>
       </w:r>
     </w:p>
-    <w:bookmarkEnd w:id="140"/>
-    <w:bookmarkStart w:id="142" w:name="X023758d2a089016cd8f0c9d2421079cf7d062ff"/>
+    <w:bookmarkEnd w:id="141"/>
+    <w:bookmarkStart w:id="143" w:name="X023758d2a089016cd8f0c9d2421079cf7d062ff"/>
     <w:p>
       <w:pPr>
         <w:pStyle w:val="Bibliography"/>
@@ -9437,7 +9424,7 @@
       <w:r>
         <w:t xml:space="preserve"> </w:t>
       </w:r>
-      <w:hyperlink r:id="rId141">
+      <w:hyperlink r:id="rId142">
         <w:r>
           <w:rPr>
             <w:rStyle w:val="Hyperlink"/>
@@ -9449,8 +9436,8 @@
         <w:t xml:space="preserve">.</w:t>
       </w:r>
     </w:p>
-    <w:bookmarkEnd w:id="142"/>
-    <w:bookmarkStart w:id="144" w:name="ref-poisotMangalMakingEcological2016"/>
+    <w:bookmarkEnd w:id="143"/>
+    <w:bookmarkStart w:id="145" w:name="ref-poisotMangalMakingEcological2016"/>
     <w:p>
       <w:pPr>
         <w:pStyle w:val="Bibliography"/>
@@ -9483,7 +9470,7 @@
       <w:r>
         <w:t xml:space="preserve"> </w:t>
       </w:r>
-      <w:hyperlink r:id="rId143">
+      <w:hyperlink r:id="rId144">
         <w:r>
           <w:rPr>
             <w:rStyle w:val="Hyperlink"/>
@@ -9495,8 +9482,8 @@
         <w:t xml:space="preserve">.</w:t>
       </w:r>
     </w:p>
-    <w:bookmarkEnd w:id="144"/>
-    <w:bookmarkStart w:id="146" w:name="ref-poisotGlobalKnowledgeGaps2021"/>
+    <w:bookmarkEnd w:id="145"/>
+    <w:bookmarkStart w:id="147" w:name="ref-poisotGlobalKnowledgeGaps2021"/>
     <w:p>
       <w:pPr>
         <w:pStyle w:val="Bibliography"/>
@@ -9529,7 +9516,7 @@
       <w:r>
         <w:t xml:space="preserve"> </w:t>
       </w:r>
-      <w:hyperlink r:id="rId145">
+      <w:hyperlink r:id="rId146">
         <w:r>
           <w:rPr>
             <w:rStyle w:val="Hyperlink"/>
@@ -9541,8 +9528,8 @@
         <w:t xml:space="preserve">.</w:t>
       </w:r>
     </w:p>
-    <w:bookmarkEnd w:id="146"/>
-    <w:bookmarkStart w:id="148" w:name="Xaad5d089781464e09d30bec824bd68c468804d7"/>
+    <w:bookmarkEnd w:id="147"/>
+    <w:bookmarkStart w:id="149" w:name="Xaad5d089781464e09d30bec824bd68c468804d7"/>
     <w:p>
       <w:pPr>
         <w:pStyle w:val="Bibliography"/>
@@ -9575,7 +9562,7 @@
       <w:r>
         <w:t xml:space="preserve"> </w:t>
       </w:r>
-      <w:hyperlink r:id="rId147">
+      <w:hyperlink r:id="rId148">
         <w:r>
           <w:rPr>
             <w:rStyle w:val="Hyperlink"/>
@@ -9587,8 +9574,8 @@
         <w:t xml:space="preserve">.</w:t>
       </w:r>
     </w:p>
-    <w:bookmarkEnd w:id="148"/>
-    <w:bookmarkStart w:id="150" w:name="ref-poisotSyntheticDatasetsCommunity2016"/>
+    <w:bookmarkEnd w:id="149"/>
+    <w:bookmarkStart w:id="151" w:name="ref-poisotSyntheticDatasetsCommunity2016"/>
     <w:p>
       <w:pPr>
         <w:pStyle w:val="Bibliography"/>
@@ -9621,7 +9608,7 @@
       <w:r>
         <w:t xml:space="preserve"> </w:t>
       </w:r>
-      <w:hyperlink r:id="rId149">
+      <w:hyperlink r:id="rId150">
         <w:r>
           <w:rPr>
             <w:rStyle w:val="Hyperlink"/>
@@ -9633,8 +9620,8 @@
         <w:t xml:space="preserve">.</w:t>
       </w:r>
     </w:p>
-    <w:bookmarkEnd w:id="150"/>
-    <w:bookmarkStart w:id="152" w:name="ref-poisotSpeciesWhyEcological2015"/>
+    <w:bookmarkEnd w:id="151"/>
+    <w:bookmarkStart w:id="153" w:name="ref-poisotSpeciesWhyEcological2015"/>
     <w:p>
       <w:pPr>
         <w:pStyle w:val="Bibliography"/>
@@ -9667,7 +9654,7 @@
       <w:r>
         <w:t xml:space="preserve"> </w:t>
       </w:r>
-      <w:hyperlink r:id="rId151">
+      <w:hyperlink r:id="rId152">
         <w:r>
           <w:rPr>
             <w:rStyle w:val="Hyperlink"/>
@@ -9679,8 +9666,8 @@
         <w:t xml:space="preserve">.</w:t>
       </w:r>
     </w:p>
-    <w:bookmarkEnd w:id="152"/>
-    <w:bookmarkStart w:id="154" w:name="ref-poisotDescribeUnderstandPredict2016"/>
+    <w:bookmarkEnd w:id="153"/>
+    <w:bookmarkStart w:id="155" w:name="ref-poisotDescribeUnderstandPredict2016"/>
     <w:p>
       <w:pPr>
         <w:pStyle w:val="Bibliography"/>
@@ -9713,7 +9700,7 @@
       <w:r>
         <w:t xml:space="preserve"> </w:t>
       </w:r>
-      <w:hyperlink r:id="rId153">
+      <w:hyperlink r:id="rId154">
         <w:r>
           <w:rPr>
             <w:rStyle w:val="Hyperlink"/>
@@ -9725,8 +9712,8 @@
         <w:t xml:space="preserve">.</w:t>
       </w:r>
     </w:p>
-    <w:bookmarkEnd w:id="154"/>
-    <w:bookmarkStart w:id="156" w:name="ref-pomeranzInferringPredatorPrey2019"/>
+    <w:bookmarkEnd w:id="155"/>
+    <w:bookmarkStart w:id="157" w:name="ref-pomeranzInferringPredatorPrey2019"/>
     <w:p>
       <w:pPr>
         <w:pStyle w:val="Bibliography"/>
@@ -9759,7 +9746,7 @@
       <w:r>
         <w:t xml:space="preserve"> </w:t>
       </w:r>
-      <w:hyperlink r:id="rId155">
+      <w:hyperlink r:id="rId156">
         <w:r>
           <w:rPr>
             <w:rStyle w:val="Hyperlink"/>
@@ -9771,8 +9758,8 @@
         <w:t xml:space="preserve">.</w:t>
       </w:r>
     </w:p>
-    <w:bookmarkEnd w:id="156"/>
-    <w:bookmarkStart w:id="158" w:name="ref-pringleUntanglingFoodWebs2020"/>
+    <w:bookmarkEnd w:id="157"/>
+    <w:bookmarkStart w:id="159" w:name="ref-pringleUntanglingFoodWebs2020"/>
     <w:p>
       <w:pPr>
         <w:pStyle w:val="Bibliography"/>
@@ -9831,7 +9818,7 @@
       <w:r>
         <w:t xml:space="preserve"> </w:t>
       </w:r>
-      <w:hyperlink r:id="rId157">
+      <w:hyperlink r:id="rId158">
         <w:r>
           <w:rPr>
             <w:rStyle w:val="Hyperlink"/>
@@ -9843,8 +9830,8 @@
         <w:t xml:space="preserve">.</w:t>
       </w:r>
     </w:p>
-    <w:bookmarkEnd w:id="158"/>
-    <w:bookmarkStart w:id="160" w:name="ref-pringleResolvingFoodWebStructure2020"/>
+    <w:bookmarkEnd w:id="159"/>
+    <w:bookmarkStart w:id="161" w:name="ref-pringleResolvingFoodWebStructure2020"/>
     <w:p>
       <w:pPr>
         <w:pStyle w:val="Bibliography"/>
@@ -9886,7 +9873,7 @@
       <w:r>
         <w:t xml:space="preserve"> </w:t>
       </w:r>
-      <w:hyperlink r:id="rId159">
+      <w:hyperlink r:id="rId160">
         <w:r>
           <w:rPr>
             <w:rStyle w:val="Hyperlink"/>
@@ -9898,8 +9885,8 @@
         <w:t xml:space="preserve">.</w:t>
       </w:r>
     </w:p>
-    <w:bookmarkEnd w:id="160"/>
-    <w:bookmarkStart w:id="162" w:name="ref-proulxNetworkThinkingEcology2005"/>
+    <w:bookmarkEnd w:id="161"/>
+    <w:bookmarkStart w:id="163" w:name="ref-proulxNetworkThinkingEcology2005"/>
     <w:p>
       <w:pPr>
         <w:pStyle w:val="Bibliography"/>
@@ -9932,7 +9919,7 @@
       <w:r>
         <w:t xml:space="preserve"> </w:t>
       </w:r>
-      <w:hyperlink r:id="rId161">
+      <w:hyperlink r:id="rId162">
         <w:r>
           <w:rPr>
             <w:rStyle w:val="Hyperlink"/>
@@ -9944,8 +9931,8 @@
         <w:t xml:space="preserve">.</w:t>
       </w:r>
     </w:p>
-    <w:bookmarkEnd w:id="162"/>
-    <w:bookmarkStart w:id="164" w:name="ref-rohrModelingFoodWebs2010"/>
+    <w:bookmarkEnd w:id="163"/>
+    <w:bookmarkStart w:id="165" w:name="ref-rohrModelingFoodWebs2010"/>
     <w:p>
       <w:pPr>
         <w:pStyle w:val="Bibliography"/>
@@ -9996,7 +9983,7 @@
       <w:r>
         <w:t xml:space="preserve"> </w:t>
       </w:r>
-      <w:hyperlink r:id="rId163">
+      <w:hyperlink r:id="rId164">
         <w:r>
           <w:rPr>
             <w:rStyle w:val="Hyperlink"/>
@@ -10008,8 +9995,8 @@
         <w:t xml:space="preserve">.</w:t>
       </w:r>
     </w:p>
-    <w:bookmarkEnd w:id="164"/>
-    <w:bookmarkStart w:id="166" w:name="ref-saraviaEcologicalNetworkAssembly2022"/>
+    <w:bookmarkEnd w:id="165"/>
+    <w:bookmarkStart w:id="167" w:name="ref-saraviaEcologicalNetworkAssembly2022"/>
     <w:p>
       <w:pPr>
         <w:pStyle w:val="Bibliography"/>
@@ -10054,7 +10041,7 @@
       <w:r>
         <w:t xml:space="preserve"> </w:t>
       </w:r>
-      <w:hyperlink r:id="rId165">
+      <w:hyperlink r:id="rId166">
         <w:r>
           <w:rPr>
             <w:rStyle w:val="Hyperlink"/>
@@ -10066,8 +10053,8 @@
         <w:t xml:space="preserve">.</w:t>
       </w:r>
     </w:p>
-    <w:bookmarkEnd w:id="166"/>
-    <w:bookmarkStart w:id="168" w:name="X0fb50f1746fa9d2b24f89ed5bfe6ae1a2f58cc2"/>
+    <w:bookmarkEnd w:id="167"/>
+    <w:bookmarkStart w:id="169" w:name="X0fb50f1746fa9d2b24f89ed5bfe6ae1a2f58cc2"/>
     <w:p>
       <w:pPr>
         <w:pStyle w:val="Bibliography"/>
@@ -10090,7 +10077,7 @@
       <w:r>
         <w:t xml:space="preserve"> </w:t>
       </w:r>
-      <w:hyperlink r:id="rId167">
+      <w:hyperlink r:id="rId168">
         <w:r>
           <w:rPr>
             <w:rStyle w:val="Hyperlink"/>
@@ -10102,8 +10089,8 @@
         <w:t xml:space="preserve">.</w:t>
       </w:r>
     </w:p>
-    <w:bookmarkEnd w:id="168"/>
-    <w:bookmarkStart w:id="170" w:name="ref-stoufferEvidenceExistenceRobust2007"/>
+    <w:bookmarkEnd w:id="169"/>
+    <w:bookmarkStart w:id="171" w:name="ref-stoufferEvidenceExistenceRobust2007"/>
     <w:p>
       <w:pPr>
         <w:pStyle w:val="Bibliography"/>
@@ -10136,7 +10123,7 @@
       <w:r>
         <w:t xml:space="preserve"> </w:t>
       </w:r>
-      <w:hyperlink r:id="rId169">
+      <w:hyperlink r:id="rId170">
         <w:r>
           <w:rPr>
             <w:rStyle w:val="Hyperlink"/>
@@ -10148,8 +10135,8 @@
         <w:t xml:space="preserve">.</w:t>
       </w:r>
     </w:p>
-    <w:bookmarkEnd w:id="170"/>
-    <w:bookmarkStart w:id="172" w:name="ref-strydomFoodWebReconstruction2022"/>
+    <w:bookmarkEnd w:id="171"/>
+    <w:bookmarkStart w:id="173" w:name="ref-strydomFoodWebReconstruction2022"/>
     <w:p>
       <w:pPr>
         <w:pStyle w:val="Bibliography"/>
@@ -10182,7 +10169,7 @@
       <w:r>
         <w:t xml:space="preserve"> </w:t>
       </w:r>
-      <w:hyperlink r:id="rId171">
+      <w:hyperlink r:id="rId172">
         <w:r>
           <w:rPr>
             <w:rStyle w:val="Hyperlink"/>
@@ -10194,8 +10181,8 @@
         <w:t xml:space="preserve">.</w:t>
       </w:r>
     </w:p>
-    <w:bookmarkEnd w:id="172"/>
-    <w:bookmarkStart w:id="174" w:name="ref-strydomGraphEmbeddingTransfer2023"/>
+    <w:bookmarkEnd w:id="173"/>
+    <w:bookmarkStart w:id="175" w:name="ref-strydomGraphEmbeddingTransfer2023"/>
     <w:p>
       <w:pPr>
         <w:pStyle w:val="Bibliography"/>
@@ -10228,7 +10215,7 @@
       <w:r>
         <w:t xml:space="preserve"> </w:t>
       </w:r>
-      <w:hyperlink r:id="rId173">
+      <w:hyperlink r:id="rId174">
         <w:r>
           <w:rPr>
             <w:rStyle w:val="Hyperlink"/>
@@ -10240,8 +10227,8 @@
         <w:t xml:space="preserve">.</w:t>
       </w:r>
     </w:p>
-    <w:bookmarkEnd w:id="174"/>
-    <w:bookmarkStart w:id="176" w:name="ref-strydomRoadmapPredictingSpecies2021"/>
+    <w:bookmarkEnd w:id="175"/>
+    <w:bookmarkStart w:id="177" w:name="ref-strydomRoadmapPredictingSpecies2021"/>
     <w:p>
       <w:pPr>
         <w:pStyle w:val="Bibliography"/>
@@ -10274,7 +10261,7 @@
       <w:r>
         <w:t xml:space="preserve"> </w:t>
       </w:r>
-      <w:hyperlink r:id="rId175">
+      <w:hyperlink r:id="rId176">
         <w:r>
           <w:rPr>
             <w:rStyle w:val="Hyperlink"/>
@@ -10286,8 +10273,8 @@
         <w:t xml:space="preserve">.</w:t>
       </w:r>
     </w:p>
-    <w:bookmarkEnd w:id="176"/>
-    <w:bookmarkStart w:id="178" w:name="ref-strydomSVDEntropyReveals2021"/>
+    <w:bookmarkEnd w:id="177"/>
+    <w:bookmarkStart w:id="179" w:name="ref-strydomSVDEntropyReveals2021"/>
     <w:p>
       <w:pPr>
         <w:pStyle w:val="Bibliography"/>
@@ -10350,7 +10337,7 @@
       <w:r>
         <w:t xml:space="preserve"> </w:t>
       </w:r>
-      <w:hyperlink r:id="rId177">
+      <w:hyperlink r:id="rId178">
         <w:r>
           <w:rPr>
             <w:rStyle w:val="Hyperlink"/>
@@ -10362,8 +10349,8 @@
         <w:t xml:space="preserve">.</w:t>
       </w:r>
     </w:p>
-    <w:bookmarkEnd w:id="178"/>
-    <w:bookmarkStart w:id="180" w:name="X141c0540ac7dad5bc39e53d2ae1f5769b96004c"/>
+    <w:bookmarkEnd w:id="179"/>
+    <w:bookmarkStart w:id="181" w:name="X141c0540ac7dad5bc39e53d2ae1f5769b96004c"/>
     <w:p>
       <w:pPr>
         <w:pStyle w:val="Bibliography"/>
@@ -10439,7 +10426,7 @@
       <w:r>
         <w:t xml:space="preserve"> </w:t>
       </w:r>
-      <w:hyperlink r:id="rId179">
+      <w:hyperlink r:id="rId180">
         <w:r>
           <w:rPr>
             <w:rStyle w:val="Hyperlink"/>
@@ -10451,8 +10438,8 @@
         <w:t xml:space="preserve">.</w:t>
       </w:r>
     </w:p>
-    <w:bookmarkEnd w:id="180"/>
-    <w:bookmarkStart w:id="182" w:name="X31a4fa003bce600ed04df56db844e85b8f7350e"/>
+    <w:bookmarkEnd w:id="181"/>
+    <w:bookmarkStart w:id="183" w:name="X31a4fa003bce600ed04df56db844e85b8f7350e"/>
     <w:p>
       <w:pPr>
         <w:pStyle w:val="Bibliography"/>
@@ -10485,7 +10472,7 @@
       <w:r>
         <w:t xml:space="preserve"> </w:t>
       </w:r>
-      <w:hyperlink r:id="rId181">
+      <w:hyperlink r:id="rId182">
         <w:r>
           <w:rPr>
             <w:rStyle w:val="Hyperlink"/>
@@ -10497,8 +10484,8 @@
         <w:t xml:space="preserve">.</w:t>
       </w:r>
     </w:p>
-    <w:bookmarkEnd w:id="182"/>
-    <w:bookmarkStart w:id="184" w:name="ref-vermaatMajorDimensionsFoodweb2009"/>
+    <w:bookmarkEnd w:id="183"/>
+    <w:bookmarkStart w:id="185" w:name="ref-vermaatMajorDimensionsFoodweb2009"/>
     <w:p>
       <w:pPr>
         <w:pStyle w:val="Bibliography"/>
@@ -10531,7 +10518,7 @@
       <w:r>
         <w:t xml:space="preserve"> </w:t>
       </w:r>
-      <w:hyperlink r:id="rId183">
+      <w:hyperlink r:id="rId184">
         <w:r>
           <w:rPr>
             <w:rStyle w:val="Hyperlink"/>
@@ -10543,8 +10530,8 @@
         <w:t xml:space="preserve">.</w:t>
       </w:r>
     </w:p>
-    <w:bookmarkEnd w:id="184"/>
-    <w:bookmarkStart w:id="186" w:name="ref-williamsSimpleRulesYield2000"/>
+    <w:bookmarkEnd w:id="185"/>
+    <w:bookmarkStart w:id="187" w:name="ref-williamsSimpleRulesYield2000"/>
     <w:p>
       <w:pPr>
         <w:pStyle w:val="Bibliography"/>
@@ -10577,7 +10564,7 @@
       <w:r>
         <w:t xml:space="preserve"> </w:t>
       </w:r>
-      <w:hyperlink r:id="rId185">
+      <w:hyperlink r:id="rId186">
         <w:r>
           <w:rPr>
             <w:rStyle w:val="Hyperlink"/>
@@ -10589,8 +10576,8 @@
         <w:t xml:space="preserve">.</w:t>
       </w:r>
     </w:p>
-    <w:bookmarkEnd w:id="186"/>
-    <w:bookmarkStart w:id="188" w:name="ref-williamsSuccessItsLimits2008"/>
+    <w:bookmarkEnd w:id="187"/>
+    <w:bookmarkStart w:id="189" w:name="ref-williamsSuccessItsLimits2008"/>
     <w:p>
       <w:pPr>
         <w:pStyle w:val="Bibliography"/>
@@ -10623,7 +10610,7 @@
       <w:r>
         <w:t xml:space="preserve"> </w:t>
       </w:r>
-      <w:hyperlink r:id="rId187">
+      <w:hyperlink r:id="rId188">
         <w:r>
           <w:rPr>
             <w:rStyle w:val="Hyperlink"/>
@@ -10635,8 +10622,8 @@
         <w:t xml:space="preserve">.</w:t>
       </w:r>
     </w:p>
-    <w:bookmarkEnd w:id="188"/>
-    <w:bookmarkStart w:id="190" w:name="X88f1d6f63b0836bbf1d6ae3f885d8fb9f247ff3"/>
+    <w:bookmarkEnd w:id="189"/>
+    <w:bookmarkStart w:id="191" w:name="X88f1d6f63b0836bbf1d6ae3f885d8fb9f247ff3"/>
     <w:p>
       <w:pPr>
         <w:pStyle w:val="Bibliography"/>
@@ -10690,7 +10677,7 @@
       <w:r>
         <w:t xml:space="preserve"> </w:t>
       </w:r>
-      <w:hyperlink r:id="rId189">
+      <w:hyperlink r:id="rId190">
         <w:r>
           <w:rPr>
             <w:rStyle w:val="Hyperlink"/>
@@ -10702,9 +10689,9 @@
         <w:t xml:space="preserve">.</w:t>
       </w:r>
     </w:p>
-    <w:bookmarkEnd w:id="190"/>
     <w:bookmarkEnd w:id="191"/>
     <w:bookmarkEnd w:id="192"/>
+    <w:bookmarkEnd w:id="193"/>
     <w:sectPr/>
   </w:body>
 </w:document>

</xml_diff>

<commit_message>
:sparkles: update the trait table a bit
</commit_message>
<xml_diff>
--- a/docs/index.docx
+++ b/docs/index.docx
@@ -2311,7 +2311,7 @@
         <w:pStyle w:val="FirstParagraph"/>
       </w:pPr>
       <w:r>
-        <w:t xml:space="preserve">Although we specifically focus on food webs (interactions representing feeding links) it is beneficial to take a step back and acknowledge the diversity of form that an interaction network can encapsulate. The idea of an interaction network seems simple, it is the representation of the interactions (edges) between species (nodes), the definition of an</w:t>
+        <w:t xml:space="preserve">Although we specifically focus on food webs (interactions representing feeding links) it is beneficial to take a step back and acknowledge the diversity of form that an interaction network can encapsulate. The idea of an interaction network seems simple, it is the representation of the interactions (edges) between species (nodes), however the definition of</w:t>
       </w:r>
       <w:r>
         <w:t xml:space="preserve"> </w:t>
@@ -2320,7 +2320,7 @@
         <w:t xml:space="preserve">‘</w:t>
       </w:r>
       <w:r>
-        <w:t xml:space="preserve">edge</w:t>
+        <w:t xml:space="preserve">edges</w:t>
       </w:r>
       <w:r>
         <w:t xml:space="preserve">’</w:t>
@@ -2329,7 +2329,7 @@
         <w:t xml:space="preserve"> </w:t>
       </w:r>
       <w:r>
-        <w:t xml:space="preserve">and a</w:t>
+        <w:t xml:space="preserve">and</w:t>
       </w:r>
       <w:r>
         <w:t xml:space="preserve"> </w:t>
@@ -2338,7 +2338,7 @@
         <w:t xml:space="preserve">‘</w:t>
       </w:r>
       <w:r>
-        <w:t xml:space="preserve">node</w:t>
+        <w:t xml:space="preserve">nodes</w:t>
       </w:r>
       <w:r>
         <w:t xml:space="preserve">’</w:t>
@@ -2545,13 +2545,13 @@
         <w:t xml:space="preserve"> </w:t>
       </w:r>
       <w:r>
-        <w:t xml:space="preserve">feeding links, or energy flows[??]</w:t>
-      </w:r>
-      <w:r>
-        <w:t xml:space="preserve"> </w:t>
-      </w:r>
-      <w:r>
-        <w:t xml:space="preserve">(Petchey et al. 2008)</w:t>
+        <w:t xml:space="preserve">feeding links, or energy transfer and material flow</w:t>
+      </w:r>
+      <w:r>
+        <w:t xml:space="preserve"> </w:t>
+      </w:r>
+      <w:r>
+        <w:t xml:space="preserve">(Lindeman 1942)</w:t>
       </w:r>
       <w:r>
         <w:t xml:space="preserve">. How we quantify links will influence the resulting structure of the network - and the inferences we will make thereof. For example taking a food web that consists of links representing</w:t>
@@ -5389,7 +5389,7 @@
             <w:rStyle w:val="Hyperlink"/>
             <w:vertAlign w:val="subscript"/>
           </w:rPr>
-          <w:t xml:space="preserve">Qualitative approach to topology generators</w:t>
+          <w:t xml:space="preserve">Model family traits</w:t>
         </w:r>
       </w:hyperlink>
     </w:p>
@@ -6885,7 +6885,7 @@
     </w:p>
     <w:bookmarkEnd w:id="59"/>
     <w:bookmarkEnd w:id="60"/>
-    <w:bookmarkStart w:id="193" w:name="references"/>
+    <w:bookmarkStart w:id="195" w:name="references"/>
     <w:p>
       <w:pPr>
         <w:pStyle w:val="Heading2"/>
@@ -6894,7 +6894,7 @@
         <w:t xml:space="preserve">References</w:t>
       </w:r>
     </w:p>
-    <w:bookmarkStart w:id="192" w:name="refs"/>
+    <w:bookmarkStart w:id="194" w:name="refs"/>
     <w:bookmarkStart w:id="62" w:name="ref-allesinaGeneralModelFood2008"/>
     <w:p>
       <w:pPr>
@@ -8897,12 +8897,79 @@
       </w:r>
     </w:p>
     <w:bookmarkEnd w:id="123"/>
-    <w:bookmarkStart w:id="125" w:name="ref-llewelynPredictingPredatorPrey2023"/>
+    <w:bookmarkStart w:id="125" w:name="Xe227781537312aad81566d289906b7942bbcf13"/>
     <w:p>
       <w:pPr>
         <w:pStyle w:val="Bibliography"/>
       </w:pPr>
       <w:r>
+        <w:t xml:space="preserve">Lindeman, Raymond L. 1942.</w:t>
+      </w:r>
+      <w:r>
+        <w:t xml:space="preserve"> </w:t>
+      </w:r>
+      <w:r>
+        <w:t xml:space="preserve">“The</w:t>
+      </w:r>
+      <w:r>
+        <w:t xml:space="preserve"> </w:t>
+      </w:r>
+      <w:r>
+        <w:t xml:space="preserve">Trophic-Dynamic Aspect</w:t>
+      </w:r>
+      <w:r>
+        <w:t xml:space="preserve"> </w:t>
+      </w:r>
+      <w:r>
+        <w:t xml:space="preserve">of</w:t>
+      </w:r>
+      <w:r>
+        <w:t xml:space="preserve"> </w:t>
+      </w:r>
+      <w:r>
+        <w:t xml:space="preserve">Ecology</w:t>
+      </w:r>
+      <w:r>
+        <w:t xml:space="preserve">.”</w:t>
+      </w:r>
+      <w:r>
+        <w:t xml:space="preserve"> </w:t>
+      </w:r>
+      <w:r>
+        <w:rPr>
+          <w:iCs/>
+          <w:i/>
+        </w:rPr>
+        <w:t xml:space="preserve">Ecology</w:t>
+      </w:r>
+      <w:r>
+        <w:t xml:space="preserve"> </w:t>
+      </w:r>
+      <w:r>
+        <w:t xml:space="preserve">23 (4): 399–417.</w:t>
+      </w:r>
+      <w:r>
+        <w:t xml:space="preserve"> </w:t>
+      </w:r>
+      <w:hyperlink r:id="rId124">
+        <w:r>
+          <w:rPr>
+            <w:rStyle w:val="Hyperlink"/>
+          </w:rPr>
+          <w:t xml:space="preserve">https://doi.org/10.2307/1930126</w:t>
+        </w:r>
+      </w:hyperlink>
+      <w:r>
+        <w:t xml:space="preserve">.</w:t>
+      </w:r>
+    </w:p>
+    <w:bookmarkEnd w:id="125"/>
+    <w:bookmarkStart w:id="127" w:name="ref-llewelynPredictingPredatorPrey2023"/>
+    <w:p>
+      <w:pPr>
+        <w:pStyle w:val="Bibliography"/>
+      </w:pPr>
+      <w:r>
         <w:t xml:space="preserve">Llewelyn, John, Giovanni Strona, Christopher R. Dickman, Aaron C. Greenville, Glenda M. Wardle, Michael S. Y. Lee, Seamus Doherty, Farzin Shabani, Frédérik Saltré, and Corey J. A. Bradshaw. 2023.</w:t>
       </w:r>
       <w:r>
@@ -8930,7 +8997,7 @@
       <w:r>
         <w:t xml:space="preserve"> </w:t>
       </w:r>
-      <w:hyperlink r:id="rId124">
+      <w:hyperlink r:id="rId126">
         <w:r>
           <w:rPr>
             <w:rStyle w:val="Hyperlink"/>
@@ -8942,8 +9009,8 @@
         <w:t xml:space="preserve">.</w:t>
       </w:r>
     </w:p>
-    <w:bookmarkEnd w:id="125"/>
-    <w:bookmarkStart w:id="127" w:name="X159b3081d161fe48d811a7a266284af476e9565"/>
+    <w:bookmarkEnd w:id="127"/>
+    <w:bookmarkStart w:id="129" w:name="X159b3081d161fe48d811a7a266284af476e9565"/>
     <w:p>
       <w:pPr>
         <w:pStyle w:val="Bibliography"/>
@@ -9009,7 +9076,7 @@
       <w:r>
         <w:t xml:space="preserve"> </w:t>
       </w:r>
-      <w:hyperlink r:id="rId126">
+      <w:hyperlink r:id="rId128">
         <w:r>
           <w:rPr>
             <w:rStyle w:val="Hyperlink"/>
@@ -9021,8 +9088,8 @@
         <w:t xml:space="preserve">.</w:t>
       </w:r>
     </w:p>
-    <w:bookmarkEnd w:id="127"/>
-    <w:bookmarkStart w:id="129" w:name="X2a589c3f70be24dcdbea2f3732f285388833a32"/>
+    <w:bookmarkEnd w:id="129"/>
+    <w:bookmarkStart w:id="131" w:name="X2a589c3f70be24dcdbea2f3732f285388833a32"/>
     <w:p>
       <w:pPr>
         <w:pStyle w:val="Bibliography"/>
@@ -9067,7 +9134,7 @@
       <w:r>
         <w:t xml:space="preserve"> </w:t>
       </w:r>
-      <w:hyperlink r:id="rId128">
+      <w:hyperlink r:id="rId130">
         <w:r>
           <w:rPr>
             <w:rStyle w:val="Hyperlink"/>
@@ -9079,8 +9146,8 @@
         <w:t xml:space="preserve">.</w:t>
       </w:r>
     </w:p>
-    <w:bookmarkEnd w:id="129"/>
-    <w:bookmarkStart w:id="131" w:name="X9a5602d39772ae027b885bf5c9cb3d36ba71c0c"/>
+    <w:bookmarkEnd w:id="131"/>
+    <w:bookmarkStart w:id="133" w:name="X9a5602d39772ae027b885bf5c9cb3d36ba71c0c"/>
     <w:p>
       <w:pPr>
         <w:pStyle w:val="Bibliography"/>
@@ -9113,7 +9180,7 @@
       <w:r>
         <w:t xml:space="preserve"> </w:t>
       </w:r>
-      <w:hyperlink r:id="rId130">
+      <w:hyperlink r:id="rId132">
         <w:r>
           <w:rPr>
             <w:rStyle w:val="Hyperlink"/>
@@ -9125,8 +9192,8 @@
         <w:t xml:space="preserve">.</w:t>
       </w:r>
     </w:p>
-    <w:bookmarkEnd w:id="131"/>
-    <w:bookmarkStart w:id="133" w:name="ref-ohlmannMappingImprintBiotic2018"/>
+    <w:bookmarkEnd w:id="133"/>
+    <w:bookmarkStart w:id="135" w:name="ref-ohlmannMappingImprintBiotic2018"/>
     <w:p>
       <w:pPr>
         <w:pStyle w:val="Bibliography"/>
@@ -9170,7 +9237,7 @@
       <w:r>
         <w:t xml:space="preserve"> </w:t>
       </w:r>
-      <w:hyperlink r:id="rId132">
+      <w:hyperlink r:id="rId134">
         <w:r>
           <w:rPr>
             <w:rStyle w:val="Hyperlink"/>
@@ -9182,8 +9249,8 @@
         <w:t xml:space="preserve">.</w:t>
       </w:r>
     </w:p>
-    <w:bookmarkEnd w:id="133"/>
-    <w:bookmarkStart w:id="135" w:name="ref-petcheySizeForagingFood2008"/>
+    <w:bookmarkEnd w:id="135"/>
+    <w:bookmarkStart w:id="137" w:name="ref-petcheySizeForagingFood2008"/>
     <w:p>
       <w:pPr>
         <w:pStyle w:val="Bibliography"/>
@@ -9216,7 +9283,7 @@
       <w:r>
         <w:t xml:space="preserve"> </w:t>
       </w:r>
-      <w:hyperlink r:id="rId134">
+      <w:hyperlink r:id="rId136">
         <w:r>
           <w:rPr>
             <w:rStyle w:val="Hyperlink"/>
@@ -9228,8 +9295,8 @@
         <w:t xml:space="preserve">.</w:t>
       </w:r>
     </w:p>
-    <w:bookmarkEnd w:id="135"/>
-    <w:bookmarkStart w:id="137" w:name="ref-petcheyFitEfficiencyBiology2011"/>
+    <w:bookmarkEnd w:id="137"/>
+    <w:bookmarkStart w:id="139" w:name="ref-petcheyFitEfficiencyBiology2011"/>
     <w:p>
       <w:pPr>
         <w:pStyle w:val="Bibliography"/>
@@ -9274,7 +9341,7 @@
       <w:r>
         <w:t xml:space="preserve"> </w:t>
       </w:r>
-      <w:hyperlink r:id="rId136">
+      <w:hyperlink r:id="rId138">
         <w:r>
           <w:rPr>
             <w:rStyle w:val="Hyperlink"/>
@@ -9286,8 +9353,8 @@
         <w:t xml:space="preserve">.</w:t>
       </w:r>
     </w:p>
-    <w:bookmarkEnd w:id="137"/>
-    <w:bookmarkStart w:id="139" w:name="ref-pichlerMachineLearningAlgorithms2020"/>
+    <w:bookmarkEnd w:id="139"/>
+    <w:bookmarkStart w:id="141" w:name="ref-pichlerMachineLearningAlgorithms2020"/>
     <w:p>
       <w:pPr>
         <w:pStyle w:val="Bibliography"/>
@@ -9320,7 +9387,7 @@
       <w:r>
         <w:t xml:space="preserve"> </w:t>
       </w:r>
-      <w:hyperlink r:id="rId138">
+      <w:hyperlink r:id="rId140">
         <w:r>
           <w:rPr>
             <w:rStyle w:val="Hyperlink"/>
@@ -9332,8 +9399,8 @@
         <w:t xml:space="preserve">.</w:t>
       </w:r>
     </w:p>
-    <w:bookmarkEnd w:id="139"/>
-    <w:bookmarkStart w:id="141" w:name="ref-poelenGlobalBioticInteractions2014"/>
+    <w:bookmarkEnd w:id="141"/>
+    <w:bookmarkStart w:id="143" w:name="ref-poelenGlobalBioticInteractions2014"/>
     <w:p>
       <w:pPr>
         <w:pStyle w:val="Bibliography"/>
@@ -9378,7 +9445,7 @@
       <w:r>
         <w:t xml:space="preserve"> </w:t>
       </w:r>
-      <w:hyperlink r:id="rId140">
+      <w:hyperlink r:id="rId142">
         <w:r>
           <w:rPr>
             <w:rStyle w:val="Hyperlink"/>
@@ -9390,8 +9457,8 @@
         <w:t xml:space="preserve">.</w:t>
       </w:r>
     </w:p>
-    <w:bookmarkEnd w:id="141"/>
-    <w:bookmarkStart w:id="143" w:name="X023758d2a089016cd8f0c9d2421079cf7d062ff"/>
+    <w:bookmarkEnd w:id="143"/>
+    <w:bookmarkStart w:id="145" w:name="X023758d2a089016cd8f0c9d2421079cf7d062ff"/>
     <w:p>
       <w:pPr>
         <w:pStyle w:val="Bibliography"/>
@@ -9424,7 +9491,7 @@
       <w:r>
         <w:t xml:space="preserve"> </w:t>
       </w:r>
-      <w:hyperlink r:id="rId142">
+      <w:hyperlink r:id="rId144">
         <w:r>
           <w:rPr>
             <w:rStyle w:val="Hyperlink"/>
@@ -9436,8 +9503,8 @@
         <w:t xml:space="preserve">.</w:t>
       </w:r>
     </w:p>
-    <w:bookmarkEnd w:id="143"/>
-    <w:bookmarkStart w:id="145" w:name="ref-poisotMangalMakingEcological2016"/>
+    <w:bookmarkEnd w:id="145"/>
+    <w:bookmarkStart w:id="147" w:name="ref-poisotMangalMakingEcological2016"/>
     <w:p>
       <w:pPr>
         <w:pStyle w:val="Bibliography"/>
@@ -9470,7 +9537,7 @@
       <w:r>
         <w:t xml:space="preserve"> </w:t>
       </w:r>
-      <w:hyperlink r:id="rId144">
+      <w:hyperlink r:id="rId146">
         <w:r>
           <w:rPr>
             <w:rStyle w:val="Hyperlink"/>
@@ -9482,8 +9549,8 @@
         <w:t xml:space="preserve">.</w:t>
       </w:r>
     </w:p>
-    <w:bookmarkEnd w:id="145"/>
-    <w:bookmarkStart w:id="147" w:name="ref-poisotGlobalKnowledgeGaps2021"/>
+    <w:bookmarkEnd w:id="147"/>
+    <w:bookmarkStart w:id="149" w:name="ref-poisotGlobalKnowledgeGaps2021"/>
     <w:p>
       <w:pPr>
         <w:pStyle w:val="Bibliography"/>
@@ -9516,7 +9583,7 @@
       <w:r>
         <w:t xml:space="preserve"> </w:t>
       </w:r>
-      <w:hyperlink r:id="rId146">
+      <w:hyperlink r:id="rId148">
         <w:r>
           <w:rPr>
             <w:rStyle w:val="Hyperlink"/>
@@ -9528,8 +9595,8 @@
         <w:t xml:space="preserve">.</w:t>
       </w:r>
     </w:p>
-    <w:bookmarkEnd w:id="147"/>
-    <w:bookmarkStart w:id="149" w:name="Xaad5d089781464e09d30bec824bd68c468804d7"/>
+    <w:bookmarkEnd w:id="149"/>
+    <w:bookmarkStart w:id="151" w:name="Xaad5d089781464e09d30bec824bd68c468804d7"/>
     <w:p>
       <w:pPr>
         <w:pStyle w:val="Bibliography"/>
@@ -9562,7 +9629,7 @@
       <w:r>
         <w:t xml:space="preserve"> </w:t>
       </w:r>
-      <w:hyperlink r:id="rId148">
+      <w:hyperlink r:id="rId150">
         <w:r>
           <w:rPr>
             <w:rStyle w:val="Hyperlink"/>
@@ -9574,8 +9641,8 @@
         <w:t xml:space="preserve">.</w:t>
       </w:r>
     </w:p>
-    <w:bookmarkEnd w:id="149"/>
-    <w:bookmarkStart w:id="151" w:name="ref-poisotSyntheticDatasetsCommunity2016"/>
+    <w:bookmarkEnd w:id="151"/>
+    <w:bookmarkStart w:id="153" w:name="ref-poisotSyntheticDatasetsCommunity2016"/>
     <w:p>
       <w:pPr>
         <w:pStyle w:val="Bibliography"/>
@@ -9608,7 +9675,7 @@
       <w:r>
         <w:t xml:space="preserve"> </w:t>
       </w:r>
-      <w:hyperlink r:id="rId150">
+      <w:hyperlink r:id="rId152">
         <w:r>
           <w:rPr>
             <w:rStyle w:val="Hyperlink"/>
@@ -9620,8 +9687,8 @@
         <w:t xml:space="preserve">.</w:t>
       </w:r>
     </w:p>
-    <w:bookmarkEnd w:id="151"/>
-    <w:bookmarkStart w:id="153" w:name="ref-poisotSpeciesWhyEcological2015"/>
+    <w:bookmarkEnd w:id="153"/>
+    <w:bookmarkStart w:id="155" w:name="ref-poisotSpeciesWhyEcological2015"/>
     <w:p>
       <w:pPr>
         <w:pStyle w:val="Bibliography"/>
@@ -9654,7 +9721,7 @@
       <w:r>
         <w:t xml:space="preserve"> </w:t>
       </w:r>
-      <w:hyperlink r:id="rId152">
+      <w:hyperlink r:id="rId154">
         <w:r>
           <w:rPr>
             <w:rStyle w:val="Hyperlink"/>
@@ -9666,8 +9733,8 @@
         <w:t xml:space="preserve">.</w:t>
       </w:r>
     </w:p>
-    <w:bookmarkEnd w:id="153"/>
-    <w:bookmarkStart w:id="155" w:name="ref-poisotDescribeUnderstandPredict2016"/>
+    <w:bookmarkEnd w:id="155"/>
+    <w:bookmarkStart w:id="157" w:name="ref-poisotDescribeUnderstandPredict2016"/>
     <w:p>
       <w:pPr>
         <w:pStyle w:val="Bibliography"/>
@@ -9700,7 +9767,7 @@
       <w:r>
         <w:t xml:space="preserve"> </w:t>
       </w:r>
-      <w:hyperlink r:id="rId154">
+      <w:hyperlink r:id="rId156">
         <w:r>
           <w:rPr>
             <w:rStyle w:val="Hyperlink"/>
@@ -9712,8 +9779,8 @@
         <w:t xml:space="preserve">.</w:t>
       </w:r>
     </w:p>
-    <w:bookmarkEnd w:id="155"/>
-    <w:bookmarkStart w:id="157" w:name="ref-pomeranzInferringPredatorPrey2019"/>
+    <w:bookmarkEnd w:id="157"/>
+    <w:bookmarkStart w:id="159" w:name="ref-pomeranzInferringPredatorPrey2019"/>
     <w:p>
       <w:pPr>
         <w:pStyle w:val="Bibliography"/>
@@ -9746,7 +9813,7 @@
       <w:r>
         <w:t xml:space="preserve"> </w:t>
       </w:r>
-      <w:hyperlink r:id="rId156">
+      <w:hyperlink r:id="rId158">
         <w:r>
           <w:rPr>
             <w:rStyle w:val="Hyperlink"/>
@@ -9758,8 +9825,8 @@
         <w:t xml:space="preserve">.</w:t>
       </w:r>
     </w:p>
-    <w:bookmarkEnd w:id="157"/>
-    <w:bookmarkStart w:id="159" w:name="ref-pringleUntanglingFoodWebs2020"/>
+    <w:bookmarkEnd w:id="159"/>
+    <w:bookmarkStart w:id="161" w:name="ref-pringleUntanglingFoodWebs2020"/>
     <w:p>
       <w:pPr>
         <w:pStyle w:val="Bibliography"/>
@@ -9818,7 +9885,7 @@
       <w:r>
         <w:t xml:space="preserve"> </w:t>
       </w:r>
-      <w:hyperlink r:id="rId158">
+      <w:hyperlink r:id="rId160">
         <w:r>
           <w:rPr>
             <w:rStyle w:val="Hyperlink"/>
@@ -9830,8 +9897,8 @@
         <w:t xml:space="preserve">.</w:t>
       </w:r>
     </w:p>
-    <w:bookmarkEnd w:id="159"/>
-    <w:bookmarkStart w:id="161" w:name="ref-pringleResolvingFoodWebStructure2020"/>
+    <w:bookmarkEnd w:id="161"/>
+    <w:bookmarkStart w:id="163" w:name="ref-pringleResolvingFoodWebStructure2020"/>
     <w:p>
       <w:pPr>
         <w:pStyle w:val="Bibliography"/>
@@ -9873,7 +9940,7 @@
       <w:r>
         <w:t xml:space="preserve"> </w:t>
       </w:r>
-      <w:hyperlink r:id="rId160">
+      <w:hyperlink r:id="rId162">
         <w:r>
           <w:rPr>
             <w:rStyle w:val="Hyperlink"/>
@@ -9885,8 +9952,8 @@
         <w:t xml:space="preserve">.</w:t>
       </w:r>
     </w:p>
-    <w:bookmarkEnd w:id="161"/>
-    <w:bookmarkStart w:id="163" w:name="ref-proulxNetworkThinkingEcology2005"/>
+    <w:bookmarkEnd w:id="163"/>
+    <w:bookmarkStart w:id="165" w:name="ref-proulxNetworkThinkingEcology2005"/>
     <w:p>
       <w:pPr>
         <w:pStyle w:val="Bibliography"/>
@@ -9919,7 +9986,7 @@
       <w:r>
         <w:t xml:space="preserve"> </w:t>
       </w:r>
-      <w:hyperlink r:id="rId162">
+      <w:hyperlink r:id="rId164">
         <w:r>
           <w:rPr>
             <w:rStyle w:val="Hyperlink"/>
@@ -9931,8 +9998,8 @@
         <w:t xml:space="preserve">.</w:t>
       </w:r>
     </w:p>
-    <w:bookmarkEnd w:id="163"/>
-    <w:bookmarkStart w:id="165" w:name="ref-rohrModelingFoodWebs2010"/>
+    <w:bookmarkEnd w:id="165"/>
+    <w:bookmarkStart w:id="167" w:name="ref-rohrModelingFoodWebs2010"/>
     <w:p>
       <w:pPr>
         <w:pStyle w:val="Bibliography"/>
@@ -9983,7 +10050,7 @@
       <w:r>
         <w:t xml:space="preserve"> </w:t>
       </w:r>
-      <w:hyperlink r:id="rId164">
+      <w:hyperlink r:id="rId166">
         <w:r>
           <w:rPr>
             <w:rStyle w:val="Hyperlink"/>
@@ -9995,8 +10062,8 @@
         <w:t xml:space="preserve">.</w:t>
       </w:r>
     </w:p>
-    <w:bookmarkEnd w:id="165"/>
-    <w:bookmarkStart w:id="167" w:name="ref-saraviaEcologicalNetworkAssembly2022"/>
+    <w:bookmarkEnd w:id="167"/>
+    <w:bookmarkStart w:id="169" w:name="ref-saraviaEcologicalNetworkAssembly2022"/>
     <w:p>
       <w:pPr>
         <w:pStyle w:val="Bibliography"/>
@@ -10041,7 +10108,7 @@
       <w:r>
         <w:t xml:space="preserve"> </w:t>
       </w:r>
-      <w:hyperlink r:id="rId166">
+      <w:hyperlink r:id="rId168">
         <w:r>
           <w:rPr>
             <w:rStyle w:val="Hyperlink"/>
@@ -10053,8 +10120,8 @@
         <w:t xml:space="preserve">.</w:t>
       </w:r>
     </w:p>
-    <w:bookmarkEnd w:id="167"/>
-    <w:bookmarkStart w:id="169" w:name="X0fb50f1746fa9d2b24f89ed5bfe6ae1a2f58cc2"/>
+    <w:bookmarkEnd w:id="169"/>
+    <w:bookmarkStart w:id="171" w:name="X0fb50f1746fa9d2b24f89ed5bfe6ae1a2f58cc2"/>
     <w:p>
       <w:pPr>
         <w:pStyle w:val="Bibliography"/>
@@ -10077,7 +10144,7 @@
       <w:r>
         <w:t xml:space="preserve"> </w:t>
       </w:r>
-      <w:hyperlink r:id="rId168">
+      <w:hyperlink r:id="rId170">
         <w:r>
           <w:rPr>
             <w:rStyle w:val="Hyperlink"/>
@@ -10089,8 +10156,8 @@
         <w:t xml:space="preserve">.</w:t>
       </w:r>
     </w:p>
-    <w:bookmarkEnd w:id="169"/>
-    <w:bookmarkStart w:id="171" w:name="ref-stoufferEvidenceExistenceRobust2007"/>
+    <w:bookmarkEnd w:id="171"/>
+    <w:bookmarkStart w:id="173" w:name="ref-stoufferEvidenceExistenceRobust2007"/>
     <w:p>
       <w:pPr>
         <w:pStyle w:val="Bibliography"/>
@@ -10123,7 +10190,7 @@
       <w:r>
         <w:t xml:space="preserve"> </w:t>
       </w:r>
-      <w:hyperlink r:id="rId170">
+      <w:hyperlink r:id="rId172">
         <w:r>
           <w:rPr>
             <w:rStyle w:val="Hyperlink"/>
@@ -10135,8 +10202,8 @@
         <w:t xml:space="preserve">.</w:t>
       </w:r>
     </w:p>
-    <w:bookmarkEnd w:id="171"/>
-    <w:bookmarkStart w:id="173" w:name="ref-strydomFoodWebReconstruction2022"/>
+    <w:bookmarkEnd w:id="173"/>
+    <w:bookmarkStart w:id="175" w:name="ref-strydomFoodWebReconstruction2022"/>
     <w:p>
       <w:pPr>
         <w:pStyle w:val="Bibliography"/>
@@ -10169,7 +10236,7 @@
       <w:r>
         <w:t xml:space="preserve"> </w:t>
       </w:r>
-      <w:hyperlink r:id="rId172">
+      <w:hyperlink r:id="rId174">
         <w:r>
           <w:rPr>
             <w:rStyle w:val="Hyperlink"/>
@@ -10181,8 +10248,8 @@
         <w:t xml:space="preserve">.</w:t>
       </w:r>
     </w:p>
-    <w:bookmarkEnd w:id="173"/>
-    <w:bookmarkStart w:id="175" w:name="ref-strydomGraphEmbeddingTransfer2023"/>
+    <w:bookmarkEnd w:id="175"/>
+    <w:bookmarkStart w:id="177" w:name="ref-strydomGraphEmbeddingTransfer2023"/>
     <w:p>
       <w:pPr>
         <w:pStyle w:val="Bibliography"/>
@@ -10215,7 +10282,7 @@
       <w:r>
         <w:t xml:space="preserve"> </w:t>
       </w:r>
-      <w:hyperlink r:id="rId174">
+      <w:hyperlink r:id="rId176">
         <w:r>
           <w:rPr>
             <w:rStyle w:val="Hyperlink"/>
@@ -10227,8 +10294,8 @@
         <w:t xml:space="preserve">.</w:t>
       </w:r>
     </w:p>
-    <w:bookmarkEnd w:id="175"/>
-    <w:bookmarkStart w:id="177" w:name="ref-strydomRoadmapPredictingSpecies2021"/>
+    <w:bookmarkEnd w:id="177"/>
+    <w:bookmarkStart w:id="179" w:name="ref-strydomRoadmapPredictingSpecies2021"/>
     <w:p>
       <w:pPr>
         <w:pStyle w:val="Bibliography"/>
@@ -10261,7 +10328,7 @@
       <w:r>
         <w:t xml:space="preserve"> </w:t>
       </w:r>
-      <w:hyperlink r:id="rId176">
+      <w:hyperlink r:id="rId178">
         <w:r>
           <w:rPr>
             <w:rStyle w:val="Hyperlink"/>
@@ -10273,8 +10340,8 @@
         <w:t xml:space="preserve">.</w:t>
       </w:r>
     </w:p>
-    <w:bookmarkEnd w:id="177"/>
-    <w:bookmarkStart w:id="179" w:name="ref-strydomSVDEntropyReveals2021"/>
+    <w:bookmarkEnd w:id="179"/>
+    <w:bookmarkStart w:id="181" w:name="ref-strydomSVDEntropyReveals2021"/>
     <w:p>
       <w:pPr>
         <w:pStyle w:val="Bibliography"/>
@@ -10337,7 +10404,7 @@
       <w:r>
         <w:t xml:space="preserve"> </w:t>
       </w:r>
-      <w:hyperlink r:id="rId178">
+      <w:hyperlink r:id="rId180">
         <w:r>
           <w:rPr>
             <w:rStyle w:val="Hyperlink"/>
@@ -10349,8 +10416,8 @@
         <w:t xml:space="preserve">.</w:t>
       </w:r>
     </w:p>
-    <w:bookmarkEnd w:id="179"/>
-    <w:bookmarkStart w:id="181" w:name="X141c0540ac7dad5bc39e53d2ae1f5769b96004c"/>
+    <w:bookmarkEnd w:id="181"/>
+    <w:bookmarkStart w:id="183" w:name="X141c0540ac7dad5bc39e53d2ae1f5769b96004c"/>
     <w:p>
       <w:pPr>
         <w:pStyle w:val="Bibliography"/>
@@ -10426,7 +10493,7 @@
       <w:r>
         <w:t xml:space="preserve"> </w:t>
       </w:r>
-      <w:hyperlink r:id="rId180">
+      <w:hyperlink r:id="rId182">
         <w:r>
           <w:rPr>
             <w:rStyle w:val="Hyperlink"/>
@@ -10438,8 +10505,8 @@
         <w:t xml:space="preserve">.</w:t>
       </w:r>
     </w:p>
-    <w:bookmarkEnd w:id="181"/>
-    <w:bookmarkStart w:id="183" w:name="X31a4fa003bce600ed04df56db844e85b8f7350e"/>
+    <w:bookmarkEnd w:id="183"/>
+    <w:bookmarkStart w:id="185" w:name="X31a4fa003bce600ed04df56db844e85b8f7350e"/>
     <w:p>
       <w:pPr>
         <w:pStyle w:val="Bibliography"/>
@@ -10472,7 +10539,7 @@
       <w:r>
         <w:t xml:space="preserve"> </w:t>
       </w:r>
-      <w:hyperlink r:id="rId182">
+      <w:hyperlink r:id="rId184">
         <w:r>
           <w:rPr>
             <w:rStyle w:val="Hyperlink"/>
@@ -10484,8 +10551,8 @@
         <w:t xml:space="preserve">.</w:t>
       </w:r>
     </w:p>
-    <w:bookmarkEnd w:id="183"/>
-    <w:bookmarkStart w:id="185" w:name="ref-vermaatMajorDimensionsFoodweb2009"/>
+    <w:bookmarkEnd w:id="185"/>
+    <w:bookmarkStart w:id="187" w:name="ref-vermaatMajorDimensionsFoodweb2009"/>
     <w:p>
       <w:pPr>
         <w:pStyle w:val="Bibliography"/>
@@ -10518,7 +10585,7 @@
       <w:r>
         <w:t xml:space="preserve"> </w:t>
       </w:r>
-      <w:hyperlink r:id="rId184">
+      <w:hyperlink r:id="rId186">
         <w:r>
           <w:rPr>
             <w:rStyle w:val="Hyperlink"/>
@@ -10530,8 +10597,8 @@
         <w:t xml:space="preserve">.</w:t>
       </w:r>
     </w:p>
-    <w:bookmarkEnd w:id="185"/>
-    <w:bookmarkStart w:id="187" w:name="ref-williamsSimpleRulesYield2000"/>
+    <w:bookmarkEnd w:id="187"/>
+    <w:bookmarkStart w:id="189" w:name="ref-williamsSimpleRulesYield2000"/>
     <w:p>
       <w:pPr>
         <w:pStyle w:val="Bibliography"/>
@@ -10564,7 +10631,7 @@
       <w:r>
         <w:t xml:space="preserve"> </w:t>
       </w:r>
-      <w:hyperlink r:id="rId186">
+      <w:hyperlink r:id="rId188">
         <w:r>
           <w:rPr>
             <w:rStyle w:val="Hyperlink"/>
@@ -10576,8 +10643,8 @@
         <w:t xml:space="preserve">.</w:t>
       </w:r>
     </w:p>
-    <w:bookmarkEnd w:id="187"/>
-    <w:bookmarkStart w:id="189" w:name="ref-williamsSuccessItsLimits2008"/>
+    <w:bookmarkEnd w:id="189"/>
+    <w:bookmarkStart w:id="191" w:name="ref-williamsSuccessItsLimits2008"/>
     <w:p>
       <w:pPr>
         <w:pStyle w:val="Bibliography"/>
@@ -10610,7 +10677,7 @@
       <w:r>
         <w:t xml:space="preserve"> </w:t>
       </w:r>
-      <w:hyperlink r:id="rId188">
+      <w:hyperlink r:id="rId190">
         <w:r>
           <w:rPr>
             <w:rStyle w:val="Hyperlink"/>
@@ -10622,8 +10689,8 @@
         <w:t xml:space="preserve">.</w:t>
       </w:r>
     </w:p>
-    <w:bookmarkEnd w:id="189"/>
-    <w:bookmarkStart w:id="191" w:name="X88f1d6f63b0836bbf1d6ae3f885d8fb9f247ff3"/>
+    <w:bookmarkEnd w:id="191"/>
+    <w:bookmarkStart w:id="193" w:name="X88f1d6f63b0836bbf1d6ae3f885d8fb9f247ff3"/>
     <w:p>
       <w:pPr>
         <w:pStyle w:val="Bibliography"/>
@@ -10677,7 +10744,7 @@
       <w:r>
         <w:t xml:space="preserve"> </w:t>
       </w:r>
-      <w:hyperlink r:id="rId190">
+      <w:hyperlink r:id="rId192">
         <w:r>
           <w:rPr>
             <w:rStyle w:val="Hyperlink"/>
@@ -10689,9 +10756,9 @@
         <w:t xml:space="preserve">.</w:t>
       </w:r>
     </w:p>
-    <w:bookmarkEnd w:id="191"/>
-    <w:bookmarkEnd w:id="192"/>
     <w:bookmarkEnd w:id="193"/>
+    <w:bookmarkEnd w:id="194"/>
+    <w:bookmarkEnd w:id="195"/>
     <w:sectPr/>
   </w:body>
 </w:document>

</xml_diff>

<commit_message>
🥗 salads and shuffling of things
</commit_message>
<xml_diff>
--- a/docs/index.docx
+++ b/docs/index.docx
@@ -2905,7 +2905,7 @@
     </w:p>
     <w:bookmarkEnd w:id="27"/>
     <w:bookmarkEnd w:id="28"/>
-    <w:bookmarkStart w:id="57" w:name="constructing-ecological-networks"/>
+    <w:bookmarkStart w:id="61" w:name="constructing-ecological-networks"/>
     <w:p>
       <w:pPr>
         <w:pStyle w:val="Heading2"/>
@@ -4363,7 +4363,7 @@
         <w:t xml:space="preserve"> </w:t>
       </w:r>
       <w:r>
-        <w:t xml:space="preserve">Based on the idea that networks follow a trophic hierarchy and that species interactions can be determined using a single dimension [the</w:t>
+        <w:t xml:space="preserve">Based on the idea that networks follow a trophic hierarchy and that network structure can be determined by distributing interactions along single dimension [the</w:t>
       </w:r>
       <w:r>
         <w:t xml:space="preserve"> </w:t>
@@ -4387,7 +4387,7 @@
         <w:t xml:space="preserve">Allesina, Alonso, and Pascual (2008)</w:t>
       </w:r>
       <w:r>
-        <w:t xml:space="preserve">]. Essentially these models can be viewed as being based on the idea of resource partitioning (niches) along a one-dimensional resource and that the number of links scale with species richness (linear link scaling). That is, there is some sort of hierarchical feeding based on how a</w:t>
+        <w:t xml:space="preserve">]. Essentially these models can be viewed as being based on the idea of resource partitioning (niches) along a one-dimensional resource which will result in the standard</w:t>
       </w:r>
       <w:r>
         <w:t xml:space="preserve"> </w:t>
@@ -4396,7 +4396,7 @@
         <w:t xml:space="preserve">‘</w:t>
       </w:r>
       <w:r>
-        <w:t xml:space="preserve">resource</w:t>
+        <w:t xml:space="preserve">trophic pyramid</w:t>
       </w:r>
       <w:r>
         <w:t xml:space="preserve">’</w:t>
@@ -4405,7 +4405,25 @@
         <w:t xml:space="preserve"> </w:t>
       </w:r>
       <w:r>
-        <w:t xml:space="preserve">is partitioned. Broadly this family consists of three core models; the cascade model</w:t>
+        <w:t xml:space="preserve">to ensure that all species can</w:t>
+      </w:r>
+      <w:r>
+        <w:t xml:space="preserve"> </w:t>
+      </w:r>
+      <w:r>
+        <w:t xml:space="preserve">‘</w:t>
+      </w:r>
+      <w:r>
+        <w:t xml:space="preserve">fit</w:t>
+      </w:r>
+      <w:r>
+        <w:t xml:space="preserve">’</w:t>
+      </w:r>
+      <w:r>
+        <w:t xml:space="preserve"> </w:t>
+      </w:r>
+      <w:r>
+        <w:t xml:space="preserve">along this resource, importantly there is a strong assumption that the resulting structure is constrained by connectance. Broadly this family consists of three core models; the cascade model</w:t>
       </w:r>
       <w:r>
         <w:t xml:space="preserve"> </w:t>
@@ -4569,7 +4587,7 @@
         <w:t xml:space="preserve"> </w:t>
       </w:r>
       <w:r>
-        <w:t xml:space="preserve">also poses an interesting cross-over between the adbm and niche model.</w:t>
+        <w:t xml:space="preserve">also poses an interesting cross-over between the adbm and niche model?</w:t>
       </w:r>
     </w:p>
     <w:p>
@@ -5448,7 +5466,7 @@
         <w:t xml:space="preserve">(Allesina, Alonso, and Pascual 2008)</w:t>
       </w:r>
       <w:r>
-        <w:t xml:space="preserve">. One of the main challenges when assessing the ability to retrieve pairwise interactions is that food webs are sparse (that means that there are few links given the number of species) and it is important tha we are able to discern between a model that is able to correctly predict interactions that do (true positives) and not (true negatives) occur and one that is simply predicting a lack of interactions</w:t>
+        <w:t xml:space="preserve">. One of the main challenges when assessing the ability to retrieve pairwise interactions is that food webs are sparse (that means that there are few links given the number of species) and it is important that we are able to discern between a model that is able to correctly predict interactions that do (true positives) and not (true negatives) occur and one that is simply predicting a lack of interactions</w:t>
       </w:r>
       <w:r>
         <w:t xml:space="preserve"> </w:t>
@@ -5844,7 +5862,38 @@
         <w:t xml:space="preserve"> </w:t>
       </w:r>
       <w:r>
-        <w:t xml:space="preserve">we can very easy to lull ourselves into a false sense of predictive accuracy if we use the wrong benchmarking tools — even a low skill (fails to predict interactions that are present) model can appear to do well if we assess it on its ability to correctly predict interactions, this is because most interactions are absent and so a model that predicts interactions as being absent will still predict most interactions correctly. Another aspect of assessing these types of predictions is quantifying the bias of the model, this will give and indication id the model tends to systematically over predict one of the classes. As per</w:t>
+        <w:t xml:space="preserve">we can very easy to lull ourselves into a false sense of predictive accuracy if we use the wrong benchmarking tools — even a low skill (fails to predict interactions that are present) model can appear to do well if we assess it on its ability to correctly predict interactions, this is because most interactions are absent and so a model that predicts interactions as being absent will still predict most interactions correctly (</w:t>
+      </w:r>
+      <w:r>
+        <w:rPr>
+          <w:iCs/>
+          <w:i/>
+        </w:rPr>
+        <w:t xml:space="preserve">i.e.,</w:t>
+      </w:r>
+      <w:r>
+        <w:t xml:space="preserve"> </w:t>
+      </w:r>
+      <w:r>
+        <w:t xml:space="preserve">getting the</w:t>
+      </w:r>
+      <w:r>
+        <w:t xml:space="preserve"> </w:t>
+      </w:r>
+      <w:r>
+        <w:t xml:space="preserve">‘</w:t>
+      </w:r>
+      <w:r>
+        <w:t xml:space="preserve">right</w:t>
+      </w:r>
+      <w:r>
+        <w:t xml:space="preserve">’</w:t>
+      </w:r>
+      <w:r>
+        <w:t xml:space="preserve"> </w:t>
+      </w:r>
+      <w:r>
+        <w:t xml:space="preserve">answers but for the wrong reasons). Another aspect of assessing these types of predictions is quantifying the bias of the model, this will give an indication if the model tends to systematically over predict one of the classes. As per</w:t>
       </w:r>
       <w:r>
         <w:t xml:space="preserve"> </w:t>
@@ -5948,7 +5997,7 @@
         <w:t xml:space="preserve"> </w:t>
       </w:r>
       <w:r>
-        <w:t xml:space="preserve">false negatives</w:t>
+        <w:t xml:space="preserve">introducing false negatives into the training data</w:t>
       </w:r>
       <w:r>
         <w:t xml:space="preserve"> </w:t>
@@ -5971,45 +6020,6 @@
       </w:r>
       <w:r>
         <w:t xml:space="preserve">Strydom et al. (2022)</w:t>
-      </w:r>
-    </w:p>
-    <w:p>
-      <w:pPr>
-        <w:numPr>
-          <w:ilvl w:val="0"/>
-          <w:numId w:val="1002"/>
-        </w:numPr>
-      </w:pPr>
-      <w:r>
-        <w:t xml:space="preserve">Need to discuss the key differences and implications between predicting a metaweb (</w:t>
-      </w:r>
-      <w:r>
-        <w:rPr>
-          <w:iCs/>
-          <w:i/>
-        </w:rPr>
-        <w:t xml:space="preserve">sensu</w:t>
-      </w:r>
-      <w:r>
-        <w:t xml:space="preserve"> </w:t>
-      </w:r>
-      <w:r>
-        <w:t xml:space="preserve">Jennifer A. Dunne (2006)</w:t>
-      </w:r>
-      <w:r>
-        <w:t xml:space="preserve">) and a network realisation. Maybe also</w:t>
-      </w:r>
-      <w:r>
-        <w:t xml:space="preserve"> </w:t>
-      </w:r>
-      <w:r>
-        <w:t xml:space="preserve">Poisot, Stouffer, and Gravel (2015)</w:t>
-      </w:r>
-      <w:r>
-        <w:t xml:space="preserve"> </w:t>
-      </w:r>
-      <w:r>
-        <w:t xml:space="preserve">that discuss how the local factors are going to play a role.</w:t>
       </w:r>
     </w:p>
     <w:tbl>
@@ -6100,7 +6110,7 @@
     </w:tbl>
     <w:bookmarkEnd w:id="54"/>
     <w:bookmarkEnd w:id="55"/>
-    <w:bookmarkStart w:id="56" w:name="the-bigger-picture"/>
+    <w:bookmarkStart w:id="60" w:name="the-bigger-picture"/>
     <w:p>
       <w:pPr>
         <w:pStyle w:val="Heading3"/>
@@ -6150,7 +6160,35 @@
         <w:t xml:space="preserve"> </w:t>
       </w:r>
       <w:r>
-        <w:t xml:space="preserve">costs and limitations of the different modelling families. This includes thinking about the need for additional data sources (such as trait or phylogenetic data), the computational cost, as well as the time it might take to generate a network,</w:t>
+        <w:t xml:space="preserve">costs and limitations of the different modelling families. What data do I need? Can a make</w:t>
+      </w:r>
+      <w:r>
+        <w:t xml:space="preserve"> </w:t>
+      </w:r>
+      <w:r>
+        <w:rPr>
+          <w:iCs/>
+          <w:i/>
+        </w:rPr>
+        <w:t xml:space="preserve">de novo</w:t>
+      </w:r>
+      <w:r>
+        <w:t xml:space="preserve"> </w:t>
+      </w:r>
+      <w:r>
+        <w:t xml:space="preserve">predictions? What are the related</w:t>
+      </w:r>
+      <w:r>
+        <w:t xml:space="preserve"> </w:t>
+      </w:r>
+      <w:r>
+        <w:t xml:space="preserve">‘</w:t>
+      </w:r>
+      <w:r>
+        <w:t xml:space="preserve">sinks</w:t>
+      </w:r>
+      <w:r>
+        <w:t xml:space="preserve">’</w:t>
       </w:r>
       <w:r>
         <w:t xml:space="preserve"> </w:t>
@@ -6166,31 +6204,50 @@
         <w:t xml:space="preserve"> </w:t>
       </w:r>
       <w:r>
+        <w:t xml:space="preserve">computational or time? What does the network I am constructing actually represent?</w:t>
+      </w:r>
+    </w:p>
+    <w:bookmarkStart w:id="56" w:name="data-need-vs-availability"/>
+    <w:p>
+      <w:pPr>
+        <w:pStyle w:val="Heading4"/>
+      </w:pPr>
+      <w:r>
+        <w:t xml:space="preserve">2.3.1 Data need vs availability</w:t>
+      </w:r>
+    </w:p>
+    <w:p>
+      <w:pPr>
+        <w:pStyle w:val="FirstParagraph"/>
+      </w:pPr>
+      <w:r>
+        <w:t xml:space="preserve">This includes thinking about the need for additional data sources (such as trait or phylogenetic data), the computational cost, as well as the time it might take to generate a network,</w:t>
+      </w:r>
+      <w:r>
+        <w:t xml:space="preserve"> </w:t>
+      </w:r>
+      <w:r>
+        <w:rPr>
+          <w:iCs/>
+          <w:i/>
+        </w:rPr>
+        <w:t xml:space="preserve">e.g.,</w:t>
+      </w:r>
+      <w:r>
+        <w:t xml:space="preserve"> </w:t>
+      </w:r>
+      <w:r>
         <w:t xml:space="preserve">binary classifiers require an (often times) extensive list of additional trait data for the model training process, which limits predictions to communities for which you do have the relevant auxiliary data available.</w:t>
       </w:r>
     </w:p>
-    <w:p>
-      <w:pPr>
-        <w:pStyle w:val="BlockText"/>
-      </w:pPr>
-      <w:r>
-        <w:t xml:space="preserve">What data do I need? Can a make</w:t>
-      </w:r>
-      <w:r>
-        <w:t xml:space="preserve"> </w:t>
-      </w:r>
-      <w:r>
-        <w:rPr>
-          <w:iCs/>
-          <w:i/>
-        </w:rPr>
-        <w:t xml:space="preserve">de novo</w:t>
-      </w:r>
-      <w:r>
-        <w:t xml:space="preserve"> </w:t>
-      </w:r>
-      <w:r>
-        <w:t xml:space="preserve">predictions? What are the related</w:t>
+    <w:bookmarkEnd w:id="56"/>
+    <w:bookmarkStart w:id="57" w:name="theory-vs-real-world"/>
+    <w:p>
+      <w:pPr>
+        <w:pStyle w:val="Heading4"/>
+      </w:pPr>
+      <w:r>
+        <w:t xml:space="preserve">2.3.2 Theory vs</w:t>
       </w:r>
       <w:r>
         <w:t xml:space="preserve"> </w:t>
@@ -6199,11 +6256,19 @@
         <w:t xml:space="preserve">‘</w:t>
       </w:r>
       <w:r>
-        <w:t xml:space="preserve">sinks</w:t>
+        <w:t xml:space="preserve">real world</w:t>
       </w:r>
       <w:r>
         <w:t xml:space="preserve">’</w:t>
       </w:r>
+    </w:p>
+    <w:p>
+      <w:pPr>
+        <w:pStyle w:val="FirstParagraph"/>
+      </w:pPr>
+      <w:r>
+        <w:t xml:space="preserve">Probably mentioned elsewhere but basically are we constructing networks because we want to make real-world, case-specific predictions</w:t>
+      </w:r>
       <w:r>
         <w:t xml:space="preserve"> </w:t>
       </w:r>
@@ -6218,12 +6283,97 @@
         <w:t xml:space="preserve"> </w:t>
       </w:r>
       <w:r>
-        <w:t xml:space="preserve">computational or time? What does the network I am constructing actually represent?</w:t>
-      </w:r>
-    </w:p>
-    <w:bookmarkEnd w:id="56"/>
+        <w:t xml:space="preserve">for a conservation area or do we want to just have a set of ecologically plausible networks we can use for theoretical stuffs. Need to discuss the key differences and implications between predicting a metaweb (</w:t>
+      </w:r>
+      <w:r>
+        <w:rPr>
+          <w:iCs/>
+          <w:i/>
+        </w:rPr>
+        <w:t xml:space="preserve">sensu</w:t>
+      </w:r>
+      <w:r>
+        <w:t xml:space="preserve"> </w:t>
+      </w:r>
+      <w:r>
+        <w:t xml:space="preserve">Jennifer A. Dunne (2006)</w:t>
+      </w:r>
+      <w:r>
+        <w:t xml:space="preserve">) and a network realisation. (In a way the idea of predicting a metaweb vs realisation is what makes me hesitant to use the Mangal networks to test the structural models because do we even know what the Mangal networks represent and what the structural models are predicting…) Maybe also</w:t>
+      </w:r>
+      <w:r>
+        <w:t xml:space="preserve"> </w:t>
+      </w:r>
+      <w:r>
+        <w:t xml:space="preserve">Poisot, Stouffer, and Gravel (2015)</w:t>
+      </w:r>
+      <w:r>
+        <w:t xml:space="preserve"> </w:t>
+      </w:r>
+      <w:r>
+        <w:t xml:space="preserve">that discuss how the local factors are going to play a role.</w:t>
+      </w:r>
+    </w:p>
     <w:bookmarkEnd w:id="57"/>
-    <w:bookmarkStart w:id="58" w:name="Xfe4d9e131bc97c150d95dacef9fb8a6ff04d334"/>
+    <w:bookmarkStart w:id="58" w:name="the-target-system"/>
+    <w:p>
+      <w:pPr>
+        <w:pStyle w:val="Heading4"/>
+      </w:pPr>
+      <w:r>
+        <w:t xml:space="preserve">2.3.3 The target system?</w:t>
+      </w:r>
+    </w:p>
+    <w:bookmarkEnd w:id="58"/>
+    <w:bookmarkStart w:id="59" w:name="philosophy-limits-theory"/>
+    <w:p>
+      <w:pPr>
+        <w:pStyle w:val="Heading4"/>
+      </w:pPr>
+      <w:r>
+        <w:t xml:space="preserve">2.3.4 Philosophy limits theory</w:t>
+      </w:r>
+    </w:p>
+    <w:p>
+      <w:pPr>
+        <w:pStyle w:val="FirstParagraph"/>
+      </w:pPr>
+      <w:r>
+        <w:t xml:space="preserve">Also need to take into consideration inherent constraints that the model imposes on itself and how it will affect our ability to test hypotheses/ask questions using the</w:t>
+      </w:r>
+      <w:r>
+        <w:t xml:space="preserve"> </w:t>
+      </w:r>
+      <w:r>
+        <w:rPr>
+          <w:iCs/>
+          <w:i/>
+        </w:rPr>
+        <w:t xml:space="preserve">e.g.,</w:t>
+      </w:r>
+      <w:r>
+        <w:t xml:space="preserve"> </w:t>
+      </w:r>
+      <w:r>
+        <w:t xml:space="preserve">from</w:t>
+      </w:r>
+      <w:r>
+        <w:t xml:space="preserve"> </w:t>
+      </w:r>
+      <w:r>
+        <w:t xml:space="preserve">Petchey et al. (2011)</w:t>
+      </w:r>
+      <w:r>
+        <w:t xml:space="preserve"> </w:t>
+      </w:r>
+      <w:r>
+        <w:t xml:space="preserve">- models that are constrained by connectance means that we are unable to explain connectance itself and you would need a different approach if understanding connectance is your goal.</w:t>
+      </w:r>
+    </w:p>
+    <w:bookmarkEnd w:id="59"/>
+    <w:bookmarkEnd w:id="60"/>
+    <w:bookmarkEnd w:id="61"/>
+    <w:bookmarkStart w:id="63" w:name="Xfe4d9e131bc97c150d95dacef9fb8a6ff04d334"/>
     <w:p>
       <w:pPr>
         <w:pStyle w:val="Heading2"/>
@@ -6232,6 +6382,212 @@
         <w:t xml:space="preserve">3 Linking network ecology to the outstanding questions in ecology</w:t>
       </w:r>
     </w:p>
+    <w:tbl>
+      <w:tblPr>
+        <w:tblStyle w:val="Table"/>
+        <w:tblW w:type="pct" w:w="5000"/>
+        <w:tblLook w:firstRow="0" w:lastRow="0" w:firstColumn="0" w:lastColumn="0" w:noHBand="0" w:noVBand="0" w:val="0000"/>
+        <w:jc w:val="start"/>
+        <w:tblLayout w:type="fixed"/>
+      </w:tblPr>
+      <w:tblGrid>
+        <w:gridCol w:w="7920"/>
+      </w:tblGrid>
+      <w:tr>
+        <w:tc>
+          <w:tcPr/>
+          <w:bookmarkStart w:id="62" w:name="tbl-questions"/>
+          <w:p>
+            <w:pPr>
+              <w:jc w:val="center"/>
+            </w:pPr>
+            <w:pPr>
+              <w:jc w:val="start"/>
+              <w:spacing w:before="200"/>
+              <w:pStyle w:val="ImageCaption"/>
+            </w:pPr>
+            <w:r>
+              <w:t xml:space="preserve">Table 2: A high level attempt at identifying outstanding questions and mapping them to network stuff.</w:t>
+            </w:r>
+          </w:p>
+          <w:tbl>
+            <w:tblPr>
+              <w:tblStyle w:val="Table"/>
+              <w:tblW w:type="auto" w:w="0"/>
+              <w:tblLook w:firstRow="1" w:lastRow="0" w:firstColumn="0" w:lastColumn="0" w:noHBand="0" w:noVBand="0" w:val="0020"/>
+              <w:jc w:val="start"/>
+            </w:tblPr>
+            <w:tblGrid>
+              <w:gridCol w:w="1980"/>
+              <w:gridCol w:w="1980"/>
+              <w:gridCol w:w="1980"/>
+              <w:gridCol w:w="1980"/>
+            </w:tblGrid>
+            <w:tr>
+              <w:trPr>
+                <w:tblHeader w:val="true"/>
+              </w:trPr>
+              <w:tc>
+                <w:tcPr/>
+                <w:p>
+                  <w:pPr>
+                    <w:pStyle w:val="Compact"/>
+                    <w:jc w:val="left"/>
+                    <w:jc w:val="center"/>
+                  </w:pPr>
+                  <w:r>
+                    <w:t xml:space="preserve">Question</w:t>
+                  </w:r>
+                </w:p>
+              </w:tc>
+              <w:tc>
+                <w:tcPr/>
+                <w:p>
+                  <w:pPr>
+                    <w:pStyle w:val="Compact"/>
+                    <w:jc w:val="left"/>
+                    <w:jc w:val="center"/>
+                  </w:pPr>
+                  <w:r>
+                    <w:t xml:space="preserve">Ref</w:t>
+                  </w:r>
+                </w:p>
+              </w:tc>
+              <w:tc>
+                <w:tcPr/>
+                <w:p>
+                  <w:pPr>
+                    <w:pStyle w:val="Compact"/>
+                    <w:jc w:val="left"/>
+                    <w:jc w:val="center"/>
+                  </w:pPr>
+                  <w:r>
+                    <w:t xml:space="preserve">Network solution</w:t>
+                  </w:r>
+                </w:p>
+              </w:tc>
+              <w:tc>
+                <w:tcPr/>
+                <w:p>
+                  <w:pPr>
+                    <w:pStyle w:val="Compact"/>
+                    <w:jc w:val="left"/>
+                    <w:jc w:val="center"/>
+                  </w:pPr>
+                  <w:r>
+                    <w:t xml:space="preserve">Ref</w:t>
+                  </w:r>
+                </w:p>
+              </w:tc>
+            </w:tr>
+            <w:tr>
+              <w:tc>
+                <w:tcPr/>
+                <w:p>
+                  <w:pPr>
+                    <w:pStyle w:val="Compact"/>
+                  </w:pPr>
+                </w:p>
+              </w:tc>
+              <w:tc>
+                <w:tcPr/>
+                <w:p>
+                  <w:pPr>
+                    <w:pStyle w:val="Compact"/>
+                  </w:pPr>
+                </w:p>
+              </w:tc>
+              <w:tc>
+                <w:tcPr/>
+                <w:p>
+                  <w:pPr>
+                    <w:pStyle w:val="Compact"/>
+                  </w:pPr>
+                </w:p>
+              </w:tc>
+              <w:tc>
+                <w:tcPr/>
+                <w:p>
+                  <w:pPr>
+                    <w:pStyle w:val="Compact"/>
+                  </w:pPr>
+                </w:p>
+              </w:tc>
+            </w:tr>
+            <w:tr>
+              <w:tc>
+                <w:tcPr/>
+                <w:p>
+                  <w:pPr>
+                    <w:pStyle w:val="Compact"/>
+                  </w:pPr>
+                </w:p>
+              </w:tc>
+              <w:tc>
+                <w:tcPr/>
+                <w:p>
+                  <w:pPr>
+                    <w:pStyle w:val="Compact"/>
+                  </w:pPr>
+                </w:p>
+              </w:tc>
+              <w:tc>
+                <w:tcPr/>
+                <w:p>
+                  <w:pPr>
+                    <w:pStyle w:val="Compact"/>
+                  </w:pPr>
+                </w:p>
+              </w:tc>
+              <w:tc>
+                <w:tcPr/>
+                <w:p>
+                  <w:pPr>
+                    <w:pStyle w:val="Compact"/>
+                  </w:pPr>
+                </w:p>
+              </w:tc>
+            </w:tr>
+            <w:tr>
+              <w:tc>
+                <w:tcPr/>
+                <w:p>
+                  <w:pPr>
+                    <w:pStyle w:val="Compact"/>
+                  </w:pPr>
+                </w:p>
+              </w:tc>
+              <w:tc>
+                <w:tcPr/>
+                <w:p>
+                  <w:pPr>
+                    <w:pStyle w:val="Compact"/>
+                  </w:pPr>
+                </w:p>
+              </w:tc>
+              <w:tc>
+                <w:tcPr/>
+                <w:p>
+                  <w:pPr>
+                    <w:pStyle w:val="Compact"/>
+                  </w:pPr>
+                </w:p>
+              </w:tc>
+              <w:tc>
+                <w:tcPr/>
+                <w:p>
+                  <w:pPr>
+                    <w:pStyle w:val="Compact"/>
+                  </w:pPr>
+                </w:p>
+              </w:tc>
+            </w:tr>
+          </w:tbl>
+          <w:bookmarkEnd w:id="62"/>
+          <w:p/>
+        </w:tc>
+      </w:tr>
+    </w:tbl>
     <w:p>
       <w:pPr>
         <w:numPr>
@@ -6544,8 +6900,8 @@
         <w:t xml:space="preserve">— Roslin et al. (2013, p. 2)</w:t>
       </w:r>
     </w:p>
-    <w:bookmarkEnd w:id="58"/>
-    <w:bookmarkStart w:id="60" w:name="discussion"/>
+    <w:bookmarkEnd w:id="63"/>
+    <w:bookmarkStart w:id="65" w:name="discussion"/>
     <w:p>
       <w:pPr>
         <w:pStyle w:val="Heading2"/>
@@ -6788,7 +7144,7 @@
         <w:t xml:space="preserve">)</w:t>
       </w:r>
     </w:p>
-    <w:bookmarkStart w:id="59" w:name="downsampling"/>
+    <w:bookmarkStart w:id="64" w:name="downsampling"/>
     <w:p>
       <w:pPr>
         <w:pStyle w:val="Heading3"/>
@@ -6855,9 +7211,9 @@
         <w:t xml:space="preserve">”</w:t>
       </w:r>
     </w:p>
-    <w:bookmarkEnd w:id="59"/>
-    <w:bookmarkEnd w:id="60"/>
-    <w:bookmarkStart w:id="195" w:name="references"/>
+    <w:bookmarkEnd w:id="64"/>
+    <w:bookmarkEnd w:id="65"/>
+    <w:bookmarkStart w:id="200" w:name="references"/>
     <w:p>
       <w:pPr>
         <w:pStyle w:val="Heading2"/>
@@ -6866,8 +7222,8 @@
         <w:t xml:space="preserve">References</w:t>
       </w:r>
     </w:p>
-    <w:bookmarkStart w:id="194" w:name="refs"/>
-    <w:bookmarkStart w:id="62" w:name="ref-allesinaGeneralModelFood2008"/>
+    <w:bookmarkStart w:id="199" w:name="refs"/>
+    <w:bookmarkStart w:id="67" w:name="ref-allesinaGeneralModelFood2008"/>
     <w:p>
       <w:pPr>
         <w:pStyle w:val="Bibliography"/>
@@ -6921,7 +7277,7 @@
       <w:r>
         <w:t xml:space="preserve"> </w:t>
       </w:r>
-      <w:hyperlink r:id="rId61">
+      <w:hyperlink r:id="rId66">
         <w:r>
           <w:rPr>
             <w:rStyle w:val="Hyperlink"/>
@@ -6933,8 +7289,8 @@
         <w:t xml:space="preserve">.</w:t>
       </w:r>
     </w:p>
-    <w:bookmarkEnd w:id="62"/>
-    <w:bookmarkStart w:id="64" w:name="ref-banvilleWhatConstrainsFood2023"/>
+    <w:bookmarkEnd w:id="67"/>
+    <w:bookmarkStart w:id="69" w:name="ref-banvilleWhatConstrainsFood2023"/>
     <w:p>
       <w:pPr>
         <w:pStyle w:val="Bibliography"/>
@@ -6979,7 +7335,7 @@
       <w:r>
         <w:t xml:space="preserve"> </w:t>
       </w:r>
-      <w:hyperlink r:id="rId63">
+      <w:hyperlink r:id="rId68">
         <w:r>
           <w:rPr>
             <w:rStyle w:val="Hyperlink"/>
@@ -6991,8 +7347,8 @@
         <w:t xml:space="preserve">.</w:t>
       </w:r>
     </w:p>
-    <w:bookmarkEnd w:id="64"/>
-    <w:bookmarkStart w:id="66" w:name="Xf46d66f38296066c1100d9812a6303bc71ed153"/>
+    <w:bookmarkEnd w:id="69"/>
+    <w:bookmarkStart w:id="71" w:name="Xf46d66f38296066c1100d9812a6303bc71ed153"/>
     <w:p>
       <w:pPr>
         <w:pStyle w:val="Bibliography"/>
@@ -7025,7 +7381,7 @@
       <w:r>
         <w:t xml:space="preserve"> </w:t>
       </w:r>
-      <w:hyperlink r:id="rId65">
+      <w:hyperlink r:id="rId70">
         <w:r>
           <w:rPr>
             <w:rStyle w:val="Hyperlink"/>
@@ -7037,8 +7393,8 @@
         <w:t xml:space="preserve">.</w:t>
       </w:r>
     </w:p>
-    <w:bookmarkEnd w:id="66"/>
-    <w:bookmarkStart w:id="68" w:name="ref-beckerOptimisingPredictiveModels2022"/>
+    <w:bookmarkEnd w:id="71"/>
+    <w:bookmarkStart w:id="73" w:name="ref-beckerOptimisingPredictiveModels2022"/>
     <w:p>
       <w:pPr>
         <w:pStyle w:val="Bibliography"/>
@@ -7071,7 +7427,7 @@
       <w:r>
         <w:t xml:space="preserve"> </w:t>
       </w:r>
-      <w:hyperlink r:id="rId67">
+      <w:hyperlink r:id="rId72">
         <w:r>
           <w:rPr>
             <w:rStyle w:val="Hyperlink"/>
@@ -7083,8 +7439,8 @@
         <w:t xml:space="preserve">.</w:t>
       </w:r>
     </w:p>
-    <w:bookmarkEnd w:id="68"/>
-    <w:bookmarkStart w:id="70" w:name="ref-beckermanForagingBiologyPredicts2006"/>
+    <w:bookmarkEnd w:id="73"/>
+    <w:bookmarkStart w:id="75" w:name="ref-beckermanForagingBiologyPredicts2006"/>
     <w:p>
       <w:pPr>
         <w:pStyle w:val="Bibliography"/>
@@ -7117,7 +7473,7 @@
       <w:r>
         <w:t xml:space="preserve"> </w:t>
       </w:r>
-      <w:hyperlink r:id="rId69">
+      <w:hyperlink r:id="rId74">
         <w:r>
           <w:rPr>
             <w:rStyle w:val="Hyperlink"/>
@@ -7129,8 +7485,8 @@
         <w:t xml:space="preserve">.</w:t>
       </w:r>
     </w:p>
-    <w:bookmarkEnd w:id="70"/>
-    <w:bookmarkStart w:id="72" w:name="ref-berlowGoldilocksFactorFood2008"/>
+    <w:bookmarkEnd w:id="75"/>
+    <w:bookmarkStart w:id="77" w:name="ref-berlowGoldilocksFactorFood2008"/>
     <w:p>
       <w:pPr>
         <w:pStyle w:val="Bibliography"/>
@@ -7184,7 +7540,7 @@
       <w:r>
         <w:t xml:space="preserve"> </w:t>
       </w:r>
-      <w:hyperlink r:id="rId71">
+      <w:hyperlink r:id="rId76">
         <w:r>
           <w:rPr>
             <w:rStyle w:val="Hyperlink"/>
@@ -7196,8 +7552,8 @@
         <w:t xml:space="preserve">.</w:t>
       </w:r>
     </w:p>
-    <w:bookmarkEnd w:id="72"/>
-    <w:bookmarkStart w:id="74" w:name="ref-berlowInteractionStrengthsFood2004"/>
+    <w:bookmarkEnd w:id="77"/>
+    <w:bookmarkStart w:id="79" w:name="ref-berlowInteractionStrengthsFood2004"/>
     <w:p>
       <w:pPr>
         <w:pStyle w:val="Bibliography"/>
@@ -7230,7 +7586,7 @@
       <w:r>
         <w:t xml:space="preserve"> </w:t>
       </w:r>
-      <w:hyperlink r:id="rId73">
+      <w:hyperlink r:id="rId78">
         <w:r>
           <w:rPr>
             <w:rStyle w:val="Hyperlink"/>
@@ -7242,8 +7598,8 @@
         <w:t xml:space="preserve">.</w:t>
       </w:r>
     </w:p>
-    <w:bookmarkEnd w:id="74"/>
-    <w:bookmarkStart w:id="76" w:name="X17a301eebb3c5bc57992fd8c229d26f33144785"/>
+    <w:bookmarkEnd w:id="79"/>
+    <w:bookmarkStart w:id="81" w:name="X17a301eebb3c5bc57992fd8c229d26f33144785"/>
     <w:p>
       <w:pPr>
         <w:pStyle w:val="Bibliography"/>
@@ -7276,7 +7632,7 @@
       <w:r>
         <w:t xml:space="preserve"> </w:t>
       </w:r>
-      <w:hyperlink r:id="rId75">
+      <w:hyperlink r:id="rId80">
         <w:r>
           <w:rPr>
             <w:rStyle w:val="Hyperlink"/>
@@ -7288,8 +7644,8 @@
         <w:t xml:space="preserve">.</w:t>
       </w:r>
     </w:p>
-    <w:bookmarkEnd w:id="76"/>
-    <w:bookmarkStart w:id="78" w:name="ref-blanchetCooccurrenceNotEvidence2020"/>
+    <w:bookmarkEnd w:id="81"/>
+    <w:bookmarkStart w:id="83" w:name="ref-blanchetCooccurrenceNotEvidence2020"/>
     <w:p>
       <w:pPr>
         <w:pStyle w:val="Bibliography"/>
@@ -7322,7 +7678,7 @@
       <w:r>
         <w:t xml:space="preserve"> </w:t>
       </w:r>
-      <w:hyperlink r:id="rId77">
+      <w:hyperlink r:id="rId82">
         <w:r>
           <w:rPr>
             <w:rStyle w:val="Hyperlink"/>
@@ -7334,8 +7690,8 @@
         <w:t xml:space="preserve">.</w:t>
       </w:r>
     </w:p>
-    <w:bookmarkEnd w:id="78"/>
-    <w:bookmarkStart w:id="80" w:name="ref-brimacombeApplyingMethodIts2024"/>
+    <w:bookmarkEnd w:id="83"/>
+    <w:bookmarkStart w:id="85" w:name="ref-brimacombeApplyingMethodIts2024"/>
     <w:p>
       <w:pPr>
         <w:pStyle w:val="Bibliography"/>
@@ -7364,7 +7720,7 @@
       <w:r>
         <w:t xml:space="preserve"> </w:t>
       </w:r>
-      <w:hyperlink r:id="rId79">
+      <w:hyperlink r:id="rId84">
         <w:r>
           <w:rPr>
             <w:rStyle w:val="Hyperlink"/>
@@ -7376,8 +7732,8 @@
         <w:t xml:space="preserve">.</w:t>
       </w:r>
     </w:p>
-    <w:bookmarkEnd w:id="80"/>
-    <w:bookmarkStart w:id="82" w:name="X539896ce86e228708f5963ceeaf0e82711f0c07"/>
+    <w:bookmarkEnd w:id="85"/>
+    <w:bookmarkStart w:id="87" w:name="X539896ce86e228708f5963ceeaf0e82711f0c07"/>
     <w:p>
       <w:pPr>
         <w:pStyle w:val="Bibliography"/>
@@ -7410,7 +7766,7 @@
       <w:r>
         <w:t xml:space="preserve"> </w:t>
       </w:r>
-      <w:hyperlink r:id="rId81">
+      <w:hyperlink r:id="rId86">
         <w:r>
           <w:rPr>
             <w:rStyle w:val="Hyperlink"/>
@@ -7422,8 +7778,8 @@
         <w:t xml:space="preserve">.</w:t>
       </w:r>
     </w:p>
-    <w:bookmarkEnd w:id="82"/>
-    <w:bookmarkStart w:id="84" w:name="ref-caronAddressingEltonianShortfall2022"/>
+    <w:bookmarkEnd w:id="87"/>
+    <w:bookmarkStart w:id="89" w:name="ref-caronAddressingEltonianShortfall2022"/>
     <w:p>
       <w:pPr>
         <w:pStyle w:val="Bibliography"/>
@@ -7468,7 +7824,7 @@
       <w:r>
         <w:t xml:space="preserve"> </w:t>
       </w:r>
-      <w:hyperlink r:id="rId83">
+      <w:hyperlink r:id="rId88">
         <w:r>
           <w:rPr>
             <w:rStyle w:val="Hyperlink"/>
@@ -7480,8 +7836,8 @@
         <w:t xml:space="preserve">.</w:t>
       </w:r>
     </w:p>
-    <w:bookmarkEnd w:id="84"/>
-    <w:bookmarkStart w:id="86" w:name="X5c779d5ad003a7245ae62c5694cc82a24ffb865"/>
+    <w:bookmarkEnd w:id="89"/>
+    <w:bookmarkStart w:id="91" w:name="X5c779d5ad003a7245ae62c5694cc82a24ffb865"/>
     <w:p>
       <w:pPr>
         <w:pStyle w:val="Bibliography"/>
@@ -7514,7 +7870,7 @@
       <w:r>
         <w:t xml:space="preserve"> </w:t>
       </w:r>
-      <w:hyperlink r:id="rId85">
+      <w:hyperlink r:id="rId90">
         <w:r>
           <w:rPr>
             <w:rStyle w:val="Hyperlink"/>
@@ -7526,8 +7882,8 @@
         <w:t xml:space="preserve">.</w:t>
       </w:r>
     </w:p>
-    <w:bookmarkEnd w:id="86"/>
-    <w:bookmarkStart w:id="88" w:name="Xb1d8b6b275822be1886d160023287af73cce966"/>
+    <w:bookmarkEnd w:id="91"/>
+    <w:bookmarkStart w:id="93" w:name="Xb1d8b6b275822be1886d160023287af73cce966"/>
     <w:p>
       <w:pPr>
         <w:pStyle w:val="Bibliography"/>
@@ -7560,7 +7916,7 @@
       <w:r>
         <w:t xml:space="preserve"> </w:t>
       </w:r>
-      <w:hyperlink r:id="rId87">
+      <w:hyperlink r:id="rId92">
         <w:r>
           <w:rPr>
             <w:rStyle w:val="Hyperlink"/>
@@ -7572,8 +7928,8 @@
         <w:t xml:space="preserve">.</w:t>
       </w:r>
     </w:p>
-    <w:bookmarkEnd w:id="88"/>
-    <w:bookmarkStart w:id="90" w:name="ref-cohenFoodWebsDimensionality1977"/>
+    <w:bookmarkEnd w:id="93"/>
+    <w:bookmarkStart w:id="95" w:name="ref-cohenFoodWebsDimensionality1977"/>
     <w:p>
       <w:pPr>
         <w:pStyle w:val="Bibliography"/>
@@ -7606,7 +7962,7 @@
       <w:r>
         <w:t xml:space="preserve"> </w:t>
       </w:r>
-      <w:hyperlink r:id="rId89">
+      <w:hyperlink r:id="rId94">
         <w:r>
           <w:rPr>
             <w:rStyle w:val="Hyperlink"/>
@@ -7618,8 +7974,8 @@
         <w:t xml:space="preserve">.</w:t>
       </w:r>
     </w:p>
-    <w:bookmarkEnd w:id="90"/>
-    <w:bookmarkStart w:id="91" w:name="ref-cohenCommunityFoodWebs1990"/>
+    <w:bookmarkEnd w:id="95"/>
+    <w:bookmarkStart w:id="96" w:name="ref-cohenCommunityFoodWebs1990"/>
     <w:p>
       <w:pPr>
         <w:pStyle w:val="Bibliography"/>
@@ -7704,8 +8060,8 @@
         <w:t xml:space="preserve">. Biomathematics. Berlin Heidelberg: Springer-Verlag.</w:t>
       </w:r>
     </w:p>
-    <w:bookmarkEnd w:id="91"/>
-    <w:bookmarkStart w:id="93" w:name="ref-cohenStochasticTheoryCommunity1985"/>
+    <w:bookmarkEnd w:id="96"/>
+    <w:bookmarkStart w:id="98" w:name="ref-cohenStochasticTheoryCommunity1985"/>
     <w:p>
       <w:pPr>
         <w:pStyle w:val="Bibliography"/>
@@ -7759,7 +8115,7 @@
       <w:r>
         <w:t xml:space="preserve"> </w:t>
       </w:r>
-      <w:hyperlink r:id="rId92">
+      <w:hyperlink r:id="rId97">
         <w:r>
           <w:rPr>
             <w:rStyle w:val="Hyperlink"/>
@@ -7771,8 +8127,8 @@
         <w:t xml:space="preserve">.</w:t>
       </w:r>
     </w:p>
-    <w:bookmarkEnd w:id="93"/>
-    <w:bookmarkStart w:id="95" w:name="ref-daleGraphsSpatialGraphs2010"/>
+    <w:bookmarkEnd w:id="98"/>
+    <w:bookmarkStart w:id="100" w:name="ref-daleGraphsSpatialGraphs2010"/>
     <w:p>
       <w:pPr>
         <w:pStyle w:val="Bibliography"/>
@@ -7826,7 +8182,7 @@
       <w:r>
         <w:t xml:space="preserve"> </w:t>
       </w:r>
-      <w:hyperlink r:id="rId94">
+      <w:hyperlink r:id="rId99">
         <w:r>
           <w:rPr>
             <w:rStyle w:val="Hyperlink"/>
@@ -7838,8 +8194,8 @@
         <w:t xml:space="preserve">.</w:t>
       </w:r>
     </w:p>
-    <w:bookmarkEnd w:id="95"/>
-    <w:bookmarkStart w:id="96" w:name="X1edd2253d2e7e8e6db9e7574240f432ddda2ce1"/>
+    <w:bookmarkEnd w:id="100"/>
+    <w:bookmarkStart w:id="101" w:name="X1edd2253d2e7e8e6db9e7574240f432ddda2ce1"/>
     <w:p>
       <w:pPr>
         <w:pStyle w:val="Bibliography"/>
@@ -7860,8 +8216,8 @@
         <w:t xml:space="preserve">September.</w:t>
       </w:r>
     </w:p>
-    <w:bookmarkEnd w:id="96"/>
-    <w:bookmarkStart w:id="97" w:name="ref-darwinOriginSpeciesMeans1859"/>
+    <w:bookmarkEnd w:id="101"/>
+    <w:bookmarkStart w:id="102" w:name="ref-darwinOriginSpeciesMeans1859"/>
     <w:p>
       <w:pPr>
         <w:pStyle w:val="Bibliography"/>
@@ -8086,8 +8442,8 @@
         <w:t xml:space="preserve">. London: J. Murray.</w:t>
       </w:r>
     </w:p>
-    <w:bookmarkEnd w:id="97"/>
-    <w:bookmarkStart w:id="99" w:name="ref-deangelisModelTropicInteraction1975"/>
+    <w:bookmarkEnd w:id="102"/>
+    <w:bookmarkStart w:id="104" w:name="ref-deangelisModelTropicInteraction1975"/>
     <w:p>
       <w:pPr>
         <w:pStyle w:val="Bibliography"/>
@@ -8141,7 +8497,7 @@
       <w:r>
         <w:t xml:space="preserve"> </w:t>
       </w:r>
-      <w:hyperlink r:id="rId98">
+      <w:hyperlink r:id="rId103">
         <w:r>
           <w:rPr>
             <w:rStyle w:val="Hyperlink"/>
@@ -8153,8 +8509,8 @@
         <w:t xml:space="preserve">.</w:t>
       </w:r>
     </w:p>
-    <w:bookmarkEnd w:id="99"/>
-    <w:bookmarkStart w:id="101" w:name="X0cd8b1b2c315f3e3186e0dbbf2fc454fbc2ad9d"/>
+    <w:bookmarkEnd w:id="104"/>
+    <w:bookmarkStart w:id="106" w:name="X0cd8b1b2c315f3e3186e0dbbf2fc454fbc2ad9d"/>
     <w:p>
       <w:pPr>
         <w:pStyle w:val="Bibliography"/>
@@ -8187,7 +8543,7 @@
       <w:r>
         <w:t xml:space="preserve"> </w:t>
       </w:r>
-      <w:hyperlink r:id="rId100">
+      <w:hyperlink r:id="rId105">
         <w:r>
           <w:rPr>
             <w:rStyle w:val="Hyperlink"/>
@@ -8199,8 +8555,8 @@
         <w:t xml:space="preserve">.</w:t>
       </w:r>
     </w:p>
-    <w:bookmarkEnd w:id="101"/>
-    <w:bookmarkStart w:id="103" w:name="Xbdf894eb48feca28c76080dbbbcbceedf5db43e"/>
+    <w:bookmarkEnd w:id="106"/>
+    <w:bookmarkStart w:id="108" w:name="Xbdf894eb48feca28c76080dbbbcbceedf5db43e"/>
     <w:p>
       <w:pPr>
         <w:pStyle w:val="Bibliography"/>
@@ -8245,7 +8601,7 @@
       <w:r>
         <w:t xml:space="preserve"> </w:t>
       </w:r>
-      <w:hyperlink r:id="rId102">
+      <w:hyperlink r:id="rId107">
         <w:r>
           <w:rPr>
             <w:rStyle w:val="Hyperlink"/>
@@ -8257,8 +8613,8 @@
         <w:t xml:space="preserve">.</w:t>
       </w:r>
     </w:p>
-    <w:bookmarkEnd w:id="103"/>
-    <w:bookmarkStart w:id="104" w:name="ref-dunneNetworkStructureFood2006"/>
+    <w:bookmarkEnd w:id="108"/>
+    <w:bookmarkStart w:id="109" w:name="ref-dunneNetworkStructureFood2006"/>
     <w:p>
       <w:pPr>
         <w:pStyle w:val="Bibliography"/>
@@ -8341,8 +8697,8 @@
         <w:t xml:space="preserve">, edited by Jennifer A Dunne and Mercedes Pascual, 27–86. Oxford University Press.</w:t>
       </w:r>
     </w:p>
-    <w:bookmarkEnd w:id="104"/>
-    <w:bookmarkStart w:id="106" w:name="ref-dunneCompilationNetworkAnalyses2008"/>
+    <w:bookmarkEnd w:id="109"/>
+    <w:bookmarkStart w:id="111" w:name="ref-dunneCompilationNetworkAnalyses2008"/>
     <w:p>
       <w:pPr>
         <w:pStyle w:val="Bibliography"/>
@@ -8396,7 +8752,7 @@
       <w:r>
         <w:t xml:space="preserve"> </w:t>
       </w:r>
-      <w:hyperlink r:id="rId105">
+      <w:hyperlink r:id="rId110">
         <w:r>
           <w:rPr>
             <w:rStyle w:val="Hyperlink"/>
@@ -8408,8 +8764,8 @@
         <w:t xml:space="preserve">.</w:t>
       </w:r>
     </w:p>
-    <w:bookmarkEnd w:id="106"/>
-    <w:bookmarkStart w:id="108" w:name="ref-eklofSecondaryExtinctionsFood2013"/>
+    <w:bookmarkEnd w:id="111"/>
+    <w:bookmarkStart w:id="113" w:name="ref-eklofSecondaryExtinctionsFood2013"/>
     <w:p>
       <w:pPr>
         <w:pStyle w:val="Bibliography"/>
@@ -8460,7 +8816,7 @@
       <w:r>
         <w:t xml:space="preserve"> </w:t>
       </w:r>
-      <w:hyperlink r:id="rId107">
+      <w:hyperlink r:id="rId112">
         <w:r>
           <w:rPr>
             <w:rStyle w:val="Hyperlink"/>
@@ -8472,8 +8828,8 @@
         <w:t xml:space="preserve">.</w:t>
       </w:r>
     </w:p>
-    <w:bookmarkEnd w:id="108"/>
-    <w:bookmarkStart w:id="109" w:name="ref-estayEditorialPatternsProcesses2023"/>
+    <w:bookmarkEnd w:id="113"/>
+    <w:bookmarkStart w:id="114" w:name="ref-estayEditorialPatternsProcesses2023"/>
     <w:p>
       <w:pPr>
         <w:pStyle w:val="Bibliography"/>
@@ -8516,8 +8872,8 @@
         <w:t xml:space="preserve">11.</w:t>
       </w:r>
     </w:p>
-    <w:bookmarkEnd w:id="109"/>
-    <w:bookmarkStart w:id="111" w:name="ref-fortinNetworkEcologyDynamic2021"/>
+    <w:bookmarkEnd w:id="114"/>
+    <w:bookmarkStart w:id="116" w:name="ref-fortinNetworkEcologyDynamic2021"/>
     <w:p>
       <w:pPr>
         <w:pStyle w:val="Bibliography"/>
@@ -8550,7 +8906,7 @@
       <w:r>
         <w:t xml:space="preserve"> </w:t>
       </w:r>
-      <w:hyperlink r:id="rId110">
+      <w:hyperlink r:id="rId115">
         <w:r>
           <w:rPr>
             <w:rStyle w:val="Hyperlink"/>
@@ -8562,8 +8918,8 @@
         <w:t xml:space="preserve">.</w:t>
       </w:r>
     </w:p>
-    <w:bookmarkEnd w:id="111"/>
-    <w:bookmarkStart w:id="113" w:name="ref-fortinSpatialStatisticsSpatial2012"/>
+    <w:bookmarkEnd w:id="116"/>
+    <w:bookmarkStart w:id="118" w:name="ref-fortinSpatialStatisticsSpatial2012"/>
     <w:p>
       <w:pPr>
         <w:pStyle w:val="Bibliography"/>
@@ -8596,7 +8952,7 @@
       <w:r>
         <w:t xml:space="preserve"> </w:t>
       </w:r>
-      <w:hyperlink r:id="rId112">
+      <w:hyperlink r:id="rId117">
         <w:r>
           <w:rPr>
             <w:rStyle w:val="Hyperlink"/>
@@ -8608,8 +8964,8 @@
         <w:t xml:space="preserve">.</w:t>
       </w:r>
     </w:p>
-    <w:bookmarkEnd w:id="113"/>
-    <w:bookmarkStart w:id="115" w:name="ref-fortunaHabitatLossStructure2006"/>
+    <w:bookmarkEnd w:id="118"/>
+    <w:bookmarkStart w:id="120" w:name="ref-fortunaHabitatLossStructure2006"/>
     <w:p>
       <w:pPr>
         <w:pStyle w:val="Bibliography"/>
@@ -8654,7 +9010,7 @@
       <w:r>
         <w:t xml:space="preserve"> </w:t>
       </w:r>
-      <w:hyperlink r:id="rId114">
+      <w:hyperlink r:id="rId119">
         <w:r>
           <w:rPr>
             <w:rStyle w:val="Hyperlink"/>
@@ -8666,8 +9022,8 @@
         <w:t xml:space="preserve">.</w:t>
       </w:r>
     </w:p>
-    <w:bookmarkEnd w:id="115"/>
-    <w:bookmarkStart w:id="117" w:name="ref-gravelInferringFoodWeb2013"/>
+    <w:bookmarkEnd w:id="120"/>
+    <w:bookmarkStart w:id="122" w:name="ref-gravelInferringFoodWeb2013"/>
     <w:p>
       <w:pPr>
         <w:pStyle w:val="Bibliography"/>
@@ -8700,7 +9056,7 @@
       <w:r>
         <w:t xml:space="preserve"> </w:t>
       </w:r>
-      <w:hyperlink r:id="rId116">
+      <w:hyperlink r:id="rId121">
         <w:r>
           <w:rPr>
             <w:rStyle w:val="Hyperlink"/>
@@ -8712,8 +9068,8 @@
         <w:t xml:space="preserve">.</w:t>
       </w:r>
     </w:p>
-    <w:bookmarkEnd w:id="117"/>
-    <w:bookmarkStart w:id="119" w:name="ref-grayJoiningDotsAutomated2015"/>
+    <w:bookmarkEnd w:id="122"/>
+    <w:bookmarkStart w:id="124" w:name="ref-grayJoiningDotsAutomated2015"/>
     <w:p>
       <w:pPr>
         <w:pStyle w:val="Bibliography"/>
@@ -8758,7 +9114,7 @@
       <w:r>
         <w:t xml:space="preserve"> </w:t>
       </w:r>
-      <w:hyperlink r:id="rId118">
+      <w:hyperlink r:id="rId123">
         <w:r>
           <w:rPr>
             <w:rStyle w:val="Hyperlink"/>
@@ -8770,8 +9126,8 @@
         <w:t xml:space="preserve">.</w:t>
       </w:r>
     </w:p>
-    <w:bookmarkEnd w:id="119"/>
-    <w:bookmarkStart w:id="121" w:name="Xf53c03f1c3fea4e4289657cbb0682f5f23e8b1d"/>
+    <w:bookmarkEnd w:id="124"/>
+    <w:bookmarkStart w:id="126" w:name="Xf53c03f1c3fea4e4289657cbb0682f5f23e8b1d"/>
     <w:p>
       <w:pPr>
         <w:pStyle w:val="Bibliography"/>
@@ -8813,7 +9169,7 @@
       <w:r>
         <w:t xml:space="preserve"> </w:t>
       </w:r>
-      <w:hyperlink r:id="rId120">
+      <w:hyperlink r:id="rId125">
         <w:r>
           <w:rPr>
             <w:rStyle w:val="Hyperlink"/>
@@ -8825,8 +9181,8 @@
         <w:t xml:space="preserve">.</w:t>
       </w:r>
     </w:p>
-    <w:bookmarkEnd w:id="121"/>
-    <w:bookmarkStart w:id="123" w:name="X2d6834cb08966b7d5da0c61c80079bb46b07a34"/>
+    <w:bookmarkEnd w:id="126"/>
+    <w:bookmarkStart w:id="128" w:name="X2d6834cb08966b7d5da0c61c80079bb46b07a34"/>
     <w:p>
       <w:pPr>
         <w:pStyle w:val="Bibliography"/>
@@ -8856,7 +9212,7 @@
       <w:r>
         <w:t xml:space="preserve"> </w:t>
       </w:r>
-      <w:hyperlink r:id="rId122">
+      <w:hyperlink r:id="rId127">
         <w:r>
           <w:rPr>
             <w:rStyle w:val="Hyperlink"/>
@@ -8868,8 +9224,8 @@
         <w:t xml:space="preserve">.</w:t>
       </w:r>
     </w:p>
-    <w:bookmarkEnd w:id="123"/>
-    <w:bookmarkStart w:id="125" w:name="Xe227781537312aad81566d289906b7942bbcf13"/>
+    <w:bookmarkEnd w:id="128"/>
+    <w:bookmarkStart w:id="130" w:name="Xe227781537312aad81566d289906b7942bbcf13"/>
     <w:p>
       <w:pPr>
         <w:pStyle w:val="Bibliography"/>
@@ -8923,7 +9279,7 @@
       <w:r>
         <w:t xml:space="preserve"> </w:t>
       </w:r>
-      <w:hyperlink r:id="rId124">
+      <w:hyperlink r:id="rId129">
         <w:r>
           <w:rPr>
             <w:rStyle w:val="Hyperlink"/>
@@ -8935,8 +9291,8 @@
         <w:t xml:space="preserve">.</w:t>
       </w:r>
     </w:p>
-    <w:bookmarkEnd w:id="125"/>
-    <w:bookmarkStart w:id="127" w:name="ref-llewelynPredictingPredatorPrey2023"/>
+    <w:bookmarkEnd w:id="130"/>
+    <w:bookmarkStart w:id="132" w:name="ref-llewelynPredictingPredatorPrey2023"/>
     <w:p>
       <w:pPr>
         <w:pStyle w:val="Bibliography"/>
@@ -8969,7 +9325,7 @@
       <w:r>
         <w:t xml:space="preserve"> </w:t>
       </w:r>
-      <w:hyperlink r:id="rId126">
+      <w:hyperlink r:id="rId131">
         <w:r>
           <w:rPr>
             <w:rStyle w:val="Hyperlink"/>
@@ -8981,8 +9337,8 @@
         <w:t xml:space="preserve">.</w:t>
       </w:r>
     </w:p>
-    <w:bookmarkEnd w:id="127"/>
-    <w:bookmarkStart w:id="129" w:name="X159b3081d161fe48d811a7a266284af476e9565"/>
+    <w:bookmarkEnd w:id="132"/>
+    <w:bookmarkStart w:id="134" w:name="X159b3081d161fe48d811a7a266284af476e9565"/>
     <w:p>
       <w:pPr>
         <w:pStyle w:val="Bibliography"/>
@@ -9048,7 +9404,7 @@
       <w:r>
         <w:t xml:space="preserve"> </w:t>
       </w:r>
-      <w:hyperlink r:id="rId128">
+      <w:hyperlink r:id="rId133">
         <w:r>
           <w:rPr>
             <w:rStyle w:val="Hyperlink"/>
@@ -9060,8 +9416,8 @@
         <w:t xml:space="preserve">.</w:t>
       </w:r>
     </w:p>
-    <w:bookmarkEnd w:id="129"/>
-    <w:bookmarkStart w:id="131" w:name="X2a589c3f70be24dcdbea2f3732f285388833a32"/>
+    <w:bookmarkEnd w:id="134"/>
+    <w:bookmarkStart w:id="136" w:name="X2a589c3f70be24dcdbea2f3732f285388833a32"/>
     <w:p>
       <w:pPr>
         <w:pStyle w:val="Bibliography"/>
@@ -9106,7 +9462,7 @@
       <w:r>
         <w:t xml:space="preserve"> </w:t>
       </w:r>
-      <w:hyperlink r:id="rId130">
+      <w:hyperlink r:id="rId135">
         <w:r>
           <w:rPr>
             <w:rStyle w:val="Hyperlink"/>
@@ -9118,8 +9474,8 @@
         <w:t xml:space="preserve">.</w:t>
       </w:r>
     </w:p>
-    <w:bookmarkEnd w:id="131"/>
-    <w:bookmarkStart w:id="133" w:name="X9a5602d39772ae027b885bf5c9cb3d36ba71c0c"/>
+    <w:bookmarkEnd w:id="136"/>
+    <w:bookmarkStart w:id="138" w:name="X9a5602d39772ae027b885bf5c9cb3d36ba71c0c"/>
     <w:p>
       <w:pPr>
         <w:pStyle w:val="Bibliography"/>
@@ -9152,7 +9508,7 @@
       <w:r>
         <w:t xml:space="preserve"> </w:t>
       </w:r>
-      <w:hyperlink r:id="rId132">
+      <w:hyperlink r:id="rId137">
         <w:r>
           <w:rPr>
             <w:rStyle w:val="Hyperlink"/>
@@ -9164,8 +9520,8 @@
         <w:t xml:space="preserve">.</w:t>
       </w:r>
     </w:p>
-    <w:bookmarkEnd w:id="133"/>
-    <w:bookmarkStart w:id="135" w:name="ref-ohlmannMappingImprintBiotic2018"/>
+    <w:bookmarkEnd w:id="138"/>
+    <w:bookmarkStart w:id="140" w:name="ref-ohlmannMappingImprintBiotic2018"/>
     <w:p>
       <w:pPr>
         <w:pStyle w:val="Bibliography"/>
@@ -9209,7 +9565,7 @@
       <w:r>
         <w:t xml:space="preserve"> </w:t>
       </w:r>
-      <w:hyperlink r:id="rId134">
+      <w:hyperlink r:id="rId139">
         <w:r>
           <w:rPr>
             <w:rStyle w:val="Hyperlink"/>
@@ -9221,8 +9577,8 @@
         <w:t xml:space="preserve">.</w:t>
       </w:r>
     </w:p>
-    <w:bookmarkEnd w:id="135"/>
-    <w:bookmarkStart w:id="137" w:name="ref-petcheySizeForagingFood2008"/>
+    <w:bookmarkEnd w:id="140"/>
+    <w:bookmarkStart w:id="142" w:name="ref-petcheySizeForagingFood2008"/>
     <w:p>
       <w:pPr>
         <w:pStyle w:val="Bibliography"/>
@@ -9255,7 +9611,7 @@
       <w:r>
         <w:t xml:space="preserve"> </w:t>
       </w:r>
-      <w:hyperlink r:id="rId136">
+      <w:hyperlink r:id="rId141">
         <w:r>
           <w:rPr>
             <w:rStyle w:val="Hyperlink"/>
@@ -9267,8 +9623,8 @@
         <w:t xml:space="preserve">.</w:t>
       </w:r>
     </w:p>
-    <w:bookmarkEnd w:id="137"/>
-    <w:bookmarkStart w:id="139" w:name="ref-petcheyFitEfficiencyBiology2011"/>
+    <w:bookmarkEnd w:id="142"/>
+    <w:bookmarkStart w:id="144" w:name="ref-petcheyFitEfficiencyBiology2011"/>
     <w:p>
       <w:pPr>
         <w:pStyle w:val="Bibliography"/>
@@ -9313,7 +9669,7 @@
       <w:r>
         <w:t xml:space="preserve"> </w:t>
       </w:r>
-      <w:hyperlink r:id="rId138">
+      <w:hyperlink r:id="rId143">
         <w:r>
           <w:rPr>
             <w:rStyle w:val="Hyperlink"/>
@@ -9325,8 +9681,8 @@
         <w:t xml:space="preserve">.</w:t>
       </w:r>
     </w:p>
-    <w:bookmarkEnd w:id="139"/>
-    <w:bookmarkStart w:id="141" w:name="ref-pichlerMachineLearningAlgorithms2020"/>
+    <w:bookmarkEnd w:id="144"/>
+    <w:bookmarkStart w:id="146" w:name="ref-pichlerMachineLearningAlgorithms2020"/>
     <w:p>
       <w:pPr>
         <w:pStyle w:val="Bibliography"/>
@@ -9359,7 +9715,7 @@
       <w:r>
         <w:t xml:space="preserve"> </w:t>
       </w:r>
-      <w:hyperlink r:id="rId140">
+      <w:hyperlink r:id="rId145">
         <w:r>
           <w:rPr>
             <w:rStyle w:val="Hyperlink"/>
@@ -9371,8 +9727,8 @@
         <w:t xml:space="preserve">.</w:t>
       </w:r>
     </w:p>
-    <w:bookmarkEnd w:id="141"/>
-    <w:bookmarkStart w:id="143" w:name="ref-poelenGlobalBioticInteractions2014"/>
+    <w:bookmarkEnd w:id="146"/>
+    <w:bookmarkStart w:id="148" w:name="ref-poelenGlobalBioticInteractions2014"/>
     <w:p>
       <w:pPr>
         <w:pStyle w:val="Bibliography"/>
@@ -9417,7 +9773,7 @@
       <w:r>
         <w:t xml:space="preserve"> </w:t>
       </w:r>
-      <w:hyperlink r:id="rId142">
+      <w:hyperlink r:id="rId147">
         <w:r>
           <w:rPr>
             <w:rStyle w:val="Hyperlink"/>
@@ -9429,8 +9785,8 @@
         <w:t xml:space="preserve">.</w:t>
       </w:r>
     </w:p>
-    <w:bookmarkEnd w:id="143"/>
-    <w:bookmarkStart w:id="145" w:name="X023758d2a089016cd8f0c9d2421079cf7d062ff"/>
+    <w:bookmarkEnd w:id="148"/>
+    <w:bookmarkStart w:id="150" w:name="X023758d2a089016cd8f0c9d2421079cf7d062ff"/>
     <w:p>
       <w:pPr>
         <w:pStyle w:val="Bibliography"/>
@@ -9463,7 +9819,7 @@
       <w:r>
         <w:t xml:space="preserve"> </w:t>
       </w:r>
-      <w:hyperlink r:id="rId144">
+      <w:hyperlink r:id="rId149">
         <w:r>
           <w:rPr>
             <w:rStyle w:val="Hyperlink"/>
@@ -9475,8 +9831,8 @@
         <w:t xml:space="preserve">.</w:t>
       </w:r>
     </w:p>
-    <w:bookmarkEnd w:id="145"/>
-    <w:bookmarkStart w:id="147" w:name="ref-poisotMangalMakingEcological2016"/>
+    <w:bookmarkEnd w:id="150"/>
+    <w:bookmarkStart w:id="152" w:name="ref-poisotMangalMakingEcological2016"/>
     <w:p>
       <w:pPr>
         <w:pStyle w:val="Bibliography"/>
@@ -9509,7 +9865,7 @@
       <w:r>
         <w:t xml:space="preserve"> </w:t>
       </w:r>
-      <w:hyperlink r:id="rId146">
+      <w:hyperlink r:id="rId151">
         <w:r>
           <w:rPr>
             <w:rStyle w:val="Hyperlink"/>
@@ -9521,8 +9877,8 @@
         <w:t xml:space="preserve">.</w:t>
       </w:r>
     </w:p>
-    <w:bookmarkEnd w:id="147"/>
-    <w:bookmarkStart w:id="149" w:name="ref-poisotGlobalKnowledgeGaps2021"/>
+    <w:bookmarkEnd w:id="152"/>
+    <w:bookmarkStart w:id="154" w:name="ref-poisotGlobalKnowledgeGaps2021"/>
     <w:p>
       <w:pPr>
         <w:pStyle w:val="Bibliography"/>
@@ -9555,7 +9911,7 @@
       <w:r>
         <w:t xml:space="preserve"> </w:t>
       </w:r>
-      <w:hyperlink r:id="rId148">
+      <w:hyperlink r:id="rId153">
         <w:r>
           <w:rPr>
             <w:rStyle w:val="Hyperlink"/>
@@ -9567,8 +9923,8 @@
         <w:t xml:space="preserve">.</w:t>
       </w:r>
     </w:p>
-    <w:bookmarkEnd w:id="149"/>
-    <w:bookmarkStart w:id="151" w:name="Xaad5d089781464e09d30bec824bd68c468804d7"/>
+    <w:bookmarkEnd w:id="154"/>
+    <w:bookmarkStart w:id="156" w:name="Xaad5d089781464e09d30bec824bd68c468804d7"/>
     <w:p>
       <w:pPr>
         <w:pStyle w:val="Bibliography"/>
@@ -9601,7 +9957,7 @@
       <w:r>
         <w:t xml:space="preserve"> </w:t>
       </w:r>
-      <w:hyperlink r:id="rId150">
+      <w:hyperlink r:id="rId155">
         <w:r>
           <w:rPr>
             <w:rStyle w:val="Hyperlink"/>
@@ -9613,8 +9969,8 @@
         <w:t xml:space="preserve">.</w:t>
       </w:r>
     </w:p>
-    <w:bookmarkEnd w:id="151"/>
-    <w:bookmarkStart w:id="153" w:name="ref-poisotSyntheticDatasetsCommunity2016"/>
+    <w:bookmarkEnd w:id="156"/>
+    <w:bookmarkStart w:id="158" w:name="ref-poisotSyntheticDatasetsCommunity2016"/>
     <w:p>
       <w:pPr>
         <w:pStyle w:val="Bibliography"/>
@@ -9647,7 +10003,7 @@
       <w:r>
         <w:t xml:space="preserve"> </w:t>
       </w:r>
-      <w:hyperlink r:id="rId152">
+      <w:hyperlink r:id="rId157">
         <w:r>
           <w:rPr>
             <w:rStyle w:val="Hyperlink"/>
@@ -9659,8 +10015,8 @@
         <w:t xml:space="preserve">.</w:t>
       </w:r>
     </w:p>
-    <w:bookmarkEnd w:id="153"/>
-    <w:bookmarkStart w:id="155" w:name="ref-poisotSpeciesWhyEcological2015"/>
+    <w:bookmarkEnd w:id="158"/>
+    <w:bookmarkStart w:id="160" w:name="ref-poisotSpeciesWhyEcological2015"/>
     <w:p>
       <w:pPr>
         <w:pStyle w:val="Bibliography"/>
@@ -9693,7 +10049,7 @@
       <w:r>
         <w:t xml:space="preserve"> </w:t>
       </w:r>
-      <w:hyperlink r:id="rId154">
+      <w:hyperlink r:id="rId159">
         <w:r>
           <w:rPr>
             <w:rStyle w:val="Hyperlink"/>
@@ -9705,8 +10061,8 @@
         <w:t xml:space="preserve">.</w:t>
       </w:r>
     </w:p>
-    <w:bookmarkEnd w:id="155"/>
-    <w:bookmarkStart w:id="157" w:name="ref-poisotDescribeUnderstandPredict2016"/>
+    <w:bookmarkEnd w:id="160"/>
+    <w:bookmarkStart w:id="162" w:name="ref-poisotDescribeUnderstandPredict2016"/>
     <w:p>
       <w:pPr>
         <w:pStyle w:val="Bibliography"/>
@@ -9739,7 +10095,7 @@
       <w:r>
         <w:t xml:space="preserve"> </w:t>
       </w:r>
-      <w:hyperlink r:id="rId156">
+      <w:hyperlink r:id="rId161">
         <w:r>
           <w:rPr>
             <w:rStyle w:val="Hyperlink"/>
@@ -9751,8 +10107,8 @@
         <w:t xml:space="preserve">.</w:t>
       </w:r>
     </w:p>
-    <w:bookmarkEnd w:id="157"/>
-    <w:bookmarkStart w:id="159" w:name="ref-pomeranzInferringPredatorPrey2019"/>
+    <w:bookmarkEnd w:id="162"/>
+    <w:bookmarkStart w:id="164" w:name="ref-pomeranzInferringPredatorPrey2019"/>
     <w:p>
       <w:pPr>
         <w:pStyle w:val="Bibliography"/>
@@ -9785,7 +10141,7 @@
       <w:r>
         <w:t xml:space="preserve"> </w:t>
       </w:r>
-      <w:hyperlink r:id="rId158">
+      <w:hyperlink r:id="rId163">
         <w:r>
           <w:rPr>
             <w:rStyle w:val="Hyperlink"/>
@@ -9797,8 +10153,8 @@
         <w:t xml:space="preserve">.</w:t>
       </w:r>
     </w:p>
-    <w:bookmarkEnd w:id="159"/>
-    <w:bookmarkStart w:id="161" w:name="ref-pringleUntanglingFoodWebs2020"/>
+    <w:bookmarkEnd w:id="164"/>
+    <w:bookmarkStart w:id="166" w:name="ref-pringleUntanglingFoodWebs2020"/>
     <w:p>
       <w:pPr>
         <w:pStyle w:val="Bibliography"/>
@@ -9857,7 +10213,7 @@
       <w:r>
         <w:t xml:space="preserve"> </w:t>
       </w:r>
-      <w:hyperlink r:id="rId160">
+      <w:hyperlink r:id="rId165">
         <w:r>
           <w:rPr>
             <w:rStyle w:val="Hyperlink"/>
@@ -9869,8 +10225,8 @@
         <w:t xml:space="preserve">.</w:t>
       </w:r>
     </w:p>
-    <w:bookmarkEnd w:id="161"/>
-    <w:bookmarkStart w:id="163" w:name="ref-pringleResolvingFoodWebStructure2020"/>
+    <w:bookmarkEnd w:id="166"/>
+    <w:bookmarkStart w:id="168" w:name="ref-pringleResolvingFoodWebStructure2020"/>
     <w:p>
       <w:pPr>
         <w:pStyle w:val="Bibliography"/>
@@ -9912,7 +10268,7 @@
       <w:r>
         <w:t xml:space="preserve"> </w:t>
       </w:r>
-      <w:hyperlink r:id="rId162">
+      <w:hyperlink r:id="rId167">
         <w:r>
           <w:rPr>
             <w:rStyle w:val="Hyperlink"/>
@@ -9924,8 +10280,8 @@
         <w:t xml:space="preserve">.</w:t>
       </w:r>
     </w:p>
-    <w:bookmarkEnd w:id="163"/>
-    <w:bookmarkStart w:id="165" w:name="ref-proulxNetworkThinkingEcology2005"/>
+    <w:bookmarkEnd w:id="168"/>
+    <w:bookmarkStart w:id="170" w:name="ref-proulxNetworkThinkingEcology2005"/>
     <w:p>
       <w:pPr>
         <w:pStyle w:val="Bibliography"/>
@@ -9958,7 +10314,7 @@
       <w:r>
         <w:t xml:space="preserve"> </w:t>
       </w:r>
-      <w:hyperlink r:id="rId164">
+      <w:hyperlink r:id="rId169">
         <w:r>
           <w:rPr>
             <w:rStyle w:val="Hyperlink"/>
@@ -9970,8 +10326,8 @@
         <w:t xml:space="preserve">.</w:t>
       </w:r>
     </w:p>
-    <w:bookmarkEnd w:id="165"/>
-    <w:bookmarkStart w:id="167" w:name="ref-rohrModelingFoodWebs2010"/>
+    <w:bookmarkEnd w:id="170"/>
+    <w:bookmarkStart w:id="172" w:name="ref-rohrModelingFoodWebs2010"/>
     <w:p>
       <w:pPr>
         <w:pStyle w:val="Bibliography"/>
@@ -10022,7 +10378,7 @@
       <w:r>
         <w:t xml:space="preserve"> </w:t>
       </w:r>
-      <w:hyperlink r:id="rId166">
+      <w:hyperlink r:id="rId171">
         <w:r>
           <w:rPr>
             <w:rStyle w:val="Hyperlink"/>
@@ -10034,8 +10390,8 @@
         <w:t xml:space="preserve">.</w:t>
       </w:r>
     </w:p>
-    <w:bookmarkEnd w:id="167"/>
-    <w:bookmarkStart w:id="169" w:name="ref-saraviaEcologicalNetworkAssembly2022"/>
+    <w:bookmarkEnd w:id="172"/>
+    <w:bookmarkStart w:id="174" w:name="ref-saraviaEcologicalNetworkAssembly2022"/>
     <w:p>
       <w:pPr>
         <w:pStyle w:val="Bibliography"/>
@@ -10080,7 +10436,7 @@
       <w:r>
         <w:t xml:space="preserve"> </w:t>
       </w:r>
-      <w:hyperlink r:id="rId168">
+      <w:hyperlink r:id="rId173">
         <w:r>
           <w:rPr>
             <w:rStyle w:val="Hyperlink"/>
@@ -10092,8 +10448,8 @@
         <w:t xml:space="preserve">.</w:t>
       </w:r>
     </w:p>
-    <w:bookmarkEnd w:id="169"/>
-    <w:bookmarkStart w:id="171" w:name="X0fb50f1746fa9d2b24f89ed5bfe6ae1a2f58cc2"/>
+    <w:bookmarkEnd w:id="174"/>
+    <w:bookmarkStart w:id="176" w:name="X0fb50f1746fa9d2b24f89ed5bfe6ae1a2f58cc2"/>
     <w:p>
       <w:pPr>
         <w:pStyle w:val="Bibliography"/>
@@ -10116,7 +10472,7 @@
       <w:r>
         <w:t xml:space="preserve"> </w:t>
       </w:r>
-      <w:hyperlink r:id="rId170">
+      <w:hyperlink r:id="rId175">
         <w:r>
           <w:rPr>
             <w:rStyle w:val="Hyperlink"/>
@@ -10128,8 +10484,8 @@
         <w:t xml:space="preserve">.</w:t>
       </w:r>
     </w:p>
-    <w:bookmarkEnd w:id="171"/>
-    <w:bookmarkStart w:id="173" w:name="ref-stoufferEvidenceExistenceRobust2007"/>
+    <w:bookmarkEnd w:id="176"/>
+    <w:bookmarkStart w:id="178" w:name="ref-stoufferEvidenceExistenceRobust2007"/>
     <w:p>
       <w:pPr>
         <w:pStyle w:val="Bibliography"/>
@@ -10162,7 +10518,7 @@
       <w:r>
         <w:t xml:space="preserve"> </w:t>
       </w:r>
-      <w:hyperlink r:id="rId172">
+      <w:hyperlink r:id="rId177">
         <w:r>
           <w:rPr>
             <w:rStyle w:val="Hyperlink"/>
@@ -10174,8 +10530,8 @@
         <w:t xml:space="preserve">.</w:t>
       </w:r>
     </w:p>
-    <w:bookmarkEnd w:id="173"/>
-    <w:bookmarkStart w:id="175" w:name="ref-strydomFoodWebReconstruction2022"/>
+    <w:bookmarkEnd w:id="178"/>
+    <w:bookmarkStart w:id="180" w:name="ref-strydomFoodWebReconstruction2022"/>
     <w:p>
       <w:pPr>
         <w:pStyle w:val="Bibliography"/>
@@ -10208,7 +10564,7 @@
       <w:r>
         <w:t xml:space="preserve"> </w:t>
       </w:r>
-      <w:hyperlink r:id="rId174">
+      <w:hyperlink r:id="rId179">
         <w:r>
           <w:rPr>
             <w:rStyle w:val="Hyperlink"/>
@@ -10220,8 +10576,8 @@
         <w:t xml:space="preserve">.</w:t>
       </w:r>
     </w:p>
-    <w:bookmarkEnd w:id="175"/>
-    <w:bookmarkStart w:id="177" w:name="ref-strydomGraphEmbeddingTransfer2023"/>
+    <w:bookmarkEnd w:id="180"/>
+    <w:bookmarkStart w:id="182" w:name="ref-strydomGraphEmbeddingTransfer2023"/>
     <w:p>
       <w:pPr>
         <w:pStyle w:val="Bibliography"/>
@@ -10254,7 +10610,7 @@
       <w:r>
         <w:t xml:space="preserve"> </w:t>
       </w:r>
-      <w:hyperlink r:id="rId176">
+      <w:hyperlink r:id="rId181">
         <w:r>
           <w:rPr>
             <w:rStyle w:val="Hyperlink"/>
@@ -10266,8 +10622,8 @@
         <w:t xml:space="preserve">.</w:t>
       </w:r>
     </w:p>
-    <w:bookmarkEnd w:id="177"/>
-    <w:bookmarkStart w:id="179" w:name="ref-strydomRoadmapPredictingSpecies2021"/>
+    <w:bookmarkEnd w:id="182"/>
+    <w:bookmarkStart w:id="184" w:name="ref-strydomRoadmapPredictingSpecies2021"/>
     <w:p>
       <w:pPr>
         <w:pStyle w:val="Bibliography"/>
@@ -10300,7 +10656,7 @@
       <w:r>
         <w:t xml:space="preserve"> </w:t>
       </w:r>
-      <w:hyperlink r:id="rId178">
+      <w:hyperlink r:id="rId183">
         <w:r>
           <w:rPr>
             <w:rStyle w:val="Hyperlink"/>
@@ -10312,8 +10668,8 @@
         <w:t xml:space="preserve">.</w:t>
       </w:r>
     </w:p>
-    <w:bookmarkEnd w:id="179"/>
-    <w:bookmarkStart w:id="181" w:name="ref-strydomSVDEntropyReveals2021"/>
+    <w:bookmarkEnd w:id="184"/>
+    <w:bookmarkStart w:id="186" w:name="ref-strydomSVDEntropyReveals2021"/>
     <w:p>
       <w:pPr>
         <w:pStyle w:val="Bibliography"/>
@@ -10376,7 +10732,7 @@
       <w:r>
         <w:t xml:space="preserve"> </w:t>
       </w:r>
-      <w:hyperlink r:id="rId180">
+      <w:hyperlink r:id="rId185">
         <w:r>
           <w:rPr>
             <w:rStyle w:val="Hyperlink"/>
@@ -10388,8 +10744,8 @@
         <w:t xml:space="preserve">.</w:t>
       </w:r>
     </w:p>
-    <w:bookmarkEnd w:id="181"/>
-    <w:bookmarkStart w:id="183" w:name="X141c0540ac7dad5bc39e53d2ae1f5769b96004c"/>
+    <w:bookmarkEnd w:id="186"/>
+    <w:bookmarkStart w:id="188" w:name="X141c0540ac7dad5bc39e53d2ae1f5769b96004c"/>
     <w:p>
       <w:pPr>
         <w:pStyle w:val="Bibliography"/>
@@ -10465,7 +10821,7 @@
       <w:r>
         <w:t xml:space="preserve"> </w:t>
       </w:r>
-      <w:hyperlink r:id="rId182">
+      <w:hyperlink r:id="rId187">
         <w:r>
           <w:rPr>
             <w:rStyle w:val="Hyperlink"/>
@@ -10477,8 +10833,8 @@
         <w:t xml:space="preserve">.</w:t>
       </w:r>
     </w:p>
-    <w:bookmarkEnd w:id="183"/>
-    <w:bookmarkStart w:id="185" w:name="X31a4fa003bce600ed04df56db844e85b8f7350e"/>
+    <w:bookmarkEnd w:id="188"/>
+    <w:bookmarkStart w:id="190" w:name="X31a4fa003bce600ed04df56db844e85b8f7350e"/>
     <w:p>
       <w:pPr>
         <w:pStyle w:val="Bibliography"/>
@@ -10511,7 +10867,7 @@
       <w:r>
         <w:t xml:space="preserve"> </w:t>
       </w:r>
-      <w:hyperlink r:id="rId184">
+      <w:hyperlink r:id="rId189">
         <w:r>
           <w:rPr>
             <w:rStyle w:val="Hyperlink"/>
@@ -10523,8 +10879,8 @@
         <w:t xml:space="preserve">.</w:t>
       </w:r>
     </w:p>
-    <w:bookmarkEnd w:id="185"/>
-    <w:bookmarkStart w:id="187" w:name="ref-vermaatMajorDimensionsFoodweb2009"/>
+    <w:bookmarkEnd w:id="190"/>
+    <w:bookmarkStart w:id="192" w:name="ref-vermaatMajorDimensionsFoodweb2009"/>
     <w:p>
       <w:pPr>
         <w:pStyle w:val="Bibliography"/>
@@ -10557,7 +10913,7 @@
       <w:r>
         <w:t xml:space="preserve"> </w:t>
       </w:r>
-      <w:hyperlink r:id="rId186">
+      <w:hyperlink r:id="rId191">
         <w:r>
           <w:rPr>
             <w:rStyle w:val="Hyperlink"/>
@@ -10569,8 +10925,8 @@
         <w:t xml:space="preserve">.</w:t>
       </w:r>
     </w:p>
-    <w:bookmarkEnd w:id="187"/>
-    <w:bookmarkStart w:id="189" w:name="ref-williamsSimpleRulesYield2000"/>
+    <w:bookmarkEnd w:id="192"/>
+    <w:bookmarkStart w:id="194" w:name="ref-williamsSimpleRulesYield2000"/>
     <w:p>
       <w:pPr>
         <w:pStyle w:val="Bibliography"/>
@@ -10603,7 +10959,7 @@
       <w:r>
         <w:t xml:space="preserve"> </w:t>
       </w:r>
-      <w:hyperlink r:id="rId188">
+      <w:hyperlink r:id="rId193">
         <w:r>
           <w:rPr>
             <w:rStyle w:val="Hyperlink"/>
@@ -10615,8 +10971,8 @@
         <w:t xml:space="preserve">.</w:t>
       </w:r>
     </w:p>
-    <w:bookmarkEnd w:id="189"/>
-    <w:bookmarkStart w:id="191" w:name="ref-williamsSuccessItsLimits2008"/>
+    <w:bookmarkEnd w:id="194"/>
+    <w:bookmarkStart w:id="196" w:name="ref-williamsSuccessItsLimits2008"/>
     <w:p>
       <w:pPr>
         <w:pStyle w:val="Bibliography"/>
@@ -10649,7 +11005,7 @@
       <w:r>
         <w:t xml:space="preserve"> </w:t>
       </w:r>
-      <w:hyperlink r:id="rId190">
+      <w:hyperlink r:id="rId195">
         <w:r>
           <w:rPr>
             <w:rStyle w:val="Hyperlink"/>
@@ -10661,8 +11017,8 @@
         <w:t xml:space="preserve">.</w:t>
       </w:r>
     </w:p>
-    <w:bookmarkEnd w:id="191"/>
-    <w:bookmarkStart w:id="193" w:name="X88f1d6f63b0836bbf1d6ae3f885d8fb9f247ff3"/>
+    <w:bookmarkEnd w:id="196"/>
+    <w:bookmarkStart w:id="198" w:name="X88f1d6f63b0836bbf1d6ae3f885d8fb9f247ff3"/>
     <w:p>
       <w:pPr>
         <w:pStyle w:val="Bibliography"/>
@@ -10716,7 +11072,7 @@
       <w:r>
         <w:t xml:space="preserve"> </w:t>
       </w:r>
-      <w:hyperlink r:id="rId192">
+      <w:hyperlink r:id="rId197">
         <w:r>
           <w:rPr>
             <w:rStyle w:val="Hyperlink"/>
@@ -10728,9 +11084,9 @@
         <w:t xml:space="preserve">.</w:t>
       </w:r>
     </w:p>
-    <w:bookmarkEnd w:id="193"/>
-    <w:bookmarkEnd w:id="194"/>
-    <w:bookmarkEnd w:id="195"/>
+    <w:bookmarkEnd w:id="198"/>
+    <w:bookmarkEnd w:id="199"/>
+    <w:bookmarkEnd w:id="200"/>
     <w:sectPr/>
   </w:body>
 </w:document>

</xml_diff>

<commit_message>
🥗 its a paragraph? right?
</commit_message>
<xml_diff>
--- a/docs/index.docx
+++ b/docs/index.docx
@@ -2099,7 +2099,7 @@
         <w:t xml:space="preserve"> </w:t>
       </w:r>
       <w:r>
-        <w:t xml:space="preserve">we are lacking in discussions that are explicitly comparing and contrasting how the way one chooses to approach the task of constructing a food web is introducing (and ultimately embedding) specific assumptions and hypotheses</w:t>
+        <w:t xml:space="preserve">we are still lacking in discussions that are explicitly comparing and contrasting how the way one chooses to approach the task of constructing a food web is introducing (and ultimately embedding) specific assumptions and hypotheses</w:t>
       </w:r>
       <w:r>
         <w:t xml:space="preserve"> </w:t>
@@ -2159,7 +2159,22 @@
         <w:pStyle w:val="BodyText"/>
       </w:pPr>
       <w:r>
-        <w:t xml:space="preserve">In this (item) we will…</w:t>
+        <w:t xml:space="preserve">When navigating the seas of using and constructing food webs the researcher needs to be able to articulate clearly defined parameters for what they desire in their network if they are to select the correct model to help them to reach their goal. In order to make these types of decisions its important that one has a strong grasp of exactly what it means to</w:t>
+      </w:r>
+      <w:r>
+        <w:t xml:space="preserve"> </w:t>
+      </w:r>
+      <w:r>
+        <w:t xml:space="preserve">‘</w:t>
+      </w:r>
+      <w:r>
+        <w:t xml:space="preserve">code</w:t>
+      </w:r>
+      <w:r>
+        <w:t xml:space="preserve">’</w:t>
+      </w:r>
+      <w:r>
+        <w:t xml:space="preserve">/define a food web, a clear understanding of why one wants to predict a food web, and ultimately one needs to be able to asses and evaluate which model family is going to best match up with the goal of network prediction. This body of work sets out to highlight and discuss these three specific points.</w:t>
       </w:r>
     </w:p>
     <w:tbl>
@@ -2272,13 +2287,13 @@
         </w:tc>
       </w:tr>
     </w:tbl>
-    <w:bookmarkStart w:id="24" w:name="sec-network-why"/>
+    <w:bookmarkStart w:id="30" w:name="sec-network-anatomy"/>
     <w:p>
       <w:pPr>
         <w:pStyle w:val="Heading2"/>
       </w:pPr>
       <w:r>
-        <w:t xml:space="preserve">1 Why do we want to predict food webs?</w:t>
+        <w:t xml:space="preserve">1 The anatomy of a food web</w:t>
       </w:r>
     </w:p>
     <w:p>
@@ -2286,82 +2301,294 @@
         <w:pStyle w:val="FirstParagraph"/>
       </w:pPr>
       <w:r>
-        <w:t xml:space="preserve">Simply put, the prediction of networks comes from a place of need. However, these needs come from two different (but still aligned) places of interest within the field of network ecology.</w:t>
+        <w:t xml:space="preserve">Defining a food web seems simple, it is the representation of the interactions (edges) between species (nodes), however the definition of</w:t>
+      </w:r>
+      <w:r>
+        <w:t xml:space="preserve"> </w:t>
+      </w:r>
+      <w:r>
+        <w:t xml:space="preserve">‘</w:t>
+      </w:r>
+      <w:r>
+        <w:t xml:space="preserve">edges</w:t>
+      </w:r>
+      <w:r>
+        <w:t xml:space="preserve">’</w:t>
+      </w:r>
+      <w:r>
+        <w:t xml:space="preserve"> </w:t>
+      </w:r>
+      <w:r>
+        <w:t xml:space="preserve">and</w:t>
+      </w:r>
+      <w:r>
+        <w:t xml:space="preserve"> </w:t>
+      </w:r>
+      <w:r>
+        <w:t xml:space="preserve">‘</w:t>
+      </w:r>
+      <w:r>
+        <w:t xml:space="preserve">nodes</w:t>
+      </w:r>
+      <w:r>
+        <w:t xml:space="preserve">’</w:t>
+      </w:r>
+      <w:r>
+        <w:t xml:space="preserve">, as well as the scale at which they are aggregated can take many forms. As highlighted in</w:t>
+      </w:r>
+      <w:r>
+        <w:t xml:space="preserve"> </w:t>
+      </w:r>
+      <w:r>
+        <w:t xml:space="preserve">[14]</w:t>
+      </w:r>
+      <w:r>
+        <w:t xml:space="preserve"> </w:t>
+      </w:r>
+      <w:r>
+        <w:t xml:space="preserve">networks can be constructed at the population (the links between individuals), community (the links between species), or metacommunity (fluxes between locations) level. Even if one were to limit their scope to thinking of interaction networks only in terms of food webs at the community-level there are still many ways to define the various components of the network, one needs to understand the different intentions/assumptions that are made when a food web is constructed. Although the main intention of a food web is to capture and represent the feeding links between species there are many ways to define the nodes (</w:t>
+      </w:r>
+      <w:r>
+        <w:rPr>
+          <w:iCs/>
+          <w:i/>
+        </w:rPr>
+        <w:t xml:space="preserve">e.g.,</w:t>
+      </w:r>
+      <w:r>
+        <w:t xml:space="preserve"> </w:t>
+      </w:r>
+      <w:r>
+        <w:t xml:space="preserve">species or taxonomic group), edges (</w:t>
+      </w:r>
+      <w:r>
+        <w:rPr>
+          <w:iCs/>
+          <w:i/>
+        </w:rPr>
+        <w:t xml:space="preserve">e.g.,</w:t>
+      </w:r>
+      <w:r>
+        <w:t xml:space="preserve"> </w:t>
+      </w:r>
+      <w:r>
+        <w:rPr>
+          <w:bCs/>
+          <w:b/>
+        </w:rPr>
+        <w:t xml:space="preserve">potential</w:t>
+      </w:r>
+      <w:r>
+        <w:t xml:space="preserve"> </w:t>
+      </w:r>
+      <w:r>
+        <w:t xml:space="preserve">or</w:t>
+      </w:r>
+      <w:r>
+        <w:t xml:space="preserve"> </w:t>
+      </w:r>
+      <w:r>
+        <w:rPr>
+          <w:bCs/>
+          <w:b/>
+        </w:rPr>
+        <w:t xml:space="preserve">realised feeding links</w:t>
+      </w:r>
+      <w:r>
+        <w:t xml:space="preserve">), the magnitude of the edges (</w:t>
+      </w:r>
+      <w:r>
+        <w:rPr>
+          <w:iCs/>
+          <w:i/>
+        </w:rPr>
+        <w:t xml:space="preserve">e.g.,</w:t>
+      </w:r>
+      <w:r>
+        <w:t xml:space="preserve"> </w:t>
+      </w:r>
+      <w:r>
+        <w:t xml:space="preserve">binary vs probabilistic), and even how the network itself is delimited (does it represent an aggregation of interactions over time?). It is thus clear that the way that a network is coded (constructed) can influence the resulting observations and conclusions that are made</w:t>
+      </w:r>
+      <w:r>
+        <w:t xml:space="preserve"> </w:t>
+      </w:r>
+      <w:r>
+        <w:t xml:space="preserve">[15,16]</w:t>
+      </w:r>
+      <w:r>
+        <w:t xml:space="preserve">, and it is important to have a strong grasp of what information a network is attempting to convey.</w:t>
+      </w:r>
+    </w:p>
+    <w:bookmarkStart w:id="24" w:name="how-do-we-define-a-node"/>
+    <w:p>
+      <w:pPr>
+        <w:pStyle w:val="Heading3"/>
+      </w:pPr>
+      <w:r>
+        <w:t xml:space="preserve">1.1 How do we define a node?</w:t>
       </w:r>
     </w:p>
     <w:p>
       <w:pPr>
-        <w:pStyle w:val="BlockText"/>
-      </w:pPr>
-      <w:r>
-        <w:t xml:space="preserve">Crucially most network generators lack some key data on the interaction between species (this can be because of how the model itself defines species or the way in which links are assigned in the network) and interaction predictors lack some sort of parametrisation of network structure</w:t>
-      </w:r>
-      <w:r>
-        <w:t xml:space="preserve"> </w:t>
-      </w:r>
-      <w:r>
-        <w:t xml:space="preserve">[just because two species can interact it does not mean that they will, 14]</w:t>
-      </w:r>
-      <w:r>
-        <w:t xml:space="preserve">.</w:t>
+        <w:pStyle w:val="FirstParagraph"/>
+      </w:pPr>
+      <w:r>
+        <w:t xml:space="preserve">Although this may seem an elementary question in the context of food webs — a node should represent a species, the reality is that nodes can often represent an aggregate of different (taxonomic) species - so called</w:t>
+      </w:r>
+      <w:r>
+        <w:t xml:space="preserve"> </w:t>
+      </w:r>
+      <w:r>
+        <w:t xml:space="preserve">‘</w:t>
+      </w:r>
+      <w:r>
+        <w:t xml:space="preserve">trophic species</w:t>
+      </w:r>
+      <w:r>
+        <w:t xml:space="preserve">’</w:t>
+      </w:r>
+      <w:r>
+        <w:t xml:space="preserve">, and it is not uncommon that networks can have nodes that represent both taxonomic and trophic species. Practical implications of how we are aggregating the nodes is that the resolution may not always be</w:t>
+      </w:r>
+      <w:r>
+        <w:t xml:space="preserve"> </w:t>
+      </w:r>
+      <w:r>
+        <w:t xml:space="preserve">‘</w:t>
+      </w:r>
+      <w:r>
+        <w:t xml:space="preserve">pixel perfect</w:t>
+      </w:r>
+      <w:r>
+        <w:t xml:space="preserve">’</w:t>
+      </w:r>
+      <w:r>
+        <w:t xml:space="preserve"> </w:t>
+      </w:r>
+      <w:r>
+        <w:rPr>
+          <w:iCs/>
+          <w:i/>
+        </w:rPr>
+        <w:t xml:space="preserve">i.e.,</w:t>
+      </w:r>
+      <w:r>
+        <w:t xml:space="preserve"> </w:t>
+      </w:r>
+      <w:r>
+        <w:t xml:space="preserve">we may be unable to assess the co-extinction risk of a species pair [mutualism ref, at least there should be one of them], however there is value in having nodes that represent an aggregation of species, as these convey a much more general overview of how the links are distributed within the community.</w:t>
+      </w:r>
+    </w:p>
+    <w:bookmarkEnd w:id="24"/>
+    <w:bookmarkStart w:id="25" w:name="what-is-meant-by-an-edge"/>
+    <w:p>
+      <w:pPr>
+        <w:pStyle w:val="Heading3"/>
+      </w:pPr>
+      <w:r>
+        <w:t xml:space="preserve">1.2 What is meant by an edge?</w:t>
       </w:r>
     </w:p>
     <w:p>
       <w:pPr>
-        <w:pStyle w:val="BlockText"/>
-      </w:pPr>
-      <w:r>
-        <w:t xml:space="preserve">In order for a model to formalise a</w:t>
-      </w:r>
-      <w:r>
-        <w:t xml:space="preserve"> </w:t>
-      </w:r>
-      <w:r>
-        <w:t xml:space="preserve">‘</w:t>
-      </w:r>
-      <w:r>
-        <w:t xml:space="preserve">complete</w:t>
-      </w:r>
-      <w:r>
-        <w:t xml:space="preserve">’</w:t>
-      </w:r>
-      <w:r>
-        <w:t xml:space="preserve"> </w:t>
-      </w:r>
-      <w:r>
-        <w:t xml:space="preserve">food web it is necessary to formalise two aspects of the network,</w:t>
-      </w:r>
-      <w:r>
-        <w:t xml:space="preserve"> </w:t>
-      </w:r>
-      <w:r>
-        <w:t xml:space="preserve">‘</w:t>
-      </w:r>
-      <w:r>
-        <w:t xml:space="preserve">who eats whom</w:t>
-      </w:r>
-      <w:r>
-        <w:t xml:space="preserve">’</w:t>
-      </w:r>
-      <w:r>
-        <w:t xml:space="preserve"> </w:t>
-      </w:r>
-      <w:r>
-        <w:t xml:space="preserve">(to determine the links between nodes) as well as the structure of the network (to limit the distribution of links), however most models are inclined to focus on one of the two aspects</w:t>
-      </w:r>
-      <w:r>
-        <w:t xml:space="preserve"> </w:t>
-      </w:r>
-      <w:hyperlink w:anchor="fig-concept">
-        <w:r>
-          <w:rPr>
-            <w:rStyle w:val="Hyperlink"/>
-          </w:rPr>
-          <w:t xml:space="preserve">panel A of 1</w:t>
-        </w:r>
-      </w:hyperlink>
-      <w:r>
-        <w:t xml:space="preserve">.</w:t>
+        <w:pStyle w:val="FirstParagraph"/>
+      </w:pPr>
+      <w:r>
+        <w:t xml:space="preserve">As discussed earlier there are many ways to define the links between species — even feeding links. At its core links within food webs can be thought of as a representation of either the flow of a resource [ref], realised</w:t>
+      </w:r>
+      <w:r>
+        <w:t xml:space="preserve"> </w:t>
+      </w:r>
+      <w:r>
+        <w:t xml:space="preserve">[17]</w:t>
+      </w:r>
+      <w:r>
+        <w:t xml:space="preserve"> </w:t>
+      </w:r>
+      <w:r>
+        <w:t xml:space="preserve">or potential</w:t>
+      </w:r>
+      <w:r>
+        <w:t xml:space="preserve"> </w:t>
+      </w:r>
+      <w:r>
+        <w:t xml:space="preserve">[18]</w:t>
+      </w:r>
+      <w:r>
+        <w:t xml:space="preserve"> </w:t>
+      </w:r>
+      <w:r>
+        <w:t xml:space="preserve">feeding links, or energy transfer and material flow</w:t>
+      </w:r>
+      <w:r>
+        <w:t xml:space="preserve"> </w:t>
+      </w:r>
+      <w:r>
+        <w:t xml:space="preserve">[19]</w:t>
+      </w:r>
+      <w:r>
+        <w:t xml:space="preserve">. How we quantify links will influence the resulting structure of the network - and the inferences we will make thereof. For example taking a food web that consists of links representing</w:t>
+      </w:r>
+      <w:r>
+        <w:t xml:space="preserve"> </w:t>
+      </w:r>
+      <w:r>
+        <w:rPr>
+          <w:iCs/>
+          <w:i/>
+        </w:rPr>
+        <w:t xml:space="preserve">potential</w:t>
+      </w:r>
+      <w:r>
+        <w:t xml:space="preserve"> </w:t>
+      </w:r>
+      <w:r>
+        <w:t xml:space="preserve">feeding links between species will be meaningless if you are interested in understanding the flow of energy through the system as the links within the network are over connected. In addition to the various ways of defining the links between species pairs there are also a myriad of ways in which the links themselves can be quantified. Links between species are often treated as being present or absent (</w:t>
+      </w:r>
+      <w:r>
+        <w:rPr>
+          <w:iCs/>
+          <w:i/>
+        </w:rPr>
+        <w:t xml:space="preserve">i.e.,</w:t>
+      </w:r>
+      <w:r>
+        <w:t xml:space="preserve"> </w:t>
+      </w:r>
+      <w:r>
+        <w:t xml:space="preserve">binary) but it is also possible to use probabilities</w:t>
+      </w:r>
+      <w:r>
+        <w:t xml:space="preserve"> </w:t>
+      </w:r>
+      <w:r>
+        <w:t xml:space="preserve">[which quantifies how likely an interaction is to occur, 20]</w:t>
+      </w:r>
+      <w:r>
+        <w:t xml:space="preserve"> </w:t>
+      </w:r>
+      <w:r>
+        <w:t xml:space="preserve">or continuous measurements</w:t>
+      </w:r>
+      <w:r>
+        <w:t xml:space="preserve"> </w:t>
+      </w:r>
+      <w:r>
+        <w:t xml:space="preserve">[which quantifies the effect of one species on another, 21]</w:t>
+      </w:r>
+      <w:r>
+        <w:t xml:space="preserve">. Although there is a clear argument for moving away from a purely binary way of representing interactions [probabilities preprint] this of course also means that there is an additional layer to the interpretation these links.</w:t>
+      </w:r>
+    </w:p>
+    <w:bookmarkEnd w:id="25"/>
+    <w:bookmarkStart w:id="29" w:name="Xd2b304d41a6d0e9195260e2c4114d0b234683e7"/>
+    <w:p>
+      <w:pPr>
+        <w:pStyle w:val="Heading3"/>
+      </w:pPr>
+      <w:r>
+        <w:t xml:space="preserve">1.3 Putting the parts together; what does it mean?</w:t>
       </w:r>
     </w:p>
     <w:p>
@@ -2369,110 +2596,23 @@
         <w:pStyle w:val="FirstParagraph"/>
       </w:pPr>
       <w:r>
-        <w:t xml:space="preserve">Because measuring in the field is hard and sometimes we need model systems so we don’t have real data. The bigger reason is that we</w:t>
-      </w:r>
-      <w:r>
-        <w:t xml:space="preserve"> </w:t>
-      </w:r>
-      <w:r>
-        <w:rPr>
-          <w:iCs/>
-          <w:i/>
-        </w:rPr>
-        <w:t xml:space="preserve">think</w:t>
-      </w:r>
-      <w:r>
-        <w:t xml:space="preserve"> </w:t>
-      </w:r>
-      <w:r>
-        <w:t xml:space="preserve">that using a network-based approach is really the answer to helping us address some of the more bending issues we toil and think about in the world. Predicting because we want to get an approximation of the real world but also predicting because we want a model of the real world system</w:t>
-      </w:r>
-    </w:p>
-    <w:p>
-      <w:pPr>
-        <w:pStyle w:val="BodyText"/>
-      </w:pPr>
-      <w:r>
-        <w:t xml:space="preserve">Arguably the need for methods and tools that can be used to construct synthetic food webs arises from two different (but still aligned) places of interest within the field of network ecology. On the one side sits the researcher who is interested in generating a set of ecologically plausible networks for the purpose of understanding some higher-level process/concept (</w:t>
-      </w:r>
-      <w:r>
-        <w:rPr>
-          <w:iCs/>
-          <w:i/>
-        </w:rPr>
-        <w:t xml:space="preserve">e.g.,</w:t>
-      </w:r>
-      <w:r>
-        <w:t xml:space="preserve"> </w:t>
-      </w:r>
-      <w:r>
-        <w:t xml:space="preserve">understanding energy flows) in a more synthetic setting, whereby these networks do not require any level of species specificity</w:t>
-      </w:r>
-      <w:r>
-        <w:t xml:space="preserve"> </w:t>
-      </w:r>
-      <w:r>
-        <w:rPr>
-          <w:iCs/>
-          <w:i/>
-        </w:rPr>
-        <w:t xml:space="preserve">per se</w:t>
-      </w:r>
-      <w:r>
-        <w:t xml:space="preserve"> </w:t>
-      </w:r>
-      <w:r>
-        <w:t xml:space="preserve">and it is more the arrangement of the nodes and links within the context of network structure that is of value. This researcher is contrasted by one that is interested in constructing real-world, location specific, interaction data for a specific collection of species (community). This is driven by the need for researchers to find alternative ways to infer the interactions between species as a way to overcome the inherit challenges of inventorying interactions in the field (see</w:t>
-      </w:r>
-      <w:r>
-        <w:t xml:space="preserve"> </w:t>
-      </w:r>
-      <w:r>
-        <w:t xml:space="preserve">[5]</w:t>
-      </w:r>
-      <w:r>
-        <w:t xml:space="preserve"> </w:t>
-      </w:r>
-      <w:r>
-        <w:t xml:space="preserve">for a more mechanistic, and</w:t>
-      </w:r>
-      <w:r>
-        <w:t xml:space="preserve"> </w:t>
-      </w:r>
-      <w:r>
-        <w:t xml:space="preserve">[6]</w:t>
-      </w:r>
-      <w:r>
-        <w:t xml:space="preserve"> </w:t>
-      </w:r>
-      <w:r>
-        <w:t xml:space="preserve">for a more statistical overview of ways to approach this specific issue). Of course these two categories are not distinct, mutually exclusive, groups but can rather be viewed as operating on a continuum ranging from a need for generality (</w:t>
-      </w:r>
-      <w:r>
-        <w:rPr>
-          <w:iCs/>
-          <w:i/>
-        </w:rPr>
-        <w:t xml:space="preserve">i.e.,</w:t>
-      </w:r>
-      <w:r>
-        <w:t xml:space="preserve"> </w:t>
-      </w:r>
-      <w:r>
-        <w:t xml:space="preserve">creating a network that, when taken in aggregate, the distribution of links (interactions) between nodes (species) are ecologically plausible) to a need for specificity (</w:t>
-      </w:r>
-      <w:r>
-        <w:rPr>
-          <w:iCs/>
-          <w:i/>
-        </w:rPr>
-        <w:t xml:space="preserve">i.e.,</w:t>
-      </w:r>
-      <w:r>
-        <w:t xml:space="preserve"> </w:t>
-      </w:r>
-      <w:r>
-        <w:t xml:space="preserve">local-level predictions between specific species pairs). It is thus clear that (realistically) there will probably never be a</w:t>
+        <w:t xml:space="preserve">It it clear that there are many ways to define, code, and construct food webs, however what may be less clear is understanding</w:t>
+      </w:r>
+      <w:r>
+        <w:t xml:space="preserve"> </w:t>
+      </w:r>
+      <w:r>
+        <w:rPr>
+          <w:iCs/>
+          <w:i/>
+        </w:rPr>
+        <w:t xml:space="preserve">why</w:t>
+      </w:r>
+      <w:r>
+        <w:t xml:space="preserve"> </w:t>
+      </w:r>
+      <w:r>
+        <w:t xml:space="preserve">there is such a diversity of thought. Here it may be meaningful to contextualise the different</w:t>
       </w:r>
       <w:r>
         <w:t xml:space="preserve"> </w:t>
@@ -2481,7 +2621,7 @@
         <w:t xml:space="preserve">‘</w:t>
       </w:r>
       <w:r>
-        <w:t xml:space="preserve">best fit</w:t>
+        <w:t xml:space="preserve">types</w:t>
       </w:r>
       <w:r>
         <w:t xml:space="preserve">’</w:t>
@@ -2490,25 +2630,46 @@
         <w:t xml:space="preserve"> </w:t>
       </w:r>
       <w:r>
-        <w:t xml:space="preserve">tool that is able to construct a food web that will span the entire range of needs, and rather the responsibility lies with the researcher to be aware of not only the underlying philosophy of the specific toolset (as this could have knock-on effects when using those networks for downstream analyses/simulations; pers. comms. Beckerman, 2024), but also how well the tool is able to retrieve the specific network or interaction properties that they desire.</w:t>
-      </w:r>
-    </w:p>
-    <w:bookmarkEnd w:id="24"/>
-    <w:bookmarkStart w:id="31" w:name="sec-network-anatomy"/>
-    <w:p>
-      <w:pPr>
-        <w:pStyle w:val="Heading2"/>
-      </w:pPr>
-      <w:r>
-        <w:t xml:space="preserve">2 The anatomy of a food web</w:t>
-      </w:r>
-    </w:p>
-    <w:p>
-      <w:pPr>
-        <w:pStyle w:val="FirstParagraph"/>
-      </w:pPr>
-      <w:r>
-        <w:t xml:space="preserve">Defining a food web seems simple, it is the representation of the interactions (edges) between species (nodes), however the definition of</w:t>
+        <w:t xml:space="preserve">of food webs within the larger questions (or needs) that have been driving them. Some of the earliest work on food webs was linked to the idea of niche space, and more specifically, the idea of trophic niches and how this would influence the dimensionality of a networks</w:t>
+      </w:r>
+      <w:r>
+        <w:t xml:space="preserve"> </w:t>
+      </w:r>
+      <w:r>
+        <w:t xml:space="preserve">[22]</w:t>
+      </w:r>
+      <w:r>
+        <w:t xml:space="preserve">. This introduced the idea that a single dimension</w:t>
+      </w:r>
+      <w:r>
+        <w:t xml:space="preserve"> </w:t>
+      </w:r>
+      <w:r>
+        <w:t xml:space="preserve">[the</w:t>
+      </w:r>
+      <w:r>
+        <w:t xml:space="preserve"> </w:t>
+      </w:r>
+      <w:r>
+        <w:t xml:space="preserve">“</w:t>
+      </w:r>
+      <w:r>
+        <w:t xml:space="preserve">niche axis,</w:t>
+      </w:r>
+      <w:r>
+        <w:t xml:space="preserve">”</w:t>
+      </w:r>
+      <w:r>
+        <w:t xml:space="preserve"> </w:t>
+      </w:r>
+      <w:r>
+        <w:t xml:space="preserve">23]</w:t>
+      </w:r>
+      <w:r>
+        <w:t xml:space="preserve"> </w:t>
+      </w:r>
+      <w:r>
+        <w:t xml:space="preserve">constrains the interactions between species; in this instance it makes sense to think of species in terms of what they consume and what they are consumed by, as they are occupying the same space in the niche axis. Networks that are defined in this way may be useful for understanding how the flow of energy (resources) are constrained between</w:t>
       </w:r>
       <w:r>
         <w:t xml:space="preserve"> </w:t>
@@ -2517,16 +2678,13 @@
         <w:t xml:space="preserve">‘</w:t>
       </w:r>
       <w:r>
-        <w:t xml:space="preserve">edges</w:t>
+        <w:t xml:space="preserve">species</w:t>
       </w:r>
       <w:r>
         <w:t xml:space="preserve">’</w:t>
       </w:r>
       <w:r>
-        <w:t xml:space="preserve"> </w:t>
-      </w:r>
-      <w:r>
-        <w:t xml:space="preserve">and</w:t>
+        <w:t xml:space="preserve">, particularly how it moves through the trophic levels. This</w:t>
       </w:r>
       <w:r>
         <w:t xml:space="preserve"> </w:t>
@@ -2535,426 +2693,12 @@
         <w:t xml:space="preserve">‘</w:t>
       </w:r>
       <w:r>
-        <w:t xml:space="preserve">nodes</w:t>
+        <w:t xml:space="preserve">niche-based</w:t>
       </w:r>
       <w:r>
         <w:t xml:space="preserve">’</w:t>
       </w:r>
       <w:r>
-        <w:t xml:space="preserve">, as well as the scale at which they are aggregated can take many forms. As highlighted in</w:t>
-      </w:r>
-      <w:r>
-        <w:t xml:space="preserve"> </w:t>
-      </w:r>
-      <w:r>
-        <w:t xml:space="preserve">[15]</w:t>
-      </w:r>
-      <w:r>
-        <w:t xml:space="preserve"> </w:t>
-      </w:r>
-      <w:r>
-        <w:t xml:space="preserve">networks can be constructed at the population (the links between individuals), community (the links between species), or metacommunity (fluxes between locations) level. Even if one were to limit their scope to thinking of interaction networks only in terms of food webs at the community-level there are still many ways to define the various components of the network, one needs to understand the different intentions/assumptions that are made when a food web is constructed. Although the main intention of a food web is to capture and represent the feeding links between species there are many ways to define the nodes (</w:t>
-      </w:r>
-      <w:r>
-        <w:rPr>
-          <w:iCs/>
-          <w:i/>
-        </w:rPr>
-        <w:t xml:space="preserve">e.g.,</w:t>
-      </w:r>
-      <w:r>
-        <w:t xml:space="preserve"> </w:t>
-      </w:r>
-      <w:r>
-        <w:t xml:space="preserve">species or taxonomic group), edges (</w:t>
-      </w:r>
-      <w:r>
-        <w:rPr>
-          <w:iCs/>
-          <w:i/>
-        </w:rPr>
-        <w:t xml:space="preserve">e.g.</w:t>
-      </w:r>
-      <w:r>
-        <w:t xml:space="preserve"> </w:t>
-      </w:r>
-      <w:r>
-        <w:t xml:space="preserve">potential or realised feeding links), the magnitude of the edges (</w:t>
-      </w:r>
-      <w:r>
-        <w:rPr>
-          <w:iCs/>
-          <w:i/>
-        </w:rPr>
-        <w:t xml:space="preserve">e.g.,</w:t>
-      </w:r>
-      <w:r>
-        <w:t xml:space="preserve"> </w:t>
-      </w:r>
-      <w:r>
-        <w:t xml:space="preserve">binary vs probabilistic), and even how the network itself is delimited (does it represent an aggregation of interactions over time?). It is thus clear that the way that a network is coded (constructed) can influence the resulting observations and conclusions that are made</w:t>
-      </w:r>
-      <w:r>
-        <w:t xml:space="preserve"> </w:t>
-      </w:r>
-      <w:r>
-        <w:t xml:space="preserve">[16,17]</w:t>
-      </w:r>
-      <w:r>
-        <w:t xml:space="preserve">, and it is important to have a strong grasp of what information a network is attempting to convey.</w:t>
-      </w:r>
-    </w:p>
-    <w:bookmarkStart w:id="25" w:name="how-do-we-define-a-node"/>
-    <w:p>
-      <w:pPr>
-        <w:pStyle w:val="Heading3"/>
-      </w:pPr>
-      <w:r>
-        <w:t xml:space="preserve">2.1 How do we define a node?</w:t>
-      </w:r>
-    </w:p>
-    <w:p>
-      <w:pPr>
-        <w:pStyle w:val="FirstParagraph"/>
-      </w:pPr>
-      <w:r>
-        <w:t xml:space="preserve">Although this may seem an elementary question in the context of food webs — a node should represent a species, the reality is that nodes can often represent an aggregate of different (taxonomic) species - so called</w:t>
-      </w:r>
-      <w:r>
-        <w:t xml:space="preserve"> </w:t>
-      </w:r>
-      <w:r>
-        <w:t xml:space="preserve">‘</w:t>
-      </w:r>
-      <w:r>
-        <w:t xml:space="preserve">trophic species</w:t>
-      </w:r>
-      <w:r>
-        <w:t xml:space="preserve">’</w:t>
-      </w:r>
-      <w:r>
-        <w:t xml:space="preserve">, and it is not uncommon that networks can have nodes that represent both taxonomic and trophic species (</w:t>
-      </w:r>
-      <w:r>
-        <w:rPr>
-          <w:iCs/>
-          <w:i/>
-        </w:rPr>
-        <w:t xml:space="preserve">e.g.,</w:t>
-      </w:r>
-      <w:r>
-        <w:t xml:space="preserve"> </w:t>
-      </w:r>
-      <w:r>
-        <w:t xml:space="preserve">there are many that do the basal</w:t>
-      </w:r>
-      <w:r>
-        <w:t xml:space="preserve"> </w:t>
-      </w:r>
-      <w:r>
-        <w:t xml:space="preserve">‘</w:t>
-      </w:r>
-      <w:r>
-        <w:t xml:space="preserve">plant/phytoplankton</w:t>
-      </w:r>
-      <w:r>
-        <w:t xml:space="preserve">’</w:t>
-      </w:r>
-      <w:r>
-        <w:t xml:space="preserve"> </w:t>
-      </w:r>
-      <w:r>
-        <w:t xml:space="preserve">node but include at least one REF). Practical implications of how we are aggregating the nodes is that the resolution may not always be</w:t>
-      </w:r>
-      <w:r>
-        <w:t xml:space="preserve"> </w:t>
-      </w:r>
-      <w:r>
-        <w:t xml:space="preserve">‘</w:t>
-      </w:r>
-      <w:r>
-        <w:t xml:space="preserve">pixel perfect</w:t>
-      </w:r>
-      <w:r>
-        <w:t xml:space="preserve">’</w:t>
-      </w:r>
-      <w:r>
-        <w:t xml:space="preserve"> </w:t>
-      </w:r>
-      <w:r>
-        <w:rPr>
-          <w:iCs/>
-          <w:i/>
-        </w:rPr>
-        <w:t xml:space="preserve">i.e.,</w:t>
-      </w:r>
-      <w:r>
-        <w:t xml:space="preserve"> </w:t>
-      </w:r>
-      <w:r>
-        <w:t xml:space="preserve">we may be unable to assess the co-extinction risk of a species pair [mutualism ref, at least there should be one of them], however there is value in having nodes that represent an aggregation of species, as these convey a much more general overview of how the links are distributed within the community.</w:t>
-      </w:r>
-    </w:p>
-    <w:bookmarkEnd w:id="25"/>
-    <w:bookmarkStart w:id="26" w:name="what-is-meant-by-an-edge"/>
-    <w:p>
-      <w:pPr>
-        <w:pStyle w:val="Heading3"/>
-      </w:pPr>
-      <w:r>
-        <w:t xml:space="preserve">2.2 What is meant by an edge?</w:t>
-      </w:r>
-    </w:p>
-    <w:p>
-      <w:pPr>
-        <w:pStyle w:val="FirstParagraph"/>
-      </w:pPr>
-      <w:r>
-        <w:t xml:space="preserve">As discussed earlier there are many ways to define the links between species — even feeding links. At its core links within food webs can be thought of as a representation of either the flow of a resource [ref], realised</w:t>
-      </w:r>
-      <w:r>
-        <w:t xml:space="preserve"> </w:t>
-      </w:r>
-      <w:r>
-        <w:t xml:space="preserve">[18]</w:t>
-      </w:r>
-      <w:r>
-        <w:t xml:space="preserve"> </w:t>
-      </w:r>
-      <w:r>
-        <w:t xml:space="preserve">or potential</w:t>
-      </w:r>
-      <w:r>
-        <w:t xml:space="preserve"> </w:t>
-      </w:r>
-      <w:r>
-        <w:t xml:space="preserve">[19]</w:t>
-      </w:r>
-      <w:r>
-        <w:t xml:space="preserve"> </w:t>
-      </w:r>
-      <w:r>
-        <w:t xml:space="preserve">feeding links, or energy transfer and material flow</w:t>
-      </w:r>
-      <w:r>
-        <w:t xml:space="preserve"> </w:t>
-      </w:r>
-      <w:r>
-        <w:t xml:space="preserve">[20]</w:t>
-      </w:r>
-      <w:r>
-        <w:t xml:space="preserve">. How we quantify links will influence the resulting structure of the network - and the inferences we will make thereof. For example taking a food web that consists of links representing</w:t>
-      </w:r>
-      <w:r>
-        <w:t xml:space="preserve"> </w:t>
-      </w:r>
-      <w:r>
-        <w:rPr>
-          <w:iCs/>
-          <w:i/>
-        </w:rPr>
-        <w:t xml:space="preserve">potential</w:t>
-      </w:r>
-      <w:r>
-        <w:t xml:space="preserve"> </w:t>
-      </w:r>
-      <w:r>
-        <w:t xml:space="preserve">feeding links between species will be meaningless if you are interested in understanding the flow of energy through the system as the links within the network are over connected. In addition to the various ways of defining the links between species pairs there are also a myriad of ways in which the links themselves can be quantified. Links between species are often treated as being present or absent (</w:t>
-      </w:r>
-      <w:r>
-        <w:rPr>
-          <w:iCs/>
-          <w:i/>
-        </w:rPr>
-        <w:t xml:space="preserve">i.e.,</w:t>
-      </w:r>
-      <w:r>
-        <w:t xml:space="preserve"> </w:t>
-      </w:r>
-      <w:r>
-        <w:t xml:space="preserve">binary) but it is also possible to use probabilities</w:t>
-      </w:r>
-      <w:r>
-        <w:t xml:space="preserve"> </w:t>
-      </w:r>
-      <w:r>
-        <w:t xml:space="preserve">[which quantifies how likely an interaction is to occur, 21]</w:t>
-      </w:r>
-      <w:r>
-        <w:t xml:space="preserve"> </w:t>
-      </w:r>
-      <w:r>
-        <w:t xml:space="preserve">or continuous measurements</w:t>
-      </w:r>
-      <w:r>
-        <w:t xml:space="preserve"> </w:t>
-      </w:r>
-      <w:r>
-        <w:t xml:space="preserve">[which quantifies the effect of one species on another, 22]</w:t>
-      </w:r>
-      <w:r>
-        <w:t xml:space="preserve">. Although there is a clear argument for moving away from a purely binary way of representing interactions [probabilities preprint] this of course also means that there is an additional layer to the interpretation these links.</w:t>
-      </w:r>
-    </w:p>
-    <w:p>
-      <w:pPr>
-        <w:pStyle w:val="BlockText"/>
-      </w:pPr>
-      <w:r>
-        <w:t xml:space="preserve">[23]</w:t>
-      </w:r>
-      <w:r>
-        <w:t xml:space="preserve"> </w:t>
-      </w:r>
-      <w:r>
-        <w:t xml:space="preserve">states that</w:t>
-      </w:r>
-      <w:r>
-        <w:t xml:space="preserve"> </w:t>
-      </w:r>
-      <w:r>
-        <w:rPr>
-          <w:iCs/>
-          <w:i/>
-        </w:rPr>
-        <w:t xml:space="preserve">“</w:t>
-      </w:r>
-      <w:r>
-        <w:rPr>
-          <w:iCs/>
-          <w:i/>
-        </w:rPr>
-        <w:t xml:space="preserve">[Their] approach is more like gross anatomy than like physiology… that is, the gross anatomy is frozen, rather than in motion.</w:t>
-      </w:r>
-      <w:r>
-        <w:rPr>
-          <w:iCs/>
-          <w:i/>
-        </w:rPr>
-        <w:t xml:space="preserve">”</w:t>
-      </w:r>
-      <w:r>
-        <w:t xml:space="preserve">.</w:t>
-      </w:r>
-    </w:p>
-    <w:bookmarkEnd w:id="26"/>
-    <w:bookmarkStart w:id="30" w:name="Xd2b304d41a6d0e9195260e2c4114d0b234683e7"/>
-    <w:p>
-      <w:pPr>
-        <w:pStyle w:val="Heading3"/>
-      </w:pPr>
-      <w:r>
-        <w:t xml:space="preserve">2.3 Putting the parts together; what does it mean?</w:t>
-      </w:r>
-    </w:p>
-    <w:p>
-      <w:pPr>
-        <w:pStyle w:val="FirstParagraph"/>
-      </w:pPr>
-      <w:r>
-        <w:t xml:space="preserve">It it clear that there are many ways to define, code, and construct food webs, however what may be less clear is understanding</w:t>
-      </w:r>
-      <w:r>
-        <w:t xml:space="preserve"> </w:t>
-      </w:r>
-      <w:r>
-        <w:rPr>
-          <w:iCs/>
-          <w:i/>
-        </w:rPr>
-        <w:t xml:space="preserve">why</w:t>
-      </w:r>
-      <w:r>
-        <w:t xml:space="preserve"> </w:t>
-      </w:r>
-      <w:r>
-        <w:t xml:space="preserve">there is such a diversity of thought. Here it may be meaningful to contextualise the different</w:t>
-      </w:r>
-      <w:r>
-        <w:t xml:space="preserve"> </w:t>
-      </w:r>
-      <w:r>
-        <w:t xml:space="preserve">‘</w:t>
-      </w:r>
-      <w:r>
-        <w:t xml:space="preserve">types</w:t>
-      </w:r>
-      <w:r>
-        <w:t xml:space="preserve">’</w:t>
-      </w:r>
-      <w:r>
-        <w:t xml:space="preserve"> </w:t>
-      </w:r>
-      <w:r>
-        <w:t xml:space="preserve">of food webs within the larger questions (or needs) that have been driving them. Some of the earliest work on food webs was linked to the idea of niche space, and more specifically, the idea of trophic niches and how this would influence the dimensionality of a networks</w:t>
-      </w:r>
-      <w:r>
-        <w:t xml:space="preserve"> </w:t>
-      </w:r>
-      <w:r>
-        <w:t xml:space="preserve">[24]</w:t>
-      </w:r>
-      <w:r>
-        <w:t xml:space="preserve">. This introduced the idea that a single dimension</w:t>
-      </w:r>
-      <w:r>
-        <w:t xml:space="preserve"> </w:t>
-      </w:r>
-      <w:r>
-        <w:t xml:space="preserve">[the</w:t>
-      </w:r>
-      <w:r>
-        <w:t xml:space="preserve"> </w:t>
-      </w:r>
-      <w:r>
-        <w:t xml:space="preserve">“</w:t>
-      </w:r>
-      <w:r>
-        <w:t xml:space="preserve">niche axis,</w:t>
-      </w:r>
-      <w:r>
-        <w:t xml:space="preserve">”</w:t>
-      </w:r>
-      <w:r>
-        <w:t xml:space="preserve"> </w:t>
-      </w:r>
-      <w:r>
-        <w:t xml:space="preserve">25]</w:t>
-      </w:r>
-      <w:r>
-        <w:t xml:space="preserve"> </w:t>
-      </w:r>
-      <w:r>
-        <w:t xml:space="preserve">constrains the interactions between species; in this instance it makes sense to think of species in terms of what they consume and what they are consumed by, as they are occupying the same space in the niche axis. Networks that are defined in this way may be useful for understanding how the flow of energy (resources) are constrained between</w:t>
-      </w:r>
-      <w:r>
-        <w:t xml:space="preserve"> </w:t>
-      </w:r>
-      <w:r>
-        <w:t xml:space="preserve">‘</w:t>
-      </w:r>
-      <w:r>
-        <w:t xml:space="preserve">species</w:t>
-      </w:r>
-      <w:r>
-        <w:t xml:space="preserve">’</w:t>
-      </w:r>
-      <w:r>
-        <w:t xml:space="preserve">, particularly how it moves through the trophic levels. This</w:t>
-      </w:r>
-      <w:r>
-        <w:t xml:space="preserve"> </w:t>
-      </w:r>
-      <w:r>
-        <w:t xml:space="preserve">‘</w:t>
-      </w:r>
-      <w:r>
-        <w:t xml:space="preserve">niche-based</w:t>
-      </w:r>
-      <w:r>
-        <w:t xml:space="preserve">’</w:t>
-      </w:r>
-      <w:r>
         <w:t xml:space="preserve"> </w:t>
       </w:r>
       <w:r>
@@ -2996,7 +2740,7 @@
         <w:t xml:space="preserve">[4]</w:t>
       </w:r>
       <w:r>
-        <w:t xml:space="preserve">) and it needs to be energetically feasible [feeding ecology ref]. When we think of interactions in these terms it makes sense that nodes are defined at the species level (or at least as species that have the same traits and/or energy content), however the links between them can be quantified in different ways… [this is lazy writing]</w:t>
+        <w:t xml:space="preserve">) and it needs to be energetically feasible [feeding ecology ref]. When we think of interactions in these terms it makes sense that nodes are defined at the species level (or at least as species that have the same traits and/or energy content), however the links between them can be quantified in different ways…</w:t>
       </w:r>
     </w:p>
     <w:tbl>
@@ -3036,18 +2780,18 @@
                 <wp:inline>
                   <wp:extent cx="152400" cy="152400"/>
                   <wp:effectExtent b="0" l="0" r="0" t="0"/>
-                  <wp:docPr descr="" title="" id="28" name="Picture"/>
+                  <wp:docPr descr="" title="" id="27" name="Picture"/>
                   <a:graphic>
                     <a:graphicData uri="http://schemas.openxmlformats.org/drawingml/2006/picture">
                       <pic:pic>
                         <pic:nvPicPr>
-                          <pic:cNvPr descr="/Users/tanyastrydom/Applications/quarto/share/formats/docx/note.png" id="29" name="Picture"/>
+                          <pic:cNvPr descr="/Users/tanyastrydom/Applications/quarto/share/formats/docx/note.png" id="28" name="Picture"/>
                           <pic:cNvPicPr>
                             <a:picLocks noChangeArrowheads="1" noChangeAspect="1"/>
                           </pic:cNvPicPr>
                         </pic:nvPicPr>
                         <pic:blipFill>
-                          <a:blip r:embed="rId27"/>
+                          <a:blip r:embed="rId26"/>
                           <a:stretch>
                             <a:fillRect/>
                           </a:stretch>
@@ -3272,10 +3016,203 @@
               <w:t xml:space="preserve">forbidden links 4]</w:t>
             </w:r>
           </w:p>
+          <w:p>
+            <w:pPr>
+              <w:numPr>
+                <w:ilvl w:val="0"/>
+                <w:numId w:val="1001"/>
+              </w:numPr>
+              <w:pStyle w:val="Compact"/>
+            </w:pPr>
+            <w:r>
+              <w:t xml:space="preserve">As predator and prey we have been co-occurring for a long time and I have found ways to eat you (trying to capture the idea of evolutionary time)</w:t>
+            </w:r>
+          </w:p>
         </w:tc>
       </w:tr>
     </w:tbl>
+    <w:bookmarkEnd w:id="29"/>
     <w:bookmarkEnd w:id="30"/>
+    <w:bookmarkStart w:id="31" w:name="sec-network-why"/>
+    <w:p>
+      <w:pPr>
+        <w:pStyle w:val="Heading2"/>
+      </w:pPr>
+      <w:r>
+        <w:t xml:space="preserve">2 Why do we want to predict food webs?</w:t>
+      </w:r>
+    </w:p>
+    <w:p>
+      <w:pPr>
+        <w:pStyle w:val="FirstParagraph"/>
+      </w:pPr>
+      <w:r>
+        <w:t xml:space="preserve">As discussed in</w:t>
+      </w:r>
+      <w:r>
+        <w:t xml:space="preserve"> </w:t>
+      </w:r>
+      <w:hyperlink w:anchor="sec-network-anatomy">
+        <w:r>
+          <w:rPr>
+            <w:rStyle w:val="Hyperlink"/>
+          </w:rPr>
+          <w:t xml:space="preserve">Section 1</w:t>
+        </w:r>
+      </w:hyperlink>
+      <w:r>
+        <w:t xml:space="preserve"> </w:t>
+      </w:r>
+      <w:r>
+        <w:t xml:space="preserve">there are many ways to define a food web, meaning that there are equally as many reasons one might be interested in predicting a food web. However we may think of two primary drivers for wanting to predict networks, namely an interest in generating a set of ecologically plausible networks or being able to construct a network that has location specific,</w:t>
+      </w:r>
+      <w:r>
+        <w:t xml:space="preserve"> </w:t>
+      </w:r>
+      <w:r>
+        <w:t xml:space="preserve">‘</w:t>
+      </w:r>
+      <w:r>
+        <w:t xml:space="preserve">realised</w:t>
+      </w:r>
+      <w:r>
+        <w:t xml:space="preserve">’</w:t>
+      </w:r>
+      <w:r>
+        <w:t xml:space="preserve"> </w:t>
+      </w:r>
+      <w:r>
+        <w:t xml:space="preserve">interactions for a specific collection of species (community). [</w:t>
+      </w:r>
+      <w:r>
+        <w:rPr>
+          <w:bCs/>
+          <w:b/>
+        </w:rPr>
+        <w:t xml:space="preserve">TODO</w:t>
+      </w:r>
+      <w:r>
+        <w:t xml:space="preserve"> </w:t>
+      </w:r>
+      <w:r>
+        <w:t xml:space="preserve">collection of words that highlight some specific use cases for wanting to predict structure] Being able to predict</w:t>
+      </w:r>
+      <w:r>
+        <w:t xml:space="preserve"> </w:t>
+      </w:r>
+      <w:r>
+        <w:t xml:space="preserve">‘</w:t>
+      </w:r>
+      <w:r>
+        <w:t xml:space="preserve">real-world</w:t>
+      </w:r>
+      <w:r>
+        <w:t xml:space="preserve">’</w:t>
+      </w:r>
+      <w:r>
+        <w:t xml:space="preserve"> </w:t>
+      </w:r>
+      <w:r>
+        <w:t xml:space="preserve">food webs can have</w:t>
+      </w:r>
+      <w:r>
+        <w:t xml:space="preserve"> </w:t>
+      </w:r>
+      <w:r>
+        <w:t xml:space="preserve">‘</w:t>
+      </w:r>
+      <w:r>
+        <w:t xml:space="preserve">real world</w:t>
+      </w:r>
+      <w:r>
+        <w:t xml:space="preserve">’</w:t>
+      </w:r>
+      <w:r>
+        <w:t xml:space="preserve"> </w:t>
+      </w:r>
+      <w:r>
+        <w:t xml:space="preserve">upswing. In addition to presenting a way in which to circumvent the challenges associated with collecting interactions in the field there is an interest in being able to</w:t>
+      </w:r>
+      <w:r>
+        <w:t xml:space="preserve"> </w:t>
+      </w:r>
+      <w:r>
+        <w:t xml:space="preserve">‘</w:t>
+      </w:r>
+      <w:r>
+        <w:t xml:space="preserve">recover</w:t>
+      </w:r>
+      <w:r>
+        <w:t xml:space="preserve">’</w:t>
+      </w:r>
+      <w:r>
+        <w:t xml:space="preserve"> </w:t>
+      </w:r>
+      <w:r>
+        <w:t xml:space="preserve">food webs that have since gone extinct</w:t>
+      </w:r>
+      <w:r>
+        <w:t xml:space="preserve"> </w:t>
+      </w:r>
+      <w:r>
+        <w:t xml:space="preserve">[24,25]</w:t>
+      </w:r>
+      <w:r>
+        <w:t xml:space="preserve">. Of course these two categories are not distinct, mutually exclusive, groups but can rather be viewed as operating on a continuum ranging from a need for generality (</w:t>
+      </w:r>
+      <w:r>
+        <w:rPr>
+          <w:iCs/>
+          <w:i/>
+        </w:rPr>
+        <w:t xml:space="preserve">i.e.,</w:t>
+      </w:r>
+      <w:r>
+        <w:t xml:space="preserve"> </w:t>
+      </w:r>
+      <w:r>
+        <w:t xml:space="preserve">creating a network that, when taken in aggregate, the distribution of links (interactions) between nodes (species) are ecologically plausible) to a need for specificity (</w:t>
+      </w:r>
+      <w:r>
+        <w:rPr>
+          <w:iCs/>
+          <w:i/>
+        </w:rPr>
+        <w:t xml:space="preserve">i.e.,</w:t>
+      </w:r>
+      <w:r>
+        <w:t xml:space="preserve"> </w:t>
+      </w:r>
+      <w:r>
+        <w:t xml:space="preserve">local-level predictions between specific species pairs).</w:t>
+      </w:r>
+    </w:p>
+    <w:p>
+      <w:pPr>
+        <w:pStyle w:val="BodyText"/>
+      </w:pPr>
+      <w:r>
+        <w:t xml:space="preserve">It is perhaps more important that when one is talking about</w:t>
+      </w:r>
+      <w:r>
+        <w:t xml:space="preserve"> </w:t>
+      </w:r>
+      <w:r>
+        <w:t xml:space="preserve">‘</w:t>
+      </w:r>
+      <w:r>
+        <w:t xml:space="preserve">why</w:t>
+      </w:r>
+      <w:r>
+        <w:t xml:space="preserve">’</w:t>
+      </w:r>
+      <w:r>
+        <w:t xml:space="preserve"> </w:t>
+      </w:r>
+      <w:r>
+        <w:t xml:space="preserve">they want to predict networks to articulate exactly what anatomical part of the food web we are interested in scrutinising.</w:t>
+      </w:r>
+    </w:p>
     <w:bookmarkEnd w:id="31"/>
     <w:bookmarkStart w:id="46" w:name="sec-network-build"/>
     <w:p>
@@ -3450,7 +3387,100 @@
         <w:t xml:space="preserve"> </w:t>
       </w:r>
       <w:r>
-        <w:t xml:space="preserve">the network. Once these two limitations are assessed and addressed it is then possible to select the model (or model family) that will best be able to capture food web feature that the researcher is most interested in (see Box 2 - Assessing model outputs).</w:t>
+        <w:t xml:space="preserve">the network. Once these two limitations are assessed and addressed it is then possible to select the model (or model family) that will best be able to capture food web feature that the researcher is most interested in (see Box 2 - Assessing model outputs). It is thus clear that (realistically) there will probably never be a</w:t>
+      </w:r>
+      <w:r>
+        <w:t xml:space="preserve"> </w:t>
+      </w:r>
+      <w:r>
+        <w:t xml:space="preserve">‘</w:t>
+      </w:r>
+      <w:r>
+        <w:t xml:space="preserve">best fit</w:t>
+      </w:r>
+      <w:r>
+        <w:t xml:space="preserve">’</w:t>
+      </w:r>
+      <w:r>
+        <w:t xml:space="preserve"> </w:t>
+      </w:r>
+      <w:r>
+        <w:t xml:space="preserve">tool that is able to construct a food web that will span the entire range of needs, and rather the responsibility lies with the researcher to be aware of not only the underlying philosophy of the specific toolset (as this could have knock-on effects when using those networks for downstream analyses/simulations; pers. comms. Beckerman, 2024), but also how well the tool is able to retrieve the specific network or interaction properties that they desire.</w:t>
+      </w:r>
+    </w:p>
+    <w:p>
+      <w:pPr>
+        <w:pStyle w:val="BlockText"/>
+      </w:pPr>
+      <w:r>
+        <w:t xml:space="preserve">In order for a model to formalise a</w:t>
+      </w:r>
+      <w:r>
+        <w:t xml:space="preserve"> </w:t>
+      </w:r>
+      <w:r>
+        <w:t xml:space="preserve">‘</w:t>
+      </w:r>
+      <w:r>
+        <w:t xml:space="preserve">complete</w:t>
+      </w:r>
+      <w:r>
+        <w:t xml:space="preserve">’</w:t>
+      </w:r>
+      <w:r>
+        <w:t xml:space="preserve"> </w:t>
+      </w:r>
+      <w:r>
+        <w:t xml:space="preserve">food web it is necessary to formalise two aspects of the network,</w:t>
+      </w:r>
+      <w:r>
+        <w:t xml:space="preserve"> </w:t>
+      </w:r>
+      <w:r>
+        <w:t xml:space="preserve">‘</w:t>
+      </w:r>
+      <w:r>
+        <w:t xml:space="preserve">who eats whom</w:t>
+      </w:r>
+      <w:r>
+        <w:t xml:space="preserve">’</w:t>
+      </w:r>
+      <w:r>
+        <w:t xml:space="preserve"> </w:t>
+      </w:r>
+      <w:r>
+        <w:t xml:space="preserve">(to determine the links between nodes) as well as the structure of the network (to limit the distribution of links), however most models are inclined to focus on one of the two aspects</w:t>
+      </w:r>
+      <w:r>
+        <w:t xml:space="preserve"> </w:t>
+      </w:r>
+      <w:hyperlink w:anchor="fig-concept">
+        <w:r>
+          <w:rPr>
+            <w:rStyle w:val="Hyperlink"/>
+          </w:rPr>
+          <w:t xml:space="preserve">panel A of 1</w:t>
+        </w:r>
+      </w:hyperlink>
+      <w:r>
+        <w:t xml:space="preserve">.</w:t>
+      </w:r>
+    </w:p>
+    <w:p>
+      <w:pPr>
+        <w:pStyle w:val="BlockText"/>
+      </w:pPr>
+      <w:r>
+        <w:t xml:space="preserve">Crucially most topology generators lack some key data on the interaction between species (this can be because of how the model itself defines species or the way in which links are assigned in the network) and interaction predictors lack some sort of parametrisation of network structure</w:t>
+      </w:r>
+      <w:r>
+        <w:t xml:space="preserve"> </w:t>
+      </w:r>
+      <w:r>
+        <w:t xml:space="preserve">[just because two species can interact it does not mean that they will, 31]</w:t>
+      </w:r>
+      <w:r>
+        <w:t xml:space="preserve">.</w:t>
       </w:r>
     </w:p>
     <w:bookmarkStart w:id="45" w:name="model-families"/>
@@ -4173,7 +4203,7 @@
                     <w:jc w:val="center"/>
                   </w:pPr>
                   <w:r>
-                    <w:t xml:space="preserve">[31]</w:t>
+                    <w:t xml:space="preserve">[32]</w:t>
                   </w:r>
                 </w:p>
               </w:tc>
@@ -4800,7 +4830,7 @@
                           </pic:cNvPicPr>
                         </pic:nvPicPr>
                         <pic:blipFill>
-                          <a:blip r:embed="rId27"/>
+                          <a:blip r:embed="rId26"/>
                           <a:stretch>
                             <a:fillRect/>
                           </a:stretch>
@@ -4859,7 +4889,7 @@
                 <w:rPr>
                   <w:rStyle w:val="Hyperlink"/>
                 </w:rPr>
-                <w:t xml:space="preserve">Section 1</w:t>
+                <w:t xml:space="preserve">Section 2</w:t>
               </w:r>
             </w:hyperlink>
             <w:r>
@@ -4870,7 +4900,7 @@
                 <w:rPr>
                   <w:rStyle w:val="Hyperlink"/>
                 </w:rPr>
-                <w:t xml:space="preserve">Section 2</w:t>
+                <w:t xml:space="preserve">Section 1</w:t>
               </w:r>
             </w:hyperlink>
             <w:r>
@@ -4918,7 +4948,7 @@
               <w:t xml:space="preserve"> </w:t>
             </w:r>
             <w:r>
-              <w:t xml:space="preserve">[25]</w:t>
+              <w:t xml:space="preserve">[23]</w:t>
             </w:r>
             <w:r>
               <w:t xml:space="preserve">. One of the main challenges when assessing the ability to retrieve pairwise interactions is that food webs are sparse (that means that there are few links given the number of species) and it is important that we are able to discern between a model that is able to correctly predict interactions that do (true positives) and not (true negatives) occur and one that is simply predicting a lack of interactions</w:t>
@@ -4927,7 +4957,7 @@
               <w:t xml:space="preserve"> </w:t>
             </w:r>
             <w:r>
-              <w:t xml:space="preserve">[32]</w:t>
+              <w:t xml:space="preserve">[33]</w:t>
             </w:r>
             <w:r>
               <w:t xml:space="preserve">.</w:t>
@@ -5012,7 +5042,7 @@
                     <w:t xml:space="preserve"> </w:t>
                   </w:r>
                   <w:r>
-                    <w:t xml:space="preserve">[33]</w:t>
+                    <w:t xml:space="preserve">[34]</w:t>
                   </w:r>
                   <w:r>
                     <w:t xml:space="preserve">.</w:t>
@@ -5130,7 +5160,7 @@
               <w:t xml:space="preserve"> </w:t>
             </w:r>
             <w:r>
-              <w:t xml:space="preserve">[19]</w:t>
+              <w:t xml:space="preserve">[18]</w:t>
             </w:r>
             <w:r>
               <w:t xml:space="preserve">) and a network realisation. (In a way the idea of predicting a metaweb vs realisation is what makes me hesitant to use the Mangal networks to test the structural models because do we even know what the Mangal networks represent and what the structural models are predicting…) Maybe also</w:t>
@@ -5139,7 +5169,7 @@
               <w:t xml:space="preserve"> </w:t>
             </w:r>
             <w:r>
-              <w:t xml:space="preserve">[14]</w:t>
+              <w:t xml:space="preserve">[31]</w:t>
             </w:r>
             <w:r>
               <w:t xml:space="preserve"> </w:t>
@@ -5242,7 +5272,7 @@
         <w:t xml:space="preserve"> </w:t>
       </w:r>
       <w:r>
-        <w:t xml:space="preserve">[18,34]</w:t>
+        <w:t xml:space="preserve">[17,35]</w:t>
       </w:r>
       <w:r>
         <w:t xml:space="preserve">, we are at risk of losing our ability to distinguish the wood from the tree - are we not (at least at times) concerned more with understanding ecosystem level processes than with needing to understand things</w:t>
@@ -5455,7 +5485,7 @@
         <w:t xml:space="preserve"> </w:t>
       </w:r>
       <w:r>
-        <w:t xml:space="preserve">[34]</w:t>
+        <w:t xml:space="preserve">[35]</w:t>
       </w:r>
       <w:r>
         <w:t xml:space="preserve"> </w:t>
@@ -5528,7 +5558,7 @@
         <w:t xml:space="preserve"> </w:t>
       </w:r>
       <w:r>
-        <w:t xml:space="preserve">[35]</w:t>
+        <w:t xml:space="preserve">[36]</w:t>
       </w:r>
       <w:r>
         <w:t xml:space="preserve"> </w:t>
@@ -5592,7 +5622,7 @@
         <w:t xml:space="preserve"> </w:t>
       </w:r>
       <w:r>
-        <w:t xml:space="preserve">[36]</w:t>
+        <w:t xml:space="preserve">[37]</w:t>
       </w:r>
     </w:p>
     <w:p>
@@ -5630,7 +5660,7 @@
         <w:t xml:space="preserve"> </w:t>
       </w:r>
       <w:r>
-        <w:t xml:space="preserve">[32]</w:t>
+        <w:t xml:space="preserve">[33]</w:t>
       </w:r>
     </w:p>
     <w:p>
@@ -5697,7 +5727,7 @@
         <w:t xml:space="preserve"> </w:t>
       </w:r>
       <w:r>
-        <w:t xml:space="preserve">[37]</w:t>
+        <w:t xml:space="preserve">[38]</w:t>
       </w:r>
     </w:p>
     <w:p>
@@ -5753,7 +5783,7 @@
         </w:numPr>
       </w:pPr>
       <w:r>
-        <w:t xml:space="preserve">[38]</w:t>
+        <w:t xml:space="preserve">[39]</w:t>
       </w:r>
     </w:p>
     <w:p>
@@ -5791,7 +5821,7 @@
         <w:t xml:space="preserve"> </w:t>
       </w:r>
       <w:r>
-        <w:t xml:space="preserve">[39]</w:t>
+        <w:t xml:space="preserve">[40]</w:t>
       </w:r>
       <w:r>
         <w:t xml:space="preserve"> </w:t>
@@ -5803,7 +5833,7 @@
         <w:t xml:space="preserve"> </w:t>
       </w:r>
       <w:r>
-        <w:t xml:space="preserve">[40]</w:t>
+        <w:t xml:space="preserve">[41]</w:t>
       </w:r>
       <w:r>
         <w:t xml:space="preserve">. Although deciding exactly what measure might actually be driving differences between local networks and the regional metaweb might not be that simple</w:t>
@@ -5812,7 +5842,7 @@
         <w:t xml:space="preserve"> </w:t>
       </w:r>
       <w:r>
-        <w:t xml:space="preserve">[41]</w:t>
+        <w:t xml:space="preserve">[42]</w:t>
       </w:r>
       <w:r>
         <w:t xml:space="preserve">.</w:t>
@@ -6230,7 +6260,7 @@
       </w:r>
     </w:p>
     <w:bookmarkEnd w:id="50"/>
-    <w:bookmarkStart w:id="130" w:name="references"/>
+    <w:bookmarkStart w:id="132" w:name="references"/>
     <w:p>
       <w:pPr>
         <w:pStyle w:val="Heading2"/>
@@ -6239,7 +6269,7 @@
         <w:t xml:space="preserve">References</w:t>
       </w:r>
     </w:p>
-    <w:bookmarkStart w:id="129" w:name="refs"/>
+    <w:bookmarkStart w:id="131" w:name="refs"/>
     <w:bookmarkStart w:id="52" w:name="ref-hortalSevenShortfallsThat2015"/>
     <w:p>
       <w:pPr>
@@ -7130,7 +7160,7 @@
       </w:r>
     </w:p>
     <w:bookmarkEnd w:id="76"/>
-    <w:bookmarkStart w:id="78" w:name="ref-poisotSpeciesWhyEcological2015"/>
+    <w:bookmarkStart w:id="78" w:name="ref-poisotDescribeUnderstandPredict2016"/>
     <w:p>
       <w:pPr>
         <w:pStyle w:val="Bibliography"/>
@@ -7161,77 +7191,12 @@
         <w:t xml:space="preserve"> </w:t>
       </w:r>
       <w:r>
-        <w:t xml:space="preserve">(2015)</w:t>
+        <w:t xml:space="preserve">(2016)</w:t>
       </w:r>
       <w:r>
         <w:t xml:space="preserve"> </w:t>
       </w:r>
       <w:hyperlink r:id="rId77">
-        <w:r>
-          <w:rPr>
-            <w:rStyle w:val="Hyperlink"/>
-          </w:rPr>
-          <w:t xml:space="preserve">Beyond species: Why ecological interaction networks vary through space and time</w:t>
-        </w:r>
-      </w:hyperlink>
-      <w:r>
-        <w:t xml:space="preserve">.</w:t>
-      </w:r>
-      <w:r>
-        <w:t xml:space="preserve"> </w:t>
-      </w:r>
-      <w:r>
-        <w:rPr>
-          <w:iCs/>
-          <w:i/>
-        </w:rPr>
-        <w:t xml:space="preserve">Oikos</w:t>
-      </w:r>
-      <w:r>
-        <w:t xml:space="preserve"> </w:t>
-      </w:r>
-      <w:r>
-        <w:t xml:space="preserve">124, 243–251</w:t>
-      </w:r>
-    </w:p>
-    <w:bookmarkEnd w:id="78"/>
-    <w:bookmarkStart w:id="80" w:name="ref-poisotDescribeUnderstandPredict2016"/>
-    <w:p>
-      <w:pPr>
-        <w:pStyle w:val="Bibliography"/>
-      </w:pPr>
-      <w:r>
-        <w:t xml:space="preserve">15.</w:t>
-      </w:r>
-      <w:r>
-        <w:t xml:space="preserve"> </w:t>
-      </w:r>
-      <w:r>
-        <w:t xml:space="preserve">	</w:t>
-      </w:r>
-      <w:r>
-        <w:t xml:space="preserve">Poisot, T.</w:t>
-      </w:r>
-      <w:r>
-        <w:t xml:space="preserve"> </w:t>
-      </w:r>
-      <w:r>
-        <w:rPr>
-          <w:iCs/>
-          <w:i/>
-        </w:rPr>
-        <w:t xml:space="preserve">et al.</w:t>
-      </w:r>
-      <w:r>
-        <w:t xml:space="preserve"> </w:t>
-      </w:r>
-      <w:r>
-        <w:t xml:space="preserve">(2016)</w:t>
-      </w:r>
-      <w:r>
-        <w:t xml:space="preserve"> </w:t>
-      </w:r>
-      <w:hyperlink r:id="rId79">
         <w:r>
           <w:rPr>
             <w:rStyle w:val="Hyperlink"/>
@@ -7256,14 +7221,14 @@
         <w:t xml:space="preserve">30, 1878–1882</w:t>
       </w:r>
     </w:p>
-    <w:bookmarkEnd w:id="80"/>
-    <w:bookmarkStart w:id="82" w:name="ref-proulxNetworkThinkingEcology2005"/>
+    <w:bookmarkEnd w:id="78"/>
+    <w:bookmarkStart w:id="80" w:name="ref-proulxNetworkThinkingEcology2005"/>
     <w:p>
       <w:pPr>
         <w:pStyle w:val="Bibliography"/>
       </w:pPr>
       <w:r>
-        <w:t xml:space="preserve">16.</w:t>
+        <w:t xml:space="preserve">15.</w:t>
       </w:r>
       <w:r>
         <w:t xml:space="preserve"> </w:t>
@@ -7293,7 +7258,7 @@
       <w:r>
         <w:t xml:space="preserve"> </w:t>
       </w:r>
-      <w:hyperlink r:id="rId81">
+      <w:hyperlink r:id="rId79">
         <w:r>
           <w:rPr>
             <w:rStyle w:val="Hyperlink"/>
@@ -7321,14 +7286,14 @@
         <w:t xml:space="preserve">20, 345–353</w:t>
       </w:r>
     </w:p>
-    <w:bookmarkEnd w:id="82"/>
-    <w:bookmarkStart w:id="84" w:name="X539896ce86e228708f5963ceeaf0e82711f0c07"/>
+    <w:bookmarkEnd w:id="80"/>
+    <w:bookmarkStart w:id="82" w:name="X539896ce86e228708f5963ceeaf0e82711f0c07"/>
     <w:p>
       <w:pPr>
         <w:pStyle w:val="Bibliography"/>
       </w:pPr>
       <w:r>
-        <w:t xml:space="preserve">17.</w:t>
+        <w:t xml:space="preserve">16.</w:t>
       </w:r>
       <w:r>
         <w:t xml:space="preserve"> </w:t>
@@ -7358,7 +7323,7 @@
       <w:r>
         <w:t xml:space="preserve"> </w:t>
       </w:r>
-      <w:hyperlink r:id="rId83">
+      <w:hyperlink r:id="rId81">
         <w:r>
           <w:rPr>
             <w:rStyle w:val="Hyperlink"/>
@@ -7386,14 +7351,14 @@
         <w:t xml:space="preserve">21, e3002068</w:t>
       </w:r>
     </w:p>
-    <w:bookmarkEnd w:id="84"/>
-    <w:bookmarkStart w:id="86" w:name="ref-pringleUntanglingFoodWebs2020"/>
+    <w:bookmarkEnd w:id="82"/>
+    <w:bookmarkStart w:id="84" w:name="ref-pringleUntanglingFoodWebs2020"/>
     <w:p>
       <w:pPr>
         <w:pStyle w:val="Bibliography"/>
       </w:pPr>
       <w:r>
-        <w:t xml:space="preserve">18.</w:t>
+        <w:t xml:space="preserve">17.</w:t>
       </w:r>
       <w:r>
         <w:t xml:space="preserve"> </w:t>
@@ -7407,7 +7372,7 @@
       <w:r>
         <w:t xml:space="preserve"> </w:t>
       </w:r>
-      <w:hyperlink r:id="rId85">
+      <w:hyperlink r:id="rId83">
         <w:r>
           <w:rPr>
             <w:rStyle w:val="Hyperlink"/>
@@ -7458,13 +7423,97 @@
         <w:t xml:space="preserve">, pp. 225–238, Princeton University Press</w:t>
       </w:r>
     </w:p>
-    <w:bookmarkEnd w:id="86"/>
-    <w:bookmarkStart w:id="87" w:name="ref-dunneNetworkStructureFood2006"/>
+    <w:bookmarkEnd w:id="84"/>
+    <w:bookmarkStart w:id="85" w:name="ref-dunneNetworkStructureFood2006"/>
     <w:p>
       <w:pPr>
         <w:pStyle w:val="Bibliography"/>
       </w:pPr>
       <w:r>
+        <w:t xml:space="preserve">18.</w:t>
+      </w:r>
+      <w:r>
+        <w:t xml:space="preserve"> </w:t>
+      </w:r>
+      <w:r>
+        <w:t xml:space="preserve">	</w:t>
+      </w:r>
+      <w:r>
+        <w:t xml:space="preserve">Dunne, J.A. (2006) The</w:t>
+      </w:r>
+      <w:r>
+        <w:t xml:space="preserve"> </w:t>
+      </w:r>
+      <w:r>
+        <w:t xml:space="preserve">Network Structure</w:t>
+      </w:r>
+      <w:r>
+        <w:t xml:space="preserve"> </w:t>
+      </w:r>
+      <w:r>
+        <w:t xml:space="preserve">of</w:t>
+      </w:r>
+      <w:r>
+        <w:t xml:space="preserve"> </w:t>
+      </w:r>
+      <w:r>
+        <w:t xml:space="preserve">Food Webs</w:t>
+      </w:r>
+      <w:r>
+        <w:t xml:space="preserve">. In</w:t>
+      </w:r>
+      <w:r>
+        <w:t xml:space="preserve"> </w:t>
+      </w:r>
+      <w:r>
+        <w:rPr>
+          <w:iCs/>
+          <w:i/>
+        </w:rPr>
+        <w:t xml:space="preserve">Ecological networks:</w:t>
+      </w:r>
+      <w:r>
+        <w:rPr>
+          <w:iCs/>
+          <w:i/>
+        </w:rPr>
+        <w:t xml:space="preserve"> </w:t>
+      </w:r>
+      <w:r>
+        <w:rPr>
+          <w:iCs/>
+          <w:i/>
+        </w:rPr>
+        <w:t xml:space="preserve">Linking</w:t>
+      </w:r>
+      <w:r>
+        <w:rPr>
+          <w:iCs/>
+          <w:i/>
+        </w:rPr>
+        <w:t xml:space="preserve"> </w:t>
+      </w:r>
+      <w:r>
+        <w:rPr>
+          <w:iCs/>
+          <w:i/>
+        </w:rPr>
+        <w:t xml:space="preserve">structure and dynamics</w:t>
+      </w:r>
+      <w:r>
+        <w:t xml:space="preserve"> </w:t>
+      </w:r>
+      <w:r>
+        <w:t xml:space="preserve">(Dunne, J. A. and Pascual, M., eds), pp. 27–86, Oxford University Press</w:t>
+      </w:r>
+    </w:p>
+    <w:bookmarkEnd w:id="85"/>
+    <w:bookmarkStart w:id="87" w:name="Xe227781537312aad81566d289906b7942bbcf13"/>
+    <w:p>
+      <w:pPr>
+        <w:pStyle w:val="Bibliography"/>
+      </w:pPr>
+      <w:r>
         <w:t xml:space="preserve">19.</w:t>
       </w:r>
       <w:r>
@@ -7474,96 +7523,12 @@
         <w:t xml:space="preserve">	</w:t>
       </w:r>
       <w:r>
-        <w:t xml:space="preserve">Dunne, J.A. (2006) The</w:t>
-      </w:r>
-      <w:r>
-        <w:t xml:space="preserve"> </w:t>
-      </w:r>
-      <w:r>
-        <w:t xml:space="preserve">Network Structure</w:t>
-      </w:r>
-      <w:r>
-        <w:t xml:space="preserve"> </w:t>
-      </w:r>
-      <w:r>
-        <w:t xml:space="preserve">of</w:t>
-      </w:r>
-      <w:r>
-        <w:t xml:space="preserve"> </w:t>
-      </w:r>
-      <w:r>
-        <w:t xml:space="preserve">Food Webs</w:t>
-      </w:r>
-      <w:r>
-        <w:t xml:space="preserve">. In</w:t>
-      </w:r>
-      <w:r>
-        <w:t xml:space="preserve"> </w:t>
-      </w:r>
-      <w:r>
-        <w:rPr>
-          <w:iCs/>
-          <w:i/>
-        </w:rPr>
-        <w:t xml:space="preserve">Ecological networks:</w:t>
-      </w:r>
-      <w:r>
-        <w:rPr>
-          <w:iCs/>
-          <w:i/>
-        </w:rPr>
-        <w:t xml:space="preserve"> </w:t>
-      </w:r>
-      <w:r>
-        <w:rPr>
-          <w:iCs/>
-          <w:i/>
-        </w:rPr>
-        <w:t xml:space="preserve">Linking</w:t>
-      </w:r>
-      <w:r>
-        <w:rPr>
-          <w:iCs/>
-          <w:i/>
-        </w:rPr>
-        <w:t xml:space="preserve"> </w:t>
-      </w:r>
-      <w:r>
-        <w:rPr>
-          <w:iCs/>
-          <w:i/>
-        </w:rPr>
-        <w:t xml:space="preserve">structure and dynamics</w:t>
-      </w:r>
-      <w:r>
-        <w:t xml:space="preserve"> </w:t>
-      </w:r>
-      <w:r>
-        <w:t xml:space="preserve">(Dunne, J. A. and Pascual, M., eds), pp. 27–86, Oxford University Press</w:t>
-      </w:r>
-    </w:p>
-    <w:bookmarkEnd w:id="87"/>
-    <w:bookmarkStart w:id="89" w:name="Xe227781537312aad81566d289906b7942bbcf13"/>
-    <w:p>
-      <w:pPr>
-        <w:pStyle w:val="Bibliography"/>
-      </w:pPr>
-      <w:r>
-        <w:t xml:space="preserve">20.</w:t>
-      </w:r>
-      <w:r>
-        <w:t xml:space="preserve"> </w:t>
-      </w:r>
-      <w:r>
-        <w:t xml:space="preserve">	</w:t>
-      </w:r>
-      <w:r>
         <w:t xml:space="preserve">Lindeman, R.L. (1942)</w:t>
       </w:r>
       <w:r>
         <w:t xml:space="preserve"> </w:t>
       </w:r>
-      <w:hyperlink r:id="rId88">
+      <w:hyperlink r:id="rId86">
         <w:r>
           <w:rPr>
             <w:rStyle w:val="Hyperlink"/>
@@ -7627,14 +7592,14 @@
         <w:t xml:space="preserve">23, 399–417</w:t>
       </w:r>
     </w:p>
-    <w:bookmarkEnd w:id="89"/>
-    <w:bookmarkStart w:id="91" w:name="Xaad5d089781464e09d30bec824bd68c468804d7"/>
+    <w:bookmarkEnd w:id="87"/>
+    <w:bookmarkStart w:id="89" w:name="Xaad5d089781464e09d30bec824bd68c468804d7"/>
     <w:p>
       <w:pPr>
         <w:pStyle w:val="Bibliography"/>
       </w:pPr>
       <w:r>
-        <w:t xml:space="preserve">21.</w:t>
+        <w:t xml:space="preserve">20.</w:t>
       </w:r>
       <w:r>
         <w:t xml:space="preserve"> </w:t>
@@ -7664,7 +7629,7 @@
       <w:r>
         <w:t xml:space="preserve"> </w:t>
       </w:r>
-      <w:hyperlink r:id="rId90">
+      <w:hyperlink r:id="rId88">
         <w:r>
           <w:rPr>
             <w:rStyle w:val="Hyperlink"/>
@@ -7692,14 +7657,14 @@
         <w:t xml:space="preserve">7, 303–312</w:t>
       </w:r>
     </w:p>
-    <w:bookmarkEnd w:id="91"/>
-    <w:bookmarkStart w:id="93" w:name="ref-berlowInteractionStrengthsFood2004"/>
+    <w:bookmarkEnd w:id="89"/>
+    <w:bookmarkStart w:id="91" w:name="ref-berlowInteractionStrengthsFood2004"/>
     <w:p>
       <w:pPr>
         <w:pStyle w:val="Bibliography"/>
       </w:pPr>
       <w:r>
-        <w:t xml:space="preserve">22.</w:t>
+        <w:t xml:space="preserve">21.</w:t>
       </w:r>
       <w:r>
         <w:t xml:space="preserve"> </w:t>
@@ -7729,7 +7694,7 @@
       <w:r>
         <w:t xml:space="preserve"> </w:t>
       </w:r>
-      <w:hyperlink r:id="rId92">
+      <w:hyperlink r:id="rId90">
         <w:r>
           <w:rPr>
             <w:rStyle w:val="Hyperlink"/>
@@ -7757,14 +7722,14 @@
         <w:t xml:space="preserve">73, 585–598</w:t>
       </w:r>
     </w:p>
-    <w:bookmarkEnd w:id="93"/>
-    <w:bookmarkStart w:id="95" w:name="ref-cohenStochasticTheoryCommunity1985"/>
+    <w:bookmarkEnd w:id="91"/>
+    <w:bookmarkStart w:id="93" w:name="ref-cohenFoodWebsDimensionality1977"/>
     <w:p>
       <w:pPr>
         <w:pStyle w:val="Bibliography"/>
       </w:pPr>
       <w:r>
-        <w:t xml:space="preserve">23.</w:t>
+        <w:t xml:space="preserve">22.</w:t>
       </w:r>
       <w:r>
         <w:t xml:space="preserve"> </w:t>
@@ -7773,119 +7738,12 @@
         <w:t xml:space="preserve">	</w:t>
       </w:r>
       <w:r>
-        <w:t xml:space="preserve">Cohen, J.E.</w:t>
-      </w:r>
-      <w:r>
-        <w:t xml:space="preserve"> </w:t>
-      </w:r>
-      <w:r>
-        <w:rPr>
-          <w:iCs/>
-          <w:i/>
-        </w:rPr>
-        <w:t xml:space="preserve">et al.</w:t>
-      </w:r>
-      <w:r>
-        <w:t xml:space="preserve"> </w:t>
-      </w:r>
-      <w:r>
-        <w:t xml:space="preserve">(1985)</w:t>
-      </w:r>
-      <w:r>
-        <w:t xml:space="preserve"> </w:t>
-      </w:r>
-      <w:hyperlink r:id="rId94">
-        <w:r>
-          <w:rPr>
-            <w:rStyle w:val="Hyperlink"/>
-          </w:rPr>
-          <w:t xml:space="preserve">A stochastic theory of community food webs</w:t>
-        </w:r>
-        <w:r>
-          <w:rPr>
-            <w:rStyle w:val="Hyperlink"/>
-          </w:rPr>
-          <w:t xml:space="preserve"> </w:t>
-        </w:r>
-        <w:r>
-          <w:rPr>
-            <w:rStyle w:val="Hyperlink"/>
-          </w:rPr>
-          <w:t xml:space="preserve">I</w:t>
-        </w:r>
-        <w:r>
-          <w:rPr>
-            <w:rStyle w:val="Hyperlink"/>
-          </w:rPr>
-          <w:t xml:space="preserve">.</w:t>
-        </w:r>
-        <w:r>
-          <w:rPr>
-            <w:rStyle w:val="Hyperlink"/>
-          </w:rPr>
-          <w:t xml:space="preserve"> </w:t>
-        </w:r>
-        <w:r>
-          <w:rPr>
-            <w:rStyle w:val="Hyperlink"/>
-          </w:rPr>
-          <w:t xml:space="preserve">Models</w:t>
-        </w:r>
-        <w:r>
-          <w:rPr>
-            <w:rStyle w:val="Hyperlink"/>
-          </w:rPr>
-          <w:t xml:space="preserve"> </w:t>
-        </w:r>
-        <w:r>
-          <w:rPr>
-            <w:rStyle w:val="Hyperlink"/>
-          </w:rPr>
-          <w:t xml:space="preserve">and aggregated data</w:t>
-        </w:r>
-      </w:hyperlink>
-      <w:r>
-        <w:t xml:space="preserve">.</w:t>
-      </w:r>
-      <w:r>
-        <w:t xml:space="preserve"> </w:t>
-      </w:r>
-      <w:r>
-        <w:rPr>
-          <w:iCs/>
-          <w:i/>
-        </w:rPr>
-        <w:t xml:space="preserve">Proceedings of the Royal Society of London. Series B. Biological Sciences</w:t>
-      </w:r>
-      <w:r>
-        <w:t xml:space="preserve"> </w:t>
-      </w:r>
-      <w:r>
-        <w:t xml:space="preserve">224, 421–448</w:t>
-      </w:r>
-    </w:p>
-    <w:bookmarkEnd w:id="95"/>
-    <w:bookmarkStart w:id="97" w:name="ref-cohenFoodWebsDimensionality1977"/>
-    <w:p>
-      <w:pPr>
-        <w:pStyle w:val="Bibliography"/>
-      </w:pPr>
-      <w:r>
-        <w:t xml:space="preserve">24.</w:t>
-      </w:r>
-      <w:r>
-        <w:t xml:space="preserve"> </w:t>
-      </w:r>
-      <w:r>
-        <w:t xml:space="preserve">	</w:t>
-      </w:r>
-      <w:r>
         <w:t xml:space="preserve">Cohen, J.E. (1977)</w:t>
       </w:r>
       <w:r>
         <w:t xml:space="preserve"> </w:t>
       </w:r>
-      <w:hyperlink r:id="rId96">
+      <w:hyperlink r:id="rId92">
         <w:r>
           <w:rPr>
             <w:rStyle w:val="Hyperlink"/>
@@ -7913,14 +7771,14 @@
         <w:t xml:space="preserve">74, 4533–4536</w:t>
       </w:r>
     </w:p>
-    <w:bookmarkEnd w:id="97"/>
-    <w:bookmarkStart w:id="99" w:name="ref-allesinaGeneralModelFood2008"/>
+    <w:bookmarkEnd w:id="93"/>
+    <w:bookmarkStart w:id="95" w:name="ref-allesinaGeneralModelFood2008"/>
     <w:p>
       <w:pPr>
         <w:pStyle w:val="Bibliography"/>
       </w:pPr>
       <w:r>
-        <w:t xml:space="preserve">25.</w:t>
+        <w:t xml:space="preserve">23.</w:t>
       </w:r>
       <w:r>
         <w:t xml:space="preserve"> </w:t>
@@ -7950,7 +7808,7 @@
       <w:r>
         <w:t xml:space="preserve"> </w:t>
       </w:r>
-      <w:hyperlink r:id="rId98">
+      <w:hyperlink r:id="rId94">
         <w:r>
           <w:rPr>
             <w:rStyle w:val="Hyperlink"/>
@@ -8012,6 +7870,184 @@
       </w:r>
       <w:r>
         <w:t xml:space="preserve">320, 658–661</w:t>
+      </w:r>
+    </w:p>
+    <w:bookmarkEnd w:id="95"/>
+    <w:bookmarkStart w:id="97" w:name="ref-dunneCompilationNetworkAnalyses2008"/>
+    <w:p>
+      <w:pPr>
+        <w:pStyle w:val="Bibliography"/>
+      </w:pPr>
+      <w:r>
+        <w:t xml:space="preserve">24.</w:t>
+      </w:r>
+      <w:r>
+        <w:t xml:space="preserve"> </w:t>
+      </w:r>
+      <w:r>
+        <w:t xml:space="preserve">	</w:t>
+      </w:r>
+      <w:r>
+        <w:t xml:space="preserve">Dunne, J.A.</w:t>
+      </w:r>
+      <w:r>
+        <w:t xml:space="preserve"> </w:t>
+      </w:r>
+      <w:r>
+        <w:rPr>
+          <w:iCs/>
+          <w:i/>
+        </w:rPr>
+        <w:t xml:space="preserve">et al.</w:t>
+      </w:r>
+      <w:r>
+        <w:t xml:space="preserve"> </w:t>
+      </w:r>
+      <w:r>
+        <w:t xml:space="preserve">(2008)</w:t>
+      </w:r>
+      <w:r>
+        <w:t xml:space="preserve"> </w:t>
+      </w:r>
+      <w:hyperlink r:id="rId96">
+        <w:r>
+          <w:rPr>
+            <w:rStyle w:val="Hyperlink"/>
+          </w:rPr>
+          <w:t xml:space="preserve">Compilation and</w:t>
+        </w:r>
+        <w:r>
+          <w:rPr>
+            <w:rStyle w:val="Hyperlink"/>
+          </w:rPr>
+          <w:t xml:space="preserve"> </w:t>
+        </w:r>
+        <w:r>
+          <w:rPr>
+            <w:rStyle w:val="Hyperlink"/>
+          </w:rPr>
+          <w:t xml:space="preserve">Network Analyses</w:t>
+        </w:r>
+        <w:r>
+          <w:rPr>
+            <w:rStyle w:val="Hyperlink"/>
+          </w:rPr>
+          <w:t xml:space="preserve"> </w:t>
+        </w:r>
+        <w:r>
+          <w:rPr>
+            <w:rStyle w:val="Hyperlink"/>
+          </w:rPr>
+          <w:t xml:space="preserve">of</w:t>
+        </w:r>
+        <w:r>
+          <w:rPr>
+            <w:rStyle w:val="Hyperlink"/>
+          </w:rPr>
+          <w:t xml:space="preserve"> </w:t>
+        </w:r>
+        <w:r>
+          <w:rPr>
+            <w:rStyle w:val="Hyperlink"/>
+          </w:rPr>
+          <w:t xml:space="preserve">Cambrian Food Webs</w:t>
+        </w:r>
+      </w:hyperlink>
+      <w:r>
+        <w:t xml:space="preserve">.</w:t>
+      </w:r>
+      <w:r>
+        <w:t xml:space="preserve"> </w:t>
+      </w:r>
+      <w:r>
+        <w:rPr>
+          <w:iCs/>
+          <w:i/>
+        </w:rPr>
+        <w:t xml:space="preserve">PLOS Biology</w:t>
+      </w:r>
+      <w:r>
+        <w:t xml:space="preserve"> </w:t>
+      </w:r>
+      <w:r>
+        <w:t xml:space="preserve">6, e102</w:t>
+      </w:r>
+    </w:p>
+    <w:bookmarkEnd w:id="97"/>
+    <w:bookmarkStart w:id="99" w:name="ref-yeakelCollapseEcologicalNetwork2014"/>
+    <w:p>
+      <w:pPr>
+        <w:pStyle w:val="Bibliography"/>
+      </w:pPr>
+      <w:r>
+        <w:t xml:space="preserve">25.</w:t>
+      </w:r>
+      <w:r>
+        <w:t xml:space="preserve"> </w:t>
+      </w:r>
+      <w:r>
+        <w:t xml:space="preserve">	</w:t>
+      </w:r>
+      <w:r>
+        <w:t xml:space="preserve">Yeakel, J.D.</w:t>
+      </w:r>
+      <w:r>
+        <w:t xml:space="preserve"> </w:t>
+      </w:r>
+      <w:r>
+        <w:rPr>
+          <w:iCs/>
+          <w:i/>
+        </w:rPr>
+        <w:t xml:space="preserve">et al.</w:t>
+      </w:r>
+      <w:r>
+        <w:t xml:space="preserve"> </w:t>
+      </w:r>
+      <w:r>
+        <w:t xml:space="preserve">(2014)</w:t>
+      </w:r>
+      <w:r>
+        <w:t xml:space="preserve"> </w:t>
+      </w:r>
+      <w:hyperlink r:id="rId98">
+        <w:r>
+          <w:rPr>
+            <w:rStyle w:val="Hyperlink"/>
+          </w:rPr>
+          <w:t xml:space="preserve">Collapse of an ecological network in</w:t>
+        </w:r>
+        <w:r>
+          <w:rPr>
+            <w:rStyle w:val="Hyperlink"/>
+          </w:rPr>
+          <w:t xml:space="preserve"> </w:t>
+        </w:r>
+        <w:r>
+          <w:rPr>
+            <w:rStyle w:val="Hyperlink"/>
+          </w:rPr>
+          <w:t xml:space="preserve">Ancient Egypt</w:t>
+        </w:r>
+      </w:hyperlink>
+      <w:r>
+        <w:t xml:space="preserve">.</w:t>
+      </w:r>
+      <w:r>
+        <w:t xml:space="preserve"> </w:t>
+      </w:r>
+      <w:r>
+        <w:rPr>
+          <w:iCs/>
+          <w:i/>
+        </w:rPr>
+        <w:t xml:space="preserve">PNAS</w:t>
+      </w:r>
+      <w:r>
+        <w:t xml:space="preserve"> </w:t>
+      </w:r>
+      <w:r>
+        <w:t xml:space="preserve">111, 14472–14477</w:t>
       </w:r>
     </w:p>
     <w:bookmarkEnd w:id="99"/>
@@ -8387,7 +8423,7 @@
       </w:r>
     </w:p>
     <w:bookmarkEnd w:id="108"/>
-    <w:bookmarkStart w:id="110" w:name="ref-strydomGraphEmbeddingTransfer2023"/>
+    <w:bookmarkStart w:id="110" w:name="ref-poisotSpeciesWhyEcological2015"/>
     <w:p>
       <w:pPr>
         <w:pStyle w:val="Bibliography"/>
@@ -8402,6 +8438,71 @@
         <w:t xml:space="preserve">	</w:t>
       </w:r>
       <w:r>
+        <w:t xml:space="preserve">Poisot, T.</w:t>
+      </w:r>
+      <w:r>
+        <w:t xml:space="preserve"> </w:t>
+      </w:r>
+      <w:r>
+        <w:rPr>
+          <w:iCs/>
+          <w:i/>
+        </w:rPr>
+        <w:t xml:space="preserve">et al.</w:t>
+      </w:r>
+      <w:r>
+        <w:t xml:space="preserve"> </w:t>
+      </w:r>
+      <w:r>
+        <w:t xml:space="preserve">(2015)</w:t>
+      </w:r>
+      <w:r>
+        <w:t xml:space="preserve"> </w:t>
+      </w:r>
+      <w:hyperlink r:id="rId109">
+        <w:r>
+          <w:rPr>
+            <w:rStyle w:val="Hyperlink"/>
+          </w:rPr>
+          <w:t xml:space="preserve">Beyond species: Why ecological interaction networks vary through space and time</w:t>
+        </w:r>
+      </w:hyperlink>
+      <w:r>
+        <w:t xml:space="preserve">.</w:t>
+      </w:r>
+      <w:r>
+        <w:t xml:space="preserve"> </w:t>
+      </w:r>
+      <w:r>
+        <w:rPr>
+          <w:iCs/>
+          <w:i/>
+        </w:rPr>
+        <w:t xml:space="preserve">Oikos</w:t>
+      </w:r>
+      <w:r>
+        <w:t xml:space="preserve"> </w:t>
+      </w:r>
+      <w:r>
+        <w:t xml:space="preserve">124, 243–251</w:t>
+      </w:r>
+    </w:p>
+    <w:bookmarkEnd w:id="110"/>
+    <w:bookmarkStart w:id="112" w:name="ref-strydomGraphEmbeddingTransfer2023"/>
+    <w:p>
+      <w:pPr>
+        <w:pStyle w:val="Bibliography"/>
+      </w:pPr>
+      <w:r>
+        <w:t xml:space="preserve">32.</w:t>
+      </w:r>
+      <w:r>
+        <w:t xml:space="preserve"> </w:t>
+      </w:r>
+      <w:r>
+        <w:t xml:space="preserve">	</w:t>
+      </w:r>
+      <w:r>
         <w:t xml:space="preserve">Strydom, T.</w:t>
       </w:r>
       <w:r>
@@ -8423,7 +8524,7 @@
       <w:r>
         <w:t xml:space="preserve"> </w:t>
       </w:r>
-      <w:hyperlink r:id="rId109">
+      <w:hyperlink r:id="rId111">
         <w:r>
           <w:rPr>
             <w:rStyle w:val="Hyperlink"/>
@@ -8451,14 +8552,14 @@
         <w:t xml:space="preserve">14, 2917–2930</w:t>
       </w:r>
     </w:p>
-    <w:bookmarkEnd w:id="110"/>
-    <w:bookmarkStart w:id="112" w:name="X023758d2a089016cd8f0c9d2421079cf7d062ff"/>
+    <w:bookmarkEnd w:id="112"/>
+    <w:bookmarkStart w:id="114" w:name="X023758d2a089016cd8f0c9d2421079cf7d062ff"/>
     <w:p>
       <w:pPr>
         <w:pStyle w:val="Bibliography"/>
       </w:pPr>
       <w:r>
-        <w:t xml:space="preserve">32.</w:t>
+        <w:t xml:space="preserve">33.</w:t>
       </w:r>
       <w:r>
         <w:t xml:space="preserve"> </w:t>
@@ -8472,7 +8573,7 @@
       <w:r>
         <w:t xml:space="preserve"> </w:t>
       </w:r>
-      <w:hyperlink r:id="rId111">
+      <w:hyperlink r:id="rId113">
         <w:r>
           <w:rPr>
             <w:rStyle w:val="Hyperlink"/>
@@ -8500,14 +8601,14 @@
         <w:t xml:space="preserve">14, 1333–1345</w:t>
       </w:r>
     </w:p>
-    <w:bookmarkEnd w:id="112"/>
-    <w:bookmarkStart w:id="114" w:name="ref-stoufferEvidenceExistenceRobust2007"/>
+    <w:bookmarkEnd w:id="114"/>
+    <w:bookmarkStart w:id="116" w:name="ref-stoufferEvidenceExistenceRobust2007"/>
     <w:p>
       <w:pPr>
         <w:pStyle w:val="Bibliography"/>
       </w:pPr>
       <w:r>
-        <w:t xml:space="preserve">33.</w:t>
+        <w:t xml:space="preserve">34.</w:t>
       </w:r>
       <w:r>
         <w:t xml:space="preserve"> </w:t>
@@ -8537,7 +8638,7 @@
       <w:r>
         <w:t xml:space="preserve"> </w:t>
       </w:r>
-      <w:hyperlink r:id="rId113">
+      <w:hyperlink r:id="rId115">
         <w:r>
           <w:rPr>
             <w:rStyle w:val="Hyperlink"/>
@@ -8565,14 +8666,14 @@
         <w:t xml:space="preserve">274, 1931–1940</w:t>
       </w:r>
     </w:p>
-    <w:bookmarkEnd w:id="114"/>
-    <w:bookmarkStart w:id="116" w:name="ref-pringleResolvingFoodWebStructure2020"/>
+    <w:bookmarkEnd w:id="116"/>
+    <w:bookmarkStart w:id="118" w:name="ref-pringleResolvingFoodWebStructure2020"/>
     <w:p>
       <w:pPr>
         <w:pStyle w:val="Bibliography"/>
       </w:pPr>
       <w:r>
-        <w:t xml:space="preserve">34.</w:t>
+        <w:t xml:space="preserve">35.</w:t>
       </w:r>
       <w:r>
         <w:t xml:space="preserve"> </w:t>
@@ -8586,7 +8687,7 @@
       <w:r>
         <w:t xml:space="preserve"> </w:t>
       </w:r>
-      <w:hyperlink r:id="rId115">
+      <w:hyperlink r:id="rId117">
         <w:r>
           <w:rPr>
             <w:rStyle w:val="Hyperlink"/>
@@ -8626,14 +8727,14 @@
         <w:t xml:space="preserve">51, 55–80</w:t>
       </w:r>
     </w:p>
-    <w:bookmarkEnd w:id="116"/>
-    <w:bookmarkStart w:id="118" w:name="ref-berlowGoldilocksFactorFood2008"/>
+    <w:bookmarkEnd w:id="118"/>
+    <w:bookmarkStart w:id="120" w:name="ref-berlowGoldilocksFactorFood2008"/>
     <w:p>
       <w:pPr>
         <w:pStyle w:val="Bibliography"/>
       </w:pPr>
       <w:r>
-        <w:t xml:space="preserve">35.</w:t>
+        <w:t xml:space="preserve">36.</w:t>
       </w:r>
       <w:r>
         <w:t xml:space="preserve"> </w:t>
@@ -8663,7 +8764,7 @@
       <w:r>
         <w:t xml:space="preserve"> </w:t>
       </w:r>
-      <w:hyperlink r:id="rId117">
+      <w:hyperlink r:id="rId119">
         <w:r>
           <w:rPr>
             <w:rStyle w:val="Hyperlink"/>
@@ -8733,14 +8834,14 @@
         <w:t xml:space="preserve">105, 4079–4080</w:t>
       </w:r>
     </w:p>
-    <w:bookmarkEnd w:id="118"/>
-    <w:bookmarkStart w:id="120" w:name="ref-brimacombeApplyingMethodIts2024"/>
+    <w:bookmarkEnd w:id="120"/>
+    <w:bookmarkStart w:id="122" w:name="ref-brimacombeApplyingMethodIts2024"/>
     <w:p>
       <w:pPr>
         <w:pStyle w:val="Bibliography"/>
       </w:pPr>
       <w:r>
-        <w:t xml:space="preserve">36.</w:t>
+        <w:t xml:space="preserve">37.</w:t>
       </w:r>
       <w:r>
         <w:t xml:space="preserve"> </w:t>
@@ -8770,7 +8871,7 @@
       <w:r>
         <w:t xml:space="preserve"> </w:t>
       </w:r>
-      <w:hyperlink r:id="rId119">
+      <w:hyperlink r:id="rId121">
         <w:r>
           <w:rPr>
             <w:rStyle w:val="Hyperlink"/>
@@ -8803,14 +8904,14 @@
         </w:r>
       </w:hyperlink>
     </w:p>
-    <w:bookmarkEnd w:id="120"/>
-    <w:bookmarkStart w:id="122" w:name="ref-beckerOptimisingPredictiveModels2022"/>
+    <w:bookmarkEnd w:id="122"/>
+    <w:bookmarkStart w:id="124" w:name="ref-beckerOptimisingPredictiveModels2022"/>
     <w:p>
       <w:pPr>
         <w:pStyle w:val="Bibliography"/>
       </w:pPr>
       <w:r>
-        <w:t xml:space="preserve">37.</w:t>
+        <w:t xml:space="preserve">38.</w:t>
       </w:r>
       <w:r>
         <w:t xml:space="preserve"> </w:t>
@@ -8840,7 +8941,7 @@
       <w:r>
         <w:t xml:space="preserve"> </w:t>
       </w:r>
-      <w:hyperlink r:id="rId121">
+      <w:hyperlink r:id="rId123">
         <w:r>
           <w:rPr>
             <w:rStyle w:val="Hyperlink"/>
@@ -8868,14 +8969,14 @@
         <w:t xml:space="preserve">3, e625–e637</w:t>
       </w:r>
     </w:p>
-    <w:bookmarkEnd w:id="122"/>
-    <w:bookmarkStart w:id="123" w:name="X1edd2253d2e7e8e6db9e7574240f432ddda2ce1"/>
+    <w:bookmarkEnd w:id="124"/>
+    <w:bookmarkStart w:id="125" w:name="X1edd2253d2e7e8e6db9e7574240f432ddda2ce1"/>
     <w:p>
       <w:pPr>
         <w:pStyle w:val="Bibliography"/>
       </w:pPr>
       <w:r>
-        <w:t xml:space="preserve">38.</w:t>
+        <w:t xml:space="preserve">39.</w:t>
       </w:r>
       <w:r>
         <w:t xml:space="preserve"> </w:t>
@@ -8903,14 +9004,14 @@
         <w:t xml:space="preserve">(2023) Spatially explicit predictions of food web structure from regional level data</w:t>
       </w:r>
     </w:p>
-    <w:bookmarkEnd w:id="123"/>
-    <w:bookmarkStart w:id="125" w:name="ref-fortinNetworkEcologyDynamic2021"/>
+    <w:bookmarkEnd w:id="125"/>
+    <w:bookmarkStart w:id="127" w:name="ref-fortinNetworkEcologyDynamic2021"/>
     <w:p>
       <w:pPr>
         <w:pStyle w:val="Bibliography"/>
       </w:pPr>
       <w:r>
-        <w:t xml:space="preserve">39.</w:t>
+        <w:t xml:space="preserve">40.</w:t>
       </w:r>
       <w:r>
         <w:t xml:space="preserve"> </w:t>
@@ -8940,7 +9041,7 @@
       <w:r>
         <w:t xml:space="preserve"> </w:t>
       </w:r>
-      <w:hyperlink r:id="rId124">
+      <w:hyperlink r:id="rId126">
         <w:r>
           <w:rPr>
             <w:rStyle w:val="Hyperlink"/>
@@ -8968,14 +9069,14 @@
         <w:t xml:space="preserve">288, rspb.2020.1889, 20201889</w:t>
       </w:r>
     </w:p>
-    <w:bookmarkEnd w:id="125"/>
-    <w:bookmarkStart w:id="126" w:name="ref-estayEditorialPatternsProcesses2023"/>
+    <w:bookmarkEnd w:id="127"/>
+    <w:bookmarkStart w:id="128" w:name="ref-estayEditorialPatternsProcesses2023"/>
     <w:p>
       <w:pPr>
         <w:pStyle w:val="Bibliography"/>
       </w:pPr>
       <w:r>
-        <w:t xml:space="preserve">40.</w:t>
+        <w:t xml:space="preserve">41.</w:t>
       </w:r>
       <w:r>
         <w:t xml:space="preserve"> </w:t>
@@ -9031,14 +9132,14 @@
         <w:t xml:space="preserve">11</w:t>
       </w:r>
     </w:p>
-    <w:bookmarkEnd w:id="126"/>
-    <w:bookmarkStart w:id="128" w:name="ref-saraviaEcologicalNetworkAssembly2022"/>
+    <w:bookmarkEnd w:id="128"/>
+    <w:bookmarkStart w:id="130" w:name="ref-saraviaEcologicalNetworkAssembly2022"/>
     <w:p>
       <w:pPr>
         <w:pStyle w:val="Bibliography"/>
       </w:pPr>
       <w:r>
-        <w:t xml:space="preserve">41.</w:t>
+        <w:t xml:space="preserve">42.</w:t>
       </w:r>
       <w:r>
         <w:t xml:space="preserve"> </w:t>
@@ -9068,7 +9169,7 @@
       <w:r>
         <w:t xml:space="preserve"> </w:t>
       </w:r>
-      <w:hyperlink r:id="rId127">
+      <w:hyperlink r:id="rId129">
         <w:r>
           <w:rPr>
             <w:rStyle w:val="Hyperlink"/>
@@ -9120,9 +9221,9 @@
         <w:t xml:space="preserve">91, 630–642</w:t>
       </w:r>
     </w:p>
-    <w:bookmarkEnd w:id="128"/>
-    <w:bookmarkEnd w:id="129"/>
     <w:bookmarkEnd w:id="130"/>
+    <w:bookmarkEnd w:id="131"/>
+    <w:bookmarkEnd w:id="132"/>
     <w:sectPr/>
   </w:body>
 </w:document>

</xml_diff>

<commit_message>
🏗️ more moving of things
</commit_message>
<xml_diff>
--- a/docs/index.docx
+++ b/docs/index.docx
@@ -125,7 +125,7 @@
         <w:pStyle w:val="Date"/>
       </w:pPr>
       <w:r>
-        <w:t xml:space="preserve">2024-05-09</w:t>
+        <w:t xml:space="preserve">2024-05-10</w:t>
       </w:r>
     </w:p>
     <w:p>
@@ -2159,7 +2159,7 @@
         <w:pStyle w:val="BodyText"/>
       </w:pPr>
       <w:r>
-        <w:t xml:space="preserve">When navigating the seas of using and constructing food webs the researcher needs to be able to articulate clearly defined parameters for what they desire in their network if they are to select the correct model to help them to reach their goal. In order to make these types of decisions its important that one has a strong grasp of exactly what it means to</w:t>
+        <w:t xml:space="preserve">When navigating the seas of using and constructing food webs the researcher needs to be able to clearly articulate and define the parameters that are used to define their food web(s) of interest. This will aid them in being able to select the correct model to help them to reach their goal. In order to be able to make informed decisions it is important that one has a strong grasp of exactly what it means to</w:t>
       </w:r>
       <w:r>
         <w:t xml:space="preserve"> </w:t>
@@ -2174,7 +2174,49 @@
         <w:t xml:space="preserve">’</w:t>
       </w:r>
       <w:r>
-        <w:t xml:space="preserve">/define a food web, a clear understanding of why one wants to predict a food web, and ultimately one needs to be able to asses and evaluate which model family is going to best match up with the goal of network prediction. This body of work sets out to highlight and discuss these three specific points.</w:t>
+        <w:t xml:space="preserve">/define a food web</w:t>
+      </w:r>
+      <w:r>
+        <w:t xml:space="preserve"> </w:t>
+      </w:r>
+      <w:hyperlink w:anchor="sec-network-anatomy">
+        <w:r>
+          <w:rPr>
+            <w:rStyle w:val="Hyperlink"/>
+          </w:rPr>
+          <w:t xml:space="preserve">Section 1</w:t>
+        </w:r>
+      </w:hyperlink>
+      <w:r>
+        <w:t xml:space="preserve">, a clear understanding of why one wants to predict a food web</w:t>
+      </w:r>
+      <w:r>
+        <w:t xml:space="preserve"> </w:t>
+      </w:r>
+      <w:hyperlink w:anchor="sec-network-why">
+        <w:r>
+          <w:rPr>
+            <w:rStyle w:val="Hyperlink"/>
+          </w:rPr>
+          <w:t xml:space="preserve">Section 2</w:t>
+        </w:r>
+      </w:hyperlink>
+      <w:r>
+        <w:t xml:space="preserve">, and ultimately one needs to be able to asses and evaluate which model family is going to best match up with the goal of network prediction</w:t>
+      </w:r>
+      <w:r>
+        <w:t xml:space="preserve"> </w:t>
+      </w:r>
+      <w:hyperlink w:anchor="sec-network-build">
+        <w:r>
+          <w:rPr>
+            <w:rStyle w:val="Hyperlink"/>
+          </w:rPr>
+          <w:t xml:space="preserve">Section 3</w:t>
+        </w:r>
+      </w:hyperlink>
+      <w:r>
+        <w:t xml:space="preserve">. This body of work sets out to highlight and discuss these three specific points.</w:t>
       </w:r>
     </w:p>
     <w:tbl>
@@ -2408,16 +2450,7 @@
         <w:t xml:space="preserve"> </w:t>
       </w:r>
       <w:r>
-        <w:t xml:space="preserve">binary vs probabilistic), and even how the network itself is delimited (does it represent an aggregation of interactions over time?). It is thus clear that the way that a network is coded (constructed) can influence the resulting observations and conclusions that are made</w:t>
-      </w:r>
-      <w:r>
-        <w:t xml:space="preserve"> </w:t>
-      </w:r>
-      <w:r>
-        <w:t xml:space="preserve">[15,16]</w:t>
-      </w:r>
-      <w:r>
-        <w:t xml:space="preserve">, and it is important to have a strong grasp of what information a network is attempting to convey.</w:t>
+        <w:t xml:space="preserve">binary vs probabilistic), and even how the network itself is delimited (does it represent an aggregation of interactions over time?).</w:t>
       </w:r>
     </w:p>
     <w:bookmarkStart w:id="24" w:name="how-do-we-define-a-node"/>
@@ -2477,7 +2510,7 @@
         <w:t xml:space="preserve"> </w:t>
       </w:r>
       <w:r>
-        <w:t xml:space="preserve">we may be unable to assess the co-extinction risk of a species pair [mutualism ref, at least there should be one of them], however there is value in having nodes that represent an aggregation of species, as these convey a much more general overview of how the links are distributed within the community.</w:t>
+        <w:t xml:space="preserve">we may be unable to assess the co-extinction risk of a species pair, however there is value in having nodes that represent an aggregation of species, as these convey a much more general overview of how the links are distributed within the community.</w:t>
       </w:r>
     </w:p>
     <w:bookmarkEnd w:id="24"/>
@@ -2501,33 +2534,33 @@
         <w:t xml:space="preserve"> </w:t>
       </w:r>
       <w:r>
+        <w:t xml:space="preserve">[15]</w:t>
+      </w:r>
+      <w:r>
+        <w:t xml:space="preserve"> </w:t>
+      </w:r>
+      <w:r>
+        <w:t xml:space="preserve">or potential</w:t>
+      </w:r>
+      <w:r>
+        <w:t xml:space="preserve"> </w:t>
+      </w:r>
+      <w:r>
+        <w:t xml:space="preserve">[16]</w:t>
+      </w:r>
+      <w:r>
+        <w:t xml:space="preserve"> </w:t>
+      </w:r>
+      <w:r>
+        <w:t xml:space="preserve">feeding links, or energy transfer and material flow</w:t>
+      </w:r>
+      <w:r>
+        <w:t xml:space="preserve"> </w:t>
+      </w:r>
+      <w:r>
         <w:t xml:space="preserve">[17]</w:t>
       </w:r>
       <w:r>
-        <w:t xml:space="preserve"> </w:t>
-      </w:r>
-      <w:r>
-        <w:t xml:space="preserve">or potential</w:t>
-      </w:r>
-      <w:r>
-        <w:t xml:space="preserve"> </w:t>
-      </w:r>
-      <w:r>
-        <w:t xml:space="preserve">[18]</w:t>
-      </w:r>
-      <w:r>
-        <w:t xml:space="preserve"> </w:t>
-      </w:r>
-      <w:r>
-        <w:t xml:space="preserve">feeding links, or energy transfer and material flow</w:t>
-      </w:r>
-      <w:r>
-        <w:t xml:space="preserve"> </w:t>
-      </w:r>
-      <w:r>
-        <w:t xml:space="preserve">[19]</w:t>
-      </w:r>
-      <w:r>
         <w:t xml:space="preserve">. How we quantify links will influence the resulting structure of the network - and the inferences we will make thereof. For example taking a food web that consists of links representing</w:t>
       </w:r>
       <w:r>
@@ -2563,7 +2596,7 @@
         <w:t xml:space="preserve"> </w:t>
       </w:r>
       <w:r>
-        <w:t xml:space="preserve">[which quantifies how likely an interaction is to occur, 20]</w:t>
+        <w:t xml:space="preserve">[which quantifies how likely an interaction is to occur, 18]</w:t>
       </w:r>
       <w:r>
         <w:t xml:space="preserve"> </w:t>
@@ -2575,7 +2608,7 @@
         <w:t xml:space="preserve"> </w:t>
       </w:r>
       <w:r>
-        <w:t xml:space="preserve">[which quantifies the effect of one species on another, 21]</w:t>
+        <w:t xml:space="preserve">[which quantifies the effect of one species on another, 19]</w:t>
       </w:r>
       <w:r>
         <w:t xml:space="preserve">. Although there is a clear argument for moving away from a purely binary way of representing interactions [probabilities preprint] this of course also means that there is an additional layer to the interpretation these links.</w:t>
@@ -2596,23 +2629,7 @@
         <w:pStyle w:val="FirstParagraph"/>
       </w:pPr>
       <w:r>
-        <w:t xml:space="preserve">It it clear that there are many ways to define, code, and construct food webs, however what may be less clear is understanding</w:t>
-      </w:r>
-      <w:r>
-        <w:t xml:space="preserve"> </w:t>
-      </w:r>
-      <w:r>
-        <w:rPr>
-          <w:iCs/>
-          <w:i/>
-        </w:rPr>
-        <w:t xml:space="preserve">why</w:t>
-      </w:r>
-      <w:r>
-        <w:t xml:space="preserve"> </w:t>
-      </w:r>
-      <w:r>
-        <w:t xml:space="preserve">there is such a diversity of thought. Here it may be meaningful to contextualise the different</w:t>
+        <w:t xml:space="preserve">The reality is that feeding interactions between species are the result of the combination of many potential mechanisms (see Box 1 - Mechanisms that determine feeding links) and the way one chooses to represent a food web is a way of capturing one (or a few) of these mechanisms. It is thus beneficial to keep in mind that simply the process of</w:t>
       </w:r>
       <w:r>
         <w:t xml:space="preserve"> </w:t>
@@ -2621,6 +2638,33 @@
         <w:t xml:space="preserve">‘</w:t>
       </w:r>
       <w:r>
+        <w:t xml:space="preserve">codifying</w:t>
+      </w:r>
+      <w:r>
+        <w:t xml:space="preserve">’</w:t>
+      </w:r>
+      <w:r>
+        <w:t xml:space="preserve"> </w:t>
+      </w:r>
+      <w:r>
+        <w:t xml:space="preserve">a network one is in sense already embedding some sort of hypothesis as to the nature of the feeding links between species</w:t>
+      </w:r>
+      <w:r>
+        <w:t xml:space="preserve"> </w:t>
+      </w:r>
+      <w:r>
+        <w:t xml:space="preserve">[20,21]</w:t>
+      </w:r>
+      <w:r>
+        <w:t xml:space="preserve">. Here it may be meaningful to contextualise the different</w:t>
+      </w:r>
+      <w:r>
+        <w:t xml:space="preserve"> </w:t>
+      </w:r>
+      <w:r>
+        <w:t xml:space="preserve">‘</w:t>
+      </w:r>
+      <w:r>
         <w:t xml:space="preserve">types</w:t>
       </w:r>
       <w:r>
@@ -2630,117 +2674,7 @@
         <w:t xml:space="preserve"> </w:t>
       </w:r>
       <w:r>
-        <w:t xml:space="preserve">of food webs within the larger questions (or needs) that have been driving them. Some of the earliest work on food webs was linked to the idea of niche space, and more specifically, the idea of trophic niches and how this would influence the dimensionality of a networks</w:t>
-      </w:r>
-      <w:r>
-        <w:t xml:space="preserve"> </w:t>
-      </w:r>
-      <w:r>
-        <w:t xml:space="preserve">[22]</w:t>
-      </w:r>
-      <w:r>
-        <w:t xml:space="preserve">. This introduced the idea that a single dimension</w:t>
-      </w:r>
-      <w:r>
-        <w:t xml:space="preserve"> </w:t>
-      </w:r>
-      <w:r>
-        <w:t xml:space="preserve">[the</w:t>
-      </w:r>
-      <w:r>
-        <w:t xml:space="preserve"> </w:t>
-      </w:r>
-      <w:r>
-        <w:t xml:space="preserve">“</w:t>
-      </w:r>
-      <w:r>
-        <w:t xml:space="preserve">niche axis,</w:t>
-      </w:r>
-      <w:r>
-        <w:t xml:space="preserve">”</w:t>
-      </w:r>
-      <w:r>
-        <w:t xml:space="preserve"> </w:t>
-      </w:r>
-      <w:r>
-        <w:t xml:space="preserve">23]</w:t>
-      </w:r>
-      <w:r>
-        <w:t xml:space="preserve"> </w:t>
-      </w:r>
-      <w:r>
-        <w:t xml:space="preserve">constrains the interactions between species; in this instance it makes sense to think of species in terms of what they consume and what they are consumed by, as they are occupying the same space in the niche axis. Networks that are defined in this way may be useful for understanding how the flow of energy (resources) are constrained between</w:t>
-      </w:r>
-      <w:r>
-        <w:t xml:space="preserve"> </w:t>
-      </w:r>
-      <w:r>
-        <w:t xml:space="preserve">‘</w:t>
-      </w:r>
-      <w:r>
-        <w:t xml:space="preserve">species</w:t>
-      </w:r>
-      <w:r>
-        <w:t xml:space="preserve">’</w:t>
-      </w:r>
-      <w:r>
-        <w:t xml:space="preserve">, particularly how it moves through the trophic levels. This</w:t>
-      </w:r>
-      <w:r>
-        <w:t xml:space="preserve"> </w:t>
-      </w:r>
-      <w:r>
-        <w:t xml:space="preserve">‘</w:t>
-      </w:r>
-      <w:r>
-        <w:t xml:space="preserve">niche-based</w:t>
-      </w:r>
-      <w:r>
-        <w:t xml:space="preserve">’</w:t>
-      </w:r>
-      <w:r>
-        <w:t xml:space="preserve"> </w:t>
-      </w:r>
-      <w:r>
-        <w:t xml:space="preserve">way of thinking might be beneficial when thinking about networks at the structural level, and when trying to map large-scale processes [ref?] however there was also a need to develop ways of thinking that were more geared to thinking about why does species</w:t>
-      </w:r>
-      <w:r>
-        <w:t xml:space="preserve"> </w:t>
-      </w:r>
-      <w:r>
-        <w:rPr>
-          <w:iCs/>
-          <w:i/>
-        </w:rPr>
-        <w:t xml:space="preserve">a</w:t>
-      </w:r>
-      <w:r>
-        <w:t xml:space="preserve"> </w:t>
-      </w:r>
-      <w:r>
-        <w:t xml:space="preserve">predate species</w:t>
-      </w:r>
-      <w:r>
-        <w:t xml:space="preserve"> </w:t>
-      </w:r>
-      <w:r>
-        <w:rPr>
-          <w:iCs/>
-          <w:i/>
-        </w:rPr>
-        <w:t xml:space="preserve">b</w:t>
-      </w:r>
-      <w:r>
-        <w:t xml:space="preserve">, broadly this is the result of two things; a predator needs to have the correct traits to be able to capture, kill, and consume, its prey (a mismatch between predator and prey is termed a forbidden link,</w:t>
-      </w:r>
-      <w:r>
-        <w:t xml:space="preserve"> </w:t>
-      </w:r>
-      <w:r>
-        <w:t xml:space="preserve">[4]</w:t>
-      </w:r>
-      <w:r>
-        <w:t xml:space="preserve">) and it needs to be energetically feasible [feeding ecology ref]. When we think of interactions in these terms it makes sense that nodes are defined at the species level (or at least as species that have the same traits and/or energy content), however the links between them can be quantified in different ways…</w:t>
+        <w:t xml:space="preserve">of food webs within the larger research programmes (or even practical needs) that have been driving the construction of them.</w:t>
       </w:r>
     </w:p>
     <w:tbl>
@@ -3028,6 +2962,89 @@
               <w:t xml:space="preserve">As predator and prey we have been co-occurring for a long time and I have found ways to eat you (trying to capture the idea of evolutionary time)</w:t>
             </w:r>
           </w:p>
+          <w:p>
+            <w:pPr>
+              <w:pStyle w:val="FirstParagraph"/>
+            </w:pPr>
+            <w:r>
+              <w:rPr>
+                <w:bCs/>
+                <w:b/>
+              </w:rPr>
+              <w:t xml:space="preserve">‘</w:t>
+            </w:r>
+            <w:r>
+              <w:rPr>
+                <w:bCs/>
+                <w:b/>
+              </w:rPr>
+              <w:t xml:space="preserve">Structural</w:t>
+            </w:r>
+            <w:r>
+              <w:rPr>
+                <w:bCs/>
+                <w:b/>
+              </w:rPr>
+              <w:t xml:space="preserve">’</w:t>
+            </w:r>
+          </w:p>
+          <w:p>
+            <w:pPr>
+              <w:pStyle w:val="BodyText"/>
+            </w:pPr>
+            <w:pPr>
+              <w:spacing w:after="16"/>
+            </w:pPr>
+            <w:r>
+              <w:t xml:space="preserve">The</w:t>
+            </w:r>
+            <w:r>
+              <w:t xml:space="preserve"> </w:t>
+            </w:r>
+            <w:r>
+              <w:t xml:space="preserve">‘</w:t>
+            </w:r>
+            <w:r>
+              <w:t xml:space="preserve">energy budget</w:t>
+            </w:r>
+            <w:r>
+              <w:t xml:space="preserve">’</w:t>
+            </w:r>
+            <w:r>
+              <w:t xml:space="preserve"> </w:t>
+            </w:r>
+            <w:r>
+              <w:t xml:space="preserve">for the environment means that only</w:t>
+            </w:r>
+            <w:r>
+              <w:t xml:space="preserve"> </w:t>
+            </w:r>
+            <m:oMath>
+              <m:r>
+                <m:t>y</m:t>
+              </m:r>
+            </m:oMath>
+            <w:r>
+              <w:t xml:space="preserve"> </w:t>
+            </w:r>
+            <w:r>
+              <w:t xml:space="preserve">links are possible between us</w:t>
+            </w:r>
+            <w:r>
+              <w:t xml:space="preserve"> </w:t>
+            </w:r>
+            <m:oMath>
+              <m:r>
+                <m:t>x</m:t>
+              </m:r>
+            </m:oMath>
+            <w:r>
+              <w:t xml:space="preserve"> </w:t>
+            </w:r>
+            <w:r>
+              <w:t xml:space="preserve">number of species and so our interactions reflect that</w:t>
+            </w:r>
+          </w:p>
         </w:tc>
       </w:tr>
     </w:tbl>
@@ -3064,7 +3081,20 @@
         <w:t xml:space="preserve"> </w:t>
       </w:r>
       <w:r>
-        <w:t xml:space="preserve">there are many ways to define a food web, meaning that there are equally as many reasons one might be interested in predicting a food web. However we may think of two primary drivers for wanting to predict networks, namely an interest in generating a set of ecologically plausible networks or being able to construct a network that has location specific,</w:t>
+        <w:t xml:space="preserve">there are many ways to define a food web, meaning that there are equally as many reasons one might be interested in predicting a food web. However we may think of two primary drivers for wanting to predict networks, namely an interest in generating a set of ecologically plausible networks (</w:t>
+      </w:r>
+      <w:r>
+        <w:rPr>
+          <w:iCs/>
+          <w:i/>
+        </w:rPr>
+        <w:t xml:space="preserve">i.e.,</w:t>
+      </w:r>
+      <w:r>
+        <w:t xml:space="preserve"> </w:t>
+      </w:r>
+      <w:r>
+        <w:t xml:space="preserve">being able to describe networks using a model) or being able to construct a network that has location specific,</w:t>
       </w:r>
       <w:r>
         <w:t xml:space="preserve"> </w:t>
@@ -3082,20 +3112,46 @@
         <w:t xml:space="preserve"> </w:t>
       </w:r>
       <w:r>
-        <w:t xml:space="preserve">interactions for a specific collection of species (community). [</w:t>
-      </w:r>
-      <w:r>
-        <w:rPr>
-          <w:bCs/>
-          <w:b/>
-        </w:rPr>
-        <w:t xml:space="preserve">TODO</w:t>
-      </w:r>
-      <w:r>
-        <w:t xml:space="preserve"> </w:t>
-      </w:r>
-      <w:r>
-        <w:t xml:space="preserve">collection of words that highlight some specific use cases for wanting to predict structure] Being able to predict</w:t>
+        <w:t xml:space="preserve">interactions for a specific species community (</w:t>
+      </w:r>
+      <w:r>
+        <w:rPr>
+          <w:iCs/>
+          <w:i/>
+        </w:rPr>
+        <w:t xml:space="preserve">i.e.,</w:t>
+      </w:r>
+      <w:r>
+        <w:t xml:space="preserve"> </w:t>
+      </w:r>
+      <w:r>
+        <w:t xml:space="preserve">being able to predict/infer the interactions between species). Of course these two categories are not distinct, mutually exclusive, groups but can rather be viewed as operating on a continuum ranging from a need for generality (</w:t>
+      </w:r>
+      <w:r>
+        <w:rPr>
+          <w:iCs/>
+          <w:i/>
+        </w:rPr>
+        <w:t xml:space="preserve">i.e.,</w:t>
+      </w:r>
+      <w:r>
+        <w:t xml:space="preserve"> </w:t>
+      </w:r>
+      <w:r>
+        <w:t xml:space="preserve">creating a network that, when taken in aggregate, the distribution of links (interactions) between nodes (species) are ecologically plausible) to a need for specificity (</w:t>
+      </w:r>
+      <w:r>
+        <w:rPr>
+          <w:iCs/>
+          <w:i/>
+        </w:rPr>
+        <w:t xml:space="preserve">i.e.,</w:t>
+      </w:r>
+      <w:r>
+        <w:t xml:space="preserve"> </w:t>
+      </w:r>
+      <w:r>
+        <w:t xml:space="preserve">local-level predictions between specific species pairs). Although the ability to predict</w:t>
       </w:r>
       <w:r>
         <w:t xml:space="preserve"> </w:t>
@@ -3113,7 +3169,7 @@
         <w:t xml:space="preserve"> </w:t>
       </w:r>
       <w:r>
-        <w:t xml:space="preserve">food webs can have</w:t>
+        <w:t xml:space="preserve">interactions (and the resulting food webs) can have more intuitive</w:t>
       </w:r>
       <w:r>
         <w:t xml:space="preserve"> </w:t>
@@ -3131,7 +3187,23 @@
         <w:t xml:space="preserve"> </w:t>
       </w:r>
       <w:r>
-        <w:t xml:space="preserve">upswing. In addition to presenting a way in which to circumvent the challenges associated with collecting interactions in the field there is an interest in being able to</w:t>
+        <w:t xml:space="preserve">applications</w:t>
+      </w:r>
+      <w:r>
+        <w:t xml:space="preserve"> </w:t>
+      </w:r>
+      <w:r>
+        <w:rPr>
+          <w:iCs/>
+          <w:i/>
+        </w:rPr>
+        <w:t xml:space="preserve">e.g.,</w:t>
+      </w:r>
+      <w:r>
+        <w:t xml:space="preserve"> </w:t>
+      </w:r>
+      <w:r>
+        <w:t xml:space="preserve">being able to</w:t>
       </w:r>
       <w:r>
         <w:t xml:space="preserve"> </w:t>
@@ -3155,36 +3227,10 @@
         <w:t xml:space="preserve"> </w:t>
       </w:r>
       <w:r>
-        <w:t xml:space="preserve">[24,25]</w:t>
-      </w:r>
-      <w:r>
-        <w:t xml:space="preserve">. Of course these two categories are not distinct, mutually exclusive, groups but can rather be viewed as operating on a continuum ranging from a need for generality (</w:t>
-      </w:r>
-      <w:r>
-        <w:rPr>
-          <w:iCs/>
-          <w:i/>
-        </w:rPr>
-        <w:t xml:space="preserve">i.e.,</w:t>
-      </w:r>
-      <w:r>
-        <w:t xml:space="preserve"> </w:t>
-      </w:r>
-      <w:r>
-        <w:t xml:space="preserve">creating a network that, when taken in aggregate, the distribution of links (interactions) between nodes (species) are ecologically plausible) to a need for specificity (</w:t>
-      </w:r>
-      <w:r>
-        <w:rPr>
-          <w:iCs/>
-          <w:i/>
-        </w:rPr>
-        <w:t xml:space="preserve">i.e.,</w:t>
-      </w:r>
-      <w:r>
-        <w:t xml:space="preserve"> </w:t>
-      </w:r>
-      <w:r>
-        <w:t xml:space="preserve">local-level predictions between specific species pairs).</w:t>
+        <w:t xml:space="preserve">[22,23]</w:t>
+      </w:r>
+      <w:r>
+        <w:t xml:space="preserve">, using pairwise interactions to understand species distributions [joint SDM ref] or even co-extinction risk [ref], a more structural approach to network construction affords one an opportunity to interrogate some ofe the more high-level mechanisms that are structuring networks (Box 2).</w:t>
       </w:r>
     </w:p>
     <w:p>
@@ -3261,7 +3307,51 @@
         <w:t xml:space="preserve"> </w:t>
       </w:r>
       <w:r>
-        <w:t xml:space="preserve">the models that are used to predict a food web tend to focus on only predicting the structure of a network (topology generator) or the interactions for a given species pool (interaction predictor). These models themselves are a reflection of the different goals and intentions of the research program from which they are developed. Models such as the niche</w:t>
+        <w:t xml:space="preserve">the models that are used to predict a food web tend to focus on only predicting the structure of a network (</w:t>
+      </w:r>
+      <w:r>
+        <w:rPr>
+          <w:bCs/>
+          <w:b/>
+        </w:rPr>
+        <w:t xml:space="preserve">topology generator</w:t>
+      </w:r>
+      <w:r>
+        <w:t xml:space="preserve">) or the interactions for a given species pool (</w:t>
+      </w:r>
+      <w:r>
+        <w:rPr>
+          <w:bCs/>
+          <w:b/>
+        </w:rPr>
+        <w:t xml:space="preserve">interaction predictor</w:t>
+      </w:r>
+      <w:r>
+        <w:t xml:space="preserve">). To be clear, it is possible to construct a food web given a set of interaction, however, interaction predictors lack any sort of parametrisation of the network structure and so the resulting network is in itself a poor reflection of network structure</w:t>
+      </w:r>
+      <w:r>
+        <w:t xml:space="preserve"> </w:t>
+      </w:r>
+      <w:r>
+        <w:t xml:space="preserve">[24]</w:t>
+      </w:r>
+      <w:r>
+        <w:t xml:space="preserve"> </w:t>
+      </w:r>
+      <w:r>
+        <w:t xml:space="preserve">These models themselves are a reflection of the different goals and intentions of the research program from which they are developed. Models such as the niche</w:t>
+      </w:r>
+      <w:r>
+        <w:t xml:space="preserve"> </w:t>
+      </w:r>
+      <w:r>
+        <w:t xml:space="preserve">[25]</w:t>
+      </w:r>
+      <w:r>
+        <w:t xml:space="preserve"> </w:t>
+      </w:r>
+      <w:r>
+        <w:t xml:space="preserve">or cascade</w:t>
       </w:r>
       <w:r>
         <w:t xml:space="preserve"> </w:t>
@@ -3273,7 +3363,23 @@
         <w:t xml:space="preserve"> </w:t>
       </w:r>
       <w:r>
-        <w:t xml:space="preserve">or cascade</w:t>
+        <w:t xml:space="preserve">were developed with the intent of being used to understand the</w:t>
+      </w:r>
+      <w:r>
+        <w:t xml:space="preserve"> </w:t>
+      </w:r>
+      <w:r>
+        <w:rPr>
+          <w:iCs/>
+          <w:i/>
+        </w:rPr>
+        <w:t xml:space="preserve">structural</w:t>
+      </w:r>
+      <w:r>
+        <w:t xml:space="preserve"> </w:t>
+      </w:r>
+      <w:r>
+        <w:t xml:space="preserve">aspects of food webs, specifically how links are distributed amongst species in the community, whereas bayesian</w:t>
       </w:r>
       <w:r>
         <w:t xml:space="preserve"> </w:t>
@@ -3282,26 +3388,7 @@
         <w:t xml:space="preserve">[27]</w:t>
       </w:r>
       <w:r>
-        <w:t xml:space="preserve"> </w:t>
-      </w:r>
-      <w:r>
-        <w:t xml:space="preserve">were developed with the intent of being used to understand the</w:t>
-      </w:r>
-      <w:r>
-        <w:t xml:space="preserve"> </w:t>
-      </w:r>
-      <w:r>
-        <w:rPr>
-          <w:iCs/>
-          <w:i/>
-        </w:rPr>
-        <w:t xml:space="preserve">structural</w:t>
-      </w:r>
-      <w:r>
-        <w:t xml:space="preserve"> </w:t>
-      </w:r>
-      <w:r>
-        <w:t xml:space="preserve">aspects of food webs, specifically how links are distributed amongst species in the community, whereas bayesian</w:t>
+        <w:t xml:space="preserve">, trait hierarchy</w:t>
       </w:r>
       <w:r>
         <w:t xml:space="preserve"> </w:t>
@@ -3310,22 +3397,13 @@
         <w:t xml:space="preserve">[28]</w:t>
       </w:r>
       <w:r>
-        <w:t xml:space="preserve">, trait hierarchy</w:t>
+        <w:t xml:space="preserve">, and the log-ratio</w:t>
       </w:r>
       <w:r>
         <w:t xml:space="preserve"> </w:t>
       </w:r>
       <w:r>
         <w:t xml:space="preserve">[29]</w:t>
-      </w:r>
-      <w:r>
-        <w:t xml:space="preserve">, and the log-ratio</w:t>
-      </w:r>
-      <w:r>
-        <w:t xml:space="preserve"> </w:t>
-      </w:r>
-      <w:r>
-        <w:t xml:space="preserve">[30]</w:t>
       </w:r>
       <w:r>
         <w:t xml:space="preserve"> </w:t>
@@ -3477,7 +3555,7 @@
         <w:t xml:space="preserve"> </w:t>
       </w:r>
       <w:r>
-        <w:t xml:space="preserve">[just because two species can interact it does not mean that they will, 31]</w:t>
+        <w:t xml:space="preserve">[just because two species can interact it does not mean that they will, 30]</w:t>
       </w:r>
       <w:r>
         <w:t xml:space="preserve">.</w:t>
@@ -4203,7 +4281,7 @@
                     <w:jc w:val="center"/>
                   </w:pPr>
                   <w:r>
-                    <w:t xml:space="preserve">[32]</w:t>
+                    <w:t xml:space="preserve">[31]</w:t>
                   </w:r>
                 </w:p>
               </w:tc>
@@ -4948,7 +5026,7 @@
               <w:t xml:space="preserve"> </w:t>
             </w:r>
             <w:r>
-              <w:t xml:space="preserve">[23]</w:t>
+              <w:t xml:space="preserve">[32]</w:t>
             </w:r>
             <w:r>
               <w:t xml:space="preserve">. One of the main challenges when assessing the ability to retrieve pairwise interactions is that food webs are sparse (that means that there are few links given the number of species) and it is important that we are able to discern between a model that is able to correctly predict interactions that do (true positives) and not (true negatives) occur and one that is simply predicting a lack of interactions</w:t>
@@ -5160,7 +5238,7 @@
               <w:t xml:space="preserve"> </w:t>
             </w:r>
             <w:r>
-              <w:t xml:space="preserve">[18]</w:t>
+              <w:t xml:space="preserve">[16]</w:t>
             </w:r>
             <w:r>
               <w:t xml:space="preserve">) and a network realisation. (In a way the idea of predicting a metaweb vs realisation is what makes me hesitant to use the Mangal networks to test the structural models because do we even know what the Mangal networks represent and what the structural models are predicting…) Maybe also</w:t>
@@ -5169,7 +5247,7 @@
               <w:t xml:space="preserve"> </w:t>
             </w:r>
             <w:r>
-              <w:t xml:space="preserve">[31]</w:t>
+              <w:t xml:space="preserve">[30]</w:t>
             </w:r>
             <w:r>
               <w:t xml:space="preserve"> </w:t>
@@ -5272,7 +5350,7 @@
         <w:t xml:space="preserve"> </w:t>
       </w:r>
       <w:r>
-        <w:t xml:space="preserve">[17,35]</w:t>
+        <w:t xml:space="preserve">[15,35]</w:t>
       </w:r>
       <w:r>
         <w:t xml:space="preserve">, we are at risk of losing our ability to distinguish the wood from the tree - are we not (at least at times) concerned more with understanding ecosystem level processes than with needing to understand things</w:t>
@@ -5938,7 +6016,7 @@
               <w:jc w:val="left"/>
             </w:pPr>
             <w:r>
-              <w:t xml:space="preserve">network generator</w:t>
+              <w:t xml:space="preserve">topology generator</w:t>
             </w:r>
           </w:p>
         </w:tc>
@@ -7222,7 +7300,7 @@
       </w:r>
     </w:p>
     <w:bookmarkEnd w:id="78"/>
-    <w:bookmarkStart w:id="80" w:name="ref-proulxNetworkThinkingEcology2005"/>
+    <w:bookmarkStart w:id="80" w:name="ref-pringleUntanglingFoodWebs2020"/>
     <w:p>
       <w:pPr>
         <w:pStyle w:val="Bibliography"/>
@@ -7237,23 +7315,7 @@
         <w:t xml:space="preserve">	</w:t>
       </w:r>
       <w:r>
-        <w:t xml:space="preserve">Proulx, S.R.</w:t>
-      </w:r>
-      <w:r>
-        <w:t xml:space="preserve"> </w:t>
-      </w:r>
-      <w:r>
-        <w:rPr>
-          <w:iCs/>
-          <w:i/>
-        </w:rPr>
-        <w:t xml:space="preserve">et al.</w:t>
-      </w:r>
-      <w:r>
-        <w:t xml:space="preserve"> </w:t>
-      </w:r>
-      <w:r>
-        <w:t xml:space="preserve">(2005)</w:t>
+        <w:t xml:space="preserve">Pringle, R.M. (2020)</w:t>
       </w:r>
       <w:r>
         <w:t xml:space="preserve"> </w:t>
@@ -7263,31 +7325,54 @@
           <w:rPr>
             <w:rStyle w:val="Hyperlink"/>
           </w:rPr>
-          <w:t xml:space="preserve">Network thinking in ecology and evolution</w:t>
+          <w:t xml:space="preserve">Untangling</w:t>
+        </w:r>
+        <w:r>
+          <w:rPr>
+            <w:rStyle w:val="Hyperlink"/>
+          </w:rPr>
+          <w:t xml:space="preserve"> </w:t>
+        </w:r>
+        <w:r>
+          <w:rPr>
+            <w:rStyle w:val="Hyperlink"/>
+          </w:rPr>
+          <w:t xml:space="preserve">Food Webs</w:t>
         </w:r>
       </w:hyperlink>
       <w:r>
-        <w:t xml:space="preserve">.</w:t>
-      </w:r>
-      <w:r>
-        <w:t xml:space="preserve"> </w:t>
-      </w:r>
-      <w:r>
-        <w:rPr>
-          <w:iCs/>
-          <w:i/>
-        </w:rPr>
-        <w:t xml:space="preserve">Trends in Ecology &amp; Evolution</w:t>
-      </w:r>
-      <w:r>
-        <w:t xml:space="preserve"> </w:t>
-      </w:r>
-      <w:r>
-        <w:t xml:space="preserve">20, 345–353</w:t>
+        <w:t xml:space="preserve">. In</w:t>
+      </w:r>
+      <w:r>
+        <w:t xml:space="preserve"> </w:t>
+      </w:r>
+      <w:r>
+        <w:rPr>
+          <w:iCs/>
+          <w:i/>
+        </w:rPr>
+        <w:t xml:space="preserve">Untangling</w:t>
+      </w:r>
+      <w:r>
+        <w:rPr>
+          <w:iCs/>
+          <w:i/>
+        </w:rPr>
+        <w:t xml:space="preserve"> </w:t>
+      </w:r>
+      <w:r>
+        <w:rPr>
+          <w:iCs/>
+          <w:i/>
+        </w:rPr>
+        <w:t xml:space="preserve">Food Webs</w:t>
+      </w:r>
+      <w:r>
+        <w:t xml:space="preserve">, pp. 225–238, Princeton University Press</w:t>
       </w:r>
     </w:p>
     <w:bookmarkEnd w:id="80"/>
-    <w:bookmarkStart w:id="82" w:name="X539896ce86e228708f5963ceeaf0e82711f0c07"/>
+    <w:bookmarkStart w:id="81" w:name="ref-dunneNetworkStructureFood2006"/>
     <w:p>
       <w:pPr>
         <w:pStyle w:val="Bibliography"/>
@@ -7302,7 +7387,176 @@
         <w:t xml:space="preserve">	</w:t>
       </w:r>
       <w:r>
-        <w:t xml:space="preserve">Brimacombe, C.</w:t>
+        <w:t xml:space="preserve">Dunne, J.A. (2006) The</w:t>
+      </w:r>
+      <w:r>
+        <w:t xml:space="preserve"> </w:t>
+      </w:r>
+      <w:r>
+        <w:t xml:space="preserve">Network Structure</w:t>
+      </w:r>
+      <w:r>
+        <w:t xml:space="preserve"> </w:t>
+      </w:r>
+      <w:r>
+        <w:t xml:space="preserve">of</w:t>
+      </w:r>
+      <w:r>
+        <w:t xml:space="preserve"> </w:t>
+      </w:r>
+      <w:r>
+        <w:t xml:space="preserve">Food Webs</w:t>
+      </w:r>
+      <w:r>
+        <w:t xml:space="preserve">. In</w:t>
+      </w:r>
+      <w:r>
+        <w:t xml:space="preserve"> </w:t>
+      </w:r>
+      <w:r>
+        <w:rPr>
+          <w:iCs/>
+          <w:i/>
+        </w:rPr>
+        <w:t xml:space="preserve">Ecological networks:</w:t>
+      </w:r>
+      <w:r>
+        <w:rPr>
+          <w:iCs/>
+          <w:i/>
+        </w:rPr>
+        <w:t xml:space="preserve"> </w:t>
+      </w:r>
+      <w:r>
+        <w:rPr>
+          <w:iCs/>
+          <w:i/>
+        </w:rPr>
+        <w:t xml:space="preserve">Linking</w:t>
+      </w:r>
+      <w:r>
+        <w:rPr>
+          <w:iCs/>
+          <w:i/>
+        </w:rPr>
+        <w:t xml:space="preserve"> </w:t>
+      </w:r>
+      <w:r>
+        <w:rPr>
+          <w:iCs/>
+          <w:i/>
+        </w:rPr>
+        <w:t xml:space="preserve">structure and dynamics</w:t>
+      </w:r>
+      <w:r>
+        <w:t xml:space="preserve"> </w:t>
+      </w:r>
+      <w:r>
+        <w:t xml:space="preserve">(Dunne, J. A. and Pascual, M., eds), pp. 27–86, Oxford University Press</w:t>
+      </w:r>
+    </w:p>
+    <w:bookmarkEnd w:id="81"/>
+    <w:bookmarkStart w:id="83" w:name="Xe227781537312aad81566d289906b7942bbcf13"/>
+    <w:p>
+      <w:pPr>
+        <w:pStyle w:val="Bibliography"/>
+      </w:pPr>
+      <w:r>
+        <w:t xml:space="preserve">17.</w:t>
+      </w:r>
+      <w:r>
+        <w:t xml:space="preserve"> </w:t>
+      </w:r>
+      <w:r>
+        <w:t xml:space="preserve">	</w:t>
+      </w:r>
+      <w:r>
+        <w:t xml:space="preserve">Lindeman, R.L. (1942)</w:t>
+      </w:r>
+      <w:r>
+        <w:t xml:space="preserve"> </w:t>
+      </w:r>
+      <w:hyperlink r:id="rId82">
+        <w:r>
+          <w:rPr>
+            <w:rStyle w:val="Hyperlink"/>
+          </w:rPr>
+          <w:t xml:space="preserve">The</w:t>
+        </w:r>
+        <w:r>
+          <w:rPr>
+            <w:rStyle w:val="Hyperlink"/>
+          </w:rPr>
+          <w:t xml:space="preserve"> </w:t>
+        </w:r>
+        <w:r>
+          <w:rPr>
+            <w:rStyle w:val="Hyperlink"/>
+          </w:rPr>
+          <w:t xml:space="preserve">Trophic-Dynamic Aspect</w:t>
+        </w:r>
+        <w:r>
+          <w:rPr>
+            <w:rStyle w:val="Hyperlink"/>
+          </w:rPr>
+          <w:t xml:space="preserve"> </w:t>
+        </w:r>
+        <w:r>
+          <w:rPr>
+            <w:rStyle w:val="Hyperlink"/>
+          </w:rPr>
+          <w:t xml:space="preserve">of</w:t>
+        </w:r>
+        <w:r>
+          <w:rPr>
+            <w:rStyle w:val="Hyperlink"/>
+          </w:rPr>
+          <w:t xml:space="preserve"> </w:t>
+        </w:r>
+        <w:r>
+          <w:rPr>
+            <w:rStyle w:val="Hyperlink"/>
+          </w:rPr>
+          <w:t xml:space="preserve">Ecology</w:t>
+        </w:r>
+      </w:hyperlink>
+      <w:r>
+        <w:t xml:space="preserve">.</w:t>
+      </w:r>
+      <w:r>
+        <w:t xml:space="preserve"> </w:t>
+      </w:r>
+      <w:r>
+        <w:rPr>
+          <w:iCs/>
+          <w:i/>
+        </w:rPr>
+        <w:t xml:space="preserve">Ecology</w:t>
+      </w:r>
+      <w:r>
+        <w:t xml:space="preserve"> </w:t>
+      </w:r>
+      <w:r>
+        <w:t xml:space="preserve">23, 399–417</w:t>
+      </w:r>
+    </w:p>
+    <w:bookmarkEnd w:id="83"/>
+    <w:bookmarkStart w:id="85" w:name="Xaad5d089781464e09d30bec824bd68c468804d7"/>
+    <w:p>
+      <w:pPr>
+        <w:pStyle w:val="Bibliography"/>
+      </w:pPr>
+      <w:r>
+        <w:t xml:space="preserve">18.</w:t>
+      </w:r>
+      <w:r>
+        <w:t xml:space="preserve"> </w:t>
+      </w:r>
+      <w:r>
+        <w:t xml:space="preserve">	</w:t>
+      </w:r>
+      <w:r>
+        <w:t xml:space="preserve">Poisot, T.</w:t>
       </w:r>
       <w:r>
         <w:t xml:space="preserve"> </w:t>
@@ -7318,17 +7572,17 @@
         <w:t xml:space="preserve"> </w:t>
       </w:r>
       <w:r>
-        <w:t xml:space="preserve">(2023)</w:t>
-      </w:r>
-      <w:r>
-        <w:t xml:space="preserve"> </w:t>
-      </w:r>
-      <w:hyperlink r:id="rId81">
-        <w:r>
-          <w:rPr>
-            <w:rStyle w:val="Hyperlink"/>
-          </w:rPr>
-          <w:t xml:space="preserve">Shortcomings of reusing species interaction networks created by different sets of researchers</w:t>
+        <w:t xml:space="preserve">(2016)</w:t>
+      </w:r>
+      <w:r>
+        <w:t xml:space="preserve"> </w:t>
+      </w:r>
+      <w:hyperlink r:id="rId84">
+        <w:r>
+          <w:rPr>
+            <w:rStyle w:val="Hyperlink"/>
+          </w:rPr>
+          <w:t xml:space="preserve">The structure of probabilistic networks</w:t>
         </w:r>
       </w:hyperlink>
       <w:r>
@@ -7342,173 +7596,17 @@
           <w:iCs/>
           <w:i/>
         </w:rPr>
-        <w:t xml:space="preserve">PLOS Biology</w:t>
-      </w:r>
-      <w:r>
-        <w:t xml:space="preserve"> </w:t>
-      </w:r>
-      <w:r>
-        <w:t xml:space="preserve">21, e3002068</w:t>
-      </w:r>
-    </w:p>
-    <w:bookmarkEnd w:id="82"/>
-    <w:bookmarkStart w:id="84" w:name="ref-pringleUntanglingFoodWebs2020"/>
-    <w:p>
-      <w:pPr>
-        <w:pStyle w:val="Bibliography"/>
-      </w:pPr>
-      <w:r>
-        <w:t xml:space="preserve">17.</w:t>
-      </w:r>
-      <w:r>
-        <w:t xml:space="preserve"> </w:t>
-      </w:r>
-      <w:r>
-        <w:t xml:space="preserve">	</w:t>
-      </w:r>
-      <w:r>
-        <w:t xml:space="preserve">Pringle, R.M. (2020)</w:t>
-      </w:r>
-      <w:r>
-        <w:t xml:space="preserve"> </w:t>
-      </w:r>
-      <w:hyperlink r:id="rId83">
-        <w:r>
-          <w:rPr>
-            <w:rStyle w:val="Hyperlink"/>
-          </w:rPr>
-          <w:t xml:space="preserve">Untangling</w:t>
-        </w:r>
-        <w:r>
-          <w:rPr>
-            <w:rStyle w:val="Hyperlink"/>
-          </w:rPr>
-          <w:t xml:space="preserve"> </w:t>
-        </w:r>
-        <w:r>
-          <w:rPr>
-            <w:rStyle w:val="Hyperlink"/>
-          </w:rPr>
-          <w:t xml:space="preserve">Food Webs</w:t>
-        </w:r>
-      </w:hyperlink>
-      <w:r>
-        <w:t xml:space="preserve">. In</w:t>
-      </w:r>
-      <w:r>
-        <w:t xml:space="preserve"> </w:t>
-      </w:r>
-      <w:r>
-        <w:rPr>
-          <w:iCs/>
-          <w:i/>
-        </w:rPr>
-        <w:t xml:space="preserve">Untangling</w:t>
-      </w:r>
-      <w:r>
-        <w:rPr>
-          <w:iCs/>
-          <w:i/>
-        </w:rPr>
-        <w:t xml:space="preserve"> </w:t>
-      </w:r>
-      <w:r>
-        <w:rPr>
-          <w:iCs/>
-          <w:i/>
-        </w:rPr>
-        <w:t xml:space="preserve">Food Webs</w:t>
-      </w:r>
-      <w:r>
-        <w:t xml:space="preserve">, pp. 225–238, Princeton University Press</w:t>
-      </w:r>
-    </w:p>
-    <w:bookmarkEnd w:id="84"/>
-    <w:bookmarkStart w:id="85" w:name="ref-dunneNetworkStructureFood2006"/>
-    <w:p>
-      <w:pPr>
-        <w:pStyle w:val="Bibliography"/>
-      </w:pPr>
-      <w:r>
-        <w:t xml:space="preserve">18.</w:t>
-      </w:r>
-      <w:r>
-        <w:t xml:space="preserve"> </w:t>
-      </w:r>
-      <w:r>
-        <w:t xml:space="preserve">	</w:t>
-      </w:r>
-      <w:r>
-        <w:t xml:space="preserve">Dunne, J.A. (2006) The</w:t>
-      </w:r>
-      <w:r>
-        <w:t xml:space="preserve"> </w:t>
-      </w:r>
-      <w:r>
-        <w:t xml:space="preserve">Network Structure</w:t>
-      </w:r>
-      <w:r>
-        <w:t xml:space="preserve"> </w:t>
-      </w:r>
-      <w:r>
-        <w:t xml:space="preserve">of</w:t>
-      </w:r>
-      <w:r>
-        <w:t xml:space="preserve"> </w:t>
-      </w:r>
-      <w:r>
-        <w:t xml:space="preserve">Food Webs</w:t>
-      </w:r>
-      <w:r>
-        <w:t xml:space="preserve">. In</w:t>
-      </w:r>
-      <w:r>
-        <w:t xml:space="preserve"> </w:t>
-      </w:r>
-      <w:r>
-        <w:rPr>
-          <w:iCs/>
-          <w:i/>
-        </w:rPr>
-        <w:t xml:space="preserve">Ecological networks:</w:t>
-      </w:r>
-      <w:r>
-        <w:rPr>
-          <w:iCs/>
-          <w:i/>
-        </w:rPr>
-        <w:t xml:space="preserve"> </w:t>
-      </w:r>
-      <w:r>
-        <w:rPr>
-          <w:iCs/>
-          <w:i/>
-        </w:rPr>
-        <w:t xml:space="preserve">Linking</w:t>
-      </w:r>
-      <w:r>
-        <w:rPr>
-          <w:iCs/>
-          <w:i/>
-        </w:rPr>
-        <w:t xml:space="preserve"> </w:t>
-      </w:r>
-      <w:r>
-        <w:rPr>
-          <w:iCs/>
-          <w:i/>
-        </w:rPr>
-        <w:t xml:space="preserve">structure and dynamics</w:t>
-      </w:r>
-      <w:r>
-        <w:t xml:space="preserve"> </w:t>
-      </w:r>
-      <w:r>
-        <w:t xml:space="preserve">(Dunne, J. A. and Pascual, M., eds), pp. 27–86, Oxford University Press</w:t>
+        <w:t xml:space="preserve">Methods in Ecology and Evolution</w:t>
+      </w:r>
+      <w:r>
+        <w:t xml:space="preserve"> </w:t>
+      </w:r>
+      <w:r>
+        <w:t xml:space="preserve">7, 303–312</w:t>
       </w:r>
     </w:p>
     <w:bookmarkEnd w:id="85"/>
-    <w:bookmarkStart w:id="87" w:name="Xe227781537312aad81566d289906b7942bbcf13"/>
+    <w:bookmarkStart w:id="87" w:name="ref-berlowInteractionStrengthsFood2004"/>
     <w:p>
       <w:pPr>
         <w:pStyle w:val="Bibliography"/>
@@ -7523,7 +7621,23 @@
         <w:t xml:space="preserve">	</w:t>
       </w:r>
       <w:r>
-        <w:t xml:space="preserve">Lindeman, R.L. (1942)</w:t>
+        <w:t xml:space="preserve">Berlow, E.L.</w:t>
+      </w:r>
+      <w:r>
+        <w:t xml:space="preserve"> </w:t>
+      </w:r>
+      <w:r>
+        <w:rPr>
+          <w:iCs/>
+          <w:i/>
+        </w:rPr>
+        <w:t xml:space="preserve">et al.</w:t>
+      </w:r>
+      <w:r>
+        <w:t xml:space="preserve"> </w:t>
+      </w:r>
+      <w:r>
+        <w:t xml:space="preserve">(2004)</w:t>
       </w:r>
       <w:r>
         <w:t xml:space="preserve"> </w:t>
@@ -7533,43 +7647,7 @@
           <w:rPr>
             <w:rStyle w:val="Hyperlink"/>
           </w:rPr>
-          <w:t xml:space="preserve">The</w:t>
-        </w:r>
-        <w:r>
-          <w:rPr>
-            <w:rStyle w:val="Hyperlink"/>
-          </w:rPr>
-          <w:t xml:space="preserve"> </w:t>
-        </w:r>
-        <w:r>
-          <w:rPr>
-            <w:rStyle w:val="Hyperlink"/>
-          </w:rPr>
-          <w:t xml:space="preserve">Trophic-Dynamic Aspect</w:t>
-        </w:r>
-        <w:r>
-          <w:rPr>
-            <w:rStyle w:val="Hyperlink"/>
-          </w:rPr>
-          <w:t xml:space="preserve"> </w:t>
-        </w:r>
-        <w:r>
-          <w:rPr>
-            <w:rStyle w:val="Hyperlink"/>
-          </w:rPr>
-          <w:t xml:space="preserve">of</w:t>
-        </w:r>
-        <w:r>
-          <w:rPr>
-            <w:rStyle w:val="Hyperlink"/>
-          </w:rPr>
-          <w:t xml:space="preserve"> </w:t>
-        </w:r>
-        <w:r>
-          <w:rPr>
-            <w:rStyle w:val="Hyperlink"/>
-          </w:rPr>
-          <w:t xml:space="preserve">Ecology</w:t>
+          <w:t xml:space="preserve">Interaction strengths in food webs: Issues and opportunities</w:t>
         </w:r>
       </w:hyperlink>
       <w:r>
@@ -7583,17 +7661,17 @@
           <w:iCs/>
           <w:i/>
         </w:rPr>
-        <w:t xml:space="preserve">Ecology</w:t>
-      </w:r>
-      <w:r>
-        <w:t xml:space="preserve"> </w:t>
-      </w:r>
-      <w:r>
-        <w:t xml:space="preserve">23, 399–417</w:t>
+        <w:t xml:space="preserve">Journal of Animal Ecology</w:t>
+      </w:r>
+      <w:r>
+        <w:t xml:space="preserve"> </w:t>
+      </w:r>
+      <w:r>
+        <w:t xml:space="preserve">73, 585–598</w:t>
       </w:r>
     </w:p>
     <w:bookmarkEnd w:id="87"/>
-    <w:bookmarkStart w:id="89" w:name="Xaad5d089781464e09d30bec824bd68c468804d7"/>
+    <w:bookmarkStart w:id="89" w:name="ref-proulxNetworkThinkingEcology2005"/>
     <w:p>
       <w:pPr>
         <w:pStyle w:val="Bibliography"/>
@@ -7608,7 +7686,7 @@
         <w:t xml:space="preserve">	</w:t>
       </w:r>
       <w:r>
-        <w:t xml:space="preserve">Poisot, T.</w:t>
+        <w:t xml:space="preserve">Proulx, S.R.</w:t>
       </w:r>
       <w:r>
         <w:t xml:space="preserve"> </w:t>
@@ -7624,7 +7702,7 @@
         <w:t xml:space="preserve"> </w:t>
       </w:r>
       <w:r>
-        <w:t xml:space="preserve">(2016)</w:t>
+        <w:t xml:space="preserve">(2005)</w:t>
       </w:r>
       <w:r>
         <w:t xml:space="preserve"> </w:t>
@@ -7634,7 +7712,7 @@
           <w:rPr>
             <w:rStyle w:val="Hyperlink"/>
           </w:rPr>
-          <w:t xml:space="preserve">The structure of probabilistic networks</w:t>
+          <w:t xml:space="preserve">Network thinking in ecology and evolution</w:t>
         </w:r>
       </w:hyperlink>
       <w:r>
@@ -7648,17 +7726,17 @@
           <w:iCs/>
           <w:i/>
         </w:rPr>
-        <w:t xml:space="preserve">Methods in Ecology and Evolution</w:t>
-      </w:r>
-      <w:r>
-        <w:t xml:space="preserve"> </w:t>
-      </w:r>
-      <w:r>
-        <w:t xml:space="preserve">7, 303–312</w:t>
+        <w:t xml:space="preserve">Trends in Ecology &amp; Evolution</w:t>
+      </w:r>
+      <w:r>
+        <w:t xml:space="preserve"> </w:t>
+      </w:r>
+      <w:r>
+        <w:t xml:space="preserve">20, 345–353</w:t>
       </w:r>
     </w:p>
     <w:bookmarkEnd w:id="89"/>
-    <w:bookmarkStart w:id="91" w:name="ref-berlowInteractionStrengthsFood2004"/>
+    <w:bookmarkStart w:id="91" w:name="X539896ce86e228708f5963ceeaf0e82711f0c07"/>
     <w:p>
       <w:pPr>
         <w:pStyle w:val="Bibliography"/>
@@ -7673,7 +7751,7 @@
         <w:t xml:space="preserve">	</w:t>
       </w:r>
       <w:r>
-        <w:t xml:space="preserve">Berlow, E.L.</w:t>
+        <w:t xml:space="preserve">Brimacombe, C.</w:t>
       </w:r>
       <w:r>
         <w:t xml:space="preserve"> </w:t>
@@ -7689,7 +7767,7 @@
         <w:t xml:space="preserve"> </w:t>
       </w:r>
       <w:r>
-        <w:t xml:space="preserve">(2004)</w:t>
+        <w:t xml:space="preserve">(2023)</w:t>
       </w:r>
       <w:r>
         <w:t xml:space="preserve"> </w:t>
@@ -7699,7 +7777,7 @@
           <w:rPr>
             <w:rStyle w:val="Hyperlink"/>
           </w:rPr>
-          <w:t xml:space="preserve">Interaction strengths in food webs: Issues and opportunities</w:t>
+          <w:t xml:space="preserve">Shortcomings of reusing species interaction networks created by different sets of researchers</w:t>
         </w:r>
       </w:hyperlink>
       <w:r>
@@ -7713,17 +7791,17 @@
           <w:iCs/>
           <w:i/>
         </w:rPr>
-        <w:t xml:space="preserve">Journal of Animal Ecology</w:t>
-      </w:r>
-      <w:r>
-        <w:t xml:space="preserve"> </w:t>
-      </w:r>
-      <w:r>
-        <w:t xml:space="preserve">73, 585–598</w:t>
+        <w:t xml:space="preserve">PLOS Biology</w:t>
+      </w:r>
+      <w:r>
+        <w:t xml:space="preserve"> </w:t>
+      </w:r>
+      <w:r>
+        <w:t xml:space="preserve">21, e3002068</w:t>
       </w:r>
     </w:p>
     <w:bookmarkEnd w:id="91"/>
-    <w:bookmarkStart w:id="93" w:name="ref-cohenFoodWebsDimensionality1977"/>
+    <w:bookmarkStart w:id="93" w:name="ref-dunneCompilationNetworkAnalyses2008"/>
     <w:p>
       <w:pPr>
         <w:pStyle w:val="Bibliography"/>
@@ -7738,7 +7816,23 @@
         <w:t xml:space="preserve">	</w:t>
       </w:r>
       <w:r>
-        <w:t xml:space="preserve">Cohen, J.E. (1977)</w:t>
+        <w:t xml:space="preserve">Dunne, J.A.</w:t>
+      </w:r>
+      <w:r>
+        <w:t xml:space="preserve"> </w:t>
+      </w:r>
+      <w:r>
+        <w:rPr>
+          <w:iCs/>
+          <w:i/>
+        </w:rPr>
+        <w:t xml:space="preserve">et al.</w:t>
+      </w:r>
+      <w:r>
+        <w:t xml:space="preserve"> </w:t>
+      </w:r>
+      <w:r>
+        <w:t xml:space="preserve">(2008)</w:t>
       </w:r>
       <w:r>
         <w:t xml:space="preserve"> </w:t>
@@ -7748,7 +7842,43 @@
           <w:rPr>
             <w:rStyle w:val="Hyperlink"/>
           </w:rPr>
-          <w:t xml:space="preserve">Food webs and the dimensionality of trophic niche space</w:t>
+          <w:t xml:space="preserve">Compilation and</w:t>
+        </w:r>
+        <w:r>
+          <w:rPr>
+            <w:rStyle w:val="Hyperlink"/>
+          </w:rPr>
+          <w:t xml:space="preserve"> </w:t>
+        </w:r>
+        <w:r>
+          <w:rPr>
+            <w:rStyle w:val="Hyperlink"/>
+          </w:rPr>
+          <w:t xml:space="preserve">Network Analyses</w:t>
+        </w:r>
+        <w:r>
+          <w:rPr>
+            <w:rStyle w:val="Hyperlink"/>
+          </w:rPr>
+          <w:t xml:space="preserve"> </w:t>
+        </w:r>
+        <w:r>
+          <w:rPr>
+            <w:rStyle w:val="Hyperlink"/>
+          </w:rPr>
+          <w:t xml:space="preserve">of</w:t>
+        </w:r>
+        <w:r>
+          <w:rPr>
+            <w:rStyle w:val="Hyperlink"/>
+          </w:rPr>
+          <w:t xml:space="preserve"> </w:t>
+        </w:r>
+        <w:r>
+          <w:rPr>
+            <w:rStyle w:val="Hyperlink"/>
+          </w:rPr>
+          <w:t xml:space="preserve">Cambrian Food Webs</w:t>
         </w:r>
       </w:hyperlink>
       <w:r>
@@ -7762,17 +7892,17 @@
           <w:iCs/>
           <w:i/>
         </w:rPr>
-        <w:t xml:space="preserve">Proceedings of the National Academy of Sciences</w:t>
-      </w:r>
-      <w:r>
-        <w:t xml:space="preserve"> </w:t>
-      </w:r>
-      <w:r>
-        <w:t xml:space="preserve">74, 4533–4536</w:t>
+        <w:t xml:space="preserve">PLOS Biology</w:t>
+      </w:r>
+      <w:r>
+        <w:t xml:space="preserve"> </w:t>
+      </w:r>
+      <w:r>
+        <w:t xml:space="preserve">6, e102</w:t>
       </w:r>
     </w:p>
     <w:bookmarkEnd w:id="93"/>
-    <w:bookmarkStart w:id="95" w:name="ref-allesinaGeneralModelFood2008"/>
+    <w:bookmarkStart w:id="95" w:name="ref-yeakelCollapseEcologicalNetwork2014"/>
     <w:p>
       <w:pPr>
         <w:pStyle w:val="Bibliography"/>
@@ -7787,7 +7917,7 @@
         <w:t xml:space="preserve">	</w:t>
       </w:r>
       <w:r>
-        <w:t xml:space="preserve">Allesina, S.</w:t>
+        <w:t xml:space="preserve">Yeakel, J.D.</w:t>
       </w:r>
       <w:r>
         <w:t xml:space="preserve"> </w:t>
@@ -7803,7 +7933,7 @@
         <w:t xml:space="preserve"> </w:t>
       </w:r>
       <w:r>
-        <w:t xml:space="preserve">(2008)</w:t>
+        <w:t xml:space="preserve">(2014)</w:t>
       </w:r>
       <w:r>
         <w:t xml:space="preserve"> </w:t>
@@ -7813,7 +7943,7 @@
           <w:rPr>
             <w:rStyle w:val="Hyperlink"/>
           </w:rPr>
-          <w:t xml:space="preserve">A</w:t>
+          <w:t xml:space="preserve">Collapse of an ecological network in</w:t>
         </w:r>
         <w:r>
           <w:rPr>
@@ -7825,31 +7955,7 @@
           <w:rPr>
             <w:rStyle w:val="Hyperlink"/>
           </w:rPr>
-          <w:t xml:space="preserve">General Model</w:t>
-        </w:r>
-        <w:r>
-          <w:rPr>
-            <w:rStyle w:val="Hyperlink"/>
-          </w:rPr>
-          <w:t xml:space="preserve"> </w:t>
-        </w:r>
-        <w:r>
-          <w:rPr>
-            <w:rStyle w:val="Hyperlink"/>
-          </w:rPr>
-          <w:t xml:space="preserve">for</w:t>
-        </w:r>
-        <w:r>
-          <w:rPr>
-            <w:rStyle w:val="Hyperlink"/>
-          </w:rPr>
-          <w:t xml:space="preserve"> </w:t>
-        </w:r>
-        <w:r>
-          <w:rPr>
-            <w:rStyle w:val="Hyperlink"/>
-          </w:rPr>
-          <w:t xml:space="preserve">Food Web Structure</w:t>
+          <w:t xml:space="preserve">Ancient Egypt</w:t>
         </w:r>
       </w:hyperlink>
       <w:r>
@@ -7863,17 +7969,17 @@
           <w:iCs/>
           <w:i/>
         </w:rPr>
-        <w:t xml:space="preserve">Science</w:t>
-      </w:r>
-      <w:r>
-        <w:t xml:space="preserve"> </w:t>
-      </w:r>
-      <w:r>
-        <w:t xml:space="preserve">320, 658–661</w:t>
+        <w:t xml:space="preserve">PNAS</w:t>
+      </w:r>
+      <w:r>
+        <w:t xml:space="preserve"> </w:t>
+      </w:r>
+      <w:r>
+        <w:t xml:space="preserve">111, 14472–14477</w:t>
       </w:r>
     </w:p>
     <w:bookmarkEnd w:id="95"/>
-    <w:bookmarkStart w:id="97" w:name="ref-dunneCompilationNetworkAnalyses2008"/>
+    <w:bookmarkStart w:id="97" w:name="ref-caronTraitmatchingModelsPredict2024"/>
     <w:p>
       <w:pPr>
         <w:pStyle w:val="Bibliography"/>
@@ -7888,7 +7994,7 @@
         <w:t xml:space="preserve">	</w:t>
       </w:r>
       <w:r>
-        <w:t xml:space="preserve">Dunne, J.A.</w:t>
+        <w:t xml:space="preserve">Caron, D.</w:t>
       </w:r>
       <w:r>
         <w:t xml:space="preserve"> </w:t>
@@ -7904,7 +8010,7 @@
         <w:t xml:space="preserve"> </w:t>
       </w:r>
       <w:r>
-        <w:t xml:space="preserve">(2008)</w:t>
+        <w:t xml:space="preserve">(2024)</w:t>
       </w:r>
       <w:r>
         <w:t xml:space="preserve"> </w:t>
@@ -7914,43 +8020,7 @@
           <w:rPr>
             <w:rStyle w:val="Hyperlink"/>
           </w:rPr>
-          <w:t xml:space="preserve">Compilation and</w:t>
-        </w:r>
-        <w:r>
-          <w:rPr>
-            <w:rStyle w:val="Hyperlink"/>
-          </w:rPr>
-          <w:t xml:space="preserve"> </w:t>
-        </w:r>
-        <w:r>
-          <w:rPr>
-            <w:rStyle w:val="Hyperlink"/>
-          </w:rPr>
-          <w:t xml:space="preserve">Network Analyses</w:t>
-        </w:r>
-        <w:r>
-          <w:rPr>
-            <w:rStyle w:val="Hyperlink"/>
-          </w:rPr>
-          <w:t xml:space="preserve"> </w:t>
-        </w:r>
-        <w:r>
-          <w:rPr>
-            <w:rStyle w:val="Hyperlink"/>
-          </w:rPr>
-          <w:t xml:space="preserve">of</w:t>
-        </w:r>
-        <w:r>
-          <w:rPr>
-            <w:rStyle w:val="Hyperlink"/>
-          </w:rPr>
-          <w:t xml:space="preserve"> </w:t>
-        </w:r>
-        <w:r>
-          <w:rPr>
-            <w:rStyle w:val="Hyperlink"/>
-          </w:rPr>
-          <w:t xml:space="preserve">Cambrian Food Webs</w:t>
+          <w:t xml:space="preserve">Trait-matching models predict pairwise interactions across regions, not food web properties</w:t>
         </w:r>
       </w:hyperlink>
       <w:r>
@@ -7964,17 +8034,17 @@
           <w:iCs/>
           <w:i/>
         </w:rPr>
-        <w:t xml:space="preserve">PLOS Biology</w:t>
-      </w:r>
-      <w:r>
-        <w:t xml:space="preserve"> </w:t>
-      </w:r>
-      <w:r>
-        <w:t xml:space="preserve">6, e102</w:t>
+        <w:t xml:space="preserve">Global Ecology and Biogeography</w:t>
+      </w:r>
+      <w:r>
+        <w:t xml:space="preserve"> </w:t>
+      </w:r>
+      <w:r>
+        <w:t xml:space="preserve">33, e13807</w:t>
       </w:r>
     </w:p>
     <w:bookmarkEnd w:id="97"/>
-    <w:bookmarkStart w:id="99" w:name="ref-yeakelCollapseEcologicalNetwork2014"/>
+    <w:bookmarkStart w:id="99" w:name="ref-williamsSimpleRulesYield2000"/>
     <w:p>
       <w:pPr>
         <w:pStyle w:val="Bibliography"/>
@@ -7989,23 +8059,7 @@
         <w:t xml:space="preserve">	</w:t>
       </w:r>
       <w:r>
-        <w:t xml:space="preserve">Yeakel, J.D.</w:t>
-      </w:r>
-      <w:r>
-        <w:t xml:space="preserve"> </w:t>
-      </w:r>
-      <w:r>
-        <w:rPr>
-          <w:iCs/>
-          <w:i/>
-        </w:rPr>
-        <w:t xml:space="preserve">et al.</w:t>
-      </w:r>
-      <w:r>
-        <w:t xml:space="preserve"> </w:t>
-      </w:r>
-      <w:r>
-        <w:t xml:space="preserve">(2014)</w:t>
+        <w:t xml:space="preserve">Williams, R.J. and Martinez, N.D. (2000)</w:t>
       </w:r>
       <w:r>
         <w:t xml:space="preserve"> </w:t>
@@ -8015,19 +8069,7 @@
           <w:rPr>
             <w:rStyle w:val="Hyperlink"/>
           </w:rPr>
-          <w:t xml:space="preserve">Collapse of an ecological network in</w:t>
-        </w:r>
-        <w:r>
-          <w:rPr>
-            <w:rStyle w:val="Hyperlink"/>
-          </w:rPr>
-          <w:t xml:space="preserve"> </w:t>
-        </w:r>
-        <w:r>
-          <w:rPr>
-            <w:rStyle w:val="Hyperlink"/>
-          </w:rPr>
-          <w:t xml:space="preserve">Ancient Egypt</w:t>
+          <w:t xml:space="preserve">Simple rules yield complex food webs</w:t>
         </w:r>
       </w:hyperlink>
       <w:r>
@@ -8041,17 +8083,17 @@
           <w:iCs/>
           <w:i/>
         </w:rPr>
-        <w:t xml:space="preserve">PNAS</w:t>
-      </w:r>
-      <w:r>
-        <w:t xml:space="preserve"> </w:t>
-      </w:r>
-      <w:r>
-        <w:t xml:space="preserve">111, 14472–14477</w:t>
+        <w:t xml:space="preserve">Nature</w:t>
+      </w:r>
+      <w:r>
+        <w:t xml:space="preserve"> </w:t>
+      </w:r>
+      <w:r>
+        <w:t xml:space="preserve">404, 180–183</w:t>
       </w:r>
     </w:p>
     <w:bookmarkEnd w:id="99"/>
-    <w:bookmarkStart w:id="101" w:name="ref-williamsSimpleRulesYield2000"/>
+    <w:bookmarkStart w:id="100" w:name="ref-cohenCommunityFoodWebs1990"/>
     <w:p>
       <w:pPr>
         <w:pStyle w:val="Bibliography"/>
@@ -8066,17 +8108,144 @@
         <w:t xml:space="preserve">	</w:t>
       </w:r>
       <w:r>
-        <w:t xml:space="preserve">Williams, R.J. and Martinez, N.D. (2000)</w:t>
-      </w:r>
-      <w:r>
-        <w:t xml:space="preserve"> </w:t>
-      </w:r>
-      <w:hyperlink r:id="rId100">
-        <w:r>
-          <w:rPr>
-            <w:rStyle w:val="Hyperlink"/>
-          </w:rPr>
-          <w:t xml:space="preserve">Simple rules yield complex food webs</w:t>
+        <w:t xml:space="preserve">Cohen, J.E.</w:t>
+      </w:r>
+      <w:r>
+        <w:t xml:space="preserve"> </w:t>
+      </w:r>
+      <w:r>
+        <w:rPr>
+          <w:iCs/>
+          <w:i/>
+        </w:rPr>
+        <w:t xml:space="preserve">et al.</w:t>
+      </w:r>
+      <w:r>
+        <w:t xml:space="preserve"> </w:t>
+      </w:r>
+      <w:r>
+        <w:t xml:space="preserve">(1990)</w:t>
+      </w:r>
+      <w:r>
+        <w:t xml:space="preserve"> </w:t>
+      </w:r>
+      <w:r>
+        <w:rPr>
+          <w:iCs/>
+          <w:i/>
+        </w:rPr>
+        <w:t xml:space="preserve">Community</w:t>
+      </w:r>
+      <w:r>
+        <w:rPr>
+          <w:iCs/>
+          <w:i/>
+        </w:rPr>
+        <w:t xml:space="preserve"> </w:t>
+      </w:r>
+      <w:r>
+        <w:rPr>
+          <w:iCs/>
+          <w:i/>
+        </w:rPr>
+        <w:t xml:space="preserve">Food Webs</w:t>
+      </w:r>
+      <w:r>
+        <w:rPr>
+          <w:iCs/>
+          <w:i/>
+        </w:rPr>
+        <w:t xml:space="preserve">:</w:t>
+      </w:r>
+      <w:r>
+        <w:rPr>
+          <w:iCs/>
+          <w:i/>
+        </w:rPr>
+        <w:t xml:space="preserve"> </w:t>
+      </w:r>
+      <w:r>
+        <w:rPr>
+          <w:iCs/>
+          <w:i/>
+        </w:rPr>
+        <w:t xml:space="preserve">Data</w:t>
+      </w:r>
+      <w:r>
+        <w:rPr>
+          <w:iCs/>
+          <w:i/>
+        </w:rPr>
+        <w:t xml:space="preserve"> </w:t>
+      </w:r>
+      <w:r>
+        <w:rPr>
+          <w:iCs/>
+          <w:i/>
+        </w:rPr>
+        <w:t xml:space="preserve">and</w:t>
+      </w:r>
+      <w:r>
+        <w:rPr>
+          <w:iCs/>
+          <w:i/>
+        </w:rPr>
+        <w:t xml:space="preserve"> </w:t>
+      </w:r>
+      <w:r>
+        <w:rPr>
+          <w:iCs/>
+          <w:i/>
+        </w:rPr>
+        <w:t xml:space="preserve">Theory</w:t>
+      </w:r>
+      <w:r>
+        <w:t xml:space="preserve">, Springer-Verlag</w:t>
+      </w:r>
+    </w:p>
+    <w:bookmarkEnd w:id="100"/>
+    <w:bookmarkStart w:id="102" w:name="Xb1d8b6b275822be1886d160023287af73cce966"/>
+    <w:p>
+      <w:pPr>
+        <w:pStyle w:val="Bibliography"/>
+      </w:pPr>
+      <w:r>
+        <w:t xml:space="preserve">27.</w:t>
+      </w:r>
+      <w:r>
+        <w:t xml:space="preserve"> </w:t>
+      </w:r>
+      <w:r>
+        <w:t xml:space="preserve">	</w:t>
+      </w:r>
+      <w:r>
+        <w:t xml:space="preserve">Cirtwill, A.R.</w:t>
+      </w:r>
+      <w:r>
+        <w:t xml:space="preserve"> </w:t>
+      </w:r>
+      <w:r>
+        <w:rPr>
+          <w:iCs/>
+          <w:i/>
+        </w:rPr>
+        <w:t xml:space="preserve">et al.</w:t>
+      </w:r>
+      <w:r>
+        <w:t xml:space="preserve"> </w:t>
+      </w:r>
+      <w:r>
+        <w:t xml:space="preserve">(2019)</w:t>
+      </w:r>
+      <w:r>
+        <w:t xml:space="preserve"> </w:t>
+      </w:r>
+      <w:hyperlink r:id="rId101">
+        <w:r>
+          <w:rPr>
+            <w:rStyle w:val="Hyperlink"/>
+          </w:rPr>
+          <w:t xml:space="preserve">A quantitative framework for investigating the reliability of empirical network construction</w:t>
         </w:r>
       </w:hyperlink>
       <w:r>
@@ -8090,128 +8259,17 @@
           <w:iCs/>
           <w:i/>
         </w:rPr>
-        <w:t xml:space="preserve">Nature</w:t>
-      </w:r>
-      <w:r>
-        <w:t xml:space="preserve"> </w:t>
-      </w:r>
-      <w:r>
-        <w:t xml:space="preserve">404, 180–183</w:t>
-      </w:r>
-    </w:p>
-    <w:bookmarkEnd w:id="101"/>
-    <w:bookmarkStart w:id="102" w:name="ref-cohenCommunityFoodWebs1990"/>
-    <w:p>
-      <w:pPr>
-        <w:pStyle w:val="Bibliography"/>
-      </w:pPr>
-      <w:r>
-        <w:t xml:space="preserve">27.</w:t>
-      </w:r>
-      <w:r>
-        <w:t xml:space="preserve"> </w:t>
-      </w:r>
-      <w:r>
-        <w:t xml:space="preserve">	</w:t>
-      </w:r>
-      <w:r>
-        <w:t xml:space="preserve">Cohen, J.E.</w:t>
-      </w:r>
-      <w:r>
-        <w:t xml:space="preserve"> </w:t>
-      </w:r>
-      <w:r>
-        <w:rPr>
-          <w:iCs/>
-          <w:i/>
-        </w:rPr>
-        <w:t xml:space="preserve">et al.</w:t>
-      </w:r>
-      <w:r>
-        <w:t xml:space="preserve"> </w:t>
-      </w:r>
-      <w:r>
-        <w:t xml:space="preserve">(1990)</w:t>
-      </w:r>
-      <w:r>
-        <w:t xml:space="preserve"> </w:t>
-      </w:r>
-      <w:r>
-        <w:rPr>
-          <w:iCs/>
-          <w:i/>
-        </w:rPr>
-        <w:t xml:space="preserve">Community</w:t>
-      </w:r>
-      <w:r>
-        <w:rPr>
-          <w:iCs/>
-          <w:i/>
-        </w:rPr>
-        <w:t xml:space="preserve"> </w:t>
-      </w:r>
-      <w:r>
-        <w:rPr>
-          <w:iCs/>
-          <w:i/>
-        </w:rPr>
-        <w:t xml:space="preserve">Food Webs</w:t>
-      </w:r>
-      <w:r>
-        <w:rPr>
-          <w:iCs/>
-          <w:i/>
-        </w:rPr>
-        <w:t xml:space="preserve">:</w:t>
-      </w:r>
-      <w:r>
-        <w:rPr>
-          <w:iCs/>
-          <w:i/>
-        </w:rPr>
-        <w:t xml:space="preserve"> </w:t>
-      </w:r>
-      <w:r>
-        <w:rPr>
-          <w:iCs/>
-          <w:i/>
-        </w:rPr>
-        <w:t xml:space="preserve">Data</w:t>
-      </w:r>
-      <w:r>
-        <w:rPr>
-          <w:iCs/>
-          <w:i/>
-        </w:rPr>
-        <w:t xml:space="preserve"> </w:t>
-      </w:r>
-      <w:r>
-        <w:rPr>
-          <w:iCs/>
-          <w:i/>
-        </w:rPr>
-        <w:t xml:space="preserve">and</w:t>
-      </w:r>
-      <w:r>
-        <w:rPr>
-          <w:iCs/>
-          <w:i/>
-        </w:rPr>
-        <w:t xml:space="preserve"> </w:t>
-      </w:r>
-      <w:r>
-        <w:rPr>
-          <w:iCs/>
-          <w:i/>
-        </w:rPr>
-        <w:t xml:space="preserve">Theory</w:t>
-      </w:r>
-      <w:r>
-        <w:t xml:space="preserve">, Springer-Verlag</w:t>
+        <w:t xml:space="preserve">Methods in Ecology and Evolution</w:t>
+      </w:r>
+      <w:r>
+        <w:t xml:space="preserve"> </w:t>
+      </w:r>
+      <w:r>
+        <w:t xml:space="preserve">10, 902–911</w:t>
       </w:r>
     </w:p>
     <w:bookmarkEnd w:id="102"/>
-    <w:bookmarkStart w:id="104" w:name="Xb1d8b6b275822be1886d160023287af73cce966"/>
+    <w:bookmarkStart w:id="104" w:name="X0fb50f1746fa9d2b24f89ed5bfe6ae1a2f58cc2"/>
     <w:p>
       <w:pPr>
         <w:pStyle w:val="Bibliography"/>
@@ -8226,7 +8284,7 @@
         <w:t xml:space="preserve">	</w:t>
       </w:r>
       <w:r>
-        <w:t xml:space="preserve">Cirtwill, A.R.</w:t>
+        <w:t xml:space="preserve">Shaw, J.O.</w:t>
       </w:r>
       <w:r>
         <w:t xml:space="preserve"> </w:t>
@@ -8242,7 +8300,7 @@
         <w:t xml:space="preserve"> </w:t>
       </w:r>
       <w:r>
-        <w:t xml:space="preserve">(2019)</w:t>
+        <w:t xml:space="preserve">(2024)</w:t>
       </w:r>
       <w:r>
         <w:t xml:space="preserve"> </w:t>
@@ -8252,31 +8310,15 @@
           <w:rPr>
             <w:rStyle w:val="Hyperlink"/>
           </w:rPr>
-          <w:t xml:space="preserve">A quantitative framework for investigating the reliability of empirical network construction</w:t>
+          <w:t xml:space="preserve">A framework for reconstructing ancient food webs using functional trait data</w:t>
         </w:r>
       </w:hyperlink>
       <w:r>
-        <w:t xml:space="preserve">.</w:t>
-      </w:r>
-      <w:r>
-        <w:t xml:space="preserve"> </w:t>
-      </w:r>
-      <w:r>
-        <w:rPr>
-          <w:iCs/>
-          <w:i/>
-        </w:rPr>
-        <w:t xml:space="preserve">Methods in Ecology and Evolution</w:t>
-      </w:r>
-      <w:r>
-        <w:t xml:space="preserve"> </w:t>
-      </w:r>
-      <w:r>
-        <w:t xml:space="preserve">0</w:t>
+        <w:t xml:space="preserve">bioRxiv, 2024.01.30.578036</w:t>
       </w:r>
     </w:p>
     <w:bookmarkEnd w:id="104"/>
-    <w:bookmarkStart w:id="106" w:name="X0fb50f1746fa9d2b24f89ed5bfe6ae1a2f58cc2"/>
+    <w:bookmarkStart w:id="106" w:name="ref-rohrModelingFoodWebs2010"/>
     <w:p>
       <w:pPr>
         <w:pStyle w:val="Bibliography"/>
@@ -8291,7 +8333,7 @@
         <w:t xml:space="preserve">	</w:t>
       </w:r>
       <w:r>
-        <w:t xml:space="preserve">Shaw, J.O.</w:t>
+        <w:t xml:space="preserve">Rohr, R.P.</w:t>
       </w:r>
       <w:r>
         <w:t xml:space="preserve"> </w:t>
@@ -8307,7 +8349,7 @@
         <w:t xml:space="preserve"> </w:t>
       </w:r>
       <w:r>
-        <w:t xml:space="preserve">(2024)</w:t>
+        <w:t xml:space="preserve">(2010)</w:t>
       </w:r>
       <w:r>
         <w:t xml:space="preserve"> </w:t>
@@ -8317,15 +8359,64 @@
           <w:rPr>
             <w:rStyle w:val="Hyperlink"/>
           </w:rPr>
-          <w:t xml:space="preserve">A framework for reconstructing ancient food webs using functional trait data</w:t>
+          <w:t xml:space="preserve">Modeling</w:t>
+        </w:r>
+        <w:r>
+          <w:rPr>
+            <w:rStyle w:val="Hyperlink"/>
+          </w:rPr>
+          <w:t xml:space="preserve"> </w:t>
+        </w:r>
+        <w:r>
+          <w:rPr>
+            <w:rStyle w:val="Hyperlink"/>
+          </w:rPr>
+          <w:t xml:space="preserve">Food Webs</w:t>
+        </w:r>
+        <w:r>
+          <w:rPr>
+            <w:rStyle w:val="Hyperlink"/>
+          </w:rPr>
+          <w:t xml:space="preserve">:</w:t>
+        </w:r>
+        <w:r>
+          <w:rPr>
+            <w:rStyle w:val="Hyperlink"/>
+          </w:rPr>
+          <w:t xml:space="preserve"> </w:t>
+        </w:r>
+        <w:r>
+          <w:rPr>
+            <w:rStyle w:val="Hyperlink"/>
+          </w:rPr>
+          <w:t xml:space="preserve">Exploring Unexplained Structure Using Latent Traits</w:t>
+        </w:r>
+        <w:r>
+          <w:rPr>
+            <w:rStyle w:val="Hyperlink"/>
+          </w:rPr>
+          <w:t xml:space="preserve">.</w:t>
         </w:r>
       </w:hyperlink>
       <w:r>
-        <w:t xml:space="preserve">bioRxiv, 2024.01.30.578036</w:t>
+        <w:t xml:space="preserve"> </w:t>
+      </w:r>
+      <w:r>
+        <w:rPr>
+          <w:iCs/>
+          <w:i/>
+        </w:rPr>
+        <w:t xml:space="preserve">The American Naturalist</w:t>
+      </w:r>
+      <w:r>
+        <w:t xml:space="preserve"> </w:t>
+      </w:r>
+      <w:r>
+        <w:t xml:space="preserve">176, 170–177</w:t>
       </w:r>
     </w:p>
     <w:bookmarkEnd w:id="106"/>
-    <w:bookmarkStart w:id="108" w:name="ref-rohrModelingFoodWebs2010"/>
+    <w:bookmarkStart w:id="108" w:name="ref-poisotSpeciesWhyEcological2015"/>
     <w:p>
       <w:pPr>
         <w:pStyle w:val="Bibliography"/>
@@ -8340,7 +8431,7 @@
         <w:t xml:space="preserve">	</w:t>
       </w:r>
       <w:r>
-        <w:t xml:space="preserve">Rohr, R.P.</w:t>
+        <w:t xml:space="preserve">Poisot, T.</w:t>
       </w:r>
       <w:r>
         <w:t xml:space="preserve"> </w:t>
@@ -8356,7 +8447,7 @@
         <w:t xml:space="preserve"> </w:t>
       </w:r>
       <w:r>
-        <w:t xml:space="preserve">(2010)</w:t>
+        <w:t xml:space="preserve">(2015)</w:t>
       </w:r>
       <w:r>
         <w:t xml:space="preserve"> </w:t>
@@ -8366,64 +8457,31 @@
           <w:rPr>
             <w:rStyle w:val="Hyperlink"/>
           </w:rPr>
-          <w:t xml:space="preserve">Modeling</w:t>
-        </w:r>
-        <w:r>
-          <w:rPr>
-            <w:rStyle w:val="Hyperlink"/>
-          </w:rPr>
-          <w:t xml:space="preserve"> </w:t>
-        </w:r>
-        <w:r>
-          <w:rPr>
-            <w:rStyle w:val="Hyperlink"/>
-          </w:rPr>
-          <w:t xml:space="preserve">Food Webs</w:t>
-        </w:r>
-        <w:r>
-          <w:rPr>
-            <w:rStyle w:val="Hyperlink"/>
-          </w:rPr>
-          <w:t xml:space="preserve">:</w:t>
-        </w:r>
-        <w:r>
-          <w:rPr>
-            <w:rStyle w:val="Hyperlink"/>
-          </w:rPr>
-          <w:t xml:space="preserve"> </w:t>
-        </w:r>
-        <w:r>
-          <w:rPr>
-            <w:rStyle w:val="Hyperlink"/>
-          </w:rPr>
-          <w:t xml:space="preserve">Exploring Unexplained Structure Using Latent Traits</w:t>
-        </w:r>
-        <w:r>
-          <w:rPr>
-            <w:rStyle w:val="Hyperlink"/>
-          </w:rPr>
-          <w:t xml:space="preserve">.</w:t>
+          <w:t xml:space="preserve">Beyond species: Why ecological interaction networks vary through space and time</w:t>
         </w:r>
       </w:hyperlink>
       <w:r>
-        <w:t xml:space="preserve"> </w:t>
-      </w:r>
-      <w:r>
-        <w:rPr>
-          <w:iCs/>
-          <w:i/>
-        </w:rPr>
-        <w:t xml:space="preserve">The American Naturalist</w:t>
-      </w:r>
-      <w:r>
-        <w:t xml:space="preserve"> </w:t>
-      </w:r>
-      <w:r>
-        <w:t xml:space="preserve">176, 170–177</w:t>
+        <w:t xml:space="preserve">.</w:t>
+      </w:r>
+      <w:r>
+        <w:t xml:space="preserve"> </w:t>
+      </w:r>
+      <w:r>
+        <w:rPr>
+          <w:iCs/>
+          <w:i/>
+        </w:rPr>
+        <w:t xml:space="preserve">Oikos</w:t>
+      </w:r>
+      <w:r>
+        <w:t xml:space="preserve"> </w:t>
+      </w:r>
+      <w:r>
+        <w:t xml:space="preserve">124, 243–251</w:t>
       </w:r>
     </w:p>
     <w:bookmarkEnd w:id="108"/>
-    <w:bookmarkStart w:id="110" w:name="ref-poisotSpeciesWhyEcological2015"/>
+    <w:bookmarkStart w:id="110" w:name="ref-strydomGraphEmbeddingTransfer2023"/>
     <w:p>
       <w:pPr>
         <w:pStyle w:val="Bibliography"/>
@@ -8438,7 +8496,7 @@
         <w:t xml:space="preserve">	</w:t>
       </w:r>
       <w:r>
-        <w:t xml:space="preserve">Poisot, T.</w:t>
+        <w:t xml:space="preserve">Strydom, T.</w:t>
       </w:r>
       <w:r>
         <w:t xml:space="preserve"> </w:t>
@@ -8454,7 +8512,7 @@
         <w:t xml:space="preserve"> </w:t>
       </w:r>
       <w:r>
-        <w:t xml:space="preserve">(2015)</w:t>
+        <w:t xml:space="preserve">(2023)</w:t>
       </w:r>
       <w:r>
         <w:t xml:space="preserve"> </w:t>
@@ -8464,7 +8522,7 @@
           <w:rPr>
             <w:rStyle w:val="Hyperlink"/>
           </w:rPr>
-          <w:t xml:space="preserve">Beyond species: Why ecological interaction networks vary through space and time</w:t>
+          <w:t xml:space="preserve">Graph embedding and transfer learning can help predict potential species interaction networks despite data limitations</w:t>
         </w:r>
       </w:hyperlink>
       <w:r>
@@ -8478,17 +8536,17 @@
           <w:iCs/>
           <w:i/>
         </w:rPr>
-        <w:t xml:space="preserve">Oikos</w:t>
-      </w:r>
-      <w:r>
-        <w:t xml:space="preserve"> </w:t>
-      </w:r>
-      <w:r>
-        <w:t xml:space="preserve">124, 243–251</w:t>
+        <w:t xml:space="preserve">Methods in Ecology and Evolution</w:t>
+      </w:r>
+      <w:r>
+        <w:t xml:space="preserve"> </w:t>
+      </w:r>
+      <w:r>
+        <w:t xml:space="preserve">14, 2917–2930</w:t>
       </w:r>
     </w:p>
     <w:bookmarkEnd w:id="110"/>
-    <w:bookmarkStart w:id="112" w:name="ref-strydomGraphEmbeddingTransfer2023"/>
+    <w:bookmarkStart w:id="112" w:name="ref-allesinaGeneralModelFood2008"/>
     <w:p>
       <w:pPr>
         <w:pStyle w:val="Bibliography"/>
@@ -8503,7 +8561,7 @@
         <w:t xml:space="preserve">	</w:t>
       </w:r>
       <w:r>
-        <w:t xml:space="preserve">Strydom, T.</w:t>
+        <w:t xml:space="preserve">Allesina, S.</w:t>
       </w:r>
       <w:r>
         <w:t xml:space="preserve"> </w:t>
@@ -8519,7 +8577,7 @@
         <w:t xml:space="preserve"> </w:t>
       </w:r>
       <w:r>
-        <w:t xml:space="preserve">(2023)</w:t>
+        <w:t xml:space="preserve">(2008)</w:t>
       </w:r>
       <w:r>
         <w:t xml:space="preserve"> </w:t>
@@ -8529,7 +8587,43 @@
           <w:rPr>
             <w:rStyle w:val="Hyperlink"/>
           </w:rPr>
-          <w:t xml:space="preserve">Graph embedding and transfer learning can help predict potential species interaction networks despite data limitations</w:t>
+          <w:t xml:space="preserve">A</w:t>
+        </w:r>
+        <w:r>
+          <w:rPr>
+            <w:rStyle w:val="Hyperlink"/>
+          </w:rPr>
+          <w:t xml:space="preserve"> </w:t>
+        </w:r>
+        <w:r>
+          <w:rPr>
+            <w:rStyle w:val="Hyperlink"/>
+          </w:rPr>
+          <w:t xml:space="preserve">General Model</w:t>
+        </w:r>
+        <w:r>
+          <w:rPr>
+            <w:rStyle w:val="Hyperlink"/>
+          </w:rPr>
+          <w:t xml:space="preserve"> </w:t>
+        </w:r>
+        <w:r>
+          <w:rPr>
+            <w:rStyle w:val="Hyperlink"/>
+          </w:rPr>
+          <w:t xml:space="preserve">for</w:t>
+        </w:r>
+        <w:r>
+          <w:rPr>
+            <w:rStyle w:val="Hyperlink"/>
+          </w:rPr>
+          <w:t xml:space="preserve"> </w:t>
+        </w:r>
+        <w:r>
+          <w:rPr>
+            <w:rStyle w:val="Hyperlink"/>
+          </w:rPr>
+          <w:t xml:space="preserve">Food Web Structure</w:t>
         </w:r>
       </w:hyperlink>
       <w:r>
@@ -8543,13 +8637,13 @@
           <w:iCs/>
           <w:i/>
         </w:rPr>
-        <w:t xml:space="preserve">Methods in Ecology and Evolution</w:t>
-      </w:r>
-      <w:r>
-        <w:t xml:space="preserve"> </w:t>
-      </w:r>
-      <w:r>
-        <w:t xml:space="preserve">14, 2917–2930</w:t>
+        <w:t xml:space="preserve">Science</w:t>
+      </w:r>
+      <w:r>
+        <w:t xml:space="preserve"> </w:t>
+      </w:r>
+      <w:r>
+        <w:t xml:space="preserve">320, 658–661</w:t>
       </w:r>
     </w:p>
     <w:bookmarkEnd w:id="112"/>

</xml_diff>

<commit_message>
:sparkles: new concept fig
</commit_message>
<xml_diff>
--- a/docs/index.docx
+++ b/docs/index.docx
@@ -125,7 +125,7 @@
         <w:pStyle w:val="Date"/>
       </w:pPr>
       <w:r>
-        <w:t xml:space="preserve">2024-05-10</w:t>
+        <w:t xml:space="preserve">2024-05-13</w:t>
       </w:r>
     </w:p>
     <w:p>
@@ -2249,7 +2249,7 @@
                     <a:graphicData uri="http://schemas.openxmlformats.org/drawingml/2006/picture">
                       <pic:pic>
                         <pic:nvPicPr>
-                          <pic:cNvPr descr="images/concept.jpeg" id="22" name="Picture"/>
+                          <pic:cNvPr descr="images/concept_2.png" id="22" name="Picture"/>
                           <pic:cNvPicPr>
                             <a:picLocks noChangeArrowheads="1" noChangeAspect="1"/>
                           </pic:cNvPicPr>
@@ -2307,22 +2307,86 @@
               <w:t xml:space="preserve">’</w:t>
             </w:r>
             <w:r>
-              <w:t xml:space="preserve">. Panel A shows where the model families fall in the the context of being models that predict networks or models that predict interactions space. Panel B serves to highlight the characteristics one might like to</w:t>
+              <w:t xml:space="preserve">. Panel</w:t>
             </w:r>
             <w:r>
               <w:t xml:space="preserve"> </w:t>
             </w:r>
             <w:r>
+              <w:rPr>
+                <w:bCs/>
+                <w:b/>
+              </w:rPr>
+              <w:t xml:space="preserve">A</w:t>
+            </w:r>
+            <w:r>
+              <w:t xml:space="preserve"> </w:t>
+            </w:r>
+            <w:r>
+              <w:t xml:space="preserve">shows the many ways in which a food web can be defined and described at the node, edge, and even network level. Panel</w:t>
+            </w:r>
+            <w:r>
+              <w:t xml:space="preserve"> </w:t>
+            </w:r>
+            <w:r>
+              <w:rPr>
+                <w:bCs/>
+                <w:b/>
+              </w:rPr>
+              <w:t xml:space="preserve">B</w:t>
+            </w:r>
+            <w:r>
+              <w:t xml:space="preserve"> </w:t>
+            </w:r>
+            <w:r>
+              <w:t xml:space="preserve">(will) shows how the way in which we predict networks also limited and often focuses only only predicting the structure of a network (the final networks is parametrised by the expected structure of the network) or the interactions between species (the final network is determined by the behaviour of the nodes). These different models also encode different philosophies/hypotheses not only as to what determines how a network will look but also how the final network itself is encoded</w:t>
+            </w:r>
+            <w:r>
+              <w:t xml:space="preserve"> </w:t>
+            </w:r>
+            <w:r>
+              <w:rPr>
+                <w:iCs/>
+                <w:i/>
+              </w:rPr>
+              <w:t xml:space="preserve">i.e.,</w:t>
+            </w:r>
+            <w:r>
+              <w:t xml:space="preserve"> </w:t>
+            </w:r>
+            <w:r>
+              <w:t xml:space="preserve">its anatomy. (</w:t>
+            </w:r>
+            <w:r>
+              <w:rPr>
+                <w:iCs/>
+                <w:i/>
+              </w:rPr>
+              <w:t xml:space="preserve">aside:</w:t>
+            </w:r>
+            <w:r>
+              <w:t xml:space="preserve"> </w:t>
+            </w:r>
+            <w:r>
+              <w:t xml:space="preserve">there is the potential to either try and visually summarise how the different model families define a network (so repeating the motifs used in the ANATOMY panel) alternatively it would be cool to try and have a panel C that tries to quantify the different</w:t>
+            </w:r>
+            <w:r>
+              <w:t xml:space="preserve"> </w:t>
+            </w:r>
+            <w:r>
               <w:t xml:space="preserve">‘</w:t>
             </w:r>
             <w:r>
-              <w:t xml:space="preserve">test</w:t>
+              <w:t xml:space="preserve">data ingredients</w:t>
             </w:r>
             <w:r>
               <w:t xml:space="preserve">’</w:t>
             </w:r>
             <w:r>
-              <w:t xml:space="preserve">/benchmark for a model based on it being either a network or interaction predicting model</w:t>
+              <w:t xml:space="preserve"> </w:t>
+            </w:r>
+            <w:r>
+              <w:t xml:space="preserve">you would need to try and construct a network, this would probably be very visually overwhelming though…)</w:t>
             </w:r>
           </w:p>
           <w:bookmarkEnd w:id="23"/>
@@ -2388,7 +2452,21 @@
         <w:t xml:space="preserve"> </w:t>
       </w:r>
       <w:r>
-        <w:t xml:space="preserve">networks can be constructed at the population (the links between individuals), community (the links between species), or metacommunity (fluxes between locations) level. Even if one were to limit their scope to thinking of interaction networks only in terms of food webs at the community-level there are still many ways to define the various components of the network, one needs to understand the different intentions/assumptions that are made when a food web is constructed. Although the main intention of a food web is to capture and represent the feeding links between species there are many ways to define the nodes (</w:t>
+        <w:t xml:space="preserve">networks can be constructed at the population (the links between individuals), community (the links between species), or metacommunity (fluxes between locations) level. Even if one were to limit their scope to thinking of interaction networks only in terms of food webs at the community-level there are still many ways to define the various components of the network</w:t>
+      </w:r>
+      <w:r>
+        <w:t xml:space="preserve"> </w:t>
+      </w:r>
+      <w:hyperlink w:anchor="fig-concept">
+        <w:r>
+          <w:rPr>
+            <w:rStyle w:val="Hyperlink"/>
+          </w:rPr>
+          <w:t xml:space="preserve">Panel A of 1</w:t>
+        </w:r>
+      </w:hyperlink>
+      <w:r>
+        <w:t xml:space="preserve">, one needs to understand the different intentions/assumptions that are made when a food web is constructed. Although the main intention of a food web is to capture and represent the feeding links between species there are many ways to define the nodes (</w:t>
       </w:r>
       <w:r>
         <w:rPr>
@@ -3290,7 +3368,7 @@
         <w:t xml:space="preserve"> </w:t>
       </w:r>
       <w:r>
-        <w:t xml:space="preserve">of a food web am I interested in predicting, and what data is available. As shown in panel A of</w:t>
+        <w:t xml:space="preserve">of a food web am I interested in predicting, and what data is available. As shown in panel B of</w:t>
       </w:r>
       <w:r>
         <w:t xml:space="preserve"> </w:t>
@@ -3537,7 +3615,7 @@
           <w:rPr>
             <w:rStyle w:val="Hyperlink"/>
           </w:rPr>
-          <w:t xml:space="preserve">panel A of 1</w:t>
+          <w:t xml:space="preserve">panel B of 1</w:t>
         </w:r>
       </w:hyperlink>
       <w:r>
@@ -5827,21 +5905,7 @@
         </w:numPr>
       </w:pPr>
       <w:r>
-        <w:t xml:space="preserve">Close out with a call to action that we have models that predict networks very well and models that predict interactions very well but nothing that is doing well at predicting both - this is where we should be focusing our attention when it comes to furthering model development. (we need models that will fill the space in the top right quadrant of panel A in</w:t>
-      </w:r>
-      <w:r>
-        <w:t xml:space="preserve"> </w:t>
-      </w:r>
-      <w:hyperlink w:anchor="fig-concept">
-        <w:r>
-          <w:rPr>
-            <w:rStyle w:val="Hyperlink"/>
-          </w:rPr>
-          <w:t xml:space="preserve">Figure 1</w:t>
-        </w:r>
-      </w:hyperlink>
-      <w:r>
-        <w:t xml:space="preserve">)</w:t>
+        <w:t xml:space="preserve">Close out with a call to action that we have models that predict networks very well and models that predict interactions very well but nothing that is doing well at predicting both - this is where we should be focusing our attention when it comes to furthering model development.</w:t>
       </w:r>
     </w:p>
     <w:bookmarkStart w:id="47" w:name="downsampling"/>

</xml_diff>

<commit_message>
🧑‍🌾 I think thats as good as its going to get (for now)
</commit_message>
<xml_diff>
--- a/docs/index.docx
+++ b/docs/index.docx
@@ -2003,7 +2003,16 @@
         <w:pStyle w:val="FirstParagraph"/>
       </w:pPr>
       <w:r>
-        <w:t xml:space="preserve">At the heart of modern biodiversity science are a set of concepts about how biodiversity, community structure, productivity and asynchrony define the stability, resilience and dynamics of complex communities. Humanity relies on these complex communities for numerous functions and services and they are under multiple, simultaneous threats. With such formalisation, it is possible to model the relationships among biodiversity, community structure, productivity and asynchrony and how they define the stability, resilience and dynamics of complex communities.</w:t>
+        <w:t xml:space="preserve">At the heart of modern biodiversity science are a set of concepts about biodiversity, community structure, productivity, and asynchrony, and how they define the stability, resilience, and dynamics of complex communities. The use of species interaction networks provides a powerful abstraction that one can use to help quantify, conceptualise, and understand these concepts. However, network ecology has its own nuance and idiosyncrasies that not only provide a barrier to entry but causes dissonance even within the field</w:t>
+      </w:r>
+      <w:r>
+        <w:t xml:space="preserve"> </w:t>
+      </w:r>
+      <w:r>
+        <w:t xml:space="preserve">[1]</w:t>
+      </w:r>
+      <w:r>
+        <w:t xml:space="preserve">. This is perhaps particularly pervasive within the space of network prediction…</w:t>
       </w:r>
     </w:p>
     <w:p>
@@ -2011,7 +2020,7 @@
         <w:pStyle w:val="BodyText"/>
       </w:pPr>
       <w:r>
-        <w:t xml:space="preserve">One of the fundamental challenges that we are faced with in using and studying food webs is that there is a scarcity of</w:t>
+        <w:t xml:space="preserve">One of the fundamental challenges that we are faced with in using and studying interaction networks (and, within the context of this work, specifically food webs) is that there is a scarcity of</w:t>
       </w:r>
       <w:r>
         <w:t xml:space="preserve"> </w:t>
@@ -2035,7 +2044,7 @@
         <w:t xml:space="preserve"> </w:t>
       </w:r>
       <w:r>
-        <w:t xml:space="preserve">[1,2]</w:t>
+        <w:t xml:space="preserve">[2,3]</w:t>
       </w:r>
       <w:r>
         <w:t xml:space="preserve">. The difficulty of recording interactions in the field</w:t>
@@ -2044,7 +2053,7 @@
         <w:t xml:space="preserve"> </w:t>
       </w:r>
       <w:r>
-        <w:t xml:space="preserve">[3,4]</w:t>
+        <w:t xml:space="preserve">[4,5]</w:t>
       </w:r>
       <w:r>
         <w:t xml:space="preserve"> </w:t>
@@ -2066,10 +2075,19 @@
         <w:t xml:space="preserve"> </w:t>
       </w:r>
       <w:r>
-        <w:t xml:space="preserve">[5,6]</w:t>
-      </w:r>
-      <w:r>
-        <w:t xml:space="preserve">. Over the past decade, there has been a proliferation of tools and processes for characterising food webs, these models span a wide range of philosophies that rely on different approaches, data, and definitions, which ultimately determine how the food web is constructed. Although the development of these different models have carved out the path for constructing either synthetic, ecologically plausible networks or providing</w:t>
+        <w:t xml:space="preserve">[6,7]</w:t>
+      </w:r>
+      <w:r>
+        <w:t xml:space="preserve">. Over the past decade, there has been a proliferation of tools and processes for characterising food webs, these models span a wide range of philosophies that rely on different approaches, data, and definitions, which ultimately determine how the food web is constructed. Although the development of these different models have carved out the path for constructing either synthetic, ecologically plausible networks</w:t>
+      </w:r>
+      <w:r>
+        <w:t xml:space="preserve"> </w:t>
+      </w:r>
+      <w:r>
+        <w:t xml:space="preserve">[8]</w:t>
+      </w:r>
+      <w:r>
+        <w:t xml:space="preserve">, or providing</w:t>
       </w:r>
       <w:r>
         <w:t xml:space="preserve"> </w:t>
@@ -2093,7 +2111,7 @@
         <w:t xml:space="preserve"> </w:t>
       </w:r>
       <w:r>
-        <w:t xml:space="preserve">[7]</w:t>
+        <w:t xml:space="preserve">[9]</w:t>
       </w:r>
       <w:r>
         <w:t xml:space="preserve"> </w:t>
@@ -2105,7 +2123,7 @@
         <w:t xml:space="preserve"> </w:t>
       </w:r>
       <w:r>
-        <w:t xml:space="preserve">[8]</w:t>
+        <w:t xml:space="preserve">[10]</w:t>
       </w:r>
       <w:r>
         <w:t xml:space="preserve">. Most attempts that focus on comparing and contrasting models are focused on the same group of</w:t>
@@ -2124,7 +2142,7 @@
         <w:t xml:space="preserve"> </w:t>
       </w:r>
       <w:r>
-        <w:t xml:space="preserve">[9,10]</w:t>
+        <w:t xml:space="preserve">[11,12]</w:t>
       </w:r>
       <w:r>
         <w:t xml:space="preserve"> </w:t>
@@ -2136,7 +2154,7 @@
         <w:t xml:space="preserve"> </w:t>
       </w:r>
       <w:r>
-        <w:t xml:space="preserve">[11,12]</w:t>
+        <w:t xml:space="preserve">[13,14]</w:t>
       </w:r>
       <w:r>
         <w:t xml:space="preserve"> </w:t>
@@ -2148,7 +2166,7 @@
         <w:t xml:space="preserve"> </w:t>
       </w:r>
       <w:r>
-        <w:t xml:space="preserve">[13]</w:t>
+        <w:t xml:space="preserve">[15]</w:t>
       </w:r>
       <w:r>
         <w:t xml:space="preserve">. This will allow us to ensure the right models are being used to answer the right questions, particularly within the context of trying to accelerate cross-cutting research in the face of global change.</w:t>
@@ -2324,7 +2342,7 @@
               <w:t xml:space="preserve"> </w:t>
             </w:r>
             <w:r>
-              <w:t xml:space="preserve">(will) shows how the way in which we predict networks also limited and often focuses only only predicting the structure of a network (the final networks is parametrised by the expected structure of the network) or the interactions between species (the final network is determined by the behaviour of the nodes). These different models also encode different philosophies/hypotheses not only as to what determines how a network will look but also how the final network itself is encoded</w:t>
+              <w:t xml:space="preserve">(will) shows how the way in which we predict networks also limited and often focuses only only predicting the structure of a network (the final networks is parametrised by the expected structure of the network) or the interactions between species (the final network is determined by the behaviour of the nodes). These different models also encode different philosophies/hypotheses not only as to what determines how a network will look like but also how the final network itself is encoded</w:t>
             </w:r>
             <w:r>
               <w:t xml:space="preserve"> </w:t>
@@ -2431,7 +2449,7 @@
         <w:t xml:space="preserve"> </w:t>
       </w:r>
       <w:r>
-        <w:t xml:space="preserve">[14]</w:t>
+        <w:t xml:space="preserve">[16]</w:t>
       </w:r>
       <w:r>
         <w:t xml:space="preserve"> </w:t>
@@ -2597,7 +2615,7 @@
         <w:t xml:space="preserve"> </w:t>
       </w:r>
       <w:r>
-        <w:t xml:space="preserve">[15]</w:t>
+        <w:t xml:space="preserve">[17]</w:t>
       </w:r>
       <w:r>
         <w:t xml:space="preserve"> </w:t>
@@ -2609,7 +2627,7 @@
         <w:t xml:space="preserve"> </w:t>
       </w:r>
       <w:r>
-        <w:t xml:space="preserve">[16]</w:t>
+        <w:t xml:space="preserve">[18]</w:t>
       </w:r>
       <w:r>
         <w:t xml:space="preserve"> </w:t>
@@ -2621,7 +2639,7 @@
         <w:t xml:space="preserve"> </w:t>
       </w:r>
       <w:r>
-        <w:t xml:space="preserve">[17]</w:t>
+        <w:t xml:space="preserve">[19]</w:t>
       </w:r>
       <w:r>
         <w:t xml:space="preserve">. How we quantify links will influence the resulting structure of the network - and the inferences we will make thereof. For example taking a food web that consists of links representing</w:t>
@@ -2659,7 +2677,7 @@
         <w:t xml:space="preserve"> </w:t>
       </w:r>
       <w:r>
-        <w:t xml:space="preserve">[which quantifies how likely an interaction is to occur, 18]</w:t>
+        <w:t xml:space="preserve">[which quantifies how likely an interaction is to occur, 20]</w:t>
       </w:r>
       <w:r>
         <w:t xml:space="preserve"> </w:t>
@@ -2671,7 +2689,7 @@
         <w:t xml:space="preserve"> </w:t>
       </w:r>
       <w:r>
-        <w:t xml:space="preserve">[which quantifies the effect of one species on another, 19]</w:t>
+        <w:t xml:space="preserve">[which quantifies the effect of one species on another, 21]</w:t>
       </w:r>
       <w:r>
         <w:t xml:space="preserve">. Although there is a clear argument for moving away from a purely binary way of representing interactions (Banville, in prep) this of course also means that there is an additional layer to the interpretation these links.</w:t>
@@ -2716,7 +2734,7 @@
         <w:t xml:space="preserve"> </w:t>
       </w:r>
       <w:r>
-        <w:t xml:space="preserve">[20,21]</w:t>
+        <w:t xml:space="preserve">[22,23]</w:t>
       </w:r>
       <w:r>
         <w:t xml:space="preserve">. Here it may be meaningful to contextualise the different</w:t>
@@ -3010,7 +3028,7 @@
               <w:t xml:space="preserve"> </w:t>
             </w:r>
             <w:r>
-              <w:t xml:space="preserve">forbidden links 4]</w:t>
+              <w:t xml:space="preserve">forbidden links 5]</w:t>
             </w:r>
           </w:p>
           <w:p>
@@ -3310,7 +3328,7 @@
         <w:t xml:space="preserve"> </w:t>
       </w:r>
       <w:r>
-        <w:t xml:space="preserve">[22,23]</w:t>
+        <w:t xml:space="preserve">[24,25]</w:t>
       </w:r>
       <w:r>
         <w:t xml:space="preserve">, using pairwise interactions to understand species distributions [joint SDM ref] or even co-extinction risk [ref], a more structural approach to network construction affords one an opportunity to interrogate some of the more high-level mechanisms that are structuring networks (Box 2).</w:t>
@@ -3436,7 +3454,7 @@
         <w:t xml:space="preserve"> </w:t>
       </w:r>
       <w:r>
-        <w:t xml:space="preserve">[24]</w:t>
+        <w:t xml:space="preserve">[26]</w:t>
       </w:r>
       <w:r>
         <w:t xml:space="preserve">. These models themselves are a reflection of the different goals and intentions of the research program from which they are developed and are often</w:t>
@@ -3463,7 +3481,7 @@
         <w:t xml:space="preserve"> </w:t>
       </w:r>
       <w:r>
-        <w:t xml:space="preserve">[25]</w:t>
+        <w:t xml:space="preserve">[27]</w:t>
       </w:r>
       <w:r>
         <w:t xml:space="preserve"> </w:t>
@@ -3475,7 +3493,7 @@
         <w:t xml:space="preserve"> </w:t>
       </w:r>
       <w:r>
-        <w:t xml:space="preserve">[26]</w:t>
+        <w:t xml:space="preserve">[28]</w:t>
       </w:r>
       <w:r>
         <w:t xml:space="preserve"> </w:t>
@@ -3503,7 +3521,7 @@
         <w:t xml:space="preserve"> </w:t>
       </w:r>
       <w:r>
-        <w:t xml:space="preserve">[27]</w:t>
+        <w:t xml:space="preserve">[29]</w:t>
       </w:r>
       <w:r>
         <w:t xml:space="preserve"> </w:t>
@@ -3515,7 +3533,7 @@
         <w:t xml:space="preserve"> </w:t>
       </w:r>
       <w:r>
-        <w:t xml:space="preserve">[28]</w:t>
+        <w:t xml:space="preserve">[30]</w:t>
       </w:r>
       <w:r>
         <w:t xml:space="preserve"> </w:t>
@@ -3667,7 +3685,7 @@
         <w:t xml:space="preserve"> </w:t>
       </w:r>
       <w:r>
-        <w:t xml:space="preserve">[just because two species can interact it does not mean that they will, 29]</w:t>
+        <w:t xml:space="preserve">[just because two species can interact it does not mean that they will, 31]</w:t>
       </w:r>
       <w:r>
         <w:t xml:space="preserve">.</w:t>
@@ -4124,7 +4142,7 @@
                     <w:jc w:val="center"/>
                   </w:pPr>
                   <w:r>
-                    <w:t xml:space="preserve">[9]</w:t>
+                    <w:t xml:space="preserve">[11]</w:t>
                   </w:r>
                 </w:p>
               </w:tc>
@@ -4393,7 +4411,7 @@
                     <w:jc w:val="center"/>
                   </w:pPr>
                   <w:r>
-                    <w:t xml:space="preserve">[30]</w:t>
+                    <w:t xml:space="preserve">[32]</w:t>
                   </w:r>
                 </w:p>
               </w:tc>
@@ -4486,7 +4504,7 @@
                     <w:jc w:val="center"/>
                   </w:pPr>
                   <w:r>
-                    <w:t xml:space="preserve">[5]</w:t>
+                    <w:t xml:space="preserve">[6]</w:t>
                   </w:r>
                 </w:p>
               </w:tc>
@@ -4579,7 +4597,7 @@
                     <w:jc w:val="center"/>
                   </w:pPr>
                   <w:r>
-                    <w:t xml:space="preserve">[10]</w:t>
+                    <w:t xml:space="preserve">[12]</w:t>
                   </w:r>
                 </w:p>
               </w:tc>
@@ -5138,7 +5156,7 @@
               <w:t xml:space="preserve"> </w:t>
             </w:r>
             <w:r>
-              <w:t xml:space="preserve">[31]</w:t>
+              <w:t xml:space="preserve">[33]</w:t>
             </w:r>
             <w:r>
               <w:t xml:space="preserve">. One of the main challenges when assessing the ability to retrieve pairwise interactions is that food webs are sparse (that means that there are few links given the number of species) and it is important that we are able to discern between a model that is able to correctly predict interactions that do (true positives) and not (true negatives) occur and one that is simply predicting a lack of interactions</w:t>
@@ -5147,7 +5165,7 @@
               <w:t xml:space="preserve"> </w:t>
             </w:r>
             <w:r>
-              <w:t xml:space="preserve">[32]</w:t>
+              <w:t xml:space="preserve">[34]</w:t>
             </w:r>
             <w:r>
               <w:t xml:space="preserve">.</w:t>
@@ -5232,7 +5250,7 @@
                     <w:t xml:space="preserve"> </w:t>
                   </w:r>
                   <w:r>
-                    <w:t xml:space="preserve">[33]</w:t>
+                    <w:t xml:space="preserve">[35]</w:t>
                   </w:r>
                   <w:r>
                     <w:t xml:space="preserve">.</w:t>
@@ -5366,7 +5384,7 @@
               <w:t xml:space="preserve"> </w:t>
             </w:r>
             <w:r>
-              <w:t xml:space="preserve">[16]</w:t>
+              <w:t xml:space="preserve">[18]</w:t>
             </w:r>
             <w:r>
               <w:t xml:space="preserve">) and a network realisation. (In a way the idea of predicting a metaweb vs realisation is what makes me hesitant to use the Mangal networks to test the structural models because do we even know what the Mangal networks represent and what the structural models are predicting…) Maybe also</w:t>
@@ -5375,7 +5393,7 @@
               <w:t xml:space="preserve"> </w:t>
             </w:r>
             <w:r>
-              <w:t xml:space="preserve">[29]</w:t>
+              <w:t xml:space="preserve">[31]</w:t>
             </w:r>
             <w:r>
               <w:t xml:space="preserve"> </w:t>
@@ -5414,7 +5432,7 @@
               <w:t xml:space="preserve"> </w:t>
             </w:r>
             <w:r>
-              <w:t xml:space="preserve">[13]</w:t>
+              <w:t xml:space="preserve">[15]</w:t>
             </w:r>
             <w:r>
               <w:t xml:space="preserve"> </w:t>
@@ -5506,7 +5524,7 @@
         <w:t xml:space="preserve"> </w:t>
       </w:r>
       <w:r>
-        <w:t xml:space="preserve">[15,34]</w:t>
+        <w:t xml:space="preserve">[17,36]</w:t>
       </w:r>
       <w:r>
         <w:t xml:space="preserve">, we are at risk of losing our ability to distinguish the wood from the tree - are we not (at least at times) concerned more with understanding ecosystem level processes than with needing to understand things</w:t>
@@ -5656,7 +5674,7 @@
         <w:t xml:space="preserve"> </w:t>
       </w:r>
       <w:r>
-        <w:t xml:space="preserve">[9]</w:t>
+        <w:t xml:space="preserve">[11]</w:t>
       </w:r>
       <w:r>
         <w:t xml:space="preserve"> </w:t>
@@ -5719,7 +5737,7 @@
         <w:t xml:space="preserve"> </w:t>
       </w:r>
       <w:r>
-        <w:t xml:space="preserve">[34]</w:t>
+        <w:t xml:space="preserve">[36]</w:t>
       </w:r>
       <w:r>
         <w:t xml:space="preserve"> </w:t>
@@ -5780,7 +5798,7 @@
         <w:t xml:space="preserve"> </w:t>
       </w:r>
       <w:r>
-        <w:t xml:space="preserve">[13]</w:t>
+        <w:t xml:space="preserve">[15]</w:t>
       </w:r>
       <w:r>
         <w:t xml:space="preserve"> </w:t>
@@ -5792,7 +5810,7 @@
         <w:t xml:space="preserve"> </w:t>
       </w:r>
       <w:r>
-        <w:t xml:space="preserve">[35]</w:t>
+        <w:t xml:space="preserve">[37]</w:t>
       </w:r>
       <w:r>
         <w:t xml:space="preserve"> </w:t>
@@ -5856,7 +5874,7 @@
         <w:t xml:space="preserve"> </w:t>
       </w:r>
       <w:r>
-        <w:t xml:space="preserve">[36]</w:t>
+        <w:t xml:space="preserve">[38]</w:t>
       </w:r>
     </w:p>
     <w:p>
@@ -5894,7 +5912,7 @@
         <w:t xml:space="preserve"> </w:t>
       </w:r>
       <w:r>
-        <w:t xml:space="preserve">[32]</w:t>
+        <w:t xml:space="preserve">[34]</w:t>
       </w:r>
     </w:p>
     <w:p>
@@ -5944,7 +5962,7 @@
         <w:t xml:space="preserve"> </w:t>
       </w:r>
       <w:r>
-        <w:t xml:space="preserve">[6]</w:t>
+        <w:t xml:space="preserve">[7]</w:t>
       </w:r>
     </w:p>
     <w:p>
@@ -5961,7 +5979,7 @@
         <w:t xml:space="preserve"> </w:t>
       </w:r>
       <w:r>
-        <w:t xml:space="preserve">[37]</w:t>
+        <w:t xml:space="preserve">[39]</w:t>
       </w:r>
     </w:p>
     <w:p>
@@ -6003,7 +6021,7 @@
         </w:numPr>
       </w:pPr>
       <w:r>
-        <w:t xml:space="preserve">[38]</w:t>
+        <w:t xml:space="preserve">[40]</w:t>
       </w:r>
     </w:p>
     <w:p>
@@ -6041,7 +6059,7 @@
         <w:t xml:space="preserve"> </w:t>
       </w:r>
       <w:r>
-        <w:t xml:space="preserve">[39]</w:t>
+        <w:t xml:space="preserve">[41]</w:t>
       </w:r>
       <w:r>
         <w:t xml:space="preserve"> </w:t>
@@ -6053,7 +6071,7 @@
         <w:t xml:space="preserve"> </w:t>
       </w:r>
       <w:r>
-        <w:t xml:space="preserve">[40]</w:t>
+        <w:t xml:space="preserve">[42]</w:t>
       </w:r>
       <w:r>
         <w:t xml:space="preserve">. Although deciding exactly what measure might actually be driving differences between local networks and the regional metaweb might not be that simple</w:t>
@@ -6062,7 +6080,7 @@
         <w:t xml:space="preserve"> </w:t>
       </w:r>
       <w:r>
-        <w:t xml:space="preserve">[41]</w:t>
+        <w:t xml:space="preserve">[43]</w:t>
       </w:r>
       <w:r>
         <w:t xml:space="preserve">.</w:t>
@@ -6480,7 +6498,7 @@
       </w:r>
     </w:p>
     <w:bookmarkEnd w:id="50"/>
-    <w:bookmarkStart w:id="130" w:name="references"/>
+    <w:bookmarkStart w:id="133" w:name="references"/>
     <w:p>
       <w:pPr>
         <w:pStyle w:val="Heading2"/>
@@ -6489,8 +6507,8 @@
         <w:t xml:space="preserve">References</w:t>
       </w:r>
     </w:p>
-    <w:bookmarkStart w:id="129" w:name="refs"/>
-    <w:bookmarkStart w:id="52" w:name="ref-hortalSevenShortfallsThat2015"/>
+    <w:bookmarkStart w:id="132" w:name="refs"/>
+    <w:bookmarkStart w:id="51" w:name="ref-dormannRisePossibleFall2023"/>
     <w:p>
       <w:pPr>
         <w:pStyle w:val="Bibliography"/>
@@ -6505,6 +6523,108 @@
         <w:t xml:space="preserve">	</w:t>
       </w:r>
       <w:r>
+        <w:t xml:space="preserve">Dormann, C.F. (2023) The rise, and possible fall, of network ecology. In</w:t>
+      </w:r>
+      <w:r>
+        <w:t xml:space="preserve"> </w:t>
+      </w:r>
+      <w:r>
+        <w:rPr>
+          <w:iCs/>
+          <w:i/>
+        </w:rPr>
+        <w:t xml:space="preserve">Defining</w:t>
+      </w:r>
+      <w:r>
+        <w:rPr>
+          <w:iCs/>
+          <w:i/>
+        </w:rPr>
+        <w:t xml:space="preserve"> </w:t>
+      </w:r>
+      <w:r>
+        <w:rPr>
+          <w:iCs/>
+          <w:i/>
+        </w:rPr>
+        <w:t xml:space="preserve">Agroecology</w:t>
+      </w:r>
+      <w:r>
+        <w:rPr>
+          <w:iCs/>
+          <w:i/>
+        </w:rPr>
+        <w:t xml:space="preserve"> </w:t>
+      </w:r>
+      <w:r>
+        <w:rPr>
+          <w:iCs/>
+          <w:i/>
+        </w:rPr>
+        <w:t xml:space="preserve">–</w:t>
+      </w:r>
+      <w:r>
+        <w:rPr>
+          <w:iCs/>
+          <w:i/>
+        </w:rPr>
+        <w:t xml:space="preserve"> </w:t>
+      </w:r>
+      <w:r>
+        <w:rPr>
+          <w:iCs/>
+          <w:i/>
+        </w:rPr>
+        <w:t xml:space="preserve">A Festschrift</w:t>
+      </w:r>
+      <w:r>
+        <w:rPr>
+          <w:iCs/>
+          <w:i/>
+        </w:rPr>
+        <w:t xml:space="preserve"> </w:t>
+      </w:r>
+      <w:r>
+        <w:rPr>
+          <w:iCs/>
+          <w:i/>
+        </w:rPr>
+        <w:t xml:space="preserve">for</w:t>
+      </w:r>
+      <w:r>
+        <w:rPr>
+          <w:iCs/>
+          <w:i/>
+        </w:rPr>
+        <w:t xml:space="preserve"> </w:t>
+      </w:r>
+      <w:r>
+        <w:rPr>
+          <w:iCs/>
+          <w:i/>
+        </w:rPr>
+        <w:t xml:space="preserve">Teja Tscharntke</w:t>
+      </w:r>
+      <w:r>
+        <w:t xml:space="preserve">, pp. 143–159., Tredition</w:t>
+      </w:r>
+    </w:p>
+    <w:bookmarkEnd w:id="51"/>
+    <w:bookmarkStart w:id="53" w:name="ref-hortalSevenShortfallsThat2015"/>
+    <w:p>
+      <w:pPr>
+        <w:pStyle w:val="Bibliography"/>
+      </w:pPr>
+      <w:r>
+        <w:t xml:space="preserve">2.</w:t>
+      </w:r>
+      <w:r>
+        <w:t xml:space="preserve"> </w:t>
+      </w:r>
+      <w:r>
+        <w:t xml:space="preserve">	</w:t>
+      </w:r>
+      <w:r>
         <w:t xml:space="preserve">Hortal, J.</w:t>
       </w:r>
       <w:r>
@@ -6526,7 +6646,7 @@
       <w:r>
         <w:t xml:space="preserve"> </w:t>
       </w:r>
-      <w:hyperlink r:id="rId51">
+      <w:hyperlink r:id="rId52">
         <w:r>
           <w:rPr>
             <w:rStyle w:val="Hyperlink"/>
@@ -6614,14 +6734,14 @@
         <w:t xml:space="preserve">46, 523–549</w:t>
       </w:r>
     </w:p>
-    <w:bookmarkEnd w:id="52"/>
-    <w:bookmarkStart w:id="54" w:name="ref-poisotGlobalKnowledgeGaps2021"/>
+    <w:bookmarkEnd w:id="53"/>
+    <w:bookmarkStart w:id="55" w:name="ref-poisotGlobalKnowledgeGaps2021"/>
     <w:p>
       <w:pPr>
         <w:pStyle w:val="Bibliography"/>
       </w:pPr>
       <w:r>
-        <w:t xml:space="preserve">2.</w:t>
+        <w:t xml:space="preserve">3.</w:t>
       </w:r>
       <w:r>
         <w:t xml:space="preserve"> </w:t>
@@ -6651,7 +6771,7 @@
       <w:r>
         <w:t xml:space="preserve"> </w:t>
       </w:r>
-      <w:hyperlink r:id="rId53">
+      <w:hyperlink r:id="rId54">
         <w:r>
           <w:rPr>
             <w:rStyle w:val="Hyperlink"/>
@@ -6679,14 +6799,14 @@
         <w:t xml:space="preserve">n/a</w:t>
       </w:r>
     </w:p>
-    <w:bookmarkEnd w:id="54"/>
-    <w:bookmarkStart w:id="56" w:name="Xf53c03f1c3fea4e4289657cbb0682f5f23e8b1d"/>
+    <w:bookmarkEnd w:id="55"/>
+    <w:bookmarkStart w:id="57" w:name="Xf53c03f1c3fea4e4289657cbb0682f5f23e8b1d"/>
     <w:p>
       <w:pPr>
         <w:pStyle w:val="Bibliography"/>
       </w:pPr>
       <w:r>
-        <w:t xml:space="preserve">3.</w:t>
+        <w:t xml:space="preserve">4.</w:t>
       </w:r>
       <w:r>
         <w:t xml:space="preserve"> </w:t>
@@ -6700,7 +6820,7 @@
       <w:r>
         <w:t xml:space="preserve"> </w:t>
       </w:r>
-      <w:hyperlink r:id="rId55">
+      <w:hyperlink r:id="rId56">
         <w:r>
           <w:rPr>
             <w:rStyle w:val="Hyperlink"/>
@@ -6740,14 +6860,14 @@
         <w:t xml:space="preserve">14, e1002559</w:t>
       </w:r>
     </w:p>
-    <w:bookmarkEnd w:id="56"/>
-    <w:bookmarkStart w:id="58" w:name="X2d6834cb08966b7d5da0c61c80079bb46b07a34"/>
+    <w:bookmarkEnd w:id="57"/>
+    <w:bookmarkStart w:id="59" w:name="X2d6834cb08966b7d5da0c61c80079bb46b07a34"/>
     <w:p>
       <w:pPr>
         <w:pStyle w:val="Bibliography"/>
       </w:pPr>
       <w:r>
-        <w:t xml:space="preserve">4.</w:t>
+        <w:t xml:space="preserve">5.</w:t>
       </w:r>
       <w:r>
         <w:t xml:space="preserve"> </w:t>
@@ -6777,7 +6897,7 @@
       <w:r>
         <w:t xml:space="preserve"> </w:t>
       </w:r>
-      <w:hyperlink r:id="rId57">
+      <w:hyperlink r:id="rId58">
         <w:r>
           <w:rPr>
             <w:rStyle w:val="Hyperlink"/>
@@ -6786,14 +6906,14 @@
         </w:r>
       </w:hyperlink>
     </w:p>
-    <w:bookmarkEnd w:id="58"/>
-    <w:bookmarkStart w:id="60" w:name="X9a5602d39772ae027b885bf5c9cb3d36ba71c0c"/>
+    <w:bookmarkEnd w:id="59"/>
+    <w:bookmarkStart w:id="61" w:name="X9a5602d39772ae027b885bf5c9cb3d36ba71c0c"/>
     <w:p>
       <w:pPr>
         <w:pStyle w:val="Bibliography"/>
       </w:pPr>
       <w:r>
-        <w:t xml:space="preserve">5.</w:t>
+        <w:t xml:space="preserve">6.</w:t>
       </w:r>
       <w:r>
         <w:t xml:space="preserve"> </w:t>
@@ -6823,7 +6943,7 @@
       <w:r>
         <w:t xml:space="preserve"> </w:t>
       </w:r>
-      <w:hyperlink r:id="rId59">
+      <w:hyperlink r:id="rId60">
         <w:r>
           <w:rPr>
             <w:rStyle w:val="Hyperlink"/>
@@ -6851,14 +6971,14 @@
         <w:t xml:space="preserve">30, 347–356</w:t>
       </w:r>
     </w:p>
-    <w:bookmarkEnd w:id="60"/>
-    <w:bookmarkStart w:id="62" w:name="ref-strydomRoadmapPredictingSpecies2021"/>
+    <w:bookmarkEnd w:id="61"/>
+    <w:bookmarkStart w:id="63" w:name="ref-strydomRoadmapPredictingSpecies2021"/>
     <w:p>
       <w:pPr>
         <w:pStyle w:val="Bibliography"/>
       </w:pPr>
       <w:r>
-        <w:t xml:space="preserve">6.</w:t>
+        <w:t xml:space="preserve">7.</w:t>
       </w:r>
       <w:r>
         <w:t xml:space="preserve"> </w:t>
@@ -6888,7 +7008,7 @@
       <w:r>
         <w:t xml:space="preserve"> </w:t>
       </w:r>
-      <w:hyperlink r:id="rId61">
+      <w:hyperlink r:id="rId62">
         <w:r>
           <w:rPr>
             <w:rStyle w:val="Hyperlink"/>
@@ -6916,14 +7036,14 @@
         <w:t xml:space="preserve">376, 20210063</w:t>
       </w:r>
     </w:p>
-    <w:bookmarkEnd w:id="62"/>
-    <w:bookmarkStart w:id="64" w:name="ref-strydomFoodWebReconstruction2022"/>
+    <w:bookmarkEnd w:id="63"/>
+    <w:bookmarkStart w:id="65" w:name="ref-poisotSyntheticDatasetsCommunity2016"/>
     <w:p>
       <w:pPr>
         <w:pStyle w:val="Bibliography"/>
       </w:pPr>
       <w:r>
-        <w:t xml:space="preserve">7.</w:t>
+        <w:t xml:space="preserve">8.</w:t>
       </w:r>
       <w:r>
         <w:t xml:space="preserve"> </w:t>
@@ -6932,6 +7052,71 @@
         <w:t xml:space="preserve">	</w:t>
       </w:r>
       <w:r>
+        <w:t xml:space="preserve">Poisot, T.</w:t>
+      </w:r>
+      <w:r>
+        <w:t xml:space="preserve"> </w:t>
+      </w:r>
+      <w:r>
+        <w:rPr>
+          <w:iCs/>
+          <w:i/>
+        </w:rPr>
+        <w:t xml:space="preserve">et al.</w:t>
+      </w:r>
+      <w:r>
+        <w:t xml:space="preserve"> </w:t>
+      </w:r>
+      <w:r>
+        <w:t xml:space="preserve">(2016)</w:t>
+      </w:r>
+      <w:r>
+        <w:t xml:space="preserve"> </w:t>
+      </w:r>
+      <w:hyperlink r:id="rId64">
+        <w:r>
+          <w:rPr>
+            <w:rStyle w:val="Hyperlink"/>
+          </w:rPr>
+          <w:t xml:space="preserve">Synthetic datasets and community tools for the rapid testing of ecological hypotheses</w:t>
+        </w:r>
+      </w:hyperlink>
+      <w:r>
+        <w:t xml:space="preserve">.</w:t>
+      </w:r>
+      <w:r>
+        <w:t xml:space="preserve"> </w:t>
+      </w:r>
+      <w:r>
+        <w:rPr>
+          <w:iCs/>
+          <w:i/>
+        </w:rPr>
+        <w:t xml:space="preserve">Ecography</w:t>
+      </w:r>
+      <w:r>
+        <w:t xml:space="preserve"> </w:t>
+      </w:r>
+      <w:r>
+        <w:t xml:space="preserve">39, 402–408</w:t>
+      </w:r>
+    </w:p>
+    <w:bookmarkEnd w:id="65"/>
+    <w:bookmarkStart w:id="67" w:name="ref-strydomFoodWebReconstruction2022"/>
+    <w:p>
+      <w:pPr>
+        <w:pStyle w:val="Bibliography"/>
+      </w:pPr>
+      <w:r>
+        <w:t xml:space="preserve">9.</w:t>
+      </w:r>
+      <w:r>
+        <w:t xml:space="preserve"> </w:t>
+      </w:r>
+      <w:r>
+        <w:t xml:space="preserve">	</w:t>
+      </w:r>
+      <w:r>
         <w:t xml:space="preserve">Strydom, T.</w:t>
       </w:r>
       <w:r>
@@ -6953,7 +7138,7 @@
       <w:r>
         <w:t xml:space="preserve"> </w:t>
       </w:r>
-      <w:hyperlink r:id="rId63">
+      <w:hyperlink r:id="rId66">
         <w:r>
           <w:rPr>
             <w:rStyle w:val="Hyperlink"/>
@@ -6981,14 +7166,14 @@
         <w:t xml:space="preserve">13, 2838–2849</w:t>
       </w:r>
     </w:p>
-    <w:bookmarkEnd w:id="64"/>
-    <w:bookmarkStart w:id="66" w:name="ref-petcheySizeForagingFood2008"/>
+    <w:bookmarkEnd w:id="67"/>
+    <w:bookmarkStart w:id="69" w:name="ref-petcheySizeForagingFood2008"/>
     <w:p>
       <w:pPr>
         <w:pStyle w:val="Bibliography"/>
       </w:pPr>
       <w:r>
-        <w:t xml:space="preserve">8.</w:t>
+        <w:t xml:space="preserve">10.</w:t>
       </w:r>
       <w:r>
         <w:t xml:space="preserve"> </w:t>
@@ -7018,7 +7203,7 @@
       <w:r>
         <w:t xml:space="preserve"> </w:t>
       </w:r>
-      <w:hyperlink r:id="rId65">
+      <w:hyperlink r:id="rId68">
         <w:r>
           <w:rPr>
             <w:rStyle w:val="Hyperlink"/>
@@ -7046,14 +7231,14 @@
         <w:t xml:space="preserve">105, 4191–4196</w:t>
       </w:r>
     </w:p>
-    <w:bookmarkEnd w:id="66"/>
-    <w:bookmarkStart w:id="68" w:name="ref-williamsSuccessItsLimits2008"/>
+    <w:bookmarkEnd w:id="69"/>
+    <w:bookmarkStart w:id="71" w:name="ref-williamsSuccessItsLimits2008"/>
     <w:p>
       <w:pPr>
         <w:pStyle w:val="Bibliography"/>
       </w:pPr>
       <w:r>
-        <w:t xml:space="preserve">9.</w:t>
+        <w:t xml:space="preserve">11.</w:t>
       </w:r>
       <w:r>
         <w:t xml:space="preserve"> </w:t>
@@ -7067,7 +7252,7 @@
       <w:r>
         <w:t xml:space="preserve"> </w:t>
       </w:r>
-      <w:hyperlink r:id="rId67">
+      <w:hyperlink r:id="rId70">
         <w:r>
           <w:rPr>
             <w:rStyle w:val="Hyperlink"/>
@@ -7095,14 +7280,14 @@
         <w:t xml:space="preserve">77, 512–519</w:t>
       </w:r>
     </w:p>
-    <w:bookmarkEnd w:id="68"/>
-    <w:bookmarkStart w:id="70" w:name="ref-pichlerMachineLearningAlgorithms2020"/>
+    <w:bookmarkEnd w:id="71"/>
+    <w:bookmarkStart w:id="73" w:name="ref-pichlerMachineLearningAlgorithms2020"/>
     <w:p>
       <w:pPr>
         <w:pStyle w:val="Bibliography"/>
       </w:pPr>
       <w:r>
-        <w:t xml:space="preserve">10.</w:t>
+        <w:t xml:space="preserve">12.</w:t>
       </w:r>
       <w:r>
         <w:t xml:space="preserve"> </w:t>
@@ -7132,7 +7317,7 @@
       <w:r>
         <w:t xml:space="preserve"> </w:t>
       </w:r>
-      <w:hyperlink r:id="rId69">
+      <w:hyperlink r:id="rId72">
         <w:r>
           <w:rPr>
             <w:rStyle w:val="Hyperlink"/>
@@ -7160,14 +7345,14 @@
         <w:t xml:space="preserve">11, 281–293</w:t>
       </w:r>
     </w:p>
-    <w:bookmarkEnd w:id="70"/>
-    <w:bookmarkStart w:id="72" w:name="X17a301eebb3c5bc57992fd8c229d26f33144785"/>
+    <w:bookmarkEnd w:id="73"/>
+    <w:bookmarkStart w:id="75" w:name="X17a301eebb3c5bc57992fd8c229d26f33144785"/>
     <w:p>
       <w:pPr>
         <w:pStyle w:val="Bibliography"/>
       </w:pPr>
       <w:r>
-        <w:t xml:space="preserve">11.</w:t>
+        <w:t xml:space="preserve">13.</w:t>
       </w:r>
       <w:r>
         <w:t xml:space="preserve"> </w:t>
@@ -7197,7 +7382,7 @@
       <w:r>
         <w:t xml:space="preserve"> </w:t>
       </w:r>
-      <w:hyperlink r:id="rId71">
+      <w:hyperlink r:id="rId74">
         <w:r>
           <w:rPr>
             <w:rStyle w:val="Hyperlink"/>
@@ -7225,14 +7410,14 @@
         <w:t xml:space="preserve">6, 1–10</w:t>
       </w:r>
     </w:p>
-    <w:bookmarkEnd w:id="72"/>
-    <w:bookmarkStart w:id="74" w:name="X31a4fa003bce600ed04df56db844e85b8f7350e"/>
+    <w:bookmarkEnd w:id="75"/>
+    <w:bookmarkStart w:id="77" w:name="X31a4fa003bce600ed04df56db844e85b8f7350e"/>
     <w:p>
       <w:pPr>
         <w:pStyle w:val="Bibliography"/>
       </w:pPr>
       <w:r>
-        <w:t xml:space="preserve">12.</w:t>
+        <w:t xml:space="preserve">14.</w:t>
       </w:r>
       <w:r>
         <w:t xml:space="preserve"> </w:t>
@@ -7262,7 +7447,7 @@
       <w:r>
         <w:t xml:space="preserve"> </w:t>
       </w:r>
-      <w:hyperlink r:id="rId73">
+      <w:hyperlink r:id="rId76">
         <w:r>
           <w:rPr>
             <w:rStyle w:val="Hyperlink"/>
@@ -7290,14 +7475,14 @@
         <w:t xml:space="preserve">51, 550–559</w:t>
       </w:r>
     </w:p>
-    <w:bookmarkEnd w:id="74"/>
-    <w:bookmarkStart w:id="76" w:name="ref-petcheyFitEfficiencyBiology2011"/>
+    <w:bookmarkEnd w:id="77"/>
+    <w:bookmarkStart w:id="79" w:name="ref-petcheyFitEfficiencyBiology2011"/>
     <w:p>
       <w:pPr>
         <w:pStyle w:val="Bibliography"/>
       </w:pPr>
       <w:r>
-        <w:t xml:space="preserve">13.</w:t>
+        <w:t xml:space="preserve">15.</w:t>
       </w:r>
       <w:r>
         <w:t xml:space="preserve"> </w:t>
@@ -7327,7 +7512,7 @@
       <w:r>
         <w:t xml:space="preserve"> </w:t>
       </w:r>
-      <w:hyperlink r:id="rId75">
+      <w:hyperlink r:id="rId78">
         <w:r>
           <w:rPr>
             <w:rStyle w:val="Hyperlink"/>
@@ -7379,14 +7564,14 @@
         <w:t xml:space="preserve">279, 169–171</w:t>
       </w:r>
     </w:p>
-    <w:bookmarkEnd w:id="76"/>
-    <w:bookmarkStart w:id="78" w:name="ref-poisotDescribeUnderstandPredict2016"/>
+    <w:bookmarkEnd w:id="79"/>
+    <w:bookmarkStart w:id="81" w:name="ref-poisotDescribeUnderstandPredict2016"/>
     <w:p>
       <w:pPr>
         <w:pStyle w:val="Bibliography"/>
       </w:pPr>
       <w:r>
-        <w:t xml:space="preserve">14.</w:t>
+        <w:t xml:space="preserve">16.</w:t>
       </w:r>
       <w:r>
         <w:t xml:space="preserve"> </w:t>
@@ -7416,7 +7601,7 @@
       <w:r>
         <w:t xml:space="preserve"> </w:t>
       </w:r>
-      <w:hyperlink r:id="rId77">
+      <w:hyperlink r:id="rId80">
         <w:r>
           <w:rPr>
             <w:rStyle w:val="Hyperlink"/>
@@ -7441,14 +7626,14 @@
         <w:t xml:space="preserve">30, 1878–1882</w:t>
       </w:r>
     </w:p>
-    <w:bookmarkEnd w:id="78"/>
-    <w:bookmarkStart w:id="80" w:name="ref-pringleUntanglingFoodWebs2020"/>
+    <w:bookmarkEnd w:id="81"/>
+    <w:bookmarkStart w:id="83" w:name="ref-pringleUntanglingFoodWebs2020"/>
     <w:p>
       <w:pPr>
         <w:pStyle w:val="Bibliography"/>
       </w:pPr>
       <w:r>
-        <w:t xml:space="preserve">15.</w:t>
+        <w:t xml:space="preserve">17.</w:t>
       </w:r>
       <w:r>
         <w:t xml:space="preserve"> </w:t>
@@ -7462,7 +7647,7 @@
       <w:r>
         <w:t xml:space="preserve"> </w:t>
       </w:r>
-      <w:hyperlink r:id="rId79">
+      <w:hyperlink r:id="rId82">
         <w:r>
           <w:rPr>
             <w:rStyle w:val="Hyperlink"/>
@@ -7513,14 +7698,14 @@
         <w:t xml:space="preserve">, pp. 225–238, Princeton University Press</w:t>
       </w:r>
     </w:p>
-    <w:bookmarkEnd w:id="80"/>
-    <w:bookmarkStart w:id="81" w:name="ref-dunneNetworkStructureFood2006"/>
+    <w:bookmarkEnd w:id="83"/>
+    <w:bookmarkStart w:id="84" w:name="ref-dunneNetworkStructureFood2006"/>
     <w:p>
       <w:pPr>
         <w:pStyle w:val="Bibliography"/>
       </w:pPr>
       <w:r>
-        <w:t xml:space="preserve">16.</w:t>
+        <w:t xml:space="preserve">18.</w:t>
       </w:r>
       <w:r>
         <w:t xml:space="preserve"> </w:t>
@@ -7597,14 +7782,14 @@
         <w:t xml:space="preserve">(Dunne, J. A. and Pascual, M., eds), pp. 27–86, Oxford University Press</w:t>
       </w:r>
     </w:p>
-    <w:bookmarkEnd w:id="81"/>
-    <w:bookmarkStart w:id="83" w:name="Xe227781537312aad81566d289906b7942bbcf13"/>
+    <w:bookmarkEnd w:id="84"/>
+    <w:bookmarkStart w:id="86" w:name="Xe227781537312aad81566d289906b7942bbcf13"/>
     <w:p>
       <w:pPr>
         <w:pStyle w:val="Bibliography"/>
       </w:pPr>
       <w:r>
-        <w:t xml:space="preserve">17.</w:t>
+        <w:t xml:space="preserve">19.</w:t>
       </w:r>
       <w:r>
         <w:t xml:space="preserve"> </w:t>
@@ -7618,7 +7803,7 @@
       <w:r>
         <w:t xml:space="preserve"> </w:t>
       </w:r>
-      <w:hyperlink r:id="rId82">
+      <w:hyperlink r:id="rId85">
         <w:r>
           <w:rPr>
             <w:rStyle w:val="Hyperlink"/>
@@ -7682,14 +7867,14 @@
         <w:t xml:space="preserve">23, 399–417</w:t>
       </w:r>
     </w:p>
-    <w:bookmarkEnd w:id="83"/>
-    <w:bookmarkStart w:id="85" w:name="Xaad5d089781464e09d30bec824bd68c468804d7"/>
+    <w:bookmarkEnd w:id="86"/>
+    <w:bookmarkStart w:id="88" w:name="Xaad5d089781464e09d30bec824bd68c468804d7"/>
     <w:p>
       <w:pPr>
         <w:pStyle w:val="Bibliography"/>
       </w:pPr>
       <w:r>
-        <w:t xml:space="preserve">18.</w:t>
+        <w:t xml:space="preserve">20.</w:t>
       </w:r>
       <w:r>
         <w:t xml:space="preserve"> </w:t>
@@ -7719,7 +7904,7 @@
       <w:r>
         <w:t xml:space="preserve"> </w:t>
       </w:r>
-      <w:hyperlink r:id="rId84">
+      <w:hyperlink r:id="rId87">
         <w:r>
           <w:rPr>
             <w:rStyle w:val="Hyperlink"/>
@@ -7747,14 +7932,14 @@
         <w:t xml:space="preserve">7, 303–312</w:t>
       </w:r>
     </w:p>
-    <w:bookmarkEnd w:id="85"/>
-    <w:bookmarkStart w:id="87" w:name="ref-berlowInteractionStrengthsFood2004"/>
+    <w:bookmarkEnd w:id="88"/>
+    <w:bookmarkStart w:id="90" w:name="ref-berlowInteractionStrengthsFood2004"/>
     <w:p>
       <w:pPr>
         <w:pStyle w:val="Bibliography"/>
       </w:pPr>
       <w:r>
-        <w:t xml:space="preserve">19.</w:t>
+        <w:t xml:space="preserve">21.</w:t>
       </w:r>
       <w:r>
         <w:t xml:space="preserve"> </w:t>
@@ -7784,7 +7969,7 @@
       <w:r>
         <w:t xml:space="preserve"> </w:t>
       </w:r>
-      <w:hyperlink r:id="rId86">
+      <w:hyperlink r:id="rId89">
         <w:r>
           <w:rPr>
             <w:rStyle w:val="Hyperlink"/>
@@ -7812,14 +7997,14 @@
         <w:t xml:space="preserve">73, 585–598</w:t>
       </w:r>
     </w:p>
-    <w:bookmarkEnd w:id="87"/>
-    <w:bookmarkStart w:id="89" w:name="ref-proulxNetworkThinkingEcology2005"/>
+    <w:bookmarkEnd w:id="90"/>
+    <w:bookmarkStart w:id="92" w:name="ref-proulxNetworkThinkingEcology2005"/>
     <w:p>
       <w:pPr>
         <w:pStyle w:val="Bibliography"/>
       </w:pPr>
       <w:r>
-        <w:t xml:space="preserve">20.</w:t>
+        <w:t xml:space="preserve">22.</w:t>
       </w:r>
       <w:r>
         <w:t xml:space="preserve"> </w:t>
@@ -7849,7 +8034,7 @@
       <w:r>
         <w:t xml:space="preserve"> </w:t>
       </w:r>
-      <w:hyperlink r:id="rId88">
+      <w:hyperlink r:id="rId91">
         <w:r>
           <w:rPr>
             <w:rStyle w:val="Hyperlink"/>
@@ -7877,14 +8062,14 @@
         <w:t xml:space="preserve">20, 345–353</w:t>
       </w:r>
     </w:p>
-    <w:bookmarkEnd w:id="89"/>
-    <w:bookmarkStart w:id="91" w:name="X539896ce86e228708f5963ceeaf0e82711f0c07"/>
+    <w:bookmarkEnd w:id="92"/>
+    <w:bookmarkStart w:id="94" w:name="X539896ce86e228708f5963ceeaf0e82711f0c07"/>
     <w:p>
       <w:pPr>
         <w:pStyle w:val="Bibliography"/>
       </w:pPr>
       <w:r>
-        <w:t xml:space="preserve">21.</w:t>
+        <w:t xml:space="preserve">23.</w:t>
       </w:r>
       <w:r>
         <w:t xml:space="preserve"> </w:t>
@@ -7914,7 +8099,7 @@
       <w:r>
         <w:t xml:space="preserve"> </w:t>
       </w:r>
-      <w:hyperlink r:id="rId90">
+      <w:hyperlink r:id="rId93">
         <w:r>
           <w:rPr>
             <w:rStyle w:val="Hyperlink"/>
@@ -7942,14 +8127,14 @@
         <w:t xml:space="preserve">21, e3002068</w:t>
       </w:r>
     </w:p>
-    <w:bookmarkEnd w:id="91"/>
-    <w:bookmarkStart w:id="93" w:name="ref-dunneCompilationNetworkAnalyses2008"/>
+    <w:bookmarkEnd w:id="94"/>
+    <w:bookmarkStart w:id="96" w:name="ref-dunneCompilationNetworkAnalyses2008"/>
     <w:p>
       <w:pPr>
         <w:pStyle w:val="Bibliography"/>
       </w:pPr>
       <w:r>
-        <w:t xml:space="preserve">22.</w:t>
+        <w:t xml:space="preserve">24.</w:t>
       </w:r>
       <w:r>
         <w:t xml:space="preserve"> </w:t>
@@ -7979,7 +8164,7 @@
       <w:r>
         <w:t xml:space="preserve"> </w:t>
       </w:r>
-      <w:hyperlink r:id="rId92">
+      <w:hyperlink r:id="rId95">
         <w:r>
           <w:rPr>
             <w:rStyle w:val="Hyperlink"/>
@@ -8043,14 +8228,14 @@
         <w:t xml:space="preserve">6, e102</w:t>
       </w:r>
     </w:p>
-    <w:bookmarkEnd w:id="93"/>
-    <w:bookmarkStart w:id="95" w:name="ref-yeakelCollapseEcologicalNetwork2014"/>
+    <w:bookmarkEnd w:id="96"/>
+    <w:bookmarkStart w:id="98" w:name="ref-yeakelCollapseEcologicalNetwork2014"/>
     <w:p>
       <w:pPr>
         <w:pStyle w:val="Bibliography"/>
       </w:pPr>
       <w:r>
-        <w:t xml:space="preserve">23.</w:t>
+        <w:t xml:space="preserve">25.</w:t>
       </w:r>
       <w:r>
         <w:t xml:space="preserve"> </w:t>
@@ -8080,7 +8265,7 @@
       <w:r>
         <w:t xml:space="preserve"> </w:t>
       </w:r>
-      <w:hyperlink r:id="rId94">
+      <w:hyperlink r:id="rId97">
         <w:r>
           <w:rPr>
             <w:rStyle w:val="Hyperlink"/>
@@ -8120,14 +8305,14 @@
         <w:t xml:space="preserve">111, 14472–14477</w:t>
       </w:r>
     </w:p>
-    <w:bookmarkEnd w:id="95"/>
-    <w:bookmarkStart w:id="97" w:name="ref-caronTraitmatchingModelsPredict2024"/>
+    <w:bookmarkEnd w:id="98"/>
+    <w:bookmarkStart w:id="100" w:name="ref-caronTraitmatchingModelsPredict2024"/>
     <w:p>
       <w:pPr>
         <w:pStyle w:val="Bibliography"/>
       </w:pPr>
       <w:r>
-        <w:t xml:space="preserve">24.</w:t>
+        <w:t xml:space="preserve">26.</w:t>
       </w:r>
       <w:r>
         <w:t xml:space="preserve"> </w:t>
@@ -8157,7 +8342,7 @@
       <w:r>
         <w:t xml:space="preserve"> </w:t>
       </w:r>
-      <w:hyperlink r:id="rId96">
+      <w:hyperlink r:id="rId99">
         <w:r>
           <w:rPr>
             <w:rStyle w:val="Hyperlink"/>
@@ -8185,14 +8370,14 @@
         <w:t xml:space="preserve">33, e13807</w:t>
       </w:r>
     </w:p>
-    <w:bookmarkEnd w:id="97"/>
-    <w:bookmarkStart w:id="99" w:name="ref-williamsSimpleRulesYield2000"/>
+    <w:bookmarkEnd w:id="100"/>
+    <w:bookmarkStart w:id="102" w:name="ref-williamsSimpleRulesYield2000"/>
     <w:p>
       <w:pPr>
         <w:pStyle w:val="Bibliography"/>
       </w:pPr>
       <w:r>
-        <w:t xml:space="preserve">25.</w:t>
+        <w:t xml:space="preserve">27.</w:t>
       </w:r>
       <w:r>
         <w:t xml:space="preserve"> </w:t>
@@ -8206,7 +8391,7 @@
       <w:r>
         <w:t xml:space="preserve"> </w:t>
       </w:r>
-      <w:hyperlink r:id="rId98">
+      <w:hyperlink r:id="rId101">
         <w:r>
           <w:rPr>
             <w:rStyle w:val="Hyperlink"/>
@@ -8234,14 +8419,14 @@
         <w:t xml:space="preserve">404, 180–183</w:t>
       </w:r>
     </w:p>
-    <w:bookmarkEnd w:id="99"/>
-    <w:bookmarkStart w:id="100" w:name="ref-cohenCommunityFoodWebs1990"/>
+    <w:bookmarkEnd w:id="102"/>
+    <w:bookmarkStart w:id="103" w:name="ref-cohenCommunityFoodWebs1990"/>
     <w:p>
       <w:pPr>
         <w:pStyle w:val="Bibliography"/>
       </w:pPr>
       <w:r>
-        <w:t xml:space="preserve">26.</w:t>
+        <w:t xml:space="preserve">28.</w:t>
       </w:r>
       <w:r>
         <w:t xml:space="preserve"> </w:t>
@@ -8345,14 +8530,14 @@
         <w:t xml:space="preserve">, Springer-Verlag</w:t>
       </w:r>
     </w:p>
-    <w:bookmarkEnd w:id="100"/>
-    <w:bookmarkStart w:id="102" w:name="Xb1d8b6b275822be1886d160023287af73cce966"/>
+    <w:bookmarkEnd w:id="103"/>
+    <w:bookmarkStart w:id="105" w:name="Xb1d8b6b275822be1886d160023287af73cce966"/>
     <w:p>
       <w:pPr>
         <w:pStyle w:val="Bibliography"/>
       </w:pPr>
       <w:r>
-        <w:t xml:space="preserve">27.</w:t>
+        <w:t xml:space="preserve">29.</w:t>
       </w:r>
       <w:r>
         <w:t xml:space="preserve"> </w:t>
@@ -8382,7 +8567,7 @@
       <w:r>
         <w:t xml:space="preserve"> </w:t>
       </w:r>
-      <w:hyperlink r:id="rId101">
+      <w:hyperlink r:id="rId104">
         <w:r>
           <w:rPr>
             <w:rStyle w:val="Hyperlink"/>
@@ -8410,14 +8595,14 @@
         <w:t xml:space="preserve">10, 902–911</w:t>
       </w:r>
     </w:p>
-    <w:bookmarkEnd w:id="102"/>
-    <w:bookmarkStart w:id="104" w:name="X0fb50f1746fa9d2b24f89ed5bfe6ae1a2f58cc2"/>
+    <w:bookmarkEnd w:id="105"/>
+    <w:bookmarkStart w:id="107" w:name="X0fb50f1746fa9d2b24f89ed5bfe6ae1a2f58cc2"/>
     <w:p>
       <w:pPr>
         <w:pStyle w:val="Bibliography"/>
       </w:pPr>
       <w:r>
-        <w:t xml:space="preserve">28.</w:t>
+        <w:t xml:space="preserve">30.</w:t>
       </w:r>
       <w:r>
         <w:t xml:space="preserve"> </w:t>
@@ -8447,7 +8632,7 @@
       <w:r>
         <w:t xml:space="preserve"> </w:t>
       </w:r>
-      <w:hyperlink r:id="rId103">
+      <w:hyperlink r:id="rId106">
         <w:r>
           <w:rPr>
             <w:rStyle w:val="Hyperlink"/>
@@ -8459,14 +8644,14 @@
         <w:t xml:space="preserve">bioRxiv, 2024.01.30.578036</w:t>
       </w:r>
     </w:p>
-    <w:bookmarkEnd w:id="104"/>
-    <w:bookmarkStart w:id="106" w:name="ref-poisotSpeciesWhyEcological2015"/>
+    <w:bookmarkEnd w:id="107"/>
+    <w:bookmarkStart w:id="109" w:name="ref-poisotSpeciesWhyEcological2015"/>
     <w:p>
       <w:pPr>
         <w:pStyle w:val="Bibliography"/>
       </w:pPr>
       <w:r>
-        <w:t xml:space="preserve">29.</w:t>
+        <w:t xml:space="preserve">31.</w:t>
       </w:r>
       <w:r>
         <w:t xml:space="preserve"> </w:t>
@@ -8496,7 +8681,7 @@
       <w:r>
         <w:t xml:space="preserve"> </w:t>
       </w:r>
-      <w:hyperlink r:id="rId105">
+      <w:hyperlink r:id="rId108">
         <w:r>
           <w:rPr>
             <w:rStyle w:val="Hyperlink"/>
@@ -8524,14 +8709,14 @@
         <w:t xml:space="preserve">124, 243–251</w:t>
       </w:r>
     </w:p>
-    <w:bookmarkEnd w:id="106"/>
-    <w:bookmarkStart w:id="108" w:name="ref-strydomGraphEmbeddingTransfer2023"/>
+    <w:bookmarkEnd w:id="109"/>
+    <w:bookmarkStart w:id="111" w:name="ref-strydomGraphEmbeddingTransfer2023"/>
     <w:p>
       <w:pPr>
         <w:pStyle w:val="Bibliography"/>
       </w:pPr>
       <w:r>
-        <w:t xml:space="preserve">30.</w:t>
+        <w:t xml:space="preserve">32.</w:t>
       </w:r>
       <w:r>
         <w:t xml:space="preserve"> </w:t>
@@ -8561,7 +8746,7 @@
       <w:r>
         <w:t xml:space="preserve"> </w:t>
       </w:r>
-      <w:hyperlink r:id="rId107">
+      <w:hyperlink r:id="rId110">
         <w:r>
           <w:rPr>
             <w:rStyle w:val="Hyperlink"/>
@@ -8589,14 +8774,14 @@
         <w:t xml:space="preserve">14, 2917–2930</w:t>
       </w:r>
     </w:p>
-    <w:bookmarkEnd w:id="108"/>
-    <w:bookmarkStart w:id="110" w:name="ref-allesinaGeneralModelFood2008"/>
+    <w:bookmarkEnd w:id="111"/>
+    <w:bookmarkStart w:id="113" w:name="ref-allesinaGeneralModelFood2008"/>
     <w:p>
       <w:pPr>
         <w:pStyle w:val="Bibliography"/>
       </w:pPr>
       <w:r>
-        <w:t xml:space="preserve">31.</w:t>
+        <w:t xml:space="preserve">33.</w:t>
       </w:r>
       <w:r>
         <w:t xml:space="preserve"> </w:t>
@@ -8626,7 +8811,7 @@
       <w:r>
         <w:t xml:space="preserve"> </w:t>
       </w:r>
-      <w:hyperlink r:id="rId109">
+      <w:hyperlink r:id="rId112">
         <w:r>
           <w:rPr>
             <w:rStyle w:val="Hyperlink"/>
@@ -8690,14 +8875,14 @@
         <w:t xml:space="preserve">320, 658–661</w:t>
       </w:r>
     </w:p>
-    <w:bookmarkEnd w:id="110"/>
-    <w:bookmarkStart w:id="112" w:name="X023758d2a089016cd8f0c9d2421079cf7d062ff"/>
+    <w:bookmarkEnd w:id="113"/>
+    <w:bookmarkStart w:id="115" w:name="X023758d2a089016cd8f0c9d2421079cf7d062ff"/>
     <w:p>
       <w:pPr>
         <w:pStyle w:val="Bibliography"/>
       </w:pPr>
       <w:r>
-        <w:t xml:space="preserve">32.</w:t>
+        <w:t xml:space="preserve">34.</w:t>
       </w:r>
       <w:r>
         <w:t xml:space="preserve"> </w:t>
@@ -8711,7 +8896,7 @@
       <w:r>
         <w:t xml:space="preserve"> </w:t>
       </w:r>
-      <w:hyperlink r:id="rId111">
+      <w:hyperlink r:id="rId114">
         <w:r>
           <w:rPr>
             <w:rStyle w:val="Hyperlink"/>
@@ -8739,14 +8924,14 @@
         <w:t xml:space="preserve">14, 1333–1345</w:t>
       </w:r>
     </w:p>
-    <w:bookmarkEnd w:id="112"/>
-    <w:bookmarkStart w:id="114" w:name="ref-stoufferEvidenceExistenceRobust2007"/>
+    <w:bookmarkEnd w:id="115"/>
+    <w:bookmarkStart w:id="117" w:name="ref-stoufferEvidenceExistenceRobust2007"/>
     <w:p>
       <w:pPr>
         <w:pStyle w:val="Bibliography"/>
       </w:pPr>
       <w:r>
-        <w:t xml:space="preserve">33.</w:t>
+        <w:t xml:space="preserve">35.</w:t>
       </w:r>
       <w:r>
         <w:t xml:space="preserve"> </w:t>
@@ -8776,7 +8961,7 @@
       <w:r>
         <w:t xml:space="preserve"> </w:t>
       </w:r>
-      <w:hyperlink r:id="rId113">
+      <w:hyperlink r:id="rId116">
         <w:r>
           <w:rPr>
             <w:rStyle w:val="Hyperlink"/>
@@ -8804,14 +8989,14 @@
         <w:t xml:space="preserve">274, 1931–1940</w:t>
       </w:r>
     </w:p>
-    <w:bookmarkEnd w:id="114"/>
-    <w:bookmarkStart w:id="116" w:name="ref-pringleResolvingFoodWebStructure2020"/>
+    <w:bookmarkEnd w:id="117"/>
+    <w:bookmarkStart w:id="119" w:name="ref-pringleResolvingFoodWebStructure2020"/>
     <w:p>
       <w:pPr>
         <w:pStyle w:val="Bibliography"/>
       </w:pPr>
       <w:r>
-        <w:t xml:space="preserve">34.</w:t>
+        <w:t xml:space="preserve">36.</w:t>
       </w:r>
       <w:r>
         <w:t xml:space="preserve"> </w:t>
@@ -8825,7 +9010,7 @@
       <w:r>
         <w:t xml:space="preserve"> </w:t>
       </w:r>
-      <w:hyperlink r:id="rId115">
+      <w:hyperlink r:id="rId118">
         <w:r>
           <w:rPr>
             <w:rStyle w:val="Hyperlink"/>
@@ -8865,14 +9050,14 @@
         <w:t xml:space="preserve">51, 55–80</w:t>
       </w:r>
     </w:p>
-    <w:bookmarkEnd w:id="116"/>
-    <w:bookmarkStart w:id="118" w:name="ref-berlowGoldilocksFactorFood2008"/>
+    <w:bookmarkEnd w:id="119"/>
+    <w:bookmarkStart w:id="121" w:name="ref-berlowGoldilocksFactorFood2008"/>
     <w:p>
       <w:pPr>
         <w:pStyle w:val="Bibliography"/>
       </w:pPr>
       <w:r>
-        <w:t xml:space="preserve">35.</w:t>
+        <w:t xml:space="preserve">37.</w:t>
       </w:r>
       <w:r>
         <w:t xml:space="preserve"> </w:t>
@@ -8902,7 +9087,7 @@
       <w:r>
         <w:t xml:space="preserve"> </w:t>
       </w:r>
-      <w:hyperlink r:id="rId117">
+      <w:hyperlink r:id="rId120">
         <w:r>
           <w:rPr>
             <w:rStyle w:val="Hyperlink"/>
@@ -8972,14 +9157,14 @@
         <w:t xml:space="preserve">105, 4079–4080</w:t>
       </w:r>
     </w:p>
-    <w:bookmarkEnd w:id="118"/>
-    <w:bookmarkStart w:id="120" w:name="ref-brimacombeApplyingMethodIts2024"/>
+    <w:bookmarkEnd w:id="121"/>
+    <w:bookmarkStart w:id="123" w:name="ref-brimacombeApplyingMethodIts2024"/>
     <w:p>
       <w:pPr>
         <w:pStyle w:val="Bibliography"/>
       </w:pPr>
       <w:r>
-        <w:t xml:space="preserve">36.</w:t>
+        <w:t xml:space="preserve">38.</w:t>
       </w:r>
       <w:r>
         <w:t xml:space="preserve"> </w:t>
@@ -9009,7 +9194,7 @@
       <w:r>
         <w:t xml:space="preserve"> </w:t>
       </w:r>
-      <w:hyperlink r:id="rId119">
+      <w:hyperlink r:id="rId122">
         <w:r>
           <w:rPr>
             <w:rStyle w:val="Hyperlink"/>
@@ -9042,14 +9227,14 @@
         </w:r>
       </w:hyperlink>
     </w:p>
-    <w:bookmarkEnd w:id="120"/>
-    <w:bookmarkStart w:id="122" w:name="ref-beckerOptimisingPredictiveModels2022"/>
+    <w:bookmarkEnd w:id="123"/>
+    <w:bookmarkStart w:id="125" w:name="ref-beckerOptimisingPredictiveModels2022"/>
     <w:p>
       <w:pPr>
         <w:pStyle w:val="Bibliography"/>
       </w:pPr>
       <w:r>
-        <w:t xml:space="preserve">37.</w:t>
+        <w:t xml:space="preserve">39.</w:t>
       </w:r>
       <w:r>
         <w:t xml:space="preserve"> </w:t>
@@ -9079,7 +9264,7 @@
       <w:r>
         <w:t xml:space="preserve"> </w:t>
       </w:r>
-      <w:hyperlink r:id="rId121">
+      <w:hyperlink r:id="rId124">
         <w:r>
           <w:rPr>
             <w:rStyle w:val="Hyperlink"/>
@@ -9107,14 +9292,14 @@
         <w:t xml:space="preserve">3, e625–e637</w:t>
       </w:r>
     </w:p>
-    <w:bookmarkEnd w:id="122"/>
-    <w:bookmarkStart w:id="123" w:name="X1edd2253d2e7e8e6db9e7574240f432ddda2ce1"/>
+    <w:bookmarkEnd w:id="125"/>
+    <w:bookmarkStart w:id="126" w:name="X1edd2253d2e7e8e6db9e7574240f432ddda2ce1"/>
     <w:p>
       <w:pPr>
         <w:pStyle w:val="Bibliography"/>
       </w:pPr>
       <w:r>
-        <w:t xml:space="preserve">38.</w:t>
+        <w:t xml:space="preserve">40.</w:t>
       </w:r>
       <w:r>
         <w:t xml:space="preserve"> </w:t>
@@ -9142,14 +9327,14 @@
         <w:t xml:space="preserve">(2023) Spatially explicit predictions of food web structure from regional level data</w:t>
       </w:r>
     </w:p>
-    <w:bookmarkEnd w:id="123"/>
-    <w:bookmarkStart w:id="125" w:name="ref-fortinNetworkEcologyDynamic2021"/>
+    <w:bookmarkEnd w:id="126"/>
+    <w:bookmarkStart w:id="128" w:name="ref-fortinNetworkEcologyDynamic2021"/>
     <w:p>
       <w:pPr>
         <w:pStyle w:val="Bibliography"/>
       </w:pPr>
       <w:r>
-        <w:t xml:space="preserve">39.</w:t>
+        <w:t xml:space="preserve">41.</w:t>
       </w:r>
       <w:r>
         <w:t xml:space="preserve"> </w:t>
@@ -9179,7 +9364,7 @@
       <w:r>
         <w:t xml:space="preserve"> </w:t>
       </w:r>
-      <w:hyperlink r:id="rId124">
+      <w:hyperlink r:id="rId127">
         <w:r>
           <w:rPr>
             <w:rStyle w:val="Hyperlink"/>
@@ -9207,14 +9392,14 @@
         <w:t xml:space="preserve">288, rspb.2020.1889, 20201889</w:t>
       </w:r>
     </w:p>
-    <w:bookmarkEnd w:id="125"/>
-    <w:bookmarkStart w:id="126" w:name="ref-estayEditorialPatternsProcesses2023"/>
+    <w:bookmarkEnd w:id="128"/>
+    <w:bookmarkStart w:id="129" w:name="ref-estayEditorialPatternsProcesses2023"/>
     <w:p>
       <w:pPr>
         <w:pStyle w:val="Bibliography"/>
       </w:pPr>
       <w:r>
-        <w:t xml:space="preserve">40.</w:t>
+        <w:t xml:space="preserve">42.</w:t>
       </w:r>
       <w:r>
         <w:t xml:space="preserve"> </w:t>
@@ -9270,14 +9455,14 @@
         <w:t xml:space="preserve">11</w:t>
       </w:r>
     </w:p>
-    <w:bookmarkEnd w:id="126"/>
-    <w:bookmarkStart w:id="128" w:name="ref-saraviaEcologicalNetworkAssembly2022"/>
+    <w:bookmarkEnd w:id="129"/>
+    <w:bookmarkStart w:id="131" w:name="ref-saraviaEcologicalNetworkAssembly2022"/>
     <w:p>
       <w:pPr>
         <w:pStyle w:val="Bibliography"/>
       </w:pPr>
       <w:r>
-        <w:t xml:space="preserve">41.</w:t>
+        <w:t xml:space="preserve">43.</w:t>
       </w:r>
       <w:r>
         <w:t xml:space="preserve"> </w:t>
@@ -9307,7 +9492,7 @@
       <w:r>
         <w:t xml:space="preserve"> </w:t>
       </w:r>
-      <w:hyperlink r:id="rId127">
+      <w:hyperlink r:id="rId130">
         <w:r>
           <w:rPr>
             <w:rStyle w:val="Hyperlink"/>
@@ -9359,9 +9544,9 @@
         <w:t xml:space="preserve">91, 630–642</w:t>
       </w:r>
     </w:p>
-    <w:bookmarkEnd w:id="128"/>
-    <w:bookmarkEnd w:id="129"/>
-    <w:bookmarkEnd w:id="130"/>
+    <w:bookmarkEnd w:id="131"/>
+    <w:bookmarkEnd w:id="132"/>
+    <w:bookmarkEnd w:id="133"/>
     <w:sectPr/>
   </w:body>
 </w:document>

</xml_diff>

<commit_message>
📈 export notebook figures
</commit_message>
<xml_diff>
--- a/docs/index.docx
+++ b/docs/index.docx
@@ -3361,7 +3361,7 @@
       </w:r>
     </w:p>
     <w:bookmarkEnd w:id="31"/>
-    <w:bookmarkStart w:id="46" w:name="sec-network-build"/>
+    <w:bookmarkStart w:id="44" w:name="sec-network-build"/>
     <w:p>
       <w:pPr>
         <w:pStyle w:val="Heading2"/>
@@ -3691,7 +3691,7 @@
         <w:t xml:space="preserve">.</w:t>
       </w:r>
     </w:p>
-    <w:bookmarkStart w:id="45" w:name="model-families"/>
+    <w:bookmarkStart w:id="43" w:name="model-families"/>
     <w:p>
       <w:pPr>
         <w:pStyle w:val="Heading3"/>
@@ -4895,6 +4895,14 @@
         </w:tc>
       </w:tr>
     </w:tbl>
+    <w:p>
+      <w:pPr>
+        <w:pStyle w:val="BodyText"/>
+      </w:pPr>
+      <w:r>
+        <w:t xml:space="preserve"> </w:t>
+      </w:r>
+    </w:p>
     <w:tbl>
       <w:tblPr>
         <w:tblStyle w:val="Table"/>
@@ -4909,7 +4917,7 @@
       <w:tr>
         <w:tc>
           <w:tcPr/>
-          <w:bookmarkStart w:id="36" w:name="fig-dendo"/>
+          <w:bookmarkStart w:id="36" w:name="fig-dendro"/>
           <w:p>
             <w:pPr>
               <w:pStyle w:val="Compact"/>
@@ -4918,14 +4926,14 @@
             <w:r>
               <w:drawing>
                 <wp:inline>
-                  <wp:extent cx="5334000" cy="3810000"/>
+                  <wp:extent cx="5334000" cy="3809273"/>
                   <wp:effectExtent b="0" l="0" r="0" t="0"/>
                   <wp:docPr descr="" title="" id="34" name="Picture"/>
                   <a:graphic>
                     <a:graphicData uri="http://schemas.openxmlformats.org/drawingml/2006/picture">
                       <pic:pic>
                         <pic:nvPicPr>
-                          <pic:cNvPr descr="index_files/figure-docx/notebooks-model_qualitative-fig-dendo-output-1.png" id="35" name="Picture"/>
+                          <pic:cNvPr descr="images/dendo.png" id="35" name="Picture"/>
                           <pic:cNvPicPr>
                             <a:picLocks noChangeArrowheads="1" noChangeAspect="1"/>
                           </pic:cNvPicPr>
@@ -4939,7 +4947,7 @@
                         <pic:spPr bwMode="auto">
                           <a:xfrm>
                             <a:off x="0" y="0"/>
-                            <a:ext cx="5334000" cy="3810000"/>
+                            <a:ext cx="5334000" cy="3809273"/>
                           </a:xfrm>
                           <a:prstGeom prst="rect">
                             <a:avLst/>
@@ -4968,7 +4976,7 @@
               <w:pStyle w:val="ImageCaption"/>
             </w:pPr>
             <w:r>
-              <w:t xml:space="preserve">Figure 2: Dendrogram of the trait table</w:t>
+              <w:t xml:space="preserve">Figure 2: Dendrogram of the trait table using a hierarchical clustering model, This is based off of the traits table in SuppMat 2)</w:t>
             </w:r>
           </w:p>
           <w:bookmarkEnd w:id="36"/>
@@ -4980,26 +4988,8 @@
         <w:pStyle w:val="BodyText"/>
       </w:pPr>
       <w:r>
-        <w:rPr>
-          <w:vertAlign w:val="subscript"/>
-        </w:rPr>
-        <w:t xml:space="preserve">Source:</w:t>
-      </w:r>
-      <w:r>
-        <w:rPr>
-          <w:vertAlign w:val="subscript"/>
-        </w:rPr>
-        <w:t xml:space="preserve"> </w:t>
-      </w:r>
-      <w:hyperlink r:id="rId37">
-        <w:r>
-          <w:rPr>
-            <w:rStyle w:val="Hyperlink"/>
-            <w:vertAlign w:val="subscript"/>
-          </w:rPr>
-          <w:t xml:space="preserve">SuppMat 2: Looking at the traits of the different model families</w:t>
-        </w:r>
-      </w:hyperlink>
+        <w:t xml:space="preserve"> </w:t>
+      </w:r>
     </w:p>
     <w:tbl>
       <w:tblPr>
@@ -5038,12 +5028,12 @@
                 <wp:inline>
                   <wp:extent cx="152400" cy="152400"/>
                   <wp:effectExtent b="0" l="0" r="0" t="0"/>
-                  <wp:docPr descr="" title="" id="38" name="Picture"/>
+                  <wp:docPr descr="" title="" id="37" name="Picture"/>
                   <a:graphic>
                     <a:graphicData uri="http://schemas.openxmlformats.org/drawingml/2006/picture">
                       <pic:pic>
                         <pic:nvPicPr>
-                          <pic:cNvPr descr="/Users/tanyastrydom/Applications/quarto/share/formats/docx/note.png" id="39" name="Picture"/>
+                          <pic:cNvPr descr="/Users/tanyastrydom/Applications/quarto/share/formats/docx/note.png" id="38" name="Picture"/>
                           <pic:cNvPicPr>
                             <a:picLocks noChangeArrowheads="1" noChangeAspect="1"/>
                           </pic:cNvPicPr>
@@ -5196,7 +5186,7 @@
             <w:tr>
               <w:tc>
                 <w:tcPr/>
-                <w:bookmarkStart w:id="43" w:name="fig-topology"/>
+                <w:bookmarkStart w:id="42" w:name="fig-topology"/>
                 <w:p>
                   <w:pPr>
                     <w:pStyle w:val="Compact"/>
@@ -5205,20 +5195,20 @@
                   <w:r>
                     <w:drawing>
                       <wp:inline>
-                        <wp:extent cx="5334000" cy="3810000"/>
+                        <wp:extent cx="5334000" cy="3809273"/>
                         <wp:effectExtent b="0" l="0" r="0" t="0"/>
-                        <wp:docPr descr="" title="" id="41" name="Picture"/>
+                        <wp:docPr descr="" title="" id="40" name="Picture"/>
                         <a:graphic>
                           <a:graphicData uri="http://schemas.openxmlformats.org/drawingml/2006/picture">
                             <pic:pic>
                               <pic:nvPicPr>
-                                <pic:cNvPr descr="index_files/figure-docx/notebooks-model_quantitative-fig-topology-output-2.png" id="42" name="Picture"/>
+                                <pic:cNvPr descr="images/topology.png" id="41" name="Picture"/>
                                 <pic:cNvPicPr>
                                   <a:picLocks noChangeArrowheads="1" noChangeAspect="1"/>
                                 </pic:cNvPicPr>
                               </pic:nvPicPr>
                               <pic:blipFill>
-                                <a:blip r:embed="rId40"/>
+                                <a:blip r:embed="rId39"/>
                                 <a:stretch>
                                   <a:fillRect/>
                                 </a:stretch>
@@ -5226,7 +5216,7 @@
                               <pic:spPr bwMode="auto">
                                 <a:xfrm>
                                   <a:off x="0" y="0"/>
-                                  <a:ext cx="5334000" cy="3810000"/>
+                                  <a:ext cx="5334000" cy="3809273"/>
                                 </a:xfrm>
                                 <a:prstGeom prst="rect">
                                   <a:avLst/>
@@ -5264,39 +5254,16 @@
                     <w:t xml:space="preserve">[35]</w:t>
                   </w:r>
                   <w:r>
-                    <w:t xml:space="preserve">.</w:t>
+                    <w:t xml:space="preserve"> </w:t>
+                  </w:r>
+                  <w:r>
+                    <w:t xml:space="preserve">which are S1: Number of linear chains, S2: Number of omnivory motifs, S4: Number of apparent competition motifs, and S5: Number of direct competition motifs</w:t>
                   </w:r>
                 </w:p>
-                <w:bookmarkEnd w:id="43"/>
+                <w:bookmarkEnd w:id="42"/>
               </w:tc>
             </w:tr>
           </w:tbl>
-          <w:p>
-            <w:pPr>
-              <w:pStyle w:val="BodyText"/>
-            </w:pPr>
-            <w:r>
-              <w:rPr>
-                <w:vertAlign w:val="subscript"/>
-              </w:rPr>
-              <w:t xml:space="preserve">Source:</w:t>
-            </w:r>
-            <w:r>
-              <w:rPr>
-                <w:vertAlign w:val="subscript"/>
-              </w:rPr>
-              <w:t xml:space="preserve"> </w:t>
-            </w:r>
-            <w:hyperlink r:id="rId44">
-              <w:r>
-                <w:rPr>
-                  <w:rStyle w:val="Hyperlink"/>
-                  <w:vertAlign w:val="subscript"/>
-                </w:rPr>
-                <w:t xml:space="preserve">SuppMat 3: Benchmarking the different model families</w:t>
-              </w:r>
-            </w:hyperlink>
-          </w:p>
           <w:p>
             <w:pPr>
               <w:pStyle w:val="BodyText"/>
@@ -5455,9 +5422,9 @@
         </w:tc>
       </w:tr>
     </w:tbl>
-    <w:bookmarkEnd w:id="45"/>
-    <w:bookmarkEnd w:id="46"/>
-    <w:bookmarkStart w:id="48" w:name="concluding-remarks"/>
+    <w:bookmarkEnd w:id="43"/>
+    <w:bookmarkEnd w:id="44"/>
+    <w:bookmarkStart w:id="46" w:name="concluding-remarks"/>
     <w:p>
       <w:pPr>
         <w:pStyle w:val="Heading2"/>
@@ -6015,7 +5982,7 @@
         <w:t xml:space="preserve">Close out with a call to action that we have models that predict networks very well and models that predict interactions very well but nothing that is doing well at predicting both - this is where we should be focusing our attention when it comes to furthering model development.</w:t>
       </w:r>
     </w:p>
-    <w:bookmarkStart w:id="47" w:name="downsampling"/>
+    <w:bookmarkStart w:id="45" w:name="downsampling"/>
     <w:p>
       <w:pPr>
         <w:pStyle w:val="Heading3"/>
@@ -6100,9 +6067,9 @@
         <w:t xml:space="preserve">”</w:t>
       </w:r>
     </w:p>
-    <w:bookmarkEnd w:id="47"/>
-    <w:bookmarkEnd w:id="48"/>
-    <w:bookmarkStart w:id="49" w:name="glossary"/>
+    <w:bookmarkEnd w:id="45"/>
+    <w:bookmarkEnd w:id="46"/>
+    <w:bookmarkStart w:id="47" w:name="glossary"/>
     <w:p>
       <w:pPr>
         <w:pStyle w:val="Heading2"/>
@@ -6476,8 +6443,8 @@
         </w:tc>
       </w:tr>
     </w:tbl>
-    <w:bookmarkEnd w:id="49"/>
-    <w:bookmarkStart w:id="50" w:name="outstanding-questions"/>
+    <w:bookmarkEnd w:id="47"/>
+    <w:bookmarkStart w:id="48" w:name="outstanding-questions"/>
     <w:p>
       <w:pPr>
         <w:pStyle w:val="Heading2"/>
@@ -6508,8 +6475,8 @@
         <w:t xml:space="preserve">can we develop a model that is both an topology generator as well as an interaction predictor?</w:t>
       </w:r>
     </w:p>
-    <w:bookmarkEnd w:id="50"/>
-    <w:bookmarkStart w:id="133" w:name="references"/>
+    <w:bookmarkEnd w:id="48"/>
+    <w:bookmarkStart w:id="131" w:name="references"/>
     <w:p>
       <w:pPr>
         <w:pStyle w:val="Heading2"/>
@@ -6518,8 +6485,8 @@
         <w:t xml:space="preserve">References</w:t>
       </w:r>
     </w:p>
-    <w:bookmarkStart w:id="132" w:name="refs"/>
-    <w:bookmarkStart w:id="51" w:name="ref-dormannRisePossibleFall2023"/>
+    <w:bookmarkStart w:id="130" w:name="refs"/>
+    <w:bookmarkStart w:id="49" w:name="ref-dormannRisePossibleFall2023"/>
     <w:p>
       <w:pPr>
         <w:pStyle w:val="Bibliography"/>
@@ -6620,8 +6587,8 @@
         <w:t xml:space="preserve">, pp. 143–159., Tredition</w:t>
       </w:r>
     </w:p>
-    <w:bookmarkEnd w:id="51"/>
-    <w:bookmarkStart w:id="53" w:name="ref-hortalSevenShortfallsThat2015"/>
+    <w:bookmarkEnd w:id="49"/>
+    <w:bookmarkStart w:id="51" w:name="ref-hortalSevenShortfallsThat2015"/>
     <w:p>
       <w:pPr>
         <w:pStyle w:val="Bibliography"/>
@@ -6657,7 +6624,7 @@
       <w:r>
         <w:t xml:space="preserve"> </w:t>
       </w:r>
-      <w:hyperlink r:id="rId52">
+      <w:hyperlink r:id="rId50">
         <w:r>
           <w:rPr>
             <w:rStyle w:val="Hyperlink"/>
@@ -6745,8 +6712,8 @@
         <w:t xml:space="preserve">46, 523–549</w:t>
       </w:r>
     </w:p>
-    <w:bookmarkEnd w:id="53"/>
-    <w:bookmarkStart w:id="55" w:name="ref-poisotGlobalKnowledgeGaps2021"/>
+    <w:bookmarkEnd w:id="51"/>
+    <w:bookmarkStart w:id="53" w:name="ref-poisotGlobalKnowledgeGaps2021"/>
     <w:p>
       <w:pPr>
         <w:pStyle w:val="Bibliography"/>
@@ -6782,7 +6749,7 @@
       <w:r>
         <w:t xml:space="preserve"> </w:t>
       </w:r>
-      <w:hyperlink r:id="rId54">
+      <w:hyperlink r:id="rId52">
         <w:r>
           <w:rPr>
             <w:rStyle w:val="Hyperlink"/>
@@ -6810,8 +6777,8 @@
         <w:t xml:space="preserve">n/a</w:t>
       </w:r>
     </w:p>
-    <w:bookmarkEnd w:id="55"/>
-    <w:bookmarkStart w:id="57" w:name="Xf53c03f1c3fea4e4289657cbb0682f5f23e8b1d"/>
+    <w:bookmarkEnd w:id="53"/>
+    <w:bookmarkStart w:id="55" w:name="Xf53c03f1c3fea4e4289657cbb0682f5f23e8b1d"/>
     <w:p>
       <w:pPr>
         <w:pStyle w:val="Bibliography"/>
@@ -6831,7 +6798,7 @@
       <w:r>
         <w:t xml:space="preserve"> </w:t>
       </w:r>
-      <w:hyperlink r:id="rId56">
+      <w:hyperlink r:id="rId54">
         <w:r>
           <w:rPr>
             <w:rStyle w:val="Hyperlink"/>
@@ -6871,8 +6838,8 @@
         <w:t xml:space="preserve">14, e1002559</w:t>
       </w:r>
     </w:p>
-    <w:bookmarkEnd w:id="57"/>
-    <w:bookmarkStart w:id="59" w:name="X2d6834cb08966b7d5da0c61c80079bb46b07a34"/>
+    <w:bookmarkEnd w:id="55"/>
+    <w:bookmarkStart w:id="57" w:name="X2d6834cb08966b7d5da0c61c80079bb46b07a34"/>
     <w:p>
       <w:pPr>
         <w:pStyle w:val="Bibliography"/>
@@ -6908,7 +6875,7 @@
       <w:r>
         <w:t xml:space="preserve"> </w:t>
       </w:r>
-      <w:hyperlink r:id="rId58">
+      <w:hyperlink r:id="rId56">
         <w:r>
           <w:rPr>
             <w:rStyle w:val="Hyperlink"/>
@@ -6917,8 +6884,8 @@
         </w:r>
       </w:hyperlink>
     </w:p>
-    <w:bookmarkEnd w:id="59"/>
-    <w:bookmarkStart w:id="61" w:name="X9a5602d39772ae027b885bf5c9cb3d36ba71c0c"/>
+    <w:bookmarkEnd w:id="57"/>
+    <w:bookmarkStart w:id="59" w:name="X9a5602d39772ae027b885bf5c9cb3d36ba71c0c"/>
     <w:p>
       <w:pPr>
         <w:pStyle w:val="Bibliography"/>
@@ -6954,7 +6921,7 @@
       <w:r>
         <w:t xml:space="preserve"> </w:t>
       </w:r>
-      <w:hyperlink r:id="rId60">
+      <w:hyperlink r:id="rId58">
         <w:r>
           <w:rPr>
             <w:rStyle w:val="Hyperlink"/>
@@ -6982,8 +6949,8 @@
         <w:t xml:space="preserve">30, 347–356</w:t>
       </w:r>
     </w:p>
-    <w:bookmarkEnd w:id="61"/>
-    <w:bookmarkStart w:id="63" w:name="ref-strydomRoadmapPredictingSpecies2021"/>
+    <w:bookmarkEnd w:id="59"/>
+    <w:bookmarkStart w:id="61" w:name="ref-strydomRoadmapPredictingSpecies2021"/>
     <w:p>
       <w:pPr>
         <w:pStyle w:val="Bibliography"/>
@@ -7019,7 +6986,7 @@
       <w:r>
         <w:t xml:space="preserve"> </w:t>
       </w:r>
-      <w:hyperlink r:id="rId62">
+      <w:hyperlink r:id="rId60">
         <w:r>
           <w:rPr>
             <w:rStyle w:val="Hyperlink"/>
@@ -7047,8 +7014,8 @@
         <w:t xml:space="preserve">376, 20210063</w:t>
       </w:r>
     </w:p>
-    <w:bookmarkEnd w:id="63"/>
-    <w:bookmarkStart w:id="65" w:name="ref-poisotSyntheticDatasetsCommunity2016"/>
+    <w:bookmarkEnd w:id="61"/>
+    <w:bookmarkStart w:id="63" w:name="ref-poisotSyntheticDatasetsCommunity2016"/>
     <w:p>
       <w:pPr>
         <w:pStyle w:val="Bibliography"/>
@@ -7084,7 +7051,7 @@
       <w:r>
         <w:t xml:space="preserve"> </w:t>
       </w:r>
-      <w:hyperlink r:id="rId64">
+      <w:hyperlink r:id="rId62">
         <w:r>
           <w:rPr>
             <w:rStyle w:val="Hyperlink"/>
@@ -7112,8 +7079,8 @@
         <w:t xml:space="preserve">39, 402–408</w:t>
       </w:r>
     </w:p>
-    <w:bookmarkEnd w:id="65"/>
-    <w:bookmarkStart w:id="67" w:name="ref-strydomFoodWebReconstruction2022"/>
+    <w:bookmarkEnd w:id="63"/>
+    <w:bookmarkStart w:id="65" w:name="ref-strydomFoodWebReconstruction2022"/>
     <w:p>
       <w:pPr>
         <w:pStyle w:val="Bibliography"/>
@@ -7149,7 +7116,7 @@
       <w:r>
         <w:t xml:space="preserve"> </w:t>
       </w:r>
-      <w:hyperlink r:id="rId66">
+      <w:hyperlink r:id="rId64">
         <w:r>
           <w:rPr>
             <w:rStyle w:val="Hyperlink"/>
@@ -7177,8 +7144,8 @@
         <w:t xml:space="preserve">13, 2838–2849</w:t>
       </w:r>
     </w:p>
-    <w:bookmarkEnd w:id="67"/>
-    <w:bookmarkStart w:id="69" w:name="ref-petcheySizeForagingFood2008"/>
+    <w:bookmarkEnd w:id="65"/>
+    <w:bookmarkStart w:id="67" w:name="ref-petcheySizeForagingFood2008"/>
     <w:p>
       <w:pPr>
         <w:pStyle w:val="Bibliography"/>
@@ -7214,7 +7181,7 @@
       <w:r>
         <w:t xml:space="preserve"> </w:t>
       </w:r>
-      <w:hyperlink r:id="rId68">
+      <w:hyperlink r:id="rId66">
         <w:r>
           <w:rPr>
             <w:rStyle w:val="Hyperlink"/>
@@ -7242,8 +7209,8 @@
         <w:t xml:space="preserve">105, 4191–4196</w:t>
       </w:r>
     </w:p>
-    <w:bookmarkEnd w:id="69"/>
-    <w:bookmarkStart w:id="71" w:name="ref-williamsSuccessItsLimits2008"/>
+    <w:bookmarkEnd w:id="67"/>
+    <w:bookmarkStart w:id="69" w:name="ref-williamsSuccessItsLimits2008"/>
     <w:p>
       <w:pPr>
         <w:pStyle w:val="Bibliography"/>
@@ -7263,7 +7230,7 @@
       <w:r>
         <w:t xml:space="preserve"> </w:t>
       </w:r>
-      <w:hyperlink r:id="rId70">
+      <w:hyperlink r:id="rId68">
         <w:r>
           <w:rPr>
             <w:rStyle w:val="Hyperlink"/>
@@ -7291,8 +7258,8 @@
         <w:t xml:space="preserve">77, 512–519</w:t>
       </w:r>
     </w:p>
-    <w:bookmarkEnd w:id="71"/>
-    <w:bookmarkStart w:id="73" w:name="ref-pichlerMachineLearningAlgorithms2020"/>
+    <w:bookmarkEnd w:id="69"/>
+    <w:bookmarkStart w:id="71" w:name="ref-pichlerMachineLearningAlgorithms2020"/>
     <w:p>
       <w:pPr>
         <w:pStyle w:val="Bibliography"/>
@@ -7328,7 +7295,7 @@
       <w:r>
         <w:t xml:space="preserve"> </w:t>
       </w:r>
-      <w:hyperlink r:id="rId72">
+      <w:hyperlink r:id="rId70">
         <w:r>
           <w:rPr>
             <w:rStyle w:val="Hyperlink"/>
@@ -7356,8 +7323,8 @@
         <w:t xml:space="preserve">11, 281–293</w:t>
       </w:r>
     </w:p>
-    <w:bookmarkEnd w:id="73"/>
-    <w:bookmarkStart w:id="75" w:name="X17a301eebb3c5bc57992fd8c229d26f33144785"/>
+    <w:bookmarkEnd w:id="71"/>
+    <w:bookmarkStart w:id="73" w:name="X17a301eebb3c5bc57992fd8c229d26f33144785"/>
     <w:p>
       <w:pPr>
         <w:pStyle w:val="Bibliography"/>
@@ -7393,7 +7360,7 @@
       <w:r>
         <w:t xml:space="preserve"> </w:t>
       </w:r>
-      <w:hyperlink r:id="rId74">
+      <w:hyperlink r:id="rId72">
         <w:r>
           <w:rPr>
             <w:rStyle w:val="Hyperlink"/>
@@ -7421,8 +7388,8 @@
         <w:t xml:space="preserve">6, 1–10</w:t>
       </w:r>
     </w:p>
-    <w:bookmarkEnd w:id="75"/>
-    <w:bookmarkStart w:id="77" w:name="X31a4fa003bce600ed04df56db844e85b8f7350e"/>
+    <w:bookmarkEnd w:id="73"/>
+    <w:bookmarkStart w:id="75" w:name="X31a4fa003bce600ed04df56db844e85b8f7350e"/>
     <w:p>
       <w:pPr>
         <w:pStyle w:val="Bibliography"/>
@@ -7458,7 +7425,7 @@
       <w:r>
         <w:t xml:space="preserve"> </w:t>
       </w:r>
-      <w:hyperlink r:id="rId76">
+      <w:hyperlink r:id="rId74">
         <w:r>
           <w:rPr>
             <w:rStyle w:val="Hyperlink"/>
@@ -7486,8 +7453,8 @@
         <w:t xml:space="preserve">51, 550–559</w:t>
       </w:r>
     </w:p>
-    <w:bookmarkEnd w:id="77"/>
-    <w:bookmarkStart w:id="79" w:name="ref-petcheyFitEfficiencyBiology2011"/>
+    <w:bookmarkEnd w:id="75"/>
+    <w:bookmarkStart w:id="77" w:name="ref-petcheyFitEfficiencyBiology2011"/>
     <w:p>
       <w:pPr>
         <w:pStyle w:val="Bibliography"/>
@@ -7523,7 +7490,7 @@
       <w:r>
         <w:t xml:space="preserve"> </w:t>
       </w:r>
-      <w:hyperlink r:id="rId78">
+      <w:hyperlink r:id="rId76">
         <w:r>
           <w:rPr>
             <w:rStyle w:val="Hyperlink"/>
@@ -7575,8 +7542,8 @@
         <w:t xml:space="preserve">279, 169–171</w:t>
       </w:r>
     </w:p>
-    <w:bookmarkEnd w:id="79"/>
-    <w:bookmarkStart w:id="81" w:name="ref-poisotDescribeUnderstandPredict2016"/>
+    <w:bookmarkEnd w:id="77"/>
+    <w:bookmarkStart w:id="79" w:name="ref-poisotDescribeUnderstandPredict2016"/>
     <w:p>
       <w:pPr>
         <w:pStyle w:val="Bibliography"/>
@@ -7612,7 +7579,7 @@
       <w:r>
         <w:t xml:space="preserve"> </w:t>
       </w:r>
-      <w:hyperlink r:id="rId80">
+      <w:hyperlink r:id="rId78">
         <w:r>
           <w:rPr>
             <w:rStyle w:val="Hyperlink"/>
@@ -7637,8 +7604,8 @@
         <w:t xml:space="preserve">30, 1878–1882</w:t>
       </w:r>
     </w:p>
-    <w:bookmarkEnd w:id="81"/>
-    <w:bookmarkStart w:id="83" w:name="ref-pringleUntanglingFoodWebs2020"/>
+    <w:bookmarkEnd w:id="79"/>
+    <w:bookmarkStart w:id="81" w:name="ref-pringleUntanglingFoodWebs2020"/>
     <w:p>
       <w:pPr>
         <w:pStyle w:val="Bibliography"/>
@@ -7658,7 +7625,7 @@
       <w:r>
         <w:t xml:space="preserve"> </w:t>
       </w:r>
-      <w:hyperlink r:id="rId82">
+      <w:hyperlink r:id="rId80">
         <w:r>
           <w:rPr>
             <w:rStyle w:val="Hyperlink"/>
@@ -7709,8 +7676,8 @@
         <w:t xml:space="preserve">, pp. 225–238, Princeton University Press</w:t>
       </w:r>
     </w:p>
-    <w:bookmarkEnd w:id="83"/>
-    <w:bookmarkStart w:id="84" w:name="ref-dunneNetworkStructureFood2006"/>
+    <w:bookmarkEnd w:id="81"/>
+    <w:bookmarkStart w:id="82" w:name="ref-dunneNetworkStructureFood2006"/>
     <w:p>
       <w:pPr>
         <w:pStyle w:val="Bibliography"/>
@@ -7793,8 +7760,8 @@
         <w:t xml:space="preserve">(Dunne, J. A. and Pascual, M., eds), pp. 27–86, Oxford University Press</w:t>
       </w:r>
     </w:p>
-    <w:bookmarkEnd w:id="84"/>
-    <w:bookmarkStart w:id="86" w:name="Xe227781537312aad81566d289906b7942bbcf13"/>
+    <w:bookmarkEnd w:id="82"/>
+    <w:bookmarkStart w:id="84" w:name="Xe227781537312aad81566d289906b7942bbcf13"/>
     <w:p>
       <w:pPr>
         <w:pStyle w:val="Bibliography"/>
@@ -7814,7 +7781,7 @@
       <w:r>
         <w:t xml:space="preserve"> </w:t>
       </w:r>
-      <w:hyperlink r:id="rId85">
+      <w:hyperlink r:id="rId83">
         <w:r>
           <w:rPr>
             <w:rStyle w:val="Hyperlink"/>
@@ -7878,8 +7845,8 @@
         <w:t xml:space="preserve">23, 399–417</w:t>
       </w:r>
     </w:p>
-    <w:bookmarkEnd w:id="86"/>
-    <w:bookmarkStart w:id="88" w:name="Xaad5d089781464e09d30bec824bd68c468804d7"/>
+    <w:bookmarkEnd w:id="84"/>
+    <w:bookmarkStart w:id="86" w:name="Xaad5d089781464e09d30bec824bd68c468804d7"/>
     <w:p>
       <w:pPr>
         <w:pStyle w:val="Bibliography"/>
@@ -7915,7 +7882,7 @@
       <w:r>
         <w:t xml:space="preserve"> </w:t>
       </w:r>
-      <w:hyperlink r:id="rId87">
+      <w:hyperlink r:id="rId85">
         <w:r>
           <w:rPr>
             <w:rStyle w:val="Hyperlink"/>
@@ -7943,8 +7910,8 @@
         <w:t xml:space="preserve">7, 303–312</w:t>
       </w:r>
     </w:p>
-    <w:bookmarkEnd w:id="88"/>
-    <w:bookmarkStart w:id="90" w:name="ref-berlowInteractionStrengthsFood2004"/>
+    <w:bookmarkEnd w:id="86"/>
+    <w:bookmarkStart w:id="88" w:name="ref-berlowInteractionStrengthsFood2004"/>
     <w:p>
       <w:pPr>
         <w:pStyle w:val="Bibliography"/>
@@ -7980,7 +7947,7 @@
       <w:r>
         <w:t xml:space="preserve"> </w:t>
       </w:r>
-      <w:hyperlink r:id="rId89">
+      <w:hyperlink r:id="rId87">
         <w:r>
           <w:rPr>
             <w:rStyle w:val="Hyperlink"/>
@@ -8008,8 +7975,8 @@
         <w:t xml:space="preserve">73, 585–598</w:t>
       </w:r>
     </w:p>
-    <w:bookmarkEnd w:id="90"/>
-    <w:bookmarkStart w:id="92" w:name="ref-proulxNetworkThinkingEcology2005"/>
+    <w:bookmarkEnd w:id="88"/>
+    <w:bookmarkStart w:id="90" w:name="ref-proulxNetworkThinkingEcology2005"/>
     <w:p>
       <w:pPr>
         <w:pStyle w:val="Bibliography"/>
@@ -8045,7 +8012,7 @@
       <w:r>
         <w:t xml:space="preserve"> </w:t>
       </w:r>
-      <w:hyperlink r:id="rId91">
+      <w:hyperlink r:id="rId89">
         <w:r>
           <w:rPr>
             <w:rStyle w:val="Hyperlink"/>
@@ -8073,8 +8040,8 @@
         <w:t xml:space="preserve">20, 345–353</w:t>
       </w:r>
     </w:p>
-    <w:bookmarkEnd w:id="92"/>
-    <w:bookmarkStart w:id="94" w:name="X539896ce86e228708f5963ceeaf0e82711f0c07"/>
+    <w:bookmarkEnd w:id="90"/>
+    <w:bookmarkStart w:id="92" w:name="X539896ce86e228708f5963ceeaf0e82711f0c07"/>
     <w:p>
       <w:pPr>
         <w:pStyle w:val="Bibliography"/>
@@ -8110,7 +8077,7 @@
       <w:r>
         <w:t xml:space="preserve"> </w:t>
       </w:r>
-      <w:hyperlink r:id="rId93">
+      <w:hyperlink r:id="rId91">
         <w:r>
           <w:rPr>
             <w:rStyle w:val="Hyperlink"/>
@@ -8138,8 +8105,8 @@
         <w:t xml:space="preserve">21, e3002068</w:t>
       </w:r>
     </w:p>
-    <w:bookmarkEnd w:id="94"/>
-    <w:bookmarkStart w:id="96" w:name="ref-dunneCompilationNetworkAnalyses2008"/>
+    <w:bookmarkEnd w:id="92"/>
+    <w:bookmarkStart w:id="94" w:name="ref-dunneCompilationNetworkAnalyses2008"/>
     <w:p>
       <w:pPr>
         <w:pStyle w:val="Bibliography"/>
@@ -8175,7 +8142,7 @@
       <w:r>
         <w:t xml:space="preserve"> </w:t>
       </w:r>
-      <w:hyperlink r:id="rId95">
+      <w:hyperlink r:id="rId93">
         <w:r>
           <w:rPr>
             <w:rStyle w:val="Hyperlink"/>
@@ -8239,8 +8206,8 @@
         <w:t xml:space="preserve">6, e102</w:t>
       </w:r>
     </w:p>
-    <w:bookmarkEnd w:id="96"/>
-    <w:bookmarkStart w:id="98" w:name="ref-yeakelCollapseEcologicalNetwork2014"/>
+    <w:bookmarkEnd w:id="94"/>
+    <w:bookmarkStart w:id="96" w:name="ref-yeakelCollapseEcologicalNetwork2014"/>
     <w:p>
       <w:pPr>
         <w:pStyle w:val="Bibliography"/>
@@ -8276,7 +8243,7 @@
       <w:r>
         <w:t xml:space="preserve"> </w:t>
       </w:r>
-      <w:hyperlink r:id="rId97">
+      <w:hyperlink r:id="rId95">
         <w:r>
           <w:rPr>
             <w:rStyle w:val="Hyperlink"/>
@@ -8316,8 +8283,8 @@
         <w:t xml:space="preserve">111, 14472–14477</w:t>
       </w:r>
     </w:p>
-    <w:bookmarkEnd w:id="98"/>
-    <w:bookmarkStart w:id="100" w:name="ref-caronTraitmatchingModelsPredict2024"/>
+    <w:bookmarkEnd w:id="96"/>
+    <w:bookmarkStart w:id="98" w:name="ref-caronTraitmatchingModelsPredict2024"/>
     <w:p>
       <w:pPr>
         <w:pStyle w:val="Bibliography"/>
@@ -8353,7 +8320,7 @@
       <w:r>
         <w:t xml:space="preserve"> </w:t>
       </w:r>
-      <w:hyperlink r:id="rId99">
+      <w:hyperlink r:id="rId97">
         <w:r>
           <w:rPr>
             <w:rStyle w:val="Hyperlink"/>
@@ -8381,8 +8348,8 @@
         <w:t xml:space="preserve">33, e13807</w:t>
       </w:r>
     </w:p>
-    <w:bookmarkEnd w:id="100"/>
-    <w:bookmarkStart w:id="102" w:name="ref-williamsSimpleRulesYield2000"/>
+    <w:bookmarkEnd w:id="98"/>
+    <w:bookmarkStart w:id="100" w:name="ref-williamsSimpleRulesYield2000"/>
     <w:p>
       <w:pPr>
         <w:pStyle w:val="Bibliography"/>
@@ -8402,7 +8369,7 @@
       <w:r>
         <w:t xml:space="preserve"> </w:t>
       </w:r>
-      <w:hyperlink r:id="rId101">
+      <w:hyperlink r:id="rId99">
         <w:r>
           <w:rPr>
             <w:rStyle w:val="Hyperlink"/>
@@ -8430,8 +8397,8 @@
         <w:t xml:space="preserve">404, 180–183</w:t>
       </w:r>
     </w:p>
-    <w:bookmarkEnd w:id="102"/>
-    <w:bookmarkStart w:id="103" w:name="ref-cohenCommunityFoodWebs1990"/>
+    <w:bookmarkEnd w:id="100"/>
+    <w:bookmarkStart w:id="101" w:name="ref-cohenCommunityFoodWebs1990"/>
     <w:p>
       <w:pPr>
         <w:pStyle w:val="Bibliography"/>
@@ -8541,8 +8508,8 @@
         <w:t xml:space="preserve">, Springer-Verlag</w:t>
       </w:r>
     </w:p>
-    <w:bookmarkEnd w:id="103"/>
-    <w:bookmarkStart w:id="105" w:name="Xb1d8b6b275822be1886d160023287af73cce966"/>
+    <w:bookmarkEnd w:id="101"/>
+    <w:bookmarkStart w:id="103" w:name="Xb1d8b6b275822be1886d160023287af73cce966"/>
     <w:p>
       <w:pPr>
         <w:pStyle w:val="Bibliography"/>
@@ -8578,7 +8545,7 @@
       <w:r>
         <w:t xml:space="preserve"> </w:t>
       </w:r>
-      <w:hyperlink r:id="rId104">
+      <w:hyperlink r:id="rId102">
         <w:r>
           <w:rPr>
             <w:rStyle w:val="Hyperlink"/>
@@ -8606,8 +8573,8 @@
         <w:t xml:space="preserve">10, 902–911</w:t>
       </w:r>
     </w:p>
-    <w:bookmarkEnd w:id="105"/>
-    <w:bookmarkStart w:id="107" w:name="X0fb50f1746fa9d2b24f89ed5bfe6ae1a2f58cc2"/>
+    <w:bookmarkEnd w:id="103"/>
+    <w:bookmarkStart w:id="105" w:name="X0fb50f1746fa9d2b24f89ed5bfe6ae1a2f58cc2"/>
     <w:p>
       <w:pPr>
         <w:pStyle w:val="Bibliography"/>
@@ -8643,7 +8610,7 @@
       <w:r>
         <w:t xml:space="preserve"> </w:t>
       </w:r>
-      <w:hyperlink r:id="rId106">
+      <w:hyperlink r:id="rId104">
         <w:r>
           <w:rPr>
             <w:rStyle w:val="Hyperlink"/>
@@ -8655,8 +8622,8 @@
         <w:t xml:space="preserve">bioRxiv, 2024.01.30.578036</w:t>
       </w:r>
     </w:p>
-    <w:bookmarkEnd w:id="107"/>
-    <w:bookmarkStart w:id="109" w:name="ref-poisotSpeciesWhyEcological2015"/>
+    <w:bookmarkEnd w:id="105"/>
+    <w:bookmarkStart w:id="107" w:name="ref-poisotSpeciesWhyEcological2015"/>
     <w:p>
       <w:pPr>
         <w:pStyle w:val="Bibliography"/>
@@ -8692,7 +8659,7 @@
       <w:r>
         <w:t xml:space="preserve"> </w:t>
       </w:r>
-      <w:hyperlink r:id="rId108">
+      <w:hyperlink r:id="rId106">
         <w:r>
           <w:rPr>
             <w:rStyle w:val="Hyperlink"/>
@@ -8720,8 +8687,8 @@
         <w:t xml:space="preserve">124, 243–251</w:t>
       </w:r>
     </w:p>
-    <w:bookmarkEnd w:id="109"/>
-    <w:bookmarkStart w:id="111" w:name="ref-strydomGraphEmbeddingTransfer2023"/>
+    <w:bookmarkEnd w:id="107"/>
+    <w:bookmarkStart w:id="109" w:name="ref-strydomGraphEmbeddingTransfer2023"/>
     <w:p>
       <w:pPr>
         <w:pStyle w:val="Bibliography"/>
@@ -8757,7 +8724,7 @@
       <w:r>
         <w:t xml:space="preserve"> </w:t>
       </w:r>
-      <w:hyperlink r:id="rId110">
+      <w:hyperlink r:id="rId108">
         <w:r>
           <w:rPr>
             <w:rStyle w:val="Hyperlink"/>
@@ -8785,8 +8752,8 @@
         <w:t xml:space="preserve">14, 2917–2930</w:t>
       </w:r>
     </w:p>
-    <w:bookmarkEnd w:id="111"/>
-    <w:bookmarkStart w:id="113" w:name="ref-allesinaGeneralModelFood2008"/>
+    <w:bookmarkEnd w:id="109"/>
+    <w:bookmarkStart w:id="111" w:name="ref-allesinaGeneralModelFood2008"/>
     <w:p>
       <w:pPr>
         <w:pStyle w:val="Bibliography"/>
@@ -8822,7 +8789,7 @@
       <w:r>
         <w:t xml:space="preserve"> </w:t>
       </w:r>
-      <w:hyperlink r:id="rId112">
+      <w:hyperlink r:id="rId110">
         <w:r>
           <w:rPr>
             <w:rStyle w:val="Hyperlink"/>
@@ -8886,8 +8853,8 @@
         <w:t xml:space="preserve">320, 658–661</w:t>
       </w:r>
     </w:p>
-    <w:bookmarkEnd w:id="113"/>
-    <w:bookmarkStart w:id="115" w:name="X023758d2a089016cd8f0c9d2421079cf7d062ff"/>
+    <w:bookmarkEnd w:id="111"/>
+    <w:bookmarkStart w:id="113" w:name="X023758d2a089016cd8f0c9d2421079cf7d062ff"/>
     <w:p>
       <w:pPr>
         <w:pStyle w:val="Bibliography"/>
@@ -8907,7 +8874,7 @@
       <w:r>
         <w:t xml:space="preserve"> </w:t>
       </w:r>
-      <w:hyperlink r:id="rId114">
+      <w:hyperlink r:id="rId112">
         <w:r>
           <w:rPr>
             <w:rStyle w:val="Hyperlink"/>
@@ -8935,8 +8902,8 @@
         <w:t xml:space="preserve">14, 1333–1345</w:t>
       </w:r>
     </w:p>
-    <w:bookmarkEnd w:id="115"/>
-    <w:bookmarkStart w:id="117" w:name="ref-stoufferEvidenceExistenceRobust2007"/>
+    <w:bookmarkEnd w:id="113"/>
+    <w:bookmarkStart w:id="115" w:name="ref-stoufferEvidenceExistenceRobust2007"/>
     <w:p>
       <w:pPr>
         <w:pStyle w:val="Bibliography"/>
@@ -8972,7 +8939,7 @@
       <w:r>
         <w:t xml:space="preserve"> </w:t>
       </w:r>
-      <w:hyperlink r:id="rId116">
+      <w:hyperlink r:id="rId114">
         <w:r>
           <w:rPr>
             <w:rStyle w:val="Hyperlink"/>
@@ -9000,8 +8967,8 @@
         <w:t xml:space="preserve">274, 1931–1940</w:t>
       </w:r>
     </w:p>
-    <w:bookmarkEnd w:id="117"/>
-    <w:bookmarkStart w:id="119" w:name="ref-pringleResolvingFoodWebStructure2020"/>
+    <w:bookmarkEnd w:id="115"/>
+    <w:bookmarkStart w:id="117" w:name="ref-pringleResolvingFoodWebStructure2020"/>
     <w:p>
       <w:pPr>
         <w:pStyle w:val="Bibliography"/>
@@ -9021,7 +8988,7 @@
       <w:r>
         <w:t xml:space="preserve"> </w:t>
       </w:r>
-      <w:hyperlink r:id="rId118">
+      <w:hyperlink r:id="rId116">
         <w:r>
           <w:rPr>
             <w:rStyle w:val="Hyperlink"/>
@@ -9061,8 +9028,8 @@
         <w:t xml:space="preserve">51, 55–80</w:t>
       </w:r>
     </w:p>
-    <w:bookmarkEnd w:id="119"/>
-    <w:bookmarkStart w:id="121" w:name="ref-berlowGoldilocksFactorFood2008"/>
+    <w:bookmarkEnd w:id="117"/>
+    <w:bookmarkStart w:id="119" w:name="ref-berlowGoldilocksFactorFood2008"/>
     <w:p>
       <w:pPr>
         <w:pStyle w:val="Bibliography"/>
@@ -9098,7 +9065,7 @@
       <w:r>
         <w:t xml:space="preserve"> </w:t>
       </w:r>
-      <w:hyperlink r:id="rId120">
+      <w:hyperlink r:id="rId118">
         <w:r>
           <w:rPr>
             <w:rStyle w:val="Hyperlink"/>
@@ -9168,8 +9135,8 @@
         <w:t xml:space="preserve">105, 4079–4080</w:t>
       </w:r>
     </w:p>
-    <w:bookmarkEnd w:id="121"/>
-    <w:bookmarkStart w:id="123" w:name="ref-brimacombeApplyingMethodIts2024"/>
+    <w:bookmarkEnd w:id="119"/>
+    <w:bookmarkStart w:id="121" w:name="ref-brimacombeApplyingMethodIts2024"/>
     <w:p>
       <w:pPr>
         <w:pStyle w:val="Bibliography"/>
@@ -9205,7 +9172,7 @@
       <w:r>
         <w:t xml:space="preserve"> </w:t>
       </w:r>
-      <w:hyperlink r:id="rId122">
+      <w:hyperlink r:id="rId120">
         <w:r>
           <w:rPr>
             <w:rStyle w:val="Hyperlink"/>
@@ -9238,8 +9205,8 @@
         </w:r>
       </w:hyperlink>
     </w:p>
-    <w:bookmarkEnd w:id="123"/>
-    <w:bookmarkStart w:id="125" w:name="ref-beckerOptimisingPredictiveModels2022"/>
+    <w:bookmarkEnd w:id="121"/>
+    <w:bookmarkStart w:id="123" w:name="ref-beckerOptimisingPredictiveModels2022"/>
     <w:p>
       <w:pPr>
         <w:pStyle w:val="Bibliography"/>
@@ -9275,7 +9242,7 @@
       <w:r>
         <w:t xml:space="preserve"> </w:t>
       </w:r>
-      <w:hyperlink r:id="rId124">
+      <w:hyperlink r:id="rId122">
         <w:r>
           <w:rPr>
             <w:rStyle w:val="Hyperlink"/>
@@ -9303,8 +9270,8 @@
         <w:t xml:space="preserve">3, e625–e637</w:t>
       </w:r>
     </w:p>
-    <w:bookmarkEnd w:id="125"/>
-    <w:bookmarkStart w:id="126" w:name="X1edd2253d2e7e8e6db9e7574240f432ddda2ce1"/>
+    <w:bookmarkEnd w:id="123"/>
+    <w:bookmarkStart w:id="124" w:name="X1edd2253d2e7e8e6db9e7574240f432ddda2ce1"/>
     <w:p>
       <w:pPr>
         <w:pStyle w:val="Bibliography"/>
@@ -9338,8 +9305,8 @@
         <w:t xml:space="preserve">(2023) Spatially explicit predictions of food web structure from regional level data</w:t>
       </w:r>
     </w:p>
-    <w:bookmarkEnd w:id="126"/>
-    <w:bookmarkStart w:id="128" w:name="ref-fortinNetworkEcologyDynamic2021"/>
+    <w:bookmarkEnd w:id="124"/>
+    <w:bookmarkStart w:id="126" w:name="ref-fortinNetworkEcologyDynamic2021"/>
     <w:p>
       <w:pPr>
         <w:pStyle w:val="Bibliography"/>
@@ -9375,7 +9342,7 @@
       <w:r>
         <w:t xml:space="preserve"> </w:t>
       </w:r>
-      <w:hyperlink r:id="rId127">
+      <w:hyperlink r:id="rId125">
         <w:r>
           <w:rPr>
             <w:rStyle w:val="Hyperlink"/>
@@ -9403,8 +9370,8 @@
         <w:t xml:space="preserve">288, rspb.2020.1889, 20201889</w:t>
       </w:r>
     </w:p>
-    <w:bookmarkEnd w:id="128"/>
-    <w:bookmarkStart w:id="129" w:name="ref-estayEditorialPatternsProcesses2023"/>
+    <w:bookmarkEnd w:id="126"/>
+    <w:bookmarkStart w:id="127" w:name="ref-estayEditorialPatternsProcesses2023"/>
     <w:p>
       <w:pPr>
         <w:pStyle w:val="Bibliography"/>
@@ -9466,8 +9433,8 @@
         <w:t xml:space="preserve">11</w:t>
       </w:r>
     </w:p>
-    <w:bookmarkEnd w:id="129"/>
-    <w:bookmarkStart w:id="131" w:name="ref-saraviaEcologicalNetworkAssembly2022"/>
+    <w:bookmarkEnd w:id="127"/>
+    <w:bookmarkStart w:id="129" w:name="ref-saraviaEcologicalNetworkAssembly2022"/>
     <w:p>
       <w:pPr>
         <w:pStyle w:val="Bibliography"/>
@@ -9503,7 +9470,7 @@
       <w:r>
         <w:t xml:space="preserve"> </w:t>
       </w:r>
-      <w:hyperlink r:id="rId130">
+      <w:hyperlink r:id="rId128">
         <w:r>
           <w:rPr>
             <w:rStyle w:val="Hyperlink"/>
@@ -9555,9 +9522,9 @@
         <w:t xml:space="preserve">91, 630–642</w:t>
       </w:r>
     </w:p>
+    <w:bookmarkEnd w:id="129"/>
+    <w:bookmarkEnd w:id="130"/>
     <w:bookmarkEnd w:id="131"/>
-    <w:bookmarkEnd w:id="132"/>
-    <w:bookmarkEnd w:id="133"/>
     <w:sectPr/>
   </w:body>
 </w:document>

</xml_diff>

<commit_message>
🌍 refer to SuppMat (w/ links)
</commit_message>
<xml_diff>
--- a/docs/index.docx
+++ b/docs/index.docx
@@ -2160,7 +2160,7 @@
         <w:t xml:space="preserve"> </w:t>
       </w:r>
       <w:r>
-        <w:t xml:space="preserve">it is critical that we highlight and review these different model families as a whole (and not in isolation), and move away from simply benchmarking the performance of these different model families but also highlight the inherent constraints that these models impose upon themselves and how these will delimit and dictate the potential questions one will be able to ask</w:t>
+        <w:t xml:space="preserve">it is critical that we highlight and review these different model families as a whole (not only in isolation), and move away from simply benchmarking the performance of these different model families but also highlight the inherent constraints that these models impose upon themselves and how these will delimit and dictate the potential questions one will be able to ask</w:t>
       </w:r>
       <w:r>
         <w:t xml:space="preserve"> </w:t>
@@ -3361,7 +3361,7 @@
       </w:r>
     </w:p>
     <w:bookmarkEnd w:id="31"/>
-    <w:bookmarkStart w:id="44" w:name="sec-network-build"/>
+    <w:bookmarkStart w:id="46" w:name="sec-network-build"/>
     <w:p>
       <w:pPr>
         <w:pStyle w:val="Heading2"/>
@@ -3408,7 +3408,290 @@
         <w:t xml:space="preserve"> </w:t>
       </w:r>
       <w:r>
-        <w:t xml:space="preserve">(and in more detail in</w:t>
+        <w:t xml:space="preserve">the models that are used to predict a food web tend to focus on only predicting the structure of a network (a</w:t>
+      </w:r>
+      <w:r>
+        <w:t xml:space="preserve"> </w:t>
+      </w:r>
+      <w:r>
+        <w:rPr>
+          <w:bCs/>
+          <w:b/>
+        </w:rPr>
+        <w:t xml:space="preserve">topology generator</w:t>
+      </w:r>
+      <w:r>
+        <w:t xml:space="preserve">) or the interactions for a given species pool (an</w:t>
+      </w:r>
+      <w:r>
+        <w:t xml:space="preserve"> </w:t>
+      </w:r>
+      <w:r>
+        <w:rPr>
+          <w:bCs/>
+          <w:b/>
+        </w:rPr>
+        <w:t xml:space="preserve">interaction predictor</w:t>
+      </w:r>
+      <w:r>
+        <w:t xml:space="preserve">). Although it is possible to construct a food web given a set of interactions interaction predictors themselves lack any sort of parametrisation of the network structure and so the resulting network is a poor reflection of the actual network structure</w:t>
+      </w:r>
+      <w:r>
+        <w:t xml:space="preserve"> </w:t>
+      </w:r>
+      <w:r>
+        <w:t xml:space="preserve">[26]</w:t>
+      </w:r>
+      <w:r>
+        <w:t xml:space="preserve">. These models themselves are a reflection of the different goals and intentions of the research program from which they are developed and are often</w:t>
+      </w:r>
+      <w:r>
+        <w:t xml:space="preserve"> </w:t>
+      </w:r>
+      <w:r>
+        <w:t xml:space="preserve">‘</w:t>
+      </w:r>
+      <w:r>
+        <w:t xml:space="preserve">described</w:t>
+      </w:r>
+      <w:r>
+        <w:t xml:space="preserve">’</w:t>
+      </w:r>
+      <w:r>
+        <w:t xml:space="preserve"> </w:t>
+      </w:r>
+      <w:r>
+        <w:t xml:space="preserve">by a specific mechanism that will determine the resulting structure or interactions (Box 1). Models such as the niche</w:t>
+      </w:r>
+      <w:r>
+        <w:t xml:space="preserve"> </w:t>
+      </w:r>
+      <w:r>
+        <w:t xml:space="preserve">[27]</w:t>
+      </w:r>
+      <w:r>
+        <w:t xml:space="preserve"> </w:t>
+      </w:r>
+      <w:r>
+        <w:t xml:space="preserve">or cascade</w:t>
+      </w:r>
+      <w:r>
+        <w:t xml:space="preserve"> </w:t>
+      </w:r>
+      <w:r>
+        <w:t xml:space="preserve">[28]</w:t>
+      </w:r>
+      <w:r>
+        <w:t xml:space="preserve"> </w:t>
+      </w:r>
+      <w:r>
+        <w:t xml:space="preserve">were developed with the intent of being used to understand the</w:t>
+      </w:r>
+      <w:r>
+        <w:t xml:space="preserve"> </w:t>
+      </w:r>
+      <w:r>
+        <w:rPr>
+          <w:iCs/>
+          <w:i/>
+        </w:rPr>
+        <w:t xml:space="preserve">structural</w:t>
+      </w:r>
+      <w:r>
+        <w:t xml:space="preserve"> </w:t>
+      </w:r>
+      <w:r>
+        <w:t xml:space="preserve">aspects of food webs, specifically how links are distributed amongst species in the community, whereas bayesian</w:t>
+      </w:r>
+      <w:r>
+        <w:t xml:space="preserve"> </w:t>
+      </w:r>
+      <w:r>
+        <w:t xml:space="preserve">[29]</w:t>
+      </w:r>
+      <w:r>
+        <w:t xml:space="preserve"> </w:t>
+      </w:r>
+      <w:r>
+        <w:t xml:space="preserve">or trait hierarchy</w:t>
+      </w:r>
+      <w:r>
+        <w:t xml:space="preserve"> </w:t>
+      </w:r>
+      <w:r>
+        <w:t xml:space="preserve">[30]</w:t>
+      </w:r>
+      <w:r>
+        <w:t xml:space="preserve"> </w:t>
+      </w:r>
+      <w:r>
+        <w:t xml:space="preserve">models have been developed on the basis that the traits of a species are the underlying mechanism in determining the feasibility of interactions (</w:t>
+      </w:r>
+      <w:r>
+        <w:rPr>
+          <w:iCs/>
+          <w:i/>
+        </w:rPr>
+        <w:t xml:space="preserve">i.e.,</w:t>
+      </w:r>
+      <w:r>
+        <w:t xml:space="preserve"> </w:t>
+      </w:r>
+      <w:r>
+        <w:t xml:space="preserve">species</w:t>
+      </w:r>
+      <w:r>
+        <w:t xml:space="preserve"> </w:t>
+      </w:r>
+      <m:oMath>
+        <m:r>
+          <m:t>a</m:t>
+        </m:r>
+      </m:oMath>
+      <w:r>
+        <w:t xml:space="preserve"> </w:t>
+      </w:r>
+      <w:r>
+        <w:t xml:space="preserve">has the capacity to eat species</w:t>
+      </w:r>
+      <w:r>
+        <w:t xml:space="preserve"> </w:t>
+      </w:r>
+      <m:oMath>
+        <m:r>
+          <m:t>b</m:t>
+        </m:r>
+      </m:oMath>
+      <w:r>
+        <w:t xml:space="preserve">). Along with predicting different anatomical parts of a food web the different models have varying degrees of data that are needed to</w:t>
+      </w:r>
+      <w:r>
+        <w:t xml:space="preserve"> </w:t>
+      </w:r>
+      <w:r>
+        <w:t xml:space="preserve">‘</w:t>
+      </w:r>
+      <w:r>
+        <w:t xml:space="preserve">parametrise</w:t>
+      </w:r>
+      <w:r>
+        <w:t xml:space="preserve">’</w:t>
+      </w:r>
+      <w:r>
+        <w:t xml:space="preserve"> </w:t>
+      </w:r>
+      <w:r>
+        <w:t xml:space="preserve">the network. Once these two limitations are assessed and addressed it is then possible to select the model (or model family) that will best be able to capture food web feature that the researcher is most interested in (see Box 2 - Assessing model outputs). It is thus clear that (realistically) there will probably never be a</w:t>
+      </w:r>
+      <w:r>
+        <w:t xml:space="preserve"> </w:t>
+      </w:r>
+      <w:r>
+        <w:t xml:space="preserve">‘</w:t>
+      </w:r>
+      <w:r>
+        <w:t xml:space="preserve">best fit</w:t>
+      </w:r>
+      <w:r>
+        <w:t xml:space="preserve">’</w:t>
+      </w:r>
+      <w:r>
+        <w:t xml:space="preserve"> </w:t>
+      </w:r>
+      <w:r>
+        <w:t xml:space="preserve">tool that is able to construct a food web that will span the entire range of needs, and rather the responsibility lies with the researcher to be aware of not only the underlying philosophy of the specific toolset (as this could have knock-on effects when using those networks for downstream analyses/simulations; pers. comms. Beckerman, 2024), but also how well the tool is able to retrieve the specific network or interaction properties that is of interest.</w:t>
+      </w:r>
+    </w:p>
+    <w:p>
+      <w:pPr>
+        <w:pStyle w:val="BlockText"/>
+      </w:pPr>
+      <w:r>
+        <w:t xml:space="preserve">In order for a model to formalise a</w:t>
+      </w:r>
+      <w:r>
+        <w:t xml:space="preserve"> </w:t>
+      </w:r>
+      <w:r>
+        <w:t xml:space="preserve">‘</w:t>
+      </w:r>
+      <w:r>
+        <w:t xml:space="preserve">complete</w:t>
+      </w:r>
+      <w:r>
+        <w:t xml:space="preserve">’</w:t>
+      </w:r>
+      <w:r>
+        <w:t xml:space="preserve"> </w:t>
+      </w:r>
+      <w:r>
+        <w:t xml:space="preserve">food web it is necessary to formalise two aspects of the network,</w:t>
+      </w:r>
+      <w:r>
+        <w:t xml:space="preserve"> </w:t>
+      </w:r>
+      <w:r>
+        <w:t xml:space="preserve">‘</w:t>
+      </w:r>
+      <w:r>
+        <w:t xml:space="preserve">who eats whom</w:t>
+      </w:r>
+      <w:r>
+        <w:t xml:space="preserve">’</w:t>
+      </w:r>
+      <w:r>
+        <w:t xml:space="preserve"> </w:t>
+      </w:r>
+      <w:r>
+        <w:t xml:space="preserve">(to determine the links between nodes) as well as the structure of the network (to limit the distribution of links), however most models are inclined to focus on one of the two aspects</w:t>
+      </w:r>
+      <w:r>
+        <w:t xml:space="preserve"> </w:t>
+      </w:r>
+      <w:hyperlink w:anchor="fig-concept">
+        <w:r>
+          <w:rPr>
+            <w:rStyle w:val="Hyperlink"/>
+          </w:rPr>
+          <w:t xml:space="preserve">panel B of 1</w:t>
+        </w:r>
+      </w:hyperlink>
+      <w:r>
+        <w:t xml:space="preserve">.</w:t>
+      </w:r>
+    </w:p>
+    <w:p>
+      <w:pPr>
+        <w:pStyle w:val="BlockText"/>
+      </w:pPr>
+      <w:r>
+        <w:t xml:space="preserve">Crucially most topology generators lack some key data on the interaction between species (this can be because of how the model itself defines species or the way in which links are assigned in the network) and interaction predictors lack some sort of parametrisation of network structure</w:t>
+      </w:r>
+      <w:r>
+        <w:t xml:space="preserve"> </w:t>
+      </w:r>
+      <w:r>
+        <w:t xml:space="preserve">[just because two species can interact it does not mean that they will, 31]</w:t>
+      </w:r>
+      <w:r>
+        <w:t xml:space="preserve">.</w:t>
+      </w:r>
+    </w:p>
+    <w:bookmarkStart w:id="45" w:name="model-families"/>
+    <w:p>
+      <w:pPr>
+        <w:pStyle w:val="Heading3"/>
+      </w:pPr>
+      <w:r>
+        <w:t xml:space="preserve">3.1 Model families</w:t>
+      </w:r>
+    </w:p>
+    <w:p>
+      <w:pPr>
+        <w:pStyle w:val="FirstParagraph"/>
+      </w:pPr>
+      <w:r>
+        <w:t xml:space="preserve">As there are many food web models to choose from it is perhaps useful to think about the models in terms of model families, a summary of these families is presented in</w:t>
       </w:r>
       <w:r>
         <w:t xml:space="preserve"> </w:t>
@@ -3422,307 +3705,76 @@
         </w:r>
       </w:hyperlink>
       <w:r>
-        <w:t xml:space="preserve">) the models that are used to predict a food web tend to focus on only predicting the structure of a network (a</w:t>
-      </w:r>
-      <w:r>
-        <w:t xml:space="preserve"> </w:t>
-      </w:r>
-      <w:r>
-        <w:rPr>
-          <w:bCs/>
-          <w:b/>
-        </w:rPr>
-        <w:t xml:space="preserve">topology generator</w:t>
-      </w:r>
-      <w:r>
-        <w:t xml:space="preserve">) or the interactions for a given species pool (an</w:t>
-      </w:r>
-      <w:r>
-        <w:t xml:space="preserve"> </w:t>
-      </w:r>
-      <w:r>
-        <w:rPr>
-          <w:bCs/>
-          <w:b/>
-        </w:rPr>
-        <w:t xml:space="preserve">interaction predictor</w:t>
-      </w:r>
-      <w:r>
-        <w:t xml:space="preserve">). Although it is possible to construct a food web given a set of interactions interaction predictors themselves lack any sort of parametrisation of the network structure and so the resulting network is a poor reflection of the actual network structure</w:t>
-      </w:r>
-      <w:r>
-        <w:t xml:space="preserve"> </w:t>
-      </w:r>
-      <w:r>
-        <w:t xml:space="preserve">[26]</w:t>
-      </w:r>
-      <w:r>
-        <w:t xml:space="preserve">. These models themselves are a reflection of the different goals and intentions of the research program from which they are developed and are often</w:t>
-      </w:r>
-      <w:r>
-        <w:t xml:space="preserve"> </w:t>
-      </w:r>
-      <w:r>
-        <w:t xml:space="preserve">‘</w:t>
-      </w:r>
-      <w:r>
-        <w:t xml:space="preserve">described</w:t>
-      </w:r>
-      <w:r>
-        <w:t xml:space="preserve">’</w:t>
-      </w:r>
-      <w:r>
-        <w:t xml:space="preserve"> </w:t>
-      </w:r>
-      <w:r>
-        <w:t xml:space="preserve">by a specific mechanism that will determine the resulting structure or interactions (Box 1). Models such as the niche</w:t>
-      </w:r>
-      <w:r>
-        <w:t xml:space="preserve"> </w:t>
-      </w:r>
-      <w:r>
-        <w:t xml:space="preserve">[27]</w:t>
-      </w:r>
-      <w:r>
-        <w:t xml:space="preserve"> </w:t>
-      </w:r>
-      <w:r>
-        <w:t xml:space="preserve">or cascade</w:t>
-      </w:r>
-      <w:r>
-        <w:t xml:space="preserve"> </w:t>
-      </w:r>
-      <w:r>
-        <w:t xml:space="preserve">[28]</w:t>
-      </w:r>
-      <w:r>
-        <w:t xml:space="preserve"> </w:t>
-      </w:r>
-      <w:r>
-        <w:t xml:space="preserve">were developed with the intent of being used to understand the</w:t>
-      </w:r>
-      <w:r>
-        <w:t xml:space="preserve"> </w:t>
-      </w:r>
-      <w:r>
-        <w:rPr>
-          <w:iCs/>
-          <w:i/>
-        </w:rPr>
-        <w:t xml:space="preserve">structural</w:t>
-      </w:r>
-      <w:r>
-        <w:t xml:space="preserve"> </w:t>
-      </w:r>
-      <w:r>
-        <w:t xml:space="preserve">aspects of food webs, specifically how links are distributed amongst species in the community, whereas bayesian</w:t>
-      </w:r>
-      <w:r>
-        <w:t xml:space="preserve"> </w:t>
-      </w:r>
-      <w:r>
-        <w:t xml:space="preserve">[29]</w:t>
-      </w:r>
-      <w:r>
-        <w:t xml:space="preserve"> </w:t>
-      </w:r>
-      <w:r>
-        <w:t xml:space="preserve">or trait hierarchy</w:t>
-      </w:r>
-      <w:r>
-        <w:t xml:space="preserve"> </w:t>
-      </w:r>
-      <w:r>
-        <w:t xml:space="preserve">[30]</w:t>
-      </w:r>
-      <w:r>
-        <w:t xml:space="preserve"> </w:t>
-      </w:r>
-      <w:r>
-        <w:t xml:space="preserve">models have been developed on the basis that the traits of a species are the underlying mechanism in determining the feasibility of interactions (</w:t>
-      </w:r>
-      <w:r>
-        <w:rPr>
-          <w:iCs/>
-          <w:i/>
-        </w:rPr>
-        <w:t xml:space="preserve">i.e.,</w:t>
-      </w:r>
-      <w:r>
-        <w:t xml:space="preserve"> </w:t>
-      </w:r>
-      <w:r>
-        <w:t xml:space="preserve">species</w:t>
-      </w:r>
-      <w:r>
-        <w:t xml:space="preserve"> </w:t>
-      </w:r>
-      <m:oMath>
-        <m:r>
-          <m:t>a</m:t>
-        </m:r>
-      </m:oMath>
-      <w:r>
-        <w:t xml:space="preserve"> </w:t>
-      </w:r>
-      <w:r>
-        <w:t xml:space="preserve">has the capacity to eat species</w:t>
-      </w:r>
-      <w:r>
-        <w:t xml:space="preserve"> </w:t>
-      </w:r>
-      <m:oMath>
-        <m:r>
-          <m:t>b</m:t>
-        </m:r>
-      </m:oMath>
-      <w:r>
-        <w:t xml:space="preserve">). Along with predicting different anatomical parts of a food web the different models have varying degrees of data that are needed to</w:t>
-      </w:r>
-      <w:r>
-        <w:t xml:space="preserve"> </w:t>
-      </w:r>
-      <w:r>
-        <w:t xml:space="preserve">‘</w:t>
-      </w:r>
-      <w:r>
-        <w:t xml:space="preserve">parametrise</w:t>
-      </w:r>
-      <w:r>
-        <w:t xml:space="preserve">’</w:t>
-      </w:r>
-      <w:r>
-        <w:t xml:space="preserve"> </w:t>
-      </w:r>
-      <w:r>
-        <w:t xml:space="preserve">the network. Once these two limitations are assessed and addressed it is then possible to select the model (or model family) that will best be able to capture food web feature that the researcher is most interested in (see Box 2 - Assessing model outputs). It is thus clear that (realistically) there will probably never be a</w:t>
-      </w:r>
-      <w:r>
-        <w:t xml:space="preserve"> </w:t>
-      </w:r>
-      <w:r>
-        <w:t xml:space="preserve">‘</w:t>
-      </w:r>
-      <w:r>
-        <w:t xml:space="preserve">best fit</w:t>
-      </w:r>
-      <w:r>
-        <w:t xml:space="preserve">’</w:t>
-      </w:r>
-      <w:r>
-        <w:t xml:space="preserve"> </w:t>
-      </w:r>
-      <w:r>
-        <w:t xml:space="preserve">tool that is able to construct a food web that will span the entire range of needs, and rather the responsibility lies with the researcher to be aware of not only the underlying philosophy of the specific toolset (as this could have knock-on effects when using those networks for downstream analyses/simulations; pers. comms. Beckerman, 2024), but also how well the tool is able to retrieve the specific network or interaction properties that is of interest.</w:t>
-      </w:r>
-    </w:p>
-    <w:p>
-      <w:pPr>
-        <w:pStyle w:val="BlockText"/>
-      </w:pPr>
-      <w:r>
-        <w:t xml:space="preserve">In order for a model to formalise a</w:t>
-      </w:r>
-      <w:r>
-        <w:t xml:space="preserve"> </w:t>
-      </w:r>
-      <w:r>
-        <w:t xml:space="preserve">‘</w:t>
-      </w:r>
-      <w:r>
-        <w:t xml:space="preserve">complete</w:t>
-      </w:r>
-      <w:r>
-        <w:t xml:space="preserve">’</w:t>
-      </w:r>
-      <w:r>
-        <w:t xml:space="preserve"> </w:t>
-      </w:r>
-      <w:r>
-        <w:t xml:space="preserve">food web it is necessary to formalise two aspects of the network,</w:t>
-      </w:r>
-      <w:r>
-        <w:t xml:space="preserve"> </w:t>
-      </w:r>
-      <w:r>
-        <w:t xml:space="preserve">‘</w:t>
-      </w:r>
-      <w:r>
-        <w:t xml:space="preserve">who eats whom</w:t>
-      </w:r>
-      <w:r>
-        <w:t xml:space="preserve">’</w:t>
-      </w:r>
-      <w:r>
-        <w:t xml:space="preserve"> </w:t>
-      </w:r>
-      <w:r>
-        <w:t xml:space="preserve">(to determine the links between nodes) as well as the structure of the network (to limit the distribution of links), however most models are inclined to focus on one of the two aspects</w:t>
-      </w:r>
-      <w:r>
-        <w:t xml:space="preserve"> </w:t>
-      </w:r>
-      <w:hyperlink w:anchor="fig-concept">
+        <w:t xml:space="preserve"> </w:t>
+      </w:r>
+      <w:r>
+        <w:t xml:space="preserve">and along with</w:t>
+      </w:r>
+      <w:r>
+        <w:t xml:space="preserve"> </w:t>
+      </w:r>
+      <w:hyperlink w:anchor="fig-dendro">
         <w:r>
           <w:rPr>
             <w:rStyle w:val="Hyperlink"/>
           </w:rPr>
-          <w:t xml:space="preserve">panel B of 1</w:t>
+          <w:t xml:space="preserve">Figure 2</w:t>
         </w:r>
       </w:hyperlink>
       <w:r>
-        <w:t xml:space="preserve">.</w:t>
-      </w:r>
-    </w:p>
-    <w:p>
-      <w:pPr>
-        <w:pStyle w:val="BlockText"/>
-      </w:pPr>
-      <w:r>
-        <w:t xml:space="preserve">Crucially most topology generators lack some key data on the interaction between species (this can be because of how the model itself defines species or the way in which links are assigned in the network) and interaction predictors lack some sort of parametrisation of network structure</w:t>
-      </w:r>
-      <w:r>
-        <w:t xml:space="preserve"> </w:t>
-      </w:r>
-      <w:r>
-        <w:t xml:space="preserve">[just because two species can interact it does not mean that they will, 31]</w:t>
-      </w:r>
-      <w:r>
-        <w:t xml:space="preserve">.</w:t>
-      </w:r>
-    </w:p>
-    <w:bookmarkStart w:id="43" w:name="model-families"/>
-    <w:p>
-      <w:pPr>
-        <w:pStyle w:val="Heading3"/>
-      </w:pPr>
-      <w:r>
-        <w:t xml:space="preserve">3.1 Model families</w:t>
-      </w:r>
-    </w:p>
-    <w:p>
-      <w:pPr>
-        <w:pStyle w:val="FirstParagraph"/>
-      </w:pPr>
-      <w:r>
-        <w:t xml:space="preserve">As there are many food web models to choose from it is perhaps useful to think about the models in terms of model families, a summary of these families is presented in</w:t>
-      </w:r>
-      <w:r>
-        <w:t xml:space="preserve"> </w:t>
-      </w:r>
-      <w:hyperlink w:anchor="tbl-families">
+        <w:t xml:space="preserve"> </w:t>
+      </w:r>
+      <w:r>
+        <w:t xml:space="preserve">highlights the differences and similarities of the philosophies and assumptions that determine a network. A more extensive overview of the different models that fall with in the different model families can be found in</w:t>
+      </w:r>
+      <w:r>
+        <w:t xml:space="preserve"> </w:t>
+      </w:r>
+      <w:hyperlink r:id="rId32">
         <w:r>
           <w:rPr>
             <w:rStyle w:val="Hyperlink"/>
           </w:rPr>
-          <w:t xml:space="preserve">Table 1</w:t>
+          <w:t xml:space="preserve">SuppMat 1</w:t>
         </w:r>
       </w:hyperlink>
       <w:r>
         <w:t xml:space="preserve"> </w:t>
       </w:r>
       <w:r>
-        <w:t xml:space="preserve">and highlights the differences and similarities of the philosophies and assumptions that determine a network. Models within model families</w:t>
+        <w:t xml:space="preserve">and for a more detailed breakdown of the different</w:t>
+      </w:r>
+      <w:r>
+        <w:t xml:space="preserve"> </w:t>
+      </w:r>
+      <w:r>
+        <w:t xml:space="preserve">‘</w:t>
+      </w:r>
+      <w:r>
+        <w:t xml:space="preserve">traits</w:t>
+      </w:r>
+      <w:r>
+        <w:t xml:space="preserve">’</w:t>
+      </w:r>
+      <w:r>
+        <w:t xml:space="preserve"> </w:t>
+      </w:r>
+      <w:r>
+        <w:t xml:space="preserve">of the model families refer to</w:t>
+      </w:r>
+      <w:r>
+        <w:t xml:space="preserve"> </w:t>
+      </w:r>
+      <w:hyperlink r:id="rId33">
+        <w:r>
+          <w:rPr>
+            <w:rStyle w:val="Hyperlink"/>
+          </w:rPr>
+          <w:t xml:space="preserve">SuppMat 2</w:t>
+        </w:r>
+      </w:hyperlink>
+      <w:r>
+        <w:t xml:space="preserve">.</w:t>
       </w:r>
     </w:p>
     <w:tbl>
@@ -3739,7 +3791,7 @@
       <w:tr>
         <w:tc>
           <w:tcPr/>
-          <w:bookmarkStart w:id="32" w:name="tbl-families"/>
+          <w:bookmarkStart w:id="34" w:name="tbl-families"/>
           <w:p>
             <w:pPr>
               <w:jc w:val="center"/>
@@ -4890,7 +4942,7 @@
               </w:tc>
             </w:tr>
           </w:tbl>
-          <w:bookmarkEnd w:id="32"/>
+          <w:bookmarkEnd w:id="34"/>
           <w:p/>
         </w:tc>
       </w:tr>
@@ -4917,7 +4969,7 @@
       <w:tr>
         <w:tc>
           <w:tcPr/>
-          <w:bookmarkStart w:id="36" w:name="fig-dendro"/>
+          <w:bookmarkStart w:id="38" w:name="fig-dendro"/>
           <w:p>
             <w:pPr>
               <w:pStyle w:val="Compact"/>
@@ -4928,18 +4980,18 @@
                 <wp:inline>
                   <wp:extent cx="5334000" cy="3809273"/>
                   <wp:effectExtent b="0" l="0" r="0" t="0"/>
-                  <wp:docPr descr="" title="" id="34" name="Picture"/>
+                  <wp:docPr descr="" title="" id="36" name="Picture"/>
                   <a:graphic>
                     <a:graphicData uri="http://schemas.openxmlformats.org/drawingml/2006/picture">
                       <pic:pic>
                         <pic:nvPicPr>
-                          <pic:cNvPr descr="images/dendo.png" id="35" name="Picture"/>
+                          <pic:cNvPr descr="images/dendo.png" id="37" name="Picture"/>
                           <pic:cNvPicPr>
                             <a:picLocks noChangeArrowheads="1" noChangeAspect="1"/>
                           </pic:cNvPicPr>
                         </pic:nvPicPr>
                         <pic:blipFill>
-                          <a:blip r:embed="rId33"/>
+                          <a:blip r:embed="rId35"/>
                           <a:stretch>
                             <a:fillRect/>
                           </a:stretch>
@@ -4979,7 +5031,7 @@
               <w:t xml:space="preserve">Figure 2: Dendrogram of the trait table using a hierarchical clustering model, This is based off of the traits table in SuppMat 2)</w:t>
             </w:r>
           </w:p>
-          <w:bookmarkEnd w:id="36"/>
+          <w:bookmarkEnd w:id="38"/>
         </w:tc>
       </w:tr>
     </w:tbl>
@@ -5028,12 +5080,12 @@
                 <wp:inline>
                   <wp:extent cx="152400" cy="152400"/>
                   <wp:effectExtent b="0" l="0" r="0" t="0"/>
-                  <wp:docPr descr="" title="" id="37" name="Picture"/>
+                  <wp:docPr descr="" title="" id="39" name="Picture"/>
                   <a:graphic>
                     <a:graphicData uri="http://schemas.openxmlformats.org/drawingml/2006/picture">
                       <pic:pic>
                         <pic:nvPicPr>
-                          <pic:cNvPr descr="/Users/tanyastrydom/Applications/quarto/share/formats/docx/note.png" id="38" name="Picture"/>
+                          <pic:cNvPr descr="/Users/tanyastrydom/Applications/quarto/share/formats/docx/note.png" id="40" name="Picture"/>
                           <pic:cNvPicPr>
                             <a:picLocks noChangeArrowheads="1" noChangeAspect="1"/>
                           </pic:cNvPicPr>
@@ -5186,7 +5238,7 @@
             <w:tr>
               <w:tc>
                 <w:tcPr/>
-                <w:bookmarkStart w:id="42" w:name="fig-topology"/>
+                <w:bookmarkStart w:id="44" w:name="fig-topology"/>
                 <w:p>
                   <w:pPr>
                     <w:pStyle w:val="Compact"/>
@@ -5197,18 +5249,18 @@
                       <wp:inline>
                         <wp:extent cx="5334000" cy="3809273"/>
                         <wp:effectExtent b="0" l="0" r="0" t="0"/>
-                        <wp:docPr descr="" title="" id="40" name="Picture"/>
+                        <wp:docPr descr="" title="" id="42" name="Picture"/>
                         <a:graphic>
                           <a:graphicData uri="http://schemas.openxmlformats.org/drawingml/2006/picture">
                             <pic:pic>
                               <pic:nvPicPr>
-                                <pic:cNvPr descr="images/topology.png" id="41" name="Picture"/>
+                                <pic:cNvPr descr="images/topology.png" id="43" name="Picture"/>
                                 <pic:cNvPicPr>
                                   <a:picLocks noChangeArrowheads="1" noChangeAspect="1"/>
                                 </pic:cNvPicPr>
                               </pic:nvPicPr>
                               <pic:blipFill>
-                                <a:blip r:embed="rId39"/>
+                                <a:blip r:embed="rId41"/>
                                 <a:stretch>
                                   <a:fillRect/>
                                 </a:stretch>
@@ -5260,7 +5312,7 @@
                     <w:t xml:space="preserve">which are S1: Number of linear chains, S2: Number of omnivory motifs, S4: Number of apparent competition motifs, and S5: Number of direct competition motifs</w:t>
                   </w:r>
                 </w:p>
-                <w:bookmarkEnd w:id="42"/>
+                <w:bookmarkEnd w:id="44"/>
               </w:tc>
             </w:tr>
           </w:tbl>
@@ -5422,9 +5474,9 @@
         </w:tc>
       </w:tr>
     </w:tbl>
-    <w:bookmarkEnd w:id="43"/>
-    <w:bookmarkEnd w:id="44"/>
-    <w:bookmarkStart w:id="46" w:name="concluding-remarks"/>
+    <w:bookmarkEnd w:id="45"/>
+    <w:bookmarkEnd w:id="46"/>
+    <w:bookmarkStart w:id="49" w:name="concluding-remarks"/>
     <w:p>
       <w:pPr>
         <w:pStyle w:val="Heading2"/>
@@ -5458,8 +5510,19 @@
         <w:t xml:space="preserve"> </w:t>
       </w:r>
       <w:r>
-        <w:t xml:space="preserve">different models clearly do well in different things…</w:t>
-      </w:r>
+        <w:t xml:space="preserve">different models clearly do well in different things… For ,ore detailed methods refer to</w:t>
+      </w:r>
+      <w:r>
+        <w:t xml:space="preserve"> </w:t>
+      </w:r>
+      <w:hyperlink r:id="rId47">
+        <w:r>
+          <w:rPr>
+            <w:rStyle w:val="Hyperlink"/>
+          </w:rPr>
+          <w:t xml:space="preserve">SuppMat 3</w:t>
+        </w:r>
+      </w:hyperlink>
     </w:p>
     <w:p>
       <w:pPr>
@@ -5982,7 +6045,7 @@
         <w:t xml:space="preserve">Close out with a call to action that we have models that predict networks very well and models that predict interactions very well but nothing that is doing well at predicting both - this is where we should be focusing our attention when it comes to furthering model development.</w:t>
       </w:r>
     </w:p>
-    <w:bookmarkStart w:id="45" w:name="downsampling"/>
+    <w:bookmarkStart w:id="48" w:name="downsampling"/>
     <w:p>
       <w:pPr>
         <w:pStyle w:val="Heading3"/>
@@ -6067,9 +6130,9 @@
         <w:t xml:space="preserve">”</w:t>
       </w:r>
     </w:p>
-    <w:bookmarkEnd w:id="45"/>
-    <w:bookmarkEnd w:id="46"/>
-    <w:bookmarkStart w:id="47" w:name="glossary"/>
+    <w:bookmarkEnd w:id="48"/>
+    <w:bookmarkEnd w:id="49"/>
+    <w:bookmarkStart w:id="50" w:name="glossary"/>
     <w:p>
       <w:pPr>
         <w:pStyle w:val="Heading2"/>
@@ -6443,8 +6506,8 @@
         </w:tc>
       </w:tr>
     </w:tbl>
-    <w:bookmarkEnd w:id="47"/>
-    <w:bookmarkStart w:id="48" w:name="outstanding-questions"/>
+    <w:bookmarkEnd w:id="50"/>
+    <w:bookmarkStart w:id="51" w:name="outstanding-questions"/>
     <w:p>
       <w:pPr>
         <w:pStyle w:val="Heading2"/>
@@ -6475,8 +6538,8 @@
         <w:t xml:space="preserve">can we develop a model that is both an topology generator as well as an interaction predictor?</w:t>
       </w:r>
     </w:p>
-    <w:bookmarkEnd w:id="48"/>
-    <w:bookmarkStart w:id="131" w:name="references"/>
+    <w:bookmarkEnd w:id="51"/>
+    <w:bookmarkStart w:id="134" w:name="references"/>
     <w:p>
       <w:pPr>
         <w:pStyle w:val="Heading2"/>
@@ -6485,8 +6548,8 @@
         <w:t xml:space="preserve">References</w:t>
       </w:r>
     </w:p>
-    <w:bookmarkStart w:id="130" w:name="refs"/>
-    <w:bookmarkStart w:id="49" w:name="ref-dormannRisePossibleFall2023"/>
+    <w:bookmarkStart w:id="133" w:name="refs"/>
+    <w:bookmarkStart w:id="52" w:name="ref-dormannRisePossibleFall2023"/>
     <w:p>
       <w:pPr>
         <w:pStyle w:val="Bibliography"/>
@@ -6587,8 +6650,8 @@
         <w:t xml:space="preserve">, pp. 143–159., Tredition</w:t>
       </w:r>
     </w:p>
-    <w:bookmarkEnd w:id="49"/>
-    <w:bookmarkStart w:id="51" w:name="ref-hortalSevenShortfallsThat2015"/>
+    <w:bookmarkEnd w:id="52"/>
+    <w:bookmarkStart w:id="54" w:name="ref-hortalSevenShortfallsThat2015"/>
     <w:p>
       <w:pPr>
         <w:pStyle w:val="Bibliography"/>
@@ -6624,7 +6687,7 @@
       <w:r>
         <w:t xml:space="preserve"> </w:t>
       </w:r>
-      <w:hyperlink r:id="rId50">
+      <w:hyperlink r:id="rId53">
         <w:r>
           <w:rPr>
             <w:rStyle w:val="Hyperlink"/>
@@ -6712,8 +6775,8 @@
         <w:t xml:space="preserve">46, 523–549</w:t>
       </w:r>
     </w:p>
-    <w:bookmarkEnd w:id="51"/>
-    <w:bookmarkStart w:id="53" w:name="ref-poisotGlobalKnowledgeGaps2021"/>
+    <w:bookmarkEnd w:id="54"/>
+    <w:bookmarkStart w:id="56" w:name="ref-poisotGlobalKnowledgeGaps2021"/>
     <w:p>
       <w:pPr>
         <w:pStyle w:val="Bibliography"/>
@@ -6749,7 +6812,7 @@
       <w:r>
         <w:t xml:space="preserve"> </w:t>
       </w:r>
-      <w:hyperlink r:id="rId52">
+      <w:hyperlink r:id="rId55">
         <w:r>
           <w:rPr>
             <w:rStyle w:val="Hyperlink"/>
@@ -6777,8 +6840,8 @@
         <w:t xml:space="preserve">n/a</w:t>
       </w:r>
     </w:p>
-    <w:bookmarkEnd w:id="53"/>
-    <w:bookmarkStart w:id="55" w:name="Xf53c03f1c3fea4e4289657cbb0682f5f23e8b1d"/>
+    <w:bookmarkEnd w:id="56"/>
+    <w:bookmarkStart w:id="58" w:name="Xf53c03f1c3fea4e4289657cbb0682f5f23e8b1d"/>
     <w:p>
       <w:pPr>
         <w:pStyle w:val="Bibliography"/>
@@ -6798,7 +6861,7 @@
       <w:r>
         <w:t xml:space="preserve"> </w:t>
       </w:r>
-      <w:hyperlink r:id="rId54">
+      <w:hyperlink r:id="rId57">
         <w:r>
           <w:rPr>
             <w:rStyle w:val="Hyperlink"/>
@@ -6838,8 +6901,8 @@
         <w:t xml:space="preserve">14, e1002559</w:t>
       </w:r>
     </w:p>
-    <w:bookmarkEnd w:id="55"/>
-    <w:bookmarkStart w:id="57" w:name="X2d6834cb08966b7d5da0c61c80079bb46b07a34"/>
+    <w:bookmarkEnd w:id="58"/>
+    <w:bookmarkStart w:id="60" w:name="X2d6834cb08966b7d5da0c61c80079bb46b07a34"/>
     <w:p>
       <w:pPr>
         <w:pStyle w:val="Bibliography"/>
@@ -6875,7 +6938,7 @@
       <w:r>
         <w:t xml:space="preserve"> </w:t>
       </w:r>
-      <w:hyperlink r:id="rId56">
+      <w:hyperlink r:id="rId59">
         <w:r>
           <w:rPr>
             <w:rStyle w:val="Hyperlink"/>
@@ -6884,8 +6947,8 @@
         </w:r>
       </w:hyperlink>
     </w:p>
-    <w:bookmarkEnd w:id="57"/>
-    <w:bookmarkStart w:id="59" w:name="X9a5602d39772ae027b885bf5c9cb3d36ba71c0c"/>
+    <w:bookmarkEnd w:id="60"/>
+    <w:bookmarkStart w:id="62" w:name="X9a5602d39772ae027b885bf5c9cb3d36ba71c0c"/>
     <w:p>
       <w:pPr>
         <w:pStyle w:val="Bibliography"/>
@@ -6921,7 +6984,7 @@
       <w:r>
         <w:t xml:space="preserve"> </w:t>
       </w:r>
-      <w:hyperlink r:id="rId58">
+      <w:hyperlink r:id="rId61">
         <w:r>
           <w:rPr>
             <w:rStyle w:val="Hyperlink"/>
@@ -6949,8 +7012,8 @@
         <w:t xml:space="preserve">30, 347–356</w:t>
       </w:r>
     </w:p>
-    <w:bookmarkEnd w:id="59"/>
-    <w:bookmarkStart w:id="61" w:name="ref-strydomRoadmapPredictingSpecies2021"/>
+    <w:bookmarkEnd w:id="62"/>
+    <w:bookmarkStart w:id="64" w:name="ref-strydomRoadmapPredictingSpecies2021"/>
     <w:p>
       <w:pPr>
         <w:pStyle w:val="Bibliography"/>
@@ -6986,7 +7049,7 @@
       <w:r>
         <w:t xml:space="preserve"> </w:t>
       </w:r>
-      <w:hyperlink r:id="rId60">
+      <w:hyperlink r:id="rId63">
         <w:r>
           <w:rPr>
             <w:rStyle w:val="Hyperlink"/>
@@ -7014,8 +7077,8 @@
         <w:t xml:space="preserve">376, 20210063</w:t>
       </w:r>
     </w:p>
-    <w:bookmarkEnd w:id="61"/>
-    <w:bookmarkStart w:id="63" w:name="ref-poisotSyntheticDatasetsCommunity2016"/>
+    <w:bookmarkEnd w:id="64"/>
+    <w:bookmarkStart w:id="66" w:name="ref-poisotSyntheticDatasetsCommunity2016"/>
     <w:p>
       <w:pPr>
         <w:pStyle w:val="Bibliography"/>
@@ -7051,7 +7114,7 @@
       <w:r>
         <w:t xml:space="preserve"> </w:t>
       </w:r>
-      <w:hyperlink r:id="rId62">
+      <w:hyperlink r:id="rId65">
         <w:r>
           <w:rPr>
             <w:rStyle w:val="Hyperlink"/>
@@ -7079,8 +7142,8 @@
         <w:t xml:space="preserve">39, 402–408</w:t>
       </w:r>
     </w:p>
-    <w:bookmarkEnd w:id="63"/>
-    <w:bookmarkStart w:id="65" w:name="ref-strydomFoodWebReconstruction2022"/>
+    <w:bookmarkEnd w:id="66"/>
+    <w:bookmarkStart w:id="68" w:name="ref-strydomFoodWebReconstruction2022"/>
     <w:p>
       <w:pPr>
         <w:pStyle w:val="Bibliography"/>
@@ -7116,7 +7179,7 @@
       <w:r>
         <w:t xml:space="preserve"> </w:t>
       </w:r>
-      <w:hyperlink r:id="rId64">
+      <w:hyperlink r:id="rId67">
         <w:r>
           <w:rPr>
             <w:rStyle w:val="Hyperlink"/>
@@ -7144,8 +7207,8 @@
         <w:t xml:space="preserve">13, 2838–2849</w:t>
       </w:r>
     </w:p>
-    <w:bookmarkEnd w:id="65"/>
-    <w:bookmarkStart w:id="67" w:name="ref-petcheySizeForagingFood2008"/>
+    <w:bookmarkEnd w:id="68"/>
+    <w:bookmarkStart w:id="70" w:name="ref-petcheySizeForagingFood2008"/>
     <w:p>
       <w:pPr>
         <w:pStyle w:val="Bibliography"/>
@@ -7181,7 +7244,7 @@
       <w:r>
         <w:t xml:space="preserve"> </w:t>
       </w:r>
-      <w:hyperlink r:id="rId66">
+      <w:hyperlink r:id="rId69">
         <w:r>
           <w:rPr>
             <w:rStyle w:val="Hyperlink"/>
@@ -7209,8 +7272,8 @@
         <w:t xml:space="preserve">105, 4191–4196</w:t>
       </w:r>
     </w:p>
-    <w:bookmarkEnd w:id="67"/>
-    <w:bookmarkStart w:id="69" w:name="ref-williamsSuccessItsLimits2008"/>
+    <w:bookmarkEnd w:id="70"/>
+    <w:bookmarkStart w:id="72" w:name="ref-williamsSuccessItsLimits2008"/>
     <w:p>
       <w:pPr>
         <w:pStyle w:val="Bibliography"/>
@@ -7230,7 +7293,7 @@
       <w:r>
         <w:t xml:space="preserve"> </w:t>
       </w:r>
-      <w:hyperlink r:id="rId68">
+      <w:hyperlink r:id="rId71">
         <w:r>
           <w:rPr>
             <w:rStyle w:val="Hyperlink"/>
@@ -7258,8 +7321,8 @@
         <w:t xml:space="preserve">77, 512–519</w:t>
       </w:r>
     </w:p>
-    <w:bookmarkEnd w:id="69"/>
-    <w:bookmarkStart w:id="71" w:name="ref-pichlerMachineLearningAlgorithms2020"/>
+    <w:bookmarkEnd w:id="72"/>
+    <w:bookmarkStart w:id="74" w:name="ref-pichlerMachineLearningAlgorithms2020"/>
     <w:p>
       <w:pPr>
         <w:pStyle w:val="Bibliography"/>
@@ -7295,7 +7358,7 @@
       <w:r>
         <w:t xml:space="preserve"> </w:t>
       </w:r>
-      <w:hyperlink r:id="rId70">
+      <w:hyperlink r:id="rId73">
         <w:r>
           <w:rPr>
             <w:rStyle w:val="Hyperlink"/>
@@ -7323,8 +7386,8 @@
         <w:t xml:space="preserve">11, 281–293</w:t>
       </w:r>
     </w:p>
-    <w:bookmarkEnd w:id="71"/>
-    <w:bookmarkStart w:id="73" w:name="X17a301eebb3c5bc57992fd8c229d26f33144785"/>
+    <w:bookmarkEnd w:id="74"/>
+    <w:bookmarkStart w:id="76" w:name="X17a301eebb3c5bc57992fd8c229d26f33144785"/>
     <w:p>
       <w:pPr>
         <w:pStyle w:val="Bibliography"/>
@@ -7360,7 +7423,7 @@
       <w:r>
         <w:t xml:space="preserve"> </w:t>
       </w:r>
-      <w:hyperlink r:id="rId72">
+      <w:hyperlink r:id="rId75">
         <w:r>
           <w:rPr>
             <w:rStyle w:val="Hyperlink"/>
@@ -7388,8 +7451,8 @@
         <w:t xml:space="preserve">6, 1–10</w:t>
       </w:r>
     </w:p>
-    <w:bookmarkEnd w:id="73"/>
-    <w:bookmarkStart w:id="75" w:name="X31a4fa003bce600ed04df56db844e85b8f7350e"/>
+    <w:bookmarkEnd w:id="76"/>
+    <w:bookmarkStart w:id="78" w:name="X31a4fa003bce600ed04df56db844e85b8f7350e"/>
     <w:p>
       <w:pPr>
         <w:pStyle w:val="Bibliography"/>
@@ -7425,7 +7488,7 @@
       <w:r>
         <w:t xml:space="preserve"> </w:t>
       </w:r>
-      <w:hyperlink r:id="rId74">
+      <w:hyperlink r:id="rId77">
         <w:r>
           <w:rPr>
             <w:rStyle w:val="Hyperlink"/>
@@ -7453,8 +7516,8 @@
         <w:t xml:space="preserve">51, 550–559</w:t>
       </w:r>
     </w:p>
-    <w:bookmarkEnd w:id="75"/>
-    <w:bookmarkStart w:id="77" w:name="ref-petcheyFitEfficiencyBiology2011"/>
+    <w:bookmarkEnd w:id="78"/>
+    <w:bookmarkStart w:id="80" w:name="ref-petcheyFitEfficiencyBiology2011"/>
     <w:p>
       <w:pPr>
         <w:pStyle w:val="Bibliography"/>
@@ -7490,7 +7553,7 @@
       <w:r>
         <w:t xml:space="preserve"> </w:t>
       </w:r>
-      <w:hyperlink r:id="rId76">
+      <w:hyperlink r:id="rId79">
         <w:r>
           <w:rPr>
             <w:rStyle w:val="Hyperlink"/>
@@ -7542,8 +7605,8 @@
         <w:t xml:space="preserve">279, 169–171</w:t>
       </w:r>
     </w:p>
-    <w:bookmarkEnd w:id="77"/>
-    <w:bookmarkStart w:id="79" w:name="ref-poisotDescribeUnderstandPredict2016"/>
+    <w:bookmarkEnd w:id="80"/>
+    <w:bookmarkStart w:id="82" w:name="ref-poisotDescribeUnderstandPredict2016"/>
     <w:p>
       <w:pPr>
         <w:pStyle w:val="Bibliography"/>
@@ -7579,7 +7642,7 @@
       <w:r>
         <w:t xml:space="preserve"> </w:t>
       </w:r>
-      <w:hyperlink r:id="rId78">
+      <w:hyperlink r:id="rId81">
         <w:r>
           <w:rPr>
             <w:rStyle w:val="Hyperlink"/>
@@ -7604,8 +7667,8 @@
         <w:t xml:space="preserve">30, 1878–1882</w:t>
       </w:r>
     </w:p>
-    <w:bookmarkEnd w:id="79"/>
-    <w:bookmarkStart w:id="81" w:name="ref-pringleUntanglingFoodWebs2020"/>
+    <w:bookmarkEnd w:id="82"/>
+    <w:bookmarkStart w:id="84" w:name="ref-pringleUntanglingFoodWebs2020"/>
     <w:p>
       <w:pPr>
         <w:pStyle w:val="Bibliography"/>
@@ -7625,7 +7688,7 @@
       <w:r>
         <w:t xml:space="preserve"> </w:t>
       </w:r>
-      <w:hyperlink r:id="rId80">
+      <w:hyperlink r:id="rId83">
         <w:r>
           <w:rPr>
             <w:rStyle w:val="Hyperlink"/>
@@ -7676,8 +7739,8 @@
         <w:t xml:space="preserve">, pp. 225–238, Princeton University Press</w:t>
       </w:r>
     </w:p>
-    <w:bookmarkEnd w:id="81"/>
-    <w:bookmarkStart w:id="82" w:name="ref-dunneNetworkStructureFood2006"/>
+    <w:bookmarkEnd w:id="84"/>
+    <w:bookmarkStart w:id="85" w:name="ref-dunneNetworkStructureFood2006"/>
     <w:p>
       <w:pPr>
         <w:pStyle w:val="Bibliography"/>
@@ -7760,8 +7823,8 @@
         <w:t xml:space="preserve">(Dunne, J. A. and Pascual, M., eds), pp. 27–86, Oxford University Press</w:t>
       </w:r>
     </w:p>
-    <w:bookmarkEnd w:id="82"/>
-    <w:bookmarkStart w:id="84" w:name="Xe227781537312aad81566d289906b7942bbcf13"/>
+    <w:bookmarkEnd w:id="85"/>
+    <w:bookmarkStart w:id="87" w:name="Xe227781537312aad81566d289906b7942bbcf13"/>
     <w:p>
       <w:pPr>
         <w:pStyle w:val="Bibliography"/>
@@ -7781,7 +7844,7 @@
       <w:r>
         <w:t xml:space="preserve"> </w:t>
       </w:r>
-      <w:hyperlink r:id="rId83">
+      <w:hyperlink r:id="rId86">
         <w:r>
           <w:rPr>
             <w:rStyle w:val="Hyperlink"/>
@@ -7845,8 +7908,8 @@
         <w:t xml:space="preserve">23, 399–417</w:t>
       </w:r>
     </w:p>
-    <w:bookmarkEnd w:id="84"/>
-    <w:bookmarkStart w:id="86" w:name="Xaad5d089781464e09d30bec824bd68c468804d7"/>
+    <w:bookmarkEnd w:id="87"/>
+    <w:bookmarkStart w:id="89" w:name="Xaad5d089781464e09d30bec824bd68c468804d7"/>
     <w:p>
       <w:pPr>
         <w:pStyle w:val="Bibliography"/>
@@ -7882,7 +7945,7 @@
       <w:r>
         <w:t xml:space="preserve"> </w:t>
       </w:r>
-      <w:hyperlink r:id="rId85">
+      <w:hyperlink r:id="rId88">
         <w:r>
           <w:rPr>
             <w:rStyle w:val="Hyperlink"/>
@@ -7910,8 +7973,8 @@
         <w:t xml:space="preserve">7, 303–312</w:t>
       </w:r>
     </w:p>
-    <w:bookmarkEnd w:id="86"/>
-    <w:bookmarkStart w:id="88" w:name="ref-berlowInteractionStrengthsFood2004"/>
+    <w:bookmarkEnd w:id="89"/>
+    <w:bookmarkStart w:id="91" w:name="ref-berlowInteractionStrengthsFood2004"/>
     <w:p>
       <w:pPr>
         <w:pStyle w:val="Bibliography"/>
@@ -7947,7 +8010,7 @@
       <w:r>
         <w:t xml:space="preserve"> </w:t>
       </w:r>
-      <w:hyperlink r:id="rId87">
+      <w:hyperlink r:id="rId90">
         <w:r>
           <w:rPr>
             <w:rStyle w:val="Hyperlink"/>
@@ -7975,8 +8038,8 @@
         <w:t xml:space="preserve">73, 585–598</w:t>
       </w:r>
     </w:p>
-    <w:bookmarkEnd w:id="88"/>
-    <w:bookmarkStart w:id="90" w:name="ref-proulxNetworkThinkingEcology2005"/>
+    <w:bookmarkEnd w:id="91"/>
+    <w:bookmarkStart w:id="93" w:name="ref-proulxNetworkThinkingEcology2005"/>
     <w:p>
       <w:pPr>
         <w:pStyle w:val="Bibliography"/>
@@ -8012,7 +8075,7 @@
       <w:r>
         <w:t xml:space="preserve"> </w:t>
       </w:r>
-      <w:hyperlink r:id="rId89">
+      <w:hyperlink r:id="rId92">
         <w:r>
           <w:rPr>
             <w:rStyle w:val="Hyperlink"/>
@@ -8040,8 +8103,8 @@
         <w:t xml:space="preserve">20, 345–353</w:t>
       </w:r>
     </w:p>
-    <w:bookmarkEnd w:id="90"/>
-    <w:bookmarkStart w:id="92" w:name="X539896ce86e228708f5963ceeaf0e82711f0c07"/>
+    <w:bookmarkEnd w:id="93"/>
+    <w:bookmarkStart w:id="95" w:name="X539896ce86e228708f5963ceeaf0e82711f0c07"/>
     <w:p>
       <w:pPr>
         <w:pStyle w:val="Bibliography"/>
@@ -8077,7 +8140,7 @@
       <w:r>
         <w:t xml:space="preserve"> </w:t>
       </w:r>
-      <w:hyperlink r:id="rId91">
+      <w:hyperlink r:id="rId94">
         <w:r>
           <w:rPr>
             <w:rStyle w:val="Hyperlink"/>
@@ -8105,8 +8168,8 @@
         <w:t xml:space="preserve">21, e3002068</w:t>
       </w:r>
     </w:p>
-    <w:bookmarkEnd w:id="92"/>
-    <w:bookmarkStart w:id="94" w:name="ref-dunneCompilationNetworkAnalyses2008"/>
+    <w:bookmarkEnd w:id="95"/>
+    <w:bookmarkStart w:id="97" w:name="ref-dunneCompilationNetworkAnalyses2008"/>
     <w:p>
       <w:pPr>
         <w:pStyle w:val="Bibliography"/>
@@ -8142,7 +8205,7 @@
       <w:r>
         <w:t xml:space="preserve"> </w:t>
       </w:r>
-      <w:hyperlink r:id="rId93">
+      <w:hyperlink r:id="rId96">
         <w:r>
           <w:rPr>
             <w:rStyle w:val="Hyperlink"/>
@@ -8206,8 +8269,8 @@
         <w:t xml:space="preserve">6, e102</w:t>
       </w:r>
     </w:p>
-    <w:bookmarkEnd w:id="94"/>
-    <w:bookmarkStart w:id="96" w:name="ref-yeakelCollapseEcologicalNetwork2014"/>
+    <w:bookmarkEnd w:id="97"/>
+    <w:bookmarkStart w:id="99" w:name="ref-yeakelCollapseEcologicalNetwork2014"/>
     <w:p>
       <w:pPr>
         <w:pStyle w:val="Bibliography"/>
@@ -8243,7 +8306,7 @@
       <w:r>
         <w:t xml:space="preserve"> </w:t>
       </w:r>
-      <w:hyperlink r:id="rId95">
+      <w:hyperlink r:id="rId98">
         <w:r>
           <w:rPr>
             <w:rStyle w:val="Hyperlink"/>
@@ -8283,8 +8346,8 @@
         <w:t xml:space="preserve">111, 14472–14477</w:t>
       </w:r>
     </w:p>
-    <w:bookmarkEnd w:id="96"/>
-    <w:bookmarkStart w:id="98" w:name="ref-caronTraitmatchingModelsPredict2024"/>
+    <w:bookmarkEnd w:id="99"/>
+    <w:bookmarkStart w:id="101" w:name="ref-caronTraitmatchingModelsPredict2024"/>
     <w:p>
       <w:pPr>
         <w:pStyle w:val="Bibliography"/>
@@ -8320,7 +8383,7 @@
       <w:r>
         <w:t xml:space="preserve"> </w:t>
       </w:r>
-      <w:hyperlink r:id="rId97">
+      <w:hyperlink r:id="rId100">
         <w:r>
           <w:rPr>
             <w:rStyle w:val="Hyperlink"/>
@@ -8348,8 +8411,8 @@
         <w:t xml:space="preserve">33, e13807</w:t>
       </w:r>
     </w:p>
-    <w:bookmarkEnd w:id="98"/>
-    <w:bookmarkStart w:id="100" w:name="ref-williamsSimpleRulesYield2000"/>
+    <w:bookmarkEnd w:id="101"/>
+    <w:bookmarkStart w:id="103" w:name="ref-williamsSimpleRulesYield2000"/>
     <w:p>
       <w:pPr>
         <w:pStyle w:val="Bibliography"/>
@@ -8369,7 +8432,7 @@
       <w:r>
         <w:t xml:space="preserve"> </w:t>
       </w:r>
-      <w:hyperlink r:id="rId99">
+      <w:hyperlink r:id="rId102">
         <w:r>
           <w:rPr>
             <w:rStyle w:val="Hyperlink"/>
@@ -8397,8 +8460,8 @@
         <w:t xml:space="preserve">404, 180–183</w:t>
       </w:r>
     </w:p>
-    <w:bookmarkEnd w:id="100"/>
-    <w:bookmarkStart w:id="101" w:name="ref-cohenCommunityFoodWebs1990"/>
+    <w:bookmarkEnd w:id="103"/>
+    <w:bookmarkStart w:id="104" w:name="ref-cohenCommunityFoodWebs1990"/>
     <w:p>
       <w:pPr>
         <w:pStyle w:val="Bibliography"/>
@@ -8508,8 +8571,8 @@
         <w:t xml:space="preserve">, Springer-Verlag</w:t>
       </w:r>
     </w:p>
-    <w:bookmarkEnd w:id="101"/>
-    <w:bookmarkStart w:id="103" w:name="Xb1d8b6b275822be1886d160023287af73cce966"/>
+    <w:bookmarkEnd w:id="104"/>
+    <w:bookmarkStart w:id="106" w:name="Xb1d8b6b275822be1886d160023287af73cce966"/>
     <w:p>
       <w:pPr>
         <w:pStyle w:val="Bibliography"/>
@@ -8545,7 +8608,7 @@
       <w:r>
         <w:t xml:space="preserve"> </w:t>
       </w:r>
-      <w:hyperlink r:id="rId102">
+      <w:hyperlink r:id="rId105">
         <w:r>
           <w:rPr>
             <w:rStyle w:val="Hyperlink"/>
@@ -8573,8 +8636,8 @@
         <w:t xml:space="preserve">10, 902–911</w:t>
       </w:r>
     </w:p>
-    <w:bookmarkEnd w:id="103"/>
-    <w:bookmarkStart w:id="105" w:name="X0fb50f1746fa9d2b24f89ed5bfe6ae1a2f58cc2"/>
+    <w:bookmarkEnd w:id="106"/>
+    <w:bookmarkStart w:id="108" w:name="X0fb50f1746fa9d2b24f89ed5bfe6ae1a2f58cc2"/>
     <w:p>
       <w:pPr>
         <w:pStyle w:val="Bibliography"/>
@@ -8610,7 +8673,7 @@
       <w:r>
         <w:t xml:space="preserve"> </w:t>
       </w:r>
-      <w:hyperlink r:id="rId104">
+      <w:hyperlink r:id="rId107">
         <w:r>
           <w:rPr>
             <w:rStyle w:val="Hyperlink"/>
@@ -8622,8 +8685,8 @@
         <w:t xml:space="preserve">bioRxiv, 2024.01.30.578036</w:t>
       </w:r>
     </w:p>
-    <w:bookmarkEnd w:id="105"/>
-    <w:bookmarkStart w:id="107" w:name="ref-poisotSpeciesWhyEcological2015"/>
+    <w:bookmarkEnd w:id="108"/>
+    <w:bookmarkStart w:id="110" w:name="ref-poisotSpeciesWhyEcological2015"/>
     <w:p>
       <w:pPr>
         <w:pStyle w:val="Bibliography"/>
@@ -8659,7 +8722,7 @@
       <w:r>
         <w:t xml:space="preserve"> </w:t>
       </w:r>
-      <w:hyperlink r:id="rId106">
+      <w:hyperlink r:id="rId109">
         <w:r>
           <w:rPr>
             <w:rStyle w:val="Hyperlink"/>
@@ -8687,8 +8750,8 @@
         <w:t xml:space="preserve">124, 243–251</w:t>
       </w:r>
     </w:p>
-    <w:bookmarkEnd w:id="107"/>
-    <w:bookmarkStart w:id="109" w:name="ref-strydomGraphEmbeddingTransfer2023"/>
+    <w:bookmarkEnd w:id="110"/>
+    <w:bookmarkStart w:id="112" w:name="ref-strydomGraphEmbeddingTransfer2023"/>
     <w:p>
       <w:pPr>
         <w:pStyle w:val="Bibliography"/>
@@ -8724,7 +8787,7 @@
       <w:r>
         <w:t xml:space="preserve"> </w:t>
       </w:r>
-      <w:hyperlink r:id="rId108">
+      <w:hyperlink r:id="rId111">
         <w:r>
           <w:rPr>
             <w:rStyle w:val="Hyperlink"/>
@@ -8752,8 +8815,8 @@
         <w:t xml:space="preserve">14, 2917–2930</w:t>
       </w:r>
     </w:p>
-    <w:bookmarkEnd w:id="109"/>
-    <w:bookmarkStart w:id="111" w:name="ref-allesinaGeneralModelFood2008"/>
+    <w:bookmarkEnd w:id="112"/>
+    <w:bookmarkStart w:id="114" w:name="ref-allesinaGeneralModelFood2008"/>
     <w:p>
       <w:pPr>
         <w:pStyle w:val="Bibliography"/>
@@ -8789,7 +8852,7 @@
       <w:r>
         <w:t xml:space="preserve"> </w:t>
       </w:r>
-      <w:hyperlink r:id="rId110">
+      <w:hyperlink r:id="rId113">
         <w:r>
           <w:rPr>
             <w:rStyle w:val="Hyperlink"/>
@@ -8853,8 +8916,8 @@
         <w:t xml:space="preserve">320, 658–661</w:t>
       </w:r>
     </w:p>
-    <w:bookmarkEnd w:id="111"/>
-    <w:bookmarkStart w:id="113" w:name="X023758d2a089016cd8f0c9d2421079cf7d062ff"/>
+    <w:bookmarkEnd w:id="114"/>
+    <w:bookmarkStart w:id="116" w:name="X023758d2a089016cd8f0c9d2421079cf7d062ff"/>
     <w:p>
       <w:pPr>
         <w:pStyle w:val="Bibliography"/>
@@ -8874,7 +8937,7 @@
       <w:r>
         <w:t xml:space="preserve"> </w:t>
       </w:r>
-      <w:hyperlink r:id="rId112">
+      <w:hyperlink r:id="rId115">
         <w:r>
           <w:rPr>
             <w:rStyle w:val="Hyperlink"/>
@@ -8902,8 +8965,8 @@
         <w:t xml:space="preserve">14, 1333–1345</w:t>
       </w:r>
     </w:p>
-    <w:bookmarkEnd w:id="113"/>
-    <w:bookmarkStart w:id="115" w:name="ref-stoufferEvidenceExistenceRobust2007"/>
+    <w:bookmarkEnd w:id="116"/>
+    <w:bookmarkStart w:id="118" w:name="ref-stoufferEvidenceExistenceRobust2007"/>
     <w:p>
       <w:pPr>
         <w:pStyle w:val="Bibliography"/>
@@ -8939,7 +9002,7 @@
       <w:r>
         <w:t xml:space="preserve"> </w:t>
       </w:r>
-      <w:hyperlink r:id="rId114">
+      <w:hyperlink r:id="rId117">
         <w:r>
           <w:rPr>
             <w:rStyle w:val="Hyperlink"/>
@@ -8967,8 +9030,8 @@
         <w:t xml:space="preserve">274, 1931–1940</w:t>
       </w:r>
     </w:p>
-    <w:bookmarkEnd w:id="115"/>
-    <w:bookmarkStart w:id="117" w:name="ref-pringleResolvingFoodWebStructure2020"/>
+    <w:bookmarkEnd w:id="118"/>
+    <w:bookmarkStart w:id="120" w:name="ref-pringleResolvingFoodWebStructure2020"/>
     <w:p>
       <w:pPr>
         <w:pStyle w:val="Bibliography"/>
@@ -8988,7 +9051,7 @@
       <w:r>
         <w:t xml:space="preserve"> </w:t>
       </w:r>
-      <w:hyperlink r:id="rId116">
+      <w:hyperlink r:id="rId119">
         <w:r>
           <w:rPr>
             <w:rStyle w:val="Hyperlink"/>
@@ -9028,8 +9091,8 @@
         <w:t xml:space="preserve">51, 55–80</w:t>
       </w:r>
     </w:p>
-    <w:bookmarkEnd w:id="117"/>
-    <w:bookmarkStart w:id="119" w:name="ref-berlowGoldilocksFactorFood2008"/>
+    <w:bookmarkEnd w:id="120"/>
+    <w:bookmarkStart w:id="122" w:name="ref-berlowGoldilocksFactorFood2008"/>
     <w:p>
       <w:pPr>
         <w:pStyle w:val="Bibliography"/>
@@ -9065,7 +9128,7 @@
       <w:r>
         <w:t xml:space="preserve"> </w:t>
       </w:r>
-      <w:hyperlink r:id="rId118">
+      <w:hyperlink r:id="rId121">
         <w:r>
           <w:rPr>
             <w:rStyle w:val="Hyperlink"/>
@@ -9135,8 +9198,8 @@
         <w:t xml:space="preserve">105, 4079–4080</w:t>
       </w:r>
     </w:p>
-    <w:bookmarkEnd w:id="119"/>
-    <w:bookmarkStart w:id="121" w:name="ref-brimacombeApplyingMethodIts2024"/>
+    <w:bookmarkEnd w:id="122"/>
+    <w:bookmarkStart w:id="124" w:name="ref-brimacombeApplyingMethodIts2024"/>
     <w:p>
       <w:pPr>
         <w:pStyle w:val="Bibliography"/>
@@ -9172,7 +9235,7 @@
       <w:r>
         <w:t xml:space="preserve"> </w:t>
       </w:r>
-      <w:hyperlink r:id="rId120">
+      <w:hyperlink r:id="rId123">
         <w:r>
           <w:rPr>
             <w:rStyle w:val="Hyperlink"/>
@@ -9205,8 +9268,8 @@
         </w:r>
       </w:hyperlink>
     </w:p>
-    <w:bookmarkEnd w:id="121"/>
-    <w:bookmarkStart w:id="123" w:name="ref-beckerOptimisingPredictiveModels2022"/>
+    <w:bookmarkEnd w:id="124"/>
+    <w:bookmarkStart w:id="126" w:name="ref-beckerOptimisingPredictiveModels2022"/>
     <w:p>
       <w:pPr>
         <w:pStyle w:val="Bibliography"/>
@@ -9242,7 +9305,7 @@
       <w:r>
         <w:t xml:space="preserve"> </w:t>
       </w:r>
-      <w:hyperlink r:id="rId122">
+      <w:hyperlink r:id="rId125">
         <w:r>
           <w:rPr>
             <w:rStyle w:val="Hyperlink"/>
@@ -9270,8 +9333,8 @@
         <w:t xml:space="preserve">3, e625–e637</w:t>
       </w:r>
     </w:p>
-    <w:bookmarkEnd w:id="123"/>
-    <w:bookmarkStart w:id="124" w:name="X1edd2253d2e7e8e6db9e7574240f432ddda2ce1"/>
+    <w:bookmarkEnd w:id="126"/>
+    <w:bookmarkStart w:id="127" w:name="X1edd2253d2e7e8e6db9e7574240f432ddda2ce1"/>
     <w:p>
       <w:pPr>
         <w:pStyle w:val="Bibliography"/>
@@ -9305,8 +9368,8 @@
         <w:t xml:space="preserve">(2023) Spatially explicit predictions of food web structure from regional level data</w:t>
       </w:r>
     </w:p>
-    <w:bookmarkEnd w:id="124"/>
-    <w:bookmarkStart w:id="126" w:name="ref-fortinNetworkEcologyDynamic2021"/>
+    <w:bookmarkEnd w:id="127"/>
+    <w:bookmarkStart w:id="129" w:name="ref-fortinNetworkEcologyDynamic2021"/>
     <w:p>
       <w:pPr>
         <w:pStyle w:val="Bibliography"/>
@@ -9342,7 +9405,7 @@
       <w:r>
         <w:t xml:space="preserve"> </w:t>
       </w:r>
-      <w:hyperlink r:id="rId125">
+      <w:hyperlink r:id="rId128">
         <w:r>
           <w:rPr>
             <w:rStyle w:val="Hyperlink"/>
@@ -9370,8 +9433,8 @@
         <w:t xml:space="preserve">288, rspb.2020.1889, 20201889</w:t>
       </w:r>
     </w:p>
-    <w:bookmarkEnd w:id="126"/>
-    <w:bookmarkStart w:id="127" w:name="ref-estayEditorialPatternsProcesses2023"/>
+    <w:bookmarkEnd w:id="129"/>
+    <w:bookmarkStart w:id="130" w:name="ref-estayEditorialPatternsProcesses2023"/>
     <w:p>
       <w:pPr>
         <w:pStyle w:val="Bibliography"/>
@@ -9433,8 +9496,8 @@
         <w:t xml:space="preserve">11</w:t>
       </w:r>
     </w:p>
-    <w:bookmarkEnd w:id="127"/>
-    <w:bookmarkStart w:id="129" w:name="ref-saraviaEcologicalNetworkAssembly2022"/>
+    <w:bookmarkEnd w:id="130"/>
+    <w:bookmarkStart w:id="132" w:name="ref-saraviaEcologicalNetworkAssembly2022"/>
     <w:p>
       <w:pPr>
         <w:pStyle w:val="Bibliography"/>
@@ -9470,7 +9533,7 @@
       <w:r>
         <w:t xml:space="preserve"> </w:t>
       </w:r>
-      <w:hyperlink r:id="rId128">
+      <w:hyperlink r:id="rId131">
         <w:r>
           <w:rPr>
             <w:rStyle w:val="Hyperlink"/>
@@ -9522,9 +9585,9 @@
         <w:t xml:space="preserve">91, 630–642</w:t>
       </w:r>
     </w:p>
-    <w:bookmarkEnd w:id="129"/>
-    <w:bookmarkEnd w:id="130"/>
-    <w:bookmarkEnd w:id="131"/>
+    <w:bookmarkEnd w:id="132"/>
+    <w:bookmarkEnd w:id="133"/>
+    <w:bookmarkEnd w:id="134"/>
     <w:sectPr/>
   </w:body>
 </w:document>

</xml_diff>

<commit_message>
🐮beefed up with some refs
</commit_message>
<xml_diff>
--- a/docs/index.docx
+++ b/docs/index.docx
@@ -2890,7 +2890,29 @@
               <w:pStyle w:val="BodyText"/>
             </w:pPr>
             <w:r>
-              <w:t xml:space="preserve">Our (respective and instantaneous) abundance in that time and space is going to influence how we interact</w:t>
+              <w:t xml:space="preserve">Our (respective and instantaneous) abundance in that time and space is going to influence how we interact.</w:t>
+            </w:r>
+            <w:r>
+              <w:t xml:space="preserve"> </w:t>
+            </w:r>
+            <w:r>
+              <w:rPr>
+                <w:iCs/>
+                <w:i/>
+              </w:rPr>
+              <w:t xml:space="preserve">Sensu</w:t>
+            </w:r>
+            <w:r>
+              <w:t xml:space="preserve"> </w:t>
+            </w:r>
+            <w:r>
+              <w:t xml:space="preserve">[24]</w:t>
+            </w:r>
+            <w:r>
+              <w:t xml:space="preserve"> </w:t>
+            </w:r>
+            <w:r>
+              <w:t xml:space="preserve">Neutral Theory</w:t>
             </w:r>
           </w:p>
           <w:p>
@@ -3328,10 +3350,31 @@
         <w:t xml:space="preserve"> </w:t>
       </w:r>
       <w:r>
-        <w:t xml:space="preserve">[24,25]</w:t>
-      </w:r>
-      <w:r>
-        <w:t xml:space="preserve">, using pairwise interactions to understand species distributions [joint SDM ref] or even co-extinction risk [ref], a more structural approach to network construction affords one an opportunity to interrogate some of the more high-level mechanisms that are structuring networks (Box 2).</w:t>
+        <w:t xml:space="preserve">[25,26]</w:t>
+      </w:r>
+      <w:r>
+        <w:t xml:space="preserve">, using pairwise interactions to understand species distributions</w:t>
+      </w:r>
+      <w:r>
+        <w:t xml:space="preserve"> </w:t>
+      </w:r>
+      <w:r>
+        <w:t xml:space="preserve">[27]</w:t>
+      </w:r>
+      <w:r>
+        <w:t xml:space="preserve"> </w:t>
+      </w:r>
+      <w:r>
+        <w:t xml:space="preserve">or even co-extinction risk</w:t>
+      </w:r>
+      <w:r>
+        <w:t xml:space="preserve"> </w:t>
+      </w:r>
+      <w:r>
+        <w:t xml:space="preserve">[28]</w:t>
+      </w:r>
+      <w:r>
+        <w:t xml:space="preserve">, a more structural approach to network construction affords one an opportunity to interrogate some of the more high-level mechanisms that are structuring networks (Box 1).</w:t>
       </w:r>
     </w:p>
     <w:p>
@@ -3440,7 +3483,7 @@
         <w:t xml:space="preserve"> </w:t>
       </w:r>
       <w:r>
-        <w:t xml:space="preserve">[26]</w:t>
+        <w:t xml:space="preserve">[29]</w:t>
       </w:r>
       <w:r>
         <w:t xml:space="preserve">. These models themselves are a reflection of the different goals and intentions of the research program from which they are developed and are often</w:t>
@@ -3467,7 +3510,7 @@
         <w:t xml:space="preserve"> </w:t>
       </w:r>
       <w:r>
-        <w:t xml:space="preserve">[27]</w:t>
+        <w:t xml:space="preserve">[30]</w:t>
       </w:r>
       <w:r>
         <w:t xml:space="preserve"> </w:t>
@@ -3479,7 +3522,7 @@
         <w:t xml:space="preserve"> </w:t>
       </w:r>
       <w:r>
-        <w:t xml:space="preserve">[28]</w:t>
+        <w:t xml:space="preserve">[31]</w:t>
       </w:r>
       <w:r>
         <w:t xml:space="preserve"> </w:t>
@@ -3507,7 +3550,7 @@
         <w:t xml:space="preserve"> </w:t>
       </w:r>
       <w:r>
-        <w:t xml:space="preserve">[29]</w:t>
+        <w:t xml:space="preserve">[32]</w:t>
       </w:r>
       <w:r>
         <w:t xml:space="preserve"> </w:t>
@@ -3519,7 +3562,7 @@
         <w:t xml:space="preserve"> </w:t>
       </w:r>
       <w:r>
-        <w:t xml:space="preserve">[30]</w:t>
+        <w:t xml:space="preserve">[33]</w:t>
       </w:r>
       <w:r>
         <w:t xml:space="preserve"> </w:t>
@@ -3671,7 +3714,7 @@
         <w:t xml:space="preserve"> </w:t>
       </w:r>
       <w:r>
-        <w:t xml:space="preserve">[just because two species can interact it does not mean that they will, 31]</w:t>
+        <w:t xml:space="preserve">[just because two species can interact it does not mean that they will, 34]</w:t>
       </w:r>
       <w:r>
         <w:t xml:space="preserve">.</w:t>
@@ -4463,7 +4506,7 @@
                     <w:jc w:val="center"/>
                   </w:pPr>
                   <w:r>
-                    <w:t xml:space="preserve">[32]</w:t>
+                    <w:t xml:space="preserve">[35]</w:t>
                   </w:r>
                 </w:p>
               </w:tc>
@@ -5209,7 +5252,7 @@
               <w:t xml:space="preserve"> </w:t>
             </w:r>
             <w:r>
-              <w:t xml:space="preserve">[33]</w:t>
+              <w:t xml:space="preserve">[36]</w:t>
             </w:r>
             <w:r>
               <w:t xml:space="preserve">. One of the main challenges when assessing the ability to retrieve pairwise interactions is that food webs are sparse (that means that there are few links given the number of species) and it is important that we are able to discern between a model that is able to correctly predict interactions that do (true positives) and not (true negatives) occur and one that is simply predicting a lack of interactions</w:t>
@@ -5218,7 +5261,7 @@
               <w:t xml:space="preserve"> </w:t>
             </w:r>
             <w:r>
-              <w:t xml:space="preserve">[34]</w:t>
+              <w:t xml:space="preserve">[37]</w:t>
             </w:r>
             <w:r>
               <w:t xml:space="preserve">.</w:t>
@@ -5303,7 +5346,7 @@
                     <w:t xml:space="preserve"> </w:t>
                   </w:r>
                   <w:r>
-                    <w:t xml:space="preserve">[35]</w:t>
+                    <w:t xml:space="preserve">[38]</w:t>
                   </w:r>
                   <w:r>
                     <w:t xml:space="preserve"> </w:t>
@@ -5423,7 +5466,7 @@
               <w:t xml:space="preserve"> </w:t>
             </w:r>
             <w:r>
-              <w:t xml:space="preserve">[31]</w:t>
+              <w:t xml:space="preserve">[34]</w:t>
             </w:r>
             <w:r>
               <w:t xml:space="preserve"> </w:t>
@@ -5565,7 +5608,7 @@
         <w:t xml:space="preserve"> </w:t>
       </w:r>
       <w:r>
-        <w:t xml:space="preserve">[17,36]</w:t>
+        <w:t xml:space="preserve">[17,39]</w:t>
       </w:r>
       <w:r>
         <w:t xml:space="preserve">, we are at risk of losing our ability to distinguish the wood from the tree - are we not (at least at times) concerned more with understanding ecosystem level processes than with needing to understand things</w:t>
@@ -5778,7 +5821,7 @@
         <w:t xml:space="preserve"> </w:t>
       </w:r>
       <w:r>
-        <w:t xml:space="preserve">[36]</w:t>
+        <w:t xml:space="preserve">[39]</w:t>
       </w:r>
       <w:r>
         <w:t xml:space="preserve"> </w:t>
@@ -5851,7 +5894,7 @@
         <w:t xml:space="preserve"> </w:t>
       </w:r>
       <w:r>
-        <w:t xml:space="preserve">[37]</w:t>
+        <w:t xml:space="preserve">[40]</w:t>
       </w:r>
       <w:r>
         <w:t xml:space="preserve"> </w:t>
@@ -5915,7 +5958,7 @@
         <w:t xml:space="preserve"> </w:t>
       </w:r>
       <w:r>
-        <w:t xml:space="preserve">[38]</w:t>
+        <w:t xml:space="preserve">[41]</w:t>
       </w:r>
     </w:p>
     <w:p>
@@ -5953,7 +5996,7 @@
         <w:t xml:space="preserve"> </w:t>
       </w:r>
       <w:r>
-        <w:t xml:space="preserve">[34]</w:t>
+        <w:t xml:space="preserve">[37]</w:t>
       </w:r>
     </w:p>
     <w:p>
@@ -6020,7 +6063,7 @@
         <w:t xml:space="preserve"> </w:t>
       </w:r>
       <w:r>
-        <w:t xml:space="preserve">[39]</w:t>
+        <w:t xml:space="preserve">[42]</w:t>
       </w:r>
     </w:p>
     <w:p>
@@ -6062,7 +6105,7 @@
         </w:numPr>
       </w:pPr>
       <w:r>
-        <w:t xml:space="preserve">[40]</w:t>
+        <w:t xml:space="preserve">[43]</w:t>
       </w:r>
     </w:p>
     <w:p>
@@ -6100,7 +6143,7 @@
         <w:t xml:space="preserve"> </w:t>
       </w:r>
       <w:r>
-        <w:t xml:space="preserve">[41]</w:t>
+        <w:t xml:space="preserve">[44]</w:t>
       </w:r>
       <w:r>
         <w:t xml:space="preserve"> </w:t>
@@ -6112,7 +6155,7 @@
         <w:t xml:space="preserve"> </w:t>
       </w:r>
       <w:r>
-        <w:t xml:space="preserve">[42]</w:t>
+        <w:t xml:space="preserve">[45]</w:t>
       </w:r>
       <w:r>
         <w:t xml:space="preserve">. Although deciding exactly what measure might actually be driving differences between local networks and the regional metaweb might not be that simple</w:t>
@@ -6121,7 +6164,7 @@
         <w:t xml:space="preserve"> </w:t>
       </w:r>
       <w:r>
-        <w:t xml:space="preserve">[43]</w:t>
+        <w:t xml:space="preserve">[46]</w:t>
       </w:r>
       <w:r>
         <w:t xml:space="preserve">.</w:t>
@@ -6539,7 +6582,7 @@
       </w:r>
     </w:p>
     <w:bookmarkEnd w:id="51"/>
-    <w:bookmarkStart w:id="134" w:name="references"/>
+    <w:bookmarkStart w:id="140" w:name="references"/>
     <w:p>
       <w:pPr>
         <w:pStyle w:val="Heading2"/>
@@ -6548,7 +6591,7 @@
         <w:t xml:space="preserve">References</w:t>
       </w:r>
     </w:p>
-    <w:bookmarkStart w:id="133" w:name="refs"/>
+    <w:bookmarkStart w:id="139" w:name="refs"/>
     <w:bookmarkStart w:id="52" w:name="ref-dormannRisePossibleFall2023"/>
     <w:p>
       <w:pPr>
@@ -6837,7 +6880,7 @@
         <w:t xml:space="preserve"> </w:t>
       </w:r>
       <w:r>
-        <w:t xml:space="preserve">n/a</w:t>
+        <w:t xml:space="preserve">48, 1552–1563</w:t>
       </w:r>
     </w:p>
     <w:bookmarkEnd w:id="56"/>
@@ -7719,21 +7762,49 @@
           <w:iCs/>
           <w:i/>
         </w:rPr>
-        <w:t xml:space="preserve">Untangling</w:t>
-      </w:r>
-      <w:r>
-        <w:rPr>
-          <w:iCs/>
-          <w:i/>
-        </w:rPr>
-        <w:t xml:space="preserve"> </w:t>
-      </w:r>
-      <w:r>
-        <w:rPr>
-          <w:iCs/>
-          <w:i/>
-        </w:rPr>
-        <w:t xml:space="preserve">Food Webs</w:t>
+        <w:t xml:space="preserve">Unsolved</w:t>
+      </w:r>
+      <w:r>
+        <w:rPr>
+          <w:iCs/>
+          <w:i/>
+        </w:rPr>
+        <w:t xml:space="preserve"> </w:t>
+      </w:r>
+      <w:r>
+        <w:rPr>
+          <w:iCs/>
+          <w:i/>
+        </w:rPr>
+        <w:t xml:space="preserve">Problems</w:t>
+      </w:r>
+      <w:r>
+        <w:rPr>
+          <w:iCs/>
+          <w:i/>
+        </w:rPr>
+        <w:t xml:space="preserve"> </w:t>
+      </w:r>
+      <w:r>
+        <w:rPr>
+          <w:iCs/>
+          <w:i/>
+        </w:rPr>
+        <w:t xml:space="preserve">in</w:t>
+      </w:r>
+      <w:r>
+        <w:rPr>
+          <w:iCs/>
+          <w:i/>
+        </w:rPr>
+        <w:t xml:space="preserve"> </w:t>
+      </w:r>
+      <w:r>
+        <w:rPr>
+          <w:iCs/>
+          <w:i/>
+        </w:rPr>
+        <w:t xml:space="preserve">Ecology</w:t>
       </w:r>
       <w:r>
         <w:t xml:space="preserve">, pp. 225–238, Princeton University Press</w:t>
@@ -8169,7 +8240,7 @@
       </w:r>
     </w:p>
     <w:bookmarkEnd w:id="95"/>
-    <w:bookmarkStart w:id="97" w:name="ref-dunneCompilationNetworkAnalyses2008"/>
+    <w:bookmarkStart w:id="97" w:name="ref-hubbellUnifiedNeutralTheory2001"/>
     <w:p>
       <w:pPr>
         <w:pStyle w:val="Bibliography"/>
@@ -8184,23 +8255,7 @@
         <w:t xml:space="preserve">	</w:t>
       </w:r>
       <w:r>
-        <w:t xml:space="preserve">Dunne, J.A.</w:t>
-      </w:r>
-      <w:r>
-        <w:t xml:space="preserve"> </w:t>
-      </w:r>
-      <w:r>
-        <w:rPr>
-          <w:iCs/>
-          <w:i/>
-        </w:rPr>
-        <w:t xml:space="preserve">et al.</w:t>
-      </w:r>
-      <w:r>
-        <w:t xml:space="preserve"> </w:t>
-      </w:r>
-      <w:r>
-        <w:t xml:space="preserve">(2008)</w:t>
+        <w:t xml:space="preserve">Hubbell, S.P. (2001)</w:t>
       </w:r>
       <w:r>
         <w:t xml:space="preserve"> </w:t>
@@ -8209,68 +8264,130 @@
         <w:r>
           <w:rPr>
             <w:rStyle w:val="Hyperlink"/>
-          </w:rPr>
-          <w:t xml:space="preserve">Compilation and</w:t>
-        </w:r>
-        <w:r>
-          <w:rPr>
-            <w:rStyle w:val="Hyperlink"/>
+            <w:iCs/>
+            <w:i/>
+          </w:rPr>
+          <w:t xml:space="preserve">The</w:t>
+        </w:r>
+        <w:r>
+          <w:rPr>
+            <w:rStyle w:val="Hyperlink"/>
+            <w:iCs/>
+            <w:i/>
           </w:rPr>
           <w:t xml:space="preserve"> </w:t>
         </w:r>
         <w:r>
           <w:rPr>
             <w:rStyle w:val="Hyperlink"/>
-          </w:rPr>
-          <w:t xml:space="preserve">Network Analyses</w:t>
-        </w:r>
-        <w:r>
-          <w:rPr>
-            <w:rStyle w:val="Hyperlink"/>
+            <w:iCs/>
+            <w:i/>
+          </w:rPr>
+          <w:t xml:space="preserve">Unified Neutral Theory</w:t>
+        </w:r>
+        <w:r>
+          <w:rPr>
+            <w:rStyle w:val="Hyperlink"/>
+            <w:iCs/>
+            <w:i/>
           </w:rPr>
           <w:t xml:space="preserve"> </w:t>
         </w:r>
         <w:r>
           <w:rPr>
             <w:rStyle w:val="Hyperlink"/>
+            <w:iCs/>
+            <w:i/>
           </w:rPr>
           <w:t xml:space="preserve">of</w:t>
         </w:r>
         <w:r>
           <w:rPr>
             <w:rStyle w:val="Hyperlink"/>
+            <w:iCs/>
+            <w:i/>
           </w:rPr>
           <w:t xml:space="preserve"> </w:t>
         </w:r>
         <w:r>
           <w:rPr>
             <w:rStyle w:val="Hyperlink"/>
-          </w:rPr>
-          <w:t xml:space="preserve">Cambrian Food Webs</w:t>
+            <w:iCs/>
+            <w:i/>
+          </w:rPr>
+          <w:t xml:space="preserve">Biodiversity</w:t>
+        </w:r>
+        <w:r>
+          <w:rPr>
+            <w:rStyle w:val="Hyperlink"/>
+            <w:iCs/>
+            <w:i/>
+          </w:rPr>
+          <w:t xml:space="preserve"> </w:t>
+        </w:r>
+        <w:r>
+          <w:rPr>
+            <w:rStyle w:val="Hyperlink"/>
+            <w:iCs/>
+            <w:i/>
+          </w:rPr>
+          <w:t xml:space="preserve">and</w:t>
+        </w:r>
+        <w:r>
+          <w:rPr>
+            <w:rStyle w:val="Hyperlink"/>
+            <w:iCs/>
+            <w:i/>
+          </w:rPr>
+          <w:t xml:space="preserve"> </w:t>
+        </w:r>
+        <w:r>
+          <w:rPr>
+            <w:rStyle w:val="Hyperlink"/>
+            <w:iCs/>
+            <w:i/>
+          </w:rPr>
+          <w:t xml:space="preserve">Biogeography</w:t>
+        </w:r>
+        <w:r>
+          <w:rPr>
+            <w:rStyle w:val="Hyperlink"/>
+            <w:iCs/>
+            <w:i/>
+          </w:rPr>
+          <w:t xml:space="preserve"> </w:t>
+        </w:r>
+        <w:r>
+          <w:rPr>
+            <w:rStyle w:val="Hyperlink"/>
+            <w:iCs/>
+            <w:i/>
+          </w:rPr>
+          <w:t xml:space="preserve">(</w:t>
+        </w:r>
+        <w:r>
+          <w:rPr>
+            <w:rStyle w:val="Hyperlink"/>
+            <w:iCs/>
+            <w:i/>
+          </w:rPr>
+          <w:t xml:space="preserve">MPB-32</w:t>
+        </w:r>
+        <w:r>
+          <w:rPr>
+            <w:rStyle w:val="Hyperlink"/>
+            <w:iCs/>
+            <w:i/>
+          </w:rPr>
+          <w:t xml:space="preserve">)</w:t>
         </w:r>
       </w:hyperlink>
       <w:r>
-        <w:t xml:space="preserve">.</w:t>
-      </w:r>
-      <w:r>
-        <w:t xml:space="preserve"> </w:t>
-      </w:r>
-      <w:r>
-        <w:rPr>
-          <w:iCs/>
-          <w:i/>
-        </w:rPr>
-        <w:t xml:space="preserve">PLOS Biology</w:t>
-      </w:r>
-      <w:r>
-        <w:t xml:space="preserve"> </w:t>
-      </w:r>
-      <w:r>
-        <w:t xml:space="preserve">6, e102</w:t>
+        <w:t xml:space="preserve">, Princeton University Press</w:t>
       </w:r>
     </w:p>
     <w:bookmarkEnd w:id="97"/>
-    <w:bookmarkStart w:id="99" w:name="ref-yeakelCollapseEcologicalNetwork2014"/>
+    <w:bookmarkStart w:id="99" w:name="ref-dunneCompilationNetworkAnalyses2008"/>
     <w:p>
       <w:pPr>
         <w:pStyle w:val="Bibliography"/>
@@ -8285,7 +8402,7 @@
         <w:t xml:space="preserve">	</w:t>
       </w:r>
       <w:r>
-        <w:t xml:space="preserve">Yeakel, J.D.</w:t>
+        <w:t xml:space="preserve">Dunne, J.A.</w:t>
       </w:r>
       <w:r>
         <w:t xml:space="preserve"> </w:t>
@@ -8301,7 +8418,7 @@
         <w:t xml:space="preserve"> </w:t>
       </w:r>
       <w:r>
-        <w:t xml:space="preserve">(2014)</w:t>
+        <w:t xml:space="preserve">(2008)</w:t>
       </w:r>
       <w:r>
         <w:t xml:space="preserve"> </w:t>
@@ -8311,7 +8428,7 @@
           <w:rPr>
             <w:rStyle w:val="Hyperlink"/>
           </w:rPr>
-          <w:t xml:space="preserve">Collapse of an ecological network in</w:t>
+          <w:t xml:space="preserve">Compilation and</w:t>
         </w:r>
         <w:r>
           <w:rPr>
@@ -8323,7 +8440,31 @@
           <w:rPr>
             <w:rStyle w:val="Hyperlink"/>
           </w:rPr>
-          <w:t xml:space="preserve">Ancient Egypt</w:t>
+          <w:t xml:space="preserve">Network Analyses</w:t>
+        </w:r>
+        <w:r>
+          <w:rPr>
+            <w:rStyle w:val="Hyperlink"/>
+          </w:rPr>
+          <w:t xml:space="preserve"> </w:t>
+        </w:r>
+        <w:r>
+          <w:rPr>
+            <w:rStyle w:val="Hyperlink"/>
+          </w:rPr>
+          <w:t xml:space="preserve">of</w:t>
+        </w:r>
+        <w:r>
+          <w:rPr>
+            <w:rStyle w:val="Hyperlink"/>
+          </w:rPr>
+          <w:t xml:space="preserve"> </w:t>
+        </w:r>
+        <w:r>
+          <w:rPr>
+            <w:rStyle w:val="Hyperlink"/>
+          </w:rPr>
+          <w:t xml:space="preserve">Cambrian Food Webs</w:t>
         </w:r>
       </w:hyperlink>
       <w:r>
@@ -8337,17 +8478,17 @@
           <w:iCs/>
           <w:i/>
         </w:rPr>
-        <w:t xml:space="preserve">PNAS</w:t>
-      </w:r>
-      <w:r>
-        <w:t xml:space="preserve"> </w:t>
-      </w:r>
-      <w:r>
-        <w:t xml:space="preserve">111, 14472–14477</w:t>
+        <w:t xml:space="preserve">PLOS Biology</w:t>
+      </w:r>
+      <w:r>
+        <w:t xml:space="preserve"> </w:t>
+      </w:r>
+      <w:r>
+        <w:t xml:space="preserve">6, e102</w:t>
       </w:r>
     </w:p>
     <w:bookmarkEnd w:id="99"/>
-    <w:bookmarkStart w:id="101" w:name="ref-caronTraitmatchingModelsPredict2024"/>
+    <w:bookmarkStart w:id="101" w:name="ref-yeakelCollapseEcologicalNetwork2014"/>
     <w:p>
       <w:pPr>
         <w:pStyle w:val="Bibliography"/>
@@ -8362,7 +8503,7 @@
         <w:t xml:space="preserve">	</w:t>
       </w:r>
       <w:r>
-        <w:t xml:space="preserve">Caron, D.</w:t>
+        <w:t xml:space="preserve">Yeakel, J.D.</w:t>
       </w:r>
       <w:r>
         <w:t xml:space="preserve"> </w:t>
@@ -8378,7 +8519,7 @@
         <w:t xml:space="preserve"> </w:t>
       </w:r>
       <w:r>
-        <w:t xml:space="preserve">(2024)</w:t>
+        <w:t xml:space="preserve">(2014)</w:t>
       </w:r>
       <w:r>
         <w:t xml:space="preserve"> </w:t>
@@ -8388,7 +8529,19 @@
           <w:rPr>
             <w:rStyle w:val="Hyperlink"/>
           </w:rPr>
-          <w:t xml:space="preserve">Trait-matching models predict pairwise interactions across regions, not food web properties</w:t>
+          <w:t xml:space="preserve">Collapse of an ecological network in</w:t>
+        </w:r>
+        <w:r>
+          <w:rPr>
+            <w:rStyle w:val="Hyperlink"/>
+          </w:rPr>
+          <w:t xml:space="preserve"> </w:t>
+        </w:r>
+        <w:r>
+          <w:rPr>
+            <w:rStyle w:val="Hyperlink"/>
+          </w:rPr>
+          <w:t xml:space="preserve">Ancient Egypt</w:t>
         </w:r>
       </w:hyperlink>
       <w:r>
@@ -8402,17 +8555,17 @@
           <w:iCs/>
           <w:i/>
         </w:rPr>
-        <w:t xml:space="preserve">Global Ecology and Biogeography</w:t>
-      </w:r>
-      <w:r>
-        <w:t xml:space="preserve"> </w:t>
-      </w:r>
-      <w:r>
-        <w:t xml:space="preserve">33, e13807</w:t>
+        <w:t xml:space="preserve">PNAS</w:t>
+      </w:r>
+      <w:r>
+        <w:t xml:space="preserve"> </w:t>
+      </w:r>
+      <w:r>
+        <w:t xml:space="preserve">111, 14472–14477</w:t>
       </w:r>
     </w:p>
     <w:bookmarkEnd w:id="101"/>
-    <w:bookmarkStart w:id="103" w:name="ref-williamsSimpleRulesYield2000"/>
+    <w:bookmarkStart w:id="103" w:name="X8f3d1de04516835fd1376e2647a281b763af4fc"/>
     <w:p>
       <w:pPr>
         <w:pStyle w:val="Bibliography"/>
@@ -8427,7 +8580,23 @@
         <w:t xml:space="preserve">	</w:t>
       </w:r>
       <w:r>
-        <w:t xml:space="preserve">Williams, R.J. and Martinez, N.D. (2000)</w:t>
+        <w:t xml:space="preserve">Pollock, L.J.</w:t>
+      </w:r>
+      <w:r>
+        <w:t xml:space="preserve"> </w:t>
+      </w:r>
+      <w:r>
+        <w:rPr>
+          <w:iCs/>
+          <w:i/>
+        </w:rPr>
+        <w:t xml:space="preserve">et al.</w:t>
+      </w:r>
+      <w:r>
+        <w:t xml:space="preserve"> </w:t>
+      </w:r>
+      <w:r>
+        <w:t xml:space="preserve">(2014)</w:t>
       </w:r>
       <w:r>
         <w:t xml:space="preserve"> </w:t>
@@ -8437,7 +8606,43 @@
           <w:rPr>
             <w:rStyle w:val="Hyperlink"/>
           </w:rPr>
-          <w:t xml:space="preserve">Simple rules yield complex food webs</w:t>
+          <w:t xml:space="preserve">Understanding co-occurrence by modelling species simultaneously with a</w:t>
+        </w:r>
+        <w:r>
+          <w:rPr>
+            <w:rStyle w:val="Hyperlink"/>
+          </w:rPr>
+          <w:t xml:space="preserve"> </w:t>
+        </w:r>
+        <w:r>
+          <w:rPr>
+            <w:rStyle w:val="Hyperlink"/>
+          </w:rPr>
+          <w:t xml:space="preserve">Joint Species Distribution Model</w:t>
+        </w:r>
+        <w:r>
+          <w:rPr>
+            <w:rStyle w:val="Hyperlink"/>
+          </w:rPr>
+          <w:t xml:space="preserve"> </w:t>
+        </w:r>
+        <w:r>
+          <w:rPr>
+            <w:rStyle w:val="Hyperlink"/>
+          </w:rPr>
+          <w:t xml:space="preserve">(</w:t>
+        </w:r>
+        <w:r>
+          <w:rPr>
+            <w:rStyle w:val="Hyperlink"/>
+          </w:rPr>
+          <w:t xml:space="preserve">JSDM</w:t>
+        </w:r>
+        <w:r>
+          <w:rPr>
+            <w:rStyle w:val="Hyperlink"/>
+          </w:rPr>
+          <w:t xml:space="preserve">)</w:t>
         </w:r>
       </w:hyperlink>
       <w:r>
@@ -8451,17 +8656,17 @@
           <w:iCs/>
           <w:i/>
         </w:rPr>
-        <w:t xml:space="preserve">Nature</w:t>
-      </w:r>
-      <w:r>
-        <w:t xml:space="preserve"> </w:t>
-      </w:r>
-      <w:r>
-        <w:t xml:space="preserve">404, 180–183</w:t>
+        <w:t xml:space="preserve">Methods in Ecology and Evolution</w:t>
+      </w:r>
+      <w:r>
+        <w:t xml:space="preserve"> </w:t>
+      </w:r>
+      <w:r>
+        <w:t xml:space="preserve">5, 397–406</w:t>
       </w:r>
     </w:p>
     <w:bookmarkEnd w:id="103"/>
-    <w:bookmarkStart w:id="104" w:name="ref-cohenCommunityFoodWebs1990"/>
+    <w:bookmarkStart w:id="105" w:name="ref-dunnSixthMassCoextinction2009"/>
     <w:p>
       <w:pPr>
         <w:pStyle w:val="Bibliography"/>
@@ -8476,6 +8681,182 @@
         <w:t xml:space="preserve">	</w:t>
       </w:r>
       <w:r>
+        <w:t xml:space="preserve">Dunn, R.R.</w:t>
+      </w:r>
+      <w:r>
+        <w:t xml:space="preserve"> </w:t>
+      </w:r>
+      <w:r>
+        <w:rPr>
+          <w:iCs/>
+          <w:i/>
+        </w:rPr>
+        <w:t xml:space="preserve">et al.</w:t>
+      </w:r>
+      <w:r>
+        <w:t xml:space="preserve"> </w:t>
+      </w:r>
+      <w:r>
+        <w:t xml:space="preserve">(2009)</w:t>
+      </w:r>
+      <w:r>
+        <w:t xml:space="preserve"> </w:t>
+      </w:r>
+      <w:hyperlink r:id="rId104">
+        <w:r>
+          <w:rPr>
+            <w:rStyle w:val="Hyperlink"/>
+          </w:rPr>
+          <w:t xml:space="preserve">The sixth mass coextinction: Are most endangered species parasites and mutualists?</w:t>
+        </w:r>
+      </w:hyperlink>
+      <w:r>
+        <w:t xml:space="preserve"> </w:t>
+      </w:r>
+      <w:r>
+        <w:rPr>
+          <w:iCs/>
+          <w:i/>
+        </w:rPr>
+        <w:t xml:space="preserve">Proceedings. Biological Sciences</w:t>
+      </w:r>
+      <w:r>
+        <w:t xml:space="preserve"> </w:t>
+      </w:r>
+      <w:r>
+        <w:t xml:space="preserve">276, 3037–3045</w:t>
+      </w:r>
+    </w:p>
+    <w:bookmarkEnd w:id="105"/>
+    <w:bookmarkStart w:id="107" w:name="ref-caronTraitmatchingModelsPredict2024"/>
+    <w:p>
+      <w:pPr>
+        <w:pStyle w:val="Bibliography"/>
+      </w:pPr>
+      <w:r>
+        <w:t xml:space="preserve">29.</w:t>
+      </w:r>
+      <w:r>
+        <w:t xml:space="preserve"> </w:t>
+      </w:r>
+      <w:r>
+        <w:t xml:space="preserve">	</w:t>
+      </w:r>
+      <w:r>
+        <w:t xml:space="preserve">Caron, D.</w:t>
+      </w:r>
+      <w:r>
+        <w:t xml:space="preserve"> </w:t>
+      </w:r>
+      <w:r>
+        <w:rPr>
+          <w:iCs/>
+          <w:i/>
+        </w:rPr>
+        <w:t xml:space="preserve">et al.</w:t>
+      </w:r>
+      <w:r>
+        <w:t xml:space="preserve"> </w:t>
+      </w:r>
+      <w:r>
+        <w:t xml:space="preserve">(2024)</w:t>
+      </w:r>
+      <w:r>
+        <w:t xml:space="preserve"> </w:t>
+      </w:r>
+      <w:hyperlink r:id="rId106">
+        <w:r>
+          <w:rPr>
+            <w:rStyle w:val="Hyperlink"/>
+          </w:rPr>
+          <w:t xml:space="preserve">Trait-matching models predict pairwise interactions across regions, not food web properties</w:t>
+        </w:r>
+      </w:hyperlink>
+      <w:r>
+        <w:t xml:space="preserve">.</w:t>
+      </w:r>
+      <w:r>
+        <w:t xml:space="preserve"> </w:t>
+      </w:r>
+      <w:r>
+        <w:rPr>
+          <w:iCs/>
+          <w:i/>
+        </w:rPr>
+        <w:t xml:space="preserve">Global Ecology and Biogeography</w:t>
+      </w:r>
+      <w:r>
+        <w:t xml:space="preserve"> </w:t>
+      </w:r>
+      <w:r>
+        <w:t xml:space="preserve">33, e13807</w:t>
+      </w:r>
+    </w:p>
+    <w:bookmarkEnd w:id="107"/>
+    <w:bookmarkStart w:id="109" w:name="ref-williamsSimpleRulesYield2000"/>
+    <w:p>
+      <w:pPr>
+        <w:pStyle w:val="Bibliography"/>
+      </w:pPr>
+      <w:r>
+        <w:t xml:space="preserve">30.</w:t>
+      </w:r>
+      <w:r>
+        <w:t xml:space="preserve"> </w:t>
+      </w:r>
+      <w:r>
+        <w:t xml:space="preserve">	</w:t>
+      </w:r>
+      <w:r>
+        <w:t xml:space="preserve">Williams, R.J. and Martinez, N.D. (2000)</w:t>
+      </w:r>
+      <w:r>
+        <w:t xml:space="preserve"> </w:t>
+      </w:r>
+      <w:hyperlink r:id="rId108">
+        <w:r>
+          <w:rPr>
+            <w:rStyle w:val="Hyperlink"/>
+          </w:rPr>
+          <w:t xml:space="preserve">Simple rules yield complex food webs</w:t>
+        </w:r>
+      </w:hyperlink>
+      <w:r>
+        <w:t xml:space="preserve">.</w:t>
+      </w:r>
+      <w:r>
+        <w:t xml:space="preserve"> </w:t>
+      </w:r>
+      <w:r>
+        <w:rPr>
+          <w:iCs/>
+          <w:i/>
+        </w:rPr>
+        <w:t xml:space="preserve">Nature</w:t>
+      </w:r>
+      <w:r>
+        <w:t xml:space="preserve"> </w:t>
+      </w:r>
+      <w:r>
+        <w:t xml:space="preserve">404, 180–183</w:t>
+      </w:r>
+    </w:p>
+    <w:bookmarkEnd w:id="109"/>
+    <w:bookmarkStart w:id="110" w:name="ref-cohenCommunityFoodWebs1990"/>
+    <w:p>
+      <w:pPr>
+        <w:pStyle w:val="Bibliography"/>
+      </w:pPr>
+      <w:r>
+        <w:t xml:space="preserve">31.</w:t>
+      </w:r>
+      <w:r>
+        <w:t xml:space="preserve"> </w:t>
+      </w:r>
+      <w:r>
+        <w:t xml:space="preserve">	</w:t>
+      </w:r>
+      <w:r>
         <w:t xml:space="preserve">Cohen, J.E.</w:t>
       </w:r>
       <w:r>
@@ -8569,189 +8950,10 @@
       </w:r>
       <w:r>
         <w:t xml:space="preserve">, Springer-Verlag</w:t>
-      </w:r>
-    </w:p>
-    <w:bookmarkEnd w:id="104"/>
-    <w:bookmarkStart w:id="106" w:name="Xb1d8b6b275822be1886d160023287af73cce966"/>
-    <w:p>
-      <w:pPr>
-        <w:pStyle w:val="Bibliography"/>
-      </w:pPr>
-      <w:r>
-        <w:t xml:space="preserve">29.</w:t>
-      </w:r>
-      <w:r>
-        <w:t xml:space="preserve"> </w:t>
-      </w:r>
-      <w:r>
-        <w:t xml:space="preserve">	</w:t>
-      </w:r>
-      <w:r>
-        <w:t xml:space="preserve">Cirtwill, A.R.</w:t>
-      </w:r>
-      <w:r>
-        <w:t xml:space="preserve"> </w:t>
-      </w:r>
-      <w:r>
-        <w:rPr>
-          <w:iCs/>
-          <w:i/>
-        </w:rPr>
-        <w:t xml:space="preserve">et al.</w:t>
-      </w:r>
-      <w:r>
-        <w:t xml:space="preserve"> </w:t>
-      </w:r>
-      <w:r>
-        <w:t xml:space="preserve">(2019)</w:t>
-      </w:r>
-      <w:r>
-        <w:t xml:space="preserve"> </w:t>
-      </w:r>
-      <w:hyperlink r:id="rId105">
-        <w:r>
-          <w:rPr>
-            <w:rStyle w:val="Hyperlink"/>
-          </w:rPr>
-          <w:t xml:space="preserve">A quantitative framework for investigating the reliability of empirical network construction</w:t>
-        </w:r>
-      </w:hyperlink>
-      <w:r>
-        <w:t xml:space="preserve">.</w:t>
-      </w:r>
-      <w:r>
-        <w:t xml:space="preserve"> </w:t>
-      </w:r>
-      <w:r>
-        <w:rPr>
-          <w:iCs/>
-          <w:i/>
-        </w:rPr>
-        <w:t xml:space="preserve">Methods in Ecology and Evolution</w:t>
-      </w:r>
-      <w:r>
-        <w:t xml:space="preserve"> </w:t>
-      </w:r>
-      <w:r>
-        <w:t xml:space="preserve">10, 902–911</w:t>
-      </w:r>
-    </w:p>
-    <w:bookmarkEnd w:id="106"/>
-    <w:bookmarkStart w:id="108" w:name="X0fb50f1746fa9d2b24f89ed5bfe6ae1a2f58cc2"/>
-    <w:p>
-      <w:pPr>
-        <w:pStyle w:val="Bibliography"/>
-      </w:pPr>
-      <w:r>
-        <w:t xml:space="preserve">30.</w:t>
-      </w:r>
-      <w:r>
-        <w:t xml:space="preserve"> </w:t>
-      </w:r>
-      <w:r>
-        <w:t xml:space="preserve">	</w:t>
-      </w:r>
-      <w:r>
-        <w:t xml:space="preserve">Shaw, J.O.</w:t>
-      </w:r>
-      <w:r>
-        <w:t xml:space="preserve"> </w:t>
-      </w:r>
-      <w:r>
-        <w:rPr>
-          <w:iCs/>
-          <w:i/>
-        </w:rPr>
-        <w:t xml:space="preserve">et al.</w:t>
-      </w:r>
-      <w:r>
-        <w:t xml:space="preserve"> </w:t>
-      </w:r>
-      <w:r>
-        <w:t xml:space="preserve">(2024)</w:t>
-      </w:r>
-      <w:r>
-        <w:t xml:space="preserve"> </w:t>
-      </w:r>
-      <w:hyperlink r:id="rId107">
-        <w:r>
-          <w:rPr>
-            <w:rStyle w:val="Hyperlink"/>
-          </w:rPr>
-          <w:t xml:space="preserve">A framework for reconstructing ancient food webs using functional trait data</w:t>
-        </w:r>
-      </w:hyperlink>
-      <w:r>
-        <w:t xml:space="preserve">bioRxiv, 2024.01.30.578036</w:t>
-      </w:r>
-    </w:p>
-    <w:bookmarkEnd w:id="108"/>
-    <w:bookmarkStart w:id="110" w:name="ref-poisotSpeciesWhyEcological2015"/>
-    <w:p>
-      <w:pPr>
-        <w:pStyle w:val="Bibliography"/>
-      </w:pPr>
-      <w:r>
-        <w:t xml:space="preserve">31.</w:t>
-      </w:r>
-      <w:r>
-        <w:t xml:space="preserve"> </w:t>
-      </w:r>
-      <w:r>
-        <w:t xml:space="preserve">	</w:t>
-      </w:r>
-      <w:r>
-        <w:t xml:space="preserve">Poisot, T.</w:t>
-      </w:r>
-      <w:r>
-        <w:t xml:space="preserve"> </w:t>
-      </w:r>
-      <w:r>
-        <w:rPr>
-          <w:iCs/>
-          <w:i/>
-        </w:rPr>
-        <w:t xml:space="preserve">et al.</w:t>
-      </w:r>
-      <w:r>
-        <w:t xml:space="preserve"> </w:t>
-      </w:r>
-      <w:r>
-        <w:t xml:space="preserve">(2015)</w:t>
-      </w:r>
-      <w:r>
-        <w:t xml:space="preserve"> </w:t>
-      </w:r>
-      <w:hyperlink r:id="rId109">
-        <w:r>
-          <w:rPr>
-            <w:rStyle w:val="Hyperlink"/>
-          </w:rPr>
-          <w:t xml:space="preserve">Beyond species: Why ecological interaction networks vary through space and time</w:t>
-        </w:r>
-      </w:hyperlink>
-      <w:r>
-        <w:t xml:space="preserve">.</w:t>
-      </w:r>
-      <w:r>
-        <w:t xml:space="preserve"> </w:t>
-      </w:r>
-      <w:r>
-        <w:rPr>
-          <w:iCs/>
-          <w:i/>
-        </w:rPr>
-        <w:t xml:space="preserve">Oikos</w:t>
-      </w:r>
-      <w:r>
-        <w:t xml:space="preserve"> </w:t>
-      </w:r>
-      <w:r>
-        <w:t xml:space="preserve">124, 243–251</w:t>
       </w:r>
     </w:p>
     <w:bookmarkEnd w:id="110"/>
-    <w:bookmarkStart w:id="112" w:name="ref-strydomGraphEmbeddingTransfer2023"/>
+    <w:bookmarkStart w:id="112" w:name="Xb1d8b6b275822be1886d160023287af73cce966"/>
     <w:p>
       <w:pPr>
         <w:pStyle w:val="Bibliography"/>
@@ -8766,7 +8968,7 @@
         <w:t xml:space="preserve">	</w:t>
       </w:r>
       <w:r>
-        <w:t xml:space="preserve">Strydom, T.</w:t>
+        <w:t xml:space="preserve">Cirtwill, A.R.</w:t>
       </w:r>
       <w:r>
         <w:t xml:space="preserve"> </w:t>
@@ -8782,7 +8984,7 @@
         <w:t xml:space="preserve"> </w:t>
       </w:r>
       <w:r>
-        <w:t xml:space="preserve">(2023)</w:t>
+        <w:t xml:space="preserve">(2019)</w:t>
       </w:r>
       <w:r>
         <w:t xml:space="preserve"> </w:t>
@@ -8792,7 +8994,7 @@
           <w:rPr>
             <w:rStyle w:val="Hyperlink"/>
           </w:rPr>
-          <w:t xml:space="preserve">Graph embedding and transfer learning can help predict potential species interaction networks despite data limitations</w:t>
+          <w:t xml:space="preserve">A quantitative framework for investigating the reliability of empirical network construction</w:t>
         </w:r>
       </w:hyperlink>
       <w:r>
@@ -8812,11 +9014,11 @@
         <w:t xml:space="preserve"> </w:t>
       </w:r>
       <w:r>
-        <w:t xml:space="preserve">14, 2917–2930</w:t>
+        <w:t xml:space="preserve">10, 902–911</w:t>
       </w:r>
     </w:p>
     <w:bookmarkEnd w:id="112"/>
-    <w:bookmarkStart w:id="114" w:name="ref-allesinaGeneralModelFood2008"/>
+    <w:bookmarkStart w:id="114" w:name="X0fb50f1746fa9d2b24f89ed5bfe6ae1a2f58cc2"/>
     <w:p>
       <w:pPr>
         <w:pStyle w:val="Bibliography"/>
@@ -8831,7 +9033,7 @@
         <w:t xml:space="preserve">	</w:t>
       </w:r>
       <w:r>
-        <w:t xml:space="preserve">Allesina, S.</w:t>
+        <w:t xml:space="preserve">Shaw, J.O.</w:t>
       </w:r>
       <w:r>
         <w:t xml:space="preserve"> </w:t>
@@ -8847,7 +9049,7 @@
         <w:t xml:space="preserve"> </w:t>
       </w:r>
       <w:r>
-        <w:t xml:space="preserve">(2008)</w:t>
+        <w:t xml:space="preserve">(2024)</w:t>
       </w:r>
       <w:r>
         <w:t xml:space="preserve"> </w:t>
@@ -8857,67 +9059,15 @@
           <w:rPr>
             <w:rStyle w:val="Hyperlink"/>
           </w:rPr>
-          <w:t xml:space="preserve">A</w:t>
-        </w:r>
-        <w:r>
-          <w:rPr>
-            <w:rStyle w:val="Hyperlink"/>
-          </w:rPr>
-          <w:t xml:space="preserve"> </w:t>
-        </w:r>
-        <w:r>
-          <w:rPr>
-            <w:rStyle w:val="Hyperlink"/>
-          </w:rPr>
-          <w:t xml:space="preserve">General Model</w:t>
-        </w:r>
-        <w:r>
-          <w:rPr>
-            <w:rStyle w:val="Hyperlink"/>
-          </w:rPr>
-          <w:t xml:space="preserve"> </w:t>
-        </w:r>
-        <w:r>
-          <w:rPr>
-            <w:rStyle w:val="Hyperlink"/>
-          </w:rPr>
-          <w:t xml:space="preserve">for</w:t>
-        </w:r>
-        <w:r>
-          <w:rPr>
-            <w:rStyle w:val="Hyperlink"/>
-          </w:rPr>
-          <w:t xml:space="preserve"> </w:t>
-        </w:r>
-        <w:r>
-          <w:rPr>
-            <w:rStyle w:val="Hyperlink"/>
-          </w:rPr>
-          <w:t xml:space="preserve">Food Web Structure</w:t>
+          <w:t xml:space="preserve">A framework for reconstructing ancient food webs using functional trait data</w:t>
         </w:r>
       </w:hyperlink>
       <w:r>
-        <w:t xml:space="preserve">.</w:t>
-      </w:r>
-      <w:r>
-        <w:t xml:space="preserve"> </w:t>
-      </w:r>
-      <w:r>
-        <w:rPr>
-          <w:iCs/>
-          <w:i/>
-        </w:rPr>
-        <w:t xml:space="preserve">Science</w:t>
-      </w:r>
-      <w:r>
-        <w:t xml:space="preserve"> </w:t>
-      </w:r>
-      <w:r>
-        <w:t xml:space="preserve">320, 658–661</w:t>
+        <w:t xml:space="preserve">bioRxiv, 2024.01.30.578036</w:t>
       </w:r>
     </w:p>
     <w:bookmarkEnd w:id="114"/>
-    <w:bookmarkStart w:id="116" w:name="X023758d2a089016cd8f0c9d2421079cf7d062ff"/>
+    <w:bookmarkStart w:id="116" w:name="ref-poisotSpeciesWhyEcological2015"/>
     <w:p>
       <w:pPr>
         <w:pStyle w:val="Bibliography"/>
@@ -8932,7 +9082,23 @@
         <w:t xml:space="preserve">	</w:t>
       </w:r>
       <w:r>
-        <w:t xml:space="preserve">Poisot, T. (2023)</w:t>
+        <w:t xml:space="preserve">Poisot, T.</w:t>
+      </w:r>
+      <w:r>
+        <w:t xml:space="preserve"> </w:t>
+      </w:r>
+      <w:r>
+        <w:rPr>
+          <w:iCs/>
+          <w:i/>
+        </w:rPr>
+        <w:t xml:space="preserve">et al.</w:t>
+      </w:r>
+      <w:r>
+        <w:t xml:space="preserve"> </w:t>
+      </w:r>
+      <w:r>
+        <w:t xml:space="preserve">(2015)</w:t>
       </w:r>
       <w:r>
         <w:t xml:space="preserve"> </w:t>
@@ -8942,7 +9108,7 @@
           <w:rPr>
             <w:rStyle w:val="Hyperlink"/>
           </w:rPr>
-          <w:t xml:space="preserve">Guidelines for the prediction of species interactions through binary classification</w:t>
+          <w:t xml:space="preserve">Beyond species: Why ecological interaction networks vary through space and time</w:t>
         </w:r>
       </w:hyperlink>
       <w:r>
@@ -8956,17 +9122,17 @@
           <w:iCs/>
           <w:i/>
         </w:rPr>
-        <w:t xml:space="preserve">Methods in Ecology and Evolution</w:t>
-      </w:r>
-      <w:r>
-        <w:t xml:space="preserve"> </w:t>
-      </w:r>
-      <w:r>
-        <w:t xml:space="preserve">14, 1333–1345</w:t>
+        <w:t xml:space="preserve">Oikos</w:t>
+      </w:r>
+      <w:r>
+        <w:t xml:space="preserve"> </w:t>
+      </w:r>
+      <w:r>
+        <w:t xml:space="preserve">124, 243–251</w:t>
       </w:r>
     </w:p>
     <w:bookmarkEnd w:id="116"/>
-    <w:bookmarkStart w:id="118" w:name="ref-stoufferEvidenceExistenceRobust2007"/>
+    <w:bookmarkStart w:id="118" w:name="ref-strydomGraphEmbeddingTransfer2023"/>
     <w:p>
       <w:pPr>
         <w:pStyle w:val="Bibliography"/>
@@ -8981,7 +9147,7 @@
         <w:t xml:space="preserve">	</w:t>
       </w:r>
       <w:r>
-        <w:t xml:space="preserve">Stouffer, D.B.</w:t>
+        <w:t xml:space="preserve">Strydom, T.</w:t>
       </w:r>
       <w:r>
         <w:t xml:space="preserve"> </w:t>
@@ -8997,7 +9163,7 @@
         <w:t xml:space="preserve"> </w:t>
       </w:r>
       <w:r>
-        <w:t xml:space="preserve">(2007)</w:t>
+        <w:t xml:space="preserve">(2023)</w:t>
       </w:r>
       <w:r>
         <w:t xml:space="preserve"> </w:t>
@@ -9007,7 +9173,7 @@
           <w:rPr>
             <w:rStyle w:val="Hyperlink"/>
           </w:rPr>
-          <w:t xml:space="preserve">Evidence for the existence of a robust pattern of prey selection in food webs</w:t>
+          <w:t xml:space="preserve">Graph embedding and transfer learning can help predict potential species interaction networks despite data limitations</w:t>
         </w:r>
       </w:hyperlink>
       <w:r>
@@ -9021,17 +9187,17 @@
           <w:iCs/>
           <w:i/>
         </w:rPr>
-        <w:t xml:space="preserve">Proceedings of the Royal Society B: Biological Sciences</w:t>
-      </w:r>
-      <w:r>
-        <w:t xml:space="preserve"> </w:t>
-      </w:r>
-      <w:r>
-        <w:t xml:space="preserve">274, 1931–1940</w:t>
+        <w:t xml:space="preserve">Methods in Ecology and Evolution</w:t>
+      </w:r>
+      <w:r>
+        <w:t xml:space="preserve"> </w:t>
+      </w:r>
+      <w:r>
+        <w:t xml:space="preserve">14, 2917–2930</w:t>
       </w:r>
     </w:p>
     <w:bookmarkEnd w:id="118"/>
-    <w:bookmarkStart w:id="120" w:name="ref-pringleResolvingFoodWebStructure2020"/>
+    <w:bookmarkStart w:id="120" w:name="ref-allesinaGeneralModelFood2008"/>
     <w:p>
       <w:pPr>
         <w:pStyle w:val="Bibliography"/>
@@ -9046,7 +9212,23 @@
         <w:t xml:space="preserve">	</w:t>
       </w:r>
       <w:r>
-        <w:t xml:space="preserve">Pringle, R.M. and Hutchinson, M.C. (2020)</w:t>
+        <w:t xml:space="preserve">Allesina, S.</w:t>
+      </w:r>
+      <w:r>
+        <w:t xml:space="preserve"> </w:t>
+      </w:r>
+      <w:r>
+        <w:rPr>
+          <w:iCs/>
+          <w:i/>
+        </w:rPr>
+        <w:t xml:space="preserve">et al.</w:t>
+      </w:r>
+      <w:r>
+        <w:t xml:space="preserve"> </w:t>
+      </w:r>
+      <w:r>
+        <w:t xml:space="preserve">(2008)</w:t>
       </w:r>
       <w:r>
         <w:t xml:space="preserve"> </w:t>
@@ -9056,7 +9238,7 @@
           <w:rPr>
             <w:rStyle w:val="Hyperlink"/>
           </w:rPr>
-          <w:t xml:space="preserve">Resolving</w:t>
+          <w:t xml:space="preserve">A</w:t>
         </w:r>
         <w:r>
           <w:rPr>
@@ -9068,7 +9250,31 @@
           <w:rPr>
             <w:rStyle w:val="Hyperlink"/>
           </w:rPr>
-          <w:t xml:space="preserve">Food-Web Structure</w:t>
+          <w:t xml:space="preserve">General Model</w:t>
+        </w:r>
+        <w:r>
+          <w:rPr>
+            <w:rStyle w:val="Hyperlink"/>
+          </w:rPr>
+          <w:t xml:space="preserve"> </w:t>
+        </w:r>
+        <w:r>
+          <w:rPr>
+            <w:rStyle w:val="Hyperlink"/>
+          </w:rPr>
+          <w:t xml:space="preserve">for</w:t>
+        </w:r>
+        <w:r>
+          <w:rPr>
+            <w:rStyle w:val="Hyperlink"/>
+          </w:rPr>
+          <w:t xml:space="preserve"> </w:t>
+        </w:r>
+        <w:r>
+          <w:rPr>
+            <w:rStyle w:val="Hyperlink"/>
+          </w:rPr>
+          <w:t xml:space="preserve">Food Web Structure</w:t>
         </w:r>
       </w:hyperlink>
       <w:r>
@@ -9082,17 +9288,17 @@
           <w:iCs/>
           <w:i/>
         </w:rPr>
-        <w:t xml:space="preserve">Annual Review of Ecology, Evolution and Systematics</w:t>
-      </w:r>
-      <w:r>
-        <w:t xml:space="preserve"> </w:t>
-      </w:r>
-      <w:r>
-        <w:t xml:space="preserve">51, 55–80</w:t>
+        <w:t xml:space="preserve">Science</w:t>
+      </w:r>
+      <w:r>
+        <w:t xml:space="preserve"> </w:t>
+      </w:r>
+      <w:r>
+        <w:t xml:space="preserve">320, 658–661</w:t>
       </w:r>
     </w:p>
     <w:bookmarkEnd w:id="120"/>
-    <w:bookmarkStart w:id="122" w:name="ref-berlowGoldilocksFactorFood2008"/>
+    <w:bookmarkStart w:id="122" w:name="X023758d2a089016cd8f0c9d2421079cf7d062ff"/>
     <w:p>
       <w:pPr>
         <w:pStyle w:val="Bibliography"/>
@@ -9107,23 +9313,7 @@
         <w:t xml:space="preserve">	</w:t>
       </w:r>
       <w:r>
-        <w:t xml:space="preserve">Berlow, E.L.</w:t>
-      </w:r>
-      <w:r>
-        <w:t xml:space="preserve"> </w:t>
-      </w:r>
-      <w:r>
-        <w:rPr>
-          <w:iCs/>
-          <w:i/>
-        </w:rPr>
-        <w:t xml:space="preserve">et al.</w:t>
-      </w:r>
-      <w:r>
-        <w:t xml:space="preserve"> </w:t>
-      </w:r>
-      <w:r>
-        <w:t xml:space="preserve">(2008)</w:t>
+        <w:t xml:space="preserve">Poisot, T. (2023)</w:t>
       </w:r>
       <w:r>
         <w:t xml:space="preserve"> </w:t>
@@ -9133,49 +9323,7 @@
           <w:rPr>
             <w:rStyle w:val="Hyperlink"/>
           </w:rPr>
-          <w:t xml:space="preserve">The</w:t>
-        </w:r>
-        <w:r>
-          <w:rPr>
-            <w:rStyle w:val="Hyperlink"/>
-          </w:rPr>
-          <w:t xml:space="preserve"> </w:t>
-        </w:r>
-        <w:r>
-          <w:rPr>
-            <w:rStyle w:val="Hyperlink"/>
-          </w:rPr>
-          <w:t xml:space="preserve">“</w:t>
-        </w:r>
-        <w:r>
-          <w:rPr>
-            <w:rStyle w:val="Hyperlink"/>
-          </w:rPr>
-          <w:t xml:space="preserve">Goldilocks</w:t>
-        </w:r>
-        <w:r>
-          <w:rPr>
-            <w:rStyle w:val="Hyperlink"/>
-          </w:rPr>
-          <w:t xml:space="preserve"> </w:t>
-        </w:r>
-        <w:r>
-          <w:rPr>
-            <w:rStyle w:val="Hyperlink"/>
-          </w:rPr>
-          <w:t xml:space="preserve">factor”</w:t>
-        </w:r>
-        <w:r>
-          <w:rPr>
-            <w:rStyle w:val="Hyperlink"/>
-          </w:rPr>
-          <w:t xml:space="preserve"> </w:t>
-        </w:r>
-        <w:r>
-          <w:rPr>
-            <w:rStyle w:val="Hyperlink"/>
-          </w:rPr>
-          <w:t xml:space="preserve">in food webs</w:t>
+          <w:t xml:space="preserve">Guidelines for the prediction of species interactions through binary classification</w:t>
         </w:r>
       </w:hyperlink>
       <w:r>
@@ -9189,17 +9337,17 @@
           <w:iCs/>
           <w:i/>
         </w:rPr>
-        <w:t xml:space="preserve">Proceedings of the National Academy of Sciences</w:t>
-      </w:r>
-      <w:r>
-        <w:t xml:space="preserve"> </w:t>
-      </w:r>
-      <w:r>
-        <w:t xml:space="preserve">105, 4079–4080</w:t>
+        <w:t xml:space="preserve">Methods in Ecology and Evolution</w:t>
+      </w:r>
+      <w:r>
+        <w:t xml:space="preserve"> </w:t>
+      </w:r>
+      <w:r>
+        <w:t xml:space="preserve">14, 1333–1345</w:t>
       </w:r>
     </w:p>
     <w:bookmarkEnd w:id="122"/>
-    <w:bookmarkStart w:id="124" w:name="ref-brimacombeApplyingMethodIts2024"/>
+    <w:bookmarkStart w:id="124" w:name="ref-stoufferEvidenceExistenceRobust2007"/>
     <w:p>
       <w:pPr>
         <w:pStyle w:val="Bibliography"/>
@@ -9214,6 +9362,239 @@
         <w:t xml:space="preserve">	</w:t>
       </w:r>
       <w:r>
+        <w:t xml:space="preserve">Stouffer, D.B.</w:t>
+      </w:r>
+      <w:r>
+        <w:t xml:space="preserve"> </w:t>
+      </w:r>
+      <w:r>
+        <w:rPr>
+          <w:iCs/>
+          <w:i/>
+        </w:rPr>
+        <w:t xml:space="preserve">et al.</w:t>
+      </w:r>
+      <w:r>
+        <w:t xml:space="preserve"> </w:t>
+      </w:r>
+      <w:r>
+        <w:t xml:space="preserve">(2007)</w:t>
+      </w:r>
+      <w:r>
+        <w:t xml:space="preserve"> </w:t>
+      </w:r>
+      <w:hyperlink r:id="rId123">
+        <w:r>
+          <w:rPr>
+            <w:rStyle w:val="Hyperlink"/>
+          </w:rPr>
+          <w:t xml:space="preserve">Evidence for the existence of a robust pattern of prey selection in food webs</w:t>
+        </w:r>
+      </w:hyperlink>
+      <w:r>
+        <w:t xml:space="preserve">.</w:t>
+      </w:r>
+      <w:r>
+        <w:t xml:space="preserve"> </w:t>
+      </w:r>
+      <w:r>
+        <w:rPr>
+          <w:iCs/>
+          <w:i/>
+        </w:rPr>
+        <w:t xml:space="preserve">Proceedings of the Royal Society B: Biological Sciences</w:t>
+      </w:r>
+      <w:r>
+        <w:t xml:space="preserve"> </w:t>
+      </w:r>
+      <w:r>
+        <w:t xml:space="preserve">274, 1931–1940</w:t>
+      </w:r>
+    </w:p>
+    <w:bookmarkEnd w:id="124"/>
+    <w:bookmarkStart w:id="126" w:name="ref-pringleResolvingFoodWebStructure2020"/>
+    <w:p>
+      <w:pPr>
+        <w:pStyle w:val="Bibliography"/>
+      </w:pPr>
+      <w:r>
+        <w:t xml:space="preserve">39.</w:t>
+      </w:r>
+      <w:r>
+        <w:t xml:space="preserve"> </w:t>
+      </w:r>
+      <w:r>
+        <w:t xml:space="preserve">	</w:t>
+      </w:r>
+      <w:r>
+        <w:t xml:space="preserve">Pringle, R.M. and Hutchinson, M.C. (2020)</w:t>
+      </w:r>
+      <w:r>
+        <w:t xml:space="preserve"> </w:t>
+      </w:r>
+      <w:hyperlink r:id="rId125">
+        <w:r>
+          <w:rPr>
+            <w:rStyle w:val="Hyperlink"/>
+          </w:rPr>
+          <w:t xml:space="preserve">Resolving</w:t>
+        </w:r>
+        <w:r>
+          <w:rPr>
+            <w:rStyle w:val="Hyperlink"/>
+          </w:rPr>
+          <w:t xml:space="preserve"> </w:t>
+        </w:r>
+        <w:r>
+          <w:rPr>
+            <w:rStyle w:val="Hyperlink"/>
+          </w:rPr>
+          <w:t xml:space="preserve">Food-Web Structure</w:t>
+        </w:r>
+      </w:hyperlink>
+      <w:r>
+        <w:t xml:space="preserve">.</w:t>
+      </w:r>
+      <w:r>
+        <w:t xml:space="preserve"> </w:t>
+      </w:r>
+      <w:r>
+        <w:rPr>
+          <w:iCs/>
+          <w:i/>
+        </w:rPr>
+        <w:t xml:space="preserve">Annual Review of Ecology, Evolution and Systematics</w:t>
+      </w:r>
+      <w:r>
+        <w:t xml:space="preserve"> </w:t>
+      </w:r>
+      <w:r>
+        <w:t xml:space="preserve">51, 55–80</w:t>
+      </w:r>
+    </w:p>
+    <w:bookmarkEnd w:id="126"/>
+    <w:bookmarkStart w:id="128" w:name="ref-berlowGoldilocksFactorFood2008"/>
+    <w:p>
+      <w:pPr>
+        <w:pStyle w:val="Bibliography"/>
+      </w:pPr>
+      <w:r>
+        <w:t xml:space="preserve">40.</w:t>
+      </w:r>
+      <w:r>
+        <w:t xml:space="preserve"> </w:t>
+      </w:r>
+      <w:r>
+        <w:t xml:space="preserve">	</w:t>
+      </w:r>
+      <w:r>
+        <w:t xml:space="preserve">Berlow, E.L.</w:t>
+      </w:r>
+      <w:r>
+        <w:t xml:space="preserve"> </w:t>
+      </w:r>
+      <w:r>
+        <w:rPr>
+          <w:iCs/>
+          <w:i/>
+        </w:rPr>
+        <w:t xml:space="preserve">et al.</w:t>
+      </w:r>
+      <w:r>
+        <w:t xml:space="preserve"> </w:t>
+      </w:r>
+      <w:r>
+        <w:t xml:space="preserve">(2008)</w:t>
+      </w:r>
+      <w:r>
+        <w:t xml:space="preserve"> </w:t>
+      </w:r>
+      <w:hyperlink r:id="rId127">
+        <w:r>
+          <w:rPr>
+            <w:rStyle w:val="Hyperlink"/>
+          </w:rPr>
+          <w:t xml:space="preserve">The</w:t>
+        </w:r>
+        <w:r>
+          <w:rPr>
+            <w:rStyle w:val="Hyperlink"/>
+          </w:rPr>
+          <w:t xml:space="preserve"> </w:t>
+        </w:r>
+        <w:r>
+          <w:rPr>
+            <w:rStyle w:val="Hyperlink"/>
+          </w:rPr>
+          <w:t xml:space="preserve">“</w:t>
+        </w:r>
+        <w:r>
+          <w:rPr>
+            <w:rStyle w:val="Hyperlink"/>
+          </w:rPr>
+          <w:t xml:space="preserve">Goldilocks</w:t>
+        </w:r>
+        <w:r>
+          <w:rPr>
+            <w:rStyle w:val="Hyperlink"/>
+          </w:rPr>
+          <w:t xml:space="preserve"> </w:t>
+        </w:r>
+        <w:r>
+          <w:rPr>
+            <w:rStyle w:val="Hyperlink"/>
+          </w:rPr>
+          <w:t xml:space="preserve">factor”</w:t>
+        </w:r>
+        <w:r>
+          <w:rPr>
+            <w:rStyle w:val="Hyperlink"/>
+          </w:rPr>
+          <w:t xml:space="preserve"> </w:t>
+        </w:r>
+        <w:r>
+          <w:rPr>
+            <w:rStyle w:val="Hyperlink"/>
+          </w:rPr>
+          <w:t xml:space="preserve">in food webs</w:t>
+        </w:r>
+      </w:hyperlink>
+      <w:r>
+        <w:t xml:space="preserve">.</w:t>
+      </w:r>
+      <w:r>
+        <w:t xml:space="preserve"> </w:t>
+      </w:r>
+      <w:r>
+        <w:rPr>
+          <w:iCs/>
+          <w:i/>
+        </w:rPr>
+        <w:t xml:space="preserve">Proceedings of the National Academy of Sciences</w:t>
+      </w:r>
+      <w:r>
+        <w:t xml:space="preserve"> </w:t>
+      </w:r>
+      <w:r>
+        <w:t xml:space="preserve">105, 4079–4080</w:t>
+      </w:r>
+    </w:p>
+    <w:bookmarkEnd w:id="128"/>
+    <w:bookmarkStart w:id="130" w:name="ref-brimacombeApplyingMethodIts2024"/>
+    <w:p>
+      <w:pPr>
+        <w:pStyle w:val="Bibliography"/>
+      </w:pPr>
+      <w:r>
+        <w:t xml:space="preserve">41.</w:t>
+      </w:r>
+      <w:r>
+        <w:t xml:space="preserve"> </w:t>
+      </w:r>
+      <w:r>
+        <w:t xml:space="preserve">	</w:t>
+      </w:r>
+      <w:r>
         <w:t xml:space="preserve">Brimacombe, C.</w:t>
       </w:r>
       <w:r>
@@ -9235,7 +9616,7 @@
       <w:r>
         <w:t xml:space="preserve"> </w:t>
       </w:r>
-      <w:hyperlink r:id="rId123">
+      <w:hyperlink r:id="rId129">
         <w:r>
           <w:rPr>
             <w:rStyle w:val="Hyperlink"/>
@@ -9268,14 +9649,14 @@
         </w:r>
       </w:hyperlink>
     </w:p>
-    <w:bookmarkEnd w:id="124"/>
-    <w:bookmarkStart w:id="126" w:name="ref-beckerOptimisingPredictiveModels2022"/>
+    <w:bookmarkEnd w:id="130"/>
+    <w:bookmarkStart w:id="132" w:name="ref-beckerOptimisingPredictiveModels2022"/>
     <w:p>
       <w:pPr>
         <w:pStyle w:val="Bibliography"/>
       </w:pPr>
       <w:r>
-        <w:t xml:space="preserve">39.</w:t>
+        <w:t xml:space="preserve">42.</w:t>
       </w:r>
       <w:r>
         <w:t xml:space="preserve"> </w:t>
@@ -9305,7 +9686,7 @@
       <w:r>
         <w:t xml:space="preserve"> </w:t>
       </w:r>
-      <w:hyperlink r:id="rId125">
+      <w:hyperlink r:id="rId131">
         <w:r>
           <w:rPr>
             <w:rStyle w:val="Hyperlink"/>
@@ -9331,263 +9712,263 @@
       </w:r>
       <w:r>
         <w:t xml:space="preserve">3, e625–e637</w:t>
-      </w:r>
-    </w:p>
-    <w:bookmarkEnd w:id="126"/>
-    <w:bookmarkStart w:id="127" w:name="X1edd2253d2e7e8e6db9e7574240f432ddda2ce1"/>
-    <w:p>
-      <w:pPr>
-        <w:pStyle w:val="Bibliography"/>
-      </w:pPr>
-      <w:r>
-        <w:t xml:space="preserve">40.</w:t>
-      </w:r>
-      <w:r>
-        <w:t xml:space="preserve"> </w:t>
-      </w:r>
-      <w:r>
-        <w:t xml:space="preserve">	</w:t>
-      </w:r>
-      <w:r>
-        <w:t xml:space="preserve">Dansereau, G.</w:t>
-      </w:r>
-      <w:r>
-        <w:t xml:space="preserve"> </w:t>
-      </w:r>
-      <w:r>
-        <w:rPr>
-          <w:iCs/>
-          <w:i/>
-        </w:rPr>
-        <w:t xml:space="preserve">et al.</w:t>
-      </w:r>
-      <w:r>
-        <w:t xml:space="preserve"> </w:t>
-      </w:r>
-      <w:r>
-        <w:t xml:space="preserve">(2023) Spatially explicit predictions of food web structure from regional level data</w:t>
-      </w:r>
-    </w:p>
-    <w:bookmarkEnd w:id="127"/>
-    <w:bookmarkStart w:id="129" w:name="ref-fortinNetworkEcologyDynamic2021"/>
-    <w:p>
-      <w:pPr>
-        <w:pStyle w:val="Bibliography"/>
-      </w:pPr>
-      <w:r>
-        <w:t xml:space="preserve">41.</w:t>
-      </w:r>
-      <w:r>
-        <w:t xml:space="preserve"> </w:t>
-      </w:r>
-      <w:r>
-        <w:t xml:space="preserve">	</w:t>
-      </w:r>
-      <w:r>
-        <w:t xml:space="preserve">Fortin, M.-J.</w:t>
-      </w:r>
-      <w:r>
-        <w:t xml:space="preserve"> </w:t>
-      </w:r>
-      <w:r>
-        <w:rPr>
-          <w:iCs/>
-          <w:i/>
-        </w:rPr>
-        <w:t xml:space="preserve">et al.</w:t>
-      </w:r>
-      <w:r>
-        <w:t xml:space="preserve"> </w:t>
-      </w:r>
-      <w:r>
-        <w:t xml:space="preserve">(2021)</w:t>
-      </w:r>
-      <w:r>
-        <w:t xml:space="preserve"> </w:t>
-      </w:r>
-      <w:hyperlink r:id="rId128">
-        <w:r>
-          <w:rPr>
-            <w:rStyle w:val="Hyperlink"/>
-          </w:rPr>
-          <w:t xml:space="preserve">Network ecology in dynamic landscapes</w:t>
-        </w:r>
-      </w:hyperlink>
-      <w:r>
-        <w:t xml:space="preserve">.</w:t>
-      </w:r>
-      <w:r>
-        <w:t xml:space="preserve"> </w:t>
-      </w:r>
-      <w:r>
-        <w:rPr>
-          <w:iCs/>
-          <w:i/>
-        </w:rPr>
-        <w:t xml:space="preserve">Proceedings of the Royal Society B: Biological Sciences</w:t>
-      </w:r>
-      <w:r>
-        <w:t xml:space="preserve"> </w:t>
-      </w:r>
-      <w:r>
-        <w:t xml:space="preserve">288, rspb.2020.1889, 20201889</w:t>
-      </w:r>
-    </w:p>
-    <w:bookmarkEnd w:id="129"/>
-    <w:bookmarkStart w:id="130" w:name="ref-estayEditorialPatternsProcesses2023"/>
-    <w:p>
-      <w:pPr>
-        <w:pStyle w:val="Bibliography"/>
-      </w:pPr>
-      <w:r>
-        <w:t xml:space="preserve">42.</w:t>
-      </w:r>
-      <w:r>
-        <w:t xml:space="preserve"> </w:t>
-      </w:r>
-      <w:r>
-        <w:t xml:space="preserve">	</w:t>
-      </w:r>
-      <w:r>
-        <w:t xml:space="preserve">Estay, S.A.</w:t>
-      </w:r>
-      <w:r>
-        <w:t xml:space="preserve"> </w:t>
-      </w:r>
-      <w:r>
-        <w:rPr>
-          <w:iCs/>
-          <w:i/>
-        </w:rPr>
-        <w:t xml:space="preserve">et al.</w:t>
-      </w:r>
-      <w:r>
-        <w:t xml:space="preserve"> </w:t>
-      </w:r>
-      <w:r>
-        <w:t xml:space="preserve">(2023) Editorial:</w:t>
-      </w:r>
-      <w:r>
-        <w:t xml:space="preserve"> </w:t>
-      </w:r>
-      <w:r>
-        <w:t xml:space="preserve">Patterns</w:t>
-      </w:r>
-      <w:r>
-        <w:t xml:space="preserve"> </w:t>
-      </w:r>
-      <w:r>
-        <w:t xml:space="preserve">and processes in ecological networks over space.</w:t>
-      </w:r>
-      <w:r>
-        <w:t xml:space="preserve"> </w:t>
-      </w:r>
-      <w:r>
-        <w:rPr>
-          <w:iCs/>
-          <w:i/>
-        </w:rPr>
-        <w:t xml:space="preserve">Frontiers in Ecology and Evolution</w:t>
-      </w:r>
-      <w:r>
-        <w:t xml:space="preserve"> </w:t>
-      </w:r>
-      <w:r>
-        <w:t xml:space="preserve">11</w:t>
-      </w:r>
-    </w:p>
-    <w:bookmarkEnd w:id="130"/>
-    <w:bookmarkStart w:id="132" w:name="ref-saraviaEcologicalNetworkAssembly2022"/>
-    <w:p>
-      <w:pPr>
-        <w:pStyle w:val="Bibliography"/>
-      </w:pPr>
-      <w:r>
-        <w:t xml:space="preserve">43.</w:t>
-      </w:r>
-      <w:r>
-        <w:t xml:space="preserve"> </w:t>
-      </w:r>
-      <w:r>
-        <w:t xml:space="preserve">	</w:t>
-      </w:r>
-      <w:r>
-        <w:t xml:space="preserve">Saravia, L.A.</w:t>
-      </w:r>
-      <w:r>
-        <w:t xml:space="preserve"> </w:t>
-      </w:r>
-      <w:r>
-        <w:rPr>
-          <w:iCs/>
-          <w:i/>
-        </w:rPr>
-        <w:t xml:space="preserve">et al.</w:t>
-      </w:r>
-      <w:r>
-        <w:t xml:space="preserve"> </w:t>
-      </w:r>
-      <w:r>
-        <w:t xml:space="preserve">(2022)</w:t>
-      </w:r>
-      <w:r>
-        <w:t xml:space="preserve"> </w:t>
-      </w:r>
-      <w:hyperlink r:id="rId131">
-        <w:r>
-          <w:rPr>
-            <w:rStyle w:val="Hyperlink"/>
-          </w:rPr>
-          <w:t xml:space="preserve">Ecological network assembly:</w:t>
-        </w:r>
-        <w:r>
-          <w:rPr>
-            <w:rStyle w:val="Hyperlink"/>
-          </w:rPr>
-          <w:t xml:space="preserve"> </w:t>
-        </w:r>
-        <w:r>
-          <w:rPr>
-            <w:rStyle w:val="Hyperlink"/>
-          </w:rPr>
-          <w:t xml:space="preserve">How</w:t>
-        </w:r>
-        <w:r>
-          <w:rPr>
-            <w:rStyle w:val="Hyperlink"/>
-          </w:rPr>
-          <w:t xml:space="preserve"> </w:t>
-        </w:r>
-        <w:r>
-          <w:rPr>
-            <w:rStyle w:val="Hyperlink"/>
-          </w:rPr>
-          <w:t xml:space="preserve">the regional metaweb influences local food webs</w:t>
-        </w:r>
-      </w:hyperlink>
-      <w:r>
-        <w:t xml:space="preserve">.</w:t>
-      </w:r>
-      <w:r>
-        <w:t xml:space="preserve"> </w:t>
-      </w:r>
-      <w:r>
-        <w:rPr>
-          <w:iCs/>
-          <w:i/>
-        </w:rPr>
-        <w:t xml:space="preserve">Journal of Animal Ecology</w:t>
-      </w:r>
-      <w:r>
-        <w:t xml:space="preserve"> </w:t>
-      </w:r>
-      <w:r>
-        <w:t xml:space="preserve">91, 630–642</w:t>
       </w:r>
     </w:p>
     <w:bookmarkEnd w:id="132"/>
+    <w:bookmarkStart w:id="133" w:name="X1edd2253d2e7e8e6db9e7574240f432ddda2ce1"/>
+    <w:p>
+      <w:pPr>
+        <w:pStyle w:val="Bibliography"/>
+      </w:pPr>
+      <w:r>
+        <w:t xml:space="preserve">43.</w:t>
+      </w:r>
+      <w:r>
+        <w:t xml:space="preserve"> </w:t>
+      </w:r>
+      <w:r>
+        <w:t xml:space="preserve">	</w:t>
+      </w:r>
+      <w:r>
+        <w:t xml:space="preserve">Dansereau, G.</w:t>
+      </w:r>
+      <w:r>
+        <w:t xml:space="preserve"> </w:t>
+      </w:r>
+      <w:r>
+        <w:rPr>
+          <w:iCs/>
+          <w:i/>
+        </w:rPr>
+        <w:t xml:space="preserve">et al.</w:t>
+      </w:r>
+      <w:r>
+        <w:t xml:space="preserve"> </w:t>
+      </w:r>
+      <w:r>
+        <w:t xml:space="preserve">(2023) Spatially explicit predictions of food web structure from regional level data</w:t>
+      </w:r>
+    </w:p>
     <w:bookmarkEnd w:id="133"/>
-    <w:bookmarkEnd w:id="134"/>
+    <w:bookmarkStart w:id="135" w:name="ref-fortinNetworkEcologyDynamic2021"/>
+    <w:p>
+      <w:pPr>
+        <w:pStyle w:val="Bibliography"/>
+      </w:pPr>
+      <w:r>
+        <w:t xml:space="preserve">44.</w:t>
+      </w:r>
+      <w:r>
+        <w:t xml:space="preserve"> </w:t>
+      </w:r>
+      <w:r>
+        <w:t xml:space="preserve">	</w:t>
+      </w:r>
+      <w:r>
+        <w:t xml:space="preserve">Fortin, M.-J.</w:t>
+      </w:r>
+      <w:r>
+        <w:t xml:space="preserve"> </w:t>
+      </w:r>
+      <w:r>
+        <w:rPr>
+          <w:iCs/>
+          <w:i/>
+        </w:rPr>
+        <w:t xml:space="preserve">et al.</w:t>
+      </w:r>
+      <w:r>
+        <w:t xml:space="preserve"> </w:t>
+      </w:r>
+      <w:r>
+        <w:t xml:space="preserve">(2021)</w:t>
+      </w:r>
+      <w:r>
+        <w:t xml:space="preserve"> </w:t>
+      </w:r>
+      <w:hyperlink r:id="rId134">
+        <w:r>
+          <w:rPr>
+            <w:rStyle w:val="Hyperlink"/>
+          </w:rPr>
+          <w:t xml:space="preserve">Network ecology in dynamic landscapes</w:t>
+        </w:r>
+      </w:hyperlink>
+      <w:r>
+        <w:t xml:space="preserve">.</w:t>
+      </w:r>
+      <w:r>
+        <w:t xml:space="preserve"> </w:t>
+      </w:r>
+      <w:r>
+        <w:rPr>
+          <w:iCs/>
+          <w:i/>
+        </w:rPr>
+        <w:t xml:space="preserve">Proceedings of the Royal Society B: Biological Sciences</w:t>
+      </w:r>
+      <w:r>
+        <w:t xml:space="preserve"> </w:t>
+      </w:r>
+      <w:r>
+        <w:t xml:space="preserve">288, rspb.2020.1889, 20201889</w:t>
+      </w:r>
+    </w:p>
+    <w:bookmarkEnd w:id="135"/>
+    <w:bookmarkStart w:id="136" w:name="ref-estayEditorialPatternsProcesses2023"/>
+    <w:p>
+      <w:pPr>
+        <w:pStyle w:val="Bibliography"/>
+      </w:pPr>
+      <w:r>
+        <w:t xml:space="preserve">45.</w:t>
+      </w:r>
+      <w:r>
+        <w:t xml:space="preserve"> </w:t>
+      </w:r>
+      <w:r>
+        <w:t xml:space="preserve">	</w:t>
+      </w:r>
+      <w:r>
+        <w:t xml:space="preserve">Estay, S.A.</w:t>
+      </w:r>
+      <w:r>
+        <w:t xml:space="preserve"> </w:t>
+      </w:r>
+      <w:r>
+        <w:rPr>
+          <w:iCs/>
+          <w:i/>
+        </w:rPr>
+        <w:t xml:space="preserve">et al.</w:t>
+      </w:r>
+      <w:r>
+        <w:t xml:space="preserve"> </w:t>
+      </w:r>
+      <w:r>
+        <w:t xml:space="preserve">(2023) Editorial:</w:t>
+      </w:r>
+      <w:r>
+        <w:t xml:space="preserve"> </w:t>
+      </w:r>
+      <w:r>
+        <w:t xml:space="preserve">Patterns</w:t>
+      </w:r>
+      <w:r>
+        <w:t xml:space="preserve"> </w:t>
+      </w:r>
+      <w:r>
+        <w:t xml:space="preserve">and processes in ecological networks over space.</w:t>
+      </w:r>
+      <w:r>
+        <w:t xml:space="preserve"> </w:t>
+      </w:r>
+      <w:r>
+        <w:rPr>
+          <w:iCs/>
+          <w:i/>
+        </w:rPr>
+        <w:t xml:space="preserve">Frontiers in Ecology and Evolution</w:t>
+      </w:r>
+      <w:r>
+        <w:t xml:space="preserve"> </w:t>
+      </w:r>
+      <w:r>
+        <w:t xml:space="preserve">11</w:t>
+      </w:r>
+    </w:p>
+    <w:bookmarkEnd w:id="136"/>
+    <w:bookmarkStart w:id="138" w:name="ref-saraviaEcologicalNetworkAssembly2022"/>
+    <w:p>
+      <w:pPr>
+        <w:pStyle w:val="Bibliography"/>
+      </w:pPr>
+      <w:r>
+        <w:t xml:space="preserve">46.</w:t>
+      </w:r>
+      <w:r>
+        <w:t xml:space="preserve"> </w:t>
+      </w:r>
+      <w:r>
+        <w:t xml:space="preserve">	</w:t>
+      </w:r>
+      <w:r>
+        <w:t xml:space="preserve">Saravia, L.A.</w:t>
+      </w:r>
+      <w:r>
+        <w:t xml:space="preserve"> </w:t>
+      </w:r>
+      <w:r>
+        <w:rPr>
+          <w:iCs/>
+          <w:i/>
+        </w:rPr>
+        <w:t xml:space="preserve">et al.</w:t>
+      </w:r>
+      <w:r>
+        <w:t xml:space="preserve"> </w:t>
+      </w:r>
+      <w:r>
+        <w:t xml:space="preserve">(2022)</w:t>
+      </w:r>
+      <w:r>
+        <w:t xml:space="preserve"> </w:t>
+      </w:r>
+      <w:hyperlink r:id="rId137">
+        <w:r>
+          <w:rPr>
+            <w:rStyle w:val="Hyperlink"/>
+          </w:rPr>
+          <w:t xml:space="preserve">Ecological network assembly:</w:t>
+        </w:r>
+        <w:r>
+          <w:rPr>
+            <w:rStyle w:val="Hyperlink"/>
+          </w:rPr>
+          <w:t xml:space="preserve"> </w:t>
+        </w:r>
+        <w:r>
+          <w:rPr>
+            <w:rStyle w:val="Hyperlink"/>
+          </w:rPr>
+          <w:t xml:space="preserve">How</w:t>
+        </w:r>
+        <w:r>
+          <w:rPr>
+            <w:rStyle w:val="Hyperlink"/>
+          </w:rPr>
+          <w:t xml:space="preserve"> </w:t>
+        </w:r>
+        <w:r>
+          <w:rPr>
+            <w:rStyle w:val="Hyperlink"/>
+          </w:rPr>
+          <w:t xml:space="preserve">the regional metaweb influences local food webs</w:t>
+        </w:r>
+      </w:hyperlink>
+      <w:r>
+        <w:t xml:space="preserve">.</w:t>
+      </w:r>
+      <w:r>
+        <w:t xml:space="preserve"> </w:t>
+      </w:r>
+      <w:r>
+        <w:rPr>
+          <w:iCs/>
+          <w:i/>
+        </w:rPr>
+        <w:t xml:space="preserve">Journal of Animal Ecology</w:t>
+      </w:r>
+      <w:r>
+        <w:t xml:space="preserve"> </w:t>
+      </w:r>
+      <w:r>
+        <w:t xml:space="preserve">91, 630–642</w:t>
+      </w:r>
+    </w:p>
+    <w:bookmarkEnd w:id="138"/>
+    <w:bookmarkEnd w:id="139"/>
+    <w:bookmarkEnd w:id="140"/>
     <w:sectPr/>
   </w:body>
 </w:document>

</xml_diff>

<commit_message>
🛏️ pad up the intro a teeny bit
</commit_message>
<xml_diff>
--- a/docs/index.docx
+++ b/docs/index.docx
@@ -125,7 +125,7 @@
         <w:pStyle w:val="Date"/>
       </w:pPr>
       <w:r>
-        <w:t xml:space="preserve">2024-05-13</w:t>
+        <w:t xml:space="preserve">2024-05-14</w:t>
       </w:r>
     </w:p>
     <w:p>
@@ -2234,7 +2234,22 @@
         </w:r>
       </w:hyperlink>
       <w:r>
-        <w:t xml:space="preserve">. This body of work sets out to highlight and discuss these three specific points.</w:t>
+        <w:t xml:space="preserve">. Here we specifically aim to look at not look at only the performance of the different models but also initiate a (thus far lacking) discussion around how the interplay between the language used to define networks and the underlying theory/philosophy should also be a part of the broader discussion when it comes to the task of</w:t>
+      </w:r>
+      <w:r>
+        <w:t xml:space="preserve"> </w:t>
+      </w:r>
+      <w:r>
+        <w:t xml:space="preserve">‘</w:t>
+      </w:r>
+      <w:r>
+        <w:t xml:space="preserve">model selection</w:t>
+      </w:r>
+      <w:r>
+        <w:t xml:space="preserve">’</w:t>
+      </w:r>
+      <w:r>
+        <w:t xml:space="preserve">.</w:t>
       </w:r>
     </w:p>
     <w:tbl>

</xml_diff>

<commit_message>
🃏 shuffled some points around
</commit_message>
<xml_diff>
--- a/docs/index.docx
+++ b/docs/index.docx
@@ -2887,6 +2887,12 @@
             <w:r>
               <w:t xml:space="preserve">We are co-occurring in space and in time and thus we can interact</w:t>
             </w:r>
+            <w:r>
+              <w:t xml:space="preserve"> </w:t>
+            </w:r>
+            <w:r>
+              <w:t xml:space="preserve">[24]</w:t>
+            </w:r>
           </w:p>
           <w:p>
             <w:pPr>
@@ -2921,7 +2927,7 @@
               <w:t xml:space="preserve"> </w:t>
             </w:r>
             <w:r>
-              <w:t xml:space="preserve">[24]</w:t>
+              <w:t xml:space="preserve">[25]</w:t>
             </w:r>
             <w:r>
               <w:t xml:space="preserve"> </w:t>
@@ -3365,7 +3371,7 @@
         <w:t xml:space="preserve"> </w:t>
       </w:r>
       <w:r>
-        <w:t xml:space="preserve">[25,26]</w:t>
+        <w:t xml:space="preserve">[26,27]</w:t>
       </w:r>
       <w:r>
         <w:t xml:space="preserve">, using pairwise interactions to understand species distributions</w:t>
@@ -3374,7 +3380,7 @@
         <w:t xml:space="preserve"> </w:t>
       </w:r>
       <w:r>
-        <w:t xml:space="preserve">[27]</w:t>
+        <w:t xml:space="preserve">[28]</w:t>
       </w:r>
       <w:r>
         <w:t xml:space="preserve"> </w:t>
@@ -3386,7 +3392,7 @@
         <w:t xml:space="preserve"> </w:t>
       </w:r>
       <w:r>
-        <w:t xml:space="preserve">[28]</w:t>
+        <w:t xml:space="preserve">[29]</w:t>
       </w:r>
       <w:r>
         <w:t xml:space="preserve">, a more structural approach to network construction affords one an opportunity to interrogate some of the more high-level mechanisms that are structuring networks (Box 1).</w:t>
@@ -3419,7 +3425,7 @@
       </w:r>
     </w:p>
     <w:bookmarkEnd w:id="31"/>
-    <w:bookmarkStart w:id="46" w:name="sec-network-build"/>
+    <w:bookmarkStart w:id="47" w:name="sec-network-build"/>
     <w:p>
       <w:pPr>
         <w:pStyle w:val="Heading2"/>
@@ -3498,7 +3504,7 @@
         <w:t xml:space="preserve"> </w:t>
       </w:r>
       <w:r>
-        <w:t xml:space="preserve">[29]</w:t>
+        <w:t xml:space="preserve">[30]</w:t>
       </w:r>
       <w:r>
         <w:t xml:space="preserve">. These models themselves are a reflection of the different goals and intentions of the research program from which they are developed and are often</w:t>
@@ -3525,7 +3531,7 @@
         <w:t xml:space="preserve"> </w:t>
       </w:r>
       <w:r>
-        <w:t xml:space="preserve">[30]</w:t>
+        <w:t xml:space="preserve">[31]</w:t>
       </w:r>
       <w:r>
         <w:t xml:space="preserve"> </w:t>
@@ -3537,7 +3543,7 @@
         <w:t xml:space="preserve"> </w:t>
       </w:r>
       <w:r>
-        <w:t xml:space="preserve">[31]</w:t>
+        <w:t xml:space="preserve">[32]</w:t>
       </w:r>
       <w:r>
         <w:t xml:space="preserve"> </w:t>
@@ -3565,7 +3571,7 @@
         <w:t xml:space="preserve"> </w:t>
       </w:r>
       <w:r>
-        <w:t xml:space="preserve">[32]</w:t>
+        <w:t xml:space="preserve">[33]</w:t>
       </w:r>
       <w:r>
         <w:t xml:space="preserve"> </w:t>
@@ -3577,7 +3583,7 @@
         <w:t xml:space="preserve"> </w:t>
       </w:r>
       <w:r>
-        <w:t xml:space="preserve">[33]</w:t>
+        <w:t xml:space="preserve">[34]</w:t>
       </w:r>
       <w:r>
         <w:t xml:space="preserve"> </w:t>
@@ -3729,13 +3735,55 @@
         <w:t xml:space="preserve"> </w:t>
       </w:r>
       <w:r>
-        <w:t xml:space="preserve">[just because two species can interact it does not mean that they will, 34]</w:t>
+        <w:t xml:space="preserve">[just because two species can interact it does not mean that they will, 35]</w:t>
       </w:r>
       <w:r>
         <w:t xml:space="preserve">.</w:t>
       </w:r>
     </w:p>
-    <w:bookmarkStart w:id="45" w:name="model-families"/>
+    <w:p>
+      <w:pPr>
+        <w:pStyle w:val="BlockText"/>
+      </w:pPr>
+      <w:r>
+        <w:t xml:space="preserve">What is the purpose of generating a network? Is it an element of a bigger question we are asking,</w:t>
+      </w:r>
+      <w:r>
+        <w:t xml:space="preserve"> </w:t>
+      </w:r>
+      <w:r>
+        <w:rPr>
+          <w:iCs/>
+          <w:i/>
+        </w:rPr>
+        <w:t xml:space="preserve">e.g.,</w:t>
+      </w:r>
+      <w:r>
+        <w:t xml:space="preserve"> </w:t>
+      </w:r>
+      <w:r>
+        <w:t xml:space="preserve">I want to generate a series of networks to do some extinction simulations/bioenergetic stuff OR are we looking for a</w:t>
+      </w:r>
+      <w:r>
+        <w:t xml:space="preserve"> </w:t>
+      </w:r>
+      <w:r>
+        <w:t xml:space="preserve">‘</w:t>
+      </w:r>
+      <w:r>
+        <w:t xml:space="preserve">final product</w:t>
+      </w:r>
+      <w:r>
+        <w:t xml:space="preserve">’</w:t>
+      </w:r>
+      <w:r>
+        <w:t xml:space="preserve"> </w:t>
+      </w:r>
+      <w:r>
+        <w:t xml:space="preserve">network that is relevant to a specific location? (this can still be broad in geographic scope).</w:t>
+      </w:r>
+    </w:p>
+    <w:bookmarkStart w:id="46" w:name="model-families"/>
     <w:p>
       <w:pPr>
         <w:pStyle w:val="Heading3"/>
@@ -4521,7 +4569,7 @@
                     <w:jc w:val="center"/>
                   </w:pPr>
                   <w:r>
-                    <w:t xml:space="preserve">[35]</w:t>
+                    <w:t xml:space="preserve">[36]</w:t>
                   </w:r>
                 </w:p>
               </w:tc>
@@ -5267,7 +5315,7 @@
               <w:t xml:space="preserve"> </w:t>
             </w:r>
             <w:r>
-              <w:t xml:space="preserve">[36]</w:t>
+              <w:t xml:space="preserve">[37]</w:t>
             </w:r>
             <w:r>
               <w:t xml:space="preserve">. One of the main challenges when assessing the ability to retrieve pairwise interactions is that food webs are sparse (that means that there are few links given the number of species) and it is important that we are able to discern between a model that is able to correctly predict interactions that do (true positives) and not (true negatives) occur and one that is simply predicting a lack of interactions</w:t>
@@ -5276,11 +5324,22 @@
               <w:t xml:space="preserve"> </w:t>
             </w:r>
             <w:r>
-              <w:t xml:space="preserve">[37]</w:t>
-            </w:r>
-            <w:r>
-              <w:t xml:space="preserve">.</w:t>
-            </w:r>
+              <w:t xml:space="preserve">[38]</w:t>
+            </w:r>
+            <w:r>
+              <w:t xml:space="preserve">. For more detailed methods as to how benchmarking was done refer to</w:t>
+            </w:r>
+            <w:r>
+              <w:t xml:space="preserve"> </w:t>
+            </w:r>
+            <w:hyperlink r:id="rId41">
+              <w:r>
+                <w:rPr>
+                  <w:rStyle w:val="Hyperlink"/>
+                </w:rPr>
+                <w:t xml:space="preserve">SuppMat 3</w:t>
+              </w:r>
+            </w:hyperlink>
           </w:p>
           <w:tbl>
             <w:tblPr>
@@ -5296,7 +5355,7 @@
             <w:tr>
               <w:tc>
                 <w:tcPr/>
-                <w:bookmarkStart w:id="44" w:name="fig-topology"/>
+                <w:bookmarkStart w:id="45" w:name="fig-topology"/>
                 <w:p>
                   <w:pPr>
                     <w:pStyle w:val="Compact"/>
@@ -5307,18 +5366,18 @@
                       <wp:inline>
                         <wp:extent cx="5334000" cy="3809273"/>
                         <wp:effectExtent b="0" l="0" r="0" t="0"/>
-                        <wp:docPr descr="" title="" id="42" name="Picture"/>
+                        <wp:docPr descr="" title="" id="43" name="Picture"/>
                         <a:graphic>
                           <a:graphicData uri="http://schemas.openxmlformats.org/drawingml/2006/picture">
                             <pic:pic>
                               <pic:nvPicPr>
-                                <pic:cNvPr descr="images/topology.png" id="43" name="Picture"/>
+                                <pic:cNvPr descr="images/topology.png" id="44" name="Picture"/>
                                 <pic:cNvPicPr>
                                   <a:picLocks noChangeArrowheads="1" noChangeAspect="1"/>
                                 </pic:cNvPicPr>
                               </pic:nvPicPr>
                               <pic:blipFill>
-                                <a:blip r:embed="rId41"/>
+                                <a:blip r:embed="rId42"/>
                                 <a:stretch>
                                   <a:fillRect/>
                                 </a:stretch>
@@ -5361,7 +5420,7 @@
                     <w:t xml:space="preserve"> </w:t>
                   </w:r>
                   <w:r>
-                    <w:t xml:space="preserve">[38]</w:t>
+                    <w:t xml:space="preserve">[39]</w:t>
                   </w:r>
                   <w:r>
                     <w:t xml:space="preserve"> </w:t>
@@ -5370,7 +5429,7 @@
                     <w:t xml:space="preserve">which are S1: Number of linear chains, S2: Number of omnivory motifs, S4: Number of apparent competition motifs, and S5: Number of direct competition motifs</w:t>
                   </w:r>
                 </w:p>
-                <w:bookmarkEnd w:id="44"/>
+                <w:bookmarkEnd w:id="45"/>
               </w:tc>
             </w:tr>
           </w:tbl>
@@ -5481,7 +5540,7 @@
               <w:t xml:space="preserve"> </w:t>
             </w:r>
             <w:r>
-              <w:t xml:space="preserve">[34]</w:t>
+              <w:t xml:space="preserve">[35]</w:t>
             </w:r>
             <w:r>
               <w:t xml:space="preserve"> </w:t>
@@ -5494,9 +5553,6 @@
             <w:pPr>
               <w:pStyle w:val="BodyText"/>
             </w:pPr>
-            <w:pPr>
-              <w:spacing w:after="16"/>
-            </w:pPr>
             <w:r>
               <w:t xml:space="preserve">Also need to take into consideration inherent constraints that the model imposes on itself and how it will affect our ability to test hypotheses/ask questions using the</w:t>
             </w:r>
@@ -5529,11 +5585,37 @@
               <w:t xml:space="preserve">- models that are constrained by connectance means that we are unable to explain connectance itself and you would need a different approach if understanding connectance is your goal. Another way of phrasing this is thinking about what is needed (input data/parameters), produced (final network characteristics), and desired (end-use).</w:t>
             </w:r>
           </w:p>
+          <w:p>
+            <w:pPr>
+              <w:pStyle w:val="BlockText"/>
+            </w:pPr>
+            <w:r>
+              <w:t xml:space="preserve">An interesting thing to also think about is data dependant and data independent</w:t>
+            </w:r>
+            <w:r>
+              <w:t xml:space="preserve"> </w:t>
+            </w:r>
+            <w:r>
+              <w:t xml:space="preserve">‘</w:t>
+            </w:r>
+            <w:r>
+              <w:t xml:space="preserve">parametrisation</w:t>
+            </w:r>
+            <w:r>
+              <w:t xml:space="preserve">’</w:t>
+            </w:r>
+            <w:r>
+              <w:t xml:space="preserve"> </w:t>
+            </w:r>
+            <w:r>
+              <w:t xml:space="preserve">of the models…</w:t>
+            </w:r>
+          </w:p>
         </w:tc>
       </w:tr>
     </w:tbl>
-    <w:bookmarkEnd w:id="45"/>
     <w:bookmarkEnd w:id="46"/>
+    <w:bookmarkEnd w:id="47"/>
     <w:bookmarkStart w:id="49" w:name="concluding-remarks"/>
     <w:p>
       <w:pPr>
@@ -5551,7 +5633,7 @@
         </w:numPr>
       </w:pPr>
       <w:r>
-        <w:t xml:space="preserve">As we can see in</w:t>
+        <w:t xml:space="preserve">As discussion about the different model families and in what areas they do/do not do well. This will depend probably a fair bit on how</w:t>
       </w:r>
       <w:r>
         <w:t xml:space="preserve"> </w:t>
@@ -5568,81 +5650,7 @@
         <w:t xml:space="preserve"> </w:t>
       </w:r>
       <w:r>
-        <w:t xml:space="preserve">different models clearly do well in different things… For ,ore detailed methods refer to</w:t>
-      </w:r>
-      <w:r>
-        <w:t xml:space="preserve"> </w:t>
-      </w:r>
-      <w:hyperlink r:id="rId47">
-        <w:r>
-          <w:rPr>
-            <w:rStyle w:val="Hyperlink"/>
-          </w:rPr>
-          <w:t xml:space="preserve">SuppMat 3</w:t>
-        </w:r>
-      </w:hyperlink>
-    </w:p>
-    <w:p>
-      <w:pPr>
-        <w:numPr>
-          <w:ilvl w:val="0"/>
-          <w:numId w:val="1002"/>
-        </w:numPr>
-      </w:pPr>
-      <w:r>
-        <w:t xml:space="preserve">Bring up the fact that delimiting a network is in and of itself fuzzy - we tend to think of them in terms of snapshots but in reality the final (empirical) network is often the result of aggregation over multiple timescales.</w:t>
-      </w:r>
-    </w:p>
-    <w:p>
-      <w:pPr>
-        <w:numPr>
-          <w:ilvl w:val="0"/>
-          <w:numId w:val="1002"/>
-        </w:numPr>
-      </w:pPr>
-      <w:r>
-        <w:t xml:space="preserve">Also the fact that</w:t>
-      </w:r>
-      <w:r>
-        <w:t xml:space="preserve"> </w:t>
-      </w:r>
-      <w:r>
-        <w:rPr>
-          <w:iCs/>
-          <w:i/>
-        </w:rPr>
-        <w:t xml:space="preserve">some</w:t>
-      </w:r>
-      <w:r>
-        <w:t xml:space="preserve"> </w:t>
-      </w:r>
-      <w:r>
-        <w:t xml:space="preserve">people are concerned about the taxonomic resolution and cascading effects those might have on our understanding of network structure</w:t>
-      </w:r>
-      <w:r>
-        <w:t xml:space="preserve"> </w:t>
-      </w:r>
-      <w:r>
-        <w:t xml:space="preserve">[17,39]</w:t>
-      </w:r>
-      <w:r>
-        <w:t xml:space="preserve">, we are at risk of losing our ability to distinguish the wood from the tree - are we not (at least at times) concerned more with understanding ecosystem level processes than with needing to understand things</w:t>
-      </w:r>
-      <w:r>
-        <w:t xml:space="preserve"> </w:t>
-      </w:r>
-      <w:r>
-        <w:rPr>
-          <w:iCs/>
-          <w:i/>
-        </w:rPr>
-        <w:t xml:space="preserve">perfectly</w:t>
-      </w:r>
-      <w:r>
-        <w:t xml:space="preserve"> </w:t>
-      </w:r>
-      <w:r>
-        <w:t xml:space="preserve">at the species level.</w:t>
+        <w:t xml:space="preserve">end up looking… But it will also be important to tie in some of the other considerations/constraints that are listed in what is currently Box 2</w:t>
       </w:r>
     </w:p>
     <w:p>
@@ -5654,7 +5662,7 @@
         <w:pStyle w:val="Compact"/>
       </w:pPr>
       <w:r>
-        <w:t xml:space="preserve">I don’t think these</w:t>
+        <w:t xml:space="preserve">In certain situations structure is</w:t>
       </w:r>
       <w:r>
         <w:t xml:space="preserve"> </w:t>
@@ -5663,13 +5671,32 @@
         <w:t xml:space="preserve">‘</w:t>
       </w:r>
       <w:r>
-        <w:t xml:space="preserve">rare</w:t>
+        <w:t xml:space="preserve">enough</w:t>
       </w:r>
       <w:r>
         <w:t xml:space="preserve">’</w:t>
       </w:r>
       <w:r>
-        <w:t xml:space="preserve">/nuanced links (e.g. carnivorous hippos) are going to rock the boat when we think about networks at the structural level.</w:t>
+        <w:t xml:space="preserve"> </w:t>
+      </w:r>
+      <w:r>
+        <w:t xml:space="preserve">but there may be use cases where we are really interested in the node-level interactions</w:t>
+      </w:r>
+      <w:r>
+        <w:t xml:space="preserve"> </w:t>
+      </w:r>
+      <w:r>
+        <w:rPr>
+          <w:iCs/>
+          <w:i/>
+        </w:rPr>
+        <w:t xml:space="preserve">i.e.,</w:t>
+      </w:r>
+      <w:r>
+        <w:t xml:space="preserve"> </w:t>
+      </w:r>
+      <w:r>
+        <w:t xml:space="preserve">species identity is a thing we care about and need to be able to retrieve specific interactions at specific nodes correctly.</w:t>
       </w:r>
     </w:p>
     <w:p>
@@ -5680,41 +5707,19 @@
         </w:numPr>
       </w:pPr>
       <w:r>
-        <w:t xml:space="preserve">In certain situations structure is</w:t>
-      </w:r>
-      <w:r>
-        <w:t xml:space="preserve"> </w:t>
-      </w:r>
-      <w:r>
-        <w:t xml:space="preserve">‘</w:t>
-      </w:r>
-      <w:r>
-        <w:t xml:space="preserve">enough</w:t>
-      </w:r>
-      <w:r>
-        <w:t xml:space="preserve">’</w:t>
-      </w:r>
-      <w:r>
-        <w:t xml:space="preserve"> </w:t>
-      </w:r>
-      <w:r>
-        <w:t xml:space="preserve">but there may be use cases where we are really interested in the node-level interactions</w:t>
-      </w:r>
-      <w:r>
-        <w:t xml:space="preserve"> </w:t>
-      </w:r>
-      <w:r>
-        <w:rPr>
-          <w:iCs/>
-          <w:i/>
-        </w:rPr>
-        <w:t xml:space="preserve">i.e.,</w:t>
-      </w:r>
-      <w:r>
-        <w:t xml:space="preserve"> </w:t>
-      </w:r>
-      <w:r>
-        <w:t xml:space="preserve">species identity is a thing we care about and need to be able to retrieve specific interactions at specific nodes correctly.</w:t>
+        <w:t xml:space="preserve">Why do interaction models do so badly at predicting structure? Nuance of metaweb vs realisation but also time? At the core of it interaction models are trained on existing interaction data; this is data that are most likely closer to a metaweb than a local realisation even if they are being inventoried at a small scale…</w:t>
+      </w:r>
+    </w:p>
+    <w:p>
+      <w:pPr>
+        <w:numPr>
+          <w:ilvl w:val="1"/>
+          <w:numId w:val="1004"/>
+        </w:numPr>
+        <w:pStyle w:val="Compact"/>
+      </w:pPr>
+      <w:r>
+        <w:t xml:space="preserve">We can briefly shoehorn downsampling here maybe??</w:t>
       </w:r>
     </w:p>
     <w:p>
@@ -5725,237 +5730,7 @@
         </w:numPr>
       </w:pPr>
       <w:r>
-        <w:t xml:space="preserve">What is the purpose of generating a network? Is it an element of a bigger question we are asking,</w:t>
-      </w:r>
-      <w:r>
-        <w:t xml:space="preserve"> </w:t>
-      </w:r>
-      <w:r>
-        <w:rPr>
-          <w:iCs/>
-          <w:i/>
-        </w:rPr>
-        <w:t xml:space="preserve">e.g.,</w:t>
-      </w:r>
-      <w:r>
-        <w:t xml:space="preserve"> </w:t>
-      </w:r>
-      <w:r>
-        <w:t xml:space="preserve">I want to generate a series of networks to do some extinction simulations/bioenergetic stuff OR are we looking for a</w:t>
-      </w:r>
-      <w:r>
-        <w:t xml:space="preserve"> </w:t>
-      </w:r>
-      <w:r>
-        <w:t xml:space="preserve">‘</w:t>
-      </w:r>
-      <w:r>
-        <w:t xml:space="preserve">final product</w:t>
-      </w:r>
-      <w:r>
-        <w:t xml:space="preserve">’</w:t>
-      </w:r>
-      <w:r>
-        <w:t xml:space="preserve"> </w:t>
-      </w:r>
-      <w:r>
-        <w:t xml:space="preserve">network that is relevant to a specific location? (this can still be broad in geographic scope).</w:t>
-      </w:r>
-    </w:p>
-    <w:p>
-      <w:pPr>
-        <w:pStyle w:val="FirstParagraph"/>
-      </w:pPr>
-      <w:r>
-        <w:t xml:space="preserve">Interestingly</w:t>
-      </w:r>
-      <w:r>
-        <w:t xml:space="preserve"> </w:t>
-      </w:r>
-      <w:r>
-        <w:t xml:space="preserve">[11]</w:t>
-      </w:r>
-      <w:r>
-        <w:t xml:space="preserve"> </w:t>
-      </w:r>
-      <w:r>
-        <w:t xml:space="preserve">also explicitly talk about</w:t>
-      </w:r>
-      <w:r>
-        <w:t xml:space="preserve"> </w:t>
-      </w:r>
-      <w:r>
-        <w:rPr>
-          <w:iCs/>
-          <w:i/>
-        </w:rPr>
-        <w:t xml:space="preserve">structural</w:t>
-      </w:r>
-      <w:r>
-        <w:t xml:space="preserve"> </w:t>
-      </w:r>
-      <w:r>
-        <w:t xml:space="preserve">food-web models in their introduction… so how I see it that means that there has always been this inherent acknowledgement that models are functioning at a specific</w:t>
-      </w:r>
-      <w:r>
-        <w:t xml:space="preserve"> </w:t>
-      </w:r>
-      <w:r>
-        <w:t xml:space="preserve">‘</w:t>
-      </w:r>
-      <w:r>
-        <w:t xml:space="preserve">network level</w:t>
-      </w:r>
-      <w:r>
-        <w:t xml:space="preserve">’</w:t>
-      </w:r>
-      <w:r>
-        <w:t xml:space="preserve">.</w:t>
-      </w:r>
-    </w:p>
-    <w:p>
-      <w:pPr>
-        <w:pStyle w:val="BlockText"/>
-      </w:pPr>
-      <w:r>
-        <w:t xml:space="preserve">“</w:t>
-      </w:r>
-      <w:r>
-        <w:t xml:space="preserve">The resolution of food-web data is demonic because it can radically change network topology and associated biological inferences in ways that are unknowable in the absence of better data.</w:t>
-      </w:r>
-      <w:r>
-        <w:t xml:space="preserve">”</w:t>
-      </w:r>
-      <w:r>
-        <w:t xml:space="preserve"> </w:t>
-      </w:r>
-      <w:r>
-        <w:t xml:space="preserve">-</w:t>
-      </w:r>
-      <w:r>
-        <w:t xml:space="preserve"> </w:t>
-      </w:r>
-      <w:r>
-        <w:t xml:space="preserve">[39]</w:t>
-      </w:r>
-      <w:r>
-        <w:t xml:space="preserve"> </w:t>
-      </w:r>
-      <w:r>
-        <w:t xml:space="preserve">The counter to this is that structural models are often not working at the species level and thus the structure remains</w:t>
-      </w:r>
-      <w:r>
-        <w:t xml:space="preserve"> </w:t>
-      </w:r>
-      <w:r>
-        <w:t xml:space="preserve">‘</w:t>
-      </w:r>
-      <w:r>
-        <w:t xml:space="preserve">unchanged</w:t>
-      </w:r>
-      <w:r>
-        <w:t xml:space="preserve">’</w:t>
-      </w:r>
-      <w:r>
-        <w:t xml:space="preserve"> </w:t>
-      </w:r>
-      <w:r>
-        <w:t xml:space="preserve">when you increase the resolution - I don’t think that people are that concerned with the structure of real world networks barring connectance and since that scales with species richness anyway your final proportion will probably still remain the same…</w:t>
-      </w:r>
-    </w:p>
-    <w:p>
-      <w:pPr>
-        <w:pStyle w:val="BlockText"/>
-      </w:pPr>
-      <w:r>
-        <w:t xml:space="preserve">“</w:t>
-      </w:r>
-      <w:r>
-        <w:t xml:space="preserve">It makes no sense to describe the interaction structure of nodes which in themselves are poorly defined.</w:t>
-      </w:r>
-      <w:r>
-        <w:t xml:space="preserve">”</w:t>
-      </w:r>
-      <w:r>
-        <w:t xml:space="preserve"> </w:t>
-      </w:r>
-      <w:r>
-        <w:t xml:space="preserve">— Roslin et al. (2013, p. 2)</w:t>
-      </w:r>
-    </w:p>
-    <w:p>
-      <w:pPr>
-        <w:numPr>
-          <w:ilvl w:val="0"/>
-          <w:numId w:val="1004"/>
-        </w:numPr>
-      </w:pPr>
-      <w:r>
-        <w:t xml:space="preserve">I think a big take home will (hopefully) be how different approaches do better in different situations and so you as an end user need to take this into consideration and pick accordingly. I think</w:t>
-      </w:r>
-      <w:r>
-        <w:t xml:space="preserve"> </w:t>
-      </w:r>
-      <w:r>
-        <w:t xml:space="preserve">[15]</w:t>
-      </w:r>
-      <w:r>
-        <w:t xml:space="preserve"> </w:t>
-      </w:r>
-      <w:r>
-        <w:t xml:space="preserve">might have (and share) some thoughts on this (thanks Andrew). I feel like I need to look at</w:t>
-      </w:r>
-      <w:r>
-        <w:t xml:space="preserve"> </w:t>
-      </w:r>
-      <w:r>
-        <w:t xml:space="preserve">[40]</w:t>
-      </w:r>
-      <w:r>
-        <w:t xml:space="preserve"> </w:t>
-      </w:r>
-      <w:r>
-        <w:t xml:space="preserve">but maybe not exactly in this context but vaguely adjacent.</w:t>
-      </w:r>
-    </w:p>
-    <w:p>
-      <w:pPr>
-        <w:numPr>
-          <w:ilvl w:val="0"/>
-          <w:numId w:val="1004"/>
-        </w:numPr>
-      </w:pPr>
-      <w:r>
-        <w:t xml:space="preserve">An interesting thing to also think about (and arguably it will be addressed based on some of the other thoughts and ideas) is data dependant and data independent</w:t>
-      </w:r>
-      <w:r>
-        <w:t xml:space="preserve"> </w:t>
-      </w:r>
-      <w:r>
-        <w:t xml:space="preserve">‘</w:t>
-      </w:r>
-      <w:r>
-        <w:t xml:space="preserve">parametrisation</w:t>
-      </w:r>
-      <w:r>
-        <w:t xml:space="preserve">’</w:t>
-      </w:r>
-      <w:r>
-        <w:t xml:space="preserve"> </w:t>
-      </w:r>
-      <w:r>
-        <w:t xml:space="preserve">of the models…</w:t>
-      </w:r>
-    </w:p>
-    <w:p>
-      <w:pPr>
-        <w:numPr>
-          <w:ilvl w:val="0"/>
-          <w:numId w:val="1004"/>
-        </w:numPr>
-      </w:pPr>
-      <w:r>
-        <w:t xml:space="preserve">Why do interaction models do so badly at predicting structure? Nuance of metaweb vs realisation but also time? At the core of it interaction models are trained on existing interaction data; this is data that are most likely closer to a metaweb than a local realisation even if they are being inventoried at a small scale.</w:t>
+        <w:t xml:space="preserve">It will be interesting to bring up the idea that if a model is missing a specific pairwise link but doing well overall then when does it matter?</w:t>
       </w:r>
     </w:p>
     <w:p>
@@ -5964,41 +5739,89 @@
           <w:ilvl w:val="1"/>
           <w:numId w:val="1005"/>
         </w:numPr>
-        <w:pStyle w:val="Compact"/>
-      </w:pPr>
-      <w:r>
-        <w:t xml:space="preserve">I think this is sort of the crux of the argument presented in</w:t>
-      </w:r>
-      <w:r>
-        <w:t xml:space="preserve"> </w:t>
-      </w:r>
-      <w:r>
-        <w:t xml:space="preserve">[41]</w:t>
+      </w:pPr>
+      <w:r>
+        <w:t xml:space="preserve">The fact that</w:t>
+      </w:r>
+      <w:r>
+        <w:t xml:space="preserve"> </w:t>
+      </w:r>
+      <w:r>
+        <w:rPr>
+          <w:iCs/>
+          <w:i/>
+        </w:rPr>
+        <w:t xml:space="preserve">some</w:t>
+      </w:r>
+      <w:r>
+        <w:t xml:space="preserve"> </w:t>
+      </w:r>
+      <w:r>
+        <w:t xml:space="preserve">people are concerned about the taxonomic resolution and cascading effects those might have on our understanding of network structure</w:t>
+      </w:r>
+      <w:r>
+        <w:t xml:space="preserve"> </w:t>
+      </w:r>
+      <w:r>
+        <w:t xml:space="preserve">[17,40]</w:t>
+      </w:r>
+      <w:r>
+        <w:t xml:space="preserve">, but that puts us in a place where we are at risk of losing our ability to distinguish the wood from the tree - are we not (at least at times) concerned more with understanding ecosystem level processes than with needing to understand things</w:t>
+      </w:r>
+      <w:r>
+        <w:t xml:space="preserve"> </w:t>
+      </w:r>
+      <w:r>
+        <w:rPr>
+          <w:iCs/>
+          <w:i/>
+        </w:rPr>
+        <w:t xml:space="preserve">perfectly</w:t>
+      </w:r>
+      <w:r>
+        <w:t xml:space="preserve"> </w:t>
+      </w:r>
+      <w:r>
+        <w:t xml:space="preserve">at the species level.</w:t>
       </w:r>
     </w:p>
     <w:p>
       <w:pPr>
+        <w:numPr>
+          <w:ilvl w:val="1"/>
+          <w:numId w:val="1005"/>
+        </w:numPr>
+      </w:pPr>
+      <w:r>
+        <w:t xml:space="preserve">I don’t think these</w:t>
+      </w:r>
+      <w:r>
+        <w:t xml:space="preserve"> </w:t>
+      </w:r>
+      <w:r>
+        <w:t xml:space="preserve">‘</w:t>
+      </w:r>
+      <w:r>
+        <w:t xml:space="preserve">rare</w:t>
+      </w:r>
+      <w:r>
+        <w:t xml:space="preserve">’</w:t>
+      </w:r>
+      <w:r>
+        <w:t xml:space="preserve">/nuanced links (e.g. carnivorous hippos) are going to rock the boat when we think about networks at the structural level.</w:t>
+      </w:r>
+    </w:p>
+    <w:p>
+      <w:pPr>
         <w:pStyle w:val="BlockText"/>
       </w:pPr>
       <w:r>
-        <w:rPr>
-          <w:iCs/>
-          <w:i/>
-        </w:rPr>
         <w:t xml:space="preserve">“</w:t>
       </w:r>
       <w:r>
-        <w:rPr>
-          <w:iCs/>
-          <w:i/>
-        </w:rPr>
-        <w:t xml:space="preserve">we highlight an interesting paradox: the models with the best performance measures are not necessarily the models with the closest reconstructed network structure.</w:t>
-      </w:r>
-      <w:r>
-        <w:rPr>
-          <w:iCs/>
-          <w:i/>
-        </w:rPr>
+        <w:t xml:space="preserve">The resolution of food-web data is demonic because it can radically change network topology and associated biological inferences in ways that are unknowable in the absence of better data.</w:t>
+      </w:r>
+      <w:r>
         <w:t xml:space="preserve">”</w:t>
       </w:r>
       <w:r>
@@ -6011,7 +5834,31 @@
         <w:t xml:space="preserve"> </w:t>
       </w:r>
       <w:r>
-        <w:t xml:space="preserve">[37]</w:t>
+        <w:t xml:space="preserve">[40]</w:t>
+      </w:r>
+      <w:r>
+        <w:t xml:space="preserve"> </w:t>
+      </w:r>
+      <w:r>
+        <w:t xml:space="preserve">The counter to this is that structural models are often not working at the species level and thus the structure remains</w:t>
+      </w:r>
+      <w:r>
+        <w:t xml:space="preserve"> </w:t>
+      </w:r>
+      <w:r>
+        <w:t xml:space="preserve">‘</w:t>
+      </w:r>
+      <w:r>
+        <w:t xml:space="preserve">unchanged</w:t>
+      </w:r>
+      <w:r>
+        <w:t xml:space="preserve">’</w:t>
+      </w:r>
+      <w:r>
+        <w:t xml:space="preserve"> </w:t>
+      </w:r>
+      <w:r>
+        <w:t xml:space="preserve">when you increase the resolution - I don’t think that people are that concerned with the structure of real world networks barring connectance and since that scales with species richness anyway your final proportion will probably still remain the same…</w:t>
       </w:r>
     </w:p>
     <w:p>
@@ -6022,17 +5869,31 @@
         </w:numPr>
       </w:pPr>
       <w:r>
-        <w:rPr>
-          <w:iCs/>
-          <w:i/>
-        </w:rPr>
-        <w:t xml:space="preserve">Do we need network models to predict interactions and interaction models to predict structure?</w:t>
-      </w:r>
-      <w:r>
-        <w:t xml:space="preserve"> </w:t>
-      </w:r>
-      <w:r>
-        <w:t xml:space="preserve">(lets not think about that too hard or I might just have to sit in silence for a while…)</w:t>
+        <w:t xml:space="preserve">I think a big take home will (hopefully) be how different approaches do better in different situations and so you as an end user need to take this into consideration and pick accordingly. I think</w:t>
+      </w:r>
+      <w:r>
+        <w:t xml:space="preserve"> </w:t>
+      </w:r>
+      <w:r>
+        <w:t xml:space="preserve">[15]</w:t>
+      </w:r>
+      <w:r>
+        <w:t xml:space="preserve"> </w:t>
+      </w:r>
+      <w:r>
+        <w:t xml:space="preserve">might have (and share) some thoughts on this. I feel like I need to look at</w:t>
+      </w:r>
+      <w:r>
+        <w:t xml:space="preserve"> </w:t>
+      </w:r>
+      <w:r>
+        <w:t xml:space="preserve">[41]</w:t>
+      </w:r>
+      <w:r>
+        <w:t xml:space="preserve"> </w:t>
+      </w:r>
+      <w:r>
+        <w:t xml:space="preserve">but maybe not exactly in this context but vaguely adjacent.</w:t>
       </w:r>
     </w:p>
     <w:p>
@@ -6041,75 +5902,60 @@
           <w:ilvl w:val="1"/>
           <w:numId w:val="1007"/>
         </w:numPr>
-      </w:pPr>
-      <w:r>
-        <w:t xml:space="preserve">“</w:t>
-      </w:r>
-      <w:r>
-        <w:t xml:space="preserve">Another argument for the joint prediction of networks and interactions is to reduce circularity and biases in the predictions. As an example, models like linear filtering generate probabilities of non-observed interactions existing, but do so based on measured network properties.</w:t>
-      </w:r>
-      <w:r>
-        <w:t xml:space="preserve">”</w:t>
-      </w:r>
-      <w:r>
-        <w:t xml:space="preserve"> </w:t>
-      </w:r>
-      <w:r>
-        <w:t xml:space="preserve">-</w:t>
-      </w:r>
-      <w:r>
-        <w:t xml:space="preserve"> </w:t>
-      </w:r>
-      <w:r>
-        <w:t xml:space="preserve">[7]</w:t>
+        <w:pStyle w:val="Compact"/>
+      </w:pPr>
+      <w:r>
+        <w:t xml:space="preserve">I think this is sort of the crux of the argument presented in</w:t>
+      </w:r>
+      <w:r>
+        <w:t xml:space="preserve"> </w:t>
+      </w:r>
+      <w:r>
+        <w:t xml:space="preserve">[42]</w:t>
+      </w:r>
+      <w:r>
+        <w:t xml:space="preserve"> </w:t>
+      </w:r>
+      <w:r>
+        <w:t xml:space="preserve">as well.</w:t>
       </w:r>
     </w:p>
     <w:p>
       <w:pPr>
-        <w:numPr>
-          <w:ilvl w:val="1"/>
-          <w:numId w:val="1007"/>
-        </w:numPr>
-      </w:pPr>
-      <w:r>
-        <w:t xml:space="preserve">Aligning (dove-tailing) with this the idea of ensemble modelling as presented by</w:t>
-      </w:r>
-      <w:r>
-        <w:t xml:space="preserve"> </w:t>
-      </w:r>
-      <w:r>
-        <w:t xml:space="preserve">[42]</w:t>
-      </w:r>
-    </w:p>
-    <w:p>
-      <w:pPr>
-        <w:numPr>
-          <w:ilvl w:val="0"/>
-          <w:numId w:val="1006"/>
-        </w:numPr>
-      </w:pPr>
-      <w:r>
-        <w:t xml:space="preserve">It will be interesting to bring up the idea that if a model is missing a specific pairwise link but doing well at the structural level then when does it matter?</w:t>
-      </w:r>
-    </w:p>
-    <w:p>
-      <w:pPr>
-        <w:numPr>
-          <w:ilvl w:val="0"/>
-          <w:numId w:val="1006"/>
-        </w:numPr>
-      </w:pPr>
-      <w:r>
-        <w:t xml:space="preserve">Close out with a call to action that we have models that predict networks very well and models that predict interactions very well but nothing that is doing well at predicting both - this is where we should be focusing our attention when it comes to furthering model development.</w:t>
-      </w:r>
-    </w:p>
-    <w:bookmarkStart w:id="48" w:name="downsampling"/>
-    <w:p>
-      <w:pPr>
-        <w:pStyle w:val="Heading3"/>
-      </w:pPr>
-      <w:r>
-        <w:t xml:space="preserve">4.1 Downsampling</w:t>
+        <w:pStyle w:val="BlockText"/>
+      </w:pPr>
+      <w:r>
+        <w:rPr>
+          <w:iCs/>
+          <w:i/>
+        </w:rPr>
+        <w:t xml:space="preserve">“</w:t>
+      </w:r>
+      <w:r>
+        <w:rPr>
+          <w:iCs/>
+          <w:i/>
+        </w:rPr>
+        <w:t xml:space="preserve">we highlight an interesting paradox: the models with the best performance measures are not necessarily the models with the closest reconstructed network structure.</w:t>
+      </w:r>
+      <w:r>
+        <w:rPr>
+          <w:iCs/>
+          <w:i/>
+        </w:rPr>
+        <w:t xml:space="preserve">”</w:t>
+      </w:r>
+      <w:r>
+        <w:t xml:space="preserve"> </w:t>
+      </w:r>
+      <w:r>
+        <w:t xml:space="preserve">-</w:t>
+      </w:r>
+      <w:r>
+        <w:t xml:space="preserve"> </w:t>
+      </w:r>
+      <w:r>
+        <w:t xml:space="preserve">[38]</w:t>
       </w:r>
     </w:p>
     <w:p>
@@ -6120,6 +5966,52 @@
         </w:numPr>
       </w:pPr>
       <w:r>
+        <w:t xml:space="preserve">Do we need network models to predict interactions and interaction models to predict structure?</w:t>
+      </w:r>
+    </w:p>
+    <w:p>
+      <w:pPr>
+        <w:numPr>
+          <w:ilvl w:val="1"/>
+          <w:numId w:val="1009"/>
+        </w:numPr>
+      </w:pPr>
+      <w:r>
+        <w:t xml:space="preserve">“</w:t>
+      </w:r>
+      <w:r>
+        <w:t xml:space="preserve">Another argument for the joint prediction of networks and interactions is to reduce circularity and biases in the predictions. As an example, models like linear filtering generate probabilities of non-observed interactions existing, but do so based on measured network properties.</w:t>
+      </w:r>
+      <w:r>
+        <w:t xml:space="preserve">”</w:t>
+      </w:r>
+      <w:r>
+        <w:t xml:space="preserve"> </w:t>
+      </w:r>
+      <w:r>
+        <w:t xml:space="preserve">-</w:t>
+      </w:r>
+      <w:r>
+        <w:t xml:space="preserve"> </w:t>
+      </w:r>
+      <w:r>
+        <w:t xml:space="preserve">[7]</w:t>
+      </w:r>
+    </w:p>
+    <w:p>
+      <w:pPr>
+        <w:numPr>
+          <w:ilvl w:val="1"/>
+          <w:numId w:val="1009"/>
+        </w:numPr>
+      </w:pPr>
+      <w:r>
+        <w:t xml:space="preserve">Aligning (dove-tailing) with this the idea of ensemble modelling as presented by</w:t>
+      </w:r>
+      <w:r>
+        <w:t xml:space="preserve"> </w:t>
+      </w:r>
+      <w:r>
         <w:t xml:space="preserve">[43]</w:t>
       </w:r>
     </w:p>
@@ -6131,6 +6023,63 @@
         </w:numPr>
       </w:pPr>
       <w:r>
+        <w:t xml:space="preserve">Close out with a call to action that we have models that predict networks very well and models that predict interactions very well but nothing that is doing well at predicting both - this is where we should be focusing our attention when it comes to furthering model development…</w:t>
+      </w:r>
+    </w:p>
+    <w:bookmarkStart w:id="48" w:name="downsampling"/>
+    <w:p>
+      <w:pPr>
+        <w:pStyle w:val="Heading3"/>
+      </w:pPr>
+      <w:r>
+        <w:t xml:space="preserve">4.1 Downsampling</w:t>
+      </w:r>
+    </w:p>
+    <w:p>
+      <w:pPr>
+        <w:pStyle w:val="FirstParagraph"/>
+      </w:pPr>
+      <w:r>
+        <w:t xml:space="preserve">do we bring this up? this could be a box… if we have the</w:t>
+      </w:r>
+      <w:r>
+        <w:t xml:space="preserve"> </w:t>
+      </w:r>
+      <w:r>
+        <w:t xml:space="preserve">‘</w:t>
+      </w:r>
+      <w:r>
+        <w:t xml:space="preserve">finances</w:t>
+      </w:r>
+      <w:r>
+        <w:t xml:space="preserve">’</w:t>
+      </w:r>
+      <w:r>
+        <w:t xml:space="preserve"> </w:t>
+      </w:r>
+      <w:r>
+        <w:t xml:space="preserve">for it… otherwise it should go to the outstanding questions fur sure</w:t>
+      </w:r>
+    </w:p>
+    <w:p>
+      <w:pPr>
+        <w:numPr>
+          <w:ilvl w:val="0"/>
+          <w:numId w:val="1010"/>
+        </w:numPr>
+      </w:pPr>
+      <w:r>
+        <w:t xml:space="preserve">[44]</w:t>
+      </w:r>
+    </w:p>
+    <w:p>
+      <w:pPr>
+        <w:numPr>
+          <w:ilvl w:val="0"/>
+          <w:numId w:val="1010"/>
+        </w:numPr>
+      </w:pPr>
+      <w:r>
         <w:t xml:space="preserve">“</w:t>
       </w:r>
       <w:r>
@@ -6158,7 +6107,7 @@
         <w:t xml:space="preserve"> </w:t>
       </w:r>
       <w:r>
-        <w:t xml:space="preserve">[44]</w:t>
+        <w:t xml:space="preserve">[45]</w:t>
       </w:r>
       <w:r>
         <w:t xml:space="preserve"> </w:t>
@@ -6170,7 +6119,7 @@
         <w:t xml:space="preserve"> </w:t>
       </w:r>
       <w:r>
-        <w:t xml:space="preserve">[45]</w:t>
+        <w:t xml:space="preserve">[46]</w:t>
       </w:r>
       <w:r>
         <w:t xml:space="preserve">. Although deciding exactly what measure might actually be driving differences between local networks and the regional metaweb might not be that simple</w:t>
@@ -6179,7 +6128,7 @@
         <w:t xml:space="preserve"> </w:t>
       </w:r>
       <w:r>
-        <w:t xml:space="preserve">[46]</w:t>
+        <w:t xml:space="preserve">[47]</w:t>
       </w:r>
       <w:r>
         <w:t xml:space="preserve">.</w:t>
@@ -6578,7 +6527,7 @@
       <w:pPr>
         <w:numPr>
           <w:ilvl w:val="0"/>
-          <w:numId w:val="1009"/>
+          <w:numId w:val="1011"/>
         </w:numPr>
       </w:pPr>
       <w:r>
@@ -6589,15 +6538,44 @@
       <w:pPr>
         <w:numPr>
           <w:ilvl w:val="0"/>
-          <w:numId w:val="1009"/>
+          <w:numId w:val="1011"/>
         </w:numPr>
       </w:pPr>
       <w:r>
-        <w:t xml:space="preserve">can we develop a model that is both an topology generator as well as an interaction predictor?</w:t>
+        <w:t xml:space="preserve">can we develop a model that is both a topology generator as well as an interaction predictor?</w:t>
+      </w:r>
+    </w:p>
+    <w:p>
+      <w:pPr>
+        <w:numPr>
+          <w:ilvl w:val="0"/>
+          <w:numId w:val="1011"/>
+        </w:numPr>
+      </w:pPr>
+      <w:r>
+        <w:t xml:space="preserve">how do we define the spatial and temporal</w:t>
+      </w:r>
+      <w:r>
+        <w:t xml:space="preserve"> </w:t>
+      </w:r>
+      <w:r>
+        <w:t xml:space="preserve">‘</w:t>
+      </w:r>
+      <w:r>
+        <w:t xml:space="preserve">boundaries</w:t>
+      </w:r>
+      <w:r>
+        <w:t xml:space="preserve">’</w:t>
+      </w:r>
+      <w:r>
+        <w:t xml:space="preserve"> </w:t>
+      </w:r>
+      <w:r>
+        <w:t xml:space="preserve">of a network</w:t>
       </w:r>
     </w:p>
     <w:bookmarkEnd w:id="51"/>
-    <w:bookmarkStart w:id="140" w:name="references"/>
+    <w:bookmarkStart w:id="142" w:name="references"/>
     <w:p>
       <w:pPr>
         <w:pStyle w:val="Heading2"/>
@@ -6606,7 +6584,7 @@
         <w:t xml:space="preserve">References</w:t>
       </w:r>
     </w:p>
-    <w:bookmarkStart w:id="139" w:name="refs"/>
+    <w:bookmarkStart w:id="141" w:name="refs"/>
     <w:bookmarkStart w:id="52" w:name="ref-dormannRisePossibleFall2023"/>
     <w:p>
       <w:pPr>
@@ -8255,7 +8233,7 @@
       </w:r>
     </w:p>
     <w:bookmarkEnd w:id="95"/>
-    <w:bookmarkStart w:id="97" w:name="ref-hubbellUnifiedNeutralTheory2001"/>
+    <w:bookmarkStart w:id="97" w:name="ref-barberanUsingNetworkAnalysis2012"/>
     <w:p>
       <w:pPr>
         <w:pStyle w:val="Bibliography"/>
@@ -8270,12 +8248,77 @@
         <w:t xml:space="preserve">	</w:t>
       </w:r>
       <w:r>
+        <w:t xml:space="preserve">Barberán, A.</w:t>
+      </w:r>
+      <w:r>
+        <w:t xml:space="preserve"> </w:t>
+      </w:r>
+      <w:r>
+        <w:rPr>
+          <w:iCs/>
+          <w:i/>
+        </w:rPr>
+        <w:t xml:space="preserve">et al.</w:t>
+      </w:r>
+      <w:r>
+        <w:t xml:space="preserve"> </w:t>
+      </w:r>
+      <w:r>
+        <w:t xml:space="preserve">(2012)</w:t>
+      </w:r>
+      <w:r>
+        <w:t xml:space="preserve"> </w:t>
+      </w:r>
+      <w:hyperlink r:id="rId96">
+        <w:r>
+          <w:rPr>
+            <w:rStyle w:val="Hyperlink"/>
+          </w:rPr>
+          <w:t xml:space="preserve">Using network analysis to explore co-occurrence patterns in soil microbial communities</w:t>
+        </w:r>
+      </w:hyperlink>
+      <w:r>
+        <w:t xml:space="preserve">.</w:t>
+      </w:r>
+      <w:r>
+        <w:t xml:space="preserve"> </w:t>
+      </w:r>
+      <w:r>
+        <w:rPr>
+          <w:iCs/>
+          <w:i/>
+        </w:rPr>
+        <w:t xml:space="preserve">The ISME Journal</w:t>
+      </w:r>
+      <w:r>
+        <w:t xml:space="preserve"> </w:t>
+      </w:r>
+      <w:r>
+        <w:t xml:space="preserve">6, 343–351</w:t>
+      </w:r>
+    </w:p>
+    <w:bookmarkEnd w:id="97"/>
+    <w:bookmarkStart w:id="99" w:name="ref-hubbellUnifiedNeutralTheory2001"/>
+    <w:p>
+      <w:pPr>
+        <w:pStyle w:val="Bibliography"/>
+      </w:pPr>
+      <w:r>
+        <w:t xml:space="preserve">25.</w:t>
+      </w:r>
+      <w:r>
+        <w:t xml:space="preserve"> </w:t>
+      </w:r>
+      <w:r>
+        <w:t xml:space="preserve">	</w:t>
+      </w:r>
+      <w:r>
         <w:t xml:space="preserve">Hubbell, S.P. (2001)</w:t>
       </w:r>
       <w:r>
         <w:t xml:space="preserve"> </w:t>
       </w:r>
-      <w:hyperlink r:id="rId96">
+      <w:hyperlink r:id="rId98">
         <w:r>
           <w:rPr>
             <w:rStyle w:val="Hyperlink"/>
@@ -8401,14 +8444,14 @@
         <w:t xml:space="preserve">, Princeton University Press</w:t>
       </w:r>
     </w:p>
-    <w:bookmarkEnd w:id="97"/>
-    <w:bookmarkStart w:id="99" w:name="ref-dunneCompilationNetworkAnalyses2008"/>
+    <w:bookmarkEnd w:id="99"/>
+    <w:bookmarkStart w:id="101" w:name="ref-dunneCompilationNetworkAnalyses2008"/>
     <w:p>
       <w:pPr>
         <w:pStyle w:val="Bibliography"/>
       </w:pPr>
       <w:r>
-        <w:t xml:space="preserve">25.</w:t>
+        <w:t xml:space="preserve">26.</w:t>
       </w:r>
       <w:r>
         <w:t xml:space="preserve"> </w:t>
@@ -8438,7 +8481,7 @@
       <w:r>
         <w:t xml:space="preserve"> </w:t>
       </w:r>
-      <w:hyperlink r:id="rId98">
+      <w:hyperlink r:id="rId100">
         <w:r>
           <w:rPr>
             <w:rStyle w:val="Hyperlink"/>
@@ -8500,87 +8543,10 @@
       </w:r>
       <w:r>
         <w:t xml:space="preserve">6, e102</w:t>
-      </w:r>
-    </w:p>
-    <w:bookmarkEnd w:id="99"/>
-    <w:bookmarkStart w:id="101" w:name="ref-yeakelCollapseEcologicalNetwork2014"/>
-    <w:p>
-      <w:pPr>
-        <w:pStyle w:val="Bibliography"/>
-      </w:pPr>
-      <w:r>
-        <w:t xml:space="preserve">26.</w:t>
-      </w:r>
-      <w:r>
-        <w:t xml:space="preserve"> </w:t>
-      </w:r>
-      <w:r>
-        <w:t xml:space="preserve">	</w:t>
-      </w:r>
-      <w:r>
-        <w:t xml:space="preserve">Yeakel, J.D.</w:t>
-      </w:r>
-      <w:r>
-        <w:t xml:space="preserve"> </w:t>
-      </w:r>
-      <w:r>
-        <w:rPr>
-          <w:iCs/>
-          <w:i/>
-        </w:rPr>
-        <w:t xml:space="preserve">et al.</w:t>
-      </w:r>
-      <w:r>
-        <w:t xml:space="preserve"> </w:t>
-      </w:r>
-      <w:r>
-        <w:t xml:space="preserve">(2014)</w:t>
-      </w:r>
-      <w:r>
-        <w:t xml:space="preserve"> </w:t>
-      </w:r>
-      <w:hyperlink r:id="rId100">
-        <w:r>
-          <w:rPr>
-            <w:rStyle w:val="Hyperlink"/>
-          </w:rPr>
-          <w:t xml:space="preserve">Collapse of an ecological network in</w:t>
-        </w:r>
-        <w:r>
-          <w:rPr>
-            <w:rStyle w:val="Hyperlink"/>
-          </w:rPr>
-          <w:t xml:space="preserve"> </w:t>
-        </w:r>
-        <w:r>
-          <w:rPr>
-            <w:rStyle w:val="Hyperlink"/>
-          </w:rPr>
-          <w:t xml:space="preserve">Ancient Egypt</w:t>
-        </w:r>
-      </w:hyperlink>
-      <w:r>
-        <w:t xml:space="preserve">.</w:t>
-      </w:r>
-      <w:r>
-        <w:t xml:space="preserve"> </w:t>
-      </w:r>
-      <w:r>
-        <w:rPr>
-          <w:iCs/>
-          <w:i/>
-        </w:rPr>
-        <w:t xml:space="preserve">PNAS</w:t>
-      </w:r>
-      <w:r>
-        <w:t xml:space="preserve"> </w:t>
-      </w:r>
-      <w:r>
-        <w:t xml:space="preserve">111, 14472–14477</w:t>
       </w:r>
     </w:p>
     <w:bookmarkEnd w:id="101"/>
-    <w:bookmarkStart w:id="103" w:name="X8f3d1de04516835fd1376e2647a281b763af4fc"/>
+    <w:bookmarkStart w:id="103" w:name="ref-yeakelCollapseEcologicalNetwork2014"/>
     <w:p>
       <w:pPr>
         <w:pStyle w:val="Bibliography"/>
@@ -8595,7 +8561,7 @@
         <w:t xml:space="preserve">	</w:t>
       </w:r>
       <w:r>
-        <w:t xml:space="preserve">Pollock, L.J.</w:t>
+        <w:t xml:space="preserve">Yeakel, J.D.</w:t>
       </w:r>
       <w:r>
         <w:t xml:space="preserve"> </w:t>
@@ -8621,7 +8587,7 @@
           <w:rPr>
             <w:rStyle w:val="Hyperlink"/>
           </w:rPr>
-          <w:t xml:space="preserve">Understanding co-occurrence by modelling species simultaneously with a</w:t>
+          <w:t xml:space="preserve">Collapse of an ecological network in</w:t>
         </w:r>
         <w:r>
           <w:rPr>
@@ -8633,31 +8599,7 @@
           <w:rPr>
             <w:rStyle w:val="Hyperlink"/>
           </w:rPr>
-          <w:t xml:space="preserve">Joint Species Distribution Model</w:t>
-        </w:r>
-        <w:r>
-          <w:rPr>
-            <w:rStyle w:val="Hyperlink"/>
-          </w:rPr>
-          <w:t xml:space="preserve"> </w:t>
-        </w:r>
-        <w:r>
-          <w:rPr>
-            <w:rStyle w:val="Hyperlink"/>
-          </w:rPr>
-          <w:t xml:space="preserve">(</w:t>
-        </w:r>
-        <w:r>
-          <w:rPr>
-            <w:rStyle w:val="Hyperlink"/>
-          </w:rPr>
-          <w:t xml:space="preserve">JSDM</w:t>
-        </w:r>
-        <w:r>
-          <w:rPr>
-            <w:rStyle w:val="Hyperlink"/>
-          </w:rPr>
-          <w:t xml:space="preserve">)</w:t>
+          <w:t xml:space="preserve">Ancient Egypt</w:t>
         </w:r>
       </w:hyperlink>
       <w:r>
@@ -8671,17 +8613,17 @@
           <w:iCs/>
           <w:i/>
         </w:rPr>
-        <w:t xml:space="preserve">Methods in Ecology and Evolution</w:t>
-      </w:r>
-      <w:r>
-        <w:t xml:space="preserve"> </w:t>
-      </w:r>
-      <w:r>
-        <w:t xml:space="preserve">5, 397–406</w:t>
+        <w:t xml:space="preserve">PNAS</w:t>
+      </w:r>
+      <w:r>
+        <w:t xml:space="preserve"> </w:t>
+      </w:r>
+      <w:r>
+        <w:t xml:space="preserve">111, 14472–14477</w:t>
       </w:r>
     </w:p>
     <w:bookmarkEnd w:id="103"/>
-    <w:bookmarkStart w:id="105" w:name="ref-dunnSixthMassCoextinction2009"/>
+    <w:bookmarkStart w:id="105" w:name="X8f3d1de04516835fd1376e2647a281b763af4fc"/>
     <w:p>
       <w:pPr>
         <w:pStyle w:val="Bibliography"/>
@@ -8696,7 +8638,7 @@
         <w:t xml:space="preserve">	</w:t>
       </w:r>
       <w:r>
-        <w:t xml:space="preserve">Dunn, R.R.</w:t>
+        <w:t xml:space="preserve">Pollock, L.J.</w:t>
       </w:r>
       <w:r>
         <w:t xml:space="preserve"> </w:t>
@@ -8712,7 +8654,7 @@
         <w:t xml:space="preserve"> </w:t>
       </w:r>
       <w:r>
-        <w:t xml:space="preserve">(2009)</w:t>
+        <w:t xml:space="preserve">(2014)</w:t>
       </w:r>
       <w:r>
         <w:t xml:space="preserve"> </w:t>
@@ -8722,28 +8664,67 @@
           <w:rPr>
             <w:rStyle w:val="Hyperlink"/>
           </w:rPr>
-          <w:t xml:space="preserve">The sixth mass coextinction: Are most endangered species parasites and mutualists?</w:t>
+          <w:t xml:space="preserve">Understanding co-occurrence by modelling species simultaneously with a</w:t>
+        </w:r>
+        <w:r>
+          <w:rPr>
+            <w:rStyle w:val="Hyperlink"/>
+          </w:rPr>
+          <w:t xml:space="preserve"> </w:t>
+        </w:r>
+        <w:r>
+          <w:rPr>
+            <w:rStyle w:val="Hyperlink"/>
+          </w:rPr>
+          <w:t xml:space="preserve">Joint Species Distribution Model</w:t>
+        </w:r>
+        <w:r>
+          <w:rPr>
+            <w:rStyle w:val="Hyperlink"/>
+          </w:rPr>
+          <w:t xml:space="preserve"> </w:t>
+        </w:r>
+        <w:r>
+          <w:rPr>
+            <w:rStyle w:val="Hyperlink"/>
+          </w:rPr>
+          <w:t xml:space="preserve">(</w:t>
+        </w:r>
+        <w:r>
+          <w:rPr>
+            <w:rStyle w:val="Hyperlink"/>
+          </w:rPr>
+          <w:t xml:space="preserve">JSDM</w:t>
+        </w:r>
+        <w:r>
+          <w:rPr>
+            <w:rStyle w:val="Hyperlink"/>
+          </w:rPr>
+          <w:t xml:space="preserve">)</w:t>
         </w:r>
       </w:hyperlink>
       <w:r>
-        <w:t xml:space="preserve"> </w:t>
-      </w:r>
-      <w:r>
-        <w:rPr>
-          <w:iCs/>
-          <w:i/>
-        </w:rPr>
-        <w:t xml:space="preserve">Proceedings. Biological Sciences</w:t>
-      </w:r>
-      <w:r>
-        <w:t xml:space="preserve"> </w:t>
-      </w:r>
-      <w:r>
-        <w:t xml:space="preserve">276, 3037–3045</w:t>
+        <w:t xml:space="preserve">.</w:t>
+      </w:r>
+      <w:r>
+        <w:t xml:space="preserve"> </w:t>
+      </w:r>
+      <w:r>
+        <w:rPr>
+          <w:iCs/>
+          <w:i/>
+        </w:rPr>
+        <w:t xml:space="preserve">Methods in Ecology and Evolution</w:t>
+      </w:r>
+      <w:r>
+        <w:t xml:space="preserve"> </w:t>
+      </w:r>
+      <w:r>
+        <w:t xml:space="preserve">5, 397–406</w:t>
       </w:r>
     </w:p>
     <w:bookmarkEnd w:id="105"/>
-    <w:bookmarkStart w:id="107" w:name="ref-caronTraitmatchingModelsPredict2024"/>
+    <w:bookmarkStart w:id="107" w:name="ref-dunnSixthMassCoextinction2009"/>
     <w:p>
       <w:pPr>
         <w:pStyle w:val="Bibliography"/>
@@ -8758,7 +8739,7 @@
         <w:t xml:space="preserve">	</w:t>
       </w:r>
       <w:r>
-        <w:t xml:space="preserve">Caron, D.</w:t>
+        <w:t xml:space="preserve">Dunn, R.R.</w:t>
       </w:r>
       <w:r>
         <w:t xml:space="preserve"> </w:t>
@@ -8774,7 +8755,7 @@
         <w:t xml:space="preserve"> </w:t>
       </w:r>
       <w:r>
-        <w:t xml:space="preserve">(2024)</w:t>
+        <w:t xml:space="preserve">(2009)</w:t>
       </w:r>
       <w:r>
         <w:t xml:space="preserve"> </w:t>
@@ -8784,31 +8765,28 @@
           <w:rPr>
             <w:rStyle w:val="Hyperlink"/>
           </w:rPr>
-          <w:t xml:space="preserve">Trait-matching models predict pairwise interactions across regions, not food web properties</w:t>
+          <w:t xml:space="preserve">The sixth mass coextinction: Are most endangered species parasites and mutualists?</w:t>
         </w:r>
       </w:hyperlink>
       <w:r>
-        <w:t xml:space="preserve">.</w:t>
-      </w:r>
-      <w:r>
-        <w:t xml:space="preserve"> </w:t>
-      </w:r>
-      <w:r>
-        <w:rPr>
-          <w:iCs/>
-          <w:i/>
-        </w:rPr>
-        <w:t xml:space="preserve">Global Ecology and Biogeography</w:t>
-      </w:r>
-      <w:r>
-        <w:t xml:space="preserve"> </w:t>
-      </w:r>
-      <w:r>
-        <w:t xml:space="preserve">33, e13807</w:t>
+        <w:t xml:space="preserve"> </w:t>
+      </w:r>
+      <w:r>
+        <w:rPr>
+          <w:iCs/>
+          <w:i/>
+        </w:rPr>
+        <w:t xml:space="preserve">Proceedings. Biological Sciences</w:t>
+      </w:r>
+      <w:r>
+        <w:t xml:space="preserve"> </w:t>
+      </w:r>
+      <w:r>
+        <w:t xml:space="preserve">276, 3037–3045</w:t>
       </w:r>
     </w:p>
     <w:bookmarkEnd w:id="107"/>
-    <w:bookmarkStart w:id="109" w:name="ref-williamsSimpleRulesYield2000"/>
+    <w:bookmarkStart w:id="109" w:name="ref-caronTraitmatchingModelsPredict2024"/>
     <w:p>
       <w:pPr>
         <w:pStyle w:val="Bibliography"/>
@@ -8823,7 +8801,23 @@
         <w:t xml:space="preserve">	</w:t>
       </w:r>
       <w:r>
-        <w:t xml:space="preserve">Williams, R.J. and Martinez, N.D. (2000)</w:t>
+        <w:t xml:space="preserve">Caron, D.</w:t>
+      </w:r>
+      <w:r>
+        <w:t xml:space="preserve"> </w:t>
+      </w:r>
+      <w:r>
+        <w:rPr>
+          <w:iCs/>
+          <w:i/>
+        </w:rPr>
+        <w:t xml:space="preserve">et al.</w:t>
+      </w:r>
+      <w:r>
+        <w:t xml:space="preserve"> </w:t>
+      </w:r>
+      <w:r>
+        <w:t xml:space="preserve">(2024)</w:t>
       </w:r>
       <w:r>
         <w:t xml:space="preserve"> </w:t>
@@ -8833,7 +8827,7 @@
           <w:rPr>
             <w:rStyle w:val="Hyperlink"/>
           </w:rPr>
-          <w:t xml:space="preserve">Simple rules yield complex food webs</w:t>
+          <w:t xml:space="preserve">Trait-matching models predict pairwise interactions across regions, not food web properties</w:t>
         </w:r>
       </w:hyperlink>
       <w:r>
@@ -8847,17 +8841,17 @@
           <w:iCs/>
           <w:i/>
         </w:rPr>
-        <w:t xml:space="preserve">Nature</w:t>
-      </w:r>
-      <w:r>
-        <w:t xml:space="preserve"> </w:t>
-      </w:r>
-      <w:r>
-        <w:t xml:space="preserve">404, 180–183</w:t>
+        <w:t xml:space="preserve">Global Ecology and Biogeography</w:t>
+      </w:r>
+      <w:r>
+        <w:t xml:space="preserve"> </w:t>
+      </w:r>
+      <w:r>
+        <w:t xml:space="preserve">33, e13807</w:t>
       </w:r>
     </w:p>
     <w:bookmarkEnd w:id="109"/>
-    <w:bookmarkStart w:id="110" w:name="ref-cohenCommunityFoodWebs1990"/>
+    <w:bookmarkStart w:id="111" w:name="ref-williamsSimpleRulesYield2000"/>
     <w:p>
       <w:pPr>
         <w:pStyle w:val="Bibliography"/>
@@ -8872,6 +8866,55 @@
         <w:t xml:space="preserve">	</w:t>
       </w:r>
       <w:r>
+        <w:t xml:space="preserve">Williams, R.J. and Martinez, N.D. (2000)</w:t>
+      </w:r>
+      <w:r>
+        <w:t xml:space="preserve"> </w:t>
+      </w:r>
+      <w:hyperlink r:id="rId110">
+        <w:r>
+          <w:rPr>
+            <w:rStyle w:val="Hyperlink"/>
+          </w:rPr>
+          <w:t xml:space="preserve">Simple rules yield complex food webs</w:t>
+        </w:r>
+      </w:hyperlink>
+      <w:r>
+        <w:t xml:space="preserve">.</w:t>
+      </w:r>
+      <w:r>
+        <w:t xml:space="preserve"> </w:t>
+      </w:r>
+      <w:r>
+        <w:rPr>
+          <w:iCs/>
+          <w:i/>
+        </w:rPr>
+        <w:t xml:space="preserve">Nature</w:t>
+      </w:r>
+      <w:r>
+        <w:t xml:space="preserve"> </w:t>
+      </w:r>
+      <w:r>
+        <w:t xml:space="preserve">404, 180–183</w:t>
+      </w:r>
+    </w:p>
+    <w:bookmarkEnd w:id="111"/>
+    <w:bookmarkStart w:id="112" w:name="ref-cohenCommunityFoodWebs1990"/>
+    <w:p>
+      <w:pPr>
+        <w:pStyle w:val="Bibliography"/>
+      </w:pPr>
+      <w:r>
+        <w:t xml:space="preserve">32.</w:t>
+      </w:r>
+      <w:r>
+        <w:t xml:space="preserve"> </w:t>
+      </w:r>
+      <w:r>
+        <w:t xml:space="preserve">	</w:t>
+      </w:r>
+      <w:r>
         <w:t xml:space="preserve">Cohen, J.E.</w:t>
       </w:r>
       <w:r>
@@ -8965,75 +9008,10 @@
       </w:r>
       <w:r>
         <w:t xml:space="preserve">, Springer-Verlag</w:t>
-      </w:r>
-    </w:p>
-    <w:bookmarkEnd w:id="110"/>
-    <w:bookmarkStart w:id="112" w:name="Xb1d8b6b275822be1886d160023287af73cce966"/>
-    <w:p>
-      <w:pPr>
-        <w:pStyle w:val="Bibliography"/>
-      </w:pPr>
-      <w:r>
-        <w:t xml:space="preserve">32.</w:t>
-      </w:r>
-      <w:r>
-        <w:t xml:space="preserve"> </w:t>
-      </w:r>
-      <w:r>
-        <w:t xml:space="preserve">	</w:t>
-      </w:r>
-      <w:r>
-        <w:t xml:space="preserve">Cirtwill, A.R.</w:t>
-      </w:r>
-      <w:r>
-        <w:t xml:space="preserve"> </w:t>
-      </w:r>
-      <w:r>
-        <w:rPr>
-          <w:iCs/>
-          <w:i/>
-        </w:rPr>
-        <w:t xml:space="preserve">et al.</w:t>
-      </w:r>
-      <w:r>
-        <w:t xml:space="preserve"> </w:t>
-      </w:r>
-      <w:r>
-        <w:t xml:space="preserve">(2019)</w:t>
-      </w:r>
-      <w:r>
-        <w:t xml:space="preserve"> </w:t>
-      </w:r>
-      <w:hyperlink r:id="rId111">
-        <w:r>
-          <w:rPr>
-            <w:rStyle w:val="Hyperlink"/>
-          </w:rPr>
-          <w:t xml:space="preserve">A quantitative framework for investigating the reliability of empirical network construction</w:t>
-        </w:r>
-      </w:hyperlink>
-      <w:r>
-        <w:t xml:space="preserve">.</w:t>
-      </w:r>
-      <w:r>
-        <w:t xml:space="preserve"> </w:t>
-      </w:r>
-      <w:r>
-        <w:rPr>
-          <w:iCs/>
-          <w:i/>
-        </w:rPr>
-        <w:t xml:space="preserve">Methods in Ecology and Evolution</w:t>
-      </w:r>
-      <w:r>
-        <w:t xml:space="preserve"> </w:t>
-      </w:r>
-      <w:r>
-        <w:t xml:space="preserve">10, 902–911</w:t>
       </w:r>
     </w:p>
     <w:bookmarkEnd w:id="112"/>
-    <w:bookmarkStart w:id="114" w:name="X0fb50f1746fa9d2b24f89ed5bfe6ae1a2f58cc2"/>
+    <w:bookmarkStart w:id="114" w:name="Xb1d8b6b275822be1886d160023287af73cce966"/>
     <w:p>
       <w:pPr>
         <w:pStyle w:val="Bibliography"/>
@@ -9048,7 +9026,7 @@
         <w:t xml:space="preserve">	</w:t>
       </w:r>
       <w:r>
-        <w:t xml:space="preserve">Shaw, J.O.</w:t>
+        <w:t xml:space="preserve">Cirtwill, A.R.</w:t>
       </w:r>
       <w:r>
         <w:t xml:space="preserve"> </w:t>
@@ -9064,7 +9042,7 @@
         <w:t xml:space="preserve"> </w:t>
       </w:r>
       <w:r>
-        <w:t xml:space="preserve">(2024)</w:t>
+        <w:t xml:space="preserve">(2019)</w:t>
       </w:r>
       <w:r>
         <w:t xml:space="preserve"> </w:t>
@@ -9074,15 +9052,31 @@
           <w:rPr>
             <w:rStyle w:val="Hyperlink"/>
           </w:rPr>
-          <w:t xml:space="preserve">A framework for reconstructing ancient food webs using functional trait data</w:t>
+          <w:t xml:space="preserve">A quantitative framework for investigating the reliability of empirical network construction</w:t>
         </w:r>
       </w:hyperlink>
       <w:r>
-        <w:t xml:space="preserve">bioRxiv, 2024.01.30.578036</w:t>
+        <w:t xml:space="preserve">.</w:t>
+      </w:r>
+      <w:r>
+        <w:t xml:space="preserve"> </w:t>
+      </w:r>
+      <w:r>
+        <w:rPr>
+          <w:iCs/>
+          <w:i/>
+        </w:rPr>
+        <w:t xml:space="preserve">Methods in Ecology and Evolution</w:t>
+      </w:r>
+      <w:r>
+        <w:t xml:space="preserve"> </w:t>
+      </w:r>
+      <w:r>
+        <w:t xml:space="preserve">10, 902–911</w:t>
       </w:r>
     </w:p>
     <w:bookmarkEnd w:id="114"/>
-    <w:bookmarkStart w:id="116" w:name="ref-poisotSpeciesWhyEcological2015"/>
+    <w:bookmarkStart w:id="116" w:name="X0fb50f1746fa9d2b24f89ed5bfe6ae1a2f58cc2"/>
     <w:p>
       <w:pPr>
         <w:pStyle w:val="Bibliography"/>
@@ -9097,7 +9091,7 @@
         <w:t xml:space="preserve">	</w:t>
       </w:r>
       <w:r>
-        <w:t xml:space="preserve">Poisot, T.</w:t>
+        <w:t xml:space="preserve">Shaw, J.O.</w:t>
       </w:r>
       <w:r>
         <w:t xml:space="preserve"> </w:t>
@@ -9113,7 +9107,7 @@
         <w:t xml:space="preserve"> </w:t>
       </w:r>
       <w:r>
-        <w:t xml:space="preserve">(2015)</w:t>
+        <w:t xml:space="preserve">(2024)</w:t>
       </w:r>
       <w:r>
         <w:t xml:space="preserve"> </w:t>
@@ -9123,31 +9117,15 @@
           <w:rPr>
             <w:rStyle w:val="Hyperlink"/>
           </w:rPr>
-          <w:t xml:space="preserve">Beyond species: Why ecological interaction networks vary through space and time</w:t>
+          <w:t xml:space="preserve">A framework for reconstructing ancient food webs using functional trait data</w:t>
         </w:r>
       </w:hyperlink>
       <w:r>
-        <w:t xml:space="preserve">.</w:t>
-      </w:r>
-      <w:r>
-        <w:t xml:space="preserve"> </w:t>
-      </w:r>
-      <w:r>
-        <w:rPr>
-          <w:iCs/>
-          <w:i/>
-        </w:rPr>
-        <w:t xml:space="preserve">Oikos</w:t>
-      </w:r>
-      <w:r>
-        <w:t xml:space="preserve"> </w:t>
-      </w:r>
-      <w:r>
-        <w:t xml:space="preserve">124, 243–251</w:t>
+        <w:t xml:space="preserve">bioRxiv, 2024.01.30.578036</w:t>
       </w:r>
     </w:p>
     <w:bookmarkEnd w:id="116"/>
-    <w:bookmarkStart w:id="118" w:name="ref-strydomGraphEmbeddingTransfer2023"/>
+    <w:bookmarkStart w:id="118" w:name="ref-poisotSpeciesWhyEcological2015"/>
     <w:p>
       <w:pPr>
         <w:pStyle w:val="Bibliography"/>
@@ -9162,7 +9140,7 @@
         <w:t xml:space="preserve">	</w:t>
       </w:r>
       <w:r>
-        <w:t xml:space="preserve">Strydom, T.</w:t>
+        <w:t xml:space="preserve">Poisot, T.</w:t>
       </w:r>
       <w:r>
         <w:t xml:space="preserve"> </w:t>
@@ -9178,7 +9156,7 @@
         <w:t xml:space="preserve"> </w:t>
       </w:r>
       <w:r>
-        <w:t xml:space="preserve">(2023)</w:t>
+        <w:t xml:space="preserve">(2015)</w:t>
       </w:r>
       <w:r>
         <w:t xml:space="preserve"> </w:t>
@@ -9188,7 +9166,7 @@
           <w:rPr>
             <w:rStyle w:val="Hyperlink"/>
           </w:rPr>
-          <w:t xml:space="preserve">Graph embedding and transfer learning can help predict potential species interaction networks despite data limitations</w:t>
+          <w:t xml:space="preserve">Beyond species: Why ecological interaction networks vary through space and time</w:t>
         </w:r>
       </w:hyperlink>
       <w:r>
@@ -9202,17 +9180,17 @@
           <w:iCs/>
           <w:i/>
         </w:rPr>
-        <w:t xml:space="preserve">Methods in Ecology and Evolution</w:t>
-      </w:r>
-      <w:r>
-        <w:t xml:space="preserve"> </w:t>
-      </w:r>
-      <w:r>
-        <w:t xml:space="preserve">14, 2917–2930</w:t>
+        <w:t xml:space="preserve">Oikos</w:t>
+      </w:r>
+      <w:r>
+        <w:t xml:space="preserve"> </w:t>
+      </w:r>
+      <w:r>
+        <w:t xml:space="preserve">124, 243–251</w:t>
       </w:r>
     </w:p>
     <w:bookmarkEnd w:id="118"/>
-    <w:bookmarkStart w:id="120" w:name="ref-allesinaGeneralModelFood2008"/>
+    <w:bookmarkStart w:id="120" w:name="ref-strydomGraphEmbeddingTransfer2023"/>
     <w:p>
       <w:pPr>
         <w:pStyle w:val="Bibliography"/>
@@ -9227,7 +9205,7 @@
         <w:t xml:space="preserve">	</w:t>
       </w:r>
       <w:r>
-        <w:t xml:space="preserve">Allesina, S.</w:t>
+        <w:t xml:space="preserve">Strydom, T.</w:t>
       </w:r>
       <w:r>
         <w:t xml:space="preserve"> </w:t>
@@ -9243,7 +9221,7 @@
         <w:t xml:space="preserve"> </w:t>
       </w:r>
       <w:r>
-        <w:t xml:space="preserve">(2008)</w:t>
+        <w:t xml:space="preserve">(2023)</w:t>
       </w:r>
       <w:r>
         <w:t xml:space="preserve"> </w:t>
@@ -9253,43 +9231,7 @@
           <w:rPr>
             <w:rStyle w:val="Hyperlink"/>
           </w:rPr>
-          <w:t xml:space="preserve">A</w:t>
-        </w:r>
-        <w:r>
-          <w:rPr>
-            <w:rStyle w:val="Hyperlink"/>
-          </w:rPr>
-          <w:t xml:space="preserve"> </w:t>
-        </w:r>
-        <w:r>
-          <w:rPr>
-            <w:rStyle w:val="Hyperlink"/>
-          </w:rPr>
-          <w:t xml:space="preserve">General Model</w:t>
-        </w:r>
-        <w:r>
-          <w:rPr>
-            <w:rStyle w:val="Hyperlink"/>
-          </w:rPr>
-          <w:t xml:space="preserve"> </w:t>
-        </w:r>
-        <w:r>
-          <w:rPr>
-            <w:rStyle w:val="Hyperlink"/>
-          </w:rPr>
-          <w:t xml:space="preserve">for</w:t>
-        </w:r>
-        <w:r>
-          <w:rPr>
-            <w:rStyle w:val="Hyperlink"/>
-          </w:rPr>
-          <w:t xml:space="preserve"> </w:t>
-        </w:r>
-        <w:r>
-          <w:rPr>
-            <w:rStyle w:val="Hyperlink"/>
-          </w:rPr>
-          <w:t xml:space="preserve">Food Web Structure</w:t>
+          <w:t xml:space="preserve">Graph embedding and transfer learning can help predict potential species interaction networks despite data limitations</w:t>
         </w:r>
       </w:hyperlink>
       <w:r>
@@ -9303,17 +9245,17 @@
           <w:iCs/>
           <w:i/>
         </w:rPr>
-        <w:t xml:space="preserve">Science</w:t>
-      </w:r>
-      <w:r>
-        <w:t xml:space="preserve"> </w:t>
-      </w:r>
-      <w:r>
-        <w:t xml:space="preserve">320, 658–661</w:t>
+        <w:t xml:space="preserve">Methods in Ecology and Evolution</w:t>
+      </w:r>
+      <w:r>
+        <w:t xml:space="preserve"> </w:t>
+      </w:r>
+      <w:r>
+        <w:t xml:space="preserve">14, 2917–2930</w:t>
       </w:r>
     </w:p>
     <w:bookmarkEnd w:id="120"/>
-    <w:bookmarkStart w:id="122" w:name="X023758d2a089016cd8f0c9d2421079cf7d062ff"/>
+    <w:bookmarkStart w:id="122" w:name="ref-allesinaGeneralModelFood2008"/>
     <w:p>
       <w:pPr>
         <w:pStyle w:val="Bibliography"/>
@@ -9328,7 +9270,23 @@
         <w:t xml:space="preserve">	</w:t>
       </w:r>
       <w:r>
-        <w:t xml:space="preserve">Poisot, T. (2023)</w:t>
+        <w:t xml:space="preserve">Allesina, S.</w:t>
+      </w:r>
+      <w:r>
+        <w:t xml:space="preserve"> </w:t>
+      </w:r>
+      <w:r>
+        <w:rPr>
+          <w:iCs/>
+          <w:i/>
+        </w:rPr>
+        <w:t xml:space="preserve">et al.</w:t>
+      </w:r>
+      <w:r>
+        <w:t xml:space="preserve"> </w:t>
+      </w:r>
+      <w:r>
+        <w:t xml:space="preserve">(2008)</w:t>
       </w:r>
       <w:r>
         <w:t xml:space="preserve"> </w:t>
@@ -9338,7 +9296,43 @@
           <w:rPr>
             <w:rStyle w:val="Hyperlink"/>
           </w:rPr>
-          <w:t xml:space="preserve">Guidelines for the prediction of species interactions through binary classification</w:t>
+          <w:t xml:space="preserve">A</w:t>
+        </w:r>
+        <w:r>
+          <w:rPr>
+            <w:rStyle w:val="Hyperlink"/>
+          </w:rPr>
+          <w:t xml:space="preserve"> </w:t>
+        </w:r>
+        <w:r>
+          <w:rPr>
+            <w:rStyle w:val="Hyperlink"/>
+          </w:rPr>
+          <w:t xml:space="preserve">General Model</w:t>
+        </w:r>
+        <w:r>
+          <w:rPr>
+            <w:rStyle w:val="Hyperlink"/>
+          </w:rPr>
+          <w:t xml:space="preserve"> </w:t>
+        </w:r>
+        <w:r>
+          <w:rPr>
+            <w:rStyle w:val="Hyperlink"/>
+          </w:rPr>
+          <w:t xml:space="preserve">for</w:t>
+        </w:r>
+        <w:r>
+          <w:rPr>
+            <w:rStyle w:val="Hyperlink"/>
+          </w:rPr>
+          <w:t xml:space="preserve"> </w:t>
+        </w:r>
+        <w:r>
+          <w:rPr>
+            <w:rStyle w:val="Hyperlink"/>
+          </w:rPr>
+          <w:t xml:space="preserve">Food Web Structure</w:t>
         </w:r>
       </w:hyperlink>
       <w:r>
@@ -9352,17 +9346,17 @@
           <w:iCs/>
           <w:i/>
         </w:rPr>
-        <w:t xml:space="preserve">Methods in Ecology and Evolution</w:t>
-      </w:r>
-      <w:r>
-        <w:t xml:space="preserve"> </w:t>
-      </w:r>
-      <w:r>
-        <w:t xml:space="preserve">14, 1333–1345</w:t>
+        <w:t xml:space="preserve">Science</w:t>
+      </w:r>
+      <w:r>
+        <w:t xml:space="preserve"> </w:t>
+      </w:r>
+      <w:r>
+        <w:t xml:space="preserve">320, 658–661</w:t>
       </w:r>
     </w:p>
     <w:bookmarkEnd w:id="122"/>
-    <w:bookmarkStart w:id="124" w:name="ref-stoufferEvidenceExistenceRobust2007"/>
+    <w:bookmarkStart w:id="124" w:name="X023758d2a089016cd8f0c9d2421079cf7d062ff"/>
     <w:p>
       <w:pPr>
         <w:pStyle w:val="Bibliography"/>
@@ -9377,23 +9371,7 @@
         <w:t xml:space="preserve">	</w:t>
       </w:r>
       <w:r>
-        <w:t xml:space="preserve">Stouffer, D.B.</w:t>
-      </w:r>
-      <w:r>
-        <w:t xml:space="preserve"> </w:t>
-      </w:r>
-      <w:r>
-        <w:rPr>
-          <w:iCs/>
-          <w:i/>
-        </w:rPr>
-        <w:t xml:space="preserve">et al.</w:t>
-      </w:r>
-      <w:r>
-        <w:t xml:space="preserve"> </w:t>
-      </w:r>
-      <w:r>
-        <w:t xml:space="preserve">(2007)</w:t>
+        <w:t xml:space="preserve">Poisot, T. (2023)</w:t>
       </w:r>
       <w:r>
         <w:t xml:space="preserve"> </w:t>
@@ -9403,7 +9381,7 @@
           <w:rPr>
             <w:rStyle w:val="Hyperlink"/>
           </w:rPr>
-          <w:t xml:space="preserve">Evidence for the existence of a robust pattern of prey selection in food webs</w:t>
+          <w:t xml:space="preserve">Guidelines for the prediction of species interactions through binary classification</w:t>
         </w:r>
       </w:hyperlink>
       <w:r>
@@ -9417,17 +9395,17 @@
           <w:iCs/>
           <w:i/>
         </w:rPr>
-        <w:t xml:space="preserve">Proceedings of the Royal Society B: Biological Sciences</w:t>
-      </w:r>
-      <w:r>
-        <w:t xml:space="preserve"> </w:t>
-      </w:r>
-      <w:r>
-        <w:t xml:space="preserve">274, 1931–1940</w:t>
+        <w:t xml:space="preserve">Methods in Ecology and Evolution</w:t>
+      </w:r>
+      <w:r>
+        <w:t xml:space="preserve"> </w:t>
+      </w:r>
+      <w:r>
+        <w:t xml:space="preserve">14, 1333–1345</w:t>
       </w:r>
     </w:p>
     <w:bookmarkEnd w:id="124"/>
-    <w:bookmarkStart w:id="126" w:name="ref-pringleResolvingFoodWebStructure2020"/>
+    <w:bookmarkStart w:id="126" w:name="ref-stoufferEvidenceExistenceRobust2007"/>
     <w:p>
       <w:pPr>
         <w:pStyle w:val="Bibliography"/>
@@ -9442,7 +9420,23 @@
         <w:t xml:space="preserve">	</w:t>
       </w:r>
       <w:r>
-        <w:t xml:space="preserve">Pringle, R.M. and Hutchinson, M.C. (2020)</w:t>
+        <w:t xml:space="preserve">Stouffer, D.B.</w:t>
+      </w:r>
+      <w:r>
+        <w:t xml:space="preserve"> </w:t>
+      </w:r>
+      <w:r>
+        <w:rPr>
+          <w:iCs/>
+          <w:i/>
+        </w:rPr>
+        <w:t xml:space="preserve">et al.</w:t>
+      </w:r>
+      <w:r>
+        <w:t xml:space="preserve"> </w:t>
+      </w:r>
+      <w:r>
+        <w:t xml:space="preserve">(2007)</w:t>
       </w:r>
       <w:r>
         <w:t xml:space="preserve"> </w:t>
@@ -9452,19 +9446,7 @@
           <w:rPr>
             <w:rStyle w:val="Hyperlink"/>
           </w:rPr>
-          <w:t xml:space="preserve">Resolving</w:t>
-        </w:r>
-        <w:r>
-          <w:rPr>
-            <w:rStyle w:val="Hyperlink"/>
-          </w:rPr>
-          <w:t xml:space="preserve"> </w:t>
-        </w:r>
-        <w:r>
-          <w:rPr>
-            <w:rStyle w:val="Hyperlink"/>
-          </w:rPr>
-          <w:t xml:space="preserve">Food-Web Structure</w:t>
+          <w:t xml:space="preserve">Evidence for the existence of a robust pattern of prey selection in food webs</w:t>
         </w:r>
       </w:hyperlink>
       <w:r>
@@ -9478,17 +9460,17 @@
           <w:iCs/>
           <w:i/>
         </w:rPr>
-        <w:t xml:space="preserve">Annual Review of Ecology, Evolution and Systematics</w:t>
-      </w:r>
-      <w:r>
-        <w:t xml:space="preserve"> </w:t>
-      </w:r>
-      <w:r>
-        <w:t xml:space="preserve">51, 55–80</w:t>
+        <w:t xml:space="preserve">Proceedings of the Royal Society B: Biological Sciences</w:t>
+      </w:r>
+      <w:r>
+        <w:t xml:space="preserve"> </w:t>
+      </w:r>
+      <w:r>
+        <w:t xml:space="preserve">274, 1931–1940</w:t>
       </w:r>
     </w:p>
     <w:bookmarkEnd w:id="126"/>
-    <w:bookmarkStart w:id="128" w:name="ref-berlowGoldilocksFactorFood2008"/>
+    <w:bookmarkStart w:id="128" w:name="ref-pringleResolvingFoodWebStructure2020"/>
     <w:p>
       <w:pPr>
         <w:pStyle w:val="Bibliography"/>
@@ -9503,23 +9485,7 @@
         <w:t xml:space="preserve">	</w:t>
       </w:r>
       <w:r>
-        <w:t xml:space="preserve">Berlow, E.L.</w:t>
-      </w:r>
-      <w:r>
-        <w:t xml:space="preserve"> </w:t>
-      </w:r>
-      <w:r>
-        <w:rPr>
-          <w:iCs/>
-          <w:i/>
-        </w:rPr>
-        <w:t xml:space="preserve">et al.</w:t>
-      </w:r>
-      <w:r>
-        <w:t xml:space="preserve"> </w:t>
-      </w:r>
-      <w:r>
-        <w:t xml:space="preserve">(2008)</w:t>
+        <w:t xml:space="preserve">Pringle, R.M. and Hutchinson, M.C. (2020)</w:t>
       </w:r>
       <w:r>
         <w:t xml:space="preserve"> </w:t>
@@ -9529,7 +9495,7 @@
           <w:rPr>
             <w:rStyle w:val="Hyperlink"/>
           </w:rPr>
-          <w:t xml:space="preserve">The</w:t>
+          <w:t xml:space="preserve">Resolving</w:t>
         </w:r>
         <w:r>
           <w:rPr>
@@ -9541,37 +9507,7 @@
           <w:rPr>
             <w:rStyle w:val="Hyperlink"/>
           </w:rPr>
-          <w:t xml:space="preserve">“</w:t>
-        </w:r>
-        <w:r>
-          <w:rPr>
-            <w:rStyle w:val="Hyperlink"/>
-          </w:rPr>
-          <w:t xml:space="preserve">Goldilocks</w:t>
-        </w:r>
-        <w:r>
-          <w:rPr>
-            <w:rStyle w:val="Hyperlink"/>
-          </w:rPr>
-          <w:t xml:space="preserve"> </w:t>
-        </w:r>
-        <w:r>
-          <w:rPr>
-            <w:rStyle w:val="Hyperlink"/>
-          </w:rPr>
-          <w:t xml:space="preserve">factor”</w:t>
-        </w:r>
-        <w:r>
-          <w:rPr>
-            <w:rStyle w:val="Hyperlink"/>
-          </w:rPr>
-          <w:t xml:space="preserve"> </w:t>
-        </w:r>
-        <w:r>
-          <w:rPr>
-            <w:rStyle w:val="Hyperlink"/>
-          </w:rPr>
-          <w:t xml:space="preserve">in food webs</w:t>
+          <w:t xml:space="preserve">Food-Web Structure</w:t>
         </w:r>
       </w:hyperlink>
       <w:r>
@@ -9585,17 +9521,17 @@
           <w:iCs/>
           <w:i/>
         </w:rPr>
-        <w:t xml:space="preserve">Proceedings of the National Academy of Sciences</w:t>
-      </w:r>
-      <w:r>
-        <w:t xml:space="preserve"> </w:t>
-      </w:r>
-      <w:r>
-        <w:t xml:space="preserve">105, 4079–4080</w:t>
+        <w:t xml:space="preserve">Annual Review of Ecology, Evolution and Systematics</w:t>
+      </w:r>
+      <w:r>
+        <w:t xml:space="preserve"> </w:t>
+      </w:r>
+      <w:r>
+        <w:t xml:space="preserve">51, 55–80</w:t>
       </w:r>
     </w:p>
     <w:bookmarkEnd w:id="128"/>
-    <w:bookmarkStart w:id="130" w:name="ref-brimacombeApplyingMethodIts2024"/>
+    <w:bookmarkStart w:id="130" w:name="ref-berlowGoldilocksFactorFood2008"/>
     <w:p>
       <w:pPr>
         <w:pStyle w:val="Bibliography"/>
@@ -9610,6 +9546,113 @@
         <w:t xml:space="preserve">	</w:t>
       </w:r>
       <w:r>
+        <w:t xml:space="preserve">Berlow, E.L.</w:t>
+      </w:r>
+      <w:r>
+        <w:t xml:space="preserve"> </w:t>
+      </w:r>
+      <w:r>
+        <w:rPr>
+          <w:iCs/>
+          <w:i/>
+        </w:rPr>
+        <w:t xml:space="preserve">et al.</w:t>
+      </w:r>
+      <w:r>
+        <w:t xml:space="preserve"> </w:t>
+      </w:r>
+      <w:r>
+        <w:t xml:space="preserve">(2008)</w:t>
+      </w:r>
+      <w:r>
+        <w:t xml:space="preserve"> </w:t>
+      </w:r>
+      <w:hyperlink r:id="rId129">
+        <w:r>
+          <w:rPr>
+            <w:rStyle w:val="Hyperlink"/>
+          </w:rPr>
+          <w:t xml:space="preserve">The</w:t>
+        </w:r>
+        <w:r>
+          <w:rPr>
+            <w:rStyle w:val="Hyperlink"/>
+          </w:rPr>
+          <w:t xml:space="preserve"> </w:t>
+        </w:r>
+        <w:r>
+          <w:rPr>
+            <w:rStyle w:val="Hyperlink"/>
+          </w:rPr>
+          <w:t xml:space="preserve">“</w:t>
+        </w:r>
+        <w:r>
+          <w:rPr>
+            <w:rStyle w:val="Hyperlink"/>
+          </w:rPr>
+          <w:t xml:space="preserve">Goldilocks</w:t>
+        </w:r>
+        <w:r>
+          <w:rPr>
+            <w:rStyle w:val="Hyperlink"/>
+          </w:rPr>
+          <w:t xml:space="preserve"> </w:t>
+        </w:r>
+        <w:r>
+          <w:rPr>
+            <w:rStyle w:val="Hyperlink"/>
+          </w:rPr>
+          <w:t xml:space="preserve">factor”</w:t>
+        </w:r>
+        <w:r>
+          <w:rPr>
+            <w:rStyle w:val="Hyperlink"/>
+          </w:rPr>
+          <w:t xml:space="preserve"> </w:t>
+        </w:r>
+        <w:r>
+          <w:rPr>
+            <w:rStyle w:val="Hyperlink"/>
+          </w:rPr>
+          <w:t xml:space="preserve">in food webs</w:t>
+        </w:r>
+      </w:hyperlink>
+      <w:r>
+        <w:t xml:space="preserve">.</w:t>
+      </w:r>
+      <w:r>
+        <w:t xml:space="preserve"> </w:t>
+      </w:r>
+      <w:r>
+        <w:rPr>
+          <w:iCs/>
+          <w:i/>
+        </w:rPr>
+        <w:t xml:space="preserve">Proceedings of the National Academy of Sciences</w:t>
+      </w:r>
+      <w:r>
+        <w:t xml:space="preserve"> </w:t>
+      </w:r>
+      <w:r>
+        <w:t xml:space="preserve">105, 4079–4080</w:t>
+      </w:r>
+    </w:p>
+    <w:bookmarkEnd w:id="130"/>
+    <w:bookmarkStart w:id="132" w:name="ref-brimacombeApplyingMethodIts2024"/>
+    <w:p>
+      <w:pPr>
+        <w:pStyle w:val="Bibliography"/>
+      </w:pPr>
+      <w:r>
+        <w:t xml:space="preserve">42.</w:t>
+      </w:r>
+      <w:r>
+        <w:t xml:space="preserve"> </w:t>
+      </w:r>
+      <w:r>
+        <w:t xml:space="preserve">	</w:t>
+      </w:r>
+      <w:r>
         <w:t xml:space="preserve">Brimacombe, C.</w:t>
       </w:r>
       <w:r>
@@ -9631,7 +9674,7 @@
       <w:r>
         <w:t xml:space="preserve"> </w:t>
       </w:r>
-      <w:hyperlink r:id="rId129">
+      <w:hyperlink r:id="rId131">
         <w:r>
           <w:rPr>
             <w:rStyle w:val="Hyperlink"/>
@@ -9664,14 +9707,14 @@
         </w:r>
       </w:hyperlink>
     </w:p>
-    <w:bookmarkEnd w:id="130"/>
-    <w:bookmarkStart w:id="132" w:name="ref-beckerOptimisingPredictiveModels2022"/>
+    <w:bookmarkEnd w:id="132"/>
+    <w:bookmarkStart w:id="134" w:name="ref-beckerOptimisingPredictiveModels2022"/>
     <w:p>
       <w:pPr>
         <w:pStyle w:val="Bibliography"/>
       </w:pPr>
       <w:r>
-        <w:t xml:space="preserve">42.</w:t>
+        <w:t xml:space="preserve">43.</w:t>
       </w:r>
       <w:r>
         <w:t xml:space="preserve"> </w:t>
@@ -9701,7 +9744,7 @@
       <w:r>
         <w:t xml:space="preserve"> </w:t>
       </w:r>
-      <w:hyperlink r:id="rId131">
+      <w:hyperlink r:id="rId133">
         <w:r>
           <w:rPr>
             <w:rStyle w:val="Hyperlink"/>
@@ -9729,14 +9772,14 @@
         <w:t xml:space="preserve">3, e625–e637</w:t>
       </w:r>
     </w:p>
-    <w:bookmarkEnd w:id="132"/>
-    <w:bookmarkStart w:id="133" w:name="X1edd2253d2e7e8e6db9e7574240f432ddda2ce1"/>
+    <w:bookmarkEnd w:id="134"/>
+    <w:bookmarkStart w:id="135" w:name="X1edd2253d2e7e8e6db9e7574240f432ddda2ce1"/>
     <w:p>
       <w:pPr>
         <w:pStyle w:val="Bibliography"/>
       </w:pPr>
       <w:r>
-        <w:t xml:space="preserve">43.</w:t>
+        <w:t xml:space="preserve">44.</w:t>
       </w:r>
       <w:r>
         <w:t xml:space="preserve"> </w:t>
@@ -9762,75 +9805,10 @@
       </w:r>
       <w:r>
         <w:t xml:space="preserve">(2023) Spatially explicit predictions of food web structure from regional level data</w:t>
-      </w:r>
-    </w:p>
-    <w:bookmarkEnd w:id="133"/>
-    <w:bookmarkStart w:id="135" w:name="ref-fortinNetworkEcologyDynamic2021"/>
-    <w:p>
-      <w:pPr>
-        <w:pStyle w:val="Bibliography"/>
-      </w:pPr>
-      <w:r>
-        <w:t xml:space="preserve">44.</w:t>
-      </w:r>
-      <w:r>
-        <w:t xml:space="preserve"> </w:t>
-      </w:r>
-      <w:r>
-        <w:t xml:space="preserve">	</w:t>
-      </w:r>
-      <w:r>
-        <w:t xml:space="preserve">Fortin, M.-J.</w:t>
-      </w:r>
-      <w:r>
-        <w:t xml:space="preserve"> </w:t>
-      </w:r>
-      <w:r>
-        <w:rPr>
-          <w:iCs/>
-          <w:i/>
-        </w:rPr>
-        <w:t xml:space="preserve">et al.</w:t>
-      </w:r>
-      <w:r>
-        <w:t xml:space="preserve"> </w:t>
-      </w:r>
-      <w:r>
-        <w:t xml:space="preserve">(2021)</w:t>
-      </w:r>
-      <w:r>
-        <w:t xml:space="preserve"> </w:t>
-      </w:r>
-      <w:hyperlink r:id="rId134">
-        <w:r>
-          <w:rPr>
-            <w:rStyle w:val="Hyperlink"/>
-          </w:rPr>
-          <w:t xml:space="preserve">Network ecology in dynamic landscapes</w:t>
-        </w:r>
-      </w:hyperlink>
-      <w:r>
-        <w:t xml:space="preserve">.</w:t>
-      </w:r>
-      <w:r>
-        <w:t xml:space="preserve"> </w:t>
-      </w:r>
-      <w:r>
-        <w:rPr>
-          <w:iCs/>
-          <w:i/>
-        </w:rPr>
-        <w:t xml:space="preserve">Proceedings of the Royal Society B: Biological Sciences</w:t>
-      </w:r>
-      <w:r>
-        <w:t xml:space="preserve"> </w:t>
-      </w:r>
-      <w:r>
-        <w:t xml:space="preserve">288, rspb.2020.1889, 20201889</w:t>
       </w:r>
     </w:p>
     <w:bookmarkEnd w:id="135"/>
-    <w:bookmarkStart w:id="136" w:name="ref-estayEditorialPatternsProcesses2023"/>
+    <w:bookmarkStart w:id="137" w:name="ref-fortinNetworkEcologyDynamic2021"/>
     <w:p>
       <w:pPr>
         <w:pStyle w:val="Bibliography"/>
@@ -9845,6 +9823,71 @@
         <w:t xml:space="preserve">	</w:t>
       </w:r>
       <w:r>
+        <w:t xml:space="preserve">Fortin, M.-J.</w:t>
+      </w:r>
+      <w:r>
+        <w:t xml:space="preserve"> </w:t>
+      </w:r>
+      <w:r>
+        <w:rPr>
+          <w:iCs/>
+          <w:i/>
+        </w:rPr>
+        <w:t xml:space="preserve">et al.</w:t>
+      </w:r>
+      <w:r>
+        <w:t xml:space="preserve"> </w:t>
+      </w:r>
+      <w:r>
+        <w:t xml:space="preserve">(2021)</w:t>
+      </w:r>
+      <w:r>
+        <w:t xml:space="preserve"> </w:t>
+      </w:r>
+      <w:hyperlink r:id="rId136">
+        <w:r>
+          <w:rPr>
+            <w:rStyle w:val="Hyperlink"/>
+          </w:rPr>
+          <w:t xml:space="preserve">Network ecology in dynamic landscapes</w:t>
+        </w:r>
+      </w:hyperlink>
+      <w:r>
+        <w:t xml:space="preserve">.</w:t>
+      </w:r>
+      <w:r>
+        <w:t xml:space="preserve"> </w:t>
+      </w:r>
+      <w:r>
+        <w:rPr>
+          <w:iCs/>
+          <w:i/>
+        </w:rPr>
+        <w:t xml:space="preserve">Proceedings of the Royal Society B: Biological Sciences</w:t>
+      </w:r>
+      <w:r>
+        <w:t xml:space="preserve"> </w:t>
+      </w:r>
+      <w:r>
+        <w:t xml:space="preserve">288, rspb.2020.1889, 20201889</w:t>
+      </w:r>
+    </w:p>
+    <w:bookmarkEnd w:id="137"/>
+    <w:bookmarkStart w:id="138" w:name="ref-estayEditorialPatternsProcesses2023"/>
+    <w:p>
+      <w:pPr>
+        <w:pStyle w:val="Bibliography"/>
+      </w:pPr>
+      <w:r>
+        <w:t xml:space="preserve">46.</w:t>
+      </w:r>
+      <w:r>
+        <w:t xml:space="preserve"> </w:t>
+      </w:r>
+      <w:r>
+        <w:t xml:space="preserve">	</w:t>
+      </w:r>
+      <w:r>
         <w:t xml:space="preserve">Estay, S.A.</w:t>
       </w:r>
       <w:r>
@@ -9890,100 +9933,100 @@
       </w:r>
       <w:r>
         <w:t xml:space="preserve">11</w:t>
-      </w:r>
-    </w:p>
-    <w:bookmarkEnd w:id="136"/>
-    <w:bookmarkStart w:id="138" w:name="ref-saraviaEcologicalNetworkAssembly2022"/>
-    <w:p>
-      <w:pPr>
-        <w:pStyle w:val="Bibliography"/>
-      </w:pPr>
-      <w:r>
-        <w:t xml:space="preserve">46.</w:t>
-      </w:r>
-      <w:r>
-        <w:t xml:space="preserve"> </w:t>
-      </w:r>
-      <w:r>
-        <w:t xml:space="preserve">	</w:t>
-      </w:r>
-      <w:r>
-        <w:t xml:space="preserve">Saravia, L.A.</w:t>
-      </w:r>
-      <w:r>
-        <w:t xml:space="preserve"> </w:t>
-      </w:r>
-      <w:r>
-        <w:rPr>
-          <w:iCs/>
-          <w:i/>
-        </w:rPr>
-        <w:t xml:space="preserve">et al.</w:t>
-      </w:r>
-      <w:r>
-        <w:t xml:space="preserve"> </w:t>
-      </w:r>
-      <w:r>
-        <w:t xml:space="preserve">(2022)</w:t>
-      </w:r>
-      <w:r>
-        <w:t xml:space="preserve"> </w:t>
-      </w:r>
-      <w:hyperlink r:id="rId137">
-        <w:r>
-          <w:rPr>
-            <w:rStyle w:val="Hyperlink"/>
-          </w:rPr>
-          <w:t xml:space="preserve">Ecological network assembly:</w:t>
-        </w:r>
-        <w:r>
-          <w:rPr>
-            <w:rStyle w:val="Hyperlink"/>
-          </w:rPr>
-          <w:t xml:space="preserve"> </w:t>
-        </w:r>
-        <w:r>
-          <w:rPr>
-            <w:rStyle w:val="Hyperlink"/>
-          </w:rPr>
-          <w:t xml:space="preserve">How</w:t>
-        </w:r>
-        <w:r>
-          <w:rPr>
-            <w:rStyle w:val="Hyperlink"/>
-          </w:rPr>
-          <w:t xml:space="preserve"> </w:t>
-        </w:r>
-        <w:r>
-          <w:rPr>
-            <w:rStyle w:val="Hyperlink"/>
-          </w:rPr>
-          <w:t xml:space="preserve">the regional metaweb influences local food webs</w:t>
-        </w:r>
-      </w:hyperlink>
-      <w:r>
-        <w:t xml:space="preserve">.</w:t>
-      </w:r>
-      <w:r>
-        <w:t xml:space="preserve"> </w:t>
-      </w:r>
-      <w:r>
-        <w:rPr>
-          <w:iCs/>
-          <w:i/>
-        </w:rPr>
-        <w:t xml:space="preserve">Journal of Animal Ecology</w:t>
-      </w:r>
-      <w:r>
-        <w:t xml:space="preserve"> </w:t>
-      </w:r>
-      <w:r>
-        <w:t xml:space="preserve">91, 630–642</w:t>
       </w:r>
     </w:p>
     <w:bookmarkEnd w:id="138"/>
-    <w:bookmarkEnd w:id="139"/>
+    <w:bookmarkStart w:id="140" w:name="ref-saraviaEcologicalNetworkAssembly2022"/>
+    <w:p>
+      <w:pPr>
+        <w:pStyle w:val="Bibliography"/>
+      </w:pPr>
+      <w:r>
+        <w:t xml:space="preserve">47.</w:t>
+      </w:r>
+      <w:r>
+        <w:t xml:space="preserve"> </w:t>
+      </w:r>
+      <w:r>
+        <w:t xml:space="preserve">	</w:t>
+      </w:r>
+      <w:r>
+        <w:t xml:space="preserve">Saravia, L.A.</w:t>
+      </w:r>
+      <w:r>
+        <w:t xml:space="preserve"> </w:t>
+      </w:r>
+      <w:r>
+        <w:rPr>
+          <w:iCs/>
+          <w:i/>
+        </w:rPr>
+        <w:t xml:space="preserve">et al.</w:t>
+      </w:r>
+      <w:r>
+        <w:t xml:space="preserve"> </w:t>
+      </w:r>
+      <w:r>
+        <w:t xml:space="preserve">(2022)</w:t>
+      </w:r>
+      <w:r>
+        <w:t xml:space="preserve"> </w:t>
+      </w:r>
+      <w:hyperlink r:id="rId139">
+        <w:r>
+          <w:rPr>
+            <w:rStyle w:val="Hyperlink"/>
+          </w:rPr>
+          <w:t xml:space="preserve">Ecological network assembly:</w:t>
+        </w:r>
+        <w:r>
+          <w:rPr>
+            <w:rStyle w:val="Hyperlink"/>
+          </w:rPr>
+          <w:t xml:space="preserve"> </w:t>
+        </w:r>
+        <w:r>
+          <w:rPr>
+            <w:rStyle w:val="Hyperlink"/>
+          </w:rPr>
+          <w:t xml:space="preserve">How</w:t>
+        </w:r>
+        <w:r>
+          <w:rPr>
+            <w:rStyle w:val="Hyperlink"/>
+          </w:rPr>
+          <w:t xml:space="preserve"> </w:t>
+        </w:r>
+        <w:r>
+          <w:rPr>
+            <w:rStyle w:val="Hyperlink"/>
+          </w:rPr>
+          <w:t xml:space="preserve">the regional metaweb influences local food webs</w:t>
+        </w:r>
+      </w:hyperlink>
+      <w:r>
+        <w:t xml:space="preserve">.</w:t>
+      </w:r>
+      <w:r>
+        <w:t xml:space="preserve"> </w:t>
+      </w:r>
+      <w:r>
+        <w:rPr>
+          <w:iCs/>
+          <w:i/>
+        </w:rPr>
+        <w:t xml:space="preserve">Journal of Animal Ecology</w:t>
+      </w:r>
+      <w:r>
+        <w:t xml:space="preserve"> </w:t>
+      </w:r>
+      <w:r>
+        <w:t xml:space="preserve">91, 630–642</w:t>
+      </w:r>
+    </w:p>
     <w:bookmarkEnd w:id="140"/>
+    <w:bookmarkEnd w:id="141"/>
+    <w:bookmarkEnd w:id="142"/>
     <w:sectPr/>
   </w:body>
 </w:document>
@@ -10194,6 +10237,12 @@
     <w:abstractNumId w:val="991"/>
   </w:num>
   <w:num w:numId="1009">
+    <w:abstractNumId w:val="991"/>
+  </w:num>
+  <w:num w:numId="1010">
+    <w:abstractNumId w:val="991"/>
+  </w:num>
+  <w:num w:numId="1011">
     <w:abstractNumId w:val="991"/>
   </w:num>
 </w:numbering>

</xml_diff>

<commit_message>
🧠 Andrew had some comments
</commit_message>
<xml_diff>
--- a/docs/index.docx
+++ b/docs/index.docx
@@ -2160,7 +2160,7 @@
         <w:t xml:space="preserve"> </w:t>
       </w:r>
       <w:r>
-        <w:t xml:space="preserve">it is critical that we highlight and review these different model families as a whole (not only in isolation), and move away from simply benchmarking the performance of these different model families but also highlight the inherent constraints that these models impose upon themselves and how these will delimit and dictate the potential questions one will be able to ask</w:t>
+        <w:t xml:space="preserve">it is critical that we review these different model families as a whole (not only in isolation), and move away from simply benchmarking the performance of these different model families. This is important because different models impose different constraints upon themselves and will not only delimit and dictate the potential questions one will be able to ask</w:t>
       </w:r>
       <w:r>
         <w:t xml:space="preserve"> </w:t>
@@ -2169,7 +2169,56 @@
         <w:t xml:space="preserve">[15]</w:t>
       </w:r>
       <w:r>
-        <w:t xml:space="preserve">. This will allow us to ensure the right models are being used to answer the right questions, particularly within the context of trying to accelerate cross-cutting research in the face of global change.</w:t>
+        <w:t xml:space="preserve"> </w:t>
+      </w:r>
+      <w:r>
+        <w:t xml:space="preserve">but also determine the appropriate research setting for which the model (and resulting network) can be used. For example the use of</w:t>
+      </w:r>
+      <w:r>
+        <w:t xml:space="preserve"> </w:t>
+      </w:r>
+      <w:r>
+        <w:t xml:space="preserve">‘</w:t>
+      </w:r>
+      <w:r>
+        <w:t xml:space="preserve">structural food webs</w:t>
+      </w:r>
+      <w:r>
+        <w:t xml:space="preserve">’</w:t>
+      </w:r>
+      <w:r>
+        <w:t xml:space="preserve"> </w:t>
+      </w:r>
+      <w:r>
+        <w:t xml:space="preserve">are useful for developing additional theory such as re-wiring of networks</w:t>
+      </w:r>
+      <w:r>
+        <w:t xml:space="preserve"> </w:t>
+      </w:r>
+      <w:r>
+        <w:t xml:space="preserve">[16]</w:t>
+      </w:r>
+      <w:r>
+        <w:t xml:space="preserve"> </w:t>
+      </w:r>
+      <w:r>
+        <w:t xml:space="preserve">but would be meaningless if one’s intention is to produce a location-specific network [do we need an</w:t>
+      </w:r>
+      <w:r>
+        <w:t xml:space="preserve"> </w:t>
+      </w:r>
+      <w:r>
+        <w:rPr>
+          <w:iCs/>
+          <w:i/>
+        </w:rPr>
+        <w:t xml:space="preserve">e.g.,</w:t>
+      </w:r>
+      <w:r>
+        <w:t xml:space="preserve"> </w:t>
+      </w:r>
+      <w:r>
+        <w:t xml:space="preserve">ref??]. This will allow us to ensure the right models are being used to answer the right questions, particularly within the context of trying to accelerate cross-cutting research in the face of global change.</w:t>
       </w:r>
     </w:p>
     <w:p>
@@ -2464,7 +2513,7 @@
         <w:t xml:space="preserve"> </w:t>
       </w:r>
       <w:r>
-        <w:t xml:space="preserve">[16]</w:t>
+        <w:t xml:space="preserve">[17]</w:t>
       </w:r>
       <w:r>
         <w:t xml:space="preserve"> </w:t>
@@ -2630,7 +2679,7 @@
         <w:t xml:space="preserve"> </w:t>
       </w:r>
       <w:r>
-        <w:t xml:space="preserve">[17]</w:t>
+        <w:t xml:space="preserve">[18]</w:t>
       </w:r>
       <w:r>
         <w:t xml:space="preserve"> </w:t>
@@ -2642,7 +2691,7 @@
         <w:t xml:space="preserve"> </w:t>
       </w:r>
       <w:r>
-        <w:t xml:space="preserve">[18]</w:t>
+        <w:t xml:space="preserve">[19]</w:t>
       </w:r>
       <w:r>
         <w:t xml:space="preserve"> </w:t>
@@ -2654,7 +2703,7 @@
         <w:t xml:space="preserve"> </w:t>
       </w:r>
       <w:r>
-        <w:t xml:space="preserve">[19]</w:t>
+        <w:t xml:space="preserve">[20]</w:t>
       </w:r>
       <w:r>
         <w:t xml:space="preserve">. How we quantify links will influence the resulting structure of the network - and the inferences we will make thereof. For example taking a food web that consists of links representing</w:t>
@@ -2692,7 +2741,7 @@
         <w:t xml:space="preserve"> </w:t>
       </w:r>
       <w:r>
-        <w:t xml:space="preserve">[which quantifies how likely an interaction is to occur, 20]</w:t>
+        <w:t xml:space="preserve">[which quantifies how likely an interaction is to occur, 21]</w:t>
       </w:r>
       <w:r>
         <w:t xml:space="preserve"> </w:t>
@@ -2704,7 +2753,7 @@
         <w:t xml:space="preserve"> </w:t>
       </w:r>
       <w:r>
-        <w:t xml:space="preserve">[which quantifies the effect of one species on another, 21]</w:t>
+        <w:t xml:space="preserve">[which quantifies the effect of one species on another, 22]</w:t>
       </w:r>
       <w:r>
         <w:t xml:space="preserve">. Although there is a clear argument for moving away from a purely binary way of representing interactions (Banville, in prep) this of course also means that there is an additional layer to the interpretation these links.</w:t>
@@ -2749,7 +2798,7 @@
         <w:t xml:space="preserve"> </w:t>
       </w:r>
       <w:r>
-        <w:t xml:space="preserve">[22,23]</w:t>
+        <w:t xml:space="preserve">[23,24]</w:t>
       </w:r>
       <w:r>
         <w:t xml:space="preserve">. Here it may be meaningful to contextualise the different</w:t>
@@ -2891,7 +2940,7 @@
               <w:t xml:space="preserve"> </w:t>
             </w:r>
             <w:r>
-              <w:t xml:space="preserve">[24]</w:t>
+              <w:t xml:space="preserve">[25]</w:t>
             </w:r>
           </w:p>
           <w:p>
@@ -2927,7 +2976,7 @@
               <w:t xml:space="preserve"> </w:t>
             </w:r>
             <w:r>
-              <w:t xml:space="preserve">[25]</w:t>
+              <w:t xml:space="preserve">[26]</w:t>
             </w:r>
             <w:r>
               <w:t xml:space="preserve"> </w:t>
@@ -3371,7 +3420,7 @@
         <w:t xml:space="preserve"> </w:t>
       </w:r>
       <w:r>
-        <w:t xml:space="preserve">[26,27]</w:t>
+        <w:t xml:space="preserve">[27,28]</w:t>
       </w:r>
       <w:r>
         <w:t xml:space="preserve">, using pairwise interactions to understand species distributions</w:t>
@@ -3380,7 +3429,7 @@
         <w:t xml:space="preserve"> </w:t>
       </w:r>
       <w:r>
-        <w:t xml:space="preserve">[28]</w:t>
+        <w:t xml:space="preserve">[29]</w:t>
       </w:r>
       <w:r>
         <w:t xml:space="preserve"> </w:t>
@@ -3392,7 +3441,7 @@
         <w:t xml:space="preserve"> </w:t>
       </w:r>
       <w:r>
-        <w:t xml:space="preserve">[29]</w:t>
+        <w:t xml:space="preserve">[30]</w:t>
       </w:r>
       <w:r>
         <w:t xml:space="preserve">, a more structural approach to network construction affords one an opportunity to interrogate some of the more high-level mechanisms that are structuring networks (Box 1).</w:t>
@@ -3504,7 +3553,7 @@
         <w:t xml:space="preserve"> </w:t>
       </w:r>
       <w:r>
-        <w:t xml:space="preserve">[30]</w:t>
+        <w:t xml:space="preserve">[31]</w:t>
       </w:r>
       <w:r>
         <w:t xml:space="preserve">. These models themselves are a reflection of the different goals and intentions of the research program from which they are developed and are often</w:t>
@@ -3531,7 +3580,7 @@
         <w:t xml:space="preserve"> </w:t>
       </w:r>
       <w:r>
-        <w:t xml:space="preserve">[31]</w:t>
+        <w:t xml:space="preserve">[32]</w:t>
       </w:r>
       <w:r>
         <w:t xml:space="preserve"> </w:t>
@@ -3543,7 +3592,7 @@
         <w:t xml:space="preserve"> </w:t>
       </w:r>
       <w:r>
-        <w:t xml:space="preserve">[32]</w:t>
+        <w:t xml:space="preserve">[33]</w:t>
       </w:r>
       <w:r>
         <w:t xml:space="preserve"> </w:t>
@@ -3571,7 +3620,7 @@
         <w:t xml:space="preserve"> </w:t>
       </w:r>
       <w:r>
-        <w:t xml:space="preserve">[33]</w:t>
+        <w:t xml:space="preserve">[34]</w:t>
       </w:r>
       <w:r>
         <w:t xml:space="preserve"> </w:t>
@@ -3583,7 +3632,7 @@
         <w:t xml:space="preserve"> </w:t>
       </w:r>
       <w:r>
-        <w:t xml:space="preserve">[34]</w:t>
+        <w:t xml:space="preserve">[35]</w:t>
       </w:r>
       <w:r>
         <w:t xml:space="preserve"> </w:t>
@@ -3735,7 +3784,7 @@
         <w:t xml:space="preserve"> </w:t>
       </w:r>
       <w:r>
-        <w:t xml:space="preserve">[just because two species can interact it does not mean that they will, 35]</w:t>
+        <w:t xml:space="preserve">[just because two species can interact it does not mean that they will, 36]</w:t>
       </w:r>
       <w:r>
         <w:t xml:space="preserve">.</w:t>
@@ -4569,7 +4618,7 @@
                     <w:jc w:val="center"/>
                   </w:pPr>
                   <w:r>
-                    <w:t xml:space="preserve">[36]</w:t>
+                    <w:t xml:space="preserve">[37]</w:t>
                   </w:r>
                 </w:p>
               </w:tc>
@@ -5315,7 +5364,7 @@
               <w:t xml:space="preserve"> </w:t>
             </w:r>
             <w:r>
-              <w:t xml:space="preserve">[37]</w:t>
+              <w:t xml:space="preserve">[38]</w:t>
             </w:r>
             <w:r>
               <w:t xml:space="preserve">. One of the main challenges when assessing the ability to retrieve pairwise interactions is that food webs are sparse (that means that there are few links given the number of species) and it is important that we are able to discern between a model that is able to correctly predict interactions that do (true positives) and not (true negatives) occur and one that is simply predicting a lack of interactions</w:t>
@@ -5324,7 +5373,7 @@
               <w:t xml:space="preserve"> </w:t>
             </w:r>
             <w:r>
-              <w:t xml:space="preserve">[38]</w:t>
+              <w:t xml:space="preserve">[39]</w:t>
             </w:r>
             <w:r>
               <w:t xml:space="preserve">. For more detailed methods as to how benchmarking was done refer to</w:t>
@@ -5420,7 +5469,7 @@
                     <w:t xml:space="preserve"> </w:t>
                   </w:r>
                   <w:r>
-                    <w:t xml:space="preserve">[39]</w:t>
+                    <w:t xml:space="preserve">[40]</w:t>
                   </w:r>
                   <w:r>
                     <w:t xml:space="preserve"> </w:t>
@@ -5531,7 +5580,7 @@
               <w:t xml:space="preserve"> </w:t>
             </w:r>
             <w:r>
-              <w:t xml:space="preserve">[18]</w:t>
+              <w:t xml:space="preserve">[19]</w:t>
             </w:r>
             <w:r>
               <w:t xml:space="preserve">) and a network realisation. (In a way the idea of predicting a metaweb vs realisation is what makes me hesitant to use the Mangal networks to test the structural models because do we even know what the Mangal networks represent and what the structural models are predicting…) Maybe also</w:t>
@@ -5540,7 +5589,7 @@
               <w:t xml:space="preserve"> </w:t>
             </w:r>
             <w:r>
-              <w:t xml:space="preserve">[35]</w:t>
+              <w:t xml:space="preserve">[36]</w:t>
             </w:r>
             <w:r>
               <w:t xml:space="preserve"> </w:t>
@@ -5763,7 +5812,7 @@
         <w:t xml:space="preserve"> </w:t>
       </w:r>
       <w:r>
-        <w:t xml:space="preserve">[17,40]</w:t>
+        <w:t xml:space="preserve">[18,41]</w:t>
       </w:r>
       <w:r>
         <w:t xml:space="preserve">, but that puts us in a place where we are at risk of losing our ability to distinguish the wood from the tree - are we not (at least at times) concerned more with understanding ecosystem level processes than with needing to understand things</w:t>
@@ -5834,7 +5883,7 @@
         <w:t xml:space="preserve"> </w:t>
       </w:r>
       <w:r>
-        <w:t xml:space="preserve">[40]</w:t>
+        <w:t xml:space="preserve">[41]</w:t>
       </w:r>
       <w:r>
         <w:t xml:space="preserve"> </w:t>
@@ -5887,7 +5936,7 @@
         <w:t xml:space="preserve"> </w:t>
       </w:r>
       <w:r>
-        <w:t xml:space="preserve">[41]</w:t>
+        <w:t xml:space="preserve">[42]</w:t>
       </w:r>
       <w:r>
         <w:t xml:space="preserve"> </w:t>
@@ -5911,7 +5960,7 @@
         <w:t xml:space="preserve"> </w:t>
       </w:r>
       <w:r>
-        <w:t xml:space="preserve">[42]</w:t>
+        <w:t xml:space="preserve">[43]</w:t>
       </w:r>
       <w:r>
         <w:t xml:space="preserve"> </w:t>
@@ -5955,7 +6004,7 @@
         <w:t xml:space="preserve"> </w:t>
       </w:r>
       <w:r>
-        <w:t xml:space="preserve">[38]</w:t>
+        <w:t xml:space="preserve">[39]</w:t>
       </w:r>
     </w:p>
     <w:p>
@@ -6012,7 +6061,7 @@
         <w:t xml:space="preserve"> </w:t>
       </w:r>
       <w:r>
-        <w:t xml:space="preserve">[43]</w:t>
+        <w:t xml:space="preserve">[44]</w:t>
       </w:r>
     </w:p>
     <w:p>
@@ -6069,7 +6118,7 @@
         </w:numPr>
       </w:pPr>
       <w:r>
-        <w:t xml:space="preserve">[44]</w:t>
+        <w:t xml:space="preserve">[45]</w:t>
       </w:r>
     </w:p>
     <w:p>
@@ -6107,7 +6156,7 @@
         <w:t xml:space="preserve"> </w:t>
       </w:r>
       <w:r>
-        <w:t xml:space="preserve">[45]</w:t>
+        <w:t xml:space="preserve">[46]</w:t>
       </w:r>
       <w:r>
         <w:t xml:space="preserve"> </w:t>
@@ -6119,7 +6168,7 @@
         <w:t xml:space="preserve"> </w:t>
       </w:r>
       <w:r>
-        <w:t xml:space="preserve">[46]</w:t>
+        <w:t xml:space="preserve">[47]</w:t>
       </w:r>
       <w:r>
         <w:t xml:space="preserve">. Although deciding exactly what measure might actually be driving differences between local networks and the regional metaweb might not be that simple</w:t>
@@ -6128,7 +6177,7 @@
         <w:t xml:space="preserve"> </w:t>
       </w:r>
       <w:r>
-        <w:t xml:space="preserve">[47]</w:t>
+        <w:t xml:space="preserve">[48]</w:t>
       </w:r>
       <w:r>
         <w:t xml:space="preserve">.</w:t>
@@ -6575,7 +6624,7 @@
       </w:r>
     </w:p>
     <w:bookmarkEnd w:id="51"/>
-    <w:bookmarkStart w:id="142" w:name="references"/>
+    <w:bookmarkStart w:id="144" w:name="references"/>
     <w:p>
       <w:pPr>
         <w:pStyle w:val="Heading2"/>
@@ -6584,7 +6633,7 @@
         <w:t xml:space="preserve">References</w:t>
       </w:r>
     </w:p>
-    <w:bookmarkStart w:id="141" w:name="refs"/>
+    <w:bookmarkStart w:id="143" w:name="refs"/>
     <w:bookmarkStart w:id="52" w:name="ref-dormannRisePossibleFall2023"/>
     <w:p>
       <w:pPr>
@@ -7642,7 +7691,7 @@
       </w:r>
     </w:p>
     <w:bookmarkEnd w:id="80"/>
-    <w:bookmarkStart w:id="82" w:name="ref-poisotDescribeUnderstandPredict2016"/>
+    <w:bookmarkStart w:id="82" w:name="X03e9e0a0d566f92bb17f572b5d8593be755e14a"/>
     <w:p>
       <w:pPr>
         <w:pStyle w:val="Bibliography"/>
@@ -7657,7 +7706,7 @@
         <w:t xml:space="preserve">	</w:t>
       </w:r>
       <w:r>
-        <w:t xml:space="preserve">Poisot, T.</w:t>
+        <w:t xml:space="preserve">Staniczenko, P.P.A.</w:t>
       </w:r>
       <w:r>
         <w:t xml:space="preserve"> </w:t>
@@ -7673,7 +7722,7 @@
         <w:t xml:space="preserve"> </w:t>
       </w:r>
       <w:r>
-        <w:t xml:space="preserve">(2016)</w:t>
+        <w:t xml:space="preserve">(2010)</w:t>
       </w:r>
       <w:r>
         <w:t xml:space="preserve"> </w:t>
@@ -7683,28 +7732,31 @@
           <w:rPr>
             <w:rStyle w:val="Hyperlink"/>
           </w:rPr>
-          <w:t xml:space="preserve">Describe, understand and predict: Why do we need networks in ecology?</w:t>
+          <w:t xml:space="preserve">Structural dynamics and robustness of food webs</w:t>
         </w:r>
       </w:hyperlink>
       <w:r>
-        <w:t xml:space="preserve"> </w:t>
-      </w:r>
-      <w:r>
-        <w:rPr>
-          <w:iCs/>
-          <w:i/>
-        </w:rPr>
-        <w:t xml:space="preserve">Functional Ecology</w:t>
-      </w:r>
-      <w:r>
-        <w:t xml:space="preserve"> </w:t>
-      </w:r>
-      <w:r>
-        <w:t xml:space="preserve">30, 1878–1882</w:t>
+        <w:t xml:space="preserve">.</w:t>
+      </w:r>
+      <w:r>
+        <w:t xml:space="preserve"> </w:t>
+      </w:r>
+      <w:r>
+        <w:rPr>
+          <w:iCs/>
+          <w:i/>
+        </w:rPr>
+        <w:t xml:space="preserve">Ecology Letters</w:t>
+      </w:r>
+      <w:r>
+        <w:t xml:space="preserve"> </w:t>
+      </w:r>
+      <w:r>
+        <w:t xml:space="preserve">13, 891–899</w:t>
       </w:r>
     </w:p>
     <w:bookmarkEnd w:id="82"/>
-    <w:bookmarkStart w:id="84" w:name="ref-pringleUntanglingFoodWebs2020"/>
+    <w:bookmarkStart w:id="84" w:name="ref-poisotDescribeUnderstandPredict2016"/>
     <w:p>
       <w:pPr>
         <w:pStyle w:val="Bibliography"/>
@@ -7719,7 +7771,23 @@
         <w:t xml:space="preserve">	</w:t>
       </w:r>
       <w:r>
-        <w:t xml:space="preserve">Pringle, R.M. (2020)</w:t>
+        <w:t xml:space="preserve">Poisot, T.</w:t>
+      </w:r>
+      <w:r>
+        <w:t xml:space="preserve"> </w:t>
+      </w:r>
+      <w:r>
+        <w:rPr>
+          <w:iCs/>
+          <w:i/>
+        </w:rPr>
+        <w:t xml:space="preserve">et al.</w:t>
+      </w:r>
+      <w:r>
+        <w:t xml:space="preserve"> </w:t>
+      </w:r>
+      <w:r>
+        <w:t xml:space="preserve">(2016)</w:t>
       </w:r>
       <w:r>
         <w:t xml:space="preserve"> </w:t>
@@ -7729,82 +7797,28 @@
           <w:rPr>
             <w:rStyle w:val="Hyperlink"/>
           </w:rPr>
-          <w:t xml:space="preserve">Untangling</w:t>
-        </w:r>
-        <w:r>
-          <w:rPr>
-            <w:rStyle w:val="Hyperlink"/>
-          </w:rPr>
-          <w:t xml:space="preserve"> </w:t>
-        </w:r>
-        <w:r>
-          <w:rPr>
-            <w:rStyle w:val="Hyperlink"/>
-          </w:rPr>
-          <w:t xml:space="preserve">Food Webs</w:t>
+          <w:t xml:space="preserve">Describe, understand and predict: Why do we need networks in ecology?</w:t>
         </w:r>
       </w:hyperlink>
       <w:r>
-        <w:t xml:space="preserve">. In</w:t>
-      </w:r>
-      <w:r>
-        <w:t xml:space="preserve"> </w:t>
-      </w:r>
-      <w:r>
-        <w:rPr>
-          <w:iCs/>
-          <w:i/>
-        </w:rPr>
-        <w:t xml:space="preserve">Unsolved</w:t>
-      </w:r>
-      <w:r>
-        <w:rPr>
-          <w:iCs/>
-          <w:i/>
-        </w:rPr>
-        <w:t xml:space="preserve"> </w:t>
-      </w:r>
-      <w:r>
-        <w:rPr>
-          <w:iCs/>
-          <w:i/>
-        </w:rPr>
-        <w:t xml:space="preserve">Problems</w:t>
-      </w:r>
-      <w:r>
-        <w:rPr>
-          <w:iCs/>
-          <w:i/>
-        </w:rPr>
-        <w:t xml:space="preserve"> </w:t>
-      </w:r>
-      <w:r>
-        <w:rPr>
-          <w:iCs/>
-          <w:i/>
-        </w:rPr>
-        <w:t xml:space="preserve">in</w:t>
-      </w:r>
-      <w:r>
-        <w:rPr>
-          <w:iCs/>
-          <w:i/>
-        </w:rPr>
-        <w:t xml:space="preserve"> </w:t>
-      </w:r>
-      <w:r>
-        <w:rPr>
-          <w:iCs/>
-          <w:i/>
-        </w:rPr>
-        <w:t xml:space="preserve">Ecology</w:t>
-      </w:r>
-      <w:r>
-        <w:t xml:space="preserve">, pp. 225–238, Princeton University Press</w:t>
+        <w:t xml:space="preserve"> </w:t>
+      </w:r>
+      <w:r>
+        <w:rPr>
+          <w:iCs/>
+          <w:i/>
+        </w:rPr>
+        <w:t xml:space="preserve">Functional Ecology</w:t>
+      </w:r>
+      <w:r>
+        <w:t xml:space="preserve"> </w:t>
+      </w:r>
+      <w:r>
+        <w:t xml:space="preserve">30, 1878–1882</w:t>
       </w:r>
     </w:p>
     <w:bookmarkEnd w:id="84"/>
-    <w:bookmarkStart w:id="85" w:name="ref-dunneNetworkStructureFood2006"/>
+    <w:bookmarkStart w:id="86" w:name="ref-pringleUntanglingFoodWebs2020"/>
     <w:p>
       <w:pPr>
         <w:pStyle w:val="Bibliography"/>
@@ -7819,6 +7833,106 @@
         <w:t xml:space="preserve">	</w:t>
       </w:r>
       <w:r>
+        <w:t xml:space="preserve">Pringle, R.M. (2020)</w:t>
+      </w:r>
+      <w:r>
+        <w:t xml:space="preserve"> </w:t>
+      </w:r>
+      <w:hyperlink r:id="rId85">
+        <w:r>
+          <w:rPr>
+            <w:rStyle w:val="Hyperlink"/>
+          </w:rPr>
+          <w:t xml:space="preserve">Untangling</w:t>
+        </w:r>
+        <w:r>
+          <w:rPr>
+            <w:rStyle w:val="Hyperlink"/>
+          </w:rPr>
+          <w:t xml:space="preserve"> </w:t>
+        </w:r>
+        <w:r>
+          <w:rPr>
+            <w:rStyle w:val="Hyperlink"/>
+          </w:rPr>
+          <w:t xml:space="preserve">Food Webs</w:t>
+        </w:r>
+      </w:hyperlink>
+      <w:r>
+        <w:t xml:space="preserve">. In</w:t>
+      </w:r>
+      <w:r>
+        <w:t xml:space="preserve"> </w:t>
+      </w:r>
+      <w:r>
+        <w:rPr>
+          <w:iCs/>
+          <w:i/>
+        </w:rPr>
+        <w:t xml:space="preserve">Unsolved</w:t>
+      </w:r>
+      <w:r>
+        <w:rPr>
+          <w:iCs/>
+          <w:i/>
+        </w:rPr>
+        <w:t xml:space="preserve"> </w:t>
+      </w:r>
+      <w:r>
+        <w:rPr>
+          <w:iCs/>
+          <w:i/>
+        </w:rPr>
+        <w:t xml:space="preserve">Problems</w:t>
+      </w:r>
+      <w:r>
+        <w:rPr>
+          <w:iCs/>
+          <w:i/>
+        </w:rPr>
+        <w:t xml:space="preserve"> </w:t>
+      </w:r>
+      <w:r>
+        <w:rPr>
+          <w:iCs/>
+          <w:i/>
+        </w:rPr>
+        <w:t xml:space="preserve">in</w:t>
+      </w:r>
+      <w:r>
+        <w:rPr>
+          <w:iCs/>
+          <w:i/>
+        </w:rPr>
+        <w:t xml:space="preserve"> </w:t>
+      </w:r>
+      <w:r>
+        <w:rPr>
+          <w:iCs/>
+          <w:i/>
+        </w:rPr>
+        <w:t xml:space="preserve">Ecology</w:t>
+      </w:r>
+      <w:r>
+        <w:t xml:space="preserve">, pp. 225–238, Princeton University Press</w:t>
+      </w:r>
+    </w:p>
+    <w:bookmarkEnd w:id="86"/>
+    <w:bookmarkStart w:id="87" w:name="ref-dunneNetworkStructureFood2006"/>
+    <w:p>
+      <w:pPr>
+        <w:pStyle w:val="Bibliography"/>
+      </w:pPr>
+      <w:r>
+        <w:t xml:space="preserve">19.</w:t>
+      </w:r>
+      <w:r>
+        <w:t xml:space="preserve"> </w:t>
+      </w:r>
+      <w:r>
+        <w:t xml:space="preserve">	</w:t>
+      </w:r>
+      <w:r>
         <w:t xml:space="preserve">Dunne, J.A. (2006) The</w:t>
       </w:r>
       <w:r>
@@ -7885,95 +7999,10 @@
       </w:r>
       <w:r>
         <w:t xml:space="preserve">(Dunne, J. A. and Pascual, M., eds), pp. 27–86, Oxford University Press</w:t>
-      </w:r>
-    </w:p>
-    <w:bookmarkEnd w:id="85"/>
-    <w:bookmarkStart w:id="87" w:name="Xe227781537312aad81566d289906b7942bbcf13"/>
-    <w:p>
-      <w:pPr>
-        <w:pStyle w:val="Bibliography"/>
-      </w:pPr>
-      <w:r>
-        <w:t xml:space="preserve">19.</w:t>
-      </w:r>
-      <w:r>
-        <w:t xml:space="preserve"> </w:t>
-      </w:r>
-      <w:r>
-        <w:t xml:space="preserve">	</w:t>
-      </w:r>
-      <w:r>
-        <w:t xml:space="preserve">Lindeman, R.L. (1942)</w:t>
-      </w:r>
-      <w:r>
-        <w:t xml:space="preserve"> </w:t>
-      </w:r>
-      <w:hyperlink r:id="rId86">
-        <w:r>
-          <w:rPr>
-            <w:rStyle w:val="Hyperlink"/>
-          </w:rPr>
-          <w:t xml:space="preserve">The</w:t>
-        </w:r>
-        <w:r>
-          <w:rPr>
-            <w:rStyle w:val="Hyperlink"/>
-          </w:rPr>
-          <w:t xml:space="preserve"> </w:t>
-        </w:r>
-        <w:r>
-          <w:rPr>
-            <w:rStyle w:val="Hyperlink"/>
-          </w:rPr>
-          <w:t xml:space="preserve">Trophic-Dynamic Aspect</w:t>
-        </w:r>
-        <w:r>
-          <w:rPr>
-            <w:rStyle w:val="Hyperlink"/>
-          </w:rPr>
-          <w:t xml:space="preserve"> </w:t>
-        </w:r>
-        <w:r>
-          <w:rPr>
-            <w:rStyle w:val="Hyperlink"/>
-          </w:rPr>
-          <w:t xml:space="preserve">of</w:t>
-        </w:r>
-        <w:r>
-          <w:rPr>
-            <w:rStyle w:val="Hyperlink"/>
-          </w:rPr>
-          <w:t xml:space="preserve"> </w:t>
-        </w:r>
-        <w:r>
-          <w:rPr>
-            <w:rStyle w:val="Hyperlink"/>
-          </w:rPr>
-          <w:t xml:space="preserve">Ecology</w:t>
-        </w:r>
-      </w:hyperlink>
-      <w:r>
-        <w:t xml:space="preserve">.</w:t>
-      </w:r>
-      <w:r>
-        <w:t xml:space="preserve"> </w:t>
-      </w:r>
-      <w:r>
-        <w:rPr>
-          <w:iCs/>
-          <w:i/>
-        </w:rPr>
-        <w:t xml:space="preserve">Ecology</w:t>
-      </w:r>
-      <w:r>
-        <w:t xml:space="preserve"> </w:t>
-      </w:r>
-      <w:r>
-        <w:t xml:space="preserve">23, 399–417</w:t>
       </w:r>
     </w:p>
     <w:bookmarkEnd w:id="87"/>
-    <w:bookmarkStart w:id="89" w:name="Xaad5d089781464e09d30bec824bd68c468804d7"/>
+    <w:bookmarkStart w:id="89" w:name="Xe227781537312aad81566d289906b7942bbcf13"/>
     <w:p>
       <w:pPr>
         <w:pStyle w:val="Bibliography"/>
@@ -7988,23 +8017,7 @@
         <w:t xml:space="preserve">	</w:t>
       </w:r>
       <w:r>
-        <w:t xml:space="preserve">Poisot, T.</w:t>
-      </w:r>
-      <w:r>
-        <w:t xml:space="preserve"> </w:t>
-      </w:r>
-      <w:r>
-        <w:rPr>
-          <w:iCs/>
-          <w:i/>
-        </w:rPr>
-        <w:t xml:space="preserve">et al.</w:t>
-      </w:r>
-      <w:r>
-        <w:t xml:space="preserve"> </w:t>
-      </w:r>
-      <w:r>
-        <w:t xml:space="preserve">(2016)</w:t>
+        <w:t xml:space="preserve">Lindeman, R.L. (1942)</w:t>
       </w:r>
       <w:r>
         <w:t xml:space="preserve"> </w:t>
@@ -8014,7 +8027,43 @@
           <w:rPr>
             <w:rStyle w:val="Hyperlink"/>
           </w:rPr>
-          <w:t xml:space="preserve">The structure of probabilistic networks</w:t>
+          <w:t xml:space="preserve">The</w:t>
+        </w:r>
+        <w:r>
+          <w:rPr>
+            <w:rStyle w:val="Hyperlink"/>
+          </w:rPr>
+          <w:t xml:space="preserve"> </w:t>
+        </w:r>
+        <w:r>
+          <w:rPr>
+            <w:rStyle w:val="Hyperlink"/>
+          </w:rPr>
+          <w:t xml:space="preserve">Trophic-Dynamic Aspect</w:t>
+        </w:r>
+        <w:r>
+          <w:rPr>
+            <w:rStyle w:val="Hyperlink"/>
+          </w:rPr>
+          <w:t xml:space="preserve"> </w:t>
+        </w:r>
+        <w:r>
+          <w:rPr>
+            <w:rStyle w:val="Hyperlink"/>
+          </w:rPr>
+          <w:t xml:space="preserve">of</w:t>
+        </w:r>
+        <w:r>
+          <w:rPr>
+            <w:rStyle w:val="Hyperlink"/>
+          </w:rPr>
+          <w:t xml:space="preserve"> </w:t>
+        </w:r>
+        <w:r>
+          <w:rPr>
+            <w:rStyle w:val="Hyperlink"/>
+          </w:rPr>
+          <w:t xml:space="preserve">Ecology</w:t>
         </w:r>
       </w:hyperlink>
       <w:r>
@@ -8028,17 +8077,17 @@
           <w:iCs/>
           <w:i/>
         </w:rPr>
-        <w:t xml:space="preserve">Methods in Ecology and Evolution</w:t>
-      </w:r>
-      <w:r>
-        <w:t xml:space="preserve"> </w:t>
-      </w:r>
-      <w:r>
-        <w:t xml:space="preserve">7, 303–312</w:t>
+        <w:t xml:space="preserve">Ecology</w:t>
+      </w:r>
+      <w:r>
+        <w:t xml:space="preserve"> </w:t>
+      </w:r>
+      <w:r>
+        <w:t xml:space="preserve">23, 399–417</w:t>
       </w:r>
     </w:p>
     <w:bookmarkEnd w:id="89"/>
-    <w:bookmarkStart w:id="91" w:name="ref-berlowInteractionStrengthsFood2004"/>
+    <w:bookmarkStart w:id="91" w:name="Xaad5d089781464e09d30bec824bd68c468804d7"/>
     <w:p>
       <w:pPr>
         <w:pStyle w:val="Bibliography"/>
@@ -8053,7 +8102,7 @@
         <w:t xml:space="preserve">	</w:t>
       </w:r>
       <w:r>
-        <w:t xml:space="preserve">Berlow, E.L.</w:t>
+        <w:t xml:space="preserve">Poisot, T.</w:t>
       </w:r>
       <w:r>
         <w:t xml:space="preserve"> </w:t>
@@ -8069,7 +8118,7 @@
         <w:t xml:space="preserve"> </w:t>
       </w:r>
       <w:r>
-        <w:t xml:space="preserve">(2004)</w:t>
+        <w:t xml:space="preserve">(2016)</w:t>
       </w:r>
       <w:r>
         <w:t xml:space="preserve"> </w:t>
@@ -8079,7 +8128,7 @@
           <w:rPr>
             <w:rStyle w:val="Hyperlink"/>
           </w:rPr>
-          <w:t xml:space="preserve">Interaction strengths in food webs: Issues and opportunities</w:t>
+          <w:t xml:space="preserve">The structure of probabilistic networks</w:t>
         </w:r>
       </w:hyperlink>
       <w:r>
@@ -8093,17 +8142,17 @@
           <w:iCs/>
           <w:i/>
         </w:rPr>
-        <w:t xml:space="preserve">Journal of Animal Ecology</w:t>
-      </w:r>
-      <w:r>
-        <w:t xml:space="preserve"> </w:t>
-      </w:r>
-      <w:r>
-        <w:t xml:space="preserve">73, 585–598</w:t>
+        <w:t xml:space="preserve">Methods in Ecology and Evolution</w:t>
+      </w:r>
+      <w:r>
+        <w:t xml:space="preserve"> </w:t>
+      </w:r>
+      <w:r>
+        <w:t xml:space="preserve">7, 303–312</w:t>
       </w:r>
     </w:p>
     <w:bookmarkEnd w:id="91"/>
-    <w:bookmarkStart w:id="93" w:name="ref-proulxNetworkThinkingEcology2005"/>
+    <w:bookmarkStart w:id="93" w:name="ref-berlowInteractionStrengthsFood2004"/>
     <w:p>
       <w:pPr>
         <w:pStyle w:val="Bibliography"/>
@@ -8118,7 +8167,7 @@
         <w:t xml:space="preserve">	</w:t>
       </w:r>
       <w:r>
-        <w:t xml:space="preserve">Proulx, S.R.</w:t>
+        <w:t xml:space="preserve">Berlow, E.L.</w:t>
       </w:r>
       <w:r>
         <w:t xml:space="preserve"> </w:t>
@@ -8134,7 +8183,7 @@
         <w:t xml:space="preserve"> </w:t>
       </w:r>
       <w:r>
-        <w:t xml:space="preserve">(2005)</w:t>
+        <w:t xml:space="preserve">(2004)</w:t>
       </w:r>
       <w:r>
         <w:t xml:space="preserve"> </w:t>
@@ -8144,7 +8193,7 @@
           <w:rPr>
             <w:rStyle w:val="Hyperlink"/>
           </w:rPr>
-          <w:t xml:space="preserve">Network thinking in ecology and evolution</w:t>
+          <w:t xml:space="preserve">Interaction strengths in food webs: Issues and opportunities</w:t>
         </w:r>
       </w:hyperlink>
       <w:r>
@@ -8158,17 +8207,17 @@
           <w:iCs/>
           <w:i/>
         </w:rPr>
-        <w:t xml:space="preserve">Trends in Ecology &amp; Evolution</w:t>
-      </w:r>
-      <w:r>
-        <w:t xml:space="preserve"> </w:t>
-      </w:r>
-      <w:r>
-        <w:t xml:space="preserve">20, 345–353</w:t>
+        <w:t xml:space="preserve">Journal of Animal Ecology</w:t>
+      </w:r>
+      <w:r>
+        <w:t xml:space="preserve"> </w:t>
+      </w:r>
+      <w:r>
+        <w:t xml:space="preserve">73, 585–598</w:t>
       </w:r>
     </w:p>
     <w:bookmarkEnd w:id="93"/>
-    <w:bookmarkStart w:id="95" w:name="X539896ce86e228708f5963ceeaf0e82711f0c07"/>
+    <w:bookmarkStart w:id="95" w:name="ref-proulxNetworkThinkingEcology2005"/>
     <w:p>
       <w:pPr>
         <w:pStyle w:val="Bibliography"/>
@@ -8183,7 +8232,7 @@
         <w:t xml:space="preserve">	</w:t>
       </w:r>
       <w:r>
-        <w:t xml:space="preserve">Brimacombe, C.</w:t>
+        <w:t xml:space="preserve">Proulx, S.R.</w:t>
       </w:r>
       <w:r>
         <w:t xml:space="preserve"> </w:t>
@@ -8199,7 +8248,7 @@
         <w:t xml:space="preserve"> </w:t>
       </w:r>
       <w:r>
-        <w:t xml:space="preserve">(2023)</w:t>
+        <w:t xml:space="preserve">(2005)</w:t>
       </w:r>
       <w:r>
         <w:t xml:space="preserve"> </w:t>
@@ -8209,7 +8258,7 @@
           <w:rPr>
             <w:rStyle w:val="Hyperlink"/>
           </w:rPr>
-          <w:t xml:space="preserve">Shortcomings of reusing species interaction networks created by different sets of researchers</w:t>
+          <w:t xml:space="preserve">Network thinking in ecology and evolution</w:t>
         </w:r>
       </w:hyperlink>
       <w:r>
@@ -8223,17 +8272,17 @@
           <w:iCs/>
           <w:i/>
         </w:rPr>
-        <w:t xml:space="preserve">PLOS Biology</w:t>
-      </w:r>
-      <w:r>
-        <w:t xml:space="preserve"> </w:t>
-      </w:r>
-      <w:r>
-        <w:t xml:space="preserve">21, e3002068</w:t>
+        <w:t xml:space="preserve">Trends in Ecology &amp; Evolution</w:t>
+      </w:r>
+      <w:r>
+        <w:t xml:space="preserve"> </w:t>
+      </w:r>
+      <w:r>
+        <w:t xml:space="preserve">20, 345–353</w:t>
       </w:r>
     </w:p>
     <w:bookmarkEnd w:id="95"/>
-    <w:bookmarkStart w:id="97" w:name="ref-barberanUsingNetworkAnalysis2012"/>
+    <w:bookmarkStart w:id="97" w:name="X539896ce86e228708f5963ceeaf0e82711f0c07"/>
     <w:p>
       <w:pPr>
         <w:pStyle w:val="Bibliography"/>
@@ -8248,7 +8297,7 @@
         <w:t xml:space="preserve">	</w:t>
       </w:r>
       <w:r>
-        <w:t xml:space="preserve">Barberán, A.</w:t>
+        <w:t xml:space="preserve">Brimacombe, C.</w:t>
       </w:r>
       <w:r>
         <w:t xml:space="preserve"> </w:t>
@@ -8264,7 +8313,7 @@
         <w:t xml:space="preserve"> </w:t>
       </w:r>
       <w:r>
-        <w:t xml:space="preserve">(2012)</w:t>
+        <w:t xml:space="preserve">(2023)</w:t>
       </w:r>
       <w:r>
         <w:t xml:space="preserve"> </w:t>
@@ -8274,7 +8323,7 @@
           <w:rPr>
             <w:rStyle w:val="Hyperlink"/>
           </w:rPr>
-          <w:t xml:space="preserve">Using network analysis to explore co-occurrence patterns in soil microbial communities</w:t>
+          <w:t xml:space="preserve">Shortcomings of reusing species interaction networks created by different sets of researchers</w:t>
         </w:r>
       </w:hyperlink>
       <w:r>
@@ -8288,17 +8337,17 @@
           <w:iCs/>
           <w:i/>
         </w:rPr>
-        <w:t xml:space="preserve">The ISME Journal</w:t>
-      </w:r>
-      <w:r>
-        <w:t xml:space="preserve"> </w:t>
-      </w:r>
-      <w:r>
-        <w:t xml:space="preserve">6, 343–351</w:t>
+        <w:t xml:space="preserve">PLOS Biology</w:t>
+      </w:r>
+      <w:r>
+        <w:t xml:space="preserve"> </w:t>
+      </w:r>
+      <w:r>
+        <w:t xml:space="preserve">21, e3002068</w:t>
       </w:r>
     </w:p>
     <w:bookmarkEnd w:id="97"/>
-    <w:bookmarkStart w:id="99" w:name="ref-hubbellUnifiedNeutralTheory2001"/>
+    <w:bookmarkStart w:id="99" w:name="ref-barberanUsingNetworkAnalysis2012"/>
     <w:p>
       <w:pPr>
         <w:pStyle w:val="Bibliography"/>
@@ -8313,12 +8362,77 @@
         <w:t xml:space="preserve">	</w:t>
       </w:r>
       <w:r>
+        <w:t xml:space="preserve">Barberán, A.</w:t>
+      </w:r>
+      <w:r>
+        <w:t xml:space="preserve"> </w:t>
+      </w:r>
+      <w:r>
+        <w:rPr>
+          <w:iCs/>
+          <w:i/>
+        </w:rPr>
+        <w:t xml:space="preserve">et al.</w:t>
+      </w:r>
+      <w:r>
+        <w:t xml:space="preserve"> </w:t>
+      </w:r>
+      <w:r>
+        <w:t xml:space="preserve">(2012)</w:t>
+      </w:r>
+      <w:r>
+        <w:t xml:space="preserve"> </w:t>
+      </w:r>
+      <w:hyperlink r:id="rId98">
+        <w:r>
+          <w:rPr>
+            <w:rStyle w:val="Hyperlink"/>
+          </w:rPr>
+          <w:t xml:space="preserve">Using network analysis to explore co-occurrence patterns in soil microbial communities</w:t>
+        </w:r>
+      </w:hyperlink>
+      <w:r>
+        <w:t xml:space="preserve">.</w:t>
+      </w:r>
+      <w:r>
+        <w:t xml:space="preserve"> </w:t>
+      </w:r>
+      <w:r>
+        <w:rPr>
+          <w:iCs/>
+          <w:i/>
+        </w:rPr>
+        <w:t xml:space="preserve">The ISME Journal</w:t>
+      </w:r>
+      <w:r>
+        <w:t xml:space="preserve"> </w:t>
+      </w:r>
+      <w:r>
+        <w:t xml:space="preserve">6, 343–351</w:t>
+      </w:r>
+    </w:p>
+    <w:bookmarkEnd w:id="99"/>
+    <w:bookmarkStart w:id="101" w:name="ref-hubbellUnifiedNeutralTheory2001"/>
+    <w:p>
+      <w:pPr>
+        <w:pStyle w:val="Bibliography"/>
+      </w:pPr>
+      <w:r>
+        <w:t xml:space="preserve">26.</w:t>
+      </w:r>
+      <w:r>
+        <w:t xml:space="preserve"> </w:t>
+      </w:r>
+      <w:r>
+        <w:t xml:space="preserve">	</w:t>
+      </w:r>
+      <w:r>
         <w:t xml:space="preserve">Hubbell, S.P. (2001)</w:t>
       </w:r>
       <w:r>
         <w:t xml:space="preserve"> </w:t>
       </w:r>
-      <w:hyperlink r:id="rId98">
+      <w:hyperlink r:id="rId100">
         <w:r>
           <w:rPr>
             <w:rStyle w:val="Hyperlink"/>
@@ -8444,14 +8558,14 @@
         <w:t xml:space="preserve">, Princeton University Press</w:t>
       </w:r>
     </w:p>
-    <w:bookmarkEnd w:id="99"/>
-    <w:bookmarkStart w:id="101" w:name="ref-dunneCompilationNetworkAnalyses2008"/>
+    <w:bookmarkEnd w:id="101"/>
+    <w:bookmarkStart w:id="103" w:name="ref-dunneCompilationNetworkAnalyses2008"/>
     <w:p>
       <w:pPr>
         <w:pStyle w:val="Bibliography"/>
       </w:pPr>
       <w:r>
-        <w:t xml:space="preserve">26.</w:t>
+        <w:t xml:space="preserve">27.</w:t>
       </w:r>
       <w:r>
         <w:t xml:space="preserve"> </w:t>
@@ -8481,7 +8595,7 @@
       <w:r>
         <w:t xml:space="preserve"> </w:t>
       </w:r>
-      <w:hyperlink r:id="rId100">
+      <w:hyperlink r:id="rId102">
         <w:r>
           <w:rPr>
             <w:rStyle w:val="Hyperlink"/>
@@ -8543,87 +8657,10 @@
       </w:r>
       <w:r>
         <w:t xml:space="preserve">6, e102</w:t>
-      </w:r>
-    </w:p>
-    <w:bookmarkEnd w:id="101"/>
-    <w:bookmarkStart w:id="103" w:name="ref-yeakelCollapseEcologicalNetwork2014"/>
-    <w:p>
-      <w:pPr>
-        <w:pStyle w:val="Bibliography"/>
-      </w:pPr>
-      <w:r>
-        <w:t xml:space="preserve">27.</w:t>
-      </w:r>
-      <w:r>
-        <w:t xml:space="preserve"> </w:t>
-      </w:r>
-      <w:r>
-        <w:t xml:space="preserve">	</w:t>
-      </w:r>
-      <w:r>
-        <w:t xml:space="preserve">Yeakel, J.D.</w:t>
-      </w:r>
-      <w:r>
-        <w:t xml:space="preserve"> </w:t>
-      </w:r>
-      <w:r>
-        <w:rPr>
-          <w:iCs/>
-          <w:i/>
-        </w:rPr>
-        <w:t xml:space="preserve">et al.</w:t>
-      </w:r>
-      <w:r>
-        <w:t xml:space="preserve"> </w:t>
-      </w:r>
-      <w:r>
-        <w:t xml:space="preserve">(2014)</w:t>
-      </w:r>
-      <w:r>
-        <w:t xml:space="preserve"> </w:t>
-      </w:r>
-      <w:hyperlink r:id="rId102">
-        <w:r>
-          <w:rPr>
-            <w:rStyle w:val="Hyperlink"/>
-          </w:rPr>
-          <w:t xml:space="preserve">Collapse of an ecological network in</w:t>
-        </w:r>
-        <w:r>
-          <w:rPr>
-            <w:rStyle w:val="Hyperlink"/>
-          </w:rPr>
-          <w:t xml:space="preserve"> </w:t>
-        </w:r>
-        <w:r>
-          <w:rPr>
-            <w:rStyle w:val="Hyperlink"/>
-          </w:rPr>
-          <w:t xml:space="preserve">Ancient Egypt</w:t>
-        </w:r>
-      </w:hyperlink>
-      <w:r>
-        <w:t xml:space="preserve">.</w:t>
-      </w:r>
-      <w:r>
-        <w:t xml:space="preserve"> </w:t>
-      </w:r>
-      <w:r>
-        <w:rPr>
-          <w:iCs/>
-          <w:i/>
-        </w:rPr>
-        <w:t xml:space="preserve">PNAS</w:t>
-      </w:r>
-      <w:r>
-        <w:t xml:space="preserve"> </w:t>
-      </w:r>
-      <w:r>
-        <w:t xml:space="preserve">111, 14472–14477</w:t>
       </w:r>
     </w:p>
     <w:bookmarkEnd w:id="103"/>
-    <w:bookmarkStart w:id="105" w:name="X8f3d1de04516835fd1376e2647a281b763af4fc"/>
+    <w:bookmarkStart w:id="105" w:name="ref-yeakelCollapseEcologicalNetwork2014"/>
     <w:p>
       <w:pPr>
         <w:pStyle w:val="Bibliography"/>
@@ -8638,7 +8675,7 @@
         <w:t xml:space="preserve">	</w:t>
       </w:r>
       <w:r>
-        <w:t xml:space="preserve">Pollock, L.J.</w:t>
+        <w:t xml:space="preserve">Yeakel, J.D.</w:t>
       </w:r>
       <w:r>
         <w:t xml:space="preserve"> </w:t>
@@ -8664,7 +8701,7 @@
           <w:rPr>
             <w:rStyle w:val="Hyperlink"/>
           </w:rPr>
-          <w:t xml:space="preserve">Understanding co-occurrence by modelling species simultaneously with a</w:t>
+          <w:t xml:space="preserve">Collapse of an ecological network in</w:t>
         </w:r>
         <w:r>
           <w:rPr>
@@ -8676,31 +8713,7 @@
           <w:rPr>
             <w:rStyle w:val="Hyperlink"/>
           </w:rPr>
-          <w:t xml:space="preserve">Joint Species Distribution Model</w:t>
-        </w:r>
-        <w:r>
-          <w:rPr>
-            <w:rStyle w:val="Hyperlink"/>
-          </w:rPr>
-          <w:t xml:space="preserve"> </w:t>
-        </w:r>
-        <w:r>
-          <w:rPr>
-            <w:rStyle w:val="Hyperlink"/>
-          </w:rPr>
-          <w:t xml:space="preserve">(</w:t>
-        </w:r>
-        <w:r>
-          <w:rPr>
-            <w:rStyle w:val="Hyperlink"/>
-          </w:rPr>
-          <w:t xml:space="preserve">JSDM</w:t>
-        </w:r>
-        <w:r>
-          <w:rPr>
-            <w:rStyle w:val="Hyperlink"/>
-          </w:rPr>
-          <w:t xml:space="preserve">)</w:t>
+          <w:t xml:space="preserve">Ancient Egypt</w:t>
         </w:r>
       </w:hyperlink>
       <w:r>
@@ -8714,17 +8727,17 @@
           <w:iCs/>
           <w:i/>
         </w:rPr>
-        <w:t xml:space="preserve">Methods in Ecology and Evolution</w:t>
-      </w:r>
-      <w:r>
-        <w:t xml:space="preserve"> </w:t>
-      </w:r>
-      <w:r>
-        <w:t xml:space="preserve">5, 397–406</w:t>
+        <w:t xml:space="preserve">PNAS</w:t>
+      </w:r>
+      <w:r>
+        <w:t xml:space="preserve"> </w:t>
+      </w:r>
+      <w:r>
+        <w:t xml:space="preserve">111, 14472–14477</w:t>
       </w:r>
     </w:p>
     <w:bookmarkEnd w:id="105"/>
-    <w:bookmarkStart w:id="107" w:name="ref-dunnSixthMassCoextinction2009"/>
+    <w:bookmarkStart w:id="107" w:name="X8f3d1de04516835fd1376e2647a281b763af4fc"/>
     <w:p>
       <w:pPr>
         <w:pStyle w:val="Bibliography"/>
@@ -8739,7 +8752,7 @@
         <w:t xml:space="preserve">	</w:t>
       </w:r>
       <w:r>
-        <w:t xml:space="preserve">Dunn, R.R.</w:t>
+        <w:t xml:space="preserve">Pollock, L.J.</w:t>
       </w:r>
       <w:r>
         <w:t xml:space="preserve"> </w:t>
@@ -8755,7 +8768,7 @@
         <w:t xml:space="preserve"> </w:t>
       </w:r>
       <w:r>
-        <w:t xml:space="preserve">(2009)</w:t>
+        <w:t xml:space="preserve">(2014)</w:t>
       </w:r>
       <w:r>
         <w:t xml:space="preserve"> </w:t>
@@ -8765,28 +8778,67 @@
           <w:rPr>
             <w:rStyle w:val="Hyperlink"/>
           </w:rPr>
-          <w:t xml:space="preserve">The sixth mass coextinction: Are most endangered species parasites and mutualists?</w:t>
+          <w:t xml:space="preserve">Understanding co-occurrence by modelling species simultaneously with a</w:t>
+        </w:r>
+        <w:r>
+          <w:rPr>
+            <w:rStyle w:val="Hyperlink"/>
+          </w:rPr>
+          <w:t xml:space="preserve"> </w:t>
+        </w:r>
+        <w:r>
+          <w:rPr>
+            <w:rStyle w:val="Hyperlink"/>
+          </w:rPr>
+          <w:t xml:space="preserve">Joint Species Distribution Model</w:t>
+        </w:r>
+        <w:r>
+          <w:rPr>
+            <w:rStyle w:val="Hyperlink"/>
+          </w:rPr>
+          <w:t xml:space="preserve"> </w:t>
+        </w:r>
+        <w:r>
+          <w:rPr>
+            <w:rStyle w:val="Hyperlink"/>
+          </w:rPr>
+          <w:t xml:space="preserve">(</w:t>
+        </w:r>
+        <w:r>
+          <w:rPr>
+            <w:rStyle w:val="Hyperlink"/>
+          </w:rPr>
+          <w:t xml:space="preserve">JSDM</w:t>
+        </w:r>
+        <w:r>
+          <w:rPr>
+            <w:rStyle w:val="Hyperlink"/>
+          </w:rPr>
+          <w:t xml:space="preserve">)</w:t>
         </w:r>
       </w:hyperlink>
       <w:r>
-        <w:t xml:space="preserve"> </w:t>
-      </w:r>
-      <w:r>
-        <w:rPr>
-          <w:iCs/>
-          <w:i/>
-        </w:rPr>
-        <w:t xml:space="preserve">Proceedings. Biological Sciences</w:t>
-      </w:r>
-      <w:r>
-        <w:t xml:space="preserve"> </w:t>
-      </w:r>
-      <w:r>
-        <w:t xml:space="preserve">276, 3037–3045</w:t>
+        <w:t xml:space="preserve">.</w:t>
+      </w:r>
+      <w:r>
+        <w:t xml:space="preserve"> </w:t>
+      </w:r>
+      <w:r>
+        <w:rPr>
+          <w:iCs/>
+          <w:i/>
+        </w:rPr>
+        <w:t xml:space="preserve">Methods in Ecology and Evolution</w:t>
+      </w:r>
+      <w:r>
+        <w:t xml:space="preserve"> </w:t>
+      </w:r>
+      <w:r>
+        <w:t xml:space="preserve">5, 397–406</w:t>
       </w:r>
     </w:p>
     <w:bookmarkEnd w:id="107"/>
-    <w:bookmarkStart w:id="109" w:name="ref-caronTraitmatchingModelsPredict2024"/>
+    <w:bookmarkStart w:id="109" w:name="ref-dunnSixthMassCoextinction2009"/>
     <w:p>
       <w:pPr>
         <w:pStyle w:val="Bibliography"/>
@@ -8801,7 +8853,7 @@
         <w:t xml:space="preserve">	</w:t>
       </w:r>
       <w:r>
-        <w:t xml:space="preserve">Caron, D.</w:t>
+        <w:t xml:space="preserve">Dunn, R.R.</w:t>
       </w:r>
       <w:r>
         <w:t xml:space="preserve"> </w:t>
@@ -8817,7 +8869,7 @@
         <w:t xml:space="preserve"> </w:t>
       </w:r>
       <w:r>
-        <w:t xml:space="preserve">(2024)</w:t>
+        <w:t xml:space="preserve">(2009)</w:t>
       </w:r>
       <w:r>
         <w:t xml:space="preserve"> </w:t>
@@ -8827,31 +8879,28 @@
           <w:rPr>
             <w:rStyle w:val="Hyperlink"/>
           </w:rPr>
-          <w:t xml:space="preserve">Trait-matching models predict pairwise interactions across regions, not food web properties</w:t>
+          <w:t xml:space="preserve">The sixth mass coextinction: Are most endangered species parasites and mutualists?</w:t>
         </w:r>
       </w:hyperlink>
       <w:r>
-        <w:t xml:space="preserve">.</w:t>
-      </w:r>
-      <w:r>
-        <w:t xml:space="preserve"> </w:t>
-      </w:r>
-      <w:r>
-        <w:rPr>
-          <w:iCs/>
-          <w:i/>
-        </w:rPr>
-        <w:t xml:space="preserve">Global Ecology and Biogeography</w:t>
-      </w:r>
-      <w:r>
-        <w:t xml:space="preserve"> </w:t>
-      </w:r>
-      <w:r>
-        <w:t xml:space="preserve">33, e13807</w:t>
+        <w:t xml:space="preserve"> </w:t>
+      </w:r>
+      <w:r>
+        <w:rPr>
+          <w:iCs/>
+          <w:i/>
+        </w:rPr>
+        <w:t xml:space="preserve">Proceedings. Biological Sciences</w:t>
+      </w:r>
+      <w:r>
+        <w:t xml:space="preserve"> </w:t>
+      </w:r>
+      <w:r>
+        <w:t xml:space="preserve">276, 3037–3045</w:t>
       </w:r>
     </w:p>
     <w:bookmarkEnd w:id="109"/>
-    <w:bookmarkStart w:id="111" w:name="ref-williamsSimpleRulesYield2000"/>
+    <w:bookmarkStart w:id="111" w:name="ref-caronTraitmatchingModelsPredict2024"/>
     <w:p>
       <w:pPr>
         <w:pStyle w:val="Bibliography"/>
@@ -8866,7 +8915,23 @@
         <w:t xml:space="preserve">	</w:t>
       </w:r>
       <w:r>
-        <w:t xml:space="preserve">Williams, R.J. and Martinez, N.D. (2000)</w:t>
+        <w:t xml:space="preserve">Caron, D.</w:t>
+      </w:r>
+      <w:r>
+        <w:t xml:space="preserve"> </w:t>
+      </w:r>
+      <w:r>
+        <w:rPr>
+          <w:iCs/>
+          <w:i/>
+        </w:rPr>
+        <w:t xml:space="preserve">et al.</w:t>
+      </w:r>
+      <w:r>
+        <w:t xml:space="preserve"> </w:t>
+      </w:r>
+      <w:r>
+        <w:t xml:space="preserve">(2024)</w:t>
       </w:r>
       <w:r>
         <w:t xml:space="preserve"> </w:t>
@@ -8876,7 +8941,7 @@
           <w:rPr>
             <w:rStyle w:val="Hyperlink"/>
           </w:rPr>
-          <w:t xml:space="preserve">Simple rules yield complex food webs</w:t>
+          <w:t xml:space="preserve">Trait-matching models predict pairwise interactions across regions, not food web properties</w:t>
         </w:r>
       </w:hyperlink>
       <w:r>
@@ -8890,17 +8955,17 @@
           <w:iCs/>
           <w:i/>
         </w:rPr>
-        <w:t xml:space="preserve">Nature</w:t>
-      </w:r>
-      <w:r>
-        <w:t xml:space="preserve"> </w:t>
-      </w:r>
-      <w:r>
-        <w:t xml:space="preserve">404, 180–183</w:t>
+        <w:t xml:space="preserve">Global Ecology and Biogeography</w:t>
+      </w:r>
+      <w:r>
+        <w:t xml:space="preserve"> </w:t>
+      </w:r>
+      <w:r>
+        <w:t xml:space="preserve">33, e13807</w:t>
       </w:r>
     </w:p>
     <w:bookmarkEnd w:id="111"/>
-    <w:bookmarkStart w:id="112" w:name="ref-cohenCommunityFoodWebs1990"/>
+    <w:bookmarkStart w:id="113" w:name="ref-williamsSimpleRulesYield2000"/>
     <w:p>
       <w:pPr>
         <w:pStyle w:val="Bibliography"/>
@@ -8915,6 +8980,55 @@
         <w:t xml:space="preserve">	</w:t>
       </w:r>
       <w:r>
+        <w:t xml:space="preserve">Williams, R.J. and Martinez, N.D. (2000)</w:t>
+      </w:r>
+      <w:r>
+        <w:t xml:space="preserve"> </w:t>
+      </w:r>
+      <w:hyperlink r:id="rId112">
+        <w:r>
+          <w:rPr>
+            <w:rStyle w:val="Hyperlink"/>
+          </w:rPr>
+          <w:t xml:space="preserve">Simple rules yield complex food webs</w:t>
+        </w:r>
+      </w:hyperlink>
+      <w:r>
+        <w:t xml:space="preserve">.</w:t>
+      </w:r>
+      <w:r>
+        <w:t xml:space="preserve"> </w:t>
+      </w:r>
+      <w:r>
+        <w:rPr>
+          <w:iCs/>
+          <w:i/>
+        </w:rPr>
+        <w:t xml:space="preserve">Nature</w:t>
+      </w:r>
+      <w:r>
+        <w:t xml:space="preserve"> </w:t>
+      </w:r>
+      <w:r>
+        <w:t xml:space="preserve">404, 180–183</w:t>
+      </w:r>
+    </w:p>
+    <w:bookmarkEnd w:id="113"/>
+    <w:bookmarkStart w:id="114" w:name="ref-cohenCommunityFoodWebs1990"/>
+    <w:p>
+      <w:pPr>
+        <w:pStyle w:val="Bibliography"/>
+      </w:pPr>
+      <w:r>
+        <w:t xml:space="preserve">33.</w:t>
+      </w:r>
+      <w:r>
+        <w:t xml:space="preserve"> </w:t>
+      </w:r>
+      <w:r>
+        <w:t xml:space="preserve">	</w:t>
+      </w:r>
+      <w:r>
         <w:t xml:space="preserve">Cohen, J.E.</w:t>
       </w:r>
       <w:r>
@@ -9008,75 +9122,10 @@
       </w:r>
       <w:r>
         <w:t xml:space="preserve">, Springer-Verlag</w:t>
-      </w:r>
-    </w:p>
-    <w:bookmarkEnd w:id="112"/>
-    <w:bookmarkStart w:id="114" w:name="Xb1d8b6b275822be1886d160023287af73cce966"/>
-    <w:p>
-      <w:pPr>
-        <w:pStyle w:val="Bibliography"/>
-      </w:pPr>
-      <w:r>
-        <w:t xml:space="preserve">33.</w:t>
-      </w:r>
-      <w:r>
-        <w:t xml:space="preserve"> </w:t>
-      </w:r>
-      <w:r>
-        <w:t xml:space="preserve">	</w:t>
-      </w:r>
-      <w:r>
-        <w:t xml:space="preserve">Cirtwill, A.R.</w:t>
-      </w:r>
-      <w:r>
-        <w:t xml:space="preserve"> </w:t>
-      </w:r>
-      <w:r>
-        <w:rPr>
-          <w:iCs/>
-          <w:i/>
-        </w:rPr>
-        <w:t xml:space="preserve">et al.</w:t>
-      </w:r>
-      <w:r>
-        <w:t xml:space="preserve"> </w:t>
-      </w:r>
-      <w:r>
-        <w:t xml:space="preserve">(2019)</w:t>
-      </w:r>
-      <w:r>
-        <w:t xml:space="preserve"> </w:t>
-      </w:r>
-      <w:hyperlink r:id="rId113">
-        <w:r>
-          <w:rPr>
-            <w:rStyle w:val="Hyperlink"/>
-          </w:rPr>
-          <w:t xml:space="preserve">A quantitative framework for investigating the reliability of empirical network construction</w:t>
-        </w:r>
-      </w:hyperlink>
-      <w:r>
-        <w:t xml:space="preserve">.</w:t>
-      </w:r>
-      <w:r>
-        <w:t xml:space="preserve"> </w:t>
-      </w:r>
-      <w:r>
-        <w:rPr>
-          <w:iCs/>
-          <w:i/>
-        </w:rPr>
-        <w:t xml:space="preserve">Methods in Ecology and Evolution</w:t>
-      </w:r>
-      <w:r>
-        <w:t xml:space="preserve"> </w:t>
-      </w:r>
-      <w:r>
-        <w:t xml:space="preserve">10, 902–911</w:t>
       </w:r>
     </w:p>
     <w:bookmarkEnd w:id="114"/>
-    <w:bookmarkStart w:id="116" w:name="X0fb50f1746fa9d2b24f89ed5bfe6ae1a2f58cc2"/>
+    <w:bookmarkStart w:id="116" w:name="Xb1d8b6b275822be1886d160023287af73cce966"/>
     <w:p>
       <w:pPr>
         <w:pStyle w:val="Bibliography"/>
@@ -9091,7 +9140,7 @@
         <w:t xml:space="preserve">	</w:t>
       </w:r>
       <w:r>
-        <w:t xml:space="preserve">Shaw, J.O.</w:t>
+        <w:t xml:space="preserve">Cirtwill, A.R.</w:t>
       </w:r>
       <w:r>
         <w:t xml:space="preserve"> </w:t>
@@ -9107,7 +9156,7 @@
         <w:t xml:space="preserve"> </w:t>
       </w:r>
       <w:r>
-        <w:t xml:space="preserve">(2024)</w:t>
+        <w:t xml:space="preserve">(2019)</w:t>
       </w:r>
       <w:r>
         <w:t xml:space="preserve"> </w:t>
@@ -9117,15 +9166,31 @@
           <w:rPr>
             <w:rStyle w:val="Hyperlink"/>
           </w:rPr>
-          <w:t xml:space="preserve">A framework for reconstructing ancient food webs using functional trait data</w:t>
+          <w:t xml:space="preserve">A quantitative framework for investigating the reliability of empirical network construction</w:t>
         </w:r>
       </w:hyperlink>
       <w:r>
-        <w:t xml:space="preserve">bioRxiv, 2024.01.30.578036</w:t>
+        <w:t xml:space="preserve">.</w:t>
+      </w:r>
+      <w:r>
+        <w:t xml:space="preserve"> </w:t>
+      </w:r>
+      <w:r>
+        <w:rPr>
+          <w:iCs/>
+          <w:i/>
+        </w:rPr>
+        <w:t xml:space="preserve">Methods in Ecology and Evolution</w:t>
+      </w:r>
+      <w:r>
+        <w:t xml:space="preserve"> </w:t>
+      </w:r>
+      <w:r>
+        <w:t xml:space="preserve">10, 902–911</w:t>
       </w:r>
     </w:p>
     <w:bookmarkEnd w:id="116"/>
-    <w:bookmarkStart w:id="118" w:name="ref-poisotSpeciesWhyEcological2015"/>
+    <w:bookmarkStart w:id="118" w:name="X0fb50f1746fa9d2b24f89ed5bfe6ae1a2f58cc2"/>
     <w:p>
       <w:pPr>
         <w:pStyle w:val="Bibliography"/>
@@ -9140,7 +9205,7 @@
         <w:t xml:space="preserve">	</w:t>
       </w:r>
       <w:r>
-        <w:t xml:space="preserve">Poisot, T.</w:t>
+        <w:t xml:space="preserve">Shaw, J.O.</w:t>
       </w:r>
       <w:r>
         <w:t xml:space="preserve"> </w:t>
@@ -9156,7 +9221,7 @@
         <w:t xml:space="preserve"> </w:t>
       </w:r>
       <w:r>
-        <w:t xml:space="preserve">(2015)</w:t>
+        <w:t xml:space="preserve">(2024)</w:t>
       </w:r>
       <w:r>
         <w:t xml:space="preserve"> </w:t>
@@ -9166,31 +9231,15 @@
           <w:rPr>
             <w:rStyle w:val="Hyperlink"/>
           </w:rPr>
-          <w:t xml:space="preserve">Beyond species: Why ecological interaction networks vary through space and time</w:t>
+          <w:t xml:space="preserve">A framework for reconstructing ancient food webs using functional trait data</w:t>
         </w:r>
       </w:hyperlink>
       <w:r>
-        <w:t xml:space="preserve">.</w:t>
-      </w:r>
-      <w:r>
-        <w:t xml:space="preserve"> </w:t>
-      </w:r>
-      <w:r>
-        <w:rPr>
-          <w:iCs/>
-          <w:i/>
-        </w:rPr>
-        <w:t xml:space="preserve">Oikos</w:t>
-      </w:r>
-      <w:r>
-        <w:t xml:space="preserve"> </w:t>
-      </w:r>
-      <w:r>
-        <w:t xml:space="preserve">124, 243–251</w:t>
+        <w:t xml:space="preserve">bioRxiv, 2024.01.30.578036</w:t>
       </w:r>
     </w:p>
     <w:bookmarkEnd w:id="118"/>
-    <w:bookmarkStart w:id="120" w:name="ref-strydomGraphEmbeddingTransfer2023"/>
+    <w:bookmarkStart w:id="120" w:name="ref-poisotSpeciesWhyEcological2015"/>
     <w:p>
       <w:pPr>
         <w:pStyle w:val="Bibliography"/>
@@ -9205,7 +9254,7 @@
         <w:t xml:space="preserve">	</w:t>
       </w:r>
       <w:r>
-        <w:t xml:space="preserve">Strydom, T.</w:t>
+        <w:t xml:space="preserve">Poisot, T.</w:t>
       </w:r>
       <w:r>
         <w:t xml:space="preserve"> </w:t>
@@ -9221,7 +9270,7 @@
         <w:t xml:space="preserve"> </w:t>
       </w:r>
       <w:r>
-        <w:t xml:space="preserve">(2023)</w:t>
+        <w:t xml:space="preserve">(2015)</w:t>
       </w:r>
       <w:r>
         <w:t xml:space="preserve"> </w:t>
@@ -9231,7 +9280,7 @@
           <w:rPr>
             <w:rStyle w:val="Hyperlink"/>
           </w:rPr>
-          <w:t xml:space="preserve">Graph embedding and transfer learning can help predict potential species interaction networks despite data limitations</w:t>
+          <w:t xml:space="preserve">Beyond species: Why ecological interaction networks vary through space and time</w:t>
         </w:r>
       </w:hyperlink>
       <w:r>
@@ -9245,17 +9294,17 @@
           <w:iCs/>
           <w:i/>
         </w:rPr>
-        <w:t xml:space="preserve">Methods in Ecology and Evolution</w:t>
-      </w:r>
-      <w:r>
-        <w:t xml:space="preserve"> </w:t>
-      </w:r>
-      <w:r>
-        <w:t xml:space="preserve">14, 2917–2930</w:t>
+        <w:t xml:space="preserve">Oikos</w:t>
+      </w:r>
+      <w:r>
+        <w:t xml:space="preserve"> </w:t>
+      </w:r>
+      <w:r>
+        <w:t xml:space="preserve">124, 243–251</w:t>
       </w:r>
     </w:p>
     <w:bookmarkEnd w:id="120"/>
-    <w:bookmarkStart w:id="122" w:name="ref-allesinaGeneralModelFood2008"/>
+    <w:bookmarkStart w:id="122" w:name="ref-strydomGraphEmbeddingTransfer2023"/>
     <w:p>
       <w:pPr>
         <w:pStyle w:val="Bibliography"/>
@@ -9270,7 +9319,7 @@
         <w:t xml:space="preserve">	</w:t>
       </w:r>
       <w:r>
-        <w:t xml:space="preserve">Allesina, S.</w:t>
+        <w:t xml:space="preserve">Strydom, T.</w:t>
       </w:r>
       <w:r>
         <w:t xml:space="preserve"> </w:t>
@@ -9286,7 +9335,7 @@
         <w:t xml:space="preserve"> </w:t>
       </w:r>
       <w:r>
-        <w:t xml:space="preserve">(2008)</w:t>
+        <w:t xml:space="preserve">(2023)</w:t>
       </w:r>
       <w:r>
         <w:t xml:space="preserve"> </w:t>
@@ -9296,43 +9345,7 @@
           <w:rPr>
             <w:rStyle w:val="Hyperlink"/>
           </w:rPr>
-          <w:t xml:space="preserve">A</w:t>
-        </w:r>
-        <w:r>
-          <w:rPr>
-            <w:rStyle w:val="Hyperlink"/>
-          </w:rPr>
-          <w:t xml:space="preserve"> </w:t>
-        </w:r>
-        <w:r>
-          <w:rPr>
-            <w:rStyle w:val="Hyperlink"/>
-          </w:rPr>
-          <w:t xml:space="preserve">General Model</w:t>
-        </w:r>
-        <w:r>
-          <w:rPr>
-            <w:rStyle w:val="Hyperlink"/>
-          </w:rPr>
-          <w:t xml:space="preserve"> </w:t>
-        </w:r>
-        <w:r>
-          <w:rPr>
-            <w:rStyle w:val="Hyperlink"/>
-          </w:rPr>
-          <w:t xml:space="preserve">for</w:t>
-        </w:r>
-        <w:r>
-          <w:rPr>
-            <w:rStyle w:val="Hyperlink"/>
-          </w:rPr>
-          <w:t xml:space="preserve"> </w:t>
-        </w:r>
-        <w:r>
-          <w:rPr>
-            <w:rStyle w:val="Hyperlink"/>
-          </w:rPr>
-          <w:t xml:space="preserve">Food Web Structure</w:t>
+          <w:t xml:space="preserve">Graph embedding and transfer learning can help predict potential species interaction networks despite data limitations</w:t>
         </w:r>
       </w:hyperlink>
       <w:r>
@@ -9346,17 +9359,17 @@
           <w:iCs/>
           <w:i/>
         </w:rPr>
-        <w:t xml:space="preserve">Science</w:t>
-      </w:r>
-      <w:r>
-        <w:t xml:space="preserve"> </w:t>
-      </w:r>
-      <w:r>
-        <w:t xml:space="preserve">320, 658–661</w:t>
+        <w:t xml:space="preserve">Methods in Ecology and Evolution</w:t>
+      </w:r>
+      <w:r>
+        <w:t xml:space="preserve"> </w:t>
+      </w:r>
+      <w:r>
+        <w:t xml:space="preserve">14, 2917–2930</w:t>
       </w:r>
     </w:p>
     <w:bookmarkEnd w:id="122"/>
-    <w:bookmarkStart w:id="124" w:name="X023758d2a089016cd8f0c9d2421079cf7d062ff"/>
+    <w:bookmarkStart w:id="124" w:name="ref-allesinaGeneralModelFood2008"/>
     <w:p>
       <w:pPr>
         <w:pStyle w:val="Bibliography"/>
@@ -9371,7 +9384,23 @@
         <w:t xml:space="preserve">	</w:t>
       </w:r>
       <w:r>
-        <w:t xml:space="preserve">Poisot, T. (2023)</w:t>
+        <w:t xml:space="preserve">Allesina, S.</w:t>
+      </w:r>
+      <w:r>
+        <w:t xml:space="preserve"> </w:t>
+      </w:r>
+      <w:r>
+        <w:rPr>
+          <w:iCs/>
+          <w:i/>
+        </w:rPr>
+        <w:t xml:space="preserve">et al.</w:t>
+      </w:r>
+      <w:r>
+        <w:t xml:space="preserve"> </w:t>
+      </w:r>
+      <w:r>
+        <w:t xml:space="preserve">(2008)</w:t>
       </w:r>
       <w:r>
         <w:t xml:space="preserve"> </w:t>
@@ -9381,7 +9410,43 @@
           <w:rPr>
             <w:rStyle w:val="Hyperlink"/>
           </w:rPr>
-          <w:t xml:space="preserve">Guidelines for the prediction of species interactions through binary classification</w:t>
+          <w:t xml:space="preserve">A</w:t>
+        </w:r>
+        <w:r>
+          <w:rPr>
+            <w:rStyle w:val="Hyperlink"/>
+          </w:rPr>
+          <w:t xml:space="preserve"> </w:t>
+        </w:r>
+        <w:r>
+          <w:rPr>
+            <w:rStyle w:val="Hyperlink"/>
+          </w:rPr>
+          <w:t xml:space="preserve">General Model</w:t>
+        </w:r>
+        <w:r>
+          <w:rPr>
+            <w:rStyle w:val="Hyperlink"/>
+          </w:rPr>
+          <w:t xml:space="preserve"> </w:t>
+        </w:r>
+        <w:r>
+          <w:rPr>
+            <w:rStyle w:val="Hyperlink"/>
+          </w:rPr>
+          <w:t xml:space="preserve">for</w:t>
+        </w:r>
+        <w:r>
+          <w:rPr>
+            <w:rStyle w:val="Hyperlink"/>
+          </w:rPr>
+          <w:t xml:space="preserve"> </w:t>
+        </w:r>
+        <w:r>
+          <w:rPr>
+            <w:rStyle w:val="Hyperlink"/>
+          </w:rPr>
+          <w:t xml:space="preserve">Food Web Structure</w:t>
         </w:r>
       </w:hyperlink>
       <w:r>
@@ -9395,17 +9460,17 @@
           <w:iCs/>
           <w:i/>
         </w:rPr>
-        <w:t xml:space="preserve">Methods in Ecology and Evolution</w:t>
-      </w:r>
-      <w:r>
-        <w:t xml:space="preserve"> </w:t>
-      </w:r>
-      <w:r>
-        <w:t xml:space="preserve">14, 1333–1345</w:t>
+        <w:t xml:space="preserve">Science</w:t>
+      </w:r>
+      <w:r>
+        <w:t xml:space="preserve"> </w:t>
+      </w:r>
+      <w:r>
+        <w:t xml:space="preserve">320, 658–661</w:t>
       </w:r>
     </w:p>
     <w:bookmarkEnd w:id="124"/>
-    <w:bookmarkStart w:id="126" w:name="ref-stoufferEvidenceExistenceRobust2007"/>
+    <w:bookmarkStart w:id="126" w:name="X023758d2a089016cd8f0c9d2421079cf7d062ff"/>
     <w:p>
       <w:pPr>
         <w:pStyle w:val="Bibliography"/>
@@ -9420,23 +9485,7 @@
         <w:t xml:space="preserve">	</w:t>
       </w:r>
       <w:r>
-        <w:t xml:space="preserve">Stouffer, D.B.</w:t>
-      </w:r>
-      <w:r>
-        <w:t xml:space="preserve"> </w:t>
-      </w:r>
-      <w:r>
-        <w:rPr>
-          <w:iCs/>
-          <w:i/>
-        </w:rPr>
-        <w:t xml:space="preserve">et al.</w:t>
-      </w:r>
-      <w:r>
-        <w:t xml:space="preserve"> </w:t>
-      </w:r>
-      <w:r>
-        <w:t xml:space="preserve">(2007)</w:t>
+        <w:t xml:space="preserve">Poisot, T. (2023)</w:t>
       </w:r>
       <w:r>
         <w:t xml:space="preserve"> </w:t>
@@ -9446,7 +9495,7 @@
           <w:rPr>
             <w:rStyle w:val="Hyperlink"/>
           </w:rPr>
-          <w:t xml:space="preserve">Evidence for the existence of a robust pattern of prey selection in food webs</w:t>
+          <w:t xml:space="preserve">Guidelines for the prediction of species interactions through binary classification</w:t>
         </w:r>
       </w:hyperlink>
       <w:r>
@@ -9460,17 +9509,17 @@
           <w:iCs/>
           <w:i/>
         </w:rPr>
-        <w:t xml:space="preserve">Proceedings of the Royal Society B: Biological Sciences</w:t>
-      </w:r>
-      <w:r>
-        <w:t xml:space="preserve"> </w:t>
-      </w:r>
-      <w:r>
-        <w:t xml:space="preserve">274, 1931–1940</w:t>
+        <w:t xml:space="preserve">Methods in Ecology and Evolution</w:t>
+      </w:r>
+      <w:r>
+        <w:t xml:space="preserve"> </w:t>
+      </w:r>
+      <w:r>
+        <w:t xml:space="preserve">14, 1333–1345</w:t>
       </w:r>
     </w:p>
     <w:bookmarkEnd w:id="126"/>
-    <w:bookmarkStart w:id="128" w:name="ref-pringleResolvingFoodWebStructure2020"/>
+    <w:bookmarkStart w:id="128" w:name="ref-stoufferEvidenceExistenceRobust2007"/>
     <w:p>
       <w:pPr>
         <w:pStyle w:val="Bibliography"/>
@@ -9485,7 +9534,23 @@
         <w:t xml:space="preserve">	</w:t>
       </w:r>
       <w:r>
-        <w:t xml:space="preserve">Pringle, R.M. and Hutchinson, M.C. (2020)</w:t>
+        <w:t xml:space="preserve">Stouffer, D.B.</w:t>
+      </w:r>
+      <w:r>
+        <w:t xml:space="preserve"> </w:t>
+      </w:r>
+      <w:r>
+        <w:rPr>
+          <w:iCs/>
+          <w:i/>
+        </w:rPr>
+        <w:t xml:space="preserve">et al.</w:t>
+      </w:r>
+      <w:r>
+        <w:t xml:space="preserve"> </w:t>
+      </w:r>
+      <w:r>
+        <w:t xml:space="preserve">(2007)</w:t>
       </w:r>
       <w:r>
         <w:t xml:space="preserve"> </w:t>
@@ -9495,19 +9560,7 @@
           <w:rPr>
             <w:rStyle w:val="Hyperlink"/>
           </w:rPr>
-          <w:t xml:space="preserve">Resolving</w:t>
-        </w:r>
-        <w:r>
-          <w:rPr>
-            <w:rStyle w:val="Hyperlink"/>
-          </w:rPr>
-          <w:t xml:space="preserve"> </w:t>
-        </w:r>
-        <w:r>
-          <w:rPr>
-            <w:rStyle w:val="Hyperlink"/>
-          </w:rPr>
-          <w:t xml:space="preserve">Food-Web Structure</w:t>
+          <w:t xml:space="preserve">Evidence for the existence of a robust pattern of prey selection in food webs</w:t>
         </w:r>
       </w:hyperlink>
       <w:r>
@@ -9521,17 +9574,17 @@
           <w:iCs/>
           <w:i/>
         </w:rPr>
-        <w:t xml:space="preserve">Annual Review of Ecology, Evolution and Systematics</w:t>
-      </w:r>
-      <w:r>
-        <w:t xml:space="preserve"> </w:t>
-      </w:r>
-      <w:r>
-        <w:t xml:space="preserve">51, 55–80</w:t>
+        <w:t xml:space="preserve">Proceedings of the Royal Society B: Biological Sciences</w:t>
+      </w:r>
+      <w:r>
+        <w:t xml:space="preserve"> </w:t>
+      </w:r>
+      <w:r>
+        <w:t xml:space="preserve">274, 1931–1940</w:t>
       </w:r>
     </w:p>
     <w:bookmarkEnd w:id="128"/>
-    <w:bookmarkStart w:id="130" w:name="ref-berlowGoldilocksFactorFood2008"/>
+    <w:bookmarkStart w:id="130" w:name="ref-pringleResolvingFoodWebStructure2020"/>
     <w:p>
       <w:pPr>
         <w:pStyle w:val="Bibliography"/>
@@ -9546,23 +9599,7 @@
         <w:t xml:space="preserve">	</w:t>
       </w:r>
       <w:r>
-        <w:t xml:space="preserve">Berlow, E.L.</w:t>
-      </w:r>
-      <w:r>
-        <w:t xml:space="preserve"> </w:t>
-      </w:r>
-      <w:r>
-        <w:rPr>
-          <w:iCs/>
-          <w:i/>
-        </w:rPr>
-        <w:t xml:space="preserve">et al.</w:t>
-      </w:r>
-      <w:r>
-        <w:t xml:space="preserve"> </w:t>
-      </w:r>
-      <w:r>
-        <w:t xml:space="preserve">(2008)</w:t>
+        <w:t xml:space="preserve">Pringle, R.M. and Hutchinson, M.C. (2020)</w:t>
       </w:r>
       <w:r>
         <w:t xml:space="preserve"> </w:t>
@@ -9572,7 +9609,7 @@
           <w:rPr>
             <w:rStyle w:val="Hyperlink"/>
           </w:rPr>
-          <w:t xml:space="preserve">The</w:t>
+          <w:t xml:space="preserve">Resolving</w:t>
         </w:r>
         <w:r>
           <w:rPr>
@@ -9584,37 +9621,7 @@
           <w:rPr>
             <w:rStyle w:val="Hyperlink"/>
           </w:rPr>
-          <w:t xml:space="preserve">“</w:t>
-        </w:r>
-        <w:r>
-          <w:rPr>
-            <w:rStyle w:val="Hyperlink"/>
-          </w:rPr>
-          <w:t xml:space="preserve">Goldilocks</w:t>
-        </w:r>
-        <w:r>
-          <w:rPr>
-            <w:rStyle w:val="Hyperlink"/>
-          </w:rPr>
-          <w:t xml:space="preserve"> </w:t>
-        </w:r>
-        <w:r>
-          <w:rPr>
-            <w:rStyle w:val="Hyperlink"/>
-          </w:rPr>
-          <w:t xml:space="preserve">factor”</w:t>
-        </w:r>
-        <w:r>
-          <w:rPr>
-            <w:rStyle w:val="Hyperlink"/>
-          </w:rPr>
-          <w:t xml:space="preserve"> </w:t>
-        </w:r>
-        <w:r>
-          <w:rPr>
-            <w:rStyle w:val="Hyperlink"/>
-          </w:rPr>
-          <w:t xml:space="preserve">in food webs</w:t>
+          <w:t xml:space="preserve">Food-Web Structure</w:t>
         </w:r>
       </w:hyperlink>
       <w:r>
@@ -9628,17 +9635,17 @@
           <w:iCs/>
           <w:i/>
         </w:rPr>
-        <w:t xml:space="preserve">Proceedings of the National Academy of Sciences</w:t>
-      </w:r>
-      <w:r>
-        <w:t xml:space="preserve"> </w:t>
-      </w:r>
-      <w:r>
-        <w:t xml:space="preserve">105, 4079–4080</w:t>
+        <w:t xml:space="preserve">Annual Review of Ecology, Evolution and Systematics</w:t>
+      </w:r>
+      <w:r>
+        <w:t xml:space="preserve"> </w:t>
+      </w:r>
+      <w:r>
+        <w:t xml:space="preserve">51, 55–80</w:t>
       </w:r>
     </w:p>
     <w:bookmarkEnd w:id="130"/>
-    <w:bookmarkStart w:id="132" w:name="ref-brimacombeApplyingMethodIts2024"/>
+    <w:bookmarkStart w:id="132" w:name="ref-berlowGoldilocksFactorFood2008"/>
     <w:p>
       <w:pPr>
         <w:pStyle w:val="Bibliography"/>
@@ -9653,6 +9660,113 @@
         <w:t xml:space="preserve">	</w:t>
       </w:r>
       <w:r>
+        <w:t xml:space="preserve">Berlow, E.L.</w:t>
+      </w:r>
+      <w:r>
+        <w:t xml:space="preserve"> </w:t>
+      </w:r>
+      <w:r>
+        <w:rPr>
+          <w:iCs/>
+          <w:i/>
+        </w:rPr>
+        <w:t xml:space="preserve">et al.</w:t>
+      </w:r>
+      <w:r>
+        <w:t xml:space="preserve"> </w:t>
+      </w:r>
+      <w:r>
+        <w:t xml:space="preserve">(2008)</w:t>
+      </w:r>
+      <w:r>
+        <w:t xml:space="preserve"> </w:t>
+      </w:r>
+      <w:hyperlink r:id="rId131">
+        <w:r>
+          <w:rPr>
+            <w:rStyle w:val="Hyperlink"/>
+          </w:rPr>
+          <w:t xml:space="preserve">The</w:t>
+        </w:r>
+        <w:r>
+          <w:rPr>
+            <w:rStyle w:val="Hyperlink"/>
+          </w:rPr>
+          <w:t xml:space="preserve"> </w:t>
+        </w:r>
+        <w:r>
+          <w:rPr>
+            <w:rStyle w:val="Hyperlink"/>
+          </w:rPr>
+          <w:t xml:space="preserve">“</w:t>
+        </w:r>
+        <w:r>
+          <w:rPr>
+            <w:rStyle w:val="Hyperlink"/>
+          </w:rPr>
+          <w:t xml:space="preserve">Goldilocks</w:t>
+        </w:r>
+        <w:r>
+          <w:rPr>
+            <w:rStyle w:val="Hyperlink"/>
+          </w:rPr>
+          <w:t xml:space="preserve"> </w:t>
+        </w:r>
+        <w:r>
+          <w:rPr>
+            <w:rStyle w:val="Hyperlink"/>
+          </w:rPr>
+          <w:t xml:space="preserve">factor”</w:t>
+        </w:r>
+        <w:r>
+          <w:rPr>
+            <w:rStyle w:val="Hyperlink"/>
+          </w:rPr>
+          <w:t xml:space="preserve"> </w:t>
+        </w:r>
+        <w:r>
+          <w:rPr>
+            <w:rStyle w:val="Hyperlink"/>
+          </w:rPr>
+          <w:t xml:space="preserve">in food webs</w:t>
+        </w:r>
+      </w:hyperlink>
+      <w:r>
+        <w:t xml:space="preserve">.</w:t>
+      </w:r>
+      <w:r>
+        <w:t xml:space="preserve"> </w:t>
+      </w:r>
+      <w:r>
+        <w:rPr>
+          <w:iCs/>
+          <w:i/>
+        </w:rPr>
+        <w:t xml:space="preserve">Proceedings of the National Academy of Sciences</w:t>
+      </w:r>
+      <w:r>
+        <w:t xml:space="preserve"> </w:t>
+      </w:r>
+      <w:r>
+        <w:t xml:space="preserve">105, 4079–4080</w:t>
+      </w:r>
+    </w:p>
+    <w:bookmarkEnd w:id="132"/>
+    <w:bookmarkStart w:id="134" w:name="ref-brimacombeApplyingMethodIts2024"/>
+    <w:p>
+      <w:pPr>
+        <w:pStyle w:val="Bibliography"/>
+      </w:pPr>
+      <w:r>
+        <w:t xml:space="preserve">43.</w:t>
+      </w:r>
+      <w:r>
+        <w:t xml:space="preserve"> </w:t>
+      </w:r>
+      <w:r>
+        <w:t xml:space="preserve">	</w:t>
+      </w:r>
+      <w:r>
         <w:t xml:space="preserve">Brimacombe, C.</w:t>
       </w:r>
       <w:r>
@@ -9674,7 +9788,7 @@
       <w:r>
         <w:t xml:space="preserve"> </w:t>
       </w:r>
-      <w:hyperlink r:id="rId131">
+      <w:hyperlink r:id="rId133">
         <w:r>
           <w:rPr>
             <w:rStyle w:val="Hyperlink"/>
@@ -9707,14 +9821,14 @@
         </w:r>
       </w:hyperlink>
     </w:p>
-    <w:bookmarkEnd w:id="132"/>
-    <w:bookmarkStart w:id="134" w:name="ref-beckerOptimisingPredictiveModels2022"/>
+    <w:bookmarkEnd w:id="134"/>
+    <w:bookmarkStart w:id="136" w:name="ref-beckerOptimisingPredictiveModels2022"/>
     <w:p>
       <w:pPr>
         <w:pStyle w:val="Bibliography"/>
       </w:pPr>
       <w:r>
-        <w:t xml:space="preserve">43.</w:t>
+        <w:t xml:space="preserve">44.</w:t>
       </w:r>
       <w:r>
         <w:t xml:space="preserve"> </w:t>
@@ -9744,7 +9858,7 @@
       <w:r>
         <w:t xml:space="preserve"> </w:t>
       </w:r>
-      <w:hyperlink r:id="rId133">
+      <w:hyperlink r:id="rId135">
         <w:r>
           <w:rPr>
             <w:rStyle w:val="Hyperlink"/>
@@ -9772,14 +9886,14 @@
         <w:t xml:space="preserve">3, e625–e637</w:t>
       </w:r>
     </w:p>
-    <w:bookmarkEnd w:id="134"/>
-    <w:bookmarkStart w:id="135" w:name="X1edd2253d2e7e8e6db9e7574240f432ddda2ce1"/>
+    <w:bookmarkEnd w:id="136"/>
+    <w:bookmarkStart w:id="137" w:name="X1edd2253d2e7e8e6db9e7574240f432ddda2ce1"/>
     <w:p>
       <w:pPr>
         <w:pStyle w:val="Bibliography"/>
       </w:pPr>
       <w:r>
-        <w:t xml:space="preserve">44.</w:t>
+        <w:t xml:space="preserve">45.</w:t>
       </w:r>
       <w:r>
         <w:t xml:space="preserve"> </w:t>
@@ -9805,75 +9919,10 @@
       </w:r>
       <w:r>
         <w:t xml:space="preserve">(2023) Spatially explicit predictions of food web structure from regional level data</w:t>
-      </w:r>
-    </w:p>
-    <w:bookmarkEnd w:id="135"/>
-    <w:bookmarkStart w:id="137" w:name="ref-fortinNetworkEcologyDynamic2021"/>
-    <w:p>
-      <w:pPr>
-        <w:pStyle w:val="Bibliography"/>
-      </w:pPr>
-      <w:r>
-        <w:t xml:space="preserve">45.</w:t>
-      </w:r>
-      <w:r>
-        <w:t xml:space="preserve"> </w:t>
-      </w:r>
-      <w:r>
-        <w:t xml:space="preserve">	</w:t>
-      </w:r>
-      <w:r>
-        <w:t xml:space="preserve">Fortin, M.-J.</w:t>
-      </w:r>
-      <w:r>
-        <w:t xml:space="preserve"> </w:t>
-      </w:r>
-      <w:r>
-        <w:rPr>
-          <w:iCs/>
-          <w:i/>
-        </w:rPr>
-        <w:t xml:space="preserve">et al.</w:t>
-      </w:r>
-      <w:r>
-        <w:t xml:space="preserve"> </w:t>
-      </w:r>
-      <w:r>
-        <w:t xml:space="preserve">(2021)</w:t>
-      </w:r>
-      <w:r>
-        <w:t xml:space="preserve"> </w:t>
-      </w:r>
-      <w:hyperlink r:id="rId136">
-        <w:r>
-          <w:rPr>
-            <w:rStyle w:val="Hyperlink"/>
-          </w:rPr>
-          <w:t xml:space="preserve">Network ecology in dynamic landscapes</w:t>
-        </w:r>
-      </w:hyperlink>
-      <w:r>
-        <w:t xml:space="preserve">.</w:t>
-      </w:r>
-      <w:r>
-        <w:t xml:space="preserve"> </w:t>
-      </w:r>
-      <w:r>
-        <w:rPr>
-          <w:iCs/>
-          <w:i/>
-        </w:rPr>
-        <w:t xml:space="preserve">Proceedings of the Royal Society B: Biological Sciences</w:t>
-      </w:r>
-      <w:r>
-        <w:t xml:space="preserve"> </w:t>
-      </w:r>
-      <w:r>
-        <w:t xml:space="preserve">288, rspb.2020.1889, 20201889</w:t>
       </w:r>
     </w:p>
     <w:bookmarkEnd w:id="137"/>
-    <w:bookmarkStart w:id="138" w:name="ref-estayEditorialPatternsProcesses2023"/>
+    <w:bookmarkStart w:id="139" w:name="ref-fortinNetworkEcologyDynamic2021"/>
     <w:p>
       <w:pPr>
         <w:pStyle w:val="Bibliography"/>
@@ -9888,6 +9937,71 @@
         <w:t xml:space="preserve">	</w:t>
       </w:r>
       <w:r>
+        <w:t xml:space="preserve">Fortin, M.-J.</w:t>
+      </w:r>
+      <w:r>
+        <w:t xml:space="preserve"> </w:t>
+      </w:r>
+      <w:r>
+        <w:rPr>
+          <w:iCs/>
+          <w:i/>
+        </w:rPr>
+        <w:t xml:space="preserve">et al.</w:t>
+      </w:r>
+      <w:r>
+        <w:t xml:space="preserve"> </w:t>
+      </w:r>
+      <w:r>
+        <w:t xml:space="preserve">(2021)</w:t>
+      </w:r>
+      <w:r>
+        <w:t xml:space="preserve"> </w:t>
+      </w:r>
+      <w:hyperlink r:id="rId138">
+        <w:r>
+          <w:rPr>
+            <w:rStyle w:val="Hyperlink"/>
+          </w:rPr>
+          <w:t xml:space="preserve">Network ecology in dynamic landscapes</w:t>
+        </w:r>
+      </w:hyperlink>
+      <w:r>
+        <w:t xml:space="preserve">.</w:t>
+      </w:r>
+      <w:r>
+        <w:t xml:space="preserve"> </w:t>
+      </w:r>
+      <w:r>
+        <w:rPr>
+          <w:iCs/>
+          <w:i/>
+        </w:rPr>
+        <w:t xml:space="preserve">Proceedings of the Royal Society B: Biological Sciences</w:t>
+      </w:r>
+      <w:r>
+        <w:t xml:space="preserve"> </w:t>
+      </w:r>
+      <w:r>
+        <w:t xml:space="preserve">288, rspb.2020.1889, 20201889</w:t>
+      </w:r>
+    </w:p>
+    <w:bookmarkEnd w:id="139"/>
+    <w:bookmarkStart w:id="140" w:name="ref-estayEditorialPatternsProcesses2023"/>
+    <w:p>
+      <w:pPr>
+        <w:pStyle w:val="Bibliography"/>
+      </w:pPr>
+      <w:r>
+        <w:t xml:space="preserve">47.</w:t>
+      </w:r>
+      <w:r>
+        <w:t xml:space="preserve"> </w:t>
+      </w:r>
+      <w:r>
+        <w:t xml:space="preserve">	</w:t>
+      </w:r>
+      <w:r>
         <w:t xml:space="preserve">Estay, S.A.</w:t>
       </w:r>
       <w:r>
@@ -9933,100 +10047,100 @@
       </w:r>
       <w:r>
         <w:t xml:space="preserve">11</w:t>
-      </w:r>
-    </w:p>
-    <w:bookmarkEnd w:id="138"/>
-    <w:bookmarkStart w:id="140" w:name="ref-saraviaEcologicalNetworkAssembly2022"/>
-    <w:p>
-      <w:pPr>
-        <w:pStyle w:val="Bibliography"/>
-      </w:pPr>
-      <w:r>
-        <w:t xml:space="preserve">47.</w:t>
-      </w:r>
-      <w:r>
-        <w:t xml:space="preserve"> </w:t>
-      </w:r>
-      <w:r>
-        <w:t xml:space="preserve">	</w:t>
-      </w:r>
-      <w:r>
-        <w:t xml:space="preserve">Saravia, L.A.</w:t>
-      </w:r>
-      <w:r>
-        <w:t xml:space="preserve"> </w:t>
-      </w:r>
-      <w:r>
-        <w:rPr>
-          <w:iCs/>
-          <w:i/>
-        </w:rPr>
-        <w:t xml:space="preserve">et al.</w:t>
-      </w:r>
-      <w:r>
-        <w:t xml:space="preserve"> </w:t>
-      </w:r>
-      <w:r>
-        <w:t xml:space="preserve">(2022)</w:t>
-      </w:r>
-      <w:r>
-        <w:t xml:space="preserve"> </w:t>
-      </w:r>
-      <w:hyperlink r:id="rId139">
-        <w:r>
-          <w:rPr>
-            <w:rStyle w:val="Hyperlink"/>
-          </w:rPr>
-          <w:t xml:space="preserve">Ecological network assembly:</w:t>
-        </w:r>
-        <w:r>
-          <w:rPr>
-            <w:rStyle w:val="Hyperlink"/>
-          </w:rPr>
-          <w:t xml:space="preserve"> </w:t>
-        </w:r>
-        <w:r>
-          <w:rPr>
-            <w:rStyle w:val="Hyperlink"/>
-          </w:rPr>
-          <w:t xml:space="preserve">How</w:t>
-        </w:r>
-        <w:r>
-          <w:rPr>
-            <w:rStyle w:val="Hyperlink"/>
-          </w:rPr>
-          <w:t xml:space="preserve"> </w:t>
-        </w:r>
-        <w:r>
-          <w:rPr>
-            <w:rStyle w:val="Hyperlink"/>
-          </w:rPr>
-          <w:t xml:space="preserve">the regional metaweb influences local food webs</w:t>
-        </w:r>
-      </w:hyperlink>
-      <w:r>
-        <w:t xml:space="preserve">.</w:t>
-      </w:r>
-      <w:r>
-        <w:t xml:space="preserve"> </w:t>
-      </w:r>
-      <w:r>
-        <w:rPr>
-          <w:iCs/>
-          <w:i/>
-        </w:rPr>
-        <w:t xml:space="preserve">Journal of Animal Ecology</w:t>
-      </w:r>
-      <w:r>
-        <w:t xml:space="preserve"> </w:t>
-      </w:r>
-      <w:r>
-        <w:t xml:space="preserve">91, 630–642</w:t>
       </w:r>
     </w:p>
     <w:bookmarkEnd w:id="140"/>
-    <w:bookmarkEnd w:id="141"/>
+    <w:bookmarkStart w:id="142" w:name="ref-saraviaEcologicalNetworkAssembly2022"/>
+    <w:p>
+      <w:pPr>
+        <w:pStyle w:val="Bibliography"/>
+      </w:pPr>
+      <w:r>
+        <w:t xml:space="preserve">48.</w:t>
+      </w:r>
+      <w:r>
+        <w:t xml:space="preserve"> </w:t>
+      </w:r>
+      <w:r>
+        <w:t xml:space="preserve">	</w:t>
+      </w:r>
+      <w:r>
+        <w:t xml:space="preserve">Saravia, L.A.</w:t>
+      </w:r>
+      <w:r>
+        <w:t xml:space="preserve"> </w:t>
+      </w:r>
+      <w:r>
+        <w:rPr>
+          <w:iCs/>
+          <w:i/>
+        </w:rPr>
+        <w:t xml:space="preserve">et al.</w:t>
+      </w:r>
+      <w:r>
+        <w:t xml:space="preserve"> </w:t>
+      </w:r>
+      <w:r>
+        <w:t xml:space="preserve">(2022)</w:t>
+      </w:r>
+      <w:r>
+        <w:t xml:space="preserve"> </w:t>
+      </w:r>
+      <w:hyperlink r:id="rId141">
+        <w:r>
+          <w:rPr>
+            <w:rStyle w:val="Hyperlink"/>
+          </w:rPr>
+          <w:t xml:space="preserve">Ecological network assembly:</w:t>
+        </w:r>
+        <w:r>
+          <w:rPr>
+            <w:rStyle w:val="Hyperlink"/>
+          </w:rPr>
+          <w:t xml:space="preserve"> </w:t>
+        </w:r>
+        <w:r>
+          <w:rPr>
+            <w:rStyle w:val="Hyperlink"/>
+          </w:rPr>
+          <w:t xml:space="preserve">How</w:t>
+        </w:r>
+        <w:r>
+          <w:rPr>
+            <w:rStyle w:val="Hyperlink"/>
+          </w:rPr>
+          <w:t xml:space="preserve"> </w:t>
+        </w:r>
+        <w:r>
+          <w:rPr>
+            <w:rStyle w:val="Hyperlink"/>
+          </w:rPr>
+          <w:t xml:space="preserve">the regional metaweb influences local food webs</w:t>
+        </w:r>
+      </w:hyperlink>
+      <w:r>
+        <w:t xml:space="preserve">.</w:t>
+      </w:r>
+      <w:r>
+        <w:t xml:space="preserve"> </w:t>
+      </w:r>
+      <w:r>
+        <w:rPr>
+          <w:iCs/>
+          <w:i/>
+        </w:rPr>
+        <w:t xml:space="preserve">Journal of Animal Ecology</w:t>
+      </w:r>
+      <w:r>
+        <w:t xml:space="preserve"> </w:t>
+      </w:r>
+      <w:r>
+        <w:t xml:space="preserve">91, 630–642</w:t>
+      </w:r>
+    </w:p>
     <w:bookmarkEnd w:id="142"/>
+    <w:bookmarkEnd w:id="143"/>
+    <w:bookmarkEnd w:id="144"/>
     <w:sectPr/>
   </w:body>
 </w:document>

</xml_diff>

<commit_message>
:boom: abstract (for now)
</commit_message>
<xml_diff>
--- a/docs/index.docx
+++ b/docs/index.docx
@@ -125,7 +125,7 @@
         <w:pStyle w:val="Date"/>
       </w:pPr>
       <w:r>
-        <w:t xml:space="preserve">2024-05-14</w:t>
+        <w:t xml:space="preserve">2024-05-15</w:t>
       </w:r>
     </w:p>
     <w:p>
@@ -141,1861 +141,7 @@
         <w:pStyle w:val="Abstract"/>
       </w:pPr>
       <w:r>
-        <w:t xml:space="preserve">Although</w:t>
-      </w:r>
-      <w:r>
-        <w:t xml:space="preserve"> </w:t>
-      </w:r>
-      <w:r>
-        <w:t xml:space="preserve">it</w:t>
-      </w:r>
-      <w:r>
-        <w:t xml:space="preserve"> </w:t>
-      </w:r>
-      <w:r>
-        <w:t xml:space="preserve">has</w:t>
-      </w:r>
-      <w:r>
-        <w:t xml:space="preserve"> </w:t>
-      </w:r>
-      <w:r>
-        <w:t xml:space="preserve">been</w:t>
-      </w:r>
-      <w:r>
-        <w:t xml:space="preserve"> </w:t>
-      </w:r>
-      <w:r>
-        <w:t xml:space="preserve">acknowledged</w:t>
-      </w:r>
-      <w:r>
-        <w:t xml:space="preserve"> </w:t>
-      </w:r>
-      <w:r>
-        <w:t xml:space="preserve">that</w:t>
-      </w:r>
-      <w:r>
-        <w:t xml:space="preserve"> </w:t>
-      </w:r>
-      <w:r>
-        <w:t xml:space="preserve">communities</w:t>
-      </w:r>
-      <w:r>
-        <w:t xml:space="preserve"> </w:t>
-      </w:r>
-      <w:r>
-        <w:t xml:space="preserve">consist</w:t>
-      </w:r>
-      <w:r>
-        <w:t xml:space="preserve"> </w:t>
-      </w:r>
-      <w:r>
-        <w:t xml:space="preserve">not</w:t>
-      </w:r>
-      <w:r>
-        <w:t xml:space="preserve"> </w:t>
-      </w:r>
-      <w:r>
-        <w:t xml:space="preserve">only</w:t>
-      </w:r>
-      <w:r>
-        <w:t xml:space="preserve"> </w:t>
-      </w:r>
-      <w:r>
-        <w:t xml:space="preserve">of</w:t>
-      </w:r>
-      <w:r>
-        <w:t xml:space="preserve"> </w:t>
-      </w:r>
-      <w:r>
-        <w:t xml:space="preserve">co-occurring</w:t>
-      </w:r>
-      <w:r>
-        <w:t xml:space="preserve"> </w:t>
-      </w:r>
-      <w:r>
-        <w:t xml:space="preserve">species</w:t>
-      </w:r>
-      <w:r>
-        <w:t xml:space="preserve"> </w:t>
-      </w:r>
-      <w:r>
-        <w:t xml:space="preserve">but</w:t>
-      </w:r>
-      <w:r>
-        <w:t xml:space="preserve"> </w:t>
-      </w:r>
-      <w:r>
-        <w:t xml:space="preserve">that</w:t>
-      </w:r>
-      <w:r>
-        <w:t xml:space="preserve"> </w:t>
-      </w:r>
-      <w:r>
-        <w:t xml:space="preserve">they</w:t>
-      </w:r>
-      <w:r>
-        <w:t xml:space="preserve"> </w:t>
-      </w:r>
-      <w:r>
-        <w:t xml:space="preserve">also</w:t>
-      </w:r>
-      <w:r>
-        <w:t xml:space="preserve"> </w:t>
-      </w:r>
-      <w:r>
-        <w:t xml:space="preserve">interact</w:t>
-      </w:r>
-      <w:r>
-        <w:t xml:space="preserve"> </w:t>
-      </w:r>
-      <w:r>
-        <w:t xml:space="preserve">being</w:t>
-      </w:r>
-      <w:r>
-        <w:t xml:space="preserve"> </w:t>
-      </w:r>
-      <w:r>
-        <w:t xml:space="preserve">able</w:t>
-      </w:r>
-      <w:r>
-        <w:t xml:space="preserve"> </w:t>
-      </w:r>
-      <w:r>
-        <w:t xml:space="preserve">to</w:t>
-      </w:r>
-      <w:r>
-        <w:t xml:space="preserve"> </w:t>
-      </w:r>
-      <w:r>
-        <w:t xml:space="preserve">quantify</w:t>
-      </w:r>
-      <w:r>
-        <w:t xml:space="preserve"> </w:t>
-      </w:r>
-      <w:r>
-        <w:t xml:space="preserve">those</w:t>
-      </w:r>
-      <w:r>
-        <w:t xml:space="preserve"> </w:t>
-      </w:r>
-      <w:r>
-        <w:t xml:space="preserve">interactions</w:t>
-      </w:r>
-      <w:r>
-        <w:t xml:space="preserve"> </w:t>
-      </w:r>
-      <w:r>
-        <w:t xml:space="preserve">and</w:t>
-      </w:r>
-      <w:r>
-        <w:t xml:space="preserve"> </w:t>
-      </w:r>
-      <w:r>
-        <w:t xml:space="preserve">assemble</w:t>
-      </w:r>
-      <w:r>
-        <w:t xml:space="preserve"> </w:t>
-      </w:r>
-      <w:r>
-        <w:t xml:space="preserve">them</w:t>
-      </w:r>
-      <w:r>
-        <w:t xml:space="preserve"> </w:t>
-      </w:r>
-      <w:r>
-        <w:t xml:space="preserve">into</w:t>
-      </w:r>
-      <w:r>
-        <w:t xml:space="preserve"> </w:t>
-      </w:r>
-      <w:r>
-        <w:t xml:space="preserve">interaction</w:t>
-      </w:r>
-      <w:r>
-        <w:t xml:space="preserve"> </w:t>
-      </w:r>
-      <w:r>
-        <w:t xml:space="preserve">networks</w:t>
-      </w:r>
-      <w:r>
-        <w:t xml:space="preserve"> </w:t>
-      </w:r>
-      <w:r>
-        <w:t xml:space="preserve">has</w:t>
-      </w:r>
-      <w:r>
-        <w:t xml:space="preserve"> </w:t>
-      </w:r>
-      <w:r>
-        <w:t xml:space="preserve">been</w:t>
-      </w:r>
-      <w:r>
-        <w:t xml:space="preserve"> </w:t>
-      </w:r>
-      <w:r>
-        <w:t xml:space="preserve">a</w:t>
-      </w:r>
-      <w:r>
-        <w:t xml:space="preserve"> </w:t>
-      </w:r>
-      <w:r>
-        <w:t xml:space="preserve">limiting</w:t>
-      </w:r>
-      <w:r>
-        <w:t xml:space="preserve"> </w:t>
-      </w:r>
-      <w:r>
-        <w:t xml:space="preserve">factor</w:t>
-      </w:r>
-      <w:r>
-        <w:t xml:space="preserve"> </w:t>
-      </w:r>
-      <w:r>
-        <w:t xml:space="preserve">in</w:t>
-      </w:r>
-      <w:r>
-        <w:t xml:space="preserve"> </w:t>
-      </w:r>
-      <w:r>
-        <w:t xml:space="preserve">the</w:t>
-      </w:r>
-      <w:r>
-        <w:t xml:space="preserve"> </w:t>
-      </w:r>
-      <w:r>
-        <w:t xml:space="preserve">integration</w:t>
-      </w:r>
-      <w:r>
-        <w:t xml:space="preserve"> </w:t>
-      </w:r>
-      <w:r>
-        <w:t xml:space="preserve">of</w:t>
-      </w:r>
-      <w:r>
-        <w:t xml:space="preserve"> </w:t>
-      </w:r>
-      <w:r>
-        <w:t xml:space="preserve">network</w:t>
-      </w:r>
-      <w:r>
-        <w:t xml:space="preserve"> </w:t>
-      </w:r>
-      <w:r>
-        <w:t xml:space="preserve">ecology</w:t>
-      </w:r>
-      <w:r>
-        <w:t xml:space="preserve"> </w:t>
-      </w:r>
-      <w:r>
-        <w:t xml:space="preserve">into</w:t>
-      </w:r>
-      <w:r>
-        <w:t xml:space="preserve"> </w:t>
-      </w:r>
-      <w:r>
-        <w:t xml:space="preserve">other</w:t>
-      </w:r>
-      <w:r>
-        <w:t xml:space="preserve"> </w:t>
-      </w:r>
-      <w:r>
-        <w:t xml:space="preserve">fields</w:t>
-      </w:r>
-      <w:r>
-        <w:t xml:space="preserve"> </w:t>
-      </w:r>
-      <w:r>
-        <w:t xml:space="preserve">of</w:t>
-      </w:r>
-      <w:r>
-        <w:t xml:space="preserve"> </w:t>
-      </w:r>
-      <w:r>
-        <w:t xml:space="preserve">ecology.</w:t>
-      </w:r>
-      <w:r>
-        <w:t xml:space="preserve"> </w:t>
-      </w:r>
-      <w:r>
-        <w:t xml:space="preserve">As</w:t>
-      </w:r>
-      <w:r>
-        <w:t xml:space="preserve"> </w:t>
-      </w:r>
-      <w:r>
-        <w:t xml:space="preserve">the</w:t>
-      </w:r>
-      <w:r>
-        <w:t xml:space="preserve"> </w:t>
-      </w:r>
-      <w:r>
-        <w:t xml:space="preserve">field</w:t>
-      </w:r>
-      <w:r>
-        <w:t xml:space="preserve"> </w:t>
-      </w:r>
-      <w:r>
-        <w:t xml:space="preserve">of</w:t>
-      </w:r>
-      <w:r>
-        <w:t xml:space="preserve"> </w:t>
-      </w:r>
-      <w:r>
-        <w:t xml:space="preserve">network</w:t>
-      </w:r>
-      <w:r>
-        <w:t xml:space="preserve"> </w:t>
-      </w:r>
-      <w:r>
-        <w:t xml:space="preserve">ecology</w:t>
-      </w:r>
-      <w:r>
-        <w:t xml:space="preserve"> </w:t>
-      </w:r>
-      <w:r>
-        <w:t xml:space="preserve">has</w:t>
-      </w:r>
-      <w:r>
-        <w:t xml:space="preserve"> </w:t>
-      </w:r>
-      <w:r>
-        <w:t xml:space="preserve">matured</w:t>
-      </w:r>
-      <w:r>
-        <w:t xml:space="preserve"> </w:t>
-      </w:r>
-      <w:r>
-        <w:t xml:space="preserve">there</w:t>
-      </w:r>
-      <w:r>
-        <w:t xml:space="preserve"> </w:t>
-      </w:r>
-      <w:r>
-        <w:t xml:space="preserve">has</w:t>
-      </w:r>
-      <w:r>
-        <w:t xml:space="preserve"> </w:t>
-      </w:r>
-      <w:r>
-        <w:t xml:space="preserve">been</w:t>
-      </w:r>
-      <w:r>
-        <w:t xml:space="preserve"> </w:t>
-      </w:r>
-      <w:r>
-        <w:t xml:space="preserve">an</w:t>
-      </w:r>
-      <w:r>
-        <w:t xml:space="preserve"> </w:t>
-      </w:r>
-      <w:r>
-        <w:t xml:space="preserve">accompanying</w:t>
-      </w:r>
-      <w:r>
-        <w:t xml:space="preserve"> </w:t>
-      </w:r>
-      <w:r>
-        <w:t xml:space="preserve">expansion</w:t>
-      </w:r>
-      <w:r>
-        <w:t xml:space="preserve"> </w:t>
-      </w:r>
-      <w:r>
-        <w:t xml:space="preserve">in</w:t>
-      </w:r>
-      <w:r>
-        <w:t xml:space="preserve"> </w:t>
-      </w:r>
-      <w:r>
-        <w:t xml:space="preserve">the</w:t>
-      </w:r>
-      <w:r>
-        <w:t xml:space="preserve"> </w:t>
-      </w:r>
-      <w:r>
-        <w:t xml:space="preserve">development</w:t>
-      </w:r>
-      <w:r>
-        <w:t xml:space="preserve"> </w:t>
-      </w:r>
-      <w:r>
-        <w:t xml:space="preserve">of</w:t>
-      </w:r>
-      <w:r>
-        <w:t xml:space="preserve"> </w:t>
-      </w:r>
-      <w:r>
-        <w:t xml:space="preserve">theory</w:t>
-      </w:r>
-      <w:r>
-        <w:t xml:space="preserve"> </w:t>
-      </w:r>
-      <w:r>
-        <w:t xml:space="preserve">and</w:t>
-      </w:r>
-      <w:r>
-        <w:t xml:space="preserve"> </w:t>
-      </w:r>
-      <w:r>
-        <w:t xml:space="preserve">tools</w:t>
-      </w:r>
-      <w:r>
-        <w:t xml:space="preserve"> </w:t>
-      </w:r>
-      <w:r>
-        <w:t xml:space="preserve">that</w:t>
-      </w:r>
-      <w:r>
-        <w:t xml:space="preserve"> </w:t>
-      </w:r>
-      <w:r>
-        <w:t xml:space="preserve">are</w:t>
-      </w:r>
-      <w:r>
-        <w:t xml:space="preserve"> </w:t>
-      </w:r>
-      <w:r>
-        <w:t xml:space="preserve">centred</w:t>
-      </w:r>
-      <w:r>
-        <w:t xml:space="preserve"> </w:t>
-      </w:r>
-      <w:r>
-        <w:t xml:space="preserve">around</w:t>
-      </w:r>
-      <w:r>
-        <w:t xml:space="preserve"> </w:t>
-      </w:r>
-      <w:r>
-        <w:t xml:space="preserve">generating</w:t>
-      </w:r>
-      <w:r>
-        <w:t xml:space="preserve"> </w:t>
-      </w:r>
-      <w:r>
-        <w:t xml:space="preserve">networks</w:t>
-      </w:r>
-      <w:r>
-        <w:t xml:space="preserve"> </w:t>
-      </w:r>
-      <w:r>
-        <w:t xml:space="preserve">or</w:t>
-      </w:r>
-      <w:r>
-        <w:t xml:space="preserve"> </w:t>
-      </w:r>
-      <w:r>
-        <w:t xml:space="preserve">predicting</w:t>
-      </w:r>
-      <w:r>
-        <w:t xml:space="preserve"> </w:t>
-      </w:r>
-      <w:r>
-        <w:t xml:space="preserve">the</w:t>
-      </w:r>
-      <w:r>
-        <w:t xml:space="preserve"> </w:t>
-      </w:r>
-      <w:r>
-        <w:t xml:space="preserve">interactions</w:t>
-      </w:r>
-      <w:r>
-        <w:t xml:space="preserve"> </w:t>
-      </w:r>
-      <w:r>
-        <w:t xml:space="preserve">between</w:t>
-      </w:r>
-      <w:r>
-        <w:t xml:space="preserve"> </w:t>
-      </w:r>
-      <w:r>
-        <w:t xml:space="preserve">species.</w:t>
-      </w:r>
-      <w:r>
-        <w:t xml:space="preserve"> </w:t>
-      </w:r>
-      <w:r>
-        <w:t xml:space="preserve">Notably</w:t>
-      </w:r>
-      <w:r>
-        <w:t xml:space="preserve"> </w:t>
-      </w:r>
-      <w:r>
-        <w:t xml:space="preserve">many</w:t>
-      </w:r>
-      <w:r>
-        <w:t xml:space="preserve"> </w:t>
-      </w:r>
-      <w:r>
-        <w:t xml:space="preserve">of</w:t>
-      </w:r>
-      <w:r>
-        <w:t xml:space="preserve"> </w:t>
-      </w:r>
-      <w:r>
-        <w:t xml:space="preserve">these</w:t>
-      </w:r>
-      <w:r>
-        <w:t xml:space="preserve"> </w:t>
-      </w:r>
-      <w:r>
-        <w:t xml:space="preserve">tools</w:t>
-      </w:r>
-      <w:r>
-        <w:t xml:space="preserve"> </w:t>
-      </w:r>
-      <w:r>
-        <w:t xml:space="preserve">have</w:t>
-      </w:r>
-      <w:r>
-        <w:t xml:space="preserve"> </w:t>
-      </w:r>
-      <w:r>
-        <w:t xml:space="preserve">been</w:t>
-      </w:r>
-      <w:r>
-        <w:t xml:space="preserve"> </w:t>
-      </w:r>
-      <w:r>
-        <w:t xml:space="preserve">developed</w:t>
-      </w:r>
-      <w:r>
-        <w:t xml:space="preserve"> </w:t>
-      </w:r>
-      <w:r>
-        <w:t xml:space="preserve">with</w:t>
-      </w:r>
-      <w:r>
-        <w:t xml:space="preserve"> </w:t>
-      </w:r>
-      <w:r>
-        <w:t xml:space="preserve">different</w:t>
-      </w:r>
-      <w:r>
-        <w:t xml:space="preserve"> </w:t>
-      </w:r>
-      <w:r>
-        <w:t xml:space="preserve">underlying</w:t>
-      </w:r>
-      <w:r>
-        <w:t xml:space="preserve"> </w:t>
-      </w:r>
-      <w:r>
-        <w:t xml:space="preserve">philosophies,</w:t>
-      </w:r>
-      <w:r>
-        <w:t xml:space="preserve"> </w:t>
-      </w:r>
-      <w:r>
-        <w:t xml:space="preserve">ideas,</w:t>
-      </w:r>
-      <w:r>
-        <w:t xml:space="preserve"> </w:t>
-      </w:r>
-      <w:r>
-        <w:t xml:space="preserve">and</w:t>
-      </w:r>
-      <w:r>
-        <w:t xml:space="preserve"> </w:t>
-      </w:r>
-      <w:r>
-        <w:t xml:space="preserve">mechanisms</w:t>
-      </w:r>
-      <w:r>
-        <w:t xml:space="preserve"> </w:t>
-      </w:r>
-      <w:r>
-        <w:t xml:space="preserve">as</w:t>
-      </w:r>
-      <w:r>
-        <w:t xml:space="preserve"> </w:t>
-      </w:r>
-      <w:r>
-        <w:t xml:space="preserve">to</w:t>
-      </w:r>
-      <w:r>
-        <w:t xml:space="preserve"> </w:t>
-      </w:r>
-      <w:r>
-        <w:t xml:space="preserve">what</w:t>
-      </w:r>
-      <w:r>
-        <w:t xml:space="preserve"> </w:t>
-      </w:r>
-      <w:r>
-        <w:t xml:space="preserve">structures</w:t>
-      </w:r>
-      <w:r>
-        <w:t xml:space="preserve"> </w:t>
-      </w:r>
-      <w:r>
-        <w:t xml:space="preserve">the</w:t>
-      </w:r>
-      <w:r>
-        <w:t xml:space="preserve"> </w:t>
-      </w:r>
-      <w:r>
-        <w:t xml:space="preserve">interactions</w:t>
-      </w:r>
-      <w:r>
-        <w:t xml:space="preserve"> </w:t>
-      </w:r>
-      <w:r>
-        <w:t xml:space="preserve">between</w:t>
-      </w:r>
-      <w:r>
-        <w:t xml:space="preserve"> </w:t>
-      </w:r>
-      <w:r>
-        <w:t xml:space="preserve">species.</w:t>
-      </w:r>
-      <w:r>
-        <w:t xml:space="preserve"> </w:t>
-      </w:r>
-      <w:r>
-        <w:t xml:space="preserve">It</w:t>
-      </w:r>
-      <w:r>
-        <w:t xml:space="preserve"> </w:t>
-      </w:r>
-      <w:r>
-        <w:t xml:space="preserve">is</w:t>
-      </w:r>
-      <w:r>
-        <w:t xml:space="preserve"> </w:t>
-      </w:r>
-      <w:r>
-        <w:t xml:space="preserve">thus</w:t>
-      </w:r>
-      <w:r>
-        <w:t xml:space="preserve"> </w:t>
-      </w:r>
-      <w:r>
-        <w:t xml:space="preserve">critically</w:t>
-      </w:r>
-      <w:r>
-        <w:t xml:space="preserve"> </w:t>
-      </w:r>
-      <w:r>
-        <w:t xml:space="preserve">important</w:t>
-      </w:r>
-      <w:r>
-        <w:t xml:space="preserve"> </w:t>
-      </w:r>
-      <w:r>
-        <w:t xml:space="preserve">that</w:t>
-      </w:r>
-      <w:r>
-        <w:t xml:space="preserve"> </w:t>
-      </w:r>
-      <w:r>
-        <w:t xml:space="preserve">those</w:t>
-      </w:r>
-      <w:r>
-        <w:t xml:space="preserve"> </w:t>
-      </w:r>
-      <w:r>
-        <w:t xml:space="preserve">wanting</w:t>
-      </w:r>
-      <w:r>
-        <w:t xml:space="preserve"> </w:t>
-      </w:r>
-      <w:r>
-        <w:t xml:space="preserve">to</w:t>
-      </w:r>
-      <w:r>
-        <w:t xml:space="preserve"> </w:t>
-      </w:r>
-      <w:r>
-        <w:t xml:space="preserve">adopt</w:t>
-      </w:r>
-      <w:r>
-        <w:t xml:space="preserve"> </w:t>
-      </w:r>
-      <w:r>
-        <w:t xml:space="preserve">these</w:t>
-      </w:r>
-      <w:r>
-        <w:t xml:space="preserve"> </w:t>
-      </w:r>
-      <w:r>
-        <w:t xml:space="preserve">network</w:t>
-      </w:r>
-      <w:r>
-        <w:t xml:space="preserve"> </w:t>
-      </w:r>
-      <w:r>
-        <w:t xml:space="preserve">generating</w:t>
-      </w:r>
-      <w:r>
-        <w:t xml:space="preserve"> </w:t>
-      </w:r>
-      <w:r>
-        <w:t xml:space="preserve">tools</w:t>
-      </w:r>
-      <w:r>
-        <w:t xml:space="preserve"> </w:t>
-      </w:r>
-      <w:r>
-        <w:t xml:space="preserve">be</w:t>
-      </w:r>
-      <w:r>
-        <w:t xml:space="preserve"> </w:t>
-      </w:r>
-      <w:r>
-        <w:t xml:space="preserve">aware</w:t>
-      </w:r>
-      <w:r>
-        <w:t xml:space="preserve"> </w:t>
-      </w:r>
-      <w:r>
-        <w:t xml:space="preserve">of</w:t>
-      </w:r>
-      <w:r>
-        <w:t xml:space="preserve"> </w:t>
-      </w:r>
-      <w:r>
-        <w:t xml:space="preserve">how</w:t>
-      </w:r>
-      <w:r>
-        <w:t xml:space="preserve"> </w:t>
-      </w:r>
-      <w:r>
-        <w:t xml:space="preserve">the</w:t>
-      </w:r>
-      <w:r>
-        <w:t xml:space="preserve"> </w:t>
-      </w:r>
-      <w:r>
-        <w:t xml:space="preserve">the</w:t>
-      </w:r>
-      <w:r>
-        <w:t xml:space="preserve"> </w:t>
-      </w:r>
-      <w:r>
-        <w:t xml:space="preserve">specific</w:t>
-      </w:r>
-      <w:r>
-        <w:t xml:space="preserve"> </w:t>
-      </w:r>
-      <w:r>
-        <w:t xml:space="preserve">questions</w:t>
-      </w:r>
-      <w:r>
-        <w:t xml:space="preserve"> </w:t>
-      </w:r>
-      <w:r>
-        <w:t xml:space="preserve">being</w:t>
-      </w:r>
-      <w:r>
-        <w:t xml:space="preserve"> </w:t>
-      </w:r>
-      <w:r>
-        <w:t xml:space="preserve">asked</w:t>
-      </w:r>
-      <w:r>
-        <w:t xml:space="preserve"> </w:t>
-      </w:r>
-      <w:r>
-        <w:t xml:space="preserve">maps</w:t>
-      </w:r>
-      <w:r>
-        <w:t xml:space="preserve"> </w:t>
-      </w:r>
-      <w:r>
-        <w:t xml:space="preserve">to</w:t>
-      </w:r>
-      <w:r>
-        <w:t xml:space="preserve"> </w:t>
-      </w:r>
-      <w:r>
-        <w:t xml:space="preserve">the</w:t>
-      </w:r>
-      <w:r>
-        <w:t xml:space="preserve"> </w:t>
-      </w:r>
-      <w:r>
-        <w:t xml:space="preserve">underlying</w:t>
-      </w:r>
-      <w:r>
-        <w:t xml:space="preserve"> </w:t>
-      </w:r>
-      <w:r>
-        <w:t xml:space="preserve">assumptions</w:t>
-      </w:r>
-      <w:r>
-        <w:t xml:space="preserve"> </w:t>
-      </w:r>
-      <w:r>
-        <w:t xml:space="preserve">made</w:t>
-      </w:r>
-      <w:r>
-        <w:t xml:space="preserve"> </w:t>
-      </w:r>
-      <w:r>
-        <w:t xml:space="preserve">when</w:t>
-      </w:r>
-      <w:r>
-        <w:t xml:space="preserve"> </w:t>
-      </w:r>
-      <w:r>
-        <w:t xml:space="preserve">generating</w:t>
-      </w:r>
-      <w:r>
-        <w:t xml:space="preserve"> </w:t>
-      </w:r>
-      <w:r>
-        <w:t xml:space="preserve">networks,</w:t>
-      </w:r>
-      <w:r>
-        <w:t xml:space="preserve"> </w:t>
-      </w:r>
-      <w:r>
-        <w:t xml:space="preserve">as</w:t>
-      </w:r>
-      <w:r>
-        <w:t xml:space="preserve"> </w:t>
-      </w:r>
-      <w:r>
-        <w:t xml:space="preserve">well</w:t>
-      </w:r>
-      <w:r>
-        <w:t xml:space="preserve"> </w:t>
-      </w:r>
-      <w:r>
-        <w:t xml:space="preserve">as</w:t>
-      </w:r>
-      <w:r>
-        <w:t xml:space="preserve"> </w:t>
-      </w:r>
-      <w:r>
-        <w:t xml:space="preserve">the</w:t>
-      </w:r>
-      <w:r>
-        <w:t xml:space="preserve"> </w:t>
-      </w:r>
-      <w:r>
-        <w:t xml:space="preserve">limitations</w:t>
-      </w:r>
-      <w:r>
-        <w:t xml:space="preserve"> </w:t>
-      </w:r>
-      <w:r>
-        <w:t xml:space="preserve">of</w:t>
-      </w:r>
-      <w:r>
-        <w:t xml:space="preserve"> </w:t>
-      </w:r>
-      <w:r>
-        <w:t xml:space="preserve">how</w:t>
-      </w:r>
-      <w:r>
-        <w:t xml:space="preserve"> </w:t>
-      </w:r>
-      <w:r>
-        <w:t xml:space="preserve">the</w:t>
-      </w:r>
-      <w:r>
-        <w:t xml:space="preserve"> </w:t>
-      </w:r>
-      <w:r>
-        <w:t xml:space="preserve">networks/interactions</w:t>
-      </w:r>
-      <w:r>
-        <w:t xml:space="preserve"> </w:t>
-      </w:r>
-      <w:r>
-        <w:t xml:space="preserve">are</w:t>
-      </w:r>
-      <w:r>
-        <w:t xml:space="preserve"> </w:t>
-      </w:r>
-      <w:r>
-        <w:t xml:space="preserve">delimited.</w:t>
-      </w:r>
-      <w:r>
-        <w:t xml:space="preserve"> </w:t>
-      </w:r>
-      <w:r>
-        <w:t xml:space="preserve">Here</w:t>
-      </w:r>
-      <w:r>
-        <w:t xml:space="preserve"> </w:t>
-      </w:r>
-      <w:r>
-        <w:t xml:space="preserve">we</w:t>
-      </w:r>
-      <w:r>
-        <w:t xml:space="preserve"> </w:t>
-      </w:r>
-      <w:r>
-        <w:t xml:space="preserve">provide</w:t>
-      </w:r>
-      <w:r>
-        <w:t xml:space="preserve"> </w:t>
-      </w:r>
-      <w:r>
-        <w:t xml:space="preserve">an</w:t>
-      </w:r>
-      <w:r>
-        <w:t xml:space="preserve"> </w:t>
-      </w:r>
-      <w:r>
-        <w:t xml:space="preserve">overview</w:t>
-      </w:r>
-      <w:r>
-        <w:t xml:space="preserve"> </w:t>
-      </w:r>
-      <w:r>
-        <w:t xml:space="preserve">of</w:t>
-      </w:r>
-      <w:r>
-        <w:t xml:space="preserve"> </w:t>
-      </w:r>
-      <w:r>
-        <w:t xml:space="preserve">the</w:t>
-      </w:r>
-      <w:r>
-        <w:t xml:space="preserve"> </w:t>
-      </w:r>
-      <w:r>
-        <w:t xml:space="preserve">canonical</w:t>
-      </w:r>
-      <w:r>
-        <w:t xml:space="preserve"> </w:t>
-      </w:r>
-      <w:r>
-        <w:t xml:space="preserve">network</w:t>
-      </w:r>
-      <w:r>
-        <w:t xml:space="preserve"> </w:t>
-      </w:r>
-      <w:r>
-        <w:t xml:space="preserve">generating</w:t>
-      </w:r>
-      <w:r>
-        <w:t xml:space="preserve"> </w:t>
-      </w:r>
-      <w:r>
-        <w:t xml:space="preserve">models,</w:t>
-      </w:r>
-      <w:r>
-        <w:t xml:space="preserve"> </w:t>
-      </w:r>
-      <w:r>
-        <w:t xml:space="preserve">comparing</w:t>
-      </w:r>
-      <w:r>
-        <w:t xml:space="preserve"> </w:t>
-      </w:r>
-      <w:r>
-        <w:t xml:space="preserve">and</w:t>
-      </w:r>
-      <w:r>
-        <w:t xml:space="preserve"> </w:t>
-      </w:r>
-      <w:r>
-        <w:t xml:space="preserve">contrasting</w:t>
-      </w:r>
-      <w:r>
-        <w:t xml:space="preserve"> </w:t>
-      </w:r>
-      <w:r>
-        <w:t xml:space="preserve">the</w:t>
-      </w:r>
-      <w:r>
-        <w:t xml:space="preserve"> </w:t>
-      </w:r>
-      <w:r>
-        <w:t xml:space="preserve">underlying</w:t>
-      </w:r>
-      <w:r>
-        <w:t xml:space="preserve"> </w:t>
-      </w:r>
-      <w:r>
-        <w:t xml:space="preserve">assumptions,</w:t>
-      </w:r>
-      <w:r>
-        <w:t xml:space="preserve"> </w:t>
-      </w:r>
-      <w:r>
-        <w:t xml:space="preserve">data</w:t>
-      </w:r>
-      <w:r>
-        <w:t xml:space="preserve"> </w:t>
-      </w:r>
-      <w:r>
-        <w:t xml:space="preserve">requirements,</w:t>
-      </w:r>
-      <w:r>
-        <w:t xml:space="preserve"> </w:t>
-      </w:r>
-      <w:r>
-        <w:t xml:space="preserve">and</w:t>
-      </w:r>
-      <w:r>
-        <w:t xml:space="preserve"> </w:t>
-      </w:r>
-      <w:r>
-        <w:t xml:space="preserve">resulting</w:t>
-      </w:r>
-      <w:r>
-        <w:t xml:space="preserve"> </w:t>
-      </w:r>
-      <w:r>
-        <w:t xml:space="preserve">network</w:t>
-      </w:r>
-      <w:r>
-        <w:t xml:space="preserve"> </w:t>
-      </w:r>
-      <w:r>
-        <w:t xml:space="preserve">predictions</w:t>
-      </w:r>
-      <w:r>
-        <w:t xml:space="preserve"> </w:t>
-      </w:r>
-      <w:r>
-        <w:t xml:space="preserve">made</w:t>
-      </w:r>
-      <w:r>
-        <w:t xml:space="preserve"> </w:t>
-      </w:r>
-      <w:r>
-        <w:t xml:space="preserve">by</w:t>
-      </w:r>
-      <w:r>
-        <w:t xml:space="preserve"> </w:t>
-      </w:r>
-      <w:r>
-        <w:t xml:space="preserve">the</w:t>
-      </w:r>
-      <w:r>
-        <w:t xml:space="preserve"> </w:t>
-      </w:r>
-      <w:r>
-        <w:t xml:space="preserve">different</w:t>
-      </w:r>
-      <w:r>
-        <w:t xml:space="preserve"> </w:t>
-      </w:r>
-      <w:r>
-        <w:t xml:space="preserve">families</w:t>
-      </w:r>
-      <w:r>
-        <w:t xml:space="preserve"> </w:t>
-      </w:r>
-      <w:r>
-        <w:t xml:space="preserve">in</w:t>
-      </w:r>
-      <w:r>
-        <w:t xml:space="preserve"> </w:t>
-      </w:r>
-      <w:r>
-        <w:t xml:space="preserve">an</w:t>
-      </w:r>
-      <w:r>
-        <w:t xml:space="preserve"> </w:t>
-      </w:r>
-      <w:r>
-        <w:t xml:space="preserve">attempt</w:t>
-      </w:r>
-      <w:r>
-        <w:t xml:space="preserve"> </w:t>
-      </w:r>
-      <w:r>
-        <w:t xml:space="preserve">to</w:t>
-      </w:r>
-      <w:r>
-        <w:t xml:space="preserve"> </w:t>
-      </w:r>
-      <w:r>
-        <w:t xml:space="preserve">provide</w:t>
-      </w:r>
-      <w:r>
-        <w:t xml:space="preserve"> </w:t>
-      </w:r>
-      <w:r>
-        <w:t xml:space="preserve">guidance</w:t>
-      </w:r>
-      <w:r>
-        <w:t xml:space="preserve"> </w:t>
-      </w:r>
-      <w:r>
-        <w:t xml:space="preserve">for</w:t>
-      </w:r>
-      <w:r>
-        <w:t xml:space="preserve"> </w:t>
-      </w:r>
-      <w:r>
-        <w:t xml:space="preserve">those</w:t>
-      </w:r>
-      <w:r>
-        <w:t xml:space="preserve"> </w:t>
-      </w:r>
-      <w:r>
-        <w:t xml:space="preserve">interested</w:t>
-      </w:r>
-      <w:r>
-        <w:t xml:space="preserve"> </w:t>
-      </w:r>
-      <w:r>
-        <w:t xml:space="preserve">in</w:t>
-      </w:r>
-      <w:r>
-        <w:t xml:space="preserve"> </w:t>
-      </w:r>
-      <w:r>
-        <w:t xml:space="preserve">adopting</w:t>
-      </w:r>
-      <w:r>
-        <w:t xml:space="preserve"> </w:t>
-      </w:r>
-      <w:r>
-        <w:t xml:space="preserve">the</w:t>
-      </w:r>
-      <w:r>
-        <w:t xml:space="preserve"> </w:t>
-      </w:r>
-      <w:r>
-        <w:t xml:space="preserve">generation</w:t>
-      </w:r>
-      <w:r>
-        <w:t xml:space="preserve"> </w:t>
-      </w:r>
-      <w:r>
-        <w:t xml:space="preserve">of</w:t>
-      </w:r>
-      <w:r>
-        <w:t xml:space="preserve"> </w:t>
-      </w:r>
-      <w:r>
-        <w:t xml:space="preserve">networks</w:t>
-      </w:r>
-      <w:r>
-        <w:t xml:space="preserve"> </w:t>
-      </w:r>
-      <w:r>
-        <w:t xml:space="preserve">into</w:t>
-      </w:r>
-      <w:r>
-        <w:t xml:space="preserve"> </w:t>
-      </w:r>
-      <w:r>
-        <w:t xml:space="preserve">their</w:t>
-      </w:r>
-      <w:r>
-        <w:t xml:space="preserve"> </w:t>
-      </w:r>
-      <w:r>
-        <w:t xml:space="preserve">workflow.</w:t>
-      </w:r>
-      <w:r>
-        <w:t xml:space="preserve"> </w:t>
-      </w:r>
-      <w:r>
-        <w:t xml:space="preserve">[R1.</w:t>
-      </w:r>
-      <w:r>
-        <w:t xml:space="preserve"> </w:t>
-      </w:r>
-      <w:r>
-        <w:t xml:space="preserve">a</w:t>
-      </w:r>
-      <w:r>
-        <w:t xml:space="preserve"> </w:t>
-      </w:r>
-      <w:r>
-        <w:t xml:space="preserve">discussion</w:t>
-      </w:r>
-      <w:r>
-        <w:t xml:space="preserve"> </w:t>
-      </w:r>
-      <w:r>
-        <w:t xml:space="preserve">on</w:t>
-      </w:r>
-      <w:r>
-        <w:t xml:space="preserve"> </w:t>
-      </w:r>
-      <w:r>
-        <w:t xml:space="preserve">the</w:t>
-      </w:r>
-      <w:r>
-        <w:t xml:space="preserve"> </w:t>
-      </w:r>
-      <w:r>
-        <w:t xml:space="preserve">underlying</w:t>
-      </w:r>
-      <w:r>
-        <w:t xml:space="preserve"> </w:t>
-      </w:r>
-      <w:r>
-        <w:t xml:space="preserve">assumptions</w:t>
-      </w:r>
-      <w:r>
-        <w:t xml:space="preserve"> </w:t>
-      </w:r>
-      <w:r>
-        <w:t xml:space="preserve">we</w:t>
-      </w:r>
-      <w:r>
-        <w:t xml:space="preserve"> </w:t>
-      </w:r>
-      <w:r>
-        <w:t xml:space="preserve">are</w:t>
-      </w:r>
-      <w:r>
-        <w:t xml:space="preserve"> </w:t>
-      </w:r>
-      <w:r>
-        <w:t xml:space="preserve">making</w:t>
-      </w:r>
-      <w:r>
-        <w:t xml:space="preserve"> </w:t>
-      </w:r>
-      <w:r>
-        <w:t xml:space="preserve">when</w:t>
-      </w:r>
-      <w:r>
-        <w:t xml:space="preserve"> </w:t>
-      </w:r>
-      <w:r>
-        <w:t xml:space="preserve">we</w:t>
-      </w:r>
-      <w:r>
-        <w:t xml:space="preserve"> </w:t>
-      </w:r>
-      <w:r>
-        <w:t xml:space="preserve">delimit</w:t>
-      </w:r>
-      <w:r>
-        <w:t xml:space="preserve"> </w:t>
-      </w:r>
-      <w:r>
-        <w:t xml:space="preserve">a</w:t>
-      </w:r>
-      <w:r>
-        <w:t xml:space="preserve"> </w:t>
-      </w:r>
-      <w:r>
-        <w:t xml:space="preserve">network].</w:t>
-      </w:r>
-      <w:r>
-        <w:t xml:space="preserve"> </w:t>
-      </w:r>
-      <w:r>
-        <w:t xml:space="preserve">[R2.</w:t>
-      </w:r>
-      <w:r>
-        <w:t xml:space="preserve"> </w:t>
-      </w:r>
-      <w:r>
-        <w:t xml:space="preserve">an</w:t>
-      </w:r>
-      <w:r>
-        <w:t xml:space="preserve"> </w:t>
-      </w:r>
-      <w:r>
-        <w:t xml:space="preserve">overview</w:t>
-      </w:r>
-      <w:r>
-        <w:t xml:space="preserve"> </w:t>
-      </w:r>
-      <w:r>
-        <w:t xml:space="preserve">of</w:t>
-      </w:r>
-      <w:r>
-        <w:t xml:space="preserve"> </w:t>
-      </w:r>
-      <w:r>
-        <w:t xml:space="preserve">how</w:t>
-      </w:r>
-      <w:r>
-        <w:t xml:space="preserve"> </w:t>
-      </w:r>
-      <w:r>
-        <w:t xml:space="preserve">the</w:t>
-      </w:r>
-      <w:r>
-        <w:t xml:space="preserve"> </w:t>
-      </w:r>
-      <w:r>
-        <w:t xml:space="preserve">different</w:t>
-      </w:r>
-      <w:r>
-        <w:t xml:space="preserve"> </w:t>
-      </w:r>
-      <w:r>
-        <w:t xml:space="preserve">model</w:t>
-      </w:r>
-      <w:r>
-        <w:t xml:space="preserve"> </w:t>
-      </w:r>
-      <w:r>
-        <w:t xml:space="preserve">families</w:t>
-      </w:r>
-      <w:r>
-        <w:t xml:space="preserve"> </w:t>
-      </w:r>
-      <w:r>
-        <w:t xml:space="preserve">differ</w:t>
-      </w:r>
-      <w:r>
-        <w:t xml:space="preserve"> </w:t>
-      </w:r>
-      <w:r>
-        <w:t xml:space="preserve">-</w:t>
-      </w:r>
-      <w:r>
-        <w:t xml:space="preserve"> </w:t>
-      </w:r>
-      <w:r>
-        <w:t xml:space="preserve">ordination</w:t>
-      </w:r>
-      <w:r>
-        <w:t xml:space="preserve"> </w:t>
-      </w:r>
-      <w:r>
-        <w:t xml:space="preserve">space/benchmarking].</w:t>
-      </w:r>
-      <w:r>
-        <w:t xml:space="preserve"> </w:t>
-      </w:r>
-      <w:r>
-        <w:t xml:space="preserve">[R3.</w:t>
-      </w:r>
-      <w:r>
-        <w:t xml:space="preserve"> </w:t>
-      </w:r>
-      <w:r>
-        <w:t xml:space="preserve">identifying</w:t>
-      </w:r>
-      <w:r>
-        <w:t xml:space="preserve"> </w:t>
-      </w:r>
-      <w:r>
-        <w:t xml:space="preserve">the</w:t>
-      </w:r>
-      <w:r>
-        <w:t xml:space="preserve"> </w:t>
-      </w:r>
-      <w:r>
-        <w:t xml:space="preserve">relevant</w:t>
-      </w:r>
-      <w:r>
-        <w:t xml:space="preserve"> </w:t>
-      </w:r>
-      <w:r>
-        <w:t xml:space="preserve">questions/bodies</w:t>
-      </w:r>
-      <w:r>
-        <w:t xml:space="preserve"> </w:t>
-      </w:r>
-      <w:r>
-        <w:t xml:space="preserve">of</w:t>
-      </w:r>
-      <w:r>
-        <w:t xml:space="preserve"> </w:t>
-      </w:r>
-      <w:r>
-        <w:t xml:space="preserve">theory</w:t>
-      </w:r>
-      <w:r>
-        <w:t xml:space="preserve"> </w:t>
-      </w:r>
-      <w:r>
-        <w:t xml:space="preserve">that</w:t>
-      </w:r>
-      <w:r>
-        <w:t xml:space="preserve"> </w:t>
-      </w:r>
-      <w:r>
-        <w:t xml:space="preserve">the</w:t>
-      </w:r>
-      <w:r>
-        <w:t xml:space="preserve"> </w:t>
-      </w:r>
-      <w:r>
-        <w:t xml:space="preserve">networks</w:t>
-      </w:r>
-      <w:r>
-        <w:t xml:space="preserve"> </w:t>
-      </w:r>
-      <w:r>
-        <w:t xml:space="preserve">generated</w:t>
-      </w:r>
-      <w:r>
-        <w:t xml:space="preserve"> </w:t>
-      </w:r>
-      <w:r>
-        <w:t xml:space="preserve">by</w:t>
-      </w:r>
-      <w:r>
-        <w:t xml:space="preserve"> </w:t>
-      </w:r>
-      <w:r>
-        <w:t xml:space="preserve">different</w:t>
-      </w:r>
-      <w:r>
-        <w:t xml:space="preserve"> </w:t>
-      </w:r>
-      <w:r>
-        <w:t xml:space="preserve">families</w:t>
-      </w:r>
-      <w:r>
-        <w:t xml:space="preserve"> </w:t>
-      </w:r>
-      <w:r>
-        <w:t xml:space="preserve">are</w:t>
-      </w:r>
-      <w:r>
-        <w:t xml:space="preserve"> </w:t>
-      </w:r>
-      <w:r>
-        <w:t xml:space="preserve">suited</w:t>
-      </w:r>
-      <w:r>
-        <w:t xml:space="preserve"> </w:t>
-      </w:r>
-      <w:r>
-        <w:t xml:space="preserve">to</w:t>
-      </w:r>
-      <w:r>
-        <w:t xml:space="preserve"> </w:t>
-      </w:r>
-      <w:r>
-        <w:t xml:space="preserve">answer].</w:t>
-      </w:r>
-      <w:r>
-        <w:t xml:space="preserve"> </w:t>
-      </w:r>
-      <w:r>
-        <w:t xml:space="preserve">When</w:t>
-      </w:r>
-      <w:r>
-        <w:t xml:space="preserve"> </w:t>
-      </w:r>
-      <w:r>
-        <w:t xml:space="preserve">choosing</w:t>
-      </w:r>
-      <w:r>
-        <w:t xml:space="preserve"> </w:t>
-      </w:r>
-      <w:r>
-        <w:t xml:space="preserve">to</w:t>
-      </w:r>
-      <w:r>
-        <w:t xml:space="preserve"> </w:t>
-      </w:r>
-      <w:r>
-        <w:t xml:space="preserve">construct</w:t>
-      </w:r>
-      <w:r>
-        <w:t xml:space="preserve"> </w:t>
-      </w:r>
-      <w:r>
-        <w:t xml:space="preserve">an</w:t>
-      </w:r>
-      <w:r>
-        <w:t xml:space="preserve"> </w:t>
-      </w:r>
-      <w:r>
-        <w:t xml:space="preserve">interaction</w:t>
-      </w:r>
-      <w:r>
-        <w:t xml:space="preserve"> </w:t>
-      </w:r>
-      <w:r>
-        <w:t xml:space="preserve">network</w:t>
-      </w:r>
-      <w:r>
-        <w:t xml:space="preserve"> </w:t>
-      </w:r>
-      <w:r>
-        <w:t xml:space="preserve">the</w:t>
-      </w:r>
-      <w:r>
-        <w:t xml:space="preserve"> </w:t>
-      </w:r>
-      <w:r>
-        <w:t xml:space="preserve">researcher</w:t>
-      </w:r>
-      <w:r>
-        <w:t xml:space="preserve"> </w:t>
-      </w:r>
-      <w:r>
-        <w:t xml:space="preserve">is</w:t>
-      </w:r>
-      <w:r>
-        <w:t xml:space="preserve"> </w:t>
-      </w:r>
-      <w:r>
-        <w:t xml:space="preserve">faced</w:t>
-      </w:r>
-      <w:r>
-        <w:t xml:space="preserve"> </w:t>
-      </w:r>
-      <w:r>
-        <w:t xml:space="preserve">with</w:t>
-      </w:r>
-      <w:r>
-        <w:t xml:space="preserve"> </w:t>
-      </w:r>
-      <w:r>
-        <w:t xml:space="preserve">many</w:t>
-      </w:r>
-      <w:r>
-        <w:t xml:space="preserve"> </w:t>
-      </w:r>
-      <w:r>
-        <w:t xml:space="preserve">assumptions</w:t>
-      </w:r>
-      <w:r>
-        <w:t xml:space="preserve"> </w:t>
-      </w:r>
-      <w:r>
-        <w:t xml:space="preserve">and</w:t>
-      </w:r>
-      <w:r>
-        <w:t xml:space="preserve"> </w:t>
-      </w:r>
-      <w:r>
-        <w:t xml:space="preserve">considerations</w:t>
-      </w:r>
-      <w:r>
-        <w:t xml:space="preserve"> </w:t>
-      </w:r>
-      <w:r>
-        <w:t xml:space="preserve">that</w:t>
-      </w:r>
-      <w:r>
-        <w:t xml:space="preserve"> </w:t>
-      </w:r>
-      <w:r>
-        <w:t xml:space="preserve">should</w:t>
-      </w:r>
-      <w:r>
-        <w:t xml:space="preserve"> </w:t>
-      </w:r>
-      <w:r>
-        <w:t xml:space="preserve">be</w:t>
-      </w:r>
-      <w:r>
-        <w:t xml:space="preserve"> </w:t>
-      </w:r>
-      <w:r>
-        <w:t xml:space="preserve">made</w:t>
-      </w:r>
-      <w:r>
-        <w:t xml:space="preserve"> </w:t>
-      </w:r>
-      <w:r>
-        <w:t xml:space="preserve">and</w:t>
-      </w:r>
-      <w:r>
-        <w:t xml:space="preserve"> </w:t>
-      </w:r>
-      <w:r>
-        <w:t xml:space="preserve">it</w:t>
-      </w:r>
-      <w:r>
-        <w:t xml:space="preserve"> </w:t>
-      </w:r>
-      <w:r>
-        <w:t xml:space="preserve">is</w:t>
-      </w:r>
-      <w:r>
-        <w:t xml:space="preserve"> </w:t>
-      </w:r>
-      <w:r>
-        <w:t xml:space="preserve">important</w:t>
-      </w:r>
-      <w:r>
-        <w:t xml:space="preserve"> </w:t>
-      </w:r>
-      <w:r>
-        <w:t xml:space="preserve">to</w:t>
-      </w:r>
-      <w:r>
-        <w:t xml:space="preserve"> </w:t>
-      </w:r>
-      <w:r>
-        <w:t xml:space="preserve">be</w:t>
-      </w:r>
-      <w:r>
-        <w:t xml:space="preserve"> </w:t>
-      </w:r>
-      <w:r>
-        <w:t xml:space="preserve">aware</w:t>
-      </w:r>
-      <w:r>
-        <w:t xml:space="preserve"> </w:t>
-      </w:r>
-      <w:r>
-        <w:t xml:space="preserve">of</w:t>
-      </w:r>
-      <w:r>
-        <w:t xml:space="preserve"> </w:t>
-      </w:r>
-      <w:r>
-        <w:t xml:space="preserve">these</w:t>
-      </w:r>
-      <w:r>
-        <w:t xml:space="preserve"> </w:t>
-      </w:r>
-      <w:r>
-        <w:t xml:space="preserve">limitations</w:t>
-      </w:r>
-      <w:r>
-        <w:t xml:space="preserve"> </w:t>
-      </w:r>
-      <w:r>
-        <w:t xml:space="preserve">to</w:t>
-      </w:r>
-      <w:r>
-        <w:t xml:space="preserve"> </w:t>
-      </w:r>
-      <w:r>
-        <w:t xml:space="preserve">avoid</w:t>
-      </w:r>
-      <w:r>
-        <w:t xml:space="preserve"> </w:t>
-      </w:r>
-      <w:r>
-        <w:t xml:space="preserve">constructing</w:t>
-      </w:r>
-      <w:r>
-        <w:t xml:space="preserve"> </w:t>
-      </w:r>
-      <w:r>
-        <w:t xml:space="preserve">(something</w:t>
-      </w:r>
-      <w:r>
-        <w:t xml:space="preserve"> </w:t>
-      </w:r>
-      <w:r>
-        <w:t xml:space="preserve">poetic</w:t>
-      </w:r>
-      <w:r>
-        <w:t xml:space="preserve"> </w:t>
-      </w:r>
-      <w:r>
-        <w:t xml:space="preserve">to</w:t>
-      </w:r>
-      <w:r>
-        <w:t xml:space="preserve"> </w:t>
-      </w:r>
-      <w:r>
-        <w:t xml:space="preserve">capture</w:t>
-      </w:r>
-      <w:r>
-        <w:t xml:space="preserve"> </w:t>
-      </w:r>
-      <w:r>
-        <w:t xml:space="preserve">the</w:t>
-      </w:r>
-      <w:r>
-        <w:t xml:space="preserve"> </w:t>
-      </w:r>
-      <w:r>
-        <w:t xml:space="preserve">idea</w:t>
-      </w:r>
-      <w:r>
-        <w:t xml:space="preserve"> </w:t>
-      </w:r>
-      <w:r>
-        <w:t xml:space="preserve">of</w:t>
-      </w:r>
-      <w:r>
-        <w:t xml:space="preserve"> </w:t>
-      </w:r>
-      <w:r>
-        <w:t xml:space="preserve">falsity/false</w:t>
-      </w:r>
-      <w:r>
-        <w:t xml:space="preserve"> </w:t>
-      </w:r>
-      <w:r>
-        <w:t xml:space="preserve">idols).</w:t>
-      </w:r>
-      <w:r>
-        <w:t xml:space="preserve"> </w:t>
-      </w:r>
-      <w:r>
-        <w:t xml:space="preserve">Being</w:t>
-      </w:r>
-      <w:r>
-        <w:t xml:space="preserve"> </w:t>
-      </w:r>
-      <w:r>
-        <w:t xml:space="preserve">aware</w:t>
-      </w:r>
-      <w:r>
-        <w:t xml:space="preserve"> </w:t>
-      </w:r>
-      <w:r>
-        <w:t xml:space="preserve">of</w:t>
-      </w:r>
-      <w:r>
-        <w:t xml:space="preserve"> </w:t>
-      </w:r>
-      <w:r>
-        <w:t xml:space="preserve">these</w:t>
-      </w:r>
-      <w:r>
-        <w:t xml:space="preserve"> </w:t>
-      </w:r>
-      <w:r>
-        <w:t xml:space="preserve">choices</w:t>
-      </w:r>
-      <w:r>
-        <w:t xml:space="preserve"> </w:t>
-      </w:r>
-      <w:r>
-        <w:t xml:space="preserve">is</w:t>
-      </w:r>
-      <w:r>
-        <w:t xml:space="preserve"> </w:t>
-      </w:r>
-      <w:r>
-        <w:t xml:space="preserve">particularly</w:t>
-      </w:r>
-      <w:r>
-        <w:t xml:space="preserve"> </w:t>
-      </w:r>
-      <w:r>
-        <w:t xml:space="preserve">important</w:t>
-      </w:r>
-      <w:r>
-        <w:t xml:space="preserve"> </w:t>
-      </w:r>
-      <w:r>
-        <w:t xml:space="preserve">as</w:t>
-      </w:r>
-      <w:r>
-        <w:t xml:space="preserve"> </w:t>
-      </w:r>
-      <w:r>
-        <w:t xml:space="preserve">the</w:t>
-      </w:r>
-      <w:r>
-        <w:t xml:space="preserve"> </w:t>
-      </w:r>
-      <w:r>
-        <w:t xml:space="preserve">availability</w:t>
-      </w:r>
-      <w:r>
-        <w:t xml:space="preserve"> </w:t>
-      </w:r>
-      <w:r>
-        <w:t xml:space="preserve">of</w:t>
-      </w:r>
-      <w:r>
-        <w:t xml:space="preserve"> </w:t>
-      </w:r>
-      <w:r>
-        <w:t xml:space="preserve">these</w:t>
-      </w:r>
-      <w:r>
-        <w:t xml:space="preserve"> </w:t>
-      </w:r>
-      <w:r>
-        <w:t xml:space="preserve">tools</w:t>
-      </w:r>
-      <w:r>
-        <w:t xml:space="preserve"> </w:t>
-      </w:r>
-      <w:r>
-        <w:t xml:space="preserve">grows</w:t>
-      </w:r>
-      <w:r>
-        <w:t xml:space="preserve"> </w:t>
-      </w:r>
-      <w:r>
-        <w:t xml:space="preserve">and</w:t>
-      </w:r>
-      <w:r>
-        <w:t xml:space="preserve"> </w:t>
-      </w:r>
-      <w:r>
-        <w:t xml:space="preserve">network</w:t>
-      </w:r>
-      <w:r>
-        <w:t xml:space="preserve"> </w:t>
-      </w:r>
-      <w:r>
-        <w:t xml:space="preserve">ecology</w:t>
-      </w:r>
-      <w:r>
-        <w:t xml:space="preserve"> </w:t>
-      </w:r>
-      <w:r>
-        <w:t xml:space="preserve">starts</w:t>
-      </w:r>
-      <w:r>
-        <w:t xml:space="preserve"> </w:t>
-      </w:r>
-      <w:r>
-        <w:t xml:space="preserve">to</w:t>
-      </w:r>
-      <w:r>
-        <w:t xml:space="preserve"> </w:t>
-      </w:r>
-      <w:r>
-        <w:t xml:space="preserve">be</w:t>
-      </w:r>
-      <w:r>
-        <w:t xml:space="preserve"> </w:t>
-      </w:r>
-      <w:r>
-        <w:t xml:space="preserve">adopted</w:t>
-      </w:r>
-      <w:r>
-        <w:t xml:space="preserve"> </w:t>
-      </w:r>
-      <w:r>
-        <w:t xml:space="preserve">into</w:t>
-      </w:r>
-      <w:r>
-        <w:t xml:space="preserve"> </w:t>
-      </w:r>
-      <w:r>
-        <w:t xml:space="preserve">other</w:t>
-      </w:r>
-      <w:r>
-        <w:t xml:space="preserve"> </w:t>
-      </w:r>
-      <w:r>
-        <w:t xml:space="preserve">aspects</w:t>
-      </w:r>
-      <w:r>
-        <w:t xml:space="preserve"> </w:t>
-      </w:r>
-      <w:r>
-        <w:t xml:space="preserve">of</w:t>
-      </w:r>
-      <w:r>
-        <w:t xml:space="preserve"> </w:t>
-      </w:r>
-      <w:r>
-        <w:t xml:space="preserve">ecology</w:t>
-      </w:r>
-      <w:r>
-        <w:t xml:space="preserve"> </w:t>
-      </w:r>
-      <w:r>
-        <w:t xml:space="preserve">and</w:t>
-      </w:r>
-      <w:r>
-        <w:t xml:space="preserve"> </w:t>
-      </w:r>
-      <w:r>
-        <w:t xml:space="preserve">conservation</w:t>
-      </w:r>
-      <w:r>
-        <w:t xml:space="preserve"> </w:t>
-      </w:r>
-      <w:r>
-        <w:t xml:space="preserve">biology.</w:t>
+        <w:t xml:space="preserve">TODO</w:t>
       </w:r>
     </w:p>
     <w:p>

</xml_diff>

<commit_message>
🙃 a few of Andrews comments
</commit_message>
<xml_diff>
--- a/docs/index.docx
+++ b/docs/index.docx
@@ -125,7 +125,7 @@
         <w:pStyle w:val="Date"/>
       </w:pPr>
       <w:r>
-        <w:t xml:space="preserve">2024-05-15</w:t>
+        <w:t xml:space="preserve">2024-05-16</w:t>
       </w:r>
     </w:p>
     <w:p>
@@ -665,7 +665,7 @@
         <w:t xml:space="preserve"> </w:t>
       </w:r>
       <w:r>
-        <w:t xml:space="preserve">networks can be constructed at the population (the links between individuals), community (the links between species), or metacommunity (fluxes between locations) level. Even if one were to limit their scope to thinking of interaction networks only in terms of food webs at the community-level there are still many ways to define the various components of the network</w:t>
+        <w:t xml:space="preserve">networks can be constructed at the population (the links among individuals), community (the links between species), or metacommunity (fluxes between locations) level. Even if one were to limit their scope to thinking of interaction networks only in terms of food webs at the community-level there are still many ways to define the various components of the network</w:t>
       </w:r>
       <w:r>
         <w:t xml:space="preserve"> </w:t>
@@ -744,12 +744,55 @@
         <w:t xml:space="preserve">binary vs probabilistic), and even how the network itself is delimited (does it represent an aggregation of interactions over time?).</w:t>
       </w:r>
     </w:p>
-    <w:p>
-      <w:pPr>
-        <w:pStyle w:val="BlockText"/>
-      </w:pPr>
-      <w:r>
-        <w:t xml:space="preserve">Include that we can also include ontogenetic age/life stages as species</w:t>
+    <w:bookmarkStart w:id="24" w:name="how-do-we-define-a-node"/>
+    <w:p>
+      <w:pPr>
+        <w:pStyle w:val="Heading3"/>
+      </w:pPr>
+      <w:r>
+        <w:t xml:space="preserve">1.1 How do we define a node?</w:t>
+      </w:r>
+    </w:p>
+    <w:p>
+      <w:pPr>
+        <w:pStyle w:val="FirstParagraph"/>
+      </w:pPr>
+      <w:r>
+        <w:t xml:space="preserve">Although this may seem an elementary question in the context of food webs — a node</w:t>
+      </w:r>
+      <w:r>
+        <w:t xml:space="preserve"> </w:t>
+      </w:r>
+      <w:r>
+        <w:rPr>
+          <w:iCs/>
+          <w:i/>
+        </w:rPr>
+        <w:t xml:space="preserve">should</w:t>
+      </w:r>
+      <w:r>
+        <w:t xml:space="preserve"> </w:t>
+      </w:r>
+      <w:r>
+        <w:t xml:space="preserve">represent a species, the reality is that nodes can often represent an aggregation of different (taxonomic) species - so called</w:t>
+      </w:r>
+      <w:r>
+        <w:t xml:space="preserve"> </w:t>
+      </w:r>
+      <w:r>
+        <w:t xml:space="preserve">‘</w:t>
+      </w:r>
+      <w:r>
+        <w:t xml:space="preserve">trophic species</w:t>
+      </w:r>
+      <w:r>
+        <w:t xml:space="preserve">’</w:t>
+      </w:r>
+      <w:r>
+        <w:t xml:space="preserve"> </w:t>
+      </w:r>
+      <w:r>
+        <w:t xml:space="preserve">or segregation of species by life stages. Representing nodes as non-taxonomic species can be useful in certain context</w:t>
       </w:r>
       <w:r>
         <w:t xml:space="preserve"> </w:t>
@@ -761,55 +804,16 @@
         <w:t xml:space="preserve"> </w:t>
       </w:r>
       <w:r>
-        <w:t xml:space="preserve">and pragmatically that might actually make more sense in some situations</w:t>
-      </w:r>
-      <w:r>
-        <w:t xml:space="preserve"> </w:t>
-      </w:r>
-      <w:r>
-        <w:rPr>
-          <w:iCs/>
-          <w:i/>
-        </w:rPr>
-        <w:t xml:space="preserve">e.g.,</w:t>
-      </w:r>
-      <w:r>
-        <w:t xml:space="preserve"> </w:t>
-      </w:r>
-      <w:r>
-        <w:t xml:space="preserve">larval/nymph vs adult insects have completely different diets.</w:t>
-      </w:r>
-    </w:p>
-    <w:bookmarkStart w:id="24" w:name="how-do-we-define-a-node"/>
-    <w:p>
-      <w:pPr>
-        <w:pStyle w:val="Heading3"/>
-      </w:pPr>
-      <w:r>
-        <w:t xml:space="preserve">1.1 How do we define a node?</w:t>
-      </w:r>
-    </w:p>
-    <w:p>
-      <w:pPr>
-        <w:pStyle w:val="FirstParagraph"/>
-      </w:pPr>
-      <w:r>
-        <w:t xml:space="preserve">Although this may seem an elementary question in the context of food webs — a node should represent a species, the reality is that nodes can often represent an aggregate of different (taxonomic) species - so called</w:t>
-      </w:r>
-      <w:r>
-        <w:t xml:space="preserve"> </w:t>
-      </w:r>
-      <w:r>
-        <w:t xml:space="preserve">‘</w:t>
-      </w:r>
-      <w:r>
-        <w:t xml:space="preserve">trophic species</w:t>
-      </w:r>
-      <w:r>
-        <w:t xml:space="preserve">’</w:t>
-      </w:r>
-      <w:r>
-        <w:t xml:space="preserve">, and it is not uncommon that networks can have nodes that represent both taxonomic and trophic species. Practical implications of how we are aggregating the nodes is that the resolution may not always be</w:t>
+        <w:t xml:space="preserve">and in cases where the adult and larval stages of a species have different diets it may make ecological sense</w:t>
+      </w:r>
+      <w:r>
+        <w:t xml:space="preserve"> </w:t>
+      </w:r>
+      <w:r>
+        <w:t xml:space="preserve">[19]</w:t>
+      </w:r>
+      <w:r>
+        <w:t xml:space="preserve">. It is thus not uncommon that networks often have nodes that represent both taxonomic and trophic species. Practical implications of how we are aggregating the nodes is that the resolution may not always be</w:t>
       </w:r>
       <w:r>
         <w:t xml:space="preserve"> </w:t>
@@ -861,7 +865,7 @@
         <w:t xml:space="preserve"> </w:t>
       </w:r>
       <w:r>
-        <w:t xml:space="preserve">[19]</w:t>
+        <w:t xml:space="preserve">[20]</w:t>
       </w:r>
       <w:r>
         <w:t xml:space="preserve"> </w:t>
@@ -873,7 +877,7 @@
         <w:t xml:space="preserve"> </w:t>
       </w:r>
       <w:r>
-        <w:t xml:space="preserve">[20]</w:t>
+        <w:t xml:space="preserve">[21]</w:t>
       </w:r>
       <w:r>
         <w:t xml:space="preserve"> </w:t>
@@ -885,10 +889,10 @@
         <w:t xml:space="preserve"> </w:t>
       </w:r>
       <w:r>
-        <w:t xml:space="preserve">[21]</w:t>
-      </w:r>
-      <w:r>
-        <w:t xml:space="preserve">. How we quantify links will influence the resulting structure of the network - and the inferences we will make thereof. For example taking a food web that consists of links representing</w:t>
+        <w:t xml:space="preserve">[22]</w:t>
+      </w:r>
+      <w:r>
+        <w:t xml:space="preserve">. How we specify links will influence the resulting structure of the network - and the inferences we will make thereof. For example taking a food web that consists of links representing</w:t>
       </w:r>
       <w:r>
         <w:t xml:space="preserve"> </w:t>
@@ -923,7 +927,7 @@
         <w:t xml:space="preserve"> </w:t>
       </w:r>
       <w:r>
-        <w:t xml:space="preserve">[which quantifies how likely an interaction is to occur, 22]</w:t>
+        <w:t xml:space="preserve">[which quantifies how likely an interaction is to occur, 23]</w:t>
       </w:r>
       <w:r>
         <w:t xml:space="preserve"> </w:t>
@@ -935,10 +939,41 @@
         <w:t xml:space="preserve"> </w:t>
       </w:r>
       <w:r>
-        <w:t xml:space="preserve">[which quantifies the effect of one species on another, 23]</w:t>
-      </w:r>
-      <w:r>
-        <w:t xml:space="preserve">. Although there is a clear argument for moving away from a purely binary way of representing interactions (Banville, in prep) this of course also means that there is an additional layer to the interpretation these links.</w:t>
+        <w:t xml:space="preserve">[which quantifies the strength of of an interaction, 24]</w:t>
+      </w:r>
+      <w:r>
+        <w:t xml:space="preserve">. Moving away from a purely binary way of representing allows us to quantify a level of (un)certainty of our knowledge of interactions (</w:t>
+      </w:r>
+      <w:r>
+        <w:rPr>
+          <w:iCs/>
+          <w:i/>
+        </w:rPr>
+        <w:t xml:space="preserve">i.e.,</w:t>
+      </w:r>
+      <w:r>
+        <w:t xml:space="preserve"> </w:t>
+      </w:r>
+      <w:r>
+        <w:t xml:space="preserve">moving from being able to say are they occurring to how likely they are to be occurring) does add an additional level of</w:t>
+      </w:r>
+      <w:r>
+        <w:t xml:space="preserve"> </w:t>
+      </w:r>
+      <w:r>
+        <w:t xml:space="preserve">‘</w:t>
+      </w:r>
+      <w:r>
+        <w:t xml:space="preserve">complexity</w:t>
+      </w:r>
+      <w:r>
+        <w:t xml:space="preserve">’</w:t>
+      </w:r>
+      <w:r>
+        <w:t xml:space="preserve"> </w:t>
+      </w:r>
+      <w:r>
+        <w:t xml:space="preserve">to the construction and interpretation of networks it ultimately allows us to capture more information at different scales (Banville, in prep).</w:t>
       </w:r>
     </w:p>
     <w:bookmarkEnd w:id="25"/>
@@ -956,7 +991,7 @@
         <w:pStyle w:val="FirstParagraph"/>
       </w:pPr>
       <w:r>
-        <w:t xml:space="preserve">The reality is that feeding interactions between species are the result of the combination of many potential mechanisms (see Box 1 - Mechanisms that determine feeding links) and the way one chooses to represent a food web is a way of capturing one (or a few) of these mechanisms. It is thus beneficial to keep in mind that simply the process of</w:t>
+        <w:t xml:space="preserve">The ingredients one thus uses to construct networks from nodes and edges generates a unique representation of mechanism (see Box 1 - Mechanisms that determine feeding links) that allow inference and reasoning about the structure, aspects of dynamics (e.g. stability), and potentially the function of communities (e.g. flux). It is thus beneficial to keep in mind that in the process of</w:t>
       </w:r>
       <w:r>
         <w:t xml:space="preserve"> </w:t>
@@ -974,13 +1009,13 @@
         <w:t xml:space="preserve"> </w:t>
       </w:r>
       <w:r>
-        <w:t xml:space="preserve">a network one is in sense already embedding some sort of hypothesis as to the nature of the feeding links between species</w:t>
-      </w:r>
-      <w:r>
-        <w:t xml:space="preserve"> </w:t>
-      </w:r>
-      <w:r>
-        <w:t xml:space="preserve">[24,25]</w:t>
+        <w:t xml:space="preserve">a network one is already embedding some sort of hypothesis as to the nature of the feeding links between species</w:t>
+      </w:r>
+      <w:r>
+        <w:t xml:space="preserve"> </w:t>
+      </w:r>
+      <w:r>
+        <w:t xml:space="preserve">[25,26]</w:t>
       </w:r>
       <w:r>
         <w:t xml:space="preserve">. Here it may be meaningful to contextualise the different</w:t>
@@ -1193,7 +1228,7 @@
               <w:t xml:space="preserve"> </w:t>
             </w:r>
             <w:r>
-              <w:t xml:space="preserve">[26]</w:t>
+              <w:t xml:space="preserve">[27]</w:t>
             </w:r>
           </w:p>
           <w:p>
@@ -1229,7 +1264,7 @@
               <w:t xml:space="preserve"> </w:t>
             </w:r>
             <w:r>
-              <w:t xml:space="preserve">[27]</w:t>
+              <w:t xml:space="preserve">[28]</w:t>
             </w:r>
             <w:r>
               <w:t xml:space="preserve"> </w:t>
@@ -1682,7 +1717,7 @@
         <w:t xml:space="preserve"> </w:t>
       </w:r>
       <w:r>
-        <w:t xml:space="preserve">[28,29]</w:t>
+        <w:t xml:space="preserve">[29,30]</w:t>
       </w:r>
       <w:r>
         <w:t xml:space="preserve">, using pairwise interactions to understand species distributions</w:t>
@@ -1691,7 +1726,7 @@
         <w:t xml:space="preserve"> </w:t>
       </w:r>
       <w:r>
-        <w:t xml:space="preserve">[30]</w:t>
+        <w:t xml:space="preserve">[31]</w:t>
       </w:r>
       <w:r>
         <w:t xml:space="preserve"> </w:t>
@@ -1703,7 +1738,7 @@
         <w:t xml:space="preserve"> </w:t>
       </w:r>
       <w:r>
-        <w:t xml:space="preserve">[31]</w:t>
+        <w:t xml:space="preserve">[32]</w:t>
       </w:r>
       <w:r>
         <w:t xml:space="preserve">, a more structural approach to network construction affords one an opportunity to interrogate some of the more high-level mechanisms that are structuring networks (Box 1).</w:t>
@@ -1766,7 +1801,7 @@
         <w:t xml:space="preserve"> </w:t>
       </w:r>
       <w:r>
-        <w:t xml:space="preserve">of a food web one is interested in predicting, and what data are available. As shown in panel B of</w:t>
+        <w:t xml:space="preserve">of a food web one is interested in predicting, and what data are available, necessary, and sufficient. As shown in panel B of</w:t>
       </w:r>
       <w:r>
         <w:t xml:space="preserve"> </w:t>
@@ -1815,10 +1850,10 @@
         <w:t xml:space="preserve"> </w:t>
       </w:r>
       <w:r>
-        <w:t xml:space="preserve">[32]</w:t>
-      </w:r>
-      <w:r>
-        <w:t xml:space="preserve">. These models themselves are a reflection of the different goals and intentions of the research program from which they are developed and are often</w:t>
+        <w:t xml:space="preserve">[33]</w:t>
+      </w:r>
+      <w:r>
+        <w:t xml:space="preserve">. Models themselves are a reflection of the different goals and intentions of the research program from which they are developed and are often</w:t>
       </w:r>
       <w:r>
         <w:t xml:space="preserve"> </w:t>
@@ -1842,7 +1877,7 @@
         <w:t xml:space="preserve"> </w:t>
       </w:r>
       <w:r>
-        <w:t xml:space="preserve">[33]</w:t>
+        <w:t xml:space="preserve">[18]</w:t>
       </w:r>
       <w:r>
         <w:t xml:space="preserve"> </w:t>
@@ -3842,7 +3877,7 @@
               <w:t xml:space="preserve"> </w:t>
             </w:r>
             <w:r>
-              <w:t xml:space="preserve">[20]</w:t>
+              <w:t xml:space="preserve">[21]</w:t>
             </w:r>
             <w:r>
               <w:t xml:space="preserve">) and a network realisation. (In a way the idea of predicting a metaweb vs realisation is what makes me hesitant to use the Mangal networks to test the structural models because do we even know what the Mangal networks represent and what the structural models are predicting…) Maybe also</w:t>
@@ -4074,7 +4109,7 @@
         <w:t xml:space="preserve"> </w:t>
       </w:r>
       <w:r>
-        <w:t xml:space="preserve">[19,42]</w:t>
+        <w:t xml:space="preserve">[20,42]</w:t>
       </w:r>
       <w:r>
         <w:t xml:space="preserve">, but that puts us in a place where we are at risk of losing our ability to distinguish the wood from the tree - are we not (at least at times) concerned more with understanding ecosystem level processes than with needing to understand things</w:t>
@@ -6080,7 +6115,7 @@
       </w:r>
     </w:p>
     <w:bookmarkEnd w:id="84"/>
-    <w:bookmarkStart w:id="86" w:name="X1e400912f73fb757a731e54197f38b81e74f066"/>
+    <w:bookmarkStart w:id="86" w:name="ref-williamsSimpleRulesYield2000"/>
     <w:p>
       <w:pPr>
         <w:pStyle w:val="Bibliography"/>
@@ -6095,6 +6130,55 @@
         <w:t xml:space="preserve">	</w:t>
       </w:r>
       <w:r>
+        <w:t xml:space="preserve">Williams, R.J. and Martinez, N.D. (2000)</w:t>
+      </w:r>
+      <w:r>
+        <w:t xml:space="preserve"> </w:t>
+      </w:r>
+      <w:hyperlink r:id="rId85">
+        <w:r>
+          <w:rPr>
+            <w:rStyle w:val="Hyperlink"/>
+          </w:rPr>
+          <w:t xml:space="preserve">Simple rules yield complex food webs</w:t>
+        </w:r>
+      </w:hyperlink>
+      <w:r>
+        <w:t xml:space="preserve">.</w:t>
+      </w:r>
+      <w:r>
+        <w:t xml:space="preserve"> </w:t>
+      </w:r>
+      <w:r>
+        <w:rPr>
+          <w:iCs/>
+          <w:i/>
+        </w:rPr>
+        <w:t xml:space="preserve">Nature</w:t>
+      </w:r>
+      <w:r>
+        <w:t xml:space="preserve"> </w:t>
+      </w:r>
+      <w:r>
+        <w:t xml:space="preserve">404, 180–183</w:t>
+      </w:r>
+    </w:p>
+    <w:bookmarkEnd w:id="86"/>
+    <w:bookmarkStart w:id="88" w:name="X1e400912f73fb757a731e54197f38b81e74f066"/>
+    <w:p>
+      <w:pPr>
+        <w:pStyle w:val="Bibliography"/>
+      </w:pPr>
+      <w:r>
+        <w:t xml:space="preserve">19.</w:t>
+      </w:r>
+      <w:r>
+        <w:t xml:space="preserve"> </w:t>
+      </w:r>
+      <w:r>
+        <w:t xml:space="preserve">	</w:t>
+      </w:r>
+      <w:r>
         <w:t xml:space="preserve">Clegg, T.</w:t>
       </w:r>
       <w:r>
@@ -6116,7 +6200,7 @@
       <w:r>
         <w:t xml:space="preserve"> </w:t>
       </w:r>
-      <w:hyperlink r:id="rId85">
+      <w:hyperlink r:id="rId87">
         <w:r>
           <w:rPr>
             <w:rStyle w:val="Hyperlink"/>
@@ -6144,14 +6228,14 @@
         <w:t xml:space="preserve">99, 2712–2720</w:t>
       </w:r>
     </w:p>
-    <w:bookmarkEnd w:id="86"/>
-    <w:bookmarkStart w:id="88" w:name="ref-pringleUntanglingFoodWebs2020"/>
+    <w:bookmarkEnd w:id="88"/>
+    <w:bookmarkStart w:id="90" w:name="ref-pringleUntanglingFoodWebs2020"/>
     <w:p>
       <w:pPr>
         <w:pStyle w:val="Bibliography"/>
       </w:pPr>
       <w:r>
-        <w:t xml:space="preserve">19.</w:t>
+        <w:t xml:space="preserve">20.</w:t>
       </w:r>
       <w:r>
         <w:t xml:space="preserve"> </w:t>
@@ -6165,7 +6249,7 @@
       <w:r>
         <w:t xml:space="preserve"> </w:t>
       </w:r>
-      <w:hyperlink r:id="rId87">
+      <w:hyperlink r:id="rId89">
         <w:r>
           <w:rPr>
             <w:rStyle w:val="Hyperlink"/>
@@ -6244,14 +6328,14 @@
         <w:t xml:space="preserve">, pp. 225–238, Princeton University Press</w:t>
       </w:r>
     </w:p>
-    <w:bookmarkEnd w:id="88"/>
-    <w:bookmarkStart w:id="89" w:name="ref-dunneNetworkStructureFood2006"/>
+    <w:bookmarkEnd w:id="90"/>
+    <w:bookmarkStart w:id="91" w:name="ref-dunneNetworkStructureFood2006"/>
     <w:p>
       <w:pPr>
         <w:pStyle w:val="Bibliography"/>
       </w:pPr>
       <w:r>
-        <w:t xml:space="preserve">20.</w:t>
+        <w:t xml:space="preserve">21.</w:t>
       </w:r>
       <w:r>
         <w:t xml:space="preserve"> </w:t>
@@ -6328,14 +6412,14 @@
         <w:t xml:space="preserve">(Dunne, J. A. and Pascual, M., eds), pp. 27–86, Oxford University Press</w:t>
       </w:r>
     </w:p>
-    <w:bookmarkEnd w:id="89"/>
-    <w:bookmarkStart w:id="91" w:name="Xe227781537312aad81566d289906b7942bbcf13"/>
+    <w:bookmarkEnd w:id="91"/>
+    <w:bookmarkStart w:id="93" w:name="Xe227781537312aad81566d289906b7942bbcf13"/>
     <w:p>
       <w:pPr>
         <w:pStyle w:val="Bibliography"/>
       </w:pPr>
       <w:r>
-        <w:t xml:space="preserve">21.</w:t>
+        <w:t xml:space="preserve">22.</w:t>
       </w:r>
       <w:r>
         <w:t xml:space="preserve"> </w:t>
@@ -6349,7 +6433,7 @@
       <w:r>
         <w:t xml:space="preserve"> </w:t>
       </w:r>
-      <w:hyperlink r:id="rId90">
+      <w:hyperlink r:id="rId92">
         <w:r>
           <w:rPr>
             <w:rStyle w:val="Hyperlink"/>
@@ -6413,14 +6497,14 @@
         <w:t xml:space="preserve">23, 399–417</w:t>
       </w:r>
     </w:p>
-    <w:bookmarkEnd w:id="91"/>
-    <w:bookmarkStart w:id="93" w:name="Xaad5d089781464e09d30bec824bd68c468804d7"/>
+    <w:bookmarkEnd w:id="93"/>
+    <w:bookmarkStart w:id="95" w:name="Xaad5d089781464e09d30bec824bd68c468804d7"/>
     <w:p>
       <w:pPr>
         <w:pStyle w:val="Bibliography"/>
       </w:pPr>
       <w:r>
-        <w:t xml:space="preserve">22.</w:t>
+        <w:t xml:space="preserve">23.</w:t>
       </w:r>
       <w:r>
         <w:t xml:space="preserve"> </w:t>
@@ -6450,7 +6534,7 @@
       <w:r>
         <w:t xml:space="preserve"> </w:t>
       </w:r>
-      <w:hyperlink r:id="rId92">
+      <w:hyperlink r:id="rId94">
         <w:r>
           <w:rPr>
             <w:rStyle w:val="Hyperlink"/>
@@ -6478,14 +6562,14 @@
         <w:t xml:space="preserve">7, 303–312</w:t>
       </w:r>
     </w:p>
-    <w:bookmarkEnd w:id="93"/>
-    <w:bookmarkStart w:id="95" w:name="ref-berlowInteractionStrengthsFood2004"/>
+    <w:bookmarkEnd w:id="95"/>
+    <w:bookmarkStart w:id="97" w:name="ref-berlowInteractionStrengthsFood2004"/>
     <w:p>
       <w:pPr>
         <w:pStyle w:val="Bibliography"/>
       </w:pPr>
       <w:r>
-        <w:t xml:space="preserve">23.</w:t>
+        <w:t xml:space="preserve">24.</w:t>
       </w:r>
       <w:r>
         <w:t xml:space="preserve"> </w:t>
@@ -6515,7 +6599,7 @@
       <w:r>
         <w:t xml:space="preserve"> </w:t>
       </w:r>
-      <w:hyperlink r:id="rId94">
+      <w:hyperlink r:id="rId96">
         <w:r>
           <w:rPr>
             <w:rStyle w:val="Hyperlink"/>
@@ -6543,14 +6627,14 @@
         <w:t xml:space="preserve">73, 585–598</w:t>
       </w:r>
     </w:p>
-    <w:bookmarkEnd w:id="95"/>
-    <w:bookmarkStart w:id="97" w:name="ref-proulxNetworkThinkingEcology2005"/>
+    <w:bookmarkEnd w:id="97"/>
+    <w:bookmarkStart w:id="99" w:name="ref-proulxNetworkThinkingEcology2005"/>
     <w:p>
       <w:pPr>
         <w:pStyle w:val="Bibliography"/>
       </w:pPr>
       <w:r>
-        <w:t xml:space="preserve">24.</w:t>
+        <w:t xml:space="preserve">25.</w:t>
       </w:r>
       <w:r>
         <w:t xml:space="preserve"> </w:t>
@@ -6580,7 +6664,7 @@
       <w:r>
         <w:t xml:space="preserve"> </w:t>
       </w:r>
-      <w:hyperlink r:id="rId96">
+      <w:hyperlink r:id="rId98">
         <w:r>
           <w:rPr>
             <w:rStyle w:val="Hyperlink"/>
@@ -6608,14 +6692,14 @@
         <w:t xml:space="preserve">20, 345–353</w:t>
       </w:r>
     </w:p>
-    <w:bookmarkEnd w:id="97"/>
-    <w:bookmarkStart w:id="99" w:name="X539896ce86e228708f5963ceeaf0e82711f0c07"/>
+    <w:bookmarkEnd w:id="99"/>
+    <w:bookmarkStart w:id="101" w:name="X539896ce86e228708f5963ceeaf0e82711f0c07"/>
     <w:p>
       <w:pPr>
         <w:pStyle w:val="Bibliography"/>
       </w:pPr>
       <w:r>
-        <w:t xml:space="preserve">25.</w:t>
+        <w:t xml:space="preserve">26.</w:t>
       </w:r>
       <w:r>
         <w:t xml:space="preserve"> </w:t>
@@ -6645,7 +6729,7 @@
       <w:r>
         <w:t xml:space="preserve"> </w:t>
       </w:r>
-      <w:hyperlink r:id="rId98">
+      <w:hyperlink r:id="rId100">
         <w:r>
           <w:rPr>
             <w:rStyle w:val="Hyperlink"/>
@@ -6673,14 +6757,14 @@
         <w:t xml:space="preserve">21, e3002068</w:t>
       </w:r>
     </w:p>
-    <w:bookmarkEnd w:id="99"/>
-    <w:bookmarkStart w:id="101" w:name="ref-barberanUsingNetworkAnalysis2012"/>
+    <w:bookmarkEnd w:id="101"/>
+    <w:bookmarkStart w:id="103" w:name="ref-barberanUsingNetworkAnalysis2012"/>
     <w:p>
       <w:pPr>
         <w:pStyle w:val="Bibliography"/>
       </w:pPr>
       <w:r>
-        <w:t xml:space="preserve">26.</w:t>
+        <w:t xml:space="preserve">27.</w:t>
       </w:r>
       <w:r>
         <w:t xml:space="preserve"> </w:t>
@@ -6710,7 +6794,7 @@
       <w:r>
         <w:t xml:space="preserve"> </w:t>
       </w:r>
-      <w:hyperlink r:id="rId100">
+      <w:hyperlink r:id="rId102">
         <w:r>
           <w:rPr>
             <w:rStyle w:val="Hyperlink"/>
@@ -6738,14 +6822,14 @@
         <w:t xml:space="preserve">6, 343–351</w:t>
       </w:r>
     </w:p>
-    <w:bookmarkEnd w:id="101"/>
-    <w:bookmarkStart w:id="103" w:name="ref-hubbellUnifiedNeutralTheory2001"/>
+    <w:bookmarkEnd w:id="103"/>
+    <w:bookmarkStart w:id="105" w:name="ref-hubbellUnifiedNeutralTheory2001"/>
     <w:p>
       <w:pPr>
         <w:pStyle w:val="Bibliography"/>
       </w:pPr>
       <w:r>
-        <w:t xml:space="preserve">27.</w:t>
+        <w:t xml:space="preserve">28.</w:t>
       </w:r>
       <w:r>
         <w:t xml:space="preserve"> </w:t>
@@ -6759,7 +6843,7 @@
       <w:r>
         <w:t xml:space="preserve"> </w:t>
       </w:r>
-      <w:hyperlink r:id="rId102">
+      <w:hyperlink r:id="rId104">
         <w:r>
           <w:rPr>
             <w:rStyle w:val="Hyperlink"/>
@@ -6885,14 +6969,14 @@
         <w:t xml:space="preserve">, Princeton University Press</w:t>
       </w:r>
     </w:p>
-    <w:bookmarkEnd w:id="103"/>
-    <w:bookmarkStart w:id="105" w:name="ref-dunneCompilationNetworkAnalyses2008"/>
+    <w:bookmarkEnd w:id="105"/>
+    <w:bookmarkStart w:id="107" w:name="ref-dunneCompilationNetworkAnalyses2008"/>
     <w:p>
       <w:pPr>
         <w:pStyle w:val="Bibliography"/>
       </w:pPr>
       <w:r>
-        <w:t xml:space="preserve">28.</w:t>
+        <w:t xml:space="preserve">29.</w:t>
       </w:r>
       <w:r>
         <w:t xml:space="preserve"> </w:t>
@@ -6922,7 +7006,7 @@
       <w:r>
         <w:t xml:space="preserve"> </w:t>
       </w:r>
-      <w:hyperlink r:id="rId104">
+      <w:hyperlink r:id="rId106">
         <w:r>
           <w:rPr>
             <w:rStyle w:val="Hyperlink"/>
@@ -6986,14 +7070,14 @@
         <w:t xml:space="preserve">6, e102</w:t>
       </w:r>
     </w:p>
-    <w:bookmarkEnd w:id="105"/>
-    <w:bookmarkStart w:id="107" w:name="ref-yeakelCollapseEcologicalNetwork2014"/>
+    <w:bookmarkEnd w:id="107"/>
+    <w:bookmarkStart w:id="109" w:name="ref-yeakelCollapseEcologicalNetwork2014"/>
     <w:p>
       <w:pPr>
         <w:pStyle w:val="Bibliography"/>
       </w:pPr>
       <w:r>
-        <w:t xml:space="preserve">29.</w:t>
+        <w:t xml:space="preserve">30.</w:t>
       </w:r>
       <w:r>
         <w:t xml:space="preserve"> </w:t>
@@ -7023,7 +7107,7 @@
       <w:r>
         <w:t xml:space="preserve"> </w:t>
       </w:r>
-      <w:hyperlink r:id="rId106">
+      <w:hyperlink r:id="rId108">
         <w:r>
           <w:rPr>
             <w:rStyle w:val="Hyperlink"/>
@@ -7063,14 +7147,14 @@
         <w:t xml:space="preserve">111, 14472–14477</w:t>
       </w:r>
     </w:p>
-    <w:bookmarkEnd w:id="107"/>
-    <w:bookmarkStart w:id="109" w:name="X8f3d1de04516835fd1376e2647a281b763af4fc"/>
+    <w:bookmarkEnd w:id="109"/>
+    <w:bookmarkStart w:id="111" w:name="X8f3d1de04516835fd1376e2647a281b763af4fc"/>
     <w:p>
       <w:pPr>
         <w:pStyle w:val="Bibliography"/>
       </w:pPr>
       <w:r>
-        <w:t xml:space="preserve">30.</w:t>
+        <w:t xml:space="preserve">31.</w:t>
       </w:r>
       <w:r>
         <w:t xml:space="preserve"> </w:t>
@@ -7100,7 +7184,7 @@
       <w:r>
         <w:t xml:space="preserve"> </w:t>
       </w:r>
-      <w:hyperlink r:id="rId108">
+      <w:hyperlink r:id="rId110">
         <w:r>
           <w:rPr>
             <w:rStyle w:val="Hyperlink"/>
@@ -7164,14 +7248,14 @@
         <w:t xml:space="preserve">5, 397–406</w:t>
       </w:r>
     </w:p>
-    <w:bookmarkEnd w:id="109"/>
-    <w:bookmarkStart w:id="111" w:name="ref-dunnSixthMassCoextinction2009"/>
+    <w:bookmarkEnd w:id="111"/>
+    <w:bookmarkStart w:id="113" w:name="ref-dunnSixthMassCoextinction2009"/>
     <w:p>
       <w:pPr>
         <w:pStyle w:val="Bibliography"/>
       </w:pPr>
       <w:r>
-        <w:t xml:space="preserve">31.</w:t>
+        <w:t xml:space="preserve">32.</w:t>
       </w:r>
       <w:r>
         <w:t xml:space="preserve"> </w:t>
@@ -7201,7 +7285,7 @@
       <w:r>
         <w:t xml:space="preserve"> </w:t>
       </w:r>
-      <w:hyperlink r:id="rId110">
+      <w:hyperlink r:id="rId112">
         <w:r>
           <w:rPr>
             <w:rStyle w:val="Hyperlink"/>
@@ -7226,14 +7310,14 @@
         <w:t xml:space="preserve">276, 3037–3045</w:t>
       </w:r>
     </w:p>
-    <w:bookmarkEnd w:id="111"/>
-    <w:bookmarkStart w:id="113" w:name="ref-caronTraitmatchingModelsPredict2024"/>
+    <w:bookmarkEnd w:id="113"/>
+    <w:bookmarkStart w:id="115" w:name="ref-caronTraitmatchingModelsPredict2024"/>
     <w:p>
       <w:pPr>
         <w:pStyle w:val="Bibliography"/>
       </w:pPr>
       <w:r>
-        <w:t xml:space="preserve">32.</w:t>
+        <w:t xml:space="preserve">33.</w:t>
       </w:r>
       <w:r>
         <w:t xml:space="preserve"> </w:t>
@@ -7263,7 +7347,7 @@
       <w:r>
         <w:t xml:space="preserve"> </w:t>
       </w:r>
-      <w:hyperlink r:id="rId112">
+      <w:hyperlink r:id="rId114">
         <w:r>
           <w:rPr>
             <w:rStyle w:val="Hyperlink"/>
@@ -7289,55 +7373,6 @@
       </w:r>
       <w:r>
         <w:t xml:space="preserve">33, e13807</w:t>
-      </w:r>
-    </w:p>
-    <w:bookmarkEnd w:id="113"/>
-    <w:bookmarkStart w:id="115" w:name="ref-williamsSimpleRulesYield2000"/>
-    <w:p>
-      <w:pPr>
-        <w:pStyle w:val="Bibliography"/>
-      </w:pPr>
-      <w:r>
-        <w:t xml:space="preserve">33.</w:t>
-      </w:r>
-      <w:r>
-        <w:t xml:space="preserve"> </w:t>
-      </w:r>
-      <w:r>
-        <w:t xml:space="preserve">	</w:t>
-      </w:r>
-      <w:r>
-        <w:t xml:space="preserve">Williams, R.J. and Martinez, N.D. (2000)</w:t>
-      </w:r>
-      <w:r>
-        <w:t xml:space="preserve"> </w:t>
-      </w:r>
-      <w:hyperlink r:id="rId114">
-        <w:r>
-          <w:rPr>
-            <w:rStyle w:val="Hyperlink"/>
-          </w:rPr>
-          <w:t xml:space="preserve">Simple rules yield complex food webs</w:t>
-        </w:r>
-      </w:hyperlink>
-      <w:r>
-        <w:t xml:space="preserve">.</w:t>
-      </w:r>
-      <w:r>
-        <w:t xml:space="preserve"> </w:t>
-      </w:r>
-      <w:r>
-        <w:rPr>
-          <w:iCs/>
-          <w:i/>
-        </w:rPr>
-        <w:t xml:space="preserve">Nature</w:t>
-      </w:r>
-      <w:r>
-        <w:t xml:space="preserve"> </w:t>
-      </w:r>
-      <w:r>
-        <w:t xml:space="preserve">404, 180–183</w:t>
       </w:r>
     </w:p>
     <w:bookmarkEnd w:id="115"/>

</xml_diff>

<commit_message>
:pencil: few more edits
</commit_message>
<xml_diff>
--- a/docs/index.docx
+++ b/docs/index.docx
@@ -125,7 +125,7 @@
         <w:pStyle w:val="Date"/>
       </w:pPr>
       <w:r>
-        <w:t xml:space="preserve">2024-05-16</w:t>
+        <w:t xml:space="preserve">2024-05-17</w:t>
       </w:r>
     </w:p>
     <w:p>
@@ -774,7 +774,7 @@
         <w:t xml:space="preserve"> </w:t>
       </w:r>
       <w:r>
-        <w:t xml:space="preserve">represent a species, the reality is that nodes can often represent an aggregation of different (taxonomic) species - so called</w:t>
+        <w:t xml:space="preserve">represent a (taxonomic) species, the reality is that nodes can often represent an aggregation of different species - so called</w:t>
       </w:r>
       <w:r>
         <w:t xml:space="preserve"> </w:t>
@@ -792,7 +792,7 @@
         <w:t xml:space="preserve"> </w:t>
       </w:r>
       <w:r>
-        <w:t xml:space="preserve">or segregation of species by life stages. Representing nodes as non-taxonomic species can be useful in certain context</w:t>
+        <w:t xml:space="preserve">or segregation of species by life stages. Representing nodes as non-taxonomic species can be useful in certain contexts</w:t>
       </w:r>
       <w:r>
         <w:t xml:space="preserve"> </w:t>
@@ -813,7 +813,38 @@
         <w:t xml:space="preserve">[19]</w:t>
       </w:r>
       <w:r>
-        <w:t xml:space="preserve">. It is thus not uncommon that networks often have nodes that represent both taxonomic and trophic species. Practical implications of how we are aggregating the nodes is that the resolution may not always be</w:t>
+        <w:t xml:space="preserve"> </w:t>
+      </w:r>
+      <w:r>
+        <w:t xml:space="preserve">meaning that it is not uncommon that networks often have nodes that have different definitions of a</w:t>
+      </w:r>
+      <w:r>
+        <w:t xml:space="preserve"> </w:t>
+      </w:r>
+      <w:r>
+        <w:t xml:space="preserve">‘</w:t>
+      </w:r>
+      <w:r>
+        <w:t xml:space="preserve">species</w:t>
+      </w:r>
+      <w:r>
+        <w:t xml:space="preserve">’</w:t>
+      </w:r>
+      <w:r>
+        <w:t xml:space="preserve"> </w:t>
+      </w:r>
+      <w:r>
+        <w:rPr>
+          <w:iCs/>
+          <w:i/>
+        </w:rPr>
+        <w:t xml:space="preserve">e.g.</w:t>
+      </w:r>
+      <w:r>
+        <w:t xml:space="preserve"> </w:t>
+      </w:r>
+      <w:r>
+        <w:t xml:space="preserve">consisting of both taxonomic and trophic species. Practical implications of how we are aggregating the nodes is that the resolution may not always be</w:t>
       </w:r>
       <w:r>
         <w:t xml:space="preserve"> </w:t>
@@ -908,7 +939,23 @@
         <w:t xml:space="preserve"> </w:t>
       </w:r>
       <w:r>
-        <w:t xml:space="preserve">feeding links between species will be meaningless if you are interested in understanding the flow of energy through the system as the links within the network are over connected. In addition to the various ways of defining the links between species pairs there are also a myriad of ways in which the links themselves can be quantified. Links between species are often treated as being present or absent (</w:t>
+        <w:t xml:space="preserve">feeding links between species will be meaningless if you are interested in understanding</w:t>
+      </w:r>
+      <w:r>
+        <w:t xml:space="preserve"> </w:t>
+      </w:r>
+      <w:r>
+        <w:rPr>
+          <w:iCs/>
+          <w:i/>
+        </w:rPr>
+        <w:t xml:space="preserve">e.g.,</w:t>
+      </w:r>
+      <w:r>
+        <w:t xml:space="preserve"> </w:t>
+      </w:r>
+      <w:r>
+        <w:t xml:space="preserve">the flow of energy through the system as the links within the network are over overrepresented. In addition to the various ways of defining the links between species pairs there are also a myriad of ways in which the links themselves can be quantified. Links between species are often treated as being present or absent (</w:t>
       </w:r>
       <w:r>
         <w:rPr>
@@ -955,7 +1002,7 @@
         <w:t xml:space="preserve"> </w:t>
       </w:r>
       <w:r>
-        <w:t xml:space="preserve">moving from being able to say are they occurring to how likely they are to be occurring) does add an additional level of</w:t>
+        <w:t xml:space="preserve">moving from being able to ask if are they occurring to quantifying how likely they are to occur) does add an additional level of</w:t>
       </w:r>
       <w:r>
         <w:t xml:space="preserve"> </w:t>
@@ -973,7 +1020,7 @@
         <w:t xml:space="preserve"> </w:t>
       </w:r>
       <w:r>
-        <w:t xml:space="preserve">to the construction and interpretation of networks it ultimately allows us to capture more information at different scales (Banville, in prep).</w:t>
+        <w:t xml:space="preserve">to the construction and interpretation of networks, but ultimately it allows us to capture more information at different scales (Banville, in prep).</w:t>
       </w:r>
     </w:p>
     <w:bookmarkEnd w:id="25"/>
@@ -991,7 +1038,33 @@
         <w:pStyle w:val="FirstParagraph"/>
       </w:pPr>
       <w:r>
-        <w:t xml:space="preserve">The ingredients one thus uses to construct networks from nodes and edges generates a unique representation of mechanism (see Box 1 - Mechanisms that determine feeding links) that allow inference and reasoning about the structure, aspects of dynamics (e.g. stability), and potentially the function of communities (e.g. flux). It is thus beneficial to keep in mind that in the process of</w:t>
+        <w:t xml:space="preserve">The ingredients one uses to construct networks from nodes and edges generates a unique representation of the mechanisms (see Box 1 - Mechanisms that determine feeding links) that allow inference and reasoning about the structure, aspects of dynamics (</w:t>
+      </w:r>
+      <w:r>
+        <w:rPr>
+          <w:iCs/>
+          <w:i/>
+        </w:rPr>
+        <w:t xml:space="preserve">e.g.,</w:t>
+      </w:r>
+      <w:r>
+        <w:t xml:space="preserve"> </w:t>
+      </w:r>
+      <w:r>
+        <w:t xml:space="preserve">stability), and potentially the function of communities (</w:t>
+      </w:r>
+      <w:r>
+        <w:rPr>
+          <w:iCs/>
+          <w:i/>
+        </w:rPr>
+        <w:t xml:space="preserve">e.g.,</w:t>
+      </w:r>
+      <w:r>
+        <w:t xml:space="preserve"> </w:t>
+      </w:r>
+      <w:r>
+        <w:t xml:space="preserve">flux). It is thus beneficial to keep in mind that in the process of</w:t>
       </w:r>
       <w:r>
         <w:t xml:space="preserve"> </w:t>
@@ -1571,7 +1644,21 @@
         <w:t xml:space="preserve"> </w:t>
       </w:r>
       <w:r>
-        <w:t xml:space="preserve">there are many ways to define a food web, meaning that there are equally as many reasons one might be interested in predicting a food web. However we may think of two primary drivers for wanting to predict networks, namely an interest in generating a set of ecologically plausible networks (</w:t>
+        <w:t xml:space="preserve">there are many ways to define a food web, meaning that there are equally as many reasons one might be interested in predicting a food web. However we may think of two primary drivers for wanting to predict networks (Panel B</w:t>
+      </w:r>
+      <w:r>
+        <w:t xml:space="preserve"> </w:t>
+      </w:r>
+      <w:hyperlink w:anchor="fig-concept">
+        <w:r>
+          <w:rPr>
+            <w:rStyle w:val="Hyperlink"/>
+          </w:rPr>
+          <w:t xml:space="preserve">Figure 1</w:t>
+        </w:r>
+      </w:hyperlink>
+      <w:r>
+        <w:t xml:space="preserve">), namely an interest in generating a set of ecologically plausible networks (</w:t>
       </w:r>
       <w:r>
         <w:rPr>
@@ -1584,7 +1671,7 @@
         <w:t xml:space="preserve"> </w:t>
       </w:r>
       <w:r>
-        <w:t xml:space="preserve">being able to describe networks using a model) or being able to construct a network that has location specific,</w:t>
+        <w:t xml:space="preserve">being able to describe networks using a model) or being able to recover (predict) location specific,</w:t>
       </w:r>
       <w:r>
         <w:t xml:space="preserve"> </w:t>
@@ -1599,10 +1686,7 @@
         <w:t xml:space="preserve">’</w:t>
       </w:r>
       <w:r>
-        <w:t xml:space="preserve"> </w:t>
-      </w:r>
-      <w:r>
-        <w:t xml:space="preserve">interactions for a specific species community (</w:t>
+        <w:t xml:space="preserve">, interactions for a specific species community (</w:t>
       </w:r>
       <w:r>
         <w:rPr>
@@ -1818,7 +1902,43 @@
         <w:t xml:space="preserve"> </w:t>
       </w:r>
       <w:r>
-        <w:t xml:space="preserve">the models that are used to predict a food web tend to focus on only predicting the structure of a network (a</w:t>
+        <w:t xml:space="preserve">the interest in a network is (usually) at either the</w:t>
+      </w:r>
+      <w:r>
+        <w:t xml:space="preserve"> </w:t>
+      </w:r>
+      <w:r>
+        <w:t xml:space="preserve">‘</w:t>
+      </w:r>
+      <w:r>
+        <w:t xml:space="preserve">structural</w:t>
+      </w:r>
+      <w:r>
+        <w:t xml:space="preserve">’</w:t>
+      </w:r>
+      <w:r>
+        <w:t xml:space="preserve"> </w:t>
+      </w:r>
+      <w:r>
+        <w:t xml:space="preserve">or</w:t>
+      </w:r>
+      <w:r>
+        <w:t xml:space="preserve"> </w:t>
+      </w:r>
+      <w:r>
+        <w:t xml:space="preserve">‘</w:t>
+      </w:r>
+      <w:r>
+        <w:t xml:space="preserve">interaction</w:t>
+      </w:r>
+      <w:r>
+        <w:t xml:space="preserve">’</w:t>
+      </w:r>
+      <w:r>
+        <w:t xml:space="preserve"> </w:t>
+      </w:r>
+      <w:r>
+        <w:t xml:space="preserve">level and the development of models for the task of network prediction often focus on high fidelity (performance) at one of these scales. With this in mind it is beneficial to think of the different model families relative to these two different goals; here we refer to models that are used to predict the structure of a network as</w:t>
       </w:r>
       <w:r>
         <w:t xml:space="preserve"> </w:t>
@@ -1828,10 +1948,13 @@
           <w:bCs/>
           <w:b/>
         </w:rPr>
-        <w:t xml:space="preserve">topology generator</w:t>
-      </w:r>
-      <w:r>
-        <w:t xml:space="preserve">) or the interactions for a given species pool (an</w:t>
+        <w:t xml:space="preserve">topology generators</w:t>
+      </w:r>
+      <w:r>
+        <w:t xml:space="preserve"> </w:t>
+      </w:r>
+      <w:r>
+        <w:t xml:space="preserve">and models developed to infer the interactions for a given species pool as</w:t>
       </w:r>
       <w:r>
         <w:t xml:space="preserve"> </w:t>
@@ -1841,10 +1964,26 @@
           <w:bCs/>
           <w:b/>
         </w:rPr>
+        <w:t xml:space="preserve">interaction predictors</w:t>
+      </w:r>
+      <w:r>
+        <w:t xml:space="preserve">. It is meaningful to make this distinction because although it is possible to construct a food web given using an</w:t>
+      </w:r>
+      <w:r>
+        <w:t xml:space="preserve"> </w:t>
+      </w:r>
+      <w:r>
+        <w:rPr>
+          <w:iCs/>
+          <w:i/>
+        </w:rPr>
         <w:t xml:space="preserve">interaction predictor</w:t>
       </w:r>
       <w:r>
-        <w:t xml:space="preserve">). Although it is possible to construct a food web given a set of interactions interaction predictors themselves lack any sort of parametrisation of the network structure and so the resulting network is a poor reflection of the actual network structure</w:t>
+        <w:t xml:space="preserve"> </w:t>
+      </w:r>
+      <w:r>
+        <w:t xml:space="preserve">the models themselves lack any sort of parametrisation of the network structure and so the resulting network is a poor reflection of the actual network structure</w:t>
       </w:r>
       <w:r>
         <w:t xml:space="preserve"> </w:t>
@@ -1853,7 +1992,23 @@
         <w:t xml:space="preserve">[33]</w:t>
       </w:r>
       <w:r>
-        <w:t xml:space="preserve">. Models themselves are a reflection of the different goals and intentions of the research program from which they are developed and are often</w:t>
+        <w:t xml:space="preserve">. This is primarily because</w:t>
+      </w:r>
+      <w:r>
+        <w:t xml:space="preserve"> </w:t>
+      </w:r>
+      <w:r>
+        <w:rPr>
+          <w:iCs/>
+          <w:i/>
+        </w:rPr>
+        <w:t xml:space="preserve">interaction predictors</w:t>
+      </w:r>
+      <w:r>
+        <w:t xml:space="preserve"> </w:t>
+      </w:r>
+      <w:r>
+        <w:t xml:space="preserve">are models that evaluate the feasibility of an interaction between species pairs and not in the context of feasibility at the community level. Models themselves are a reflection of the different goals and intentions of the research program from which they are developed and are often</w:t>
       </w:r>
       <w:r>
         <w:t xml:space="preserve"> </w:t>

</xml_diff>

<commit_message>
🙉 I have no self control and made edits anyway...
</commit_message>
<xml_diff>
--- a/docs/index.docx
+++ b/docs/index.docx
@@ -4518,60 +4518,110 @@
         <w:t xml:space="preserve">Close out with a call to action that we have models that predict networks very well and models that predict interactions very well but nothing that is doing well at predicting both - this is where we should be focusing our attention when it comes to furthering model development…</w:t>
       </w:r>
     </w:p>
-    <w:bookmarkStart w:id="48" w:name="downsampling"/>
-    <w:p>
-      <w:pPr>
-        <w:pStyle w:val="Heading3"/>
-      </w:pPr>
-      <w:r>
-        <w:t xml:space="preserve">4.1 Downsampling</w:t>
-      </w:r>
-    </w:p>
-    <w:p>
-      <w:pPr>
-        <w:pStyle w:val="FirstParagraph"/>
-      </w:pPr>
-      <w:r>
-        <w:t xml:space="preserve">do we bring this up? this could be a box… if we have the</w:t>
-      </w:r>
-      <w:r>
-        <w:t xml:space="preserve"> </w:t>
-      </w:r>
-      <w:r>
-        <w:t xml:space="preserve">‘</w:t>
-      </w:r>
-      <w:r>
-        <w:t xml:space="preserve">finances</w:t>
-      </w:r>
-      <w:r>
-        <w:t xml:space="preserve">’</w:t>
-      </w:r>
-      <w:r>
-        <w:t xml:space="preserve"> </w:t>
-      </w:r>
-      <w:r>
-        <w:t xml:space="preserve">for it… otherwise it should go to the outstanding questions fur sure</w:t>
-      </w:r>
-    </w:p>
     <w:p>
       <w:pPr>
         <w:numPr>
           <w:ilvl w:val="0"/>
+          <w:numId w:val="1008"/>
+        </w:numPr>
+      </w:pPr>
+      <w:r>
+        <w:t xml:space="preserve">Do we expect there to be differences when thinking about unipartite vs bipartite networks? Is there underlying ecology/theory that would assume that different mechanisms (and thus models) are relevant in these two</w:t>
+      </w:r>
+      <w:r>
+        <w:t xml:space="preserve"> </w:t>
+      </w:r>
+      <w:r>
+        <w:t xml:space="preserve">‘</w:t>
+      </w:r>
+      <w:r>
+        <w:t xml:space="preserve">systems</w:t>
+      </w:r>
+      <w:r>
+        <w:t xml:space="preserve">’</w:t>
+      </w:r>
+      <w:r>
+        <w:t xml:space="preserve">.</w:t>
+      </w:r>
+    </w:p>
+    <w:p>
+      <w:pPr>
+        <w:numPr>
+          <w:ilvl w:val="1"/>
           <w:numId w:val="1010"/>
         </w:numPr>
-      </w:pPr>
+        <w:pStyle w:val="Compact"/>
+      </w:pPr>
+      <w:r>
+        <w:t xml:space="preserve">The</w:t>
+      </w:r>
+      <w:r>
+        <w:t xml:space="preserve"> </w:t>
+      </w:r>
       <w:r>
         <w:t xml:space="preserve">[46]</w:t>
+      </w:r>
+      <w:r>
+        <w:t xml:space="preserve"> </w:t>
+      </w:r>
+      <w:r>
+        <w:t xml:space="preserve">looks at some methods but is specifically looking at a bipartite world…</w:t>
+      </w:r>
+    </w:p>
+    <w:bookmarkStart w:id="48" w:name="downsampling"/>
+    <w:p>
+      <w:pPr>
+        <w:pStyle w:val="Heading3"/>
+      </w:pPr>
+      <w:r>
+        <w:t xml:space="preserve">4.1 Downsampling</w:t>
+      </w:r>
+    </w:p>
+    <w:p>
+      <w:pPr>
+        <w:pStyle w:val="FirstParagraph"/>
+      </w:pPr>
+      <w:r>
+        <w:t xml:space="preserve">do we bring this up? this could be a box… if we have the</w:t>
+      </w:r>
+      <w:r>
+        <w:t xml:space="preserve"> </w:t>
+      </w:r>
+      <w:r>
+        <w:t xml:space="preserve">‘</w:t>
+      </w:r>
+      <w:r>
+        <w:t xml:space="preserve">finances</w:t>
+      </w:r>
+      <w:r>
+        <w:t xml:space="preserve">’</w:t>
+      </w:r>
+      <w:r>
+        <w:t xml:space="preserve"> </w:t>
+      </w:r>
+      <w:r>
+        <w:t xml:space="preserve">for it… otherwise it should go to the outstanding questions fur sure</w:t>
       </w:r>
     </w:p>
     <w:p>
       <w:pPr>
         <w:numPr>
           <w:ilvl w:val="0"/>
-          <w:numId w:val="1010"/>
+          <w:numId w:val="1011"/>
         </w:numPr>
       </w:pPr>
       <w:r>
+        <w:t xml:space="preserve">[47]</w:t>
+      </w:r>
+    </w:p>
+    <w:p>
+      <w:pPr>
+        <w:numPr>
+          <w:ilvl w:val="0"/>
+          <w:numId w:val="1011"/>
+        </w:numPr>
+      </w:pPr>
+      <w:r>
         <w:t xml:space="preserve">“</w:t>
       </w:r>
       <w:r>
@@ -4599,7 +4649,7 @@
         <w:t xml:space="preserve"> </w:t>
       </w:r>
       <w:r>
-        <w:t xml:space="preserve">[47]</w:t>
+        <w:t xml:space="preserve">[48]</w:t>
       </w:r>
       <w:r>
         <w:t xml:space="preserve"> </w:t>
@@ -4611,7 +4661,7 @@
         <w:t xml:space="preserve"> </w:t>
       </w:r>
       <w:r>
-        <w:t xml:space="preserve">[48]</w:t>
+        <w:t xml:space="preserve">[49]</w:t>
       </w:r>
       <w:r>
         <w:t xml:space="preserve">. Although deciding exactly what measure might actually be driving differences between local networks and the regional metaweb might not be that simple</w:t>
@@ -4620,7 +4670,7 @@
         <w:t xml:space="preserve"> </w:t>
       </w:r>
       <w:r>
-        <w:t xml:space="preserve">[49]</w:t>
+        <w:t xml:space="preserve">[50]</w:t>
       </w:r>
       <w:r>
         <w:t xml:space="preserve">.</w:t>
@@ -5019,7 +5069,7 @@
       <w:pPr>
         <w:numPr>
           <w:ilvl w:val="0"/>
-          <w:numId w:val="1011"/>
+          <w:numId w:val="1012"/>
         </w:numPr>
       </w:pPr>
       <w:r>
@@ -5030,7 +5080,7 @@
       <w:pPr>
         <w:numPr>
           <w:ilvl w:val="0"/>
-          <w:numId w:val="1011"/>
+          <w:numId w:val="1012"/>
         </w:numPr>
       </w:pPr>
       <w:r>
@@ -5041,7 +5091,7 @@
       <w:pPr>
         <w:numPr>
           <w:ilvl w:val="0"/>
-          <w:numId w:val="1011"/>
+          <w:numId w:val="1012"/>
         </w:numPr>
       </w:pPr>
       <w:r>
@@ -5067,7 +5117,7 @@
       </w:r>
     </w:p>
     <w:bookmarkEnd w:id="51"/>
-    <w:bookmarkStart w:id="146" w:name="references"/>
+    <w:bookmarkStart w:id="148" w:name="references"/>
     <w:p>
       <w:pPr>
         <w:pStyle w:val="Heading2"/>
@@ -5076,7 +5126,7 @@
         <w:t xml:space="preserve">References</w:t>
       </w:r>
     </w:p>
-    <w:bookmarkStart w:id="145" w:name="refs"/>
+    <w:bookmarkStart w:id="147" w:name="refs"/>
     <w:bookmarkStart w:id="52" w:name="ref-dormannRisePossibleFall2023"/>
     <w:p>
       <w:pPr>
@@ -8395,7 +8445,7 @@
       </w:r>
     </w:p>
     <w:bookmarkEnd w:id="138"/>
-    <w:bookmarkStart w:id="139" w:name="X1edd2253d2e7e8e6db9e7574240f432ddda2ce1"/>
+    <w:bookmarkStart w:id="140" w:name="ref-terryFindingMissingLinks2020"/>
     <w:p>
       <w:pPr>
         <w:pStyle w:val="Bibliography"/>
@@ -8410,6 +8460,55 @@
         <w:t xml:space="preserve">	</w:t>
       </w:r>
       <w:r>
+        <w:t xml:space="preserve">Terry, J.C.D. and Lewis, O.T. (2020)</w:t>
+      </w:r>
+      <w:r>
+        <w:t xml:space="preserve"> </w:t>
+      </w:r>
+      <w:hyperlink r:id="rId139">
+        <w:r>
+          <w:rPr>
+            <w:rStyle w:val="Hyperlink"/>
+          </w:rPr>
+          <w:t xml:space="preserve">Finding missing links in interaction networks</w:t>
+        </w:r>
+      </w:hyperlink>
+      <w:r>
+        <w:t xml:space="preserve">.</w:t>
+      </w:r>
+      <w:r>
+        <w:t xml:space="preserve"> </w:t>
+      </w:r>
+      <w:r>
+        <w:rPr>
+          <w:iCs/>
+          <w:i/>
+        </w:rPr>
+        <w:t xml:space="preserve">Ecology</w:t>
+      </w:r>
+      <w:r>
+        <w:t xml:space="preserve"> </w:t>
+      </w:r>
+      <w:r>
+        <w:t xml:space="preserve">101, e03047</w:t>
+      </w:r>
+    </w:p>
+    <w:bookmarkEnd w:id="140"/>
+    <w:bookmarkStart w:id="141" w:name="X1edd2253d2e7e8e6db9e7574240f432ddda2ce1"/>
+    <w:p>
+      <w:pPr>
+        <w:pStyle w:val="Bibliography"/>
+      </w:pPr>
+      <w:r>
+        <w:t xml:space="preserve">47.</w:t>
+      </w:r>
+      <w:r>
+        <w:t xml:space="preserve"> </w:t>
+      </w:r>
+      <w:r>
+        <w:t xml:space="preserve">	</w:t>
+      </w:r>
+      <w:r>
         <w:t xml:space="preserve">Dansereau, G.</w:t>
       </w:r>
       <w:r>
@@ -8429,14 +8528,14 @@
         <w:t xml:space="preserve">(2023) Spatially explicit predictions of food web structure from regional level data</w:t>
       </w:r>
     </w:p>
-    <w:bookmarkEnd w:id="139"/>
-    <w:bookmarkStart w:id="141" w:name="ref-fortinNetworkEcologyDynamic2021"/>
+    <w:bookmarkEnd w:id="141"/>
+    <w:bookmarkStart w:id="143" w:name="ref-fortinNetworkEcologyDynamic2021"/>
     <w:p>
       <w:pPr>
         <w:pStyle w:val="Bibliography"/>
       </w:pPr>
       <w:r>
-        <w:t xml:space="preserve">47.</w:t>
+        <w:t xml:space="preserve">48.</w:t>
       </w:r>
       <w:r>
         <w:t xml:space="preserve"> </w:t>
@@ -8466,7 +8565,7 @@
       <w:r>
         <w:t xml:space="preserve"> </w:t>
       </w:r>
-      <w:hyperlink r:id="rId140">
+      <w:hyperlink r:id="rId142">
         <w:r>
           <w:rPr>
             <w:rStyle w:val="Hyperlink"/>
@@ -8494,14 +8593,14 @@
         <w:t xml:space="preserve">288, rspb.2020.1889, 20201889</w:t>
       </w:r>
     </w:p>
-    <w:bookmarkEnd w:id="141"/>
-    <w:bookmarkStart w:id="142" w:name="ref-estayEditorialPatternsProcesses2023"/>
+    <w:bookmarkEnd w:id="143"/>
+    <w:bookmarkStart w:id="144" w:name="ref-estayEditorialPatternsProcesses2023"/>
     <w:p>
       <w:pPr>
         <w:pStyle w:val="Bibliography"/>
       </w:pPr>
       <w:r>
-        <w:t xml:space="preserve">48.</w:t>
+        <w:t xml:space="preserve">49.</w:t>
       </w:r>
       <w:r>
         <w:t xml:space="preserve"> </w:t>
@@ -8557,14 +8656,14 @@
         <w:t xml:space="preserve">11</w:t>
       </w:r>
     </w:p>
-    <w:bookmarkEnd w:id="142"/>
-    <w:bookmarkStart w:id="144" w:name="ref-saraviaEcologicalNetworkAssembly2022"/>
+    <w:bookmarkEnd w:id="144"/>
+    <w:bookmarkStart w:id="146" w:name="ref-saraviaEcologicalNetworkAssembly2022"/>
     <w:p>
       <w:pPr>
         <w:pStyle w:val="Bibliography"/>
       </w:pPr>
       <w:r>
-        <w:t xml:space="preserve">49.</w:t>
+        <w:t xml:space="preserve">50.</w:t>
       </w:r>
       <w:r>
         <w:t xml:space="preserve"> </w:t>
@@ -8594,7 +8693,7 @@
       <w:r>
         <w:t xml:space="preserve"> </w:t>
       </w:r>
-      <w:hyperlink r:id="rId143">
+      <w:hyperlink r:id="rId145">
         <w:r>
           <w:rPr>
             <w:rStyle w:val="Hyperlink"/>
@@ -8646,9 +8745,9 @@
         <w:t xml:space="preserve">91, 630–642</w:t>
       </w:r>
     </w:p>
-    <w:bookmarkEnd w:id="144"/>
-    <w:bookmarkEnd w:id="145"/>
     <w:bookmarkEnd w:id="146"/>
+    <w:bookmarkEnd w:id="147"/>
+    <w:bookmarkEnd w:id="148"/>
     <w:sectPr/>
   </w:body>
 </w:document>
@@ -8865,6 +8964,9 @@
     <w:abstractNumId w:val="991"/>
   </w:num>
   <w:num w:numId="1011">
+    <w:abstractNumId w:val="991"/>
+  </w:num>
+  <w:num w:numId="1012">
     <w:abstractNumId w:val="991"/>
   </w:num>
 </w:numbering>

</xml_diff>

<commit_message>
:sparkles: bits and bobs
</commit_message>
<xml_diff>
--- a/docs/index.docx
+++ b/docs/index.docx
@@ -125,7 +125,7 @@
         <w:pStyle w:val="Date"/>
       </w:pPr>
       <w:r>
-        <w:t xml:space="preserve">2024-06-06</w:t>
+        <w:t xml:space="preserve">2024-06-07</w:t>
       </w:r>
     </w:p>
     <w:p>
@@ -3535,7 +3535,34 @@
                 <w:p>
                   <w:pPr>
                     <w:pStyle w:val="Compact"/>
+                    <w:jc w:val="left"/>
+                    <w:jc w:val="center"/>
                   </w:pPr>
+                  <w:r>
+                    <w:t xml:space="preserve">[39]</w:t>
+                  </w:r>
+                  <w:r>
+                    <w:t xml:space="preserve"> </w:t>
+                  </w:r>
+                  <w:r>
+                    <w:t xml:space="preserve">(although more plant-plant</w:t>
+                  </w:r>
+                  <w:r>
+                    <w:t xml:space="preserve"> </w:t>
+                  </w:r>
+                  <w:r>
+                    <w:rPr>
+                      <w:iCs/>
+                      <w:i/>
+                    </w:rPr>
+                    <w:t xml:space="preserve">i.e.</w:t>
+                  </w:r>
+                  <w:r>
+                    <w:t xml:space="preserve"> </w:t>
+                  </w:r>
+                  <w:r>
+                    <w:t xml:space="preserve">non-trophic…)</w:t>
+                  </w:r>
                 </w:p>
               </w:tc>
             </w:tr>
@@ -3807,7 +3834,7 @@
               <w:t xml:space="preserve"> </w:t>
             </w:r>
             <w:r>
-              <w:t xml:space="preserve">[39]</w:t>
+              <w:t xml:space="preserve">[40]</w:t>
             </w:r>
             <w:r>
               <w:t xml:space="preserve">. One of the main challenges when assessing the ability to retrieve pairwise interactions is that food webs are sparse (that means that there are few links given the number of species) and it is important that we are able to discern between a model that is able to correctly predict interactions that do (true positives) and not (true negatives) occur and one that is simply predicting a lack of interactions</w:t>
@@ -3816,7 +3843,7 @@
               <w:t xml:space="preserve"> </w:t>
             </w:r>
             <w:r>
-              <w:t xml:space="preserve">[40]</w:t>
+              <w:t xml:space="preserve">[41]</w:t>
             </w:r>
             <w:r>
               <w:t xml:space="preserve">. For more detailed methods as to how benchmarking was done refer to</w:t>
@@ -3912,7 +3939,7 @@
                     <w:t xml:space="preserve"> </w:t>
                   </w:r>
                   <w:r>
-                    <w:t xml:space="preserve">[41]</w:t>
+                    <w:t xml:space="preserve">[42]</w:t>
                   </w:r>
                   <w:r>
                     <w:t xml:space="preserve"> </w:t>
@@ -4255,7 +4282,7 @@
         <w:t xml:space="preserve"> </w:t>
       </w:r>
       <w:r>
-        <w:t xml:space="preserve">[20,42]</w:t>
+        <w:t xml:space="preserve">[20,43]</w:t>
       </w:r>
       <w:r>
         <w:t xml:space="preserve">, but that puts us in a place where we are at risk of losing our ability to distinguish the wood from the tree - are we not (at least at times) concerned more with understanding ecosystem level processes than with needing to understand things</w:t>
@@ -4326,7 +4353,7 @@
         <w:t xml:space="preserve"> </w:t>
       </w:r>
       <w:r>
-        <w:t xml:space="preserve">[42]</w:t>
+        <w:t xml:space="preserve">[43]</w:t>
       </w:r>
       <w:r>
         <w:t xml:space="preserve"> </w:t>
@@ -4379,7 +4406,7 @@
         <w:t xml:space="preserve"> </w:t>
       </w:r>
       <w:r>
-        <w:t xml:space="preserve">[43]</w:t>
+        <w:t xml:space="preserve">[44]</w:t>
       </w:r>
       <w:r>
         <w:t xml:space="preserve"> </w:t>
@@ -4403,7 +4430,7 @@
         <w:t xml:space="preserve"> </w:t>
       </w:r>
       <w:r>
-        <w:t xml:space="preserve">[44]</w:t>
+        <w:t xml:space="preserve">[45]</w:t>
       </w:r>
       <w:r>
         <w:t xml:space="preserve"> </w:t>
@@ -4447,7 +4474,7 @@
         <w:t xml:space="preserve"> </w:t>
       </w:r>
       <w:r>
-        <w:t xml:space="preserve">[40]</w:t>
+        <w:t xml:space="preserve">[41]</w:t>
       </w:r>
     </w:p>
     <w:p>
@@ -4504,7 +4531,7 @@
         <w:t xml:space="preserve"> </w:t>
       </w:r>
       <w:r>
-        <w:t xml:space="preserve">[45]</w:t>
+        <w:t xml:space="preserve">[46]</w:t>
       </w:r>
     </w:p>
     <w:p>
@@ -4559,7 +4586,7 @@
         <w:t xml:space="preserve"> </w:t>
       </w:r>
       <w:r>
-        <w:t xml:space="preserve">[46]</w:t>
+        <w:t xml:space="preserve">[47]</w:t>
       </w:r>
       <w:r>
         <w:t xml:space="preserve"> </w:t>
@@ -4611,7 +4638,7 @@
         </w:numPr>
       </w:pPr>
       <w:r>
-        <w:t xml:space="preserve">[47]</w:t>
+        <w:t xml:space="preserve">[48]</w:t>
       </w:r>
     </w:p>
     <w:p>
@@ -4649,7 +4676,7 @@
         <w:t xml:space="preserve"> </w:t>
       </w:r>
       <w:r>
-        <w:t xml:space="preserve">[48]</w:t>
+        <w:t xml:space="preserve">[49]</w:t>
       </w:r>
       <w:r>
         <w:t xml:space="preserve"> </w:t>
@@ -4661,7 +4688,7 @@
         <w:t xml:space="preserve"> </w:t>
       </w:r>
       <w:r>
-        <w:t xml:space="preserve">[49]</w:t>
+        <w:t xml:space="preserve">[50]</w:t>
       </w:r>
       <w:r>
         <w:t xml:space="preserve">. Although deciding exactly what measure might actually be driving differences between local networks and the regional metaweb might not be that simple</w:t>
@@ -4670,7 +4697,7 @@
         <w:t xml:space="preserve"> </w:t>
       </w:r>
       <w:r>
-        <w:t xml:space="preserve">[50]</w:t>
+        <w:t xml:space="preserve">[51]</w:t>
       </w:r>
       <w:r>
         <w:t xml:space="preserve">.</w:t>
@@ -5117,7 +5144,7 @@
       </w:r>
     </w:p>
     <w:bookmarkEnd w:id="51"/>
-    <w:bookmarkStart w:id="148" w:name="references"/>
+    <w:bookmarkStart w:id="150" w:name="references"/>
     <w:p>
       <w:pPr>
         <w:pStyle w:val="Heading2"/>
@@ -5126,7 +5153,7 @@
         <w:t xml:space="preserve">References</w:t>
       </w:r>
     </w:p>
-    <w:bookmarkStart w:id="147" w:name="refs"/>
+    <w:bookmarkStart w:id="149" w:name="refs"/>
     <w:bookmarkStart w:id="52" w:name="ref-dormannRisePossibleFall2023"/>
     <w:p>
       <w:pPr>
@@ -7927,7 +7954,7 @@
       </w:r>
     </w:p>
     <w:bookmarkEnd w:id="124"/>
-    <w:bookmarkStart w:id="126" w:name="ref-allesinaGeneralModelFood2008"/>
+    <w:bookmarkStart w:id="126" w:name="ref-kuschEcologicalNetworkInference2023"/>
     <w:p>
       <w:pPr>
         <w:pStyle w:val="Bibliography"/>
@@ -7942,6 +7969,55 @@
         <w:t xml:space="preserve">	</w:t>
       </w:r>
       <w:r>
+        <w:t xml:space="preserve">Kusch, E.</w:t>
+      </w:r>
+      <w:r>
+        <w:t xml:space="preserve"> </w:t>
+      </w:r>
+      <w:r>
+        <w:rPr>
+          <w:iCs/>
+          <w:i/>
+        </w:rPr>
+        <w:t xml:space="preserve">et al.</w:t>
+      </w:r>
+      <w:r>
+        <w:t xml:space="preserve"> </w:t>
+      </w:r>
+      <w:r>
+        <w:t xml:space="preserve">(2023)</w:t>
+      </w:r>
+      <w:r>
+        <w:t xml:space="preserve"> </w:t>
+      </w:r>
+      <w:hyperlink r:id="rId125">
+        <w:r>
+          <w:rPr>
+            <w:rStyle w:val="Hyperlink"/>
+          </w:rPr>
+          <w:t xml:space="preserve">Ecological network inference is not consistent across scales or approaches</w:t>
+        </w:r>
+      </w:hyperlink>
+      <w:r>
+        <w:t xml:space="preserve">bioRxiv, 2023.07.13.548816</w:t>
+      </w:r>
+    </w:p>
+    <w:bookmarkEnd w:id="126"/>
+    <w:bookmarkStart w:id="128" w:name="ref-allesinaGeneralModelFood2008"/>
+    <w:p>
+      <w:pPr>
+        <w:pStyle w:val="Bibliography"/>
+      </w:pPr>
+      <w:r>
+        <w:t xml:space="preserve">40.</w:t>
+      </w:r>
+      <w:r>
+        <w:t xml:space="preserve"> </w:t>
+      </w:r>
+      <w:r>
+        <w:t xml:space="preserve">	</w:t>
+      </w:r>
+      <w:r>
         <w:t xml:space="preserve">Allesina, S.</w:t>
       </w:r>
       <w:r>
@@ -7963,7 +8039,7 @@
       <w:r>
         <w:t xml:space="preserve"> </w:t>
       </w:r>
-      <w:hyperlink r:id="rId125">
+      <w:hyperlink r:id="rId127">
         <w:r>
           <w:rPr>
             <w:rStyle w:val="Hyperlink"/>
@@ -8027,14 +8103,14 @@
         <w:t xml:space="preserve">320, 658–661</w:t>
       </w:r>
     </w:p>
-    <w:bookmarkEnd w:id="126"/>
-    <w:bookmarkStart w:id="128" w:name="X023758d2a089016cd8f0c9d2421079cf7d062ff"/>
+    <w:bookmarkEnd w:id="128"/>
+    <w:bookmarkStart w:id="130" w:name="X023758d2a089016cd8f0c9d2421079cf7d062ff"/>
     <w:p>
       <w:pPr>
         <w:pStyle w:val="Bibliography"/>
       </w:pPr>
       <w:r>
-        <w:t xml:space="preserve">40.</w:t>
+        <w:t xml:space="preserve">41.</w:t>
       </w:r>
       <w:r>
         <w:t xml:space="preserve"> </w:t>
@@ -8048,7 +8124,7 @@
       <w:r>
         <w:t xml:space="preserve"> </w:t>
       </w:r>
-      <w:hyperlink r:id="rId127">
+      <w:hyperlink r:id="rId129">
         <w:r>
           <w:rPr>
             <w:rStyle w:val="Hyperlink"/>
@@ -8076,14 +8152,14 @@
         <w:t xml:space="preserve">14, 1333–1345</w:t>
       </w:r>
     </w:p>
-    <w:bookmarkEnd w:id="128"/>
-    <w:bookmarkStart w:id="130" w:name="ref-stoufferEvidenceExistenceRobust2007"/>
+    <w:bookmarkEnd w:id="130"/>
+    <w:bookmarkStart w:id="132" w:name="ref-stoufferEvidenceExistenceRobust2007"/>
     <w:p>
       <w:pPr>
         <w:pStyle w:val="Bibliography"/>
       </w:pPr>
       <w:r>
-        <w:t xml:space="preserve">41.</w:t>
+        <w:t xml:space="preserve">42.</w:t>
       </w:r>
       <w:r>
         <w:t xml:space="preserve"> </w:t>
@@ -8113,7 +8189,7 @@
       <w:r>
         <w:t xml:space="preserve"> </w:t>
       </w:r>
-      <w:hyperlink r:id="rId129">
+      <w:hyperlink r:id="rId131">
         <w:r>
           <w:rPr>
             <w:rStyle w:val="Hyperlink"/>
@@ -8141,14 +8217,14 @@
         <w:t xml:space="preserve">274, 1931–1940</w:t>
       </w:r>
     </w:p>
-    <w:bookmarkEnd w:id="130"/>
-    <w:bookmarkStart w:id="132" w:name="ref-pringleResolvingFoodWebStructure2020"/>
+    <w:bookmarkEnd w:id="132"/>
+    <w:bookmarkStart w:id="134" w:name="ref-pringleResolvingFoodWebStructure2020"/>
     <w:p>
       <w:pPr>
         <w:pStyle w:val="Bibliography"/>
       </w:pPr>
       <w:r>
-        <w:t xml:space="preserve">42.</w:t>
+        <w:t xml:space="preserve">43.</w:t>
       </w:r>
       <w:r>
         <w:t xml:space="preserve"> </w:t>
@@ -8162,7 +8238,7 @@
       <w:r>
         <w:t xml:space="preserve"> </w:t>
       </w:r>
-      <w:hyperlink r:id="rId131">
+      <w:hyperlink r:id="rId133">
         <w:r>
           <w:rPr>
             <w:rStyle w:val="Hyperlink"/>
@@ -8202,14 +8278,14 @@
         <w:t xml:space="preserve">51, 55–80</w:t>
       </w:r>
     </w:p>
-    <w:bookmarkEnd w:id="132"/>
-    <w:bookmarkStart w:id="134" w:name="ref-berlowGoldilocksFactorFood2008"/>
+    <w:bookmarkEnd w:id="134"/>
+    <w:bookmarkStart w:id="136" w:name="ref-berlowGoldilocksFactorFood2008"/>
     <w:p>
       <w:pPr>
         <w:pStyle w:val="Bibliography"/>
       </w:pPr>
       <w:r>
-        <w:t xml:space="preserve">43.</w:t>
+        <w:t xml:space="preserve">44.</w:t>
       </w:r>
       <w:r>
         <w:t xml:space="preserve"> </w:t>
@@ -8239,7 +8315,7 @@
       <w:r>
         <w:t xml:space="preserve"> </w:t>
       </w:r>
-      <w:hyperlink r:id="rId133">
+      <w:hyperlink r:id="rId135">
         <w:r>
           <w:rPr>
             <w:rStyle w:val="Hyperlink"/>
@@ -8309,14 +8385,14 @@
         <w:t xml:space="preserve">105, 4079–4080</w:t>
       </w:r>
     </w:p>
-    <w:bookmarkEnd w:id="134"/>
-    <w:bookmarkStart w:id="136" w:name="ref-brimacombeApplyingMethodIts2024"/>
+    <w:bookmarkEnd w:id="136"/>
+    <w:bookmarkStart w:id="138" w:name="ref-brimacombeApplyingMethodIts2024"/>
     <w:p>
       <w:pPr>
         <w:pStyle w:val="Bibliography"/>
       </w:pPr>
       <w:r>
-        <w:t xml:space="preserve">44.</w:t>
+        <w:t xml:space="preserve">45.</w:t>
       </w:r>
       <w:r>
         <w:t xml:space="preserve"> </w:t>
@@ -8346,7 +8422,7 @@
       <w:r>
         <w:t xml:space="preserve"> </w:t>
       </w:r>
-      <w:hyperlink r:id="rId135">
+      <w:hyperlink r:id="rId137">
         <w:r>
           <w:rPr>
             <w:rStyle w:val="Hyperlink"/>
@@ -8379,14 +8455,14 @@
         </w:r>
       </w:hyperlink>
     </w:p>
-    <w:bookmarkEnd w:id="136"/>
-    <w:bookmarkStart w:id="138" w:name="ref-beckerOptimisingPredictiveModels2022"/>
+    <w:bookmarkEnd w:id="138"/>
+    <w:bookmarkStart w:id="140" w:name="ref-beckerOptimisingPredictiveModels2022"/>
     <w:p>
       <w:pPr>
         <w:pStyle w:val="Bibliography"/>
       </w:pPr>
       <w:r>
-        <w:t xml:space="preserve">45.</w:t>
+        <w:t xml:space="preserve">46.</w:t>
       </w:r>
       <w:r>
         <w:t xml:space="preserve"> </w:t>
@@ -8416,7 +8492,7 @@
       <w:r>
         <w:t xml:space="preserve"> </w:t>
       </w:r>
-      <w:hyperlink r:id="rId137">
+      <w:hyperlink r:id="rId139">
         <w:r>
           <w:rPr>
             <w:rStyle w:val="Hyperlink"/>
@@ -8444,14 +8520,14 @@
         <w:t xml:space="preserve">3, e625–e637</w:t>
       </w:r>
     </w:p>
-    <w:bookmarkEnd w:id="138"/>
-    <w:bookmarkStart w:id="140" w:name="ref-terryFindingMissingLinks2020"/>
+    <w:bookmarkEnd w:id="140"/>
+    <w:bookmarkStart w:id="142" w:name="ref-terryFindingMissingLinks2020"/>
     <w:p>
       <w:pPr>
         <w:pStyle w:val="Bibliography"/>
       </w:pPr>
       <w:r>
-        <w:t xml:space="preserve">46.</w:t>
+        <w:t xml:space="preserve">47.</w:t>
       </w:r>
       <w:r>
         <w:t xml:space="preserve"> </w:t>
@@ -8465,7 +8541,7 @@
       <w:r>
         <w:t xml:space="preserve"> </w:t>
       </w:r>
-      <w:hyperlink r:id="rId139">
+      <w:hyperlink r:id="rId141">
         <w:r>
           <w:rPr>
             <w:rStyle w:val="Hyperlink"/>
@@ -8493,14 +8569,14 @@
         <w:t xml:space="preserve">101, e03047</w:t>
       </w:r>
     </w:p>
-    <w:bookmarkEnd w:id="140"/>
-    <w:bookmarkStart w:id="141" w:name="X1edd2253d2e7e8e6db9e7574240f432ddda2ce1"/>
+    <w:bookmarkEnd w:id="142"/>
+    <w:bookmarkStart w:id="143" w:name="X1edd2253d2e7e8e6db9e7574240f432ddda2ce1"/>
     <w:p>
       <w:pPr>
         <w:pStyle w:val="Bibliography"/>
       </w:pPr>
       <w:r>
-        <w:t xml:space="preserve">47.</w:t>
+        <w:t xml:space="preserve">48.</w:t>
       </w:r>
       <w:r>
         <w:t xml:space="preserve"> </w:t>
@@ -8528,14 +8604,14 @@
         <w:t xml:space="preserve">(2023) Spatially explicit predictions of food web structure from regional level data</w:t>
       </w:r>
     </w:p>
-    <w:bookmarkEnd w:id="141"/>
-    <w:bookmarkStart w:id="143" w:name="ref-fortinNetworkEcologyDynamic2021"/>
+    <w:bookmarkEnd w:id="143"/>
+    <w:bookmarkStart w:id="145" w:name="ref-fortinNetworkEcologyDynamic2021"/>
     <w:p>
       <w:pPr>
         <w:pStyle w:val="Bibliography"/>
       </w:pPr>
       <w:r>
-        <w:t xml:space="preserve">48.</w:t>
+        <w:t xml:space="preserve">49.</w:t>
       </w:r>
       <w:r>
         <w:t xml:space="preserve"> </w:t>
@@ -8565,7 +8641,7 @@
       <w:r>
         <w:t xml:space="preserve"> </w:t>
       </w:r>
-      <w:hyperlink r:id="rId142">
+      <w:hyperlink r:id="rId144">
         <w:r>
           <w:rPr>
             <w:rStyle w:val="Hyperlink"/>
@@ -8593,14 +8669,14 @@
         <w:t xml:space="preserve">288, rspb.2020.1889, 20201889</w:t>
       </w:r>
     </w:p>
-    <w:bookmarkEnd w:id="143"/>
-    <w:bookmarkStart w:id="144" w:name="ref-estayEditorialPatternsProcesses2023"/>
+    <w:bookmarkEnd w:id="145"/>
+    <w:bookmarkStart w:id="146" w:name="ref-estayEditorialPatternsProcesses2023"/>
     <w:p>
       <w:pPr>
         <w:pStyle w:val="Bibliography"/>
       </w:pPr>
       <w:r>
-        <w:t xml:space="preserve">49.</w:t>
+        <w:t xml:space="preserve">50.</w:t>
       </w:r>
       <w:r>
         <w:t xml:space="preserve"> </w:t>
@@ -8656,14 +8732,14 @@
         <w:t xml:space="preserve">11</w:t>
       </w:r>
     </w:p>
-    <w:bookmarkEnd w:id="144"/>
-    <w:bookmarkStart w:id="146" w:name="ref-saraviaEcologicalNetworkAssembly2022"/>
+    <w:bookmarkEnd w:id="146"/>
+    <w:bookmarkStart w:id="148" w:name="ref-saraviaEcologicalNetworkAssembly2022"/>
     <w:p>
       <w:pPr>
         <w:pStyle w:val="Bibliography"/>
       </w:pPr>
       <w:r>
-        <w:t xml:space="preserve">50.</w:t>
+        <w:t xml:space="preserve">51.</w:t>
       </w:r>
       <w:r>
         <w:t xml:space="preserve"> </w:t>
@@ -8693,7 +8769,7 @@
       <w:r>
         <w:t xml:space="preserve"> </w:t>
       </w:r>
-      <w:hyperlink r:id="rId145">
+      <w:hyperlink r:id="rId147">
         <w:r>
           <w:rPr>
             <w:rStyle w:val="Hyperlink"/>
@@ -8745,9 +8821,9 @@
         <w:t xml:space="preserve">91, 630–642</w:t>
       </w:r>
     </w:p>
-    <w:bookmarkEnd w:id="146"/>
-    <w:bookmarkEnd w:id="147"/>
     <w:bookmarkEnd w:id="148"/>
+    <w:bookmarkEnd w:id="149"/>
+    <w:bookmarkEnd w:id="150"/>
     <w:sectPr/>
   </w:body>
 </w:document>

</xml_diff>

<commit_message>
📝 define & refine
</commit_message>
<xml_diff>
--- a/docs/index.docx
+++ b/docs/index.docx
@@ -125,7 +125,7 @@
         <w:pStyle w:val="Date"/>
       </w:pPr>
       <w:r>
-        <w:t xml:space="preserve">2024-06-17</w:t>
+        <w:t xml:space="preserve">2024-06-18</w:t>
       </w:r>
     </w:p>
     <w:p>
@@ -1304,6 +1304,42 @@
               <w:t xml:space="preserve">of predicting well resolved, realised networks in comparison to constructing high-level metawebs. However, it is important that there is an awareness and acknowledgement of where within this feasibility-reality one is working at and how this will impact and limit the contexts in which the resulting network can be used and applied within.</w:t>
             </w:r>
           </w:p>
+          <w:p>
+            <w:pPr>
+              <w:pStyle w:val="BodyText"/>
+            </w:pPr>
+            <w:r>
+              <w:t xml:space="preserve">When we move from feasibility we can also maybe think of it as moving from trying to determine interaction between species pairs and rather determine the final network (because basically at that point it is a case of the fact that interactions are</w:t>
+            </w:r>
+            <w:r>
+              <w:t xml:space="preserve"> </w:t>
+            </w:r>
+            <w:r>
+              <w:t xml:space="preserve">‘</w:t>
+            </w:r>
+            <w:r>
+              <w:t xml:space="preserve">interacting</w:t>
+            </w:r>
+            <w:r>
+              <w:t xml:space="preserve">’</w:t>
+            </w:r>
+            <w:r>
+              <w:t xml:space="preserve"> </w:t>
+            </w:r>
+            <w:r>
+              <w:rPr>
+                <w:iCs/>
+                <w:i/>
+              </w:rPr>
+              <w:t xml:space="preserve">i.e.</w:t>
+            </w:r>
+            <w:r>
+              <w:t xml:space="preserve"> </w:t>
+            </w:r>
+            <w:r>
+              <w:t xml:space="preserve">its not just the trophic links but also the competitive/non trophic links that matter)</w:t>
+            </w:r>
+          </w:p>
           <w:tbl>
             <w:tblPr>
               <w:tblStyle w:val="Table"/>
@@ -1472,7 +1508,7 @@
               <w:pStyle w:val="BlockText"/>
             </w:pPr>
             <w:r>
-              <w:t xml:space="preserve">Aside: this is maybe not the IRL mechanisms (e.g. we species must co-occur, then they must meet, then we can determine if the interaction will happen) but it makes modelling sense? IDK… anyway we can shuffles things around</w:t>
+              <w:t xml:space="preserve">Aside: this is maybe not the IRL mechanisms per se (e.g. species must co-occur, then they must meet, then we can determine if the interaction will happen) but it makes modelling sense? IDK… anyway we can shuffles things around</w:t>
             </w:r>
           </w:p>
           <w:bookmarkStart w:id="32" w:name="mechanisms"/>
@@ -1481,7 +1517,7 @@
               <w:pStyle w:val="Heading3"/>
             </w:pPr>
             <w:r>
-              <w:t xml:space="preserve">1.4 Mechanisms</w:t>
+              <w:t xml:space="preserve">Mechanisms</w:t>
             </w:r>
           </w:p>
           <w:p>
@@ -1493,7 +1529,7 @@
                 <w:bCs/>
                 <w:b/>
               </w:rPr>
-              <w:t xml:space="preserve">1. Co-occurrence</w:t>
+              <w:t xml:space="preserve">1. (co)Occurrence interactions</w:t>
             </w:r>
           </w:p>
           <w:p>
@@ -1513,7 +1549,7 @@
               <w:t xml:space="preserve"> </w:t>
             </w:r>
             <w:r>
-              <w:t xml:space="preserve">it is of course impossible for two species to interact (in terms of feeding links) if they are not co-occurring We are co-occurring and so it represents the</w:t>
+              <w:t xml:space="preserve">it is of course impossible for two species to interact (in terms of feeding</w:t>
             </w:r>
             <w:r>
               <w:t xml:space="preserve"> </w:t>
@@ -1523,13 +1559,13 @@
                 <w:iCs/>
                 <w:i/>
               </w:rPr>
-              <w:t xml:space="preserve">basic</w:t>
+              <w:t xml:space="preserve">i.e.,</w:t>
             </w:r>
             <w:r>
               <w:t xml:space="preserve"> </w:t>
             </w:r>
             <w:r>
-              <w:t xml:space="preserve">requirement for the interaction between a species pair</w:t>
+              <w:t xml:space="preserve">consumptive links) if they are not co-occurring in time and space.</w:t>
             </w:r>
           </w:p>
           <w:p>
@@ -1541,7 +1577,7 @@
                 <w:bCs/>
                 <w:b/>
               </w:rPr>
-              <w:t xml:space="preserve">2. Mechanistic feasibility</w:t>
+              <w:t xml:space="preserve">2. Feasibility interactions</w:t>
             </w:r>
           </w:p>
           <w:p>
@@ -1631,7 +1667,68 @@
               <w:t xml:space="preserve">[28]</w:t>
             </w:r>
             <w:r>
-              <w:t xml:space="preserve">. It is probably worth having a brief interlude here to be really clear that just because an interaction is probabilistic it does not make it quantitative - it is still binary but at least we do have some way of saying how confident we are in the feasibility of an interaction - not how likely it is to occur - per se.</w:t>
+              <w:t xml:space="preserve"> </w:t>
+            </w:r>
+            <w:r>
+              <w:t xml:space="preserve">and use either traits (or phylogeny as a proxy for the conservation thereof) as a means to</w:t>
+            </w:r>
+            <w:r>
+              <w:t xml:space="preserve"> </w:t>
+            </w:r>
+            <w:r>
+              <w:t xml:space="preserve">‘</w:t>
+            </w:r>
+            <w:r>
+              <w:t xml:space="preserve">evaluate</w:t>
+            </w:r>
+            <w:r>
+              <w:t xml:space="preserve">’</w:t>
+            </w:r>
+            <w:r>
+              <w:t xml:space="preserve"> </w:t>
+            </w:r>
+            <w:r>
+              <w:t xml:space="preserve">if an interaction is</w:t>
+            </w:r>
+            <w:r>
+              <w:t xml:space="preserve"> </w:t>
+            </w:r>
+            <w:r>
+              <w:rPr>
+                <w:iCs/>
+                <w:i/>
+              </w:rPr>
+              <w:t xml:space="preserve">possible</w:t>
+            </w:r>
+            <w:r>
+              <w:t xml:space="preserve"> </w:t>
+            </w:r>
+            <w:r>
+              <w:t xml:space="preserve">between two species (again not the likelihood of it happening but the likelihood of its feasibility). It is probably worth having a brief interlude here to be really clear that just because an interaction is probabilistic it does not make it weighted (at least not in the traditional sense of weighted networks</w:t>
+            </w:r>
+            <w:r>
+              <w:t xml:space="preserve"> </w:t>
+            </w:r>
+            <w:r>
+              <w:t xml:space="preserve">[29]</w:t>
+            </w:r>
+            <w:r>
+              <w:t xml:space="preserve">) - it is still</w:t>
+            </w:r>
+            <w:r>
+              <w:t xml:space="preserve"> </w:t>
+            </w:r>
+            <w:r>
+              <w:t xml:space="preserve">‘</w:t>
+            </w:r>
+            <w:r>
+              <w:t xml:space="preserve">binary</w:t>
+            </w:r>
+            <w:r>
+              <w:t xml:space="preserve">’</w:t>
+            </w:r>
+            <w:r>
+              <w:t xml:space="preserve">, it just happens to be defined by a binomial distribution.</w:t>
             </w:r>
           </w:p>
           <w:p>
@@ -1643,7 +1740,7 @@
                 <w:bCs/>
                 <w:b/>
               </w:rPr>
-              <w:t xml:space="preserve">3. Likelihood of meeting (there must be a better word)</w:t>
+              <w:t xml:space="preserve">3. Mass effect interactions</w:t>
             </w:r>
           </w:p>
           <w:p>
@@ -1651,12 +1748,28 @@
               <w:pStyle w:val="BodyText"/>
             </w:pPr>
             <w:r>
-              <w:t xml:space="preserve">This is probably the point where we start to shift from a presence/absence way of defining interactions and start moving into the</w:t>
+              <w:t xml:space="preserve">This is probably the point where we start to shift from a</w:t>
             </w:r>
             <w:r>
               <w:t xml:space="preserve"> </w:t>
             </w:r>
             <w:r>
+              <w:rPr>
+                <w:iCs/>
+                <w:i/>
+              </w:rPr>
+              <w:t xml:space="preserve">potential</w:t>
+            </w:r>
+            <w:r>
+              <w:t xml:space="preserve"> </w:t>
+            </w:r>
+            <w:r>
+              <w:t xml:space="preserve">(presence/absence) way of defining interactions and start moving into the</w:t>
+            </w:r>
+            <w:r>
+              <w:t xml:space="preserve"> </w:t>
+            </w:r>
+            <w:r>
               <w:t xml:space="preserve">‘</w:t>
             </w:r>
             <w:r>
@@ -1666,7 +1779,7 @@
               <w:t xml:space="preserve">’</w:t>
             </w:r>
             <w:r>
-              <w:t xml:space="preserve">/weighted space - we are not</w:t>
+              <w:t xml:space="preserve">/weighted interaction space - we are not</w:t>
             </w:r>
             <w:r>
               <w:t xml:space="preserve"> </w:t>
@@ -1684,7 +1797,7 @@
               <w:t xml:space="preserve"> </w:t>
             </w:r>
             <w:r>
-              <w:t xml:space="preserve">if the interaction is feasible but rather making an assumption on prey selection based on species likelihood of</w:t>
+              <w:t xml:space="preserve">if the interaction is feasible but rather making an assumption on prey selection based on the species likelihood of</w:t>
             </w:r>
             <w:r>
               <w:t xml:space="preserve"> </w:t>
@@ -1699,7 +1812,43 @@
               <w:t xml:space="preserve">’</w:t>
             </w:r>
             <w:r>
-              <w:t xml:space="preserve">.</w:t>
+              <w:t xml:space="preserve">. Although Banville (in prep) presents a compelling case that this could still be considered something that falls under the</w:t>
+            </w:r>
+            <w:r>
+              <w:t xml:space="preserve"> </w:t>
+            </w:r>
+            <w:r>
+              <w:t xml:space="preserve">‘</w:t>
+            </w:r>
+            <w:r>
+              <w:t xml:space="preserve">feasibility</w:t>
+            </w:r>
+            <w:r>
+              <w:t xml:space="preserve">’</w:t>
+            </w:r>
+            <w:r>
+              <w:t xml:space="preserve"> </w:t>
+            </w:r>
+            <w:r>
+              <w:t xml:space="preserve">and nor</w:t>
+            </w:r>
+            <w:r>
+              <w:t xml:space="preserve"> </w:t>
+            </w:r>
+            <w:r>
+              <w:t xml:space="preserve">‘</w:t>
+            </w:r>
+            <w:r>
+              <w:t xml:space="preserve">reality</w:t>
+            </w:r>
+            <w:r>
+              <w:t xml:space="preserve">’</w:t>
+            </w:r>
+            <w:r>
+              <w:t xml:space="preserve"> </w:t>
+            </w:r>
+            <w:r>
+              <w:t xml:space="preserve">side of the spectrum</w:t>
             </w:r>
           </w:p>
           <w:p>
@@ -1725,7 +1874,43 @@
               <w:t xml:space="preserve"> </w:t>
             </w:r>
             <w:r>
-              <w:t xml:space="preserve">consider abundance but it is rather more of a building block in some of the models that are more relevant to the next steps.</w:t>
+              <w:t xml:space="preserve">consider abundance (barring the neutral model) and that it is rather more of a building block in some of the models that are more relevant to the next steps. Maybe there is an argument that this</w:t>
+            </w:r>
+            <w:r>
+              <w:t xml:space="preserve"> </w:t>
+            </w:r>
+            <w:r>
+              <w:t xml:space="preserve">‘</w:t>
+            </w:r>
+            <w:r>
+              <w:t xml:space="preserve">rule</w:t>
+            </w:r>
+            <w:r>
+              <w:t xml:space="preserve">’</w:t>
+            </w:r>
+            <w:r>
+              <w:t xml:space="preserve"> </w:t>
+            </w:r>
+            <w:r>
+              <w:t xml:space="preserve">is</w:t>
+            </w:r>
+            <w:r>
+              <w:t xml:space="preserve"> </w:t>
+            </w:r>
+            <w:r>
+              <w:t xml:space="preserve">‘</w:t>
+            </w:r>
+            <w:r>
+              <w:t xml:space="preserve">irrelevant</w:t>
+            </w:r>
+            <w:r>
+              <w:t xml:space="preserve">’</w:t>
+            </w:r>
+            <w:r>
+              <w:t xml:space="preserve"> </w:t>
+            </w:r>
+            <w:r>
+              <w:t xml:space="preserve">in the context of network assembly and more so a data parameter one needs…</w:t>
             </w:r>
           </w:p>
           <w:p>
@@ -1737,7 +1922,23 @@
                 <w:bCs/>
                 <w:b/>
               </w:rPr>
-              <w:t xml:space="preserve">4. Prey choice (energy cost-benefit)</w:t>
+              <w:t xml:space="preserve">4. Consumer–resource interactions (energetics)</w:t>
+            </w:r>
+          </w:p>
+          <w:p>
+            <w:pPr>
+              <w:pStyle w:val="BlockText"/>
+            </w:pPr>
+            <w:r>
+              <w:t xml:space="preserve">consumption rate (energy acquisition) vs metabolic rate (energy use)</w:t>
+            </w:r>
+          </w:p>
+          <w:p>
+            <w:pPr>
+              <w:pStyle w:val="FirstParagraph"/>
+            </w:pPr>
+            <w:r>
+              <w:t xml:space="preserve">I think here it a case of thinking of how the value of the prey will influence prey choice which has its roots in feeding ecology…</w:t>
             </w:r>
           </w:p>
           <w:p>
@@ -1745,7 +1946,7 @@
               <w:pStyle w:val="BodyText"/>
             </w:pPr>
             <w:r>
-              <w:t xml:space="preserve">Now we move into the</w:t>
+              <w:t xml:space="preserve">Here we move into the</w:t>
             </w:r>
             <w:r>
               <w:t xml:space="preserve"> </w:t>
@@ -1769,7 +1970,10 @@
               <w:t xml:space="preserve"> </w:t>
             </w:r>
             <w:r>
-              <w:t xml:space="preserve">[10,29]</w:t>
+              <w:t xml:space="preserve">[10,30]</w:t>
+            </w:r>
+            <w:r>
+              <w:t xml:space="preserve">.</w:t>
             </w:r>
           </w:p>
           <w:p>
@@ -1777,39 +1981,13 @@
               <w:pStyle w:val="BodyText"/>
             </w:pPr>
             <w:r>
-              <w:rPr>
-                <w:bCs/>
-                <w:b/>
-              </w:rPr>
-              <w:t xml:space="preserve">5. Environmental</w:t>
-            </w:r>
-            <w:r>
-              <w:rPr>
-                <w:bCs/>
-                <w:b/>
-              </w:rPr>
+              <w:t xml:space="preserve">Also the consumer search space??</w:t>
+            </w:r>
+            <w:r>
               <w:t xml:space="preserve"> </w:t>
             </w:r>
             <w:r>
-              <w:rPr>
-                <w:bCs/>
-                <w:b/>
-              </w:rPr>
-              <w:t xml:space="preserve">‘</w:t>
-            </w:r>
-            <w:r>
-              <w:rPr>
-                <w:bCs/>
-                <w:b/>
-              </w:rPr>
-              <w:t xml:space="preserve">energy budget</w:t>
-            </w:r>
-            <w:r>
-              <w:rPr>
-                <w:bCs/>
-                <w:b/>
-              </w:rPr>
-              <w:t xml:space="preserve">’</w:t>
+              <w:t xml:space="preserve">[31]</w:t>
             </w:r>
           </w:p>
           <w:p>
@@ -1817,13 +1995,25 @@
               <w:pStyle w:val="BodyText"/>
             </w:pPr>
             <w:r>
-              <w:t xml:space="preserve">Builds primarily on the ideas presented in</w:t>
+              <w:rPr>
+                <w:bCs/>
+                <w:b/>
+              </w:rPr>
+              <w:t xml:space="preserve">5. Consumer–environment interactions (also energetics but more about environmental energy budget)</w:t>
+            </w:r>
+          </w:p>
+          <w:p>
+            <w:pPr>
+              <w:pStyle w:val="BodyText"/>
+            </w:pPr>
+            <w:r>
+              <w:t xml:space="preserve">I think this should be it’s own rule since its really more about the idea of how the environment is imposing energy costs on the predator as opposed the energetic costs (and gain) of consuming the prey. Basically the ideas presented in</w:t>
             </w:r>
             <w:r>
               <w:t xml:space="preserve"> </w:t>
             </w:r>
             <w:r>
-              <w:t xml:space="preserve">[30]</w:t>
+              <w:t xml:space="preserve">[32]</w:t>
             </w:r>
             <w:r>
               <w:t xml:space="preserve">, which is essentially a take on movement ecology? What it boils down to is being able to quantify the cost of movement</w:t>
@@ -1878,7 +2068,7 @@
               <w:pStyle w:val="Heading3"/>
             </w:pPr>
             <w:r>
-              <w:t xml:space="preserve">1.5 Notes on the</w:t>
+              <w:t xml:space="preserve">Notes on the</w:t>
             </w:r>
             <w:r>
               <w:t xml:space="preserve"> </w:t>
@@ -2192,7 +2382,7 @@
         <w:t xml:space="preserve"> </w:t>
       </w:r>
       <w:r>
-        <w:t xml:space="preserve">[31,32]</w:t>
+        <w:t xml:space="preserve">[33,34]</w:t>
       </w:r>
       <w:r>
         <w:t xml:space="preserve">, using pairwise interactions to understand species distributions</w:t>
@@ -2201,7 +2391,7 @@
         <w:t xml:space="preserve"> </w:t>
       </w:r>
       <w:r>
-        <w:t xml:space="preserve">[33]</w:t>
+        <w:t xml:space="preserve">[35]</w:t>
       </w:r>
       <w:r>
         <w:t xml:space="preserve"> </w:t>
@@ -2213,7 +2403,7 @@
         <w:t xml:space="preserve"> </w:t>
       </w:r>
       <w:r>
-        <w:t xml:space="preserve">[34]</w:t>
+        <w:t xml:space="preserve">[36]</w:t>
       </w:r>
       <w:r>
         <w:t xml:space="preserve">, a more structural approach to network construction affords one an opportunity to interrogate some of the more high-level mechanisms that are structuring networks (Box 1).</w:t>
@@ -2380,7 +2570,7 @@
         <w:t xml:space="preserve"> </w:t>
       </w:r>
       <w:r>
-        <w:t xml:space="preserve">[35]</w:t>
+        <w:t xml:space="preserve">[37]</w:t>
       </w:r>
       <w:r>
         <w:t xml:space="preserve">. This is primarily because</w:t>
@@ -2435,7 +2625,7 @@
         <w:t xml:space="preserve"> </w:t>
       </w:r>
       <w:r>
-        <w:t xml:space="preserve">[36]</w:t>
+        <w:t xml:space="preserve">[38]</w:t>
       </w:r>
       <w:r>
         <w:t xml:space="preserve"> </w:t>
@@ -2463,7 +2653,7 @@
         <w:t xml:space="preserve"> </w:t>
       </w:r>
       <w:r>
-        <w:t xml:space="preserve">[37]</w:t>
+        <w:t xml:space="preserve">[39]</w:t>
       </w:r>
       <w:r>
         <w:t xml:space="preserve"> </w:t>
@@ -2475,7 +2665,7 @@
         <w:t xml:space="preserve"> </w:t>
       </w:r>
       <w:r>
-        <w:t xml:space="preserve">[38]</w:t>
+        <w:t xml:space="preserve">[40]</w:t>
       </w:r>
       <w:r>
         <w:t xml:space="preserve"> </w:t>
@@ -2627,7 +2817,7 @@
         <w:t xml:space="preserve"> </w:t>
       </w:r>
       <w:r>
-        <w:t xml:space="preserve">[just because two species can interact it does not mean that they will, 39]</w:t>
+        <w:t xml:space="preserve">[just because two species can interact it does not mean that they will, 41]</w:t>
       </w:r>
       <w:r>
         <w:t xml:space="preserve">.</w:t>
@@ -3939,7 +4129,7 @@
                     <w:jc w:val="center"/>
                   </w:pPr>
                   <w:r>
-                    <w:t xml:space="preserve">[40]</w:t>
+                    <w:t xml:space="preserve">[42]</w:t>
                   </w:r>
                   <w:r>
                     <w:t xml:space="preserve"> </w:t>
@@ -4234,7 +4424,7 @@
               <w:t xml:space="preserve"> </w:t>
             </w:r>
             <w:r>
-              <w:t xml:space="preserve">[41]</w:t>
+              <w:t xml:space="preserve">[43]</w:t>
             </w:r>
             <w:r>
               <w:t xml:space="preserve">. One of the main challenges when assessing the ability to retrieve pairwise interactions is that food webs are sparse (that means that there are few links given the number of species) and it is important that we are able to discern between a model that is able to correctly predict interactions that do (true positives) and not (true negatives) occur and one that is simply predicting a lack of interactions</w:t>
@@ -4243,7 +4433,7 @@
               <w:t xml:space="preserve"> </w:t>
             </w:r>
             <w:r>
-              <w:t xml:space="preserve">[42]</w:t>
+              <w:t xml:space="preserve">[44]</w:t>
             </w:r>
             <w:r>
               <w:t xml:space="preserve">. For more detailed methods as to how benchmarking was done refer to</w:t>
@@ -4339,7 +4529,7 @@
                     <w:t xml:space="preserve"> </w:t>
                   </w:r>
                   <w:r>
-                    <w:t xml:space="preserve">[43]</w:t>
+                    <w:t xml:space="preserve">[45]</w:t>
                   </w:r>
                   <w:r>
                     <w:t xml:space="preserve"> </w:t>
@@ -4459,7 +4649,7 @@
               <w:t xml:space="preserve"> </w:t>
             </w:r>
             <w:r>
-              <w:t xml:space="preserve">[39]</w:t>
+              <w:t xml:space="preserve">[41]</w:t>
             </w:r>
             <w:r>
               <w:t xml:space="preserve"> </w:t>
@@ -4682,7 +4872,7 @@
         <w:t xml:space="preserve"> </w:t>
       </w:r>
       <w:r>
-        <w:t xml:space="preserve">[20,44]</w:t>
+        <w:t xml:space="preserve">[20,46]</w:t>
       </w:r>
       <w:r>
         <w:t xml:space="preserve">, but that puts us in a place where we are at risk of losing our ability to distinguish the wood from the tree - are we not (at least at times) concerned more with understanding ecosystem level processes than with needing to understand things</w:t>
@@ -4753,7 +4943,7 @@
         <w:t xml:space="preserve"> </w:t>
       </w:r>
       <w:r>
-        <w:t xml:space="preserve">[44]</w:t>
+        <w:t xml:space="preserve">[46]</w:t>
       </w:r>
       <w:r>
         <w:t xml:space="preserve"> </w:t>
@@ -4806,7 +4996,7 @@
         <w:t xml:space="preserve"> </w:t>
       </w:r>
       <w:r>
-        <w:t xml:space="preserve">[45]</w:t>
+        <w:t xml:space="preserve">[47]</w:t>
       </w:r>
       <w:r>
         <w:t xml:space="preserve"> </w:t>
@@ -4830,7 +5020,7 @@
         <w:t xml:space="preserve"> </w:t>
       </w:r>
       <w:r>
-        <w:t xml:space="preserve">[46]</w:t>
+        <w:t xml:space="preserve">[48]</w:t>
       </w:r>
       <w:r>
         <w:t xml:space="preserve"> </w:t>
@@ -4874,7 +5064,7 @@
         <w:t xml:space="preserve"> </w:t>
       </w:r>
       <w:r>
-        <w:t xml:space="preserve">[42]</w:t>
+        <w:t xml:space="preserve">[44]</w:t>
       </w:r>
     </w:p>
     <w:p>
@@ -4931,7 +5121,7 @@
         <w:t xml:space="preserve"> </w:t>
       </w:r>
       <w:r>
-        <w:t xml:space="preserve">[47]</w:t>
+        <w:t xml:space="preserve">[49]</w:t>
       </w:r>
     </w:p>
     <w:p>
@@ -4986,7 +5176,7 @@
         <w:t xml:space="preserve"> </w:t>
       </w:r>
       <w:r>
-        <w:t xml:space="preserve">[48]</w:t>
+        <w:t xml:space="preserve">[50]</w:t>
       </w:r>
       <w:r>
         <w:t xml:space="preserve"> </w:t>
@@ -5038,7 +5228,7 @@
         </w:numPr>
       </w:pPr>
       <w:r>
-        <w:t xml:space="preserve">[49]</w:t>
+        <w:t xml:space="preserve">[51]</w:t>
       </w:r>
     </w:p>
     <w:p>
@@ -5076,7 +5266,7 @@
         <w:t xml:space="preserve"> </w:t>
       </w:r>
       <w:r>
-        <w:t xml:space="preserve">[50]</w:t>
+        <w:t xml:space="preserve">[52]</w:t>
       </w:r>
       <w:r>
         <w:t xml:space="preserve"> </w:t>
@@ -5088,7 +5278,7 @@
         <w:t xml:space="preserve"> </w:t>
       </w:r>
       <w:r>
-        <w:t xml:space="preserve">[51]</w:t>
+        <w:t xml:space="preserve">[53]</w:t>
       </w:r>
       <w:r>
         <w:t xml:space="preserve">. Although deciding exactly what measure might actually be driving differences between local networks and the regional metaweb might not be that simple</w:t>
@@ -5097,7 +5287,7 @@
         <w:t xml:space="preserve"> </w:t>
       </w:r>
       <w:r>
-        <w:t xml:space="preserve">[52]</w:t>
+        <w:t xml:space="preserve">[54]</w:t>
       </w:r>
       <w:r>
         <w:t xml:space="preserve">.</w:t>
@@ -5667,7 +5857,7 @@
       </w:r>
     </w:p>
     <w:bookmarkEnd w:id="57"/>
-    <w:bookmarkStart w:id="158" w:name="references"/>
+    <w:bookmarkStart w:id="162" w:name="references"/>
     <w:p>
       <w:pPr>
         <w:pStyle w:val="Heading2"/>
@@ -5676,7 +5866,7 @@
         <w:t xml:space="preserve">References</w:t>
       </w:r>
     </w:p>
-    <w:bookmarkStart w:id="157" w:name="refs"/>
+    <w:bookmarkStart w:id="161" w:name="refs"/>
     <w:bookmarkStart w:id="58" w:name="ref-dormannRisePossibleFall2023"/>
     <w:p>
       <w:pPr>
@@ -7634,7 +7824,7 @@
       </w:r>
     </w:p>
     <w:bookmarkEnd w:id="111"/>
-    <w:bookmarkStart w:id="113" w:name="ref-beckermanForagingBiologyPredicts2006"/>
+    <w:bookmarkStart w:id="113" w:name="X019b76d0ff0ed2539879586d64dbe016612372d"/>
     <w:p>
       <w:pPr>
         <w:pStyle w:val="Bibliography"/>
@@ -7649,6 +7839,91 @@
         <w:t xml:space="preserve">	</w:t>
       </w:r>
       <w:r>
+        <w:t xml:space="preserve">Wootton, J.T. and Emmerson, M. (2005)</w:t>
+      </w:r>
+      <w:r>
+        <w:t xml:space="preserve"> </w:t>
+      </w:r>
+      <w:hyperlink r:id="rId112">
+        <w:r>
+          <w:rPr>
+            <w:rStyle w:val="Hyperlink"/>
+          </w:rPr>
+          <w:t xml:space="preserve">Measurement of</w:t>
+        </w:r>
+        <w:r>
+          <w:rPr>
+            <w:rStyle w:val="Hyperlink"/>
+          </w:rPr>
+          <w:t xml:space="preserve"> </w:t>
+        </w:r>
+        <w:r>
+          <w:rPr>
+            <w:rStyle w:val="Hyperlink"/>
+          </w:rPr>
+          <w:t xml:space="preserve">Interaction Strength</w:t>
+        </w:r>
+        <w:r>
+          <w:rPr>
+            <w:rStyle w:val="Hyperlink"/>
+          </w:rPr>
+          <w:t xml:space="preserve"> </w:t>
+        </w:r>
+        <w:r>
+          <w:rPr>
+            <w:rStyle w:val="Hyperlink"/>
+          </w:rPr>
+          <w:t xml:space="preserve">in</w:t>
+        </w:r>
+        <w:r>
+          <w:rPr>
+            <w:rStyle w:val="Hyperlink"/>
+          </w:rPr>
+          <w:t xml:space="preserve"> </w:t>
+        </w:r>
+        <w:r>
+          <w:rPr>
+            <w:rStyle w:val="Hyperlink"/>
+          </w:rPr>
+          <w:t xml:space="preserve">Nature</w:t>
+        </w:r>
+      </w:hyperlink>
+      <w:r>
+        <w:t xml:space="preserve">.</w:t>
+      </w:r>
+      <w:r>
+        <w:t xml:space="preserve"> </w:t>
+      </w:r>
+      <w:r>
+        <w:rPr>
+          <w:iCs/>
+          <w:i/>
+        </w:rPr>
+        <w:t xml:space="preserve">Annual Review of Ecology, Evolution, and Systematics</w:t>
+      </w:r>
+      <w:r>
+        <w:t xml:space="preserve"> </w:t>
+      </w:r>
+      <w:r>
+        <w:t xml:space="preserve">36, 419–444</w:t>
+      </w:r>
+    </w:p>
+    <w:bookmarkEnd w:id="113"/>
+    <w:bookmarkStart w:id="115" w:name="ref-beckermanForagingBiologyPredicts2006"/>
+    <w:p>
+      <w:pPr>
+        <w:pStyle w:val="Bibliography"/>
+      </w:pPr>
+      <w:r>
+        <w:t xml:space="preserve">30.</w:t>
+      </w:r>
+      <w:r>
+        <w:t xml:space="preserve"> </w:t>
+      </w:r>
+      <w:r>
+        <w:t xml:space="preserve">	</w:t>
+      </w:r>
+      <w:r>
         <w:t xml:space="preserve">Beckerman, A.P.</w:t>
       </w:r>
       <w:r>
@@ -7670,7 +7945,7 @@
       <w:r>
         <w:t xml:space="preserve"> </w:t>
       </w:r>
-      <w:hyperlink r:id="rId112">
+      <w:hyperlink r:id="rId114">
         <w:r>
           <w:rPr>
             <w:rStyle w:val="Hyperlink"/>
@@ -7698,14 +7973,14 @@
         <w:t xml:space="preserve">103, 13745–13749</w:t>
       </w:r>
     </w:p>
-    <w:bookmarkEnd w:id="113"/>
-    <w:bookmarkStart w:id="115" w:name="ref-cherifEnvironmentRescueCan"/>
+    <w:bookmarkEnd w:id="115"/>
+    <w:bookmarkStart w:id="117" w:name="X0c2a588d4c668aa5d8efe715af4b32a452d7f80"/>
     <w:p>
       <w:pPr>
         <w:pStyle w:val="Bibliography"/>
       </w:pPr>
       <w:r>
-        <w:t xml:space="preserve">30.</w:t>
+        <w:t xml:space="preserve">31.</w:t>
       </w:r>
       <w:r>
         <w:t xml:space="preserve"> </w:t>
@@ -7714,6 +7989,71 @@
         <w:t xml:space="preserve">	</w:t>
       </w:r>
       <w:r>
+        <w:t xml:space="preserve">Pawar, S.</w:t>
+      </w:r>
+      <w:r>
+        <w:t xml:space="preserve"> </w:t>
+      </w:r>
+      <w:r>
+        <w:rPr>
+          <w:iCs/>
+          <w:i/>
+        </w:rPr>
+        <w:t xml:space="preserve">et al.</w:t>
+      </w:r>
+      <w:r>
+        <w:t xml:space="preserve"> </w:t>
+      </w:r>
+      <w:r>
+        <w:t xml:space="preserve">(2012)</w:t>
+      </w:r>
+      <w:r>
+        <w:t xml:space="preserve"> </w:t>
+      </w:r>
+      <w:hyperlink r:id="rId116">
+        <w:r>
+          <w:rPr>
+            <w:rStyle w:val="Hyperlink"/>
+          </w:rPr>
+          <w:t xml:space="preserve">Dimensionality of consumer search space drives trophic interaction strengths</w:t>
+        </w:r>
+      </w:hyperlink>
+      <w:r>
+        <w:t xml:space="preserve">.</w:t>
+      </w:r>
+      <w:r>
+        <w:t xml:space="preserve"> </w:t>
+      </w:r>
+      <w:r>
+        <w:rPr>
+          <w:iCs/>
+          <w:i/>
+        </w:rPr>
+        <w:t xml:space="preserve">Nature</w:t>
+      </w:r>
+      <w:r>
+        <w:t xml:space="preserve"> </w:t>
+      </w:r>
+      <w:r>
+        <w:t xml:space="preserve">486, 485–489</w:t>
+      </w:r>
+    </w:p>
+    <w:bookmarkEnd w:id="117"/>
+    <w:bookmarkStart w:id="119" w:name="ref-cherifEnvironmentRescueCan"/>
+    <w:p>
+      <w:pPr>
+        <w:pStyle w:val="Bibliography"/>
+      </w:pPr>
+      <w:r>
+        <w:t xml:space="preserve">32.</w:t>
+      </w:r>
+      <w:r>
+        <w:t xml:space="preserve"> </w:t>
+      </w:r>
+      <w:r>
+        <w:t xml:space="preserve">	</w:t>
+      </w:r>
+      <w:r>
         <w:t xml:space="preserve">Cherif, M.</w:t>
       </w:r>
       <w:r>
@@ -7729,7 +8069,7 @@
       <w:r>
         <w:t xml:space="preserve"> </w:t>
       </w:r>
-      <w:hyperlink r:id="rId114">
+      <w:hyperlink r:id="rId118">
         <w:r>
           <w:rPr>
             <w:rStyle w:val="Hyperlink"/>
@@ -7754,14 +8094,14 @@
         <w:t xml:space="preserve">n/a</w:t>
       </w:r>
     </w:p>
-    <w:bookmarkEnd w:id="115"/>
-    <w:bookmarkStart w:id="117" w:name="ref-dunneCompilationNetworkAnalyses2008"/>
+    <w:bookmarkEnd w:id="119"/>
+    <w:bookmarkStart w:id="121" w:name="ref-dunneCompilationNetworkAnalyses2008"/>
     <w:p>
       <w:pPr>
         <w:pStyle w:val="Bibliography"/>
       </w:pPr>
       <w:r>
-        <w:t xml:space="preserve">31.</w:t>
+        <w:t xml:space="preserve">33.</w:t>
       </w:r>
       <w:r>
         <w:t xml:space="preserve"> </w:t>
@@ -7791,7 +8131,7 @@
       <w:r>
         <w:t xml:space="preserve"> </w:t>
       </w:r>
-      <w:hyperlink r:id="rId116">
+      <w:hyperlink r:id="rId120">
         <w:r>
           <w:rPr>
             <w:rStyle w:val="Hyperlink"/>
@@ -7855,14 +8195,14 @@
         <w:t xml:space="preserve">6, e102</w:t>
       </w:r>
     </w:p>
-    <w:bookmarkEnd w:id="117"/>
-    <w:bookmarkStart w:id="119" w:name="ref-yeakelCollapseEcologicalNetwork2014"/>
+    <w:bookmarkEnd w:id="121"/>
+    <w:bookmarkStart w:id="123" w:name="ref-yeakelCollapseEcologicalNetwork2014"/>
     <w:p>
       <w:pPr>
         <w:pStyle w:val="Bibliography"/>
       </w:pPr>
       <w:r>
-        <w:t xml:space="preserve">32.</w:t>
+        <w:t xml:space="preserve">34.</w:t>
       </w:r>
       <w:r>
         <w:t xml:space="preserve"> </w:t>
@@ -7892,7 +8232,7 @@
       <w:r>
         <w:t xml:space="preserve"> </w:t>
       </w:r>
-      <w:hyperlink r:id="rId118">
+      <w:hyperlink r:id="rId122">
         <w:r>
           <w:rPr>
             <w:rStyle w:val="Hyperlink"/>
@@ -7932,14 +8272,14 @@
         <w:t xml:space="preserve">111, 14472–14477</w:t>
       </w:r>
     </w:p>
-    <w:bookmarkEnd w:id="119"/>
-    <w:bookmarkStart w:id="121" w:name="X8f3d1de04516835fd1376e2647a281b763af4fc"/>
+    <w:bookmarkEnd w:id="123"/>
+    <w:bookmarkStart w:id="125" w:name="X8f3d1de04516835fd1376e2647a281b763af4fc"/>
     <w:p>
       <w:pPr>
         <w:pStyle w:val="Bibliography"/>
       </w:pPr>
       <w:r>
-        <w:t xml:space="preserve">33.</w:t>
+        <w:t xml:space="preserve">35.</w:t>
       </w:r>
       <w:r>
         <w:t xml:space="preserve"> </w:t>
@@ -7969,7 +8309,7 @@
       <w:r>
         <w:t xml:space="preserve"> </w:t>
       </w:r>
-      <w:hyperlink r:id="rId120">
+      <w:hyperlink r:id="rId124">
         <w:r>
           <w:rPr>
             <w:rStyle w:val="Hyperlink"/>
@@ -8033,14 +8373,14 @@
         <w:t xml:space="preserve">5, 397–406</w:t>
       </w:r>
     </w:p>
-    <w:bookmarkEnd w:id="121"/>
-    <w:bookmarkStart w:id="123" w:name="ref-dunnSixthMassCoextinction2009"/>
+    <w:bookmarkEnd w:id="125"/>
+    <w:bookmarkStart w:id="127" w:name="ref-dunnSixthMassCoextinction2009"/>
     <w:p>
       <w:pPr>
         <w:pStyle w:val="Bibliography"/>
       </w:pPr>
       <w:r>
-        <w:t xml:space="preserve">34.</w:t>
+        <w:t xml:space="preserve">36.</w:t>
       </w:r>
       <w:r>
         <w:t xml:space="preserve"> </w:t>
@@ -8070,7 +8410,7 @@
       <w:r>
         <w:t xml:space="preserve"> </w:t>
       </w:r>
-      <w:hyperlink r:id="rId122">
+      <w:hyperlink r:id="rId126">
         <w:r>
           <w:rPr>
             <w:rStyle w:val="Hyperlink"/>
@@ -8095,14 +8435,14 @@
         <w:t xml:space="preserve">276, 3037–3045</w:t>
       </w:r>
     </w:p>
-    <w:bookmarkEnd w:id="123"/>
-    <w:bookmarkStart w:id="125" w:name="ref-caronTraitmatchingModelsPredict2024"/>
+    <w:bookmarkEnd w:id="127"/>
+    <w:bookmarkStart w:id="129" w:name="ref-caronTraitmatchingModelsPredict2024"/>
     <w:p>
       <w:pPr>
         <w:pStyle w:val="Bibliography"/>
       </w:pPr>
       <w:r>
-        <w:t xml:space="preserve">35.</w:t>
+        <w:t xml:space="preserve">37.</w:t>
       </w:r>
       <w:r>
         <w:t xml:space="preserve"> </w:t>
@@ -8132,7 +8472,7 @@
       <w:r>
         <w:t xml:space="preserve"> </w:t>
       </w:r>
-      <w:hyperlink r:id="rId124">
+      <w:hyperlink r:id="rId128">
         <w:r>
           <w:rPr>
             <w:rStyle w:val="Hyperlink"/>
@@ -8160,14 +8500,14 @@
         <w:t xml:space="preserve">33, e13807</w:t>
       </w:r>
     </w:p>
-    <w:bookmarkEnd w:id="125"/>
-    <w:bookmarkStart w:id="126" w:name="ref-cohenCommunityFoodWebs1990"/>
+    <w:bookmarkEnd w:id="129"/>
+    <w:bookmarkStart w:id="130" w:name="ref-cohenCommunityFoodWebs1990"/>
     <w:p>
       <w:pPr>
         <w:pStyle w:val="Bibliography"/>
       </w:pPr>
       <w:r>
-        <w:t xml:space="preserve">36.</w:t>
+        <w:t xml:space="preserve">38.</w:t>
       </w:r>
       <w:r>
         <w:t xml:space="preserve"> </w:t>
@@ -8271,14 +8611,14 @@
         <w:t xml:space="preserve">, Springer-Verlag</w:t>
       </w:r>
     </w:p>
-    <w:bookmarkEnd w:id="126"/>
-    <w:bookmarkStart w:id="128" w:name="Xb1d8b6b275822be1886d160023287af73cce966"/>
+    <w:bookmarkEnd w:id="130"/>
+    <w:bookmarkStart w:id="132" w:name="Xb1d8b6b275822be1886d160023287af73cce966"/>
     <w:p>
       <w:pPr>
         <w:pStyle w:val="Bibliography"/>
       </w:pPr>
       <w:r>
-        <w:t xml:space="preserve">37.</w:t>
+        <w:t xml:space="preserve">39.</w:t>
       </w:r>
       <w:r>
         <w:t xml:space="preserve"> </w:t>
@@ -8308,7 +8648,7 @@
       <w:r>
         <w:t xml:space="preserve"> </w:t>
       </w:r>
-      <w:hyperlink r:id="rId127">
+      <w:hyperlink r:id="rId131">
         <w:r>
           <w:rPr>
             <w:rStyle w:val="Hyperlink"/>
@@ -8336,14 +8676,14 @@
         <w:t xml:space="preserve">10, 902–911</w:t>
       </w:r>
     </w:p>
-    <w:bookmarkEnd w:id="128"/>
-    <w:bookmarkStart w:id="130" w:name="X0fb50f1746fa9d2b24f89ed5bfe6ae1a2f58cc2"/>
+    <w:bookmarkEnd w:id="132"/>
+    <w:bookmarkStart w:id="134" w:name="X0fb50f1746fa9d2b24f89ed5bfe6ae1a2f58cc2"/>
     <w:p>
       <w:pPr>
         <w:pStyle w:val="Bibliography"/>
       </w:pPr>
       <w:r>
-        <w:t xml:space="preserve">38.</w:t>
+        <w:t xml:space="preserve">40.</w:t>
       </w:r>
       <w:r>
         <w:t xml:space="preserve"> </w:t>
@@ -8373,7 +8713,7 @@
       <w:r>
         <w:t xml:space="preserve"> </w:t>
       </w:r>
-      <w:hyperlink r:id="rId129">
+      <w:hyperlink r:id="rId133">
         <w:r>
           <w:rPr>
             <w:rStyle w:val="Hyperlink"/>
@@ -8385,14 +8725,14 @@
         <w:t xml:space="preserve">bioRxiv, 2024.01.30.578036</w:t>
       </w:r>
     </w:p>
-    <w:bookmarkEnd w:id="130"/>
-    <w:bookmarkStart w:id="132" w:name="ref-poisotSpeciesWhyEcological2015"/>
+    <w:bookmarkEnd w:id="134"/>
+    <w:bookmarkStart w:id="136" w:name="ref-poisotSpeciesWhyEcological2015"/>
     <w:p>
       <w:pPr>
         <w:pStyle w:val="Bibliography"/>
       </w:pPr>
       <w:r>
-        <w:t xml:space="preserve">39.</w:t>
+        <w:t xml:space="preserve">41.</w:t>
       </w:r>
       <w:r>
         <w:t xml:space="preserve"> </w:t>
@@ -8422,7 +8762,7 @@
       <w:r>
         <w:t xml:space="preserve"> </w:t>
       </w:r>
-      <w:hyperlink r:id="rId131">
+      <w:hyperlink r:id="rId135">
         <w:r>
           <w:rPr>
             <w:rStyle w:val="Hyperlink"/>
@@ -8450,14 +8790,14 @@
         <w:t xml:space="preserve">124, 243–251</w:t>
       </w:r>
     </w:p>
-    <w:bookmarkEnd w:id="132"/>
-    <w:bookmarkStart w:id="134" w:name="ref-kuschEcologicalNetworkInference2023"/>
+    <w:bookmarkEnd w:id="136"/>
+    <w:bookmarkStart w:id="138" w:name="ref-kuschEcologicalNetworkInference2023"/>
     <w:p>
       <w:pPr>
         <w:pStyle w:val="Bibliography"/>
       </w:pPr>
       <w:r>
-        <w:t xml:space="preserve">40.</w:t>
+        <w:t xml:space="preserve">42.</w:t>
       </w:r>
       <w:r>
         <w:t xml:space="preserve"> </w:t>
@@ -8487,7 +8827,7 @@
       <w:r>
         <w:t xml:space="preserve"> </w:t>
       </w:r>
-      <w:hyperlink r:id="rId133">
+      <w:hyperlink r:id="rId137">
         <w:r>
           <w:rPr>
             <w:rStyle w:val="Hyperlink"/>
@@ -8499,14 +8839,14 @@
         <w:t xml:space="preserve">bioRxiv, 2023.07.13.548816</w:t>
       </w:r>
     </w:p>
-    <w:bookmarkEnd w:id="134"/>
-    <w:bookmarkStart w:id="136" w:name="ref-allesinaGeneralModelFood2008"/>
+    <w:bookmarkEnd w:id="138"/>
+    <w:bookmarkStart w:id="140" w:name="ref-allesinaGeneralModelFood2008"/>
     <w:p>
       <w:pPr>
         <w:pStyle w:val="Bibliography"/>
       </w:pPr>
       <w:r>
-        <w:t xml:space="preserve">41.</w:t>
+        <w:t xml:space="preserve">43.</w:t>
       </w:r>
       <w:r>
         <w:t xml:space="preserve"> </w:t>
@@ -8536,7 +8876,7 @@
       <w:r>
         <w:t xml:space="preserve"> </w:t>
       </w:r>
-      <w:hyperlink r:id="rId135">
+      <w:hyperlink r:id="rId139">
         <w:r>
           <w:rPr>
             <w:rStyle w:val="Hyperlink"/>
@@ -8600,14 +8940,14 @@
         <w:t xml:space="preserve">320, 658–661</w:t>
       </w:r>
     </w:p>
-    <w:bookmarkEnd w:id="136"/>
-    <w:bookmarkStart w:id="138" w:name="X023758d2a089016cd8f0c9d2421079cf7d062ff"/>
+    <w:bookmarkEnd w:id="140"/>
+    <w:bookmarkStart w:id="142" w:name="X023758d2a089016cd8f0c9d2421079cf7d062ff"/>
     <w:p>
       <w:pPr>
         <w:pStyle w:val="Bibliography"/>
       </w:pPr>
       <w:r>
-        <w:t xml:space="preserve">42.</w:t>
+        <w:t xml:space="preserve">44.</w:t>
       </w:r>
       <w:r>
         <w:t xml:space="preserve"> </w:t>
@@ -8621,7 +8961,7 @@
       <w:r>
         <w:t xml:space="preserve"> </w:t>
       </w:r>
-      <w:hyperlink r:id="rId137">
+      <w:hyperlink r:id="rId141">
         <w:r>
           <w:rPr>
             <w:rStyle w:val="Hyperlink"/>
@@ -8649,14 +8989,14 @@
         <w:t xml:space="preserve">14, 1333–1345</w:t>
       </w:r>
     </w:p>
-    <w:bookmarkEnd w:id="138"/>
-    <w:bookmarkStart w:id="140" w:name="ref-stoufferEvidenceExistenceRobust2007"/>
+    <w:bookmarkEnd w:id="142"/>
+    <w:bookmarkStart w:id="144" w:name="ref-stoufferEvidenceExistenceRobust2007"/>
     <w:p>
       <w:pPr>
         <w:pStyle w:val="Bibliography"/>
       </w:pPr>
       <w:r>
-        <w:t xml:space="preserve">43.</w:t>
+        <w:t xml:space="preserve">45.</w:t>
       </w:r>
       <w:r>
         <w:t xml:space="preserve"> </w:t>
@@ -8686,7 +9026,7 @@
       <w:r>
         <w:t xml:space="preserve"> </w:t>
       </w:r>
-      <w:hyperlink r:id="rId139">
+      <w:hyperlink r:id="rId143">
         <w:r>
           <w:rPr>
             <w:rStyle w:val="Hyperlink"/>
@@ -8714,14 +9054,14 @@
         <w:t xml:space="preserve">274, 1931–1940</w:t>
       </w:r>
     </w:p>
-    <w:bookmarkEnd w:id="140"/>
-    <w:bookmarkStart w:id="142" w:name="ref-pringleResolvingFoodWebStructure2020"/>
+    <w:bookmarkEnd w:id="144"/>
+    <w:bookmarkStart w:id="146" w:name="ref-pringleResolvingFoodWebStructure2020"/>
     <w:p>
       <w:pPr>
         <w:pStyle w:val="Bibliography"/>
       </w:pPr>
       <w:r>
-        <w:t xml:space="preserve">44.</w:t>
+        <w:t xml:space="preserve">46.</w:t>
       </w:r>
       <w:r>
         <w:t xml:space="preserve"> </w:t>
@@ -8735,7 +9075,7 @@
       <w:r>
         <w:t xml:space="preserve"> </w:t>
       </w:r>
-      <w:hyperlink r:id="rId141">
+      <w:hyperlink r:id="rId145">
         <w:r>
           <w:rPr>
             <w:rStyle w:val="Hyperlink"/>
@@ -8775,14 +9115,14 @@
         <w:t xml:space="preserve">51, 55–80</w:t>
       </w:r>
     </w:p>
-    <w:bookmarkEnd w:id="142"/>
-    <w:bookmarkStart w:id="144" w:name="ref-berlowGoldilocksFactorFood2008"/>
+    <w:bookmarkEnd w:id="146"/>
+    <w:bookmarkStart w:id="148" w:name="ref-berlowGoldilocksFactorFood2008"/>
     <w:p>
       <w:pPr>
         <w:pStyle w:val="Bibliography"/>
       </w:pPr>
       <w:r>
-        <w:t xml:space="preserve">45.</w:t>
+        <w:t xml:space="preserve">47.</w:t>
       </w:r>
       <w:r>
         <w:t xml:space="preserve"> </w:t>
@@ -8812,7 +9152,7 @@
       <w:r>
         <w:t xml:space="preserve"> </w:t>
       </w:r>
-      <w:hyperlink r:id="rId143">
+      <w:hyperlink r:id="rId147">
         <w:r>
           <w:rPr>
             <w:rStyle w:val="Hyperlink"/>
@@ -8882,14 +9222,14 @@
         <w:t xml:space="preserve">105, 4079–4080</w:t>
       </w:r>
     </w:p>
-    <w:bookmarkEnd w:id="144"/>
-    <w:bookmarkStart w:id="146" w:name="ref-brimacombeApplyingMethodIts2024"/>
+    <w:bookmarkEnd w:id="148"/>
+    <w:bookmarkStart w:id="150" w:name="ref-brimacombeApplyingMethodIts2024"/>
     <w:p>
       <w:pPr>
         <w:pStyle w:val="Bibliography"/>
       </w:pPr>
       <w:r>
-        <w:t xml:space="preserve">46.</w:t>
+        <w:t xml:space="preserve">48.</w:t>
       </w:r>
       <w:r>
         <w:t xml:space="preserve"> </w:t>
@@ -8919,7 +9259,7 @@
       <w:r>
         <w:t xml:space="preserve"> </w:t>
       </w:r>
-      <w:hyperlink r:id="rId145">
+      <w:hyperlink r:id="rId149">
         <w:r>
           <w:rPr>
             <w:rStyle w:val="Hyperlink"/>
@@ -8952,14 +9292,14 @@
         </w:r>
       </w:hyperlink>
     </w:p>
-    <w:bookmarkEnd w:id="146"/>
-    <w:bookmarkStart w:id="148" w:name="ref-beckerOptimisingPredictiveModels2022"/>
+    <w:bookmarkEnd w:id="150"/>
+    <w:bookmarkStart w:id="152" w:name="ref-beckerOptimisingPredictiveModels2022"/>
     <w:p>
       <w:pPr>
         <w:pStyle w:val="Bibliography"/>
       </w:pPr>
       <w:r>
-        <w:t xml:space="preserve">47.</w:t>
+        <w:t xml:space="preserve">49.</w:t>
       </w:r>
       <w:r>
         <w:t xml:space="preserve"> </w:t>
@@ -8989,7 +9329,7 @@
       <w:r>
         <w:t xml:space="preserve"> </w:t>
       </w:r>
-      <w:hyperlink r:id="rId147">
+      <w:hyperlink r:id="rId151">
         <w:r>
           <w:rPr>
             <w:rStyle w:val="Hyperlink"/>
@@ -9017,14 +9357,14 @@
         <w:t xml:space="preserve">3, e625–e637</w:t>
       </w:r>
     </w:p>
-    <w:bookmarkEnd w:id="148"/>
-    <w:bookmarkStart w:id="150" w:name="ref-terryFindingMissingLinks2020"/>
+    <w:bookmarkEnd w:id="152"/>
+    <w:bookmarkStart w:id="154" w:name="ref-terryFindingMissingLinks2020"/>
     <w:p>
       <w:pPr>
         <w:pStyle w:val="Bibliography"/>
       </w:pPr>
       <w:r>
-        <w:t xml:space="preserve">48.</w:t>
+        <w:t xml:space="preserve">50.</w:t>
       </w:r>
       <w:r>
         <w:t xml:space="preserve"> </w:t>
@@ -9038,7 +9378,7 @@
       <w:r>
         <w:t xml:space="preserve"> </w:t>
       </w:r>
-      <w:hyperlink r:id="rId149">
+      <w:hyperlink r:id="rId153">
         <w:r>
           <w:rPr>
             <w:rStyle w:val="Hyperlink"/>
@@ -9066,14 +9406,14 @@
         <w:t xml:space="preserve">101, e03047</w:t>
       </w:r>
     </w:p>
-    <w:bookmarkEnd w:id="150"/>
-    <w:bookmarkStart w:id="151" w:name="X1edd2253d2e7e8e6db9e7574240f432ddda2ce1"/>
+    <w:bookmarkEnd w:id="154"/>
+    <w:bookmarkStart w:id="155" w:name="X1edd2253d2e7e8e6db9e7574240f432ddda2ce1"/>
     <w:p>
       <w:pPr>
         <w:pStyle w:val="Bibliography"/>
       </w:pPr>
       <w:r>
-        <w:t xml:space="preserve">49.</w:t>
+        <w:t xml:space="preserve">51.</w:t>
       </w:r>
       <w:r>
         <w:t xml:space="preserve"> </w:t>
@@ -9101,14 +9441,14 @@
         <w:t xml:space="preserve">(2023) Spatially explicit predictions of food web structure from regional level data</w:t>
       </w:r>
     </w:p>
-    <w:bookmarkEnd w:id="151"/>
-    <w:bookmarkStart w:id="153" w:name="ref-fortinNetworkEcologyDynamic2021"/>
+    <w:bookmarkEnd w:id="155"/>
+    <w:bookmarkStart w:id="157" w:name="ref-fortinNetworkEcologyDynamic2021"/>
     <w:p>
       <w:pPr>
         <w:pStyle w:val="Bibliography"/>
       </w:pPr>
       <w:r>
-        <w:t xml:space="preserve">50.</w:t>
+        <w:t xml:space="preserve">52.</w:t>
       </w:r>
       <w:r>
         <w:t xml:space="preserve"> </w:t>
@@ -9138,7 +9478,7 @@
       <w:r>
         <w:t xml:space="preserve"> </w:t>
       </w:r>
-      <w:hyperlink r:id="rId152">
+      <w:hyperlink r:id="rId156">
         <w:r>
           <w:rPr>
             <w:rStyle w:val="Hyperlink"/>
@@ -9166,14 +9506,14 @@
         <w:t xml:space="preserve">288, rspb.2020.1889, 20201889</w:t>
       </w:r>
     </w:p>
-    <w:bookmarkEnd w:id="153"/>
-    <w:bookmarkStart w:id="154" w:name="ref-estayEditorialPatternsProcesses2023"/>
+    <w:bookmarkEnd w:id="157"/>
+    <w:bookmarkStart w:id="158" w:name="ref-estayEditorialPatternsProcesses2023"/>
     <w:p>
       <w:pPr>
         <w:pStyle w:val="Bibliography"/>
       </w:pPr>
       <w:r>
-        <w:t xml:space="preserve">51.</w:t>
+        <w:t xml:space="preserve">53.</w:t>
       </w:r>
       <w:r>
         <w:t xml:space="preserve"> </w:t>
@@ -9229,14 +9569,14 @@
         <w:t xml:space="preserve">11</w:t>
       </w:r>
     </w:p>
-    <w:bookmarkEnd w:id="154"/>
-    <w:bookmarkStart w:id="156" w:name="ref-saraviaEcologicalNetworkAssembly2022"/>
+    <w:bookmarkEnd w:id="158"/>
+    <w:bookmarkStart w:id="160" w:name="ref-saraviaEcologicalNetworkAssembly2022"/>
     <w:p>
       <w:pPr>
         <w:pStyle w:val="Bibliography"/>
       </w:pPr>
       <w:r>
-        <w:t xml:space="preserve">52.</w:t>
+        <w:t xml:space="preserve">54.</w:t>
       </w:r>
       <w:r>
         <w:t xml:space="preserve"> </w:t>
@@ -9266,7 +9606,7 @@
       <w:r>
         <w:t xml:space="preserve"> </w:t>
       </w:r>
-      <w:hyperlink r:id="rId155">
+      <w:hyperlink r:id="rId159">
         <w:r>
           <w:rPr>
             <w:rStyle w:val="Hyperlink"/>
@@ -9318,9 +9658,9 @@
         <w:t xml:space="preserve">91, 630–642</w:t>
       </w:r>
     </w:p>
-    <w:bookmarkEnd w:id="156"/>
-    <w:bookmarkEnd w:id="157"/>
-    <w:bookmarkEnd w:id="158"/>
+    <w:bookmarkEnd w:id="160"/>
+    <w:bookmarkEnd w:id="161"/>
+    <w:bookmarkEnd w:id="162"/>
     <w:sectPr/>
   </w:body>
 </w:document>

</xml_diff>

<commit_message>
🙊 verbosity but for clarity
</commit_message>
<xml_diff>
--- a/docs/index.docx
+++ b/docs/index.docx
@@ -125,7 +125,7 @@
         <w:pStyle w:val="Date"/>
       </w:pPr>
       <w:r>
-        <w:t xml:space="preserve">2024-06-19</w:t>
+        <w:t xml:space="preserve">2024-06-20</w:t>
       </w:r>
     </w:p>
     <w:p>
@@ -1203,7 +1203,7 @@
               <w:spacing w:before="16"/>
             </w:pPr>
             <w:r>
-              <w:t xml:space="preserve">Before thinking about the ways in which we can predict networks it is perhaps meaningful to take a step back and think about the different criteria that must be met in order for an interaction to be able to occur between two species, specifically thinking of this in terms of distinguishing between the feasibility or realisation of an interaction and how these are determined (and defined by) different</w:t>
+              <w:t xml:space="preserve">Before thinking about the ways in which we can predict networks it is perhaps meaningful to take a step back and think about the different criteria that must be met in order for an interaction to be able to occur between two species, specifically thinking of this in terms of distinguishing between the feasibility versus realisation of an interaction and how these are determined (and defined by) different</w:t>
             </w:r>
             <w:r>
               <w:t xml:space="preserve"> </w:t>
@@ -1218,7 +1218,7 @@
               <w:t xml:space="preserve">’</w:t>
             </w:r>
             <w:r>
-              <w:t xml:space="preserve">/hierarchical mechanisms. If we look at this feasibility-reality continuum (</w:t>
+              <w:t xml:space="preserve">/mechanisms. If we look at this feasibility-reality continuum (</w:t>
             </w:r>
             <w:hyperlink w:anchor="fig-feasibility">
               <w:r>
@@ -1229,7 +1229,7 @@
               </w:r>
             </w:hyperlink>
             <w:r>
-              <w:t xml:space="preserve">) it is clear how the different predictive approaches usually encapsulate one specific</w:t>
+              <w:t xml:space="preserve">) it is clear how the different predictive approaches (methods) tend to fall within one of the broader categories identified (distinguished) in the triangle. This is not to say that this shortcoming should be viewed as a</w:t>
             </w:r>
             <w:r>
               <w:t xml:space="preserve"> </w:t>
@@ -1238,7 +1238,7 @@
               <w:t xml:space="preserve">‘</w:t>
             </w:r>
             <w:r>
-              <w:t xml:space="preserve">rule</w:t>
+              <w:t xml:space="preserve">bug</w:t>
             </w:r>
             <w:r>
               <w:t xml:space="preserve">’</w:t>
@@ -1247,7 +1247,7 @@
               <w:t xml:space="preserve"> </w:t>
             </w:r>
             <w:r>
-              <w:t xml:space="preserve">and fail to account for the rest. This is not to say that this shortcoming should be viewed as a</w:t>
+              <w:t xml:space="preserve">but rather a</w:t>
             </w:r>
             <w:r>
               <w:t xml:space="preserve"> </w:t>
@@ -1256,7 +1256,7 @@
               <w:t xml:space="preserve">‘</w:t>
             </w:r>
             <w:r>
-              <w:t xml:space="preserve">bug</w:t>
+              <w:t xml:space="preserve">feature</w:t>
             </w:r>
             <w:r>
               <w:t xml:space="preserve">’</w:t>
@@ -1265,7 +1265,7 @@
               <w:t xml:space="preserve"> </w:t>
             </w:r>
             <w:r>
-              <w:t xml:space="preserve">but rather a</w:t>
+              <w:t xml:space="preserve">of the field as it allows one to engage with, as well as construct networks at different scales, which is particularly valuable if one takes into consideration the considerable</w:t>
             </w:r>
             <w:r>
               <w:t xml:space="preserve"> </w:t>
@@ -1274,7 +1274,7 @@
               <w:t xml:space="preserve">‘</w:t>
             </w:r>
             <w:r>
-              <w:t xml:space="preserve">feature</w:t>
+              <w:t xml:space="preserve">data cost</w:t>
             </w:r>
             <w:r>
               <w:t xml:space="preserve">’</w:t>
@@ -1283,61 +1283,7 @@
               <w:t xml:space="preserve"> </w:t>
             </w:r>
             <w:r>
-              <w:t xml:space="preserve">of the field as it allows one to engage with, as well as construct networks at different scales, which is particularly valuable if one take into consideration the considerable</w:t>
-            </w:r>
-            <w:r>
-              <w:t xml:space="preserve"> </w:t>
-            </w:r>
-            <w:r>
-              <w:t xml:space="preserve">‘</w:t>
-            </w:r>
-            <w:r>
-              <w:t xml:space="preserve">data cost</w:t>
-            </w:r>
-            <w:r>
-              <w:t xml:space="preserve">’</w:t>
-            </w:r>
-            <w:r>
-              <w:t xml:space="preserve"> </w:t>
-            </w:r>
-            <w:r>
               <w:t xml:space="preserve">of predicting well resolved, realised networks in comparison to constructing high-level metawebs. However, it is important that there is an awareness and acknowledgement of where within this feasibility-reality one is working at and how this will impact and limit the contexts in which the resulting network can be used and applied within.</w:t>
-            </w:r>
-          </w:p>
-          <w:p>
-            <w:pPr>
-              <w:pStyle w:val="BodyText"/>
-            </w:pPr>
-            <w:r>
-              <w:t xml:space="preserve">When we move from feasibility we can also maybe think of it as moving from trying to determine interaction between species pairs and rather determine the final network (because basically at that point it is a case of the fact that interactions are</w:t>
-            </w:r>
-            <w:r>
-              <w:t xml:space="preserve"> </w:t>
-            </w:r>
-            <w:r>
-              <w:t xml:space="preserve">‘</w:t>
-            </w:r>
-            <w:r>
-              <w:t xml:space="preserve">interacting</w:t>
-            </w:r>
-            <w:r>
-              <w:t xml:space="preserve">’</w:t>
-            </w:r>
-            <w:r>
-              <w:t xml:space="preserve"> </w:t>
-            </w:r>
-            <w:r>
-              <w:rPr>
-                <w:iCs/>
-                <w:i/>
-              </w:rPr>
-              <w:t xml:space="preserve">i.e.</w:t>
-            </w:r>
-            <w:r>
-              <w:t xml:space="preserve"> </w:t>
-            </w:r>
-            <w:r>
-              <w:t xml:space="preserve">its not just the trophic links but also the competitive/non trophic links that matter)</w:t>
             </w:r>
           </w:p>
           <w:tbl>
@@ -1526,7 +1472,25 @@
               <w:pStyle w:val="BlockText"/>
             </w:pPr>
             <w:r>
-              <w:t xml:space="preserve">Aside: this is maybe not the IRL mechanisms per se (e.g. species must co-occur, then they must meet, then we can determine if the interaction will happen) but it makes modelling sense? IDK… anyway we can shuffles things around</w:t>
+              <w:t xml:space="preserve">Aside: this is maybe not the IRL</w:t>
+            </w:r>
+            <w:r>
+              <w:t xml:space="preserve"> </w:t>
+            </w:r>
+            <w:r>
+              <w:t xml:space="preserve">‘</w:t>
+            </w:r>
+            <w:r>
+              <w:t xml:space="preserve">assembly mechanisms</w:t>
+            </w:r>
+            <w:r>
+              <w:t xml:space="preserve">’</w:t>
+            </w:r>
+            <w:r>
+              <w:t xml:space="preserve"> </w:t>
+            </w:r>
+            <w:r>
+              <w:t xml:space="preserve">per se (e.g. species must co-occur, then they must meet, then we can determine if the interaction will happen) but it makes modelling sense? IDK… anyway we can shuffle things around</w:t>
             </w:r>
           </w:p>
           <w:bookmarkStart w:id="33" w:name="mechanisms"/>
@@ -1535,7 +1499,13 @@
               <w:pStyle w:val="Heading3"/>
             </w:pPr>
             <w:r>
+              <w:t xml:space="preserve">‘</w:t>
+            </w:r>
+            <w:r>
               <w:t xml:space="preserve">Mechanisms</w:t>
+            </w:r>
+            <w:r>
+              <w:t xml:space="preserve">’</w:t>
             </w:r>
           </w:p>
           <w:p>
@@ -1592,7 +1562,7 @@
               <w:t xml:space="preserve"> </w:t>
             </w:r>
             <w:r>
-              <w:t xml:space="preserve">is most applicable. Within the network prediction</w:t>
+              <w:t xml:space="preserve">is most applicable to. Within the network prediction</w:t>
             </w:r>
             <w:r>
               <w:t xml:space="preserve"> </w:t>
@@ -1708,7 +1678,20 @@
               <w:t xml:space="preserve">’</w:t>
             </w:r>
             <w:r>
-              <w:t xml:space="preserve">, it just happens to be defined by a binomial distribution.</w:t>
+              <w:t xml:space="preserve">, it just happens to be defined by a binomial distribution (</w:t>
+            </w:r>
+            <w:r>
+              <w:rPr>
+                <w:iCs/>
+                <w:i/>
+              </w:rPr>
+              <w:t xml:space="preserve">sensu</w:t>
+            </w:r>
+            <w:r>
+              <w:t xml:space="preserve"> </w:t>
+            </w:r>
+            <w:r>
+              <w:t xml:space="preserve">Banville, in prep).</w:t>
             </w:r>
           </w:p>
           <w:p>
@@ -1720,7 +1703,7 @@
                 <w:bCs/>
                 <w:b/>
               </w:rPr>
-              <w:t xml:space="preserve">2. (co)Occurrence interactions</w:t>
+              <w:t xml:space="preserve">2. (Co)occurrence interactions</w:t>
             </w:r>
           </w:p>
           <w:p>
@@ -1740,7 +1723,419 @@
               <w:t xml:space="preserve"> </w:t>
             </w:r>
             <w:r>
-              <w:t xml:space="preserve">it is of course impossible for two species to interact (in terms of feeding</w:t>
+              <w:t xml:space="preserve">it is of course impossible for two species to interact (at least in terms of feeding links) if they are not co-occurring in time and space. An example of this would be</w:t>
+            </w:r>
+            <w:r>
+              <w:t xml:space="preserve"> </w:t>
+            </w:r>
+            <w:r>
+              <w:t xml:space="preserve">[30]</w:t>
+            </w:r>
+            <w:r>
+              <w:t xml:space="preserve"> </w:t>
+            </w:r>
+            <w:r>
+              <w:t xml:space="preserve">where the metaweb is downsampled into smaller realisations based on better data/knowledge as to which species are occurring at a specific location - however arguably these are still firmly in the space of feasible interactions for the specific location but are approaching a better approximation of</w:t>
+            </w:r>
+            <w:r>
+              <w:t xml:space="preserve"> </w:t>
+            </w:r>
+            <w:r>
+              <w:t xml:space="preserve">‘</w:t>
+            </w:r>
+            <w:r>
+              <w:t xml:space="preserve">reality</w:t>
+            </w:r>
+            <w:r>
+              <w:t xml:space="preserve">’</w:t>
+            </w:r>
+            <w:r>
+              <w:t xml:space="preserve">…</w:t>
+            </w:r>
+          </w:p>
+          <w:p>
+            <w:pPr>
+              <w:pStyle w:val="BodyText"/>
+            </w:pPr>
+            <w:r>
+              <w:rPr>
+                <w:bCs/>
+                <w:b/>
+              </w:rPr>
+              <w:t xml:space="preserve">3. Mass effect interactions</w:t>
+            </w:r>
+          </w:p>
+          <w:p>
+            <w:pPr>
+              <w:pStyle w:val="BodyText"/>
+            </w:pPr>
+            <w:r>
+              <w:t xml:space="preserve">Not sure if there are models that</w:t>
+            </w:r>
+            <w:r>
+              <w:t xml:space="preserve"> </w:t>
+            </w:r>
+            <w:r>
+              <w:t xml:space="preserve">‘</w:t>
+            </w:r>
+            <w:r>
+              <w:t xml:space="preserve">only</w:t>
+            </w:r>
+            <w:r>
+              <w:t xml:space="preserve">’</w:t>
+            </w:r>
+            <w:r>
+              <w:t xml:space="preserve"> </w:t>
+            </w:r>
+            <w:r>
+              <w:t xml:space="preserve">consider abundance (barring the neutral model) and that it is rather more of a building block in some of the models that are more relevant to the next steps. Maybe there is an argument that this</w:t>
+            </w:r>
+            <w:r>
+              <w:t xml:space="preserve"> </w:t>
+            </w:r>
+            <w:r>
+              <w:t xml:space="preserve">‘</w:t>
+            </w:r>
+            <w:r>
+              <w:t xml:space="preserve">rule</w:t>
+            </w:r>
+            <w:r>
+              <w:t xml:space="preserve">’</w:t>
+            </w:r>
+            <w:r>
+              <w:t xml:space="preserve"> </w:t>
+            </w:r>
+            <w:r>
+              <w:t xml:space="preserve">is</w:t>
+            </w:r>
+            <w:r>
+              <w:t xml:space="preserve"> </w:t>
+            </w:r>
+            <w:r>
+              <w:t xml:space="preserve">‘</w:t>
+            </w:r>
+            <w:r>
+              <w:t xml:space="preserve">irrelevant</w:t>
+            </w:r>
+            <w:r>
+              <w:t xml:space="preserve">’</w:t>
+            </w:r>
+            <w:r>
+              <w:t xml:space="preserve"> </w:t>
+            </w:r>
+            <w:r>
+              <w:t xml:space="preserve">in the context of network prediction and more so a data parameter one needs…</w:t>
+            </w:r>
+          </w:p>
+          <w:p>
+            <w:pPr>
+              <w:pStyle w:val="BodyText"/>
+            </w:pPr>
+            <w:r>
+              <w:t xml:space="preserve">This is probably the point where we start to shift from a</w:t>
+            </w:r>
+            <w:r>
+              <w:t xml:space="preserve"> </w:t>
+            </w:r>
+            <w:r>
+              <w:rPr>
+                <w:iCs/>
+                <w:i/>
+              </w:rPr>
+              <w:t xml:space="preserve">potential</w:t>
+            </w:r>
+            <w:r>
+              <w:t xml:space="preserve"> </w:t>
+            </w:r>
+            <w:r>
+              <w:t xml:space="preserve">(presence/absence) way of defining interactions and start moving into the</w:t>
+            </w:r>
+            <w:r>
+              <w:t xml:space="preserve"> </w:t>
+            </w:r>
+            <w:r>
+              <w:t xml:space="preserve">‘</w:t>
+            </w:r>
+            <w:r>
+              <w:t xml:space="preserve">qualitative</w:t>
+            </w:r>
+            <w:r>
+              <w:t xml:space="preserve">’</w:t>
+            </w:r>
+            <w:r>
+              <w:t xml:space="preserve">/weighted interaction space - we are not</w:t>
+            </w:r>
+            <w:r>
+              <w:t xml:space="preserve"> </w:t>
+            </w:r>
+            <w:r>
+              <w:t xml:space="preserve">‘</w:t>
+            </w:r>
+            <w:r>
+              <w:t xml:space="preserve">determining</w:t>
+            </w:r>
+            <w:r>
+              <w:t xml:space="preserve">’</w:t>
+            </w:r>
+            <w:r>
+              <w:t xml:space="preserve"> </w:t>
+            </w:r>
+            <w:r>
+              <w:t xml:space="preserve">if the interaction is feasible but rather making an assumption on prey selection based on the species likelihood of</w:t>
+            </w:r>
+            <w:r>
+              <w:t xml:space="preserve"> </w:t>
+            </w:r>
+            <w:r>
+              <w:t xml:space="preserve">‘</w:t>
+            </w:r>
+            <w:r>
+              <w:t xml:space="preserve">meeting</w:t>
+            </w:r>
+            <w:r>
+              <w:t xml:space="preserve">’</w:t>
+            </w:r>
+            <w:r>
+              <w:t xml:space="preserve">, although Banville (in prep) presents a compelling case that this could still be considered something that falls under the</w:t>
+            </w:r>
+            <w:r>
+              <w:t xml:space="preserve"> </w:t>
+            </w:r>
+            <w:r>
+              <w:t xml:space="preserve">‘</w:t>
+            </w:r>
+            <w:r>
+              <w:t xml:space="preserve">feasibility</w:t>
+            </w:r>
+            <w:r>
+              <w:t xml:space="preserve">’</w:t>
+            </w:r>
+            <w:r>
+              <w:t xml:space="preserve"> </w:t>
+            </w:r>
+            <w:r>
+              <w:t xml:space="preserve">and not</w:t>
+            </w:r>
+            <w:r>
+              <w:t xml:space="preserve"> </w:t>
+            </w:r>
+            <w:r>
+              <w:t xml:space="preserve">‘</w:t>
+            </w:r>
+            <w:r>
+              <w:t xml:space="preserve">reality</w:t>
+            </w:r>
+            <w:r>
+              <w:t xml:space="preserve">’</w:t>
+            </w:r>
+            <w:r>
+              <w:t xml:space="preserve"> </w:t>
+            </w:r>
+            <w:r>
+              <w:t xml:space="preserve">side of the spectrum… (maybe, past Tanya seemed to think so)</w:t>
+            </w:r>
+          </w:p>
+          <w:p>
+            <w:pPr>
+              <w:pStyle w:val="BodyText"/>
+            </w:pPr>
+            <w:r>
+              <w:rPr>
+                <w:bCs/>
+                <w:b/>
+              </w:rPr>
+              <w:t xml:space="preserve">4. Consumer–resource interactions</w:t>
+            </w:r>
+          </w:p>
+          <w:p>
+            <w:pPr>
+              <w:pStyle w:val="BodyText"/>
+            </w:pPr>
+            <w:r>
+              <w:t xml:space="preserve">This is where we begin to move into the foraging ecology space - specifically consumption rate and how that pertains to energy acquisition. In the loosest sense I think this is the</w:t>
+            </w:r>
+            <w:r>
+              <w:t xml:space="preserve"> </w:t>
+            </w:r>
+            <w:r>
+              <w:t xml:space="preserve">‘</w:t>
+            </w:r>
+            <w:r>
+              <w:t xml:space="preserve">prey choice</w:t>
+            </w:r>
+            <w:r>
+              <w:t xml:space="preserve">’</w:t>
+            </w:r>
+            <w:r>
+              <w:t xml:space="preserve"> </w:t>
+            </w:r>
+            <w:r>
+              <w:t xml:space="preserve">space - but specifically in the context of how prey choice is informed by energetic cost (not just purely based on</w:t>
+            </w:r>
+            <w:r>
+              <w:t xml:space="preserve"> </w:t>
+            </w:r>
+            <w:r>
+              <w:rPr>
+                <w:iCs/>
+                <w:i/>
+              </w:rPr>
+              <w:t xml:space="preserve">e.g.,</w:t>
+            </w:r>
+            <w:r>
+              <w:t xml:space="preserve"> </w:t>
+            </w:r>
+            <w:r>
+              <w:t xml:space="preserve">the most abundant species). If we think about ways that people have approached this there are the diet models of</w:t>
+            </w:r>
+            <w:r>
+              <w:t xml:space="preserve"> </w:t>
+            </w:r>
+            <w:r>
+              <w:t xml:space="preserve">[31]</w:t>
+            </w:r>
+            <w:r>
+              <w:t xml:space="preserve"> </w:t>
+            </w:r>
+            <w:r>
+              <w:t xml:space="preserve">and</w:t>
+            </w:r>
+            <w:r>
+              <w:t xml:space="preserve"> </w:t>
+            </w:r>
+            <w:r>
+              <w:t xml:space="preserve">[10]</w:t>
+            </w:r>
+            <w:r>
+              <w:t xml:space="preserve"> </w:t>
+            </w:r>
+            <w:r>
+              <w:t xml:space="preserve">that tike a high-level (imo) approach to accounting for energy acquisition, then you get the</w:t>
+            </w:r>
+            <w:r>
+              <w:t xml:space="preserve"> </w:t>
+            </w:r>
+            <w:r>
+              <w:t xml:space="preserve">‘</w:t>
+            </w:r>
+            <w:r>
+              <w:t xml:space="preserve">trait</w:t>
+            </w:r>
+            <w:r>
+              <w:t xml:space="preserve">’</w:t>
+            </w:r>
+            <w:r>
+              <w:t xml:space="preserve"> </w:t>
+            </w:r>
+            <w:r>
+              <w:t xml:space="preserve">framework developed by</w:t>
+            </w:r>
+            <w:r>
+              <w:t xml:space="preserve"> </w:t>
+            </w:r>
+            <w:r>
+              <w:t xml:space="preserve">[32]</w:t>
+            </w:r>
+            <w:r>
+              <w:t xml:space="preserve"> </w:t>
+            </w:r>
+            <w:r>
+              <w:t xml:space="preserve">that moves the</w:t>
+            </w:r>
+            <w:r>
+              <w:t xml:space="preserve"> </w:t>
+            </w:r>
+            <w:r>
+              <w:t xml:space="preserve">‘</w:t>
+            </w:r>
+            <w:r>
+              <w:t xml:space="preserve">energy</w:t>
+            </w:r>
+            <w:r>
+              <w:t xml:space="preserve">’</w:t>
+            </w:r>
+            <w:r>
+              <w:t xml:space="preserve"> </w:t>
+            </w:r>
+            <w:r>
+              <w:t xml:space="preserve">into different</w:t>
+            </w:r>
+            <w:r>
+              <w:t xml:space="preserve"> </w:t>
+            </w:r>
+            <w:r>
+              <w:t xml:space="preserve">‘</w:t>
+            </w:r>
+            <w:r>
+              <w:t xml:space="preserve">modules</w:t>
+            </w:r>
+            <w:r>
+              <w:t xml:space="preserve">’</w:t>
+            </w:r>
+            <w:r>
+              <w:t xml:space="preserve"> </w:t>
+            </w:r>
+            <w:r>
+              <w:t xml:space="preserve">related to the process of the consumer acquiring energy from the resource (however there is a disregard for the</w:t>
+            </w:r>
+            <w:r>
+              <w:t xml:space="preserve"> </w:t>
+            </w:r>
+            <w:r>
+              <w:t xml:space="preserve">‘</w:t>
+            </w:r>
+            <w:r>
+              <w:t xml:space="preserve">Rule 1</w:t>
+            </w:r>
+            <w:r>
+              <w:t xml:space="preserve">’</w:t>
+            </w:r>
+            <w:r>
+              <w:t xml:space="preserve"> </w:t>
+            </w:r>
+            <w:r>
+              <w:t xml:space="preserve">requirement of forbidden links, again not bad just pointing it out). The idea of the consumer search space developed by</w:t>
+            </w:r>
+            <w:r>
+              <w:t xml:space="preserve"> </w:t>
+            </w:r>
+            <w:r>
+              <w:t xml:space="preserve">[33]</w:t>
+            </w:r>
+            <w:r>
+              <w:t xml:space="preserve"> </w:t>
+            </w:r>
+            <w:r>
+              <w:t xml:space="preserve">is also an interesting consideration.</w:t>
+            </w:r>
+          </w:p>
+          <w:p>
+            <w:pPr>
+              <w:pStyle w:val="BodyText"/>
+            </w:pPr>
+            <w:r>
+              <w:rPr>
+                <w:bCs/>
+                <w:b/>
+              </w:rPr>
+              <w:t xml:space="preserve">5. Consumer–environment interactions</w:t>
+            </w:r>
+          </w:p>
+          <w:p>
+            <w:pPr>
+              <w:pStyle w:val="BodyText"/>
+            </w:pPr>
+            <w:r>
+              <w:t xml:space="preserve">I think this should be it’s own rule since its really more about the idea of how the environment is imposing energy costs on the predator as opposed the energetic costs (and gain) of consuming the prey. Basically the ideas presented in</w:t>
+            </w:r>
+            <w:r>
+              <w:t xml:space="preserve"> </w:t>
+            </w:r>
+            <w:r>
+              <w:t xml:space="preserve">[34]</w:t>
+            </w:r>
+            <w:r>
+              <w:t xml:space="preserve">, which is essentially a take on movement ecology? What it boils down to is being able to quantify the cost of movement</w:t>
             </w:r>
             <w:r>
               <w:t xml:space="preserve"> </w:t>
@@ -1756,318 +2151,7 @@
               <w:t xml:space="preserve"> </w:t>
             </w:r>
             <w:r>
-              <w:t xml:space="preserve">consumptive links) if they are not co-occurring in time and space. An example of this would be</w:t>
-            </w:r>
-            <w:r>
-              <w:t xml:space="preserve"> </w:t>
-            </w:r>
-            <w:r>
-              <w:t xml:space="preserve">[30]</w:t>
-            </w:r>
-            <w:r>
-              <w:t xml:space="preserve"> </w:t>
-            </w:r>
-            <w:r>
-              <w:t xml:space="preserve">where the metaweb is downsampled into smaller realisations - however arguably these are still firmly in the space of feasible interactions for the specific location but are a better approximation of</w:t>
-            </w:r>
-            <w:r>
-              <w:t xml:space="preserve"> </w:t>
-            </w:r>
-            <w:r>
-              <w:t xml:space="preserve">‘</w:t>
-            </w:r>
-            <w:r>
-              <w:t xml:space="preserve">reality</w:t>
-            </w:r>
-            <w:r>
-              <w:t xml:space="preserve">’</w:t>
-            </w:r>
-            <w:r>
-              <w:t xml:space="preserve">…</w:t>
-            </w:r>
-          </w:p>
-          <w:p>
-            <w:pPr>
-              <w:pStyle w:val="BlockText"/>
-            </w:pPr>
-            <w:r>
-              <w:t xml:space="preserve">Mass effect interactions?? This is probably the point where we start to shift from a</w:t>
-            </w:r>
-            <w:r>
-              <w:t xml:space="preserve"> </w:t>
-            </w:r>
-            <w:r>
-              <w:rPr>
-                <w:iCs/>
-                <w:i/>
-              </w:rPr>
-              <w:t xml:space="preserve">potential</w:t>
-            </w:r>
-            <w:r>
-              <w:t xml:space="preserve"> </w:t>
-            </w:r>
-            <w:r>
-              <w:t xml:space="preserve">(presence/absence) way of defining interactions and start moving into the</w:t>
-            </w:r>
-            <w:r>
-              <w:t xml:space="preserve"> </w:t>
-            </w:r>
-            <w:r>
-              <w:t xml:space="preserve">‘</w:t>
-            </w:r>
-            <w:r>
-              <w:t xml:space="preserve">qualitative</w:t>
-            </w:r>
-            <w:r>
-              <w:t xml:space="preserve">’</w:t>
-            </w:r>
-            <w:r>
-              <w:t xml:space="preserve">/weighted interaction space - we are not</w:t>
-            </w:r>
-            <w:r>
-              <w:t xml:space="preserve"> </w:t>
-            </w:r>
-            <w:r>
-              <w:t xml:space="preserve">‘</w:t>
-            </w:r>
-            <w:r>
-              <w:t xml:space="preserve">determining</w:t>
-            </w:r>
-            <w:r>
-              <w:t xml:space="preserve">’</w:t>
-            </w:r>
-            <w:r>
-              <w:t xml:space="preserve"> </w:t>
-            </w:r>
-            <w:r>
-              <w:t xml:space="preserve">if the interaction is feasible but rather making an assumption on prey selection based on the species likelihood of</w:t>
-            </w:r>
-            <w:r>
-              <w:t xml:space="preserve"> </w:t>
-            </w:r>
-            <w:r>
-              <w:t xml:space="preserve">‘</w:t>
-            </w:r>
-            <w:r>
-              <w:t xml:space="preserve">meeting</w:t>
-            </w:r>
-            <w:r>
-              <w:t xml:space="preserve">’</w:t>
-            </w:r>
-            <w:r>
-              <w:t xml:space="preserve">. Although Banville (in prep) presents a compelling case that this could still be considered something that falls under the</w:t>
-            </w:r>
-            <w:r>
-              <w:t xml:space="preserve"> </w:t>
-            </w:r>
-            <w:r>
-              <w:t xml:space="preserve">‘</w:t>
-            </w:r>
-            <w:r>
-              <w:t xml:space="preserve">feasibility</w:t>
-            </w:r>
-            <w:r>
-              <w:t xml:space="preserve">’</w:t>
-            </w:r>
-            <w:r>
-              <w:t xml:space="preserve"> </w:t>
-            </w:r>
-            <w:r>
-              <w:t xml:space="preserve">and nor</w:t>
-            </w:r>
-            <w:r>
-              <w:t xml:space="preserve"> </w:t>
-            </w:r>
-            <w:r>
-              <w:t xml:space="preserve">‘</w:t>
-            </w:r>
-            <w:r>
-              <w:t xml:space="preserve">reality</w:t>
-            </w:r>
-            <w:r>
-              <w:t xml:space="preserve">’</w:t>
-            </w:r>
-            <w:r>
-              <w:t xml:space="preserve"> </w:t>
-            </w:r>
-            <w:r>
-              <w:t xml:space="preserve">side of the spectrum. Not sure if there are models that</w:t>
-            </w:r>
-            <w:r>
-              <w:t xml:space="preserve"> </w:t>
-            </w:r>
-            <w:r>
-              <w:t xml:space="preserve">‘</w:t>
-            </w:r>
-            <w:r>
-              <w:t xml:space="preserve">only</w:t>
-            </w:r>
-            <w:r>
-              <w:t xml:space="preserve">’</w:t>
-            </w:r>
-            <w:r>
-              <w:t xml:space="preserve"> </w:t>
-            </w:r>
-            <w:r>
-              <w:t xml:space="preserve">consider abundance (barring the neutral model) and that it is rather more of a building block in some of the models that are more relevant to the next steps. Maybe there is an argument that this</w:t>
-            </w:r>
-            <w:r>
-              <w:t xml:space="preserve"> </w:t>
-            </w:r>
-            <w:r>
-              <w:t xml:space="preserve">‘</w:t>
-            </w:r>
-            <w:r>
-              <w:t xml:space="preserve">rule</w:t>
-            </w:r>
-            <w:r>
-              <w:t xml:space="preserve">’</w:t>
-            </w:r>
-            <w:r>
-              <w:t xml:space="preserve"> </w:t>
-            </w:r>
-            <w:r>
-              <w:t xml:space="preserve">is</w:t>
-            </w:r>
-            <w:r>
-              <w:t xml:space="preserve"> </w:t>
-            </w:r>
-            <w:r>
-              <w:t xml:space="preserve">‘</w:t>
-            </w:r>
-            <w:r>
-              <w:t xml:space="preserve">irrelevant</w:t>
-            </w:r>
-            <w:r>
-              <w:t xml:space="preserve">’</w:t>
-            </w:r>
-            <w:r>
-              <w:t xml:space="preserve"> </w:t>
-            </w:r>
-            <w:r>
-              <w:t xml:space="preserve">in the context of network assembly and more so a data parameter one needs…</w:t>
-            </w:r>
-          </w:p>
-          <w:p>
-            <w:pPr>
-              <w:pStyle w:val="FirstParagraph"/>
-            </w:pPr>
-            <w:r>
-              <w:rPr>
-                <w:bCs/>
-                <w:b/>
-              </w:rPr>
-              <w:t xml:space="preserve">3. Consumer–resource interactions</w:t>
-            </w:r>
-          </w:p>
-          <w:p>
-            <w:pPr>
-              <w:pStyle w:val="BlockText"/>
-            </w:pPr>
-            <w:r>
-              <w:t xml:space="preserve">consumption rate (energy acquisition) vs metabolic rate (energy use)</w:t>
-            </w:r>
-          </w:p>
-          <w:p>
-            <w:pPr>
-              <w:pStyle w:val="FirstParagraph"/>
-            </w:pPr>
-            <w:r>
-              <w:t xml:space="preserve">I think here it a case of thinking of how the value of the prey will influence prey choice which has its roots in feeding ecology…</w:t>
-            </w:r>
-          </w:p>
-          <w:p>
-            <w:pPr>
-              <w:pStyle w:val="BodyText"/>
-            </w:pPr>
-            <w:r>
-              <w:t xml:space="preserve">Here we move into the</w:t>
-            </w:r>
-            <w:r>
-              <w:t xml:space="preserve"> </w:t>
-            </w:r>
-            <w:r>
-              <w:t xml:space="preserve">‘</w:t>
-            </w:r>
-            <w:r>
-              <w:t xml:space="preserve">prey choice</w:t>
-            </w:r>
-            <w:r>
-              <w:t xml:space="preserve">’</w:t>
-            </w:r>
-            <w:r>
-              <w:t xml:space="preserve"> </w:t>
-            </w:r>
-            <w:r>
-              <w:t xml:space="preserve">space - specifically the cost-benefit side of things that falls under feeding ecology. Examples of models</w:t>
-            </w:r>
-            <w:r>
-              <w:t xml:space="preserve"> </w:t>
-            </w:r>
-            <w:r>
-              <w:t xml:space="preserve">[10,31]</w:t>
-            </w:r>
-            <w:r>
-              <w:t xml:space="preserve">.</w:t>
-            </w:r>
-          </w:p>
-          <w:p>
-            <w:pPr>
-              <w:pStyle w:val="BodyText"/>
-            </w:pPr>
-            <w:r>
-              <w:t xml:space="preserve">Also the consumer search space??</w:t>
-            </w:r>
-            <w:r>
-              <w:t xml:space="preserve"> </w:t>
-            </w:r>
-            <w:r>
-              <w:t xml:space="preserve">[32]</w:t>
-            </w:r>
-          </w:p>
-          <w:p>
-            <w:pPr>
-              <w:pStyle w:val="BodyText"/>
-            </w:pPr>
-            <w:r>
-              <w:rPr>
-                <w:bCs/>
-                <w:b/>
-              </w:rPr>
-              <w:t xml:space="preserve">4. Consumer–environment interactions</w:t>
-            </w:r>
-          </w:p>
-          <w:p>
-            <w:pPr>
-              <w:pStyle w:val="BodyText"/>
-            </w:pPr>
-            <w:r>
-              <w:t xml:space="preserve">I think this should be it’s own rule since its really more about the idea of how the environment is imposing energy costs on the predator as opposed the energetic costs (and gain) of consuming the prey. Basically the ideas presented in</w:t>
-            </w:r>
-            <w:r>
-              <w:t xml:space="preserve"> </w:t>
-            </w:r>
-            <w:r>
-              <w:t xml:space="preserve">[33]</w:t>
-            </w:r>
-            <w:r>
-              <w:t xml:space="preserve">, which is essentially a take on movement ecology? What it boils down to is being able to quantify the cost of movement</w:t>
-            </w:r>
-            <w:r>
-              <w:t xml:space="preserve"> </w:t>
-            </w:r>
-            <w:r>
-              <w:rPr>
-                <w:iCs/>
-                <w:i/>
-              </w:rPr>
-              <w:t xml:space="preserve">i.e.,</w:t>
-            </w:r>
-            <w:r>
-              <w:t xml:space="preserve"> </w:t>
-            </w:r>
-            <w:r>
-              <w:t xml:space="preserve">the physical constraints that the environment imposes on a species…</w:t>
+              <w:t xml:space="preserve">the physical constraints that the environment imposes on a species… Maybe we can also think of it more in terms of metabolic rate?</w:t>
             </w:r>
           </w:p>
           <w:p>
@@ -2141,7 +2225,7 @@
               <w:t xml:space="preserve">‘</w:t>
             </w:r>
             <w:r>
-              <w:t xml:space="preserve">level 5</w:t>
+              <w:t xml:space="preserve">Rule 5</w:t>
             </w:r>
             <w:r>
               <w:t xml:space="preserve">’</w:t>
@@ -2150,7 +2234,7 @@
               <w:t xml:space="preserve"> </w:t>
             </w:r>
             <w:r>
-              <w:t xml:space="preserve">at all times because of other real world constraints such as the fact that the amount of data one needs is simply not going to be feasible in most cases… Also that you (probably) need to go through the whole step-wise process because (at least for now) models at the</w:t>
+              <w:t xml:space="preserve">level at all times because of other real world constraints such as the fact that the amount of data one needs is simply not going to be feasible in most cases… Also that you (probably) need to go through the whole step-wise process because (at least for now) models at the</w:t>
             </w:r>
             <w:r>
               <w:t xml:space="preserve"> </w:t>
@@ -2220,7 +2304,7 @@
               <w:t xml:space="preserve"> </w:t>
             </w:r>
             <w:r>
-              <w:t xml:space="preserve">at the trait level (I guess this kind of thinking will probably open the door for talking about benchmarking should we still want to keep the model comparison angle).</w:t>
+              <w:t xml:space="preserve">at the trait level.</w:t>
             </w:r>
           </w:p>
         </w:tc>
@@ -2417,7 +2501,7 @@
         <w:t xml:space="preserve"> </w:t>
       </w:r>
       <w:r>
-        <w:t xml:space="preserve">[34,35]</w:t>
+        <w:t xml:space="preserve">[35,36]</w:t>
       </w:r>
       <w:r>
         <w:t xml:space="preserve">, using pairwise interactions to understand species distributions</w:t>
@@ -2426,7 +2510,7 @@
         <w:t xml:space="preserve"> </w:t>
       </w:r>
       <w:r>
-        <w:t xml:space="preserve">[36]</w:t>
+        <w:t xml:space="preserve">[37]</w:t>
       </w:r>
       <w:r>
         <w:t xml:space="preserve"> </w:t>
@@ -2438,7 +2522,7 @@
         <w:t xml:space="preserve"> </w:t>
       </w:r>
       <w:r>
-        <w:t xml:space="preserve">[37]</w:t>
+        <w:t xml:space="preserve">[38]</w:t>
       </w:r>
       <w:r>
         <w:t xml:space="preserve">, a more structural approach to network construction affords one an opportunity to interrogate some of the more high-level mechanisms that are structuring networks (Box 1).</w:t>
@@ -2605,7 +2689,7 @@
         <w:t xml:space="preserve"> </w:t>
       </w:r>
       <w:r>
-        <w:t xml:space="preserve">[38]</w:t>
+        <w:t xml:space="preserve">[39]</w:t>
       </w:r>
       <w:r>
         <w:t xml:space="preserve">. This is primarily because</w:t>
@@ -2660,7 +2744,7 @@
         <w:t xml:space="preserve"> </w:t>
       </w:r>
       <w:r>
-        <w:t xml:space="preserve">[39]</w:t>
+        <w:t xml:space="preserve">[40]</w:t>
       </w:r>
       <w:r>
         <w:t xml:space="preserve"> </w:t>
@@ -2688,7 +2772,7 @@
         <w:t xml:space="preserve"> </w:t>
       </w:r>
       <w:r>
-        <w:t xml:space="preserve">[40]</w:t>
+        <w:t xml:space="preserve">[41]</w:t>
       </w:r>
       <w:r>
         <w:t xml:space="preserve"> </w:t>
@@ -2700,7 +2784,7 @@
         <w:t xml:space="preserve"> </w:t>
       </w:r>
       <w:r>
-        <w:t xml:space="preserve">[41]</w:t>
+        <w:t xml:space="preserve">[42]</w:t>
       </w:r>
       <w:r>
         <w:t xml:space="preserve"> </w:t>
@@ -2852,7 +2936,7 @@
         <w:t xml:space="preserve"> </w:t>
       </w:r>
       <w:r>
-        <w:t xml:space="preserve">[just because two species can interact it does not mean that they will, 42]</w:t>
+        <w:t xml:space="preserve">[just because two species can interact it does not mean that they will, 43]</w:t>
       </w:r>
       <w:r>
         <w:t xml:space="preserve">.</w:t>
@@ -4164,7 +4248,7 @@
                     <w:jc w:val="center"/>
                   </w:pPr>
                   <w:r>
-                    <w:t xml:space="preserve">[43]</w:t>
+                    <w:t xml:space="preserve">[44]</w:t>
                   </w:r>
                   <w:r>
                     <w:t xml:space="preserve"> </w:t>
@@ -4459,7 +4543,7 @@
               <w:t xml:space="preserve"> </w:t>
             </w:r>
             <w:r>
-              <w:t xml:space="preserve">[44]</w:t>
+              <w:t xml:space="preserve">[45]</w:t>
             </w:r>
             <w:r>
               <w:t xml:space="preserve">. One of the main challenges when assessing the ability to retrieve pairwise interactions is that food webs are sparse (that means that there are few links given the number of species) and it is important that we are able to discern between a model that is able to correctly predict interactions that do (true positives) and not (true negatives) occur and one that is simply predicting a lack of interactions</w:t>
@@ -4468,7 +4552,7 @@
               <w:t xml:space="preserve"> </w:t>
             </w:r>
             <w:r>
-              <w:t xml:space="preserve">[45]</w:t>
+              <w:t xml:space="preserve">[46]</w:t>
             </w:r>
             <w:r>
               <w:t xml:space="preserve">. For more detailed methods as to how benchmarking was done refer to</w:t>
@@ -4564,7 +4648,7 @@
                     <w:t xml:space="preserve"> </w:t>
                   </w:r>
                   <w:r>
-                    <w:t xml:space="preserve">[46]</w:t>
+                    <w:t xml:space="preserve">[47]</w:t>
                   </w:r>
                   <w:r>
                     <w:t xml:space="preserve"> </w:t>
@@ -4684,7 +4768,7 @@
               <w:t xml:space="preserve"> </w:t>
             </w:r>
             <w:r>
-              <w:t xml:space="preserve">[42]</w:t>
+              <w:t xml:space="preserve">[43]</w:t>
             </w:r>
             <w:r>
               <w:t xml:space="preserve"> </w:t>
@@ -4907,7 +4991,7 @@
         <w:t xml:space="preserve"> </w:t>
       </w:r>
       <w:r>
-        <w:t xml:space="preserve">[20,47]</w:t>
+        <w:t xml:space="preserve">[20,48]</w:t>
       </w:r>
       <w:r>
         <w:t xml:space="preserve">, but that puts us in a place where we are at risk of losing our ability to distinguish the wood from the tree - are we not (at least at times) concerned more with understanding ecosystem level processes than with needing to understand things</w:t>
@@ -4978,7 +5062,7 @@
         <w:t xml:space="preserve"> </w:t>
       </w:r>
       <w:r>
-        <w:t xml:space="preserve">[47]</w:t>
+        <w:t xml:space="preserve">[48]</w:t>
       </w:r>
       <w:r>
         <w:t xml:space="preserve"> </w:t>
@@ -5031,7 +5115,7 @@
         <w:t xml:space="preserve"> </w:t>
       </w:r>
       <w:r>
-        <w:t xml:space="preserve">[48]</w:t>
+        <w:t xml:space="preserve">[49]</w:t>
       </w:r>
       <w:r>
         <w:t xml:space="preserve"> </w:t>
@@ -5055,7 +5139,7 @@
         <w:t xml:space="preserve"> </w:t>
       </w:r>
       <w:r>
-        <w:t xml:space="preserve">[49]</w:t>
+        <w:t xml:space="preserve">[50]</w:t>
       </w:r>
       <w:r>
         <w:t xml:space="preserve"> </w:t>
@@ -5099,7 +5183,7 @@
         <w:t xml:space="preserve"> </w:t>
       </w:r>
       <w:r>
-        <w:t xml:space="preserve">[45]</w:t>
+        <w:t xml:space="preserve">[46]</w:t>
       </w:r>
     </w:p>
     <w:p>
@@ -5156,7 +5240,7 @@
         <w:t xml:space="preserve"> </w:t>
       </w:r>
       <w:r>
-        <w:t xml:space="preserve">[50]</w:t>
+        <w:t xml:space="preserve">[51]</w:t>
       </w:r>
     </w:p>
     <w:p>
@@ -5211,7 +5295,7 @@
         <w:t xml:space="preserve"> </w:t>
       </w:r>
       <w:r>
-        <w:t xml:space="preserve">[51]</w:t>
+        <w:t xml:space="preserve">[52]</w:t>
       </w:r>
       <w:r>
         <w:t xml:space="preserve"> </w:t>
@@ -5301,7 +5385,7 @@
         <w:t xml:space="preserve"> </w:t>
       </w:r>
       <w:r>
-        <w:t xml:space="preserve">[52]</w:t>
+        <w:t xml:space="preserve">[53]</w:t>
       </w:r>
       <w:r>
         <w:t xml:space="preserve"> </w:t>
@@ -5313,7 +5397,7 @@
         <w:t xml:space="preserve"> </w:t>
       </w:r>
       <w:r>
-        <w:t xml:space="preserve">[53]</w:t>
+        <w:t xml:space="preserve">[54]</w:t>
       </w:r>
       <w:r>
         <w:t xml:space="preserve">. Although deciding exactly what measure might actually be driving differences between local networks and the regional metaweb might not be that simple</w:t>
@@ -5322,7 +5406,7 @@
         <w:t xml:space="preserve"> </w:t>
       </w:r>
       <w:r>
-        <w:t xml:space="preserve">[54]</w:t>
+        <w:t xml:space="preserve">[55]</w:t>
       </w:r>
       <w:r>
         <w:t xml:space="preserve">.</w:t>
@@ -5892,7 +5976,7 @@
       </w:r>
     </w:p>
     <w:bookmarkEnd w:id="58"/>
-    <w:bookmarkStart w:id="163" w:name="references"/>
+    <w:bookmarkStart w:id="165" w:name="references"/>
     <w:p>
       <w:pPr>
         <w:pStyle w:val="Heading2"/>
@@ -5901,7 +5985,7 @@
         <w:t xml:space="preserve">References</w:t>
       </w:r>
     </w:p>
-    <w:bookmarkStart w:id="162" w:name="refs"/>
+    <w:bookmarkStart w:id="164" w:name="refs"/>
     <w:bookmarkStart w:id="59" w:name="ref-dormannRisePossibleFall2023"/>
     <w:p>
       <w:pPr>
@@ -8044,7 +8128,7 @@
       </w:r>
     </w:p>
     <w:bookmarkEnd w:id="117"/>
-    <w:bookmarkStart w:id="119" w:name="X0c2a588d4c668aa5d8efe715af4b32a452d7f80"/>
+    <w:bookmarkStart w:id="119" w:name="ref-woottonModularTheoryTrophic2023"/>
     <w:p>
       <w:pPr>
         <w:pStyle w:val="Bibliography"/>
@@ -8059,6 +8143,71 @@
         <w:t xml:space="preserve">	</w:t>
       </w:r>
       <w:r>
+        <w:t xml:space="preserve">Wootton, K.L.</w:t>
+      </w:r>
+      <w:r>
+        <w:t xml:space="preserve"> </w:t>
+      </w:r>
+      <w:r>
+        <w:rPr>
+          <w:iCs/>
+          <w:i/>
+        </w:rPr>
+        <w:t xml:space="preserve">et al.</w:t>
+      </w:r>
+      <w:r>
+        <w:t xml:space="preserve"> </w:t>
+      </w:r>
+      <w:r>
+        <w:t xml:space="preserve">(2023)</w:t>
+      </w:r>
+      <w:r>
+        <w:t xml:space="preserve"> </w:t>
+      </w:r>
+      <w:hyperlink r:id="rId118">
+        <w:r>
+          <w:rPr>
+            <w:rStyle w:val="Hyperlink"/>
+          </w:rPr>
+          <w:t xml:space="preserve">Towards a modular theory of trophic interactions</w:t>
+        </w:r>
+      </w:hyperlink>
+      <w:r>
+        <w:t xml:space="preserve">.</w:t>
+      </w:r>
+      <w:r>
+        <w:t xml:space="preserve"> </w:t>
+      </w:r>
+      <w:r>
+        <w:rPr>
+          <w:iCs/>
+          <w:i/>
+        </w:rPr>
+        <w:t xml:space="preserve">Functional Ecology</w:t>
+      </w:r>
+      <w:r>
+        <w:t xml:space="preserve"> </w:t>
+      </w:r>
+      <w:r>
+        <w:t xml:space="preserve">37, 26–43</w:t>
+      </w:r>
+    </w:p>
+    <w:bookmarkEnd w:id="119"/>
+    <w:bookmarkStart w:id="121" w:name="X0c2a588d4c668aa5d8efe715af4b32a452d7f80"/>
+    <w:p>
+      <w:pPr>
+        <w:pStyle w:val="Bibliography"/>
+      </w:pPr>
+      <w:r>
+        <w:t xml:space="preserve">33.</w:t>
+      </w:r>
+      <w:r>
+        <w:t xml:space="preserve"> </w:t>
+      </w:r>
+      <w:r>
+        <w:t xml:space="preserve">	</w:t>
+      </w:r>
+      <w:r>
         <w:t xml:space="preserve">Pawar, S.</w:t>
       </w:r>
       <w:r>
@@ -8080,7 +8229,7 @@
       <w:r>
         <w:t xml:space="preserve"> </w:t>
       </w:r>
-      <w:hyperlink r:id="rId118">
+      <w:hyperlink r:id="rId120">
         <w:r>
           <w:rPr>
             <w:rStyle w:val="Hyperlink"/>
@@ -8108,14 +8257,14 @@
         <w:t xml:space="preserve">486, 485–489</w:t>
       </w:r>
     </w:p>
-    <w:bookmarkEnd w:id="119"/>
-    <w:bookmarkStart w:id="121" w:name="ref-cherifEnvironmentRescueCan"/>
+    <w:bookmarkEnd w:id="121"/>
+    <w:bookmarkStart w:id="123" w:name="ref-cherifEnvironmentRescueCan"/>
     <w:p>
       <w:pPr>
         <w:pStyle w:val="Bibliography"/>
       </w:pPr>
       <w:r>
-        <w:t xml:space="preserve">33.</w:t>
+        <w:t xml:space="preserve">34.</w:t>
       </w:r>
       <w:r>
         <w:t xml:space="preserve"> </w:t>
@@ -8139,7 +8288,7 @@
       <w:r>
         <w:t xml:space="preserve"> </w:t>
       </w:r>
-      <w:hyperlink r:id="rId120">
+      <w:hyperlink r:id="rId122">
         <w:r>
           <w:rPr>
             <w:rStyle w:val="Hyperlink"/>
@@ -8164,14 +8313,14 @@
         <w:t xml:space="preserve">n/a</w:t>
       </w:r>
     </w:p>
-    <w:bookmarkEnd w:id="121"/>
-    <w:bookmarkStart w:id="123" w:name="ref-dunneCompilationNetworkAnalyses2008"/>
+    <w:bookmarkEnd w:id="123"/>
+    <w:bookmarkStart w:id="125" w:name="ref-dunneCompilationNetworkAnalyses2008"/>
     <w:p>
       <w:pPr>
         <w:pStyle w:val="Bibliography"/>
       </w:pPr>
       <w:r>
-        <w:t xml:space="preserve">34.</w:t>
+        <w:t xml:space="preserve">35.</w:t>
       </w:r>
       <w:r>
         <w:t xml:space="preserve"> </w:t>
@@ -8201,7 +8350,7 @@
       <w:r>
         <w:t xml:space="preserve"> </w:t>
       </w:r>
-      <w:hyperlink r:id="rId122">
+      <w:hyperlink r:id="rId124">
         <w:r>
           <w:rPr>
             <w:rStyle w:val="Hyperlink"/>
@@ -8265,14 +8414,14 @@
         <w:t xml:space="preserve">6, e102</w:t>
       </w:r>
     </w:p>
-    <w:bookmarkEnd w:id="123"/>
-    <w:bookmarkStart w:id="125" w:name="ref-yeakelCollapseEcologicalNetwork2014"/>
+    <w:bookmarkEnd w:id="125"/>
+    <w:bookmarkStart w:id="127" w:name="ref-yeakelCollapseEcologicalNetwork2014"/>
     <w:p>
       <w:pPr>
         <w:pStyle w:val="Bibliography"/>
       </w:pPr>
       <w:r>
-        <w:t xml:space="preserve">35.</w:t>
+        <w:t xml:space="preserve">36.</w:t>
       </w:r>
       <w:r>
         <w:t xml:space="preserve"> </w:t>
@@ -8302,7 +8451,7 @@
       <w:r>
         <w:t xml:space="preserve"> </w:t>
       </w:r>
-      <w:hyperlink r:id="rId124">
+      <w:hyperlink r:id="rId126">
         <w:r>
           <w:rPr>
             <w:rStyle w:val="Hyperlink"/>
@@ -8342,14 +8491,14 @@
         <w:t xml:space="preserve">111, 14472–14477</w:t>
       </w:r>
     </w:p>
-    <w:bookmarkEnd w:id="125"/>
-    <w:bookmarkStart w:id="127" w:name="X8f3d1de04516835fd1376e2647a281b763af4fc"/>
+    <w:bookmarkEnd w:id="127"/>
+    <w:bookmarkStart w:id="129" w:name="X8f3d1de04516835fd1376e2647a281b763af4fc"/>
     <w:p>
       <w:pPr>
         <w:pStyle w:val="Bibliography"/>
       </w:pPr>
       <w:r>
-        <w:t xml:space="preserve">36.</w:t>
+        <w:t xml:space="preserve">37.</w:t>
       </w:r>
       <w:r>
         <w:t xml:space="preserve"> </w:t>
@@ -8379,7 +8528,7 @@
       <w:r>
         <w:t xml:space="preserve"> </w:t>
       </w:r>
-      <w:hyperlink r:id="rId126">
+      <w:hyperlink r:id="rId128">
         <w:r>
           <w:rPr>
             <w:rStyle w:val="Hyperlink"/>
@@ -8443,14 +8592,14 @@
         <w:t xml:space="preserve">5, 397–406</w:t>
       </w:r>
     </w:p>
-    <w:bookmarkEnd w:id="127"/>
-    <w:bookmarkStart w:id="129" w:name="ref-dunnSixthMassCoextinction2009"/>
+    <w:bookmarkEnd w:id="129"/>
+    <w:bookmarkStart w:id="131" w:name="ref-dunnSixthMassCoextinction2009"/>
     <w:p>
       <w:pPr>
         <w:pStyle w:val="Bibliography"/>
       </w:pPr>
       <w:r>
-        <w:t xml:space="preserve">37.</w:t>
+        <w:t xml:space="preserve">38.</w:t>
       </w:r>
       <w:r>
         <w:t xml:space="preserve"> </w:t>
@@ -8480,7 +8629,7 @@
       <w:r>
         <w:t xml:space="preserve"> </w:t>
       </w:r>
-      <w:hyperlink r:id="rId128">
+      <w:hyperlink r:id="rId130">
         <w:r>
           <w:rPr>
             <w:rStyle w:val="Hyperlink"/>
@@ -8505,14 +8654,14 @@
         <w:t xml:space="preserve">276, 3037–3045</w:t>
       </w:r>
     </w:p>
-    <w:bookmarkEnd w:id="129"/>
-    <w:bookmarkStart w:id="131" w:name="ref-caronTraitmatchingModelsPredict2024"/>
+    <w:bookmarkEnd w:id="131"/>
+    <w:bookmarkStart w:id="133" w:name="ref-caronTraitmatchingModelsPredict2024"/>
     <w:p>
       <w:pPr>
         <w:pStyle w:val="Bibliography"/>
       </w:pPr>
       <w:r>
-        <w:t xml:space="preserve">38.</w:t>
+        <w:t xml:space="preserve">39.</w:t>
       </w:r>
       <w:r>
         <w:t xml:space="preserve"> </w:t>
@@ -8542,7 +8691,7 @@
       <w:r>
         <w:t xml:space="preserve"> </w:t>
       </w:r>
-      <w:hyperlink r:id="rId130">
+      <w:hyperlink r:id="rId132">
         <w:r>
           <w:rPr>
             <w:rStyle w:val="Hyperlink"/>
@@ -8570,14 +8719,14 @@
         <w:t xml:space="preserve">33, e13807</w:t>
       </w:r>
     </w:p>
-    <w:bookmarkEnd w:id="131"/>
-    <w:bookmarkStart w:id="132" w:name="ref-cohenCommunityFoodWebs1990"/>
+    <w:bookmarkEnd w:id="133"/>
+    <w:bookmarkStart w:id="134" w:name="ref-cohenCommunityFoodWebs1990"/>
     <w:p>
       <w:pPr>
         <w:pStyle w:val="Bibliography"/>
       </w:pPr>
       <w:r>
-        <w:t xml:space="preserve">39.</w:t>
+        <w:t xml:space="preserve">40.</w:t>
       </w:r>
       <w:r>
         <w:t xml:space="preserve"> </w:t>
@@ -8681,14 +8830,14 @@
         <w:t xml:space="preserve">, Springer-Verlag</w:t>
       </w:r>
     </w:p>
-    <w:bookmarkEnd w:id="132"/>
-    <w:bookmarkStart w:id="134" w:name="Xb1d8b6b275822be1886d160023287af73cce966"/>
+    <w:bookmarkEnd w:id="134"/>
+    <w:bookmarkStart w:id="136" w:name="Xb1d8b6b275822be1886d160023287af73cce966"/>
     <w:p>
       <w:pPr>
         <w:pStyle w:val="Bibliography"/>
       </w:pPr>
       <w:r>
-        <w:t xml:space="preserve">40.</w:t>
+        <w:t xml:space="preserve">41.</w:t>
       </w:r>
       <w:r>
         <w:t xml:space="preserve"> </w:t>
@@ -8718,7 +8867,7 @@
       <w:r>
         <w:t xml:space="preserve"> </w:t>
       </w:r>
-      <w:hyperlink r:id="rId133">
+      <w:hyperlink r:id="rId135">
         <w:r>
           <w:rPr>
             <w:rStyle w:val="Hyperlink"/>
@@ -8746,14 +8895,14 @@
         <w:t xml:space="preserve">10, 902–911</w:t>
       </w:r>
     </w:p>
-    <w:bookmarkEnd w:id="134"/>
-    <w:bookmarkStart w:id="136" w:name="X0fb50f1746fa9d2b24f89ed5bfe6ae1a2f58cc2"/>
+    <w:bookmarkEnd w:id="136"/>
+    <w:bookmarkStart w:id="138" w:name="X0fb50f1746fa9d2b24f89ed5bfe6ae1a2f58cc2"/>
     <w:p>
       <w:pPr>
         <w:pStyle w:val="Bibliography"/>
       </w:pPr>
       <w:r>
-        <w:t xml:space="preserve">41.</w:t>
+        <w:t xml:space="preserve">42.</w:t>
       </w:r>
       <w:r>
         <w:t xml:space="preserve"> </w:t>
@@ -8783,7 +8932,7 @@
       <w:r>
         <w:t xml:space="preserve"> </w:t>
       </w:r>
-      <w:hyperlink r:id="rId135">
+      <w:hyperlink r:id="rId137">
         <w:r>
           <w:rPr>
             <w:rStyle w:val="Hyperlink"/>
@@ -8795,14 +8944,14 @@
         <w:t xml:space="preserve">bioRxiv, 2024.01.30.578036</w:t>
       </w:r>
     </w:p>
-    <w:bookmarkEnd w:id="136"/>
-    <w:bookmarkStart w:id="138" w:name="ref-poisotSpeciesWhyEcological2015"/>
+    <w:bookmarkEnd w:id="138"/>
+    <w:bookmarkStart w:id="140" w:name="ref-poisotSpeciesWhyEcological2015"/>
     <w:p>
       <w:pPr>
         <w:pStyle w:val="Bibliography"/>
       </w:pPr>
       <w:r>
-        <w:t xml:space="preserve">42.</w:t>
+        <w:t xml:space="preserve">43.</w:t>
       </w:r>
       <w:r>
         <w:t xml:space="preserve"> </w:t>
@@ -8832,7 +8981,7 @@
       <w:r>
         <w:t xml:space="preserve"> </w:t>
       </w:r>
-      <w:hyperlink r:id="rId137">
+      <w:hyperlink r:id="rId139">
         <w:r>
           <w:rPr>
             <w:rStyle w:val="Hyperlink"/>
@@ -8860,14 +9009,14 @@
         <w:t xml:space="preserve">124, 243–251</w:t>
       </w:r>
     </w:p>
-    <w:bookmarkEnd w:id="138"/>
-    <w:bookmarkStart w:id="140" w:name="ref-kuschEcologicalNetworkInference2023"/>
+    <w:bookmarkEnd w:id="140"/>
+    <w:bookmarkStart w:id="142" w:name="ref-kuschEcologicalNetworkInference2023"/>
     <w:p>
       <w:pPr>
         <w:pStyle w:val="Bibliography"/>
       </w:pPr>
       <w:r>
-        <w:t xml:space="preserve">43.</w:t>
+        <w:t xml:space="preserve">44.</w:t>
       </w:r>
       <w:r>
         <w:t xml:space="preserve"> </w:t>
@@ -8897,7 +9046,7 @@
       <w:r>
         <w:t xml:space="preserve"> </w:t>
       </w:r>
-      <w:hyperlink r:id="rId139">
+      <w:hyperlink r:id="rId141">
         <w:r>
           <w:rPr>
             <w:rStyle w:val="Hyperlink"/>
@@ -8909,14 +9058,14 @@
         <w:t xml:space="preserve">bioRxiv, 2023.07.13.548816</w:t>
       </w:r>
     </w:p>
-    <w:bookmarkEnd w:id="140"/>
-    <w:bookmarkStart w:id="142" w:name="ref-allesinaGeneralModelFood2008"/>
+    <w:bookmarkEnd w:id="142"/>
+    <w:bookmarkStart w:id="144" w:name="ref-allesinaGeneralModelFood2008"/>
     <w:p>
       <w:pPr>
         <w:pStyle w:val="Bibliography"/>
       </w:pPr>
       <w:r>
-        <w:t xml:space="preserve">44.</w:t>
+        <w:t xml:space="preserve">45.</w:t>
       </w:r>
       <w:r>
         <w:t xml:space="preserve"> </w:t>
@@ -8946,7 +9095,7 @@
       <w:r>
         <w:t xml:space="preserve"> </w:t>
       </w:r>
-      <w:hyperlink r:id="rId141">
+      <w:hyperlink r:id="rId143">
         <w:r>
           <w:rPr>
             <w:rStyle w:val="Hyperlink"/>
@@ -9010,14 +9159,14 @@
         <w:t xml:space="preserve">320, 658–661</w:t>
       </w:r>
     </w:p>
-    <w:bookmarkEnd w:id="142"/>
-    <w:bookmarkStart w:id="144" w:name="X023758d2a089016cd8f0c9d2421079cf7d062ff"/>
+    <w:bookmarkEnd w:id="144"/>
+    <w:bookmarkStart w:id="146" w:name="X023758d2a089016cd8f0c9d2421079cf7d062ff"/>
     <w:p>
       <w:pPr>
         <w:pStyle w:val="Bibliography"/>
       </w:pPr>
       <w:r>
-        <w:t xml:space="preserve">45.</w:t>
+        <w:t xml:space="preserve">46.</w:t>
       </w:r>
       <w:r>
         <w:t xml:space="preserve"> </w:t>
@@ -9031,7 +9180,7 @@
       <w:r>
         <w:t xml:space="preserve"> </w:t>
       </w:r>
-      <w:hyperlink r:id="rId143">
+      <w:hyperlink r:id="rId145">
         <w:r>
           <w:rPr>
             <w:rStyle w:val="Hyperlink"/>
@@ -9059,14 +9208,14 @@
         <w:t xml:space="preserve">14, 1333–1345</w:t>
       </w:r>
     </w:p>
-    <w:bookmarkEnd w:id="144"/>
-    <w:bookmarkStart w:id="146" w:name="ref-stoufferEvidenceExistenceRobust2007"/>
+    <w:bookmarkEnd w:id="146"/>
+    <w:bookmarkStart w:id="148" w:name="ref-stoufferEvidenceExistenceRobust2007"/>
     <w:p>
       <w:pPr>
         <w:pStyle w:val="Bibliography"/>
       </w:pPr>
       <w:r>
-        <w:t xml:space="preserve">46.</w:t>
+        <w:t xml:space="preserve">47.</w:t>
       </w:r>
       <w:r>
         <w:t xml:space="preserve"> </w:t>
@@ -9096,7 +9245,7 @@
       <w:r>
         <w:t xml:space="preserve"> </w:t>
       </w:r>
-      <w:hyperlink r:id="rId145">
+      <w:hyperlink r:id="rId147">
         <w:r>
           <w:rPr>
             <w:rStyle w:val="Hyperlink"/>
@@ -9124,14 +9273,14 @@
         <w:t xml:space="preserve">274, 1931–1940</w:t>
       </w:r>
     </w:p>
-    <w:bookmarkEnd w:id="146"/>
-    <w:bookmarkStart w:id="148" w:name="ref-pringleResolvingFoodWebStructure2020"/>
+    <w:bookmarkEnd w:id="148"/>
+    <w:bookmarkStart w:id="150" w:name="ref-pringleResolvingFoodWebStructure2020"/>
     <w:p>
       <w:pPr>
         <w:pStyle w:val="Bibliography"/>
       </w:pPr>
       <w:r>
-        <w:t xml:space="preserve">47.</w:t>
+        <w:t xml:space="preserve">48.</w:t>
       </w:r>
       <w:r>
         <w:t xml:space="preserve"> </w:t>
@@ -9145,7 +9294,7 @@
       <w:r>
         <w:t xml:space="preserve"> </w:t>
       </w:r>
-      <w:hyperlink r:id="rId147">
+      <w:hyperlink r:id="rId149">
         <w:r>
           <w:rPr>
             <w:rStyle w:val="Hyperlink"/>
@@ -9185,14 +9334,14 @@
         <w:t xml:space="preserve">51, 55–80</w:t>
       </w:r>
     </w:p>
-    <w:bookmarkEnd w:id="148"/>
-    <w:bookmarkStart w:id="150" w:name="ref-berlowGoldilocksFactorFood2008"/>
+    <w:bookmarkEnd w:id="150"/>
+    <w:bookmarkStart w:id="152" w:name="ref-berlowGoldilocksFactorFood2008"/>
     <w:p>
       <w:pPr>
         <w:pStyle w:val="Bibliography"/>
       </w:pPr>
       <w:r>
-        <w:t xml:space="preserve">48.</w:t>
+        <w:t xml:space="preserve">49.</w:t>
       </w:r>
       <w:r>
         <w:t xml:space="preserve"> </w:t>
@@ -9222,7 +9371,7 @@
       <w:r>
         <w:t xml:space="preserve"> </w:t>
       </w:r>
-      <w:hyperlink r:id="rId149">
+      <w:hyperlink r:id="rId151">
         <w:r>
           <w:rPr>
             <w:rStyle w:val="Hyperlink"/>
@@ -9292,14 +9441,14 @@
         <w:t xml:space="preserve">105, 4079–4080</w:t>
       </w:r>
     </w:p>
-    <w:bookmarkEnd w:id="150"/>
-    <w:bookmarkStart w:id="152" w:name="ref-brimacombeApplyingMethodIts2024"/>
+    <w:bookmarkEnd w:id="152"/>
+    <w:bookmarkStart w:id="154" w:name="ref-brimacombeApplyingMethodIts2024"/>
     <w:p>
       <w:pPr>
         <w:pStyle w:val="Bibliography"/>
       </w:pPr>
       <w:r>
-        <w:t xml:space="preserve">49.</w:t>
+        <w:t xml:space="preserve">50.</w:t>
       </w:r>
       <w:r>
         <w:t xml:space="preserve"> </w:t>
@@ -9329,7 +9478,7 @@
       <w:r>
         <w:t xml:space="preserve"> </w:t>
       </w:r>
-      <w:hyperlink r:id="rId151">
+      <w:hyperlink r:id="rId153">
         <w:r>
           <w:rPr>
             <w:rStyle w:val="Hyperlink"/>
@@ -9362,14 +9511,14 @@
         </w:r>
       </w:hyperlink>
     </w:p>
-    <w:bookmarkEnd w:id="152"/>
-    <w:bookmarkStart w:id="154" w:name="ref-beckerOptimisingPredictiveModels2022"/>
+    <w:bookmarkEnd w:id="154"/>
+    <w:bookmarkStart w:id="156" w:name="ref-beckerOptimisingPredictiveModels2022"/>
     <w:p>
       <w:pPr>
         <w:pStyle w:val="Bibliography"/>
       </w:pPr>
       <w:r>
-        <w:t xml:space="preserve">50.</w:t>
+        <w:t xml:space="preserve">51.</w:t>
       </w:r>
       <w:r>
         <w:t xml:space="preserve"> </w:t>
@@ -9399,7 +9548,7 @@
       <w:r>
         <w:t xml:space="preserve"> </w:t>
       </w:r>
-      <w:hyperlink r:id="rId153">
+      <w:hyperlink r:id="rId155">
         <w:r>
           <w:rPr>
             <w:rStyle w:val="Hyperlink"/>
@@ -9427,14 +9576,14 @@
         <w:t xml:space="preserve">3, e625–e637</w:t>
       </w:r>
     </w:p>
-    <w:bookmarkEnd w:id="154"/>
-    <w:bookmarkStart w:id="156" w:name="ref-terryFindingMissingLinks2020"/>
+    <w:bookmarkEnd w:id="156"/>
+    <w:bookmarkStart w:id="158" w:name="ref-terryFindingMissingLinks2020"/>
     <w:p>
       <w:pPr>
         <w:pStyle w:val="Bibliography"/>
       </w:pPr>
       <w:r>
-        <w:t xml:space="preserve">51.</w:t>
+        <w:t xml:space="preserve">52.</w:t>
       </w:r>
       <w:r>
         <w:t xml:space="preserve"> </w:t>
@@ -9448,7 +9597,7 @@
       <w:r>
         <w:t xml:space="preserve"> </w:t>
       </w:r>
-      <w:hyperlink r:id="rId155">
+      <w:hyperlink r:id="rId157">
         <w:r>
           <w:rPr>
             <w:rStyle w:val="Hyperlink"/>
@@ -9476,14 +9625,14 @@
         <w:t xml:space="preserve">101, e03047</w:t>
       </w:r>
     </w:p>
-    <w:bookmarkEnd w:id="156"/>
-    <w:bookmarkStart w:id="158" w:name="ref-fortinNetworkEcologyDynamic2021"/>
+    <w:bookmarkEnd w:id="158"/>
+    <w:bookmarkStart w:id="160" w:name="ref-fortinNetworkEcologyDynamic2021"/>
     <w:p>
       <w:pPr>
         <w:pStyle w:val="Bibliography"/>
       </w:pPr>
       <w:r>
-        <w:t xml:space="preserve">52.</w:t>
+        <w:t xml:space="preserve">53.</w:t>
       </w:r>
       <w:r>
         <w:t xml:space="preserve"> </w:t>
@@ -9513,7 +9662,7 @@
       <w:r>
         <w:t xml:space="preserve"> </w:t>
       </w:r>
-      <w:hyperlink r:id="rId157">
+      <w:hyperlink r:id="rId159">
         <w:r>
           <w:rPr>
             <w:rStyle w:val="Hyperlink"/>
@@ -9541,14 +9690,14 @@
         <w:t xml:space="preserve">288, rspb.2020.1889, 20201889</w:t>
       </w:r>
     </w:p>
-    <w:bookmarkEnd w:id="158"/>
-    <w:bookmarkStart w:id="159" w:name="ref-estayEditorialPatternsProcesses2023"/>
+    <w:bookmarkEnd w:id="160"/>
+    <w:bookmarkStart w:id="161" w:name="ref-estayEditorialPatternsProcesses2023"/>
     <w:p>
       <w:pPr>
         <w:pStyle w:val="Bibliography"/>
       </w:pPr>
       <w:r>
-        <w:t xml:space="preserve">53.</w:t>
+        <w:t xml:space="preserve">54.</w:t>
       </w:r>
       <w:r>
         <w:t xml:space="preserve"> </w:t>
@@ -9604,14 +9753,14 @@
         <w:t xml:space="preserve">11</w:t>
       </w:r>
     </w:p>
-    <w:bookmarkEnd w:id="159"/>
-    <w:bookmarkStart w:id="161" w:name="ref-saraviaEcologicalNetworkAssembly2022"/>
+    <w:bookmarkEnd w:id="161"/>
+    <w:bookmarkStart w:id="163" w:name="ref-saraviaEcologicalNetworkAssembly2022"/>
     <w:p>
       <w:pPr>
         <w:pStyle w:val="Bibliography"/>
       </w:pPr>
       <w:r>
-        <w:t xml:space="preserve">54.</w:t>
+        <w:t xml:space="preserve">55.</w:t>
       </w:r>
       <w:r>
         <w:t xml:space="preserve"> </w:t>
@@ -9641,7 +9790,7 @@
       <w:r>
         <w:t xml:space="preserve"> </w:t>
       </w:r>
-      <w:hyperlink r:id="rId160">
+      <w:hyperlink r:id="rId162">
         <w:r>
           <w:rPr>
             <w:rStyle w:val="Hyperlink"/>
@@ -9693,9 +9842,9 @@
         <w:t xml:space="preserve">91, 630–642</w:t>
       </w:r>
     </w:p>
-    <w:bookmarkEnd w:id="161"/>
-    <w:bookmarkEnd w:id="162"/>
     <w:bookmarkEnd w:id="163"/>
+    <w:bookmarkEnd w:id="164"/>
+    <w:bookmarkEnd w:id="165"/>
     <w:sectPr/>
   </w:body>
 </w:document>

</xml_diff>

<commit_message>
🕰️ time (but in the Hamilton sense)
</commit_message>
<xml_diff>
--- a/docs/index.docx
+++ b/docs/index.docx
@@ -5536,6 +5536,47 @@
       </w:r>
       <w:r>
         <w:t xml:space="preserve">as to how we should define a network is (actually) probably one of the biggest barriers that is affecting the use of networks in applied settings…</w:t>
+      </w:r>
+    </w:p>
+    <w:p>
+      <w:pPr>
+        <w:pStyle w:val="BodyText"/>
+      </w:pPr>
+      <w:r>
+        <w:t xml:space="preserve">Another time perspective question is when do we determine a link to be</w:t>
+      </w:r>
+      <w:r>
+        <w:t xml:space="preserve"> </w:t>
+      </w:r>
+      <w:r>
+        <w:t xml:space="preserve">‘</w:t>
+      </w:r>
+      <w:r>
+        <w:t xml:space="preserve">real</w:t>
+      </w:r>
+      <w:r>
+        <w:t xml:space="preserve">’</w:t>
+      </w:r>
+      <w:r>
+        <w:t xml:space="preserve">… In the context of feasible networks this is perhaps clearer - all things equal would the predator be bale to consume the prey. However in the realised space there is also the question of the long term</w:t>
+      </w:r>
+      <w:r>
+        <w:t xml:space="preserve"> </w:t>
+      </w:r>
+      <w:r>
+        <w:t xml:space="preserve">‘</w:t>
+      </w:r>
+      <w:r>
+        <w:t xml:space="preserve">energetic feasibility</w:t>
+      </w:r>
+      <w:r>
+        <w:t xml:space="preserve">’</w:t>
+      </w:r>
+      <w:r>
+        <w:t xml:space="preserve"> </w:t>
+      </w:r>
+      <w:r>
+        <w:t xml:space="preserve">of an interaction - just because an interaction is possible in the now is it able to sustain a population in the long term. And what is the scale for that long term - are we thinking at the generational scale? Because ultimately when we are constructing a network we are aggregating not only across space but also across time.</w:t>
       </w:r>
     </w:p>
     <w:bookmarkEnd w:id="55"/>

</xml_diff>